<commit_message>
Tarea - Caso Licitacion
Chicos, adjunto le mdl , de la tarea, chequeelo , para ver si esta bien
</commit_message>
<xml_diff>
--- a/Informe Final/CASO DEL PROYECTO_Requerimientos.docx
+++ b/Informe Final/CASO DEL PROYECTO_Requerimientos.docx
@@ -1,6 +1,6 @@
 
 <file path=word/document.xml><?xml version="1.0" encoding="utf-8"?>
-<w:document xmlns:wpc="http://schemas.microsoft.com/office/word/2010/wordprocessingCanvas" xmlns:mc="http://schemas.openxmlformats.org/markup-compatibility/2006" xmlns:o="urn:schemas-microsoft-com:office:office" xmlns:r="http://schemas.openxmlformats.org/officeDocument/2006/relationships" xmlns:m="http://schemas.openxmlformats.org/officeDocument/2006/math" xmlns:v="urn:schemas-microsoft-com:vml" xmlns:wp14="http://schemas.microsoft.com/office/word/2010/wordprocessingDrawing" xmlns:wp="http://schemas.openxmlformats.org/drawingml/2006/wordprocessingDrawing" xmlns:w10="urn:schemas-microsoft-com:office:word" xmlns:w="http://schemas.openxmlformats.org/wordprocessingml/2006/main" xmlns:w14="http://schemas.microsoft.com/office/word/2010/wordml" xmlns:w15="http://schemas.microsoft.com/office/word/2012/wordml" xmlns:wpg="http://schemas.microsoft.com/office/word/2010/wordprocessingGroup" xmlns:wpi="http://schemas.microsoft.com/office/word/2010/wordprocessingInk" xmlns:wne="http://schemas.microsoft.com/office/word/2006/wordml" xmlns:wps="http://schemas.microsoft.com/office/word/2010/wordprocessingShape" mc:Ignorable="w14 w15 wp14">
+<w:document xmlns:wpc="http://schemas.microsoft.com/office/word/2010/wordprocessingCanvas" xmlns:cx="http://schemas.microsoft.com/office/drawing/2014/chartex" xmlns:cx1="http://schemas.microsoft.com/office/drawing/2015/9/8/chartex" xmlns:cx2="http://schemas.microsoft.com/office/drawing/2015/10/21/chartex" xmlns:cx3="http://schemas.microsoft.com/office/drawing/2016/5/9/chartex" xmlns:cx4="http://schemas.microsoft.com/office/drawing/2016/5/10/chartex" xmlns:cx5="http://schemas.microsoft.com/office/drawing/2016/5/11/chartex" xmlns:cx6="http://schemas.microsoft.com/office/drawing/2016/5/12/chartex" xmlns:cx7="http://schemas.microsoft.com/office/drawing/2016/5/13/chartex" xmlns:cx8="http://schemas.microsoft.com/office/drawing/2016/5/14/chartex" xmlns:mc="http://schemas.openxmlformats.org/markup-compatibility/2006" xmlns:aink="http://schemas.microsoft.com/office/drawing/2016/ink" xmlns:am3d="http://schemas.microsoft.com/office/drawing/2017/model3d" xmlns:o="urn:schemas-microsoft-com:office:office" xmlns:r="http://schemas.openxmlformats.org/officeDocument/2006/relationships" xmlns:m="http://schemas.openxmlformats.org/officeDocument/2006/math" xmlns:v="urn:schemas-microsoft-com:vml" xmlns:wp14="http://schemas.microsoft.com/office/word/2010/wordprocessingDrawing" xmlns:wp="http://schemas.openxmlformats.org/drawingml/2006/wordprocessingDrawing" xmlns:w10="urn:schemas-microsoft-com:office:word" xmlns:w="http://schemas.openxmlformats.org/wordprocessingml/2006/main" xmlns:w14="http://schemas.microsoft.com/office/word/2010/wordml" xmlns:w15="http://schemas.microsoft.com/office/word/2012/wordml" xmlns:w16cid="http://schemas.microsoft.com/office/word/2016/wordml/cid" xmlns:w16se="http://schemas.microsoft.com/office/word/2015/wordml/symex" xmlns:wpg="http://schemas.microsoft.com/office/word/2010/wordprocessingGroup" xmlns:wpi="http://schemas.microsoft.com/office/word/2010/wordprocessingInk" xmlns:wne="http://schemas.microsoft.com/office/word/2006/wordml" xmlns:wps="http://schemas.microsoft.com/office/word/2010/wordprocessingShape" mc:Ignorable="w14 w15 w16se w16cid wp14">
   <w:body>
     <w:p>
       <w:pPr>
@@ -722,21 +722,7 @@
                 <w:rStyle w:val="Hipervnculo"/>
                 <w:noProof/>
               </w:rPr>
-              <w:t xml:space="preserve">ESPECIFICACIÓN DE LAS REGLAS DEL </w:t>
-            </w:r>
-            <w:r>
-              <w:rPr>
-                <w:rStyle w:val="Hipervnculo"/>
-                <w:noProof/>
-              </w:rPr>
-              <w:t>N</w:t>
-            </w:r>
-            <w:r>
-              <w:rPr>
-                <w:rStyle w:val="Hipervnculo"/>
-                <w:noProof/>
-              </w:rPr>
-              <w:t>EGOCIO</w:t>
+              <w:t>ESPECIFICACIÓN DE LAS REGLAS DEL NEGOCIO</w:t>
             </w:r>
             <w:r>
               <w:rPr>
@@ -2232,13 +2218,7 @@
         <w:rPr>
           <w:b/>
         </w:rPr>
-        <w:t>Modelo de negocio</w:t>
-      </w:r>
-      <w:r>
-        <w:rPr>
-          <w:b/>
-        </w:rPr>
-        <w:t>:</w:t>
+        <w:t>Modelo de negocio:</w:t>
       </w:r>
       <w:r>
         <w:t xml:space="preserve"> Brindar servicio </w:t>
@@ -2650,13 +2630,8 @@
     </w:p>
     <w:p>
       <w:r>
-        <w:t>RN02:</w:t>
-      </w:r>
-      <w:r>
-        <w:t xml:space="preserve"> No se paga una matrícula, el costo promedio es de  350 soles para el ciclo regular.</w:t>
-      </w:r>
-      <w:bookmarkStart w:id="4" w:name="_GoBack"/>
-      <w:bookmarkEnd w:id="4"/>
+        <w:t>RN02: No se paga una matrícula, el costo promedio es de  350 soles para el ciclo regular.</w:t>
+      </w:r>
     </w:p>
     <w:p>
       <w:r>
@@ -2673,10 +2648,7 @@
         <w:t>RN05</w:t>
       </w:r>
       <w:r>
-        <w:t>:</w:t>
-      </w:r>
-      <w:r>
-        <w:t xml:space="preserve"> Los tipos de alumnos se definen por alumno entre 4 y 13 años, alumno regular presencial, programas para empresas, programas no presenciales y programas de preparación para certificaciones internacionales.</w:t>
+        <w:t>: Los tipos de alumnos se definen por alumno entre 4 y 13 años, alumno regular presencial, programas para empresas, programas no presenciales y programas de preparación para certificaciones internacionales.</w:t>
       </w:r>
     </w:p>
     <w:p>
@@ -2717,10 +2689,7 @@
     </w:p>
     <w:p>
       <w:r>
-        <w:t>RN09</w:t>
-      </w:r>
-      <w:r>
-        <w:t>:</w:t>
+        <w:t>RN09:</w:t>
       </w:r>
       <w:r>
         <w:t xml:space="preserve"> </w:t>
@@ -2734,10 +2703,7 @@
     </w:p>
     <w:p>
       <w:r>
-        <w:t>RN10</w:t>
-      </w:r>
-      <w:r>
-        <w:t>:</w:t>
+        <w:t>RN10:</w:t>
       </w:r>
       <w:r>
         <w:t xml:space="preserve"> Únicamente los alumnos que figuran matriculados pueden asistir a clases. No está permitida la asistencia de acompañantes.</w:t>
@@ -2745,13 +2711,7 @@
     </w:p>
     <w:p>
       <w:r>
-        <w:t>RN11</w:t>
-      </w:r>
-      <w:r>
-        <w:t>:</w:t>
-      </w:r>
-      <w:r>
-        <w:t xml:space="preserve"> </w:t>
+        <w:t xml:space="preserve">RN11: </w:t>
       </w:r>
       <w:r>
         <w:t>La matrícula no es transferible. Ninguna persona podrá asistir a clases reemplazando al alumno matriculado</w:t>
@@ -2759,13 +2719,7 @@
     </w:p>
     <w:p>
       <w:r>
-        <w:t>RN12</w:t>
-      </w:r>
-      <w:r>
-        <w:t>:</w:t>
-      </w:r>
-      <w:r>
-        <w:t xml:space="preserve"> </w:t>
+        <w:t xml:space="preserve">RN12: </w:t>
       </w:r>
       <w:r>
         <w:t>Las clases no asistidas no son recuperables.</w:t>
@@ -2773,13 +2727,7 @@
     </w:p>
     <w:p>
       <w:r>
-        <w:t>RN13</w:t>
-      </w:r>
-      <w:r>
-        <w:t>:</w:t>
-      </w:r>
-      <w:r>
-        <w:t xml:space="preserve"> </w:t>
+        <w:t xml:space="preserve">RN13: </w:t>
       </w:r>
       <w:r>
         <w:t>Luego de haber realizado su pre matrícula seleccionando “Pago presencial en Centros de Enseñanza”, se generará un número de ticket con el cual en un plazo máximo de 6 horas, deberá acercarse a realizar el pago correspondiente a cualquiera de nuestros Centros de Enseñanza.</w:t>
@@ -2788,48 +2736,10 @@
     <w:p>
       <w:r>
         <w:lastRenderedPageBreak/>
-        <w:t>RN14</w:t>
-      </w:r>
-      <w:r>
-        <w:t xml:space="preserve">: </w:t>
-      </w:r>
-      <w:r>
-        <w:t xml:space="preserve"> </w:t>
-      </w:r>
-      <w:r>
-        <w:t xml:space="preserve">Luego de haber realizado su pre matrícula seleccionando “Pago por banco afiliado”, se generará un número de ticket con el cual en un plazo máximo de 6 horas, deberá acercarse a realizar el pago correspondiente en Agente BCP, Agente Express BBVA o Agente </w:t>
-      </w:r>
-      <w:proofErr w:type="spellStart"/>
-      <w:r>
-        <w:t>Interbank</w:t>
-      </w:r>
-      <w:proofErr w:type="spellEnd"/>
-      <w:r>
-        <w:t xml:space="preserve"> o mediante la APP Banca Móvil del BBVA. </w:t>
-      </w:r>
-      <w:proofErr w:type="gramStart"/>
-      <w:r>
-        <w:t>o</w:t>
-      </w:r>
-      <w:proofErr w:type="gramEnd"/>
-      <w:r>
-        <w:t xml:space="preserve"> mediante la APP </w:t>
-      </w:r>
-      <w:proofErr w:type="spellStart"/>
-      <w:r>
-        <w:t>Interbank</w:t>
-      </w:r>
-      <w:proofErr w:type="spellEnd"/>
-      <w:r>
-        <w:t xml:space="preserve">. Adicionalmente podrá realizar el pago en ventanilla del banco BCP, BBVA o </w:t>
-      </w:r>
-      <w:proofErr w:type="spellStart"/>
-      <w:r>
-        <w:t>Interbank</w:t>
-      </w:r>
-      <w:proofErr w:type="spellEnd"/>
-      <w:r>
-        <w:t>, o a través de su cuenta personal de cualquiera de los tres bancos</w:t>
+        <w:t xml:space="preserve">RN14:  </w:t>
+      </w:r>
+      <w:r>
+        <w:t>Luego de haber realizado su pre matrícula seleccionando “Pago por banco afiliado”, se generará un número de ticket con el cual en un plazo máximo de 6 horas, deberá acercarse a realizar el pago correspondiente en Agente BCP, Agente Express BBVA o Agente Interbank o mediante la APP Banca Móvil del BBVA. o mediante la APP Interbank. Adicionalmente podrá realizar el pago en ventanilla del banco BCP, BBVA o Interbank, o a través de su cuenta personal de cualquiera de los tres bancos</w:t>
       </w:r>
     </w:p>
     <w:p/>
@@ -2841,14 +2751,14 @@
           <w:numId w:val="0"/>
         </w:numPr>
       </w:pPr>
-      <w:bookmarkStart w:id="5" w:name="_Toc516675305"/>
+      <w:bookmarkStart w:id="4" w:name="_Toc516675305"/>
       <w:r>
         <w:t>MOD</w:t>
       </w:r>
       <w:r>
         <w:t>ELO DE CASOS DE USO DEL NEGOCIO</w:t>
       </w:r>
-      <w:bookmarkEnd w:id="5"/>
+      <w:bookmarkEnd w:id="4"/>
     </w:p>
     <w:p>
       <w:pPr>
@@ -2898,28 +2808,45 @@
         </w:rPr>
       </w:pPr>
       <w:r>
-        <w:t>CUN3: Registra Matricula</w:t>
-      </w:r>
-    </w:p>
-    <w:p>
-      <w:pPr>
-        <w:rPr>
-          <w:b/>
-        </w:rPr>
-      </w:pPr>
-      <w:bookmarkStart w:id="6" w:name="_Toc362427625"/>
-      <w:r>
-        <w:rPr>
-          <w:b/>
-        </w:rPr>
-        <w:t>Diagrama de subprocesos</w:t>
-      </w:r>
-      <w:bookmarkEnd w:id="6"/>
-      <w:r>
-        <w:rPr>
-          <w:b/>
-        </w:rPr>
-        <w:t xml:space="preserve">  - Proceso Elegido (Gestión de Enseñanza)</w:t>
+        <w:t xml:space="preserve">CUN3: </w:t>
+      </w:r>
+      <w:r>
+        <w:t>Gestionar Documentos de Matricula</w:t>
+      </w:r>
+    </w:p>
+    <w:p>
+      <w:pPr>
+        <w:rPr>
+          <w:b/>
+        </w:rPr>
+      </w:pPr>
+      <w:bookmarkStart w:id="5" w:name="_Toc362427625"/>
+      <w:r>
+        <w:rPr>
+          <w:b/>
+        </w:rPr>
+        <w:t xml:space="preserve">Diagrama de </w:t>
+      </w:r>
+      <w:proofErr w:type="gramStart"/>
+      <w:r>
+        <w:rPr>
+          <w:b/>
+        </w:rPr>
+        <w:t>subprocesos</w:t>
+      </w:r>
+      <w:bookmarkEnd w:id="5"/>
+      <w:r>
+        <w:rPr>
+          <w:b/>
+        </w:rPr>
+        <w:t xml:space="preserve">  -</w:t>
+      </w:r>
+      <w:proofErr w:type="gramEnd"/>
+      <w:r>
+        <w:rPr>
+          <w:b/>
+        </w:rPr>
+        <w:t xml:space="preserve"> Proceso Elegido (Gestión de Enseñanza)</w:t>
       </w:r>
     </w:p>
     <w:p>
@@ -2936,7 +2863,7 @@
           <w:sz w:val="22"/>
         </w:rPr>
       </w:pPr>
-      <w:bookmarkStart w:id="7" w:name="_Toc362427626"/>
+      <w:bookmarkStart w:id="6" w:name="_Toc362427626"/>
       <w:r>
         <w:rPr>
           <w:b/>
@@ -3001,7 +2928,77 @@
           </wp:inline>
         </w:drawing>
       </w:r>
-      <w:bookmarkEnd w:id="7"/>
+      <w:bookmarkEnd w:id="6"/>
+    </w:p>
+    <w:p>
+      <w:pPr>
+        <w:spacing w:line="240" w:lineRule="auto"/>
+        <w:jc w:val="left"/>
+        <w:rPr>
+          <w:b/>
+          <w:sz w:val="22"/>
+        </w:rPr>
+      </w:pPr>
+    </w:p>
+    <w:p>
+      <w:pPr>
+        <w:spacing w:line="240" w:lineRule="auto"/>
+        <w:jc w:val="left"/>
+        <w:rPr>
+          <w:b/>
+          <w:sz w:val="22"/>
+        </w:rPr>
+      </w:pPr>
+    </w:p>
+    <w:p>
+      <w:pPr>
+        <w:spacing w:line="240" w:lineRule="auto"/>
+        <w:jc w:val="left"/>
+        <w:rPr>
+          <w:b/>
+          <w:sz w:val="22"/>
+        </w:rPr>
+      </w:pPr>
+    </w:p>
+    <w:p>
+      <w:pPr>
+        <w:spacing w:line="240" w:lineRule="auto"/>
+        <w:jc w:val="left"/>
+        <w:rPr>
+          <w:b/>
+          <w:sz w:val="22"/>
+        </w:rPr>
+      </w:pPr>
+    </w:p>
+    <w:p>
+      <w:pPr>
+        <w:spacing w:line="240" w:lineRule="auto"/>
+        <w:jc w:val="left"/>
+        <w:rPr>
+          <w:b/>
+          <w:sz w:val="22"/>
+        </w:rPr>
+      </w:pPr>
+    </w:p>
+    <w:p>
+      <w:pPr>
+        <w:spacing w:line="240" w:lineRule="auto"/>
+        <w:jc w:val="left"/>
+        <w:rPr>
+          <w:b/>
+          <w:sz w:val="22"/>
+        </w:rPr>
+      </w:pPr>
+    </w:p>
+    <w:p>
+      <w:pPr>
+        <w:spacing w:line="240" w:lineRule="auto"/>
+        <w:jc w:val="left"/>
+        <w:rPr>
+          <w:b/>
+          <w:sz w:val="22"/>
+        </w:rPr>
+      </w:pPr>
     </w:p>
     <w:p>
       <w:pPr>
@@ -3039,7 +3036,6 @@
           <w:noProof/>
           <w:lang w:eastAsia="es-PE"/>
         </w:rPr>
-        <w:lastRenderedPageBreak/>
         <w:drawing>
           <wp:inline distT="0" distB="0" distL="0" distR="0" wp14:anchorId="1C43D6CC" wp14:editId="719417F7">
             <wp:extent cx="5400675" cy="3383915"/>
@@ -3165,6 +3161,66 @@
     </w:p>
     <w:p>
       <w:pPr>
+        <w:spacing w:line="240" w:lineRule="auto"/>
+        <w:jc w:val="left"/>
+        <w:rPr>
+          <w:b/>
+          <w:sz w:val="22"/>
+        </w:rPr>
+      </w:pPr>
+    </w:p>
+    <w:p>
+      <w:pPr>
+        <w:spacing w:line="240" w:lineRule="auto"/>
+        <w:jc w:val="left"/>
+        <w:rPr>
+          <w:b/>
+          <w:sz w:val="22"/>
+        </w:rPr>
+      </w:pPr>
+    </w:p>
+    <w:p>
+      <w:pPr>
+        <w:spacing w:line="240" w:lineRule="auto"/>
+        <w:jc w:val="left"/>
+        <w:rPr>
+          <w:b/>
+          <w:sz w:val="22"/>
+        </w:rPr>
+      </w:pPr>
+    </w:p>
+    <w:p>
+      <w:pPr>
+        <w:spacing w:line="240" w:lineRule="auto"/>
+        <w:jc w:val="left"/>
+        <w:rPr>
+          <w:b/>
+          <w:sz w:val="22"/>
+        </w:rPr>
+      </w:pPr>
+    </w:p>
+    <w:p>
+      <w:pPr>
+        <w:spacing w:line="240" w:lineRule="auto"/>
+        <w:jc w:val="left"/>
+        <w:rPr>
+          <w:b/>
+          <w:sz w:val="22"/>
+        </w:rPr>
+      </w:pPr>
+    </w:p>
+    <w:p>
+      <w:pPr>
+        <w:spacing w:line="240" w:lineRule="auto"/>
+        <w:jc w:val="left"/>
+        <w:rPr>
+          <w:b/>
+          <w:sz w:val="22"/>
+        </w:rPr>
+      </w:pPr>
+    </w:p>
+    <w:p>
+      <w:pPr>
         <w:pStyle w:val="Prrafodelista"/>
         <w:numPr>
           <w:ilvl w:val="1"/>
@@ -3182,6 +3238,7 @@
           <w:b/>
           <w:sz w:val="22"/>
         </w:rPr>
+        <w:lastRenderedPageBreak/>
         <w:t>Sub-Proceso Consultar Estado de Pago</w:t>
       </w:r>
     </w:p>
@@ -3292,7 +3349,6 @@
           <w:b/>
           <w:sz w:val="22"/>
         </w:rPr>
-        <w:lastRenderedPageBreak/>
         <w:t>Sub-Proceso Matrícula:</w:t>
       </w:r>
     </w:p>
@@ -3362,11 +3418,11 @@
         </w:numPr>
         <w:ind w:left="720" w:hanging="720"/>
       </w:pPr>
-      <w:bookmarkStart w:id="8" w:name="_Toc516675306"/>
+      <w:bookmarkStart w:id="7" w:name="_Toc516675306"/>
       <w:r>
         <w:t>ESPECIFICACIÓN DE LOS ACTORES DEL NEGOCIO</w:t>
       </w:r>
-      <w:bookmarkEnd w:id="8"/>
+      <w:bookmarkEnd w:id="7"/>
     </w:p>
     <w:p>
       <w:pPr>
@@ -3424,6 +3480,67 @@
     </w:p>
     <w:p>
       <w:pPr>
+        <w:spacing w:line="240" w:lineRule="auto"/>
+        <w:jc w:val="left"/>
+        <w:rPr>
+          <w:szCs w:val="24"/>
+        </w:rPr>
+      </w:pPr>
+      <w:r>
+        <w:lastRenderedPageBreak/>
+        <w:drawing>
+          <wp:inline distT="0" distB="0" distL="0" distR="0" wp14:anchorId="43C7A5CE" wp14:editId="4B062F73">
+            <wp:extent cx="4065820" cy="1576552"/>
+            <wp:effectExtent l="0" t="0" r="0" b="5080"/>
+            <wp:docPr id="11" name="Imagen 6">
+              <a:extLst xmlns:a="http://schemas.openxmlformats.org/drawingml/2006/main">
+                <a:ext uri="{FF2B5EF4-FFF2-40B4-BE49-F238E27FC236}">
+                  <a16:creationId xmlns:a16="http://schemas.microsoft.com/office/drawing/2014/main" id="{3389A85D-F78D-4773-974B-F3763996E9FA}"/>
+                </a:ext>
+              </a:extLst>
+            </wp:docPr>
+            <wp:cNvGraphicFramePr>
+              <a:graphicFrameLocks xmlns:a="http://schemas.openxmlformats.org/drawingml/2006/main" noChangeAspect="1"/>
+            </wp:cNvGraphicFramePr>
+            <a:graphic xmlns:a="http://schemas.openxmlformats.org/drawingml/2006/main">
+              <a:graphicData uri="http://schemas.openxmlformats.org/drawingml/2006/picture">
+                <pic:pic xmlns:pic="http://schemas.openxmlformats.org/drawingml/2006/picture">
+                  <pic:nvPicPr>
+                    <pic:cNvPr id="7" name="Imagen 6">
+                      <a:extLst>
+                        <a:ext uri="{FF2B5EF4-FFF2-40B4-BE49-F238E27FC236}">
+                          <a16:creationId xmlns:a16="http://schemas.microsoft.com/office/drawing/2014/main" id="{3389A85D-F78D-4773-974B-F3763996E9FA}"/>
+                        </a:ext>
+                      </a:extLst>
+                    </pic:cNvPr>
+                    <pic:cNvPicPr>
+                      <a:picLocks noChangeAspect="1"/>
+                    </pic:cNvPicPr>
+                  </pic:nvPicPr>
+                  <pic:blipFill>
+                    <a:blip r:embed="rId15"/>
+                    <a:stretch>
+                      <a:fillRect/>
+                    </a:stretch>
+                  </pic:blipFill>
+                  <pic:spPr>
+                    <a:xfrm>
+                      <a:off x="0" y="0"/>
+                      <a:ext cx="4086711" cy="1584652"/>
+                    </a:xfrm>
+                    <a:prstGeom prst="rect">
+                      <a:avLst/>
+                    </a:prstGeom>
+                  </pic:spPr>
+                </pic:pic>
+              </a:graphicData>
+            </a:graphic>
+          </wp:inline>
+        </w:drawing>
+      </w:r>
+    </w:p>
+    <w:p>
+      <w:pPr>
         <w:spacing w:before="0" w:after="0" w:line="240" w:lineRule="auto"/>
         <w:rPr>
           <w:szCs w:val="24"/>
@@ -3439,12 +3556,11 @@
         </w:numPr>
         <w:ind w:left="720" w:hanging="720"/>
       </w:pPr>
-      <w:bookmarkStart w:id="9" w:name="_Toc516675307"/>
-      <w:r>
-        <w:lastRenderedPageBreak/>
+      <w:bookmarkStart w:id="8" w:name="_Toc516675307"/>
+      <w:r>
         <w:t>DIAGRAMA DE CASOS DE USO DEL NEGOCIO</w:t>
       </w:r>
-      <w:bookmarkEnd w:id="9"/>
+      <w:bookmarkEnd w:id="8"/>
     </w:p>
     <w:p>
       <w:pPr>
@@ -3479,7 +3595,7 @@
                     <pic:cNvPicPr/>
                   </pic:nvPicPr>
                   <pic:blipFill>
-                    <a:blip r:embed="rId15">
+                    <a:blip r:embed="rId16">
                       <a:extLst>
                         <a:ext uri="{28A0092B-C50C-407E-A947-70E740481C1C}">
                           <a14:useLocalDpi xmlns:a14="http://schemas.microsoft.com/office/drawing/2010/main" val="0"/>
@@ -3535,22 +3651,12 @@
           <w:numId w:val="0"/>
         </w:numPr>
       </w:pPr>
-      <w:bookmarkStart w:id="10" w:name="_Toc516675308"/>
-      <w:r>
+      <w:bookmarkStart w:id="9" w:name="_Toc516675308"/>
+      <w:r>
+        <w:lastRenderedPageBreak/>
         <w:t>MODELO DE ANÁLISIS DEL NEGOCIO</w:t>
       </w:r>
-      <w:bookmarkEnd w:id="10"/>
-    </w:p>
-    <w:p>
-      <w:pPr>
-        <w:tabs>
-          <w:tab w:val="left" w:pos="851"/>
-        </w:tabs>
-        <w:spacing w:before="0" w:after="0" w:line="240" w:lineRule="auto"/>
-        <w:rPr>
-          <w:szCs w:val="24"/>
-        </w:rPr>
-      </w:pPr>
+      <w:bookmarkEnd w:id="9"/>
     </w:p>
     <w:p>
       <w:pPr>
@@ -3561,7 +3667,7 @@
         </w:numPr>
         <w:ind w:left="720" w:hanging="720"/>
       </w:pPr>
-      <w:bookmarkStart w:id="11" w:name="_Toc516675309"/>
+      <w:bookmarkStart w:id="10" w:name="_Toc516675309"/>
       <w:r>
         <w:t>ESPECIFI</w:t>
       </w:r>
@@ -3571,97 +3677,23 @@
       <w:r>
         <w:t>ACIÓN DE LOS TRABAJADORES DEL NEGOCIO</w:t>
       </w:r>
-      <w:bookmarkEnd w:id="11"/>
-    </w:p>
-    <w:p>
-      <w:pPr>
-        <w:pStyle w:val="Prrafodelista"/>
-        <w:numPr>
-          <w:ilvl w:val="3"/>
-          <w:numId w:val="20"/>
-        </w:numPr>
-        <w:spacing w:line="240" w:lineRule="auto"/>
-        <w:ind w:left="993" w:hanging="284"/>
-        <w:jc w:val="left"/>
-        <w:rPr>
-          <w:szCs w:val="24"/>
-        </w:rPr>
-      </w:pPr>
-      <w:r>
-        <w:t>Sistema</w:t>
-      </w:r>
-    </w:p>
-    <w:p>
-      <w:pPr>
-        <w:pStyle w:val="Prrafodelista"/>
-        <w:numPr>
-          <w:ilvl w:val="3"/>
-          <w:numId w:val="20"/>
-        </w:numPr>
-        <w:spacing w:line="240" w:lineRule="auto"/>
-        <w:ind w:left="993" w:hanging="284"/>
-        <w:jc w:val="left"/>
-        <w:rPr>
-          <w:szCs w:val="24"/>
-        </w:rPr>
-      </w:pPr>
-      <w:r>
-        <w:t>Agente de Call Center</w:t>
-      </w:r>
-    </w:p>
-    <w:p>
-      <w:pPr>
-        <w:pStyle w:val="Prrafodelista"/>
-        <w:numPr>
-          <w:ilvl w:val="3"/>
-          <w:numId w:val="20"/>
-        </w:numPr>
-        <w:spacing w:line="240" w:lineRule="auto"/>
-        <w:ind w:left="993" w:hanging="284"/>
-        <w:jc w:val="left"/>
-        <w:rPr>
-          <w:szCs w:val="24"/>
-        </w:rPr>
-      </w:pPr>
-      <w:r>
-        <w:t>Cajero</w:t>
-      </w:r>
-    </w:p>
-    <w:p>
-      <w:pPr>
-        <w:pStyle w:val="Ttulo3"/>
-        <w:numPr>
-          <w:ilvl w:val="0"/>
-          <w:numId w:val="0"/>
-        </w:numPr>
-        <w:ind w:left="720" w:hanging="720"/>
-      </w:pPr>
-      <w:bookmarkStart w:id="12" w:name="_Toc516675310"/>
-      <w:r>
-        <w:lastRenderedPageBreak/>
-        <w:t>ESPECIFICACI</w:t>
-      </w:r>
-      <w:r>
-        <w:t>ÓN DE LAS ENTIDADES DEL NEGOCIO</w:t>
-      </w:r>
-      <w:bookmarkEnd w:id="12"/>
+      <w:bookmarkEnd w:id="10"/>
     </w:p>
     <w:p>
       <w:pPr>
         <w:pStyle w:val="Prrafodelista"/>
         <w:numPr>
           <w:ilvl w:val="0"/>
-          <w:numId w:val="22"/>
+          <w:numId w:val="23"/>
         </w:numPr>
         <w:spacing w:line="240" w:lineRule="auto"/>
-        <w:ind w:left="993"/>
         <w:jc w:val="left"/>
         <w:rPr>
           <w:szCs w:val="24"/>
         </w:rPr>
       </w:pPr>
       <w:r>
-        <w:t>Usuario</w:t>
+        <w:t>Sistema</w:t>
       </w:r>
     </w:p>
     <w:p>
@@ -3669,17 +3701,16 @@
         <w:pStyle w:val="Prrafodelista"/>
         <w:numPr>
           <w:ilvl w:val="0"/>
-          <w:numId w:val="22"/>
+          <w:numId w:val="23"/>
         </w:numPr>
-        <w:spacing w:before="0" w:after="0" w:line="240" w:lineRule="auto"/>
-        <w:ind w:left="993"/>
+        <w:spacing w:line="240" w:lineRule="auto"/>
         <w:jc w:val="left"/>
         <w:rPr>
           <w:szCs w:val="24"/>
         </w:rPr>
       </w:pPr>
       <w:r>
-        <w:t>Solicitud de inscripción</w:t>
+        <w:t>Agente de Call Center</w:t>
       </w:r>
     </w:p>
     <w:p>
@@ -3687,88 +3718,54 @@
         <w:pStyle w:val="Prrafodelista"/>
         <w:numPr>
           <w:ilvl w:val="0"/>
-          <w:numId w:val="22"/>
+          <w:numId w:val="23"/>
         </w:numPr>
-        <w:spacing w:before="0" w:after="0" w:line="240" w:lineRule="auto"/>
-        <w:ind w:left="993"/>
+        <w:spacing w:line="240" w:lineRule="auto"/>
         <w:jc w:val="left"/>
         <w:rPr>
           <w:szCs w:val="24"/>
         </w:rPr>
       </w:pPr>
       <w:r>
-        <w:t>Clase</w:t>
+        <w:t>Cajero</w:t>
       </w:r>
     </w:p>
     <w:p>
       <w:pPr>
         <w:pStyle w:val="Prrafodelista"/>
-        <w:numPr>
-          <w:ilvl w:val="0"/>
-          <w:numId w:val="22"/>
-        </w:numPr>
-        <w:spacing w:before="0" w:after="0" w:line="240" w:lineRule="auto"/>
-        <w:ind w:left="993"/>
+        <w:spacing w:line="240" w:lineRule="auto"/>
+        <w:ind w:left="1080"/>
         <w:jc w:val="left"/>
         <w:rPr>
           <w:szCs w:val="24"/>
         </w:rPr>
       </w:pPr>
-      <w:r>
-        <w:t>Comprobante de pago</w:t>
-      </w:r>
-    </w:p>
-    <w:p>
-      <w:pPr>
-        <w:pStyle w:val="Ttulo3"/>
-        <w:numPr>
-          <w:ilvl w:val="0"/>
-          <w:numId w:val="0"/>
-        </w:numPr>
-        <w:ind w:left="720" w:hanging="720"/>
-      </w:pPr>
-      <w:bookmarkStart w:id="13" w:name="_Toc516675311"/>
-      <w:r>
-        <w:t>DIAGRAMA DE CLASES DEL</w:t>
-      </w:r>
-      <w:r>
-        <w:t xml:space="preserve"> NEGOCIO</w:t>
-      </w:r>
-      <w:bookmarkEnd w:id="13"/>
-    </w:p>
-    <w:p>
-      <w:pPr>
-        <w:rPr>
-          <w:b/>
-          <w:sz w:val="28"/>
-        </w:rPr>
-      </w:pPr>
-      <w:r>
-        <w:rPr>
-          <w:b/>
-          <w:sz w:val="28"/>
-        </w:rPr>
-        <w:t>Inscripción en clase</w:t>
-      </w:r>
-    </w:p>
-    <w:p>
-      <w:pPr>
-        <w:spacing w:before="0" w:after="0" w:line="240" w:lineRule="auto"/>
-        <w:jc w:val="center"/>
+    </w:p>
+    <w:p>
+      <w:pPr>
+        <w:pStyle w:val="Prrafodelista"/>
+        <w:spacing w:line="240" w:lineRule="auto"/>
+        <w:ind w:left="1080"/>
+        <w:jc w:val="left"/>
         <w:rPr>
           <w:szCs w:val="24"/>
         </w:rPr>
       </w:pPr>
       <w:r>
         <w:rPr>
-          <w:noProof/>
-          <w:lang w:eastAsia="es-PE"/>
+          <w:szCs w:val="24"/>
         </w:rPr>
         <w:drawing>
-          <wp:inline distT="0" distB="0" distL="0" distR="0" wp14:anchorId="1FE7A3F3" wp14:editId="759677A4">
-            <wp:extent cx="4827181" cy="3485751"/>
-            <wp:effectExtent l="0" t="0" r="0" b="635"/>
-            <wp:docPr id="1" name="Imagen 1"/>
+          <wp:inline distT="0" distB="0" distL="0" distR="0" wp14:anchorId="3A1077EC" wp14:editId="5A724585">
+            <wp:extent cx="3992745" cy="1686910"/>
+            <wp:effectExtent l="0" t="0" r="8255" b="8890"/>
+            <wp:docPr id="12" name="Imagen 6">
+              <a:extLst xmlns:a="http://schemas.openxmlformats.org/drawingml/2006/main">
+                <a:ext uri="{FF2B5EF4-FFF2-40B4-BE49-F238E27FC236}">
+                  <a16:creationId xmlns:a16="http://schemas.microsoft.com/office/drawing/2014/main" id="{5D5063EF-1FBB-4750-8156-BA3E10D15DAE}"/>
+                </a:ext>
+              </a:extLst>
+            </wp:docPr>
             <wp:cNvGraphicFramePr>
               <a:graphicFrameLocks xmlns:a="http://schemas.openxmlformats.org/drawingml/2006/main" noChangeAspect="1"/>
             </wp:cNvGraphicFramePr>
@@ -3776,11 +3773,19 @@
               <a:graphicData uri="http://schemas.openxmlformats.org/drawingml/2006/picture">
                 <pic:pic xmlns:pic="http://schemas.openxmlformats.org/drawingml/2006/picture">
                   <pic:nvPicPr>
-                    <pic:cNvPr id="1" name=""/>
-                    <pic:cNvPicPr/>
+                    <pic:cNvPr id="7" name="Imagen 6">
+                      <a:extLst>
+                        <a:ext uri="{FF2B5EF4-FFF2-40B4-BE49-F238E27FC236}">
+                          <a16:creationId xmlns:a16="http://schemas.microsoft.com/office/drawing/2014/main" id="{5D5063EF-1FBB-4750-8156-BA3E10D15DAE}"/>
+                        </a:ext>
+                      </a:extLst>
+                    </pic:cNvPr>
+                    <pic:cNvPicPr>
+                      <a:picLocks noChangeAspect="1"/>
+                    </pic:cNvPicPr>
                   </pic:nvPicPr>
                   <pic:blipFill>
-                    <a:blip r:embed="rId16"/>
+                    <a:blip r:embed="rId17"/>
                     <a:stretch>
                       <a:fillRect/>
                     </a:stretch>
@@ -3788,7 +3793,7 @@
                   <pic:spPr>
                     <a:xfrm>
                       <a:off x="0" y="0"/>
-                      <a:ext cx="4833620" cy="3490400"/>
+                      <a:ext cx="4001249" cy="1690503"/>
                     </a:xfrm>
                     <a:prstGeom prst="rect">
                       <a:avLst/>
@@ -3803,38 +3808,126 @@
     </w:p>
     <w:p>
       <w:pPr>
-        <w:rPr>
-          <w:b/>
-          <w:sz w:val="28"/>
-        </w:rPr>
-      </w:pPr>
-    </w:p>
-    <w:p>
-      <w:pPr>
-        <w:rPr>
-          <w:b/>
-          <w:sz w:val="28"/>
-        </w:rPr>
-      </w:pPr>
-      <w:r>
-        <w:rPr>
-          <w:noProof/>
-          <w:lang w:eastAsia="es-PE"/>
-        </w:rPr>
-        <w:lastRenderedPageBreak/>
+        <w:pStyle w:val="Ttulo3"/>
+        <w:numPr>
+          <w:ilvl w:val="0"/>
+          <w:numId w:val="0"/>
+        </w:numPr>
+        <w:ind w:left="720" w:hanging="720"/>
+      </w:pPr>
+      <w:bookmarkStart w:id="11" w:name="_Toc516675310"/>
+      <w:r>
+        <w:t>ESPECIFICACI</w:t>
+      </w:r>
+      <w:r>
+        <w:t>ÓN DE LAS ENTIDADES DEL NEGOCIO</w:t>
+      </w:r>
+      <w:bookmarkEnd w:id="11"/>
+    </w:p>
+    <w:p>
+      <w:pPr>
+        <w:pStyle w:val="Prrafodelista"/>
+        <w:numPr>
+          <w:ilvl w:val="0"/>
+          <w:numId w:val="22"/>
+        </w:numPr>
+        <w:spacing w:line="240" w:lineRule="auto"/>
+        <w:ind w:left="993"/>
+        <w:jc w:val="left"/>
+        <w:rPr>
+          <w:szCs w:val="24"/>
+        </w:rPr>
+      </w:pPr>
+      <w:r>
+        <w:t>Usuario</w:t>
+      </w:r>
+    </w:p>
+    <w:p>
+      <w:pPr>
+        <w:pStyle w:val="Prrafodelista"/>
+        <w:numPr>
+          <w:ilvl w:val="0"/>
+          <w:numId w:val="22"/>
+        </w:numPr>
+        <w:spacing w:before="0" w:after="0" w:line="240" w:lineRule="auto"/>
+        <w:ind w:left="993"/>
+        <w:jc w:val="left"/>
+        <w:rPr>
+          <w:szCs w:val="24"/>
+        </w:rPr>
+      </w:pPr>
+      <w:r>
+        <w:t>Solicitud de inscripción</w:t>
+      </w:r>
+    </w:p>
+    <w:p>
+      <w:pPr>
+        <w:pStyle w:val="Prrafodelista"/>
+        <w:numPr>
+          <w:ilvl w:val="0"/>
+          <w:numId w:val="22"/>
+        </w:numPr>
+        <w:spacing w:before="0" w:after="0" w:line="240" w:lineRule="auto"/>
+        <w:ind w:left="993"/>
+        <w:jc w:val="left"/>
+        <w:rPr>
+          <w:szCs w:val="24"/>
+        </w:rPr>
+      </w:pPr>
+      <w:r>
+        <w:t>Clase</w:t>
+      </w:r>
+    </w:p>
+    <w:p>
+      <w:pPr>
+        <w:pStyle w:val="Prrafodelista"/>
+        <w:numPr>
+          <w:ilvl w:val="0"/>
+          <w:numId w:val="22"/>
+        </w:numPr>
+        <w:spacing w:before="0" w:after="0" w:line="240" w:lineRule="auto"/>
+        <w:ind w:left="993"/>
+        <w:jc w:val="left"/>
+        <w:rPr>
+          <w:szCs w:val="24"/>
+        </w:rPr>
+      </w:pPr>
+      <w:r>
+        <w:t>Comprobante de pago</w:t>
+      </w:r>
+    </w:p>
+    <w:p>
+      <w:pPr>
+        <w:spacing w:before="0" w:after="0" w:line="240" w:lineRule="auto"/>
+        <w:jc w:val="left"/>
+        <w:rPr>
+          <w:szCs w:val="24"/>
+        </w:rPr>
+      </w:pPr>
+    </w:p>
+    <w:p>
+      <w:pPr>
+        <w:spacing w:before="0" w:after="0" w:line="240" w:lineRule="auto"/>
+        <w:jc w:val="left"/>
+        <w:rPr>
+          <w:szCs w:val="24"/>
+        </w:rPr>
+      </w:pPr>
+      <w:r>
+        <w:rPr>
+          <w:szCs w:val="24"/>
+        </w:rPr>
         <w:drawing>
-          <wp:anchor distT="0" distB="0" distL="114300" distR="114300" simplePos="0" relativeHeight="251663360" behindDoc="0" locked="0" layoutInCell="1" allowOverlap="1" wp14:anchorId="42052DE8" wp14:editId="686BA171">
-            <wp:simplePos x="0" y="0"/>
-            <wp:positionH relativeFrom="column">
-              <wp:posOffset>323215</wp:posOffset>
-            </wp:positionH>
-            <wp:positionV relativeFrom="paragraph">
-              <wp:posOffset>418465</wp:posOffset>
-            </wp:positionV>
-            <wp:extent cx="5092700" cy="4765675"/>
+          <wp:inline distT="0" distB="0" distL="0" distR="0" wp14:anchorId="5C9F0AF1" wp14:editId="5A4E5A28">
+            <wp:extent cx="4540469" cy="3124591"/>
             <wp:effectExtent l="0" t="0" r="0" b="0"/>
-            <wp:wrapSquare wrapText="bothSides"/>
-            <wp:docPr id="3" name="Imagen 3"/>
+            <wp:docPr id="13" name="Imagen 6">
+              <a:extLst xmlns:a="http://schemas.openxmlformats.org/drawingml/2006/main">
+                <a:ext uri="{FF2B5EF4-FFF2-40B4-BE49-F238E27FC236}">
+                  <a16:creationId xmlns:a16="http://schemas.microsoft.com/office/drawing/2014/main" id="{86202C3C-BB8F-4C93-951D-25F0C6C53917}"/>
+                </a:ext>
+              </a:extLst>
+            </wp:docPr>
             <wp:cNvGraphicFramePr>
               <a:graphicFrameLocks xmlns:a="http://schemas.openxmlformats.org/drawingml/2006/main" noChangeAspect="1"/>
             </wp:cNvGraphicFramePr>
@@ -3842,11 +3935,432 @@
               <a:graphicData uri="http://schemas.openxmlformats.org/drawingml/2006/picture">
                 <pic:pic xmlns:pic="http://schemas.openxmlformats.org/drawingml/2006/picture">
                   <pic:nvPicPr>
-                    <pic:cNvPr id="1" name=""/>
-                    <pic:cNvPicPr/>
+                    <pic:cNvPr id="7" name="Imagen 6">
+                      <a:extLst>
+                        <a:ext uri="{FF2B5EF4-FFF2-40B4-BE49-F238E27FC236}">
+                          <a16:creationId xmlns:a16="http://schemas.microsoft.com/office/drawing/2014/main" id="{86202C3C-BB8F-4C93-951D-25F0C6C53917}"/>
+                        </a:ext>
+                      </a:extLst>
+                    </pic:cNvPr>
+                    <pic:cNvPicPr>
+                      <a:picLocks noChangeAspect="1"/>
+                    </pic:cNvPicPr>
                   </pic:nvPicPr>
                   <pic:blipFill>
-                    <a:blip r:embed="rId17">
+                    <a:blip r:embed="rId18"/>
+                    <a:stretch>
+                      <a:fillRect/>
+                    </a:stretch>
+                  </pic:blipFill>
+                  <pic:spPr>
+                    <a:xfrm>
+                      <a:off x="0" y="0"/>
+                      <a:ext cx="4545410" cy="3127991"/>
+                    </a:xfrm>
+                    <a:prstGeom prst="rect">
+                      <a:avLst/>
+                    </a:prstGeom>
+                  </pic:spPr>
+                </pic:pic>
+              </a:graphicData>
+            </a:graphic>
+          </wp:inline>
+        </w:drawing>
+      </w:r>
+    </w:p>
+    <w:p>
+      <w:pPr>
+        <w:pStyle w:val="Ttulo3"/>
+        <w:numPr>
+          <w:ilvl w:val="0"/>
+          <w:numId w:val="0"/>
+        </w:numPr>
+        <w:ind w:left="720" w:hanging="720"/>
+      </w:pPr>
+      <w:bookmarkStart w:id="12" w:name="_Toc516675311"/>
+      <w:r>
+        <w:lastRenderedPageBreak/>
+        <w:t>DIAGRAMA DE CLASES DEL</w:t>
+      </w:r>
+      <w:r>
+        <w:t xml:space="preserve"> NEGOCIO</w:t>
+      </w:r>
+      <w:bookmarkEnd w:id="12"/>
+    </w:p>
+    <w:p>
+      <w:pPr>
+        <w:rPr>
+          <w:b/>
+          <w:sz w:val="28"/>
+          <w:u w:val="single"/>
+        </w:rPr>
+      </w:pPr>
+      <w:r>
+        <w:rPr>
+          <w:b/>
+          <w:sz w:val="28"/>
+          <w:u w:val="single"/>
+        </w:rPr>
+        <w:t xml:space="preserve">CUN 1: </w:t>
+      </w:r>
+      <w:r>
+        <w:rPr>
+          <w:b/>
+          <w:sz w:val="28"/>
+          <w:u w:val="single"/>
+        </w:rPr>
+        <w:t>Inscripción en clase</w:t>
+      </w:r>
+    </w:p>
+    <w:p>
+      <w:pPr>
+        <w:spacing w:before="0" w:after="0" w:line="240" w:lineRule="auto"/>
+        <w:jc w:val="center"/>
+        <w:rPr>
+          <w:szCs w:val="24"/>
+        </w:rPr>
+      </w:pPr>
+      <w:r>
+        <w:rPr>
+          <w:szCs w:val="24"/>
+        </w:rPr>
+        <w:drawing>
+          <wp:inline distT="0" distB="0" distL="0" distR="0" wp14:anchorId="444BC252" wp14:editId="53005806">
+            <wp:extent cx="3351742" cy="3594538"/>
+            <wp:effectExtent l="0" t="0" r="1270" b="6350"/>
+            <wp:docPr id="14" name="Imagen 6">
+              <a:extLst xmlns:a="http://schemas.openxmlformats.org/drawingml/2006/main">
+                <a:ext uri="{FF2B5EF4-FFF2-40B4-BE49-F238E27FC236}">
+                  <a16:creationId xmlns:a16="http://schemas.microsoft.com/office/drawing/2014/main" id="{09E4B054-30FB-4B87-B9FB-6BA57B1692BC}"/>
+                </a:ext>
+              </a:extLst>
+            </wp:docPr>
+            <wp:cNvGraphicFramePr>
+              <a:graphicFrameLocks xmlns:a="http://schemas.openxmlformats.org/drawingml/2006/main" noChangeAspect="1"/>
+            </wp:cNvGraphicFramePr>
+            <a:graphic xmlns:a="http://schemas.openxmlformats.org/drawingml/2006/main">
+              <a:graphicData uri="http://schemas.openxmlformats.org/drawingml/2006/picture">
+                <pic:pic xmlns:pic="http://schemas.openxmlformats.org/drawingml/2006/picture">
+                  <pic:nvPicPr>
+                    <pic:cNvPr id="7" name="Imagen 6">
+                      <a:extLst>
+                        <a:ext uri="{FF2B5EF4-FFF2-40B4-BE49-F238E27FC236}">
+                          <a16:creationId xmlns:a16="http://schemas.microsoft.com/office/drawing/2014/main" id="{09E4B054-30FB-4B87-B9FB-6BA57B1692BC}"/>
+                        </a:ext>
+                      </a:extLst>
+                    </pic:cNvPr>
+                    <pic:cNvPicPr>
+                      <a:picLocks noChangeAspect="1"/>
+                    </pic:cNvPicPr>
+                  </pic:nvPicPr>
+                  <pic:blipFill>
+                    <a:blip r:embed="rId19"/>
+                    <a:stretch>
+                      <a:fillRect/>
+                    </a:stretch>
+                  </pic:blipFill>
+                  <pic:spPr>
+                    <a:xfrm>
+                      <a:off x="0" y="0"/>
+                      <a:ext cx="3361142" cy="3604619"/>
+                    </a:xfrm>
+                    <a:prstGeom prst="rect">
+                      <a:avLst/>
+                    </a:prstGeom>
+                  </pic:spPr>
+                </pic:pic>
+              </a:graphicData>
+            </a:graphic>
+          </wp:inline>
+        </w:drawing>
+      </w:r>
+    </w:p>
+    <w:p>
+      <w:pPr>
+        <w:rPr>
+          <w:b/>
+          <w:sz w:val="28"/>
+        </w:rPr>
+      </w:pPr>
+    </w:p>
+    <w:p>
+      <w:pPr>
+        <w:rPr>
+          <w:b/>
+          <w:sz w:val="28"/>
+          <w:u w:val="single"/>
+        </w:rPr>
+      </w:pPr>
+      <w:r>
+        <w:rPr>
+          <w:b/>
+          <w:sz w:val="28"/>
+          <w:u w:val="single"/>
+        </w:rPr>
+        <w:t xml:space="preserve">CUN2: </w:t>
+      </w:r>
+      <w:r>
+        <w:rPr>
+          <w:b/>
+          <w:sz w:val="28"/>
+          <w:u w:val="single"/>
+        </w:rPr>
+        <w:t>Realizar pago</w:t>
+      </w:r>
+    </w:p>
+    <w:p>
+      <w:pPr>
+        <w:spacing w:before="0" w:after="0" w:line="240" w:lineRule="auto"/>
+        <w:jc w:val="center"/>
+        <w:rPr>
+          <w:noProof/>
+          <w:lang w:eastAsia="es-PE"/>
+        </w:rPr>
+      </w:pPr>
+      <w:r>
+        <w:rPr>
+          <w:noProof/>
+          <w:lang w:eastAsia="es-PE"/>
+        </w:rPr>
+        <w:drawing>
+          <wp:inline distT="0" distB="0" distL="0" distR="0" wp14:anchorId="3B8D6289" wp14:editId="314604BA">
+            <wp:extent cx="2317531" cy="2645766"/>
+            <wp:effectExtent l="0" t="0" r="6985" b="2540"/>
+            <wp:docPr id="16" name="Imagen 6">
+              <a:extLst xmlns:a="http://schemas.openxmlformats.org/drawingml/2006/main">
+                <a:ext uri="{FF2B5EF4-FFF2-40B4-BE49-F238E27FC236}">
+                  <a16:creationId xmlns:a16="http://schemas.microsoft.com/office/drawing/2014/main" id="{775E7A9F-6D78-4F2A-989E-C7C7AA30AA5B}"/>
+                </a:ext>
+              </a:extLst>
+            </wp:docPr>
+            <wp:cNvGraphicFramePr>
+              <a:graphicFrameLocks xmlns:a="http://schemas.openxmlformats.org/drawingml/2006/main" noChangeAspect="1"/>
+            </wp:cNvGraphicFramePr>
+            <a:graphic xmlns:a="http://schemas.openxmlformats.org/drawingml/2006/main">
+              <a:graphicData uri="http://schemas.openxmlformats.org/drawingml/2006/picture">
+                <pic:pic xmlns:pic="http://schemas.openxmlformats.org/drawingml/2006/picture">
+                  <pic:nvPicPr>
+                    <pic:cNvPr id="7" name="Imagen 6">
+                      <a:extLst>
+                        <a:ext uri="{FF2B5EF4-FFF2-40B4-BE49-F238E27FC236}">
+                          <a16:creationId xmlns:a16="http://schemas.microsoft.com/office/drawing/2014/main" id="{775E7A9F-6D78-4F2A-989E-C7C7AA30AA5B}"/>
+                        </a:ext>
+                      </a:extLst>
+                    </pic:cNvPr>
+                    <pic:cNvPicPr>
+                      <a:picLocks noChangeAspect="1"/>
+                    </pic:cNvPicPr>
+                  </pic:nvPicPr>
+                  <pic:blipFill>
+                    <a:blip r:embed="rId20"/>
+                    <a:stretch>
+                      <a:fillRect/>
+                    </a:stretch>
+                  </pic:blipFill>
+                  <pic:spPr>
+                    <a:xfrm>
+                      <a:off x="0" y="0"/>
+                      <a:ext cx="2322126" cy="2651012"/>
+                    </a:xfrm>
+                    <a:prstGeom prst="rect">
+                      <a:avLst/>
+                    </a:prstGeom>
+                  </pic:spPr>
+                </pic:pic>
+              </a:graphicData>
+            </a:graphic>
+          </wp:inline>
+        </w:drawing>
+      </w:r>
+    </w:p>
+    <w:p>
+      <w:pPr>
+        <w:spacing w:before="0" w:after="0" w:line="240" w:lineRule="auto"/>
+        <w:rPr>
+          <w:szCs w:val="24"/>
+        </w:rPr>
+      </w:pPr>
+    </w:p>
+    <w:p>
+      <w:pPr>
+        <w:spacing w:before="0" w:after="0" w:line="240" w:lineRule="auto"/>
+        <w:rPr>
+          <w:b/>
+          <w:sz w:val="28"/>
+          <w:szCs w:val="24"/>
+          <w:u w:val="single"/>
+        </w:rPr>
+      </w:pPr>
+      <w:r>
+        <w:rPr>
+          <w:b/>
+          <w:szCs w:val="24"/>
+          <w:u w:val="single"/>
+        </w:rPr>
+        <w:t>CUN</w:t>
+      </w:r>
+      <w:proofErr w:type="gramStart"/>
+      <w:r>
+        <w:rPr>
+          <w:b/>
+          <w:szCs w:val="24"/>
+          <w:u w:val="single"/>
+        </w:rPr>
+        <w:t>3 :</w:t>
+      </w:r>
+      <w:proofErr w:type="gramEnd"/>
+      <w:r>
+        <w:rPr>
+          <w:b/>
+          <w:szCs w:val="24"/>
+          <w:u w:val="single"/>
+        </w:rPr>
+        <w:t xml:space="preserve"> </w:t>
+      </w:r>
+      <w:r>
+        <w:rPr>
+          <w:b/>
+          <w:sz w:val="28"/>
+          <w:szCs w:val="24"/>
+          <w:u w:val="single"/>
+        </w:rPr>
+        <w:t>Gestionar documentos de Matricula</w:t>
+      </w:r>
+    </w:p>
+    <w:p>
+      <w:pPr>
+        <w:spacing w:before="0" w:after="0" w:line="240" w:lineRule="auto"/>
+        <w:rPr>
+          <w:b/>
+          <w:sz w:val="28"/>
+          <w:szCs w:val="24"/>
+        </w:rPr>
+      </w:pPr>
+    </w:p>
+    <w:p>
+      <w:pPr>
+        <w:spacing w:before="0" w:after="0" w:line="240" w:lineRule="auto"/>
+        <w:rPr>
+          <w:b/>
+          <w:sz w:val="28"/>
+          <w:szCs w:val="24"/>
+        </w:rPr>
+      </w:pPr>
+      <w:r>
+        <w:rPr>
+          <w:b/>
+          <w:sz w:val="28"/>
+          <w:szCs w:val="24"/>
+        </w:rPr>
+        <w:drawing>
+          <wp:inline distT="0" distB="0" distL="0" distR="0" wp14:anchorId="42A27AFA" wp14:editId="02BDB96C">
+            <wp:extent cx="5612130" cy="2632710"/>
+            <wp:effectExtent l="0" t="0" r="7620" b="0"/>
+            <wp:docPr id="17" name="Imagen 9">
+              <a:extLst xmlns:a="http://schemas.openxmlformats.org/drawingml/2006/main">
+                <a:ext uri="{FF2B5EF4-FFF2-40B4-BE49-F238E27FC236}">
+                  <a16:creationId xmlns:a16="http://schemas.microsoft.com/office/drawing/2014/main" id="{3E67B24D-059E-412B-9ECD-C3183F8D28E0}"/>
+                </a:ext>
+              </a:extLst>
+            </wp:docPr>
+            <wp:cNvGraphicFramePr>
+              <a:graphicFrameLocks xmlns:a="http://schemas.openxmlformats.org/drawingml/2006/main" noChangeAspect="1"/>
+            </wp:cNvGraphicFramePr>
+            <a:graphic xmlns:a="http://schemas.openxmlformats.org/drawingml/2006/main">
+              <a:graphicData uri="http://schemas.openxmlformats.org/drawingml/2006/picture">
+                <pic:pic xmlns:pic="http://schemas.openxmlformats.org/drawingml/2006/picture">
+                  <pic:nvPicPr>
+                    <pic:cNvPr id="10" name="Imagen 9">
+                      <a:extLst>
+                        <a:ext uri="{FF2B5EF4-FFF2-40B4-BE49-F238E27FC236}">
+                          <a16:creationId xmlns:a16="http://schemas.microsoft.com/office/drawing/2014/main" id="{3E67B24D-059E-412B-9ECD-C3183F8D28E0}"/>
+                        </a:ext>
+                      </a:extLst>
+                    </pic:cNvPr>
+                    <pic:cNvPicPr>
+                      <a:picLocks noChangeAspect="1"/>
+                    </pic:cNvPicPr>
+                  </pic:nvPicPr>
+                  <pic:blipFill>
+                    <a:blip r:embed="rId21"/>
+                    <a:stretch>
+                      <a:fillRect/>
+                    </a:stretch>
+                  </pic:blipFill>
+                  <pic:spPr>
+                    <a:xfrm>
+                      <a:off x="0" y="0"/>
+                      <a:ext cx="5612130" cy="2632710"/>
+                    </a:xfrm>
+                    <a:prstGeom prst="rect">
+                      <a:avLst/>
+                    </a:prstGeom>
+                  </pic:spPr>
+                </pic:pic>
+              </a:graphicData>
+            </a:graphic>
+          </wp:inline>
+        </w:drawing>
+      </w:r>
+    </w:p>
+    <w:p>
+      <w:pPr>
+        <w:pStyle w:val="Ttulo2"/>
+        <w:numPr>
+          <w:ilvl w:val="0"/>
+          <w:numId w:val="0"/>
+        </w:numPr>
+      </w:pPr>
+      <w:bookmarkStart w:id="13" w:name="_Toc516675312"/>
+      <w:r>
+        <w:t xml:space="preserve">REALIZACIÓN </w:t>
+      </w:r>
+      <w:r>
+        <w:t>DE LOS CASOS DE USO DEL NEGOCIO</w:t>
+      </w:r>
+      <w:bookmarkEnd w:id="13"/>
+    </w:p>
+    <w:p>
+      <w:r>
+        <w:drawing>
+          <wp:anchor distT="0" distB="0" distL="114300" distR="114300" simplePos="0" relativeHeight="251667456" behindDoc="0" locked="0" layoutInCell="1" allowOverlap="1" wp14:anchorId="229611E8" wp14:editId="4D8ECBC0">
+            <wp:simplePos x="0" y="0"/>
+            <wp:positionH relativeFrom="column">
+              <wp:posOffset>-58107</wp:posOffset>
+            </wp:positionH>
+            <wp:positionV relativeFrom="paragraph">
+              <wp:posOffset>229763</wp:posOffset>
+            </wp:positionV>
+            <wp:extent cx="5038095" cy="1619048"/>
+            <wp:effectExtent l="0" t="0" r="0" b="635"/>
+            <wp:wrapSquare wrapText="bothSides"/>
+            <wp:docPr id="20" name="Imagen 6">
+              <a:extLst xmlns:a="http://schemas.openxmlformats.org/drawingml/2006/main">
+                <a:ext uri="{FF2B5EF4-FFF2-40B4-BE49-F238E27FC236}">
+                  <a16:creationId xmlns:a16="http://schemas.microsoft.com/office/drawing/2014/main" id="{A56CCA4E-6C35-49DF-96A1-E721015CEA78}"/>
+                </a:ext>
+              </a:extLst>
+            </wp:docPr>
+            <wp:cNvGraphicFramePr>
+              <a:graphicFrameLocks xmlns:a="http://schemas.openxmlformats.org/drawingml/2006/main" noChangeAspect="1"/>
+            </wp:cNvGraphicFramePr>
+            <a:graphic xmlns:a="http://schemas.openxmlformats.org/drawingml/2006/main">
+              <a:graphicData uri="http://schemas.openxmlformats.org/drawingml/2006/picture">
+                <pic:pic xmlns:pic="http://schemas.openxmlformats.org/drawingml/2006/picture">
+                  <pic:nvPicPr>
+                    <pic:cNvPr id="7" name="Imagen 6">
+                      <a:extLst>
+                        <a:ext uri="{FF2B5EF4-FFF2-40B4-BE49-F238E27FC236}">
+                          <a16:creationId xmlns:a16="http://schemas.microsoft.com/office/drawing/2014/main" id="{A56CCA4E-6C35-49DF-96A1-E721015CEA78}"/>
+                        </a:ext>
+                      </a:extLst>
+                    </pic:cNvPr>
+                    <pic:cNvPicPr>
+                      <a:picLocks noChangeAspect="1"/>
+                    </pic:cNvPicPr>
+                  </pic:nvPicPr>
+                  <pic:blipFill>
+                    <a:blip r:embed="rId22">
                       <a:extLst>
                         <a:ext uri="{28A0092B-C50C-407E-A947-70E740481C1C}">
                           <a14:useLocalDpi xmlns:a14="http://schemas.microsoft.com/office/drawing/2010/main" val="0"/>
@@ -3860,7 +4374,7 @@
                   <pic:spPr>
                     <a:xfrm>
                       <a:off x="0" y="0"/>
-                      <a:ext cx="5092700" cy="4765675"/>
+                      <a:ext cx="5038095" cy="1619048"/>
                     </a:xfrm>
                     <a:prstGeom prst="rect">
                       <a:avLst/>
@@ -3869,189 +4383,364 @@
                 </pic:pic>
               </a:graphicData>
             </a:graphic>
-            <wp14:sizeRelH relativeFrom="margin">
+            <wp14:sizeRelH relativeFrom="page">
               <wp14:pctWidth>0</wp14:pctWidth>
             </wp14:sizeRelH>
-            <wp14:sizeRelV relativeFrom="margin">
+            <wp14:sizeRelV relativeFrom="page">
               <wp14:pctHeight>0</wp14:pctHeight>
             </wp14:sizeRelV>
           </wp:anchor>
         </w:drawing>
       </w:r>
-      <w:r>
+    </w:p>
+    <w:p/>
+    <w:p/>
+    <w:p/>
+    <w:p/>
+    <w:p>
+      <w:r>
+        <w:drawing>
+          <wp:inline distT="0" distB="0" distL="0" distR="0" wp14:anchorId="4E321C9D" wp14:editId="7380877A">
+            <wp:extent cx="5068060" cy="1744742"/>
+            <wp:effectExtent l="0" t="0" r="0" b="8255"/>
+            <wp:docPr id="21" name="Imagen 9">
+              <a:extLst xmlns:a="http://schemas.openxmlformats.org/drawingml/2006/main">
+                <a:ext uri="{FF2B5EF4-FFF2-40B4-BE49-F238E27FC236}">
+                  <a16:creationId xmlns:a16="http://schemas.microsoft.com/office/drawing/2014/main" id="{EE4EAB7E-6333-425E-BB75-63DC3A81D476}"/>
+                </a:ext>
+              </a:extLst>
+            </wp:docPr>
+            <wp:cNvGraphicFramePr>
+              <a:graphicFrameLocks xmlns:a="http://schemas.openxmlformats.org/drawingml/2006/main" noChangeAspect="1"/>
+            </wp:cNvGraphicFramePr>
+            <a:graphic xmlns:a="http://schemas.openxmlformats.org/drawingml/2006/main">
+              <a:graphicData uri="http://schemas.openxmlformats.org/drawingml/2006/picture">
+                <pic:pic xmlns:pic="http://schemas.openxmlformats.org/drawingml/2006/picture">
+                  <pic:nvPicPr>
+                    <pic:cNvPr id="10" name="Imagen 9">
+                      <a:extLst>
+                        <a:ext uri="{FF2B5EF4-FFF2-40B4-BE49-F238E27FC236}">
+                          <a16:creationId xmlns:a16="http://schemas.microsoft.com/office/drawing/2014/main" id="{EE4EAB7E-6333-425E-BB75-63DC3A81D476}"/>
+                        </a:ext>
+                      </a:extLst>
+                    </pic:cNvPr>
+                    <pic:cNvPicPr>
+                      <a:picLocks noChangeAspect="1"/>
+                    </pic:cNvPicPr>
+                  </pic:nvPicPr>
+                  <pic:blipFill>
+                    <a:blip r:embed="rId23"/>
+                    <a:stretch>
+                      <a:fillRect/>
+                    </a:stretch>
+                  </pic:blipFill>
+                  <pic:spPr>
+                    <a:xfrm>
+                      <a:off x="0" y="0"/>
+                      <a:ext cx="5068060" cy="1744742"/>
+                    </a:xfrm>
+                    <a:prstGeom prst="rect">
+                      <a:avLst/>
+                    </a:prstGeom>
+                  </pic:spPr>
+                </pic:pic>
+              </a:graphicData>
+            </a:graphic>
+          </wp:inline>
+        </w:drawing>
+      </w:r>
+    </w:p>
+    <w:p/>
+    <w:p>
+      <w:r>
+        <w:lastRenderedPageBreak/>
+        <w:drawing>
+          <wp:inline distT="0" distB="0" distL="0" distR="0" wp14:anchorId="6306D85D" wp14:editId="18A744C6">
+            <wp:extent cx="5426975" cy="1619047"/>
+            <wp:effectExtent l="0" t="0" r="2540" b="635"/>
+            <wp:docPr id="22" name="Imagen 11">
+              <a:extLst xmlns:a="http://schemas.openxmlformats.org/drawingml/2006/main">
+                <a:ext uri="{FF2B5EF4-FFF2-40B4-BE49-F238E27FC236}">
+                  <a16:creationId xmlns:a16="http://schemas.microsoft.com/office/drawing/2014/main" id="{C69D81F3-60EE-481D-A157-4524A7A083F3}"/>
+                </a:ext>
+              </a:extLst>
+            </wp:docPr>
+            <wp:cNvGraphicFramePr>
+              <a:graphicFrameLocks xmlns:a="http://schemas.openxmlformats.org/drawingml/2006/main" noChangeAspect="1"/>
+            </wp:cNvGraphicFramePr>
+            <a:graphic xmlns:a="http://schemas.openxmlformats.org/drawingml/2006/main">
+              <a:graphicData uri="http://schemas.openxmlformats.org/drawingml/2006/picture">
+                <pic:pic xmlns:pic="http://schemas.openxmlformats.org/drawingml/2006/picture">
+                  <pic:nvPicPr>
+                    <pic:cNvPr id="12" name="Imagen 11">
+                      <a:extLst>
+                        <a:ext uri="{FF2B5EF4-FFF2-40B4-BE49-F238E27FC236}">
+                          <a16:creationId xmlns:a16="http://schemas.microsoft.com/office/drawing/2014/main" id="{C69D81F3-60EE-481D-A157-4524A7A083F3}"/>
+                        </a:ext>
+                      </a:extLst>
+                    </pic:cNvPr>
+                    <pic:cNvPicPr>
+                      <a:picLocks noChangeAspect="1"/>
+                    </pic:cNvPicPr>
+                  </pic:nvPicPr>
+                  <pic:blipFill>
+                    <a:blip r:embed="rId24"/>
+                    <a:stretch>
+                      <a:fillRect/>
+                    </a:stretch>
+                  </pic:blipFill>
+                  <pic:spPr>
+                    <a:xfrm>
+                      <a:off x="0" y="0"/>
+                      <a:ext cx="5426975" cy="1619047"/>
+                    </a:xfrm>
+                    <a:prstGeom prst="rect">
+                      <a:avLst/>
+                    </a:prstGeom>
+                  </pic:spPr>
+                </pic:pic>
+              </a:graphicData>
+            </a:graphic>
+          </wp:inline>
+        </w:drawing>
+      </w:r>
+    </w:p>
+    <w:p>
+      <w:pPr>
+        <w:pStyle w:val="Ttulo3"/>
+        <w:numPr>
+          <w:ilvl w:val="0"/>
+          <w:numId w:val="0"/>
+        </w:numPr>
+        <w:ind w:left="720" w:hanging="720"/>
+      </w:pPr>
+      <w:bookmarkStart w:id="14" w:name="_Toc516675313"/>
+      <w:r>
+        <w:t xml:space="preserve">ESPECIFICACIÓN </w:t>
+      </w:r>
+      <w:r>
+        <w:t>DE LOS CASOS DE USO DEL NEGOCIO</w:t>
+      </w:r>
+      <w:bookmarkEnd w:id="14"/>
+    </w:p>
+    <w:p>
+      <w:pPr>
         <w:rPr>
           <w:b/>
           <w:sz w:val="28"/>
-        </w:rPr>
-        <w:t>Realizar pago</w:t>
+          <w:u w:val="single"/>
+        </w:rPr>
+      </w:pPr>
+      <w:r>
+        <w:rPr>
+          <w:b/>
+          <w:sz w:val="28"/>
+          <w:u w:val="single"/>
+        </w:rPr>
+        <w:t>CUN 1: Inscripción en clase</w:t>
       </w:r>
     </w:p>
     <w:p>
       <w:pPr>
         <w:spacing w:before="0" w:after="0" w:line="240" w:lineRule="auto"/>
         <w:rPr>
+          <w:b/>
+        </w:rPr>
+      </w:pPr>
+      <w:r>
+        <w:rPr>
+          <w:b/>
+        </w:rPr>
+        <w:t>Actor: Cliente</w:t>
+      </w:r>
+    </w:p>
+    <w:p>
+      <w:pPr>
+        <w:spacing w:before="0" w:after="0" w:line="240" w:lineRule="auto"/>
+        <w:rPr>
+          <w:b/>
+        </w:rPr>
+      </w:pPr>
+      <w:r>
+        <w:rPr>
+          <w:b/>
+        </w:rPr>
+        <w:t>Propósito: Inscripción en Británico</w:t>
+      </w:r>
+    </w:p>
+    <w:p>
+      <w:pPr>
+        <w:spacing w:before="0" w:after="0" w:line="240" w:lineRule="auto"/>
+        <w:rPr>
+          <w:b/>
+        </w:rPr>
+      </w:pPr>
+      <w:r>
+        <w:rPr>
+          <w:b/>
+        </w:rPr>
+        <w:t>Flujo básico:</w:t>
+      </w:r>
+    </w:p>
+    <w:p>
+      <w:pPr>
+        <w:spacing w:before="0" w:after="0" w:line="240" w:lineRule="auto"/>
+      </w:pPr>
+      <w:r>
+        <w:t>FB01. El caso de uso inicia cuando el alumno ingresa a la web de inscripción</w:t>
+      </w:r>
+    </w:p>
+    <w:p>
+      <w:pPr>
+        <w:spacing w:before="0" w:after="0" w:line="240" w:lineRule="auto"/>
+      </w:pPr>
+      <w:r>
+        <w:t>FB02. El alumno ingresa sus credenciales y da clic en ingresar</w:t>
+      </w:r>
+    </w:p>
+    <w:p>
+      <w:pPr>
+        <w:spacing w:before="0" w:after="0" w:line="240" w:lineRule="auto"/>
+      </w:pPr>
+      <w:r>
+        <w:t>FB03. El sistema verifica sus credenciales y si son correctas, permite ingresar al sistema</w:t>
+      </w:r>
+    </w:p>
+    <w:p>
+      <w:pPr>
+        <w:spacing w:before="0" w:after="0" w:line="240" w:lineRule="auto"/>
+      </w:pPr>
+      <w:r>
+        <w:t>FB04. El usuario ingresa al sistema y elige la clase a matricularse</w:t>
+      </w:r>
+    </w:p>
+    <w:p>
+      <w:pPr>
+        <w:spacing w:before="0" w:after="0" w:line="240" w:lineRule="auto"/>
+      </w:pPr>
+      <w:r>
+        <w:t>FB05. El sistema genera la inscripción en la clase</w:t>
+      </w:r>
+    </w:p>
+    <w:p>
+      <w:pPr>
+        <w:spacing w:before="0" w:after="0" w:line="240" w:lineRule="auto"/>
+      </w:pPr>
+      <w:r>
+        <w:t>FB06. Al inscribirse, Al alumno se le genera un ticket de deuda para el pago de la clase inscrita</w:t>
+      </w:r>
+    </w:p>
+    <w:p>
+      <w:pPr>
+        <w:spacing w:before="0" w:after="0" w:line="240" w:lineRule="auto"/>
+        <w:rPr>
+          <w:b/>
+        </w:rPr>
+      </w:pPr>
+      <w:r>
+        <w:rPr>
+          <w:b/>
+        </w:rPr>
+        <w:t>Flujo alternativo 01:</w:t>
+      </w:r>
+    </w:p>
+    <w:p>
+      <w:pPr>
+        <w:spacing w:before="0" w:after="0" w:line="240" w:lineRule="auto"/>
+      </w:pPr>
+      <w:r>
+        <w:t>FA01: Alumno ingresa credenciales incorrectas de acceso</w:t>
+      </w:r>
+    </w:p>
+    <w:p>
+      <w:pPr>
+        <w:spacing w:before="0" w:after="0" w:line="240" w:lineRule="auto"/>
+      </w:pPr>
+      <w:r>
+        <w:t>FA02: El alumno solicita la recuperación de contraseña</w:t>
+      </w:r>
+    </w:p>
+    <w:p>
+      <w:pPr>
+        <w:spacing w:before="0" w:after="0" w:line="240" w:lineRule="auto"/>
+      </w:pPr>
+      <w:r>
+        <w:t>FA03: El sistema le envía un correo de recuperación de contraseña</w:t>
+      </w:r>
+    </w:p>
+    <w:p>
+      <w:pPr>
+        <w:spacing w:before="0" w:after="0" w:line="240" w:lineRule="auto"/>
+      </w:pPr>
+      <w:r>
+        <w:t>FA04: El alumno cambia su contraseña y vuelva al flujo FB02</w:t>
+      </w:r>
+    </w:p>
+    <w:p>
+      <w:pPr>
+        <w:spacing w:before="0" w:after="0" w:line="240" w:lineRule="auto"/>
+        <w:rPr>
+          <w:b/>
+        </w:rPr>
+      </w:pPr>
+      <w:r>
+        <w:rPr>
+          <w:b/>
+        </w:rPr>
+        <w:t>Flujo alternativo 02:</w:t>
+      </w:r>
+    </w:p>
+    <w:p>
+      <w:pPr>
+        <w:spacing w:before="0" w:after="0" w:line="240" w:lineRule="auto"/>
+      </w:pPr>
+      <w:r>
+        <w:t>FA01: Alumno no recibe la contraseña de recuperación</w:t>
+      </w:r>
+    </w:p>
+    <w:p>
+      <w:pPr>
+        <w:spacing w:before="0" w:after="0" w:line="240" w:lineRule="auto"/>
+      </w:pPr>
+      <w:r>
+        <w:t>FA02: El alumno llama al Call Center para la recuperación de contraseña</w:t>
+      </w:r>
+    </w:p>
+    <w:p>
+      <w:pPr>
+        <w:spacing w:before="0" w:after="0" w:line="240" w:lineRule="auto"/>
+      </w:pPr>
+      <w:r>
+        <w:t xml:space="preserve">FA03: El Call Center verifica sus datos y genera nueva contraseña y </w:t>
+      </w:r>
+      <w:proofErr w:type="spellStart"/>
+      <w:r>
+        <w:t>envia</w:t>
+      </w:r>
+      <w:proofErr w:type="spellEnd"/>
+      <w:r>
+        <w:t xml:space="preserve"> correo de recuperación</w:t>
+      </w:r>
+    </w:p>
+    <w:p>
+      <w:pPr>
+        <w:spacing w:before="0" w:after="0" w:line="240" w:lineRule="auto"/>
+      </w:pPr>
+      <w:r>
+        <w:t>FA04: El alumno cambia su contraseña y vuelva al flujo FB02</w:t>
+      </w:r>
+    </w:p>
+    <w:p>
+      <w:r>
+        <w:rPr>
           <w:noProof/>
-          <w:lang w:eastAsia="es-PE"/>
-        </w:rPr>
-      </w:pPr>
-    </w:p>
-    <w:p>
-      <w:pPr>
-        <w:spacing w:before="0" w:after="0" w:line="240" w:lineRule="auto"/>
-        <w:jc w:val="center"/>
-        <w:rPr>
-          <w:szCs w:val="24"/>
-        </w:rPr>
-      </w:pPr>
-    </w:p>
-    <w:p>
-      <w:pPr>
-        <w:spacing w:before="0" w:after="0" w:line="240" w:lineRule="auto"/>
-        <w:rPr>
-          <w:szCs w:val="24"/>
-        </w:rPr>
-      </w:pPr>
-    </w:p>
-    <w:p>
-      <w:pPr>
-        <w:spacing w:before="0" w:after="0" w:line="240" w:lineRule="auto"/>
-        <w:rPr>
-          <w:szCs w:val="24"/>
-        </w:rPr>
-      </w:pPr>
-    </w:p>
-    <w:p>
-      <w:pPr>
-        <w:spacing w:before="0" w:after="0" w:line="240" w:lineRule="auto"/>
-        <w:rPr>
-          <w:szCs w:val="24"/>
-        </w:rPr>
-      </w:pPr>
-    </w:p>
-    <w:p>
-      <w:pPr>
-        <w:spacing w:before="0" w:after="0" w:line="240" w:lineRule="auto"/>
-        <w:rPr>
-          <w:szCs w:val="24"/>
-        </w:rPr>
-      </w:pPr>
-    </w:p>
-    <w:p>
-      <w:pPr>
-        <w:spacing w:before="0" w:after="0" w:line="240" w:lineRule="auto"/>
-        <w:rPr>
-          <w:szCs w:val="24"/>
-        </w:rPr>
-      </w:pPr>
-    </w:p>
-    <w:p>
-      <w:pPr>
-        <w:spacing w:before="0" w:after="0" w:line="240" w:lineRule="auto"/>
-        <w:rPr>
-          <w:szCs w:val="24"/>
-        </w:rPr>
-      </w:pPr>
-    </w:p>
-    <w:p>
-      <w:pPr>
-        <w:spacing w:before="0" w:after="0" w:line="240" w:lineRule="auto"/>
-        <w:rPr>
-          <w:szCs w:val="24"/>
-        </w:rPr>
-      </w:pPr>
-    </w:p>
-    <w:p>
-      <w:pPr>
-        <w:spacing w:before="0" w:after="0" w:line="240" w:lineRule="auto"/>
-        <w:rPr>
-          <w:szCs w:val="24"/>
-        </w:rPr>
-      </w:pPr>
-    </w:p>
-    <w:p>
-      <w:pPr>
-        <w:spacing w:before="0" w:after="0" w:line="240" w:lineRule="auto"/>
-        <w:rPr>
-          <w:szCs w:val="24"/>
-        </w:rPr>
-      </w:pPr>
-    </w:p>
-    <w:p>
-      <w:pPr>
-        <w:spacing w:before="0" w:after="0" w:line="240" w:lineRule="auto"/>
-        <w:rPr>
-          <w:szCs w:val="24"/>
-        </w:rPr>
-      </w:pPr>
-    </w:p>
-    <w:p>
-      <w:pPr>
-        <w:spacing w:before="0" w:after="0" w:line="240" w:lineRule="auto"/>
-        <w:rPr>
-          <w:szCs w:val="24"/>
-        </w:rPr>
-      </w:pPr>
-    </w:p>
-    <w:p>
-      <w:pPr>
-        <w:spacing w:before="0" w:after="0" w:line="240" w:lineRule="auto"/>
-        <w:rPr>
-          <w:szCs w:val="24"/>
-        </w:rPr>
-      </w:pPr>
-    </w:p>
-    <w:p>
-      <w:pPr>
-        <w:spacing w:before="0" w:after="0" w:line="240" w:lineRule="auto"/>
-        <w:rPr>
-          <w:szCs w:val="24"/>
-        </w:rPr>
-      </w:pPr>
-    </w:p>
-    <w:p>
-      <w:pPr>
-        <w:spacing w:before="0" w:after="0" w:line="240" w:lineRule="auto"/>
-        <w:rPr>
-          <w:b/>
-          <w:sz w:val="28"/>
-          <w:szCs w:val="24"/>
-        </w:rPr>
-      </w:pPr>
-      <w:r>
-        <w:rPr>
-          <w:b/>
-          <w:sz w:val="28"/>
-          <w:szCs w:val="24"/>
         </w:rPr>
         <w:lastRenderedPageBreak/>
-        <w:t>Realizar matricula</w:t>
-      </w:r>
-    </w:p>
-    <w:p>
-      <w:pPr>
-        <w:spacing w:before="0" w:after="0" w:line="240" w:lineRule="auto"/>
-        <w:rPr>
-          <w:szCs w:val="24"/>
-        </w:rPr>
-      </w:pPr>
-      <w:r>
-        <w:rPr>
-          <w:noProof/>
-          <w:lang w:eastAsia="es-PE"/>
-        </w:rPr>
         <w:drawing>
-          <wp:anchor distT="0" distB="0" distL="114300" distR="114300" simplePos="0" relativeHeight="251664384" behindDoc="0" locked="0" layoutInCell="1" allowOverlap="1" wp14:anchorId="08ED3724" wp14:editId="4F2ECAA9">
-            <wp:simplePos x="0" y="0"/>
-            <wp:positionH relativeFrom="margin">
-              <wp:align>center</wp:align>
-            </wp:positionH>
-            <wp:positionV relativeFrom="paragraph">
-              <wp:posOffset>211765</wp:posOffset>
-            </wp:positionV>
-            <wp:extent cx="7176770" cy="3242310"/>
-            <wp:effectExtent l="0" t="0" r="5080" b="0"/>
-            <wp:wrapSquare wrapText="bothSides"/>
-            <wp:docPr id="2" name="Imagen 2"/>
+          <wp:inline distT="0" distB="0" distL="0" distR="0" wp14:anchorId="5D27106E" wp14:editId="3EAE256D">
+            <wp:extent cx="5219048" cy="5600000"/>
+            <wp:effectExtent l="0" t="0" r="1270" b="1270"/>
+            <wp:docPr id="1" name="Imagen 1"/>
             <wp:cNvGraphicFramePr>
               <a:graphicFrameLocks xmlns:a="http://schemas.openxmlformats.org/drawingml/2006/main" noChangeAspect="1"/>
             </wp:cNvGraphicFramePr>
@@ -4063,13 +4752,7 @@
                     <pic:cNvPicPr/>
                   </pic:nvPicPr>
                   <pic:blipFill>
-                    <a:blip r:embed="rId18">
-                      <a:extLst>
-                        <a:ext uri="{28A0092B-C50C-407E-A947-70E740481C1C}">
-                          <a14:useLocalDpi xmlns:a14="http://schemas.microsoft.com/office/drawing/2010/main" val="0"/>
-                        </a:ext>
-                      </a:extLst>
-                    </a:blip>
+                    <a:blip r:embed="rId25"/>
                     <a:stretch>
                       <a:fillRect/>
                     </a:stretch>
@@ -4077,7 +4760,7 @@
                   <pic:spPr>
                     <a:xfrm>
                       <a:off x="0" y="0"/>
-                      <a:ext cx="7176770" cy="3242310"/>
+                      <a:ext cx="5219048" cy="5600000"/>
                     </a:xfrm>
                     <a:prstGeom prst="rect">
                       <a:avLst/>
@@ -4086,54 +4769,417 @@
                 </pic:pic>
               </a:graphicData>
             </a:graphic>
-            <wp14:sizeRelH relativeFrom="margin">
-              <wp14:pctWidth>0</wp14:pctWidth>
-            </wp14:sizeRelH>
-            <wp14:sizeRelV relativeFrom="margin">
-              <wp14:pctHeight>0</wp14:pctHeight>
-            </wp14:sizeRelV>
-          </wp:anchor>
+          </wp:inline>
         </w:drawing>
       </w:r>
     </w:p>
     <w:p>
       <w:pPr>
+        <w:rPr>
+          <w:b/>
+        </w:rPr>
+      </w:pPr>
+      <w:bookmarkStart w:id="15" w:name="_GoBack"/>
+      <w:bookmarkEnd w:id="15"/>
+    </w:p>
+    <w:p>
+      <w:pPr>
+        <w:rPr>
+          <w:b/>
+          <w:sz w:val="28"/>
+          <w:u w:val="single"/>
+        </w:rPr>
+      </w:pPr>
+      <w:r>
+        <w:rPr>
+          <w:b/>
+          <w:sz w:val="28"/>
+          <w:u w:val="single"/>
+        </w:rPr>
+        <w:t>CUN2: Realizar pago</w:t>
+      </w:r>
+    </w:p>
+    <w:p>
+      <w:pPr>
         <w:spacing w:before="0" w:after="0" w:line="240" w:lineRule="auto"/>
         <w:rPr>
+          <w:b/>
+        </w:rPr>
+      </w:pPr>
+      <w:r>
+        <w:rPr>
+          <w:b/>
+        </w:rPr>
+        <w:t>Actor: Usuario</w:t>
+      </w:r>
+    </w:p>
+    <w:p>
+      <w:pPr>
+        <w:spacing w:before="0" w:after="0" w:line="240" w:lineRule="auto"/>
+        <w:rPr>
+          <w:b/>
+        </w:rPr>
+      </w:pPr>
+      <w:r>
+        <w:rPr>
+          <w:b/>
+        </w:rPr>
+        <w:t>Propósito: Realizar pago</w:t>
+      </w:r>
+    </w:p>
+    <w:p>
+      <w:pPr>
+        <w:spacing w:before="0" w:after="0" w:line="240" w:lineRule="auto"/>
+        <w:rPr>
+          <w:b/>
+        </w:rPr>
+      </w:pPr>
+      <w:r>
+        <w:rPr>
+          <w:b/>
+        </w:rPr>
+        <w:t>Flujo básico:</w:t>
+      </w:r>
+    </w:p>
+    <w:p>
+      <w:pPr>
+        <w:spacing w:before="0" w:after="0" w:line="240" w:lineRule="auto"/>
+      </w:pPr>
+      <w:r>
+        <w:t>FB01. El caso de uso inicia cuando el alumno selecciona el método de pago</w:t>
+      </w:r>
+    </w:p>
+    <w:p>
+      <w:pPr>
+        <w:spacing w:before="0" w:after="0" w:line="240" w:lineRule="auto"/>
+      </w:pPr>
+      <w:r>
+        <w:t xml:space="preserve">FB02. El sistema  genera el recibo de pago </w:t>
+      </w:r>
+    </w:p>
+    <w:p>
+      <w:pPr>
+        <w:spacing w:before="0" w:after="0" w:line="240" w:lineRule="auto"/>
+      </w:pPr>
+      <w:r>
+        <w:t>FB03</w:t>
+      </w:r>
+      <w:r>
+        <w:t xml:space="preserve">. El sistema </w:t>
+      </w:r>
+      <w:proofErr w:type="spellStart"/>
+      <w:r>
+        <w:t>envia</w:t>
+      </w:r>
+      <w:proofErr w:type="spellEnd"/>
+      <w:r>
+        <w:t xml:space="preserve"> información de deuda al banco</w:t>
+      </w:r>
+    </w:p>
+    <w:p>
+      <w:pPr>
+        <w:spacing w:before="0" w:after="0" w:line="240" w:lineRule="auto"/>
+      </w:pPr>
+      <w:r>
+        <w:t>FB04</w:t>
+      </w:r>
+      <w:r>
+        <w:t>. El banco actualiza estado de pago a cancelado</w:t>
+      </w:r>
+    </w:p>
+    <w:p>
+      <w:pPr>
+        <w:spacing w:before="0" w:after="0" w:line="240" w:lineRule="auto"/>
+      </w:pPr>
+      <w:r>
+        <w:t>FB05</w:t>
+      </w:r>
+      <w:r>
+        <w:t>. El usuario de cobranza confirma pago y registra el pago</w:t>
+      </w:r>
+    </w:p>
+    <w:p>
+      <w:pPr>
+        <w:spacing w:before="0" w:after="0" w:line="240" w:lineRule="auto"/>
+      </w:pPr>
+      <w:r>
+        <w:lastRenderedPageBreak/>
+        <w:t>FB06</w:t>
+      </w:r>
+      <w:r>
+        <w:t>. El usuario de cobranza emite el comprobante de pago y lo envía a Sunat</w:t>
+      </w:r>
+    </w:p>
+    <w:p>
+      <w:pPr>
+        <w:spacing w:before="0" w:after="0" w:line="240" w:lineRule="auto"/>
+      </w:pPr>
+      <w:r>
+        <w:t>Flujo alternativo:</w:t>
+      </w:r>
+    </w:p>
+    <w:p>
+      <w:pPr>
+        <w:spacing w:before="0" w:after="0" w:line="240" w:lineRule="auto"/>
+      </w:pPr>
+      <w:r>
+        <w:t>FA01: El usuario de cobranza no confirma el pago y vuelve a consultar en dos horas</w:t>
+      </w:r>
+    </w:p>
+    <w:p>
+      <w:pPr>
+        <w:spacing w:before="0" w:after="0" w:line="240" w:lineRule="auto"/>
+      </w:pPr>
+    </w:p>
+    <w:p>
+      <w:pPr>
+        <w:spacing w:before="0" w:after="0" w:line="240" w:lineRule="auto"/>
+      </w:pPr>
+      <w:r>
+        <w:rPr>
+          <w:noProof/>
+        </w:rPr>
+        <w:drawing>
+          <wp:inline distT="0" distB="0" distL="0" distR="0" wp14:anchorId="059610D2" wp14:editId="690FEDC0">
+            <wp:extent cx="4990476" cy="5114286"/>
+            <wp:effectExtent l="0" t="0" r="635" b="0"/>
+            <wp:docPr id="18" name="Imagen 18"/>
+            <wp:cNvGraphicFramePr>
+              <a:graphicFrameLocks xmlns:a="http://schemas.openxmlformats.org/drawingml/2006/main" noChangeAspect="1"/>
+            </wp:cNvGraphicFramePr>
+            <a:graphic xmlns:a="http://schemas.openxmlformats.org/drawingml/2006/main">
+              <a:graphicData uri="http://schemas.openxmlformats.org/drawingml/2006/picture">
+                <pic:pic xmlns:pic="http://schemas.openxmlformats.org/drawingml/2006/picture">
+                  <pic:nvPicPr>
+                    <pic:cNvPr id="1" name=""/>
+                    <pic:cNvPicPr/>
+                  </pic:nvPicPr>
+                  <pic:blipFill>
+                    <a:blip r:embed="rId26"/>
+                    <a:stretch>
+                      <a:fillRect/>
+                    </a:stretch>
+                  </pic:blipFill>
+                  <pic:spPr>
+                    <a:xfrm>
+                      <a:off x="0" y="0"/>
+                      <a:ext cx="4990476" cy="5114286"/>
+                    </a:xfrm>
+                    <a:prstGeom prst="rect">
+                      <a:avLst/>
+                    </a:prstGeom>
+                  </pic:spPr>
+                </pic:pic>
+              </a:graphicData>
+            </a:graphic>
+          </wp:inline>
+        </w:drawing>
+      </w:r>
+    </w:p>
+    <w:p/>
+    <w:p>
+      <w:pPr>
+        <w:spacing w:before="0" w:after="0" w:line="240" w:lineRule="auto"/>
+        <w:rPr>
+          <w:b/>
+          <w:sz w:val="28"/>
           <w:szCs w:val="24"/>
-        </w:rPr>
-      </w:pPr>
-    </w:p>
-    <w:p/>
-    <w:p/>
-    <w:p/>
-    <w:p/>
-    <w:p/>
-    <w:p/>
-    <w:p/>
-    <w:p/>
-    <w:p/>
-    <w:p/>
-    <w:p/>
-    <w:p>
-      <w:pPr>
-        <w:pStyle w:val="Ttulo2"/>
-        <w:numPr>
-          <w:ilvl w:val="0"/>
-          <w:numId w:val="0"/>
-        </w:numPr>
-      </w:pPr>
-      <w:bookmarkStart w:id="14" w:name="_Toc516675312"/>
+          <w:u w:val="single"/>
+        </w:rPr>
+      </w:pPr>
+      <w:r>
+        <w:rPr>
+          <w:b/>
+          <w:szCs w:val="24"/>
+          <w:u w:val="single"/>
+        </w:rPr>
+        <w:t>CUN</w:t>
+      </w:r>
+      <w:proofErr w:type="gramStart"/>
+      <w:r>
+        <w:rPr>
+          <w:b/>
+          <w:szCs w:val="24"/>
+          <w:u w:val="single"/>
+        </w:rPr>
+        <w:t>3 :</w:t>
+      </w:r>
+      <w:proofErr w:type="gramEnd"/>
+      <w:r>
+        <w:rPr>
+          <w:b/>
+          <w:szCs w:val="24"/>
+          <w:u w:val="single"/>
+        </w:rPr>
+        <w:t xml:space="preserve"> </w:t>
+      </w:r>
+      <w:r>
+        <w:rPr>
+          <w:b/>
+          <w:sz w:val="28"/>
+          <w:szCs w:val="24"/>
+          <w:u w:val="single"/>
+        </w:rPr>
+        <w:t>Gestionar documentos de Matricula</w:t>
+      </w:r>
+    </w:p>
+    <w:p>
+      <w:pPr>
+        <w:spacing w:before="0" w:after="0" w:line="240" w:lineRule="auto"/>
+        <w:rPr>
+          <w:b/>
+          <w:sz w:val="28"/>
+          <w:szCs w:val="24"/>
+          <w:u w:val="single"/>
+        </w:rPr>
+      </w:pPr>
+    </w:p>
+    <w:p>
+      <w:pPr>
+        <w:spacing w:before="0" w:after="0" w:line="240" w:lineRule="auto"/>
+        <w:rPr>
+          <w:b/>
+          <w:sz w:val="28"/>
+          <w:szCs w:val="24"/>
+          <w:u w:val="single"/>
+        </w:rPr>
+      </w:pPr>
+    </w:p>
+    <w:p>
+      <w:pPr>
+        <w:spacing w:before="0" w:after="0" w:line="240" w:lineRule="auto"/>
+        <w:rPr>
+          <w:b/>
+        </w:rPr>
+      </w:pPr>
+      <w:r>
+        <w:rPr>
+          <w:b/>
+        </w:rPr>
+        <w:t>Actor: Usuario</w:t>
+      </w:r>
+    </w:p>
+    <w:p>
+      <w:pPr>
+        <w:spacing w:before="0" w:after="0" w:line="240" w:lineRule="auto"/>
+        <w:rPr>
+          <w:b/>
+        </w:rPr>
+      </w:pPr>
+      <w:r>
+        <w:rPr>
+          <w:b/>
+        </w:rPr>
+        <w:t>Propósito: Gestionar documento de matricula</w:t>
+      </w:r>
+    </w:p>
+    <w:p>
+      <w:pPr>
+        <w:spacing w:before="0" w:after="0" w:line="240" w:lineRule="auto"/>
+        <w:rPr>
+          <w:b/>
+        </w:rPr>
+      </w:pPr>
+      <w:r>
+        <w:rPr>
+          <w:b/>
+        </w:rPr>
+        <w:t>Flujo básico:</w:t>
+      </w:r>
+    </w:p>
+    <w:p>
+      <w:pPr>
+        <w:spacing w:before="0" w:after="0" w:line="240" w:lineRule="auto"/>
+      </w:pPr>
+      <w:r>
+        <w:t>FB01. El caso de uso inicia cuando el alumno llena su solicitud de documento de matrícula y lo entrega al cajero</w:t>
+      </w:r>
+    </w:p>
+    <w:p>
+      <w:pPr>
+        <w:spacing w:before="0" w:after="0" w:line="240" w:lineRule="auto"/>
+      </w:pPr>
       <w:r>
         <w:lastRenderedPageBreak/>
-        <w:t xml:space="preserve">REALIZACIÓN </w:t>
-      </w:r>
-      <w:r>
-        <w:t>DE LOS CASOS DE USO DEL NEGOCIO</w:t>
-      </w:r>
-      <w:bookmarkEnd w:id="14"/>
-    </w:p>
-    <w:p/>
+        <w:t>FB02</w:t>
+      </w:r>
+      <w:r>
+        <w:t xml:space="preserve">. El cajero </w:t>
+      </w:r>
+      <w:r>
+        <w:t>realiza la recepción de</w:t>
+      </w:r>
+      <w:r>
+        <w:t xml:space="preserve"> la solicitud y elabora la constancia de matrícula junto a la lista de asistencia</w:t>
+      </w:r>
+      <w:r>
+        <w:t>.</w:t>
+      </w:r>
+    </w:p>
+    <w:p>
+      <w:pPr>
+        <w:spacing w:before="0" w:after="0" w:line="240" w:lineRule="auto"/>
+      </w:pPr>
+      <w:r>
+        <w:t>FB03</w:t>
+      </w:r>
+      <w:r>
+        <w:t>. El cajero el cajero entrega la boleta de pago al alumno</w:t>
+      </w:r>
+    </w:p>
+    <w:p>
+      <w:pPr>
+        <w:spacing w:before="0" w:after="0" w:line="240" w:lineRule="auto"/>
+        <w:sectPr>
+          <w:headerReference w:type="default" r:id="rId27"/>
+          <w:footerReference w:type="default" r:id="rId28"/>
+          <w:pgSz w:w="12240" w:h="15840"/>
+          <w:pgMar w:top="1418" w:right="1701" w:bottom="851" w:left="1701" w:header="709" w:footer="709" w:gutter="0"/>
+          <w:cols w:space="708"/>
+          <w:docGrid w:linePitch="360"/>
+        </w:sectPr>
+      </w:pPr>
+      <w:r>
+        <w:rPr>
+          <w:noProof/>
+        </w:rPr>
+        <w:drawing>
+          <wp:inline distT="0" distB="0" distL="0" distR="0" wp14:anchorId="06D33895" wp14:editId="702E6380">
+            <wp:extent cx="4752381" cy="4733333"/>
+            <wp:effectExtent l="0" t="0" r="0" b="0"/>
+            <wp:docPr id="19" name="Imagen 19"/>
+            <wp:cNvGraphicFramePr>
+              <a:graphicFrameLocks xmlns:a="http://schemas.openxmlformats.org/drawingml/2006/main" noChangeAspect="1"/>
+            </wp:cNvGraphicFramePr>
+            <a:graphic xmlns:a="http://schemas.openxmlformats.org/drawingml/2006/main">
+              <a:graphicData uri="http://schemas.openxmlformats.org/drawingml/2006/picture">
+                <pic:pic xmlns:pic="http://schemas.openxmlformats.org/drawingml/2006/picture">
+                  <pic:nvPicPr>
+                    <pic:cNvPr id="1" name=""/>
+                    <pic:cNvPicPr/>
+                  </pic:nvPicPr>
+                  <pic:blipFill>
+                    <a:blip r:embed="rId29"/>
+                    <a:stretch>
+                      <a:fillRect/>
+                    </a:stretch>
+                  </pic:blipFill>
+                  <pic:spPr>
+                    <a:xfrm>
+                      <a:off x="0" y="0"/>
+                      <a:ext cx="4752381" cy="4733333"/>
+                    </a:xfrm>
+                    <a:prstGeom prst="rect">
+                      <a:avLst/>
+                    </a:prstGeom>
+                  </pic:spPr>
+                </pic:pic>
+              </a:graphicData>
+            </a:graphic>
+          </wp:inline>
+        </w:drawing>
+      </w:r>
+    </w:p>
     <w:p>
       <w:pPr>
         <w:pStyle w:val="Ttulo3"/>
@@ -4143,351 +5189,6 @@
         </w:numPr>
         <w:ind w:left="720" w:hanging="720"/>
       </w:pPr>
-      <w:bookmarkStart w:id="15" w:name="_Toc516675313"/>
-      <w:r>
-        <w:t xml:space="preserve">ESPECIFICACIÓN </w:t>
-      </w:r>
-      <w:r>
-        <w:t>DE LOS CASOS DE USO DEL NEGOCIO</w:t>
-      </w:r>
-      <w:bookmarkEnd w:id="15"/>
-    </w:p>
-    <w:p>
-      <w:pPr>
-        <w:rPr>
-          <w:b/>
-        </w:rPr>
-      </w:pPr>
-      <w:r>
-        <w:rPr>
-          <w:b/>
-        </w:rPr>
-        <w:t>Actor: Cliente</w:t>
-      </w:r>
-    </w:p>
-    <w:p>
-      <w:pPr>
-        <w:rPr>
-          <w:b/>
-        </w:rPr>
-      </w:pPr>
-      <w:r>
-        <w:rPr>
-          <w:b/>
-        </w:rPr>
-        <w:t>Propósito: Inscripción en Británico</w:t>
-      </w:r>
-    </w:p>
-    <w:p>
-      <w:pPr>
-        <w:rPr>
-          <w:b/>
-        </w:rPr>
-      </w:pPr>
-      <w:r>
-        <w:rPr>
-          <w:b/>
-        </w:rPr>
-        <w:t>Flujo básico:</w:t>
-      </w:r>
-    </w:p>
-    <w:p>
-      <w:r>
-        <w:t>FB01. El caso de uso inicia cuando el alumno ingresa a la web de inscripción</w:t>
-      </w:r>
-    </w:p>
-    <w:p>
-      <w:r>
-        <w:t>FB02. El alumno ingresa sus credenciales y da clic en ingresar</w:t>
-      </w:r>
-    </w:p>
-    <w:p>
-      <w:r>
-        <w:t>FB03. El sistema verifica sus credenciales y si son correctas, permite ingresar al sistema</w:t>
-      </w:r>
-    </w:p>
-    <w:p>
-      <w:r>
-        <w:t>FB04. El usuario ingresa al sistema y elige la clase a matricularse</w:t>
-      </w:r>
-    </w:p>
-    <w:p>
-      <w:r>
-        <w:t>FB05. El sistema genera la inscripción en la clase</w:t>
-      </w:r>
-    </w:p>
-    <w:p>
-      <w:r>
-        <w:t>FB06. Al inscribirse, Al alumno se le genera un ticket de deuda para el pago de la clase inscrita</w:t>
-      </w:r>
-    </w:p>
-    <w:p>
-      <w:pPr>
-        <w:rPr>
-          <w:b/>
-        </w:rPr>
-      </w:pPr>
-      <w:r>
-        <w:rPr>
-          <w:b/>
-        </w:rPr>
-        <w:t>Flujo alternativo 01:</w:t>
-      </w:r>
-    </w:p>
-    <w:p>
-      <w:r>
-        <w:t>FA01: Alumno ingresa credenciales incorrectas de acceso</w:t>
-      </w:r>
-    </w:p>
-    <w:p>
-      <w:r>
-        <w:t>FA02: El alumno solicita la recuperación de contraseña</w:t>
-      </w:r>
-    </w:p>
-    <w:p>
-      <w:r>
-        <w:t>FA03: El sistema le envía un correo de recuperación de contraseña</w:t>
-      </w:r>
-    </w:p>
-    <w:p>
-      <w:r>
-        <w:t>FA04: El alumno cambia su contraseña y vuelva al flujo FB02</w:t>
-      </w:r>
-    </w:p>
-    <w:p>
-      <w:pPr>
-        <w:rPr>
-          <w:b/>
-        </w:rPr>
-      </w:pPr>
-      <w:r>
-        <w:rPr>
-          <w:b/>
-        </w:rPr>
-        <w:t>Flujo alternativo 02:</w:t>
-      </w:r>
-    </w:p>
-    <w:p>
-      <w:r>
-        <w:t>FA01: Alumno no recibe la contraseña de recuperación</w:t>
-      </w:r>
-    </w:p>
-    <w:p>
-      <w:r>
-        <w:t>FA02: El alumno llama al Call Center para la recuperación de contraseña</w:t>
-      </w:r>
-    </w:p>
-    <w:p>
-      <w:r>
-        <w:lastRenderedPageBreak/>
-        <w:t xml:space="preserve">FA03: El Call Center verifica sus datos y genera nueva contraseña y </w:t>
-      </w:r>
-      <w:proofErr w:type="spellStart"/>
-      <w:r>
-        <w:t>envia</w:t>
-      </w:r>
-      <w:proofErr w:type="spellEnd"/>
-      <w:r>
-        <w:t xml:space="preserve"> correo de recuperación</w:t>
-      </w:r>
-    </w:p>
-    <w:p>
-      <w:r>
-        <w:t>FA04: El alumno cambia su contraseña y vuelva al flujo FB02</w:t>
-      </w:r>
-    </w:p>
-    <w:p/>
-    <w:p/>
-    <w:p/>
-    <w:p>
-      <w:pPr>
-        <w:rPr>
-          <w:b/>
-        </w:rPr>
-      </w:pPr>
-      <w:r>
-        <w:rPr>
-          <w:b/>
-        </w:rPr>
-        <w:t>Actor: Usuario</w:t>
-      </w:r>
-    </w:p>
-    <w:p>
-      <w:pPr>
-        <w:rPr>
-          <w:b/>
-        </w:rPr>
-      </w:pPr>
-      <w:r>
-        <w:rPr>
-          <w:b/>
-        </w:rPr>
-        <w:t>Propósito: Realizar pago</w:t>
-      </w:r>
-    </w:p>
-    <w:p>
-      <w:pPr>
-        <w:rPr>
-          <w:b/>
-        </w:rPr>
-      </w:pPr>
-      <w:r>
-        <w:rPr>
-          <w:b/>
-        </w:rPr>
-        <w:t>Flujo básico:</w:t>
-      </w:r>
-    </w:p>
-    <w:p>
-      <w:r>
-        <w:t>FB01. El caso de uso inicia cuando el alumno selecciona el método de pago</w:t>
-      </w:r>
-    </w:p>
-    <w:p>
-      <w:r>
-        <w:t xml:space="preserve">FB02. El sistema  genera el recibo de pago </w:t>
-      </w:r>
-    </w:p>
-    <w:p>
-      <w:r>
-        <w:t>FB03</w:t>
-      </w:r>
-      <w:r>
-        <w:t xml:space="preserve">. El sistema </w:t>
-      </w:r>
-      <w:proofErr w:type="spellStart"/>
-      <w:r>
-        <w:t>envia</w:t>
-      </w:r>
-      <w:proofErr w:type="spellEnd"/>
-      <w:r>
-        <w:t xml:space="preserve"> información de deuda al banco</w:t>
-      </w:r>
-    </w:p>
-    <w:p>
-      <w:r>
-        <w:t>FB04</w:t>
-      </w:r>
-      <w:r>
-        <w:t>. El banco actualiza estado de pago a cancelado</w:t>
-      </w:r>
-    </w:p>
-    <w:p>
-      <w:r>
-        <w:t>FB05</w:t>
-      </w:r>
-      <w:r>
-        <w:t>. El usuario de cobranza confirma pago y registra el pago</w:t>
-      </w:r>
-    </w:p>
-    <w:p>
-      <w:r>
-        <w:t>FB06</w:t>
-      </w:r>
-      <w:r>
-        <w:t>. El usuario de cobranza emite el comprobante de pago y lo envía a Sunat</w:t>
-      </w:r>
-    </w:p>
-    <w:p>
-      <w:r>
-        <w:t>Flujo alternativo:</w:t>
-      </w:r>
-    </w:p>
-    <w:p>
-      <w:r>
-        <w:t>FA01: El usuario de cobranza no confirma el pago y vuelve a consultar en dos horas</w:t>
-      </w:r>
-    </w:p>
-    <w:p/>
-    <w:p>
-      <w:pPr>
-        <w:rPr>
-          <w:b/>
-        </w:rPr>
-      </w:pPr>
-      <w:r>
-        <w:rPr>
-          <w:b/>
-        </w:rPr>
-        <w:t>Actor: Usuario</w:t>
-      </w:r>
-    </w:p>
-    <w:p>
-      <w:pPr>
-        <w:rPr>
-          <w:b/>
-        </w:rPr>
-      </w:pPr>
-      <w:r>
-        <w:rPr>
-          <w:b/>
-        </w:rPr>
-        <w:t>Propósito: Gestionar documento de matricula</w:t>
-      </w:r>
-    </w:p>
-    <w:p>
-      <w:pPr>
-        <w:rPr>
-          <w:b/>
-        </w:rPr>
-      </w:pPr>
-      <w:r>
-        <w:rPr>
-          <w:b/>
-        </w:rPr>
-        <w:t>Flujo básico:</w:t>
-      </w:r>
-    </w:p>
-    <w:p>
-      <w:r>
-        <w:t>FB01. El caso de uso inicia cuando el alumno llena su solicitud de documento de matrícula y lo entrega al cajero</w:t>
-      </w:r>
-    </w:p>
-    <w:p>
-      <w:r>
-        <w:lastRenderedPageBreak/>
-        <w:t>FB02</w:t>
-      </w:r>
-      <w:r>
-        <w:t xml:space="preserve">. El cajero </w:t>
-      </w:r>
-      <w:r>
-        <w:t>realiza la recepción de</w:t>
-      </w:r>
-      <w:r>
-        <w:t xml:space="preserve"> la solicitud y elabora la constancia de matrícula junto a la lista de asistencia</w:t>
-      </w:r>
-      <w:r>
-        <w:t>.</w:t>
-      </w:r>
-    </w:p>
-    <w:p>
-      <w:pPr>
-        <w:sectPr>
-          <w:headerReference w:type="default" r:id="rId19"/>
-          <w:footerReference w:type="default" r:id="rId20"/>
-          <w:pgSz w:w="12240" w:h="15840"/>
-          <w:pgMar w:top="1418" w:right="1701" w:bottom="1418" w:left="1701" w:header="709" w:footer="709" w:gutter="0"/>
-          <w:cols w:space="708"/>
-          <w:docGrid w:linePitch="360"/>
-        </w:sectPr>
-      </w:pPr>
-      <w:r>
-        <w:t>FB03</w:t>
-      </w:r>
-      <w:r>
-        <w:t>. El cajero el cajero entrega la boleta de pago al alumno</w:t>
-      </w:r>
-    </w:p>
-    <w:p>
-      <w:pPr>
-        <w:pStyle w:val="Ttulo3"/>
-        <w:numPr>
-          <w:ilvl w:val="0"/>
-          <w:numId w:val="0"/>
-        </w:numPr>
-        <w:ind w:left="720" w:hanging="720"/>
-      </w:pPr>
       <w:bookmarkStart w:id="16" w:name="_Toc516675314"/>
       <w:r>
         <w:lastRenderedPageBreak/>
@@ -4502,16 +5203,10 @@
       <w:pPr>
         <w:rPr>
           <w:b/>
-        </w:rPr>
-      </w:pPr>
-      <w:r>
-        <w:rPr>
-          <w:b/>
-        </w:rPr>
-        <w:t>Generar inscripción</w:t>
-      </w:r>
-    </w:p>
-    <w:p>
+          <w:sz w:val="28"/>
+          <w:u w:val="single"/>
+        </w:rPr>
+      </w:pPr>
       <w:r>
         <w:rPr>
           <w:b/>
@@ -4519,16 +5214,16 @@
           <w:lang w:eastAsia="es-PE"/>
         </w:rPr>
         <w:drawing>
-          <wp:anchor distT="0" distB="0" distL="114300" distR="114300" simplePos="0" relativeHeight="251658240" behindDoc="0" locked="0" layoutInCell="1" allowOverlap="1" wp14:anchorId="47F436FC" wp14:editId="6FB0F25F">
+          <wp:anchor distT="0" distB="0" distL="114300" distR="114300" simplePos="0" relativeHeight="251658240" behindDoc="0" locked="0" layoutInCell="1" allowOverlap="1" wp14:anchorId="47F436FC" wp14:editId="2C117B8F">
             <wp:simplePos x="0" y="0"/>
             <wp:positionH relativeFrom="page">
-              <wp:posOffset>743289</wp:posOffset>
+              <wp:posOffset>866534</wp:posOffset>
             </wp:positionH>
             <wp:positionV relativeFrom="paragraph">
-              <wp:posOffset>213360</wp:posOffset>
+              <wp:posOffset>517022</wp:posOffset>
             </wp:positionV>
-            <wp:extent cx="8766810" cy="4529455"/>
-            <wp:effectExtent l="0" t="0" r="0" b="4445"/>
+            <wp:extent cx="8244840" cy="4259580"/>
+            <wp:effectExtent l="0" t="0" r="3810" b="7620"/>
             <wp:wrapSquare wrapText="bothSides"/>
             <wp:docPr id="7" name="Imagen 7"/>
             <wp:cNvGraphicFramePr>
@@ -4542,7 +5237,7 @@
                     <pic:cNvPicPr/>
                   </pic:nvPicPr>
                   <pic:blipFill rotWithShape="1">
-                    <a:blip r:embed="rId21">
+                    <a:blip r:embed="rId30">
                       <a:extLst>
                         <a:ext uri="{28A0092B-C50C-407E-A947-70E740481C1C}">
                           <a14:useLocalDpi xmlns:a14="http://schemas.microsoft.com/office/drawing/2010/main" val="0"/>
@@ -4555,7 +5250,7 @@
                   <pic:spPr bwMode="auto">
                     <a:xfrm>
                       <a:off x="0" y="0"/>
-                      <a:ext cx="8766810" cy="4529455"/>
+                      <a:ext cx="8244840" cy="4259580"/>
                     </a:xfrm>
                     <a:prstGeom prst="rect">
                       <a:avLst/>
@@ -4581,6 +5276,29 @@
           </wp:anchor>
         </w:drawing>
       </w:r>
+      <w:r>
+        <w:rPr>
+          <w:b/>
+          <w:sz w:val="28"/>
+          <w:u w:val="single"/>
+        </w:rPr>
+        <w:t xml:space="preserve"> </w:t>
+      </w:r>
+      <w:r>
+        <w:rPr>
+          <w:b/>
+          <w:sz w:val="28"/>
+          <w:u w:val="single"/>
+        </w:rPr>
+        <w:t>CUN 1: Inscripción en clase</w:t>
+      </w:r>
+    </w:p>
+    <w:p>
+      <w:pPr>
+        <w:rPr>
+          <w:b/>
+        </w:rPr>
+      </w:pPr>
     </w:p>
     <w:p>
       <w:pPr>
@@ -4599,94 +5317,34 @@
       <w:pPr>
         <w:rPr>
           <w:b/>
-        </w:rPr>
-      </w:pPr>
+          <w:sz w:val="28"/>
+          <w:u w:val="single"/>
+        </w:rPr>
+      </w:pPr>
+      <w:r>
+        <w:rPr>
+          <w:b/>
+          <w:sz w:val="28"/>
+          <w:u w:val="single"/>
+        </w:rPr>
+        <w:lastRenderedPageBreak/>
+        <w:t xml:space="preserve"> </w:t>
+      </w:r>
+      <w:r>
+        <w:rPr>
+          <w:b/>
+          <w:sz w:val="28"/>
+          <w:u w:val="single"/>
+        </w:rPr>
+        <w:t>CUN2: Realizar pago</w:t>
+      </w:r>
       <w:r>
         <w:rPr>
           <w:noProof/>
           <w:lang w:eastAsia="es-PE"/>
         </w:rPr>
-        <w:lastRenderedPageBreak/>
         <w:drawing>
-          <wp:anchor distT="0" distB="0" distL="114300" distR="114300" simplePos="0" relativeHeight="251659264" behindDoc="0" locked="0" layoutInCell="1" allowOverlap="1" wp14:anchorId="33144B70" wp14:editId="72A29589">
-            <wp:simplePos x="0" y="0"/>
-            <wp:positionH relativeFrom="margin">
-              <wp:align>center</wp:align>
-            </wp:positionH>
-            <wp:positionV relativeFrom="paragraph">
-              <wp:posOffset>301625</wp:posOffset>
-            </wp:positionV>
-            <wp:extent cx="6825615" cy="6585585"/>
-            <wp:effectExtent l="0" t="0" r="0" b="5715"/>
-            <wp:wrapSquare wrapText="bothSides"/>
-            <wp:docPr id="8" name="Imagen 8"/>
-            <wp:cNvGraphicFramePr>
-              <a:graphicFrameLocks xmlns:a="http://schemas.openxmlformats.org/drawingml/2006/main" noChangeAspect="1"/>
-            </wp:cNvGraphicFramePr>
-            <a:graphic xmlns:a="http://schemas.openxmlformats.org/drawingml/2006/main">
-              <a:graphicData uri="http://schemas.openxmlformats.org/drawingml/2006/picture">
-                <pic:pic xmlns:pic="http://schemas.openxmlformats.org/drawingml/2006/picture">
-                  <pic:nvPicPr>
-                    <pic:cNvPr id="1" name=""/>
-                    <pic:cNvPicPr/>
-                  </pic:nvPicPr>
-                  <pic:blipFill>
-                    <a:blip r:embed="rId22">
-                      <a:extLst>
-                        <a:ext uri="{28A0092B-C50C-407E-A947-70E740481C1C}">
-                          <a14:useLocalDpi xmlns:a14="http://schemas.microsoft.com/office/drawing/2010/main" val="0"/>
-                        </a:ext>
-                      </a:extLst>
-                    </a:blip>
-                    <a:stretch>
-                      <a:fillRect/>
-                    </a:stretch>
-                  </pic:blipFill>
-                  <pic:spPr>
-                    <a:xfrm>
-                      <a:off x="0" y="0"/>
-                      <a:ext cx="6825615" cy="6585585"/>
-                    </a:xfrm>
-                    <a:prstGeom prst="rect">
-                      <a:avLst/>
-                    </a:prstGeom>
-                  </pic:spPr>
-                </pic:pic>
-              </a:graphicData>
-            </a:graphic>
-            <wp14:sizeRelH relativeFrom="margin">
-              <wp14:pctWidth>0</wp14:pctWidth>
-            </wp14:sizeRelH>
-            <wp14:sizeRelV relativeFrom="margin">
-              <wp14:pctHeight>0</wp14:pctHeight>
-            </wp14:sizeRelV>
-          </wp:anchor>
-        </w:drawing>
-      </w:r>
-      <w:r>
-        <w:rPr>
-          <w:b/>
-        </w:rPr>
-        <w:t>Realizar matricula</w:t>
-      </w:r>
-    </w:p>
-    <w:p/>
-    <w:p/>
-    <w:p/>
-    <w:p>
-      <w:pPr>
-        <w:rPr>
-          <w:b/>
-        </w:rPr>
-      </w:pPr>
-      <w:r>
-        <w:rPr>
-          <w:noProof/>
-          <w:lang w:eastAsia="es-PE"/>
-        </w:rPr>
-        <w:lastRenderedPageBreak/>
-        <w:drawing>
-          <wp:anchor distT="0" distB="0" distL="114300" distR="114300" simplePos="0" relativeHeight="251660288" behindDoc="0" locked="0" layoutInCell="1" allowOverlap="1" wp14:anchorId="74F83B53" wp14:editId="1279EF23">
+          <wp:anchor distT="0" distB="0" distL="114300" distR="114300" simplePos="0" relativeHeight="251660288" behindDoc="0" locked="0" layoutInCell="1" allowOverlap="1" wp14:anchorId="74F83B53" wp14:editId="0F3B993F">
             <wp:simplePos x="0" y="0"/>
             <wp:positionH relativeFrom="margin">
               <wp:align>center</wp:align>
@@ -4709,7 +5367,7 @@
                     <pic:cNvPicPr/>
                   </pic:nvPicPr>
                   <pic:blipFill>
-                    <a:blip r:embed="rId23">
+                    <a:blip r:embed="rId31">
                       <a:extLst>
                         <a:ext uri="{28A0092B-C50C-407E-A947-70E740481C1C}">
                           <a14:useLocalDpi xmlns:a14="http://schemas.microsoft.com/office/drawing/2010/main" val="0"/>
@@ -4741,11 +5399,104 @@
           </wp:anchor>
         </w:drawing>
       </w:r>
-      <w:r>
-        <w:rPr>
-          <w:b/>
-        </w:rPr>
-        <w:t>Realizar pago</w:t>
+    </w:p>
+    <w:p/>
+    <w:p/>
+    <w:p/>
+    <w:p/>
+    <w:p/>
+    <w:p/>
+    <w:p>
+      <w:pPr>
+        <w:spacing w:before="0" w:after="0" w:line="240" w:lineRule="auto"/>
+        <w:rPr>
+          <w:b/>
+          <w:sz w:val="28"/>
+          <w:szCs w:val="24"/>
+          <w:u w:val="single"/>
+        </w:rPr>
+      </w:pPr>
+      <w:r>
+        <w:rPr>
+          <w:b/>
+          <w:sz w:val="28"/>
+          <w:szCs w:val="24"/>
+          <w:u w:val="single"/>
+        </w:rPr>
+        <w:lastRenderedPageBreak/>
+        <w:t xml:space="preserve">CUN3: </w:t>
+      </w:r>
+      <w:r>
+        <w:rPr>
+          <w:b/>
+          <w:sz w:val="28"/>
+          <w:szCs w:val="24"/>
+          <w:u w:val="single"/>
+        </w:rPr>
+        <w:t>Gestionar documentos de Matricula</w:t>
+      </w:r>
+    </w:p>
+    <w:p>
+      <w:r>
+        <w:rPr>
+          <w:noProof/>
+          <w:lang w:eastAsia="es-PE"/>
+        </w:rPr>
+        <w:drawing>
+          <wp:anchor distT="0" distB="0" distL="114300" distR="114300" simplePos="0" relativeHeight="251659264" behindDoc="0" locked="0" layoutInCell="1" allowOverlap="1" wp14:anchorId="33144B70" wp14:editId="7A09433D">
+            <wp:simplePos x="0" y="0"/>
+            <wp:positionH relativeFrom="margin">
+              <wp:posOffset>-612775</wp:posOffset>
+            </wp:positionH>
+            <wp:positionV relativeFrom="paragraph">
+              <wp:posOffset>434340</wp:posOffset>
+            </wp:positionV>
+            <wp:extent cx="6160135" cy="5943600"/>
+            <wp:effectExtent l="0" t="0" r="0" b="0"/>
+            <wp:wrapSquare wrapText="bothSides"/>
+            <wp:docPr id="8" name="Imagen 8"/>
+            <wp:cNvGraphicFramePr>
+              <a:graphicFrameLocks xmlns:a="http://schemas.openxmlformats.org/drawingml/2006/main" noChangeAspect="1"/>
+            </wp:cNvGraphicFramePr>
+            <a:graphic xmlns:a="http://schemas.openxmlformats.org/drawingml/2006/main">
+              <a:graphicData uri="http://schemas.openxmlformats.org/drawingml/2006/picture">
+                <pic:pic xmlns:pic="http://schemas.openxmlformats.org/drawingml/2006/picture">
+                  <pic:nvPicPr>
+                    <pic:cNvPr id="1" name=""/>
+                    <pic:cNvPicPr/>
+                  </pic:nvPicPr>
+                  <pic:blipFill>
+                    <a:blip r:embed="rId32">
+                      <a:extLst>
+                        <a:ext uri="{28A0092B-C50C-407E-A947-70E740481C1C}">
+                          <a14:useLocalDpi xmlns:a14="http://schemas.microsoft.com/office/drawing/2010/main" val="0"/>
+                        </a:ext>
+                      </a:extLst>
+                    </a:blip>
+                    <a:stretch>
+                      <a:fillRect/>
+                    </a:stretch>
+                  </pic:blipFill>
+                  <pic:spPr>
+                    <a:xfrm>
+                      <a:off x="0" y="0"/>
+                      <a:ext cx="6160135" cy="5943600"/>
+                    </a:xfrm>
+                    <a:prstGeom prst="rect">
+                      <a:avLst/>
+                    </a:prstGeom>
+                  </pic:spPr>
+                </pic:pic>
+              </a:graphicData>
+            </a:graphic>
+            <wp14:sizeRelH relativeFrom="margin">
+              <wp14:pctWidth>0</wp14:pctWidth>
+            </wp14:sizeRelH>
+            <wp14:sizeRelV relativeFrom="margin">
+              <wp14:pctHeight>0</wp14:pctHeight>
+            </wp14:sizeRelV>
+          </wp:anchor>
+        </w:drawing>
       </w:r>
     </w:p>
     <w:p/>
@@ -5005,83 +5756,170 @@
     </w:p>
     <w:p/>
     <w:p>
-      <w:r>
-        <w:t xml:space="preserve">Guía de Referencia y Modelado BPMN - </w:t>
+      <w:pPr>
+        <w:rPr>
+          <w:lang w:val="en-US"/>
+        </w:rPr>
+      </w:pPr>
+      <w:r>
+        <w:t xml:space="preserve">Guía de Referencia y Modelado BPMN - Future </w:t>
       </w:r>
       <w:proofErr w:type="spellStart"/>
       <w:r>
-        <w:t>Future</w:t>
+        <w:t>Strategies</w:t>
       </w:r>
       <w:proofErr w:type="spellEnd"/>
       <w:r>
+        <w:t xml:space="preserve"> Inc.</w:t>
+      </w:r>
+      <w:r>
         <w:t xml:space="preserve"> </w:t>
       </w:r>
+      <w:r>
+        <w:rPr>
+          <w:lang w:val="en-US"/>
+        </w:rPr>
+        <w:t xml:space="preserve">Autor: Stephen A. White, </w:t>
+      </w:r>
       <w:proofErr w:type="spellStart"/>
       <w:r>
-        <w:t>Strategies</w:t>
+        <w:rPr>
+          <w:lang w:val="en-US"/>
+        </w:rPr>
+        <w:t>Phd</w:t>
       </w:r>
       <w:proofErr w:type="spellEnd"/>
-      <w:r>
-        <w:t xml:space="preserve"> Inc.</w:t>
-      </w:r>
-      <w:r>
-        <w:t xml:space="preserve"> Autor: Stephen A. White, </w:t>
+    </w:p>
+    <w:p>
+      <w:pPr>
+        <w:rPr>
+          <w:lang w:val="en-US"/>
+        </w:rPr>
+      </w:pPr>
+      <w:r>
+        <w:rPr>
+          <w:lang w:val="en-US"/>
+        </w:rPr>
+        <w:t xml:space="preserve">Derek </w:t>
       </w:r>
       <w:proofErr w:type="spellStart"/>
       <w:r>
-        <w:t>Phd</w:t>
+        <w:rPr>
+          <w:lang w:val="en-US"/>
+        </w:rPr>
+        <w:t>Miers</w:t>
       </w:r>
       <w:proofErr w:type="spellEnd"/>
-    </w:p>
-    <w:p>
-      <w:r>
-        <w:t xml:space="preserve">Derek </w:t>
+      <w:r>
+        <w:rPr>
+          <w:lang w:val="en-US"/>
+        </w:rPr>
+        <w:t xml:space="preserve"> – 2009</w:t>
+      </w:r>
+    </w:p>
+    <w:p>
+      <w:pPr>
+        <w:rPr>
+          <w:lang w:val="en-US"/>
+        </w:rPr>
+      </w:pPr>
+      <w:r>
+        <w:rPr>
+          <w:lang w:val="en-US"/>
+        </w:rPr>
+        <w:t xml:space="preserve">UML </w:t>
       </w:r>
       <w:proofErr w:type="spellStart"/>
       <w:r>
-        <w:t>Miers</w:t>
+        <w:rPr>
+          <w:lang w:val="en-US"/>
+        </w:rPr>
+        <w:t>Gota</w:t>
       </w:r>
       <w:proofErr w:type="spellEnd"/>
       <w:r>
-        <w:t xml:space="preserve"> – 2009</w:t>
-      </w:r>
-    </w:p>
-    <w:p>
-      <w:r>
-        <w:t xml:space="preserve">UML </w:t>
-      </w:r>
-      <w:r>
-        <w:t>Gota A Gota</w:t>
-      </w:r>
-      <w:r>
+        <w:rPr>
+          <w:lang w:val="en-US"/>
+        </w:rPr>
+        <w:t xml:space="preserve"> A </w:t>
+      </w:r>
+      <w:proofErr w:type="spellStart"/>
+      <w:r>
+        <w:rPr>
+          <w:lang w:val="en-US"/>
+        </w:rPr>
+        <w:t>Gota</w:t>
+      </w:r>
+      <w:proofErr w:type="spellEnd"/>
+      <w:r>
+        <w:rPr>
+          <w:lang w:val="en-US"/>
+        </w:rPr>
         <w:t xml:space="preserve"> </w:t>
       </w:r>
       <w:r>
-        <w:t xml:space="preserve">- </w:t>
-      </w:r>
-      <w:r>
-        <w:t xml:space="preserve">Martin </w:t>
-      </w:r>
-      <w:proofErr w:type="spellStart"/>
-      <w:r>
-        <w:t>Fowler</w:t>
-      </w:r>
-      <w:proofErr w:type="spellEnd"/>
-      <w:r>
-        <w:t xml:space="preserve"> - </w:t>
-      </w:r>
-      <w:r>
-        <w:t>1999</w:t>
-      </w:r>
-    </w:p>
-    <w:p/>
-    <w:p/>
-    <w:p/>
-    <w:p/>
-    <w:p/>
-    <w:p/>
-    <w:p/>
-    <w:p/>
+        <w:rPr>
+          <w:lang w:val="en-US"/>
+        </w:rPr>
+        <w:t>- Martin Fowler - 1999</w:t>
+      </w:r>
+    </w:p>
+    <w:p>
+      <w:pPr>
+        <w:rPr>
+          <w:lang w:val="en-US"/>
+        </w:rPr>
+      </w:pPr>
+    </w:p>
+    <w:p>
+      <w:pPr>
+        <w:rPr>
+          <w:lang w:val="en-US"/>
+        </w:rPr>
+      </w:pPr>
+    </w:p>
+    <w:p>
+      <w:pPr>
+        <w:rPr>
+          <w:lang w:val="en-US"/>
+        </w:rPr>
+      </w:pPr>
+    </w:p>
+    <w:p>
+      <w:pPr>
+        <w:rPr>
+          <w:lang w:val="en-US"/>
+        </w:rPr>
+      </w:pPr>
+    </w:p>
+    <w:p>
+      <w:pPr>
+        <w:rPr>
+          <w:lang w:val="en-US"/>
+        </w:rPr>
+      </w:pPr>
+    </w:p>
+    <w:p>
+      <w:pPr>
+        <w:rPr>
+          <w:lang w:val="en-US"/>
+        </w:rPr>
+      </w:pPr>
+    </w:p>
+    <w:p>
+      <w:pPr>
+        <w:rPr>
+          <w:lang w:val="en-US"/>
+        </w:rPr>
+      </w:pPr>
+    </w:p>
+    <w:p>
+      <w:pPr>
+        <w:rPr>
+          <w:lang w:val="en-US"/>
+        </w:rPr>
+      </w:pPr>
+    </w:p>
     <w:p>
       <w:pPr>
         <w:pStyle w:val="Ttulo1"/>
@@ -5123,7 +5961,7 @@
                     <pic:cNvPicPr/>
                   </pic:nvPicPr>
                   <pic:blipFill>
-                    <a:blip r:embed="rId24"/>
+                    <a:blip r:embed="rId33"/>
                     <a:stretch>
                       <a:fillRect/>
                     </a:stretch>
@@ -5181,7 +6019,7 @@
 </file>
 
 <file path=word/endnotes.xml><?xml version="1.0" encoding="utf-8"?>
-<w:endnotes xmlns:wpc="http://schemas.microsoft.com/office/word/2010/wordprocessingCanvas" xmlns:mc="http://schemas.openxmlformats.org/markup-compatibility/2006" xmlns:o="urn:schemas-microsoft-com:office:office" xmlns:r="http://schemas.openxmlformats.org/officeDocument/2006/relationships" xmlns:m="http://schemas.openxmlformats.org/officeDocument/2006/math" xmlns:v="urn:schemas-microsoft-com:vml" xmlns:wp14="http://schemas.microsoft.com/office/word/2010/wordprocessingDrawing" xmlns:wp="http://schemas.openxmlformats.org/drawingml/2006/wordprocessingDrawing" xmlns:w10="urn:schemas-microsoft-com:office:word" xmlns:w="http://schemas.openxmlformats.org/wordprocessingml/2006/main" xmlns:w14="http://schemas.microsoft.com/office/word/2010/wordml" xmlns:w15="http://schemas.microsoft.com/office/word/2012/wordml" xmlns:wpg="http://schemas.microsoft.com/office/word/2010/wordprocessingGroup" xmlns:wpi="http://schemas.microsoft.com/office/word/2010/wordprocessingInk" xmlns:wne="http://schemas.microsoft.com/office/word/2006/wordml" xmlns:wps="http://schemas.microsoft.com/office/word/2010/wordprocessingShape" mc:Ignorable="w14 w15 wp14">
+<w:endnotes xmlns:wpc="http://schemas.microsoft.com/office/word/2010/wordprocessingCanvas" xmlns:cx="http://schemas.microsoft.com/office/drawing/2014/chartex" xmlns:cx1="http://schemas.microsoft.com/office/drawing/2015/9/8/chartex" xmlns:cx2="http://schemas.microsoft.com/office/drawing/2015/10/21/chartex" xmlns:cx3="http://schemas.microsoft.com/office/drawing/2016/5/9/chartex" xmlns:cx4="http://schemas.microsoft.com/office/drawing/2016/5/10/chartex" xmlns:cx5="http://schemas.microsoft.com/office/drawing/2016/5/11/chartex" xmlns:cx6="http://schemas.microsoft.com/office/drawing/2016/5/12/chartex" xmlns:cx7="http://schemas.microsoft.com/office/drawing/2016/5/13/chartex" xmlns:cx8="http://schemas.microsoft.com/office/drawing/2016/5/14/chartex" xmlns:mc="http://schemas.openxmlformats.org/markup-compatibility/2006" xmlns:aink="http://schemas.microsoft.com/office/drawing/2016/ink" xmlns:am3d="http://schemas.microsoft.com/office/drawing/2017/model3d" xmlns:o="urn:schemas-microsoft-com:office:office" xmlns:r="http://schemas.openxmlformats.org/officeDocument/2006/relationships" xmlns:m="http://schemas.openxmlformats.org/officeDocument/2006/math" xmlns:v="urn:schemas-microsoft-com:vml" xmlns:wp14="http://schemas.microsoft.com/office/word/2010/wordprocessingDrawing" xmlns:wp="http://schemas.openxmlformats.org/drawingml/2006/wordprocessingDrawing" xmlns:w10="urn:schemas-microsoft-com:office:word" xmlns:w="http://schemas.openxmlformats.org/wordprocessingml/2006/main" xmlns:w14="http://schemas.microsoft.com/office/word/2010/wordml" xmlns:w15="http://schemas.microsoft.com/office/word/2012/wordml" xmlns:w16cid="http://schemas.microsoft.com/office/word/2016/wordml/cid" xmlns:w16se="http://schemas.microsoft.com/office/word/2015/wordml/symex" xmlns:wpg="http://schemas.microsoft.com/office/word/2010/wordprocessingGroup" xmlns:wpi="http://schemas.microsoft.com/office/word/2010/wordprocessingInk" xmlns:wne="http://schemas.microsoft.com/office/word/2006/wordml" xmlns:wps="http://schemas.microsoft.com/office/word/2010/wordprocessingShape" mc:Ignorable="w14 w15 w16se w16cid wp14">
   <w:endnote w:type="separator" w:id="-1">
     <w:p>
       <w:pPr>
@@ -5206,7 +6044,7 @@
 </file>
 
 <file path=word/footer1.xml><?xml version="1.0" encoding="utf-8"?>
-<w:ftr xmlns:wpc="http://schemas.microsoft.com/office/word/2010/wordprocessingCanvas" xmlns:mc="http://schemas.openxmlformats.org/markup-compatibility/2006" xmlns:o="urn:schemas-microsoft-com:office:office" xmlns:r="http://schemas.openxmlformats.org/officeDocument/2006/relationships" xmlns:m="http://schemas.openxmlformats.org/officeDocument/2006/math" xmlns:v="urn:schemas-microsoft-com:vml" xmlns:wp14="http://schemas.microsoft.com/office/word/2010/wordprocessingDrawing" xmlns:wp="http://schemas.openxmlformats.org/drawingml/2006/wordprocessingDrawing" xmlns:w10="urn:schemas-microsoft-com:office:word" xmlns:w="http://schemas.openxmlformats.org/wordprocessingml/2006/main" xmlns:w14="http://schemas.microsoft.com/office/word/2010/wordml" xmlns:w15="http://schemas.microsoft.com/office/word/2012/wordml" xmlns:wpg="http://schemas.microsoft.com/office/word/2010/wordprocessingGroup" xmlns:wpi="http://schemas.microsoft.com/office/word/2010/wordprocessingInk" xmlns:wne="http://schemas.microsoft.com/office/word/2006/wordml" xmlns:wps="http://schemas.microsoft.com/office/word/2010/wordprocessingShape" mc:Ignorable="w14 w15 wp14">
+<w:ftr xmlns:wpc="http://schemas.microsoft.com/office/word/2010/wordprocessingCanvas" xmlns:cx="http://schemas.microsoft.com/office/drawing/2014/chartex" xmlns:cx1="http://schemas.microsoft.com/office/drawing/2015/9/8/chartex" xmlns:cx2="http://schemas.microsoft.com/office/drawing/2015/10/21/chartex" xmlns:cx3="http://schemas.microsoft.com/office/drawing/2016/5/9/chartex" xmlns:cx4="http://schemas.microsoft.com/office/drawing/2016/5/10/chartex" xmlns:cx5="http://schemas.microsoft.com/office/drawing/2016/5/11/chartex" xmlns:cx6="http://schemas.microsoft.com/office/drawing/2016/5/12/chartex" xmlns:cx7="http://schemas.microsoft.com/office/drawing/2016/5/13/chartex" xmlns:cx8="http://schemas.microsoft.com/office/drawing/2016/5/14/chartex" xmlns:mc="http://schemas.openxmlformats.org/markup-compatibility/2006" xmlns:aink="http://schemas.microsoft.com/office/drawing/2016/ink" xmlns:am3d="http://schemas.microsoft.com/office/drawing/2017/model3d" xmlns:o="urn:schemas-microsoft-com:office:office" xmlns:r="http://schemas.openxmlformats.org/officeDocument/2006/relationships" xmlns:m="http://schemas.openxmlformats.org/officeDocument/2006/math" xmlns:v="urn:schemas-microsoft-com:vml" xmlns:wp14="http://schemas.microsoft.com/office/word/2010/wordprocessingDrawing" xmlns:wp="http://schemas.openxmlformats.org/drawingml/2006/wordprocessingDrawing" xmlns:w10="urn:schemas-microsoft-com:office:word" xmlns:w="http://schemas.openxmlformats.org/wordprocessingml/2006/main" xmlns:w14="http://schemas.microsoft.com/office/word/2010/wordml" xmlns:w15="http://schemas.microsoft.com/office/word/2012/wordml" xmlns:w16cid="http://schemas.microsoft.com/office/word/2016/wordml/cid" xmlns:w16se="http://schemas.microsoft.com/office/word/2015/wordml/symex" xmlns:wpg="http://schemas.microsoft.com/office/word/2010/wordprocessingGroup" xmlns:wpi="http://schemas.microsoft.com/office/word/2010/wordprocessingInk" xmlns:wne="http://schemas.microsoft.com/office/word/2006/wordml" xmlns:wps="http://schemas.microsoft.com/office/word/2010/wordprocessingShape" mc:Ignorable="w14 w15 w16se w16cid wp14">
   <w:tbl>
     <w:tblPr>
       <w:tblW w:w="0" w:type="auto"/>
@@ -5265,7 +6103,7 @@
 </file>
 
 <file path=word/footnotes.xml><?xml version="1.0" encoding="utf-8"?>
-<w:footnotes xmlns:wpc="http://schemas.microsoft.com/office/word/2010/wordprocessingCanvas" xmlns:mc="http://schemas.openxmlformats.org/markup-compatibility/2006" xmlns:o="urn:schemas-microsoft-com:office:office" xmlns:r="http://schemas.openxmlformats.org/officeDocument/2006/relationships" xmlns:m="http://schemas.openxmlformats.org/officeDocument/2006/math" xmlns:v="urn:schemas-microsoft-com:vml" xmlns:wp14="http://schemas.microsoft.com/office/word/2010/wordprocessingDrawing" xmlns:wp="http://schemas.openxmlformats.org/drawingml/2006/wordprocessingDrawing" xmlns:w10="urn:schemas-microsoft-com:office:word" xmlns:w="http://schemas.openxmlformats.org/wordprocessingml/2006/main" xmlns:w14="http://schemas.microsoft.com/office/word/2010/wordml" xmlns:w15="http://schemas.microsoft.com/office/word/2012/wordml" xmlns:wpg="http://schemas.microsoft.com/office/word/2010/wordprocessingGroup" xmlns:wpi="http://schemas.microsoft.com/office/word/2010/wordprocessingInk" xmlns:wne="http://schemas.microsoft.com/office/word/2006/wordml" xmlns:wps="http://schemas.microsoft.com/office/word/2010/wordprocessingShape" mc:Ignorable="w14 w15 wp14">
+<w:footnotes xmlns:wpc="http://schemas.microsoft.com/office/word/2010/wordprocessingCanvas" xmlns:cx="http://schemas.microsoft.com/office/drawing/2014/chartex" xmlns:cx1="http://schemas.microsoft.com/office/drawing/2015/9/8/chartex" xmlns:cx2="http://schemas.microsoft.com/office/drawing/2015/10/21/chartex" xmlns:cx3="http://schemas.microsoft.com/office/drawing/2016/5/9/chartex" xmlns:cx4="http://schemas.microsoft.com/office/drawing/2016/5/10/chartex" xmlns:cx5="http://schemas.microsoft.com/office/drawing/2016/5/11/chartex" xmlns:cx6="http://schemas.microsoft.com/office/drawing/2016/5/12/chartex" xmlns:cx7="http://schemas.microsoft.com/office/drawing/2016/5/13/chartex" xmlns:cx8="http://schemas.microsoft.com/office/drawing/2016/5/14/chartex" xmlns:mc="http://schemas.openxmlformats.org/markup-compatibility/2006" xmlns:aink="http://schemas.microsoft.com/office/drawing/2016/ink" xmlns:am3d="http://schemas.microsoft.com/office/drawing/2017/model3d" xmlns:o="urn:schemas-microsoft-com:office:office" xmlns:r="http://schemas.openxmlformats.org/officeDocument/2006/relationships" xmlns:m="http://schemas.openxmlformats.org/officeDocument/2006/math" xmlns:v="urn:schemas-microsoft-com:vml" xmlns:wp14="http://schemas.microsoft.com/office/word/2010/wordprocessingDrawing" xmlns:wp="http://schemas.openxmlformats.org/drawingml/2006/wordprocessingDrawing" xmlns:w10="urn:schemas-microsoft-com:office:word" xmlns:w="http://schemas.openxmlformats.org/wordprocessingml/2006/main" xmlns:w14="http://schemas.microsoft.com/office/word/2010/wordml" xmlns:w15="http://schemas.microsoft.com/office/word/2012/wordml" xmlns:w16cid="http://schemas.microsoft.com/office/word/2016/wordml/cid" xmlns:w16se="http://schemas.microsoft.com/office/word/2015/wordml/symex" xmlns:wpg="http://schemas.microsoft.com/office/word/2010/wordprocessingGroup" xmlns:wpi="http://schemas.microsoft.com/office/word/2010/wordprocessingInk" xmlns:wne="http://schemas.microsoft.com/office/word/2006/wordml" xmlns:wps="http://schemas.microsoft.com/office/word/2010/wordprocessingShape" mc:Ignorable="w14 w15 w16se w16cid wp14">
   <w:footnote w:type="separator" w:id="-1">
     <w:p>
       <w:pPr>
@@ -5290,7 +6128,7 @@
 </file>
 
 <file path=word/header1.xml><?xml version="1.0" encoding="utf-8"?>
-<w:hdr xmlns:wpc="http://schemas.microsoft.com/office/word/2010/wordprocessingCanvas" xmlns:mc="http://schemas.openxmlformats.org/markup-compatibility/2006" xmlns:o="urn:schemas-microsoft-com:office:office" xmlns:r="http://schemas.openxmlformats.org/officeDocument/2006/relationships" xmlns:m="http://schemas.openxmlformats.org/officeDocument/2006/math" xmlns:v="urn:schemas-microsoft-com:vml" xmlns:wp14="http://schemas.microsoft.com/office/word/2010/wordprocessingDrawing" xmlns:wp="http://schemas.openxmlformats.org/drawingml/2006/wordprocessingDrawing" xmlns:w10="urn:schemas-microsoft-com:office:word" xmlns:w="http://schemas.openxmlformats.org/wordprocessingml/2006/main" xmlns:w14="http://schemas.microsoft.com/office/word/2010/wordml" xmlns:w15="http://schemas.microsoft.com/office/word/2012/wordml" xmlns:wpg="http://schemas.microsoft.com/office/word/2010/wordprocessingGroup" xmlns:wpi="http://schemas.microsoft.com/office/word/2010/wordprocessingInk" xmlns:wne="http://schemas.microsoft.com/office/word/2006/wordml" xmlns:wps="http://schemas.microsoft.com/office/word/2010/wordprocessingShape" mc:Ignorable="w14 w15 wp14">
+<w:hdr xmlns:wpc="http://schemas.microsoft.com/office/word/2010/wordprocessingCanvas" xmlns:cx="http://schemas.microsoft.com/office/drawing/2014/chartex" xmlns:cx1="http://schemas.microsoft.com/office/drawing/2015/9/8/chartex" xmlns:cx2="http://schemas.microsoft.com/office/drawing/2015/10/21/chartex" xmlns:cx3="http://schemas.microsoft.com/office/drawing/2016/5/9/chartex" xmlns:cx4="http://schemas.microsoft.com/office/drawing/2016/5/10/chartex" xmlns:cx5="http://schemas.microsoft.com/office/drawing/2016/5/11/chartex" xmlns:cx6="http://schemas.microsoft.com/office/drawing/2016/5/12/chartex" xmlns:cx7="http://schemas.microsoft.com/office/drawing/2016/5/13/chartex" xmlns:cx8="http://schemas.microsoft.com/office/drawing/2016/5/14/chartex" xmlns:mc="http://schemas.openxmlformats.org/markup-compatibility/2006" xmlns:aink="http://schemas.microsoft.com/office/drawing/2016/ink" xmlns:am3d="http://schemas.microsoft.com/office/drawing/2017/model3d" xmlns:o="urn:schemas-microsoft-com:office:office" xmlns:r="http://schemas.openxmlformats.org/officeDocument/2006/relationships" xmlns:m="http://schemas.openxmlformats.org/officeDocument/2006/math" xmlns:v="urn:schemas-microsoft-com:vml" xmlns:wp14="http://schemas.microsoft.com/office/word/2010/wordprocessingDrawing" xmlns:wp="http://schemas.openxmlformats.org/drawingml/2006/wordprocessingDrawing" xmlns:w10="urn:schemas-microsoft-com:office:word" xmlns:w="http://schemas.openxmlformats.org/wordprocessingml/2006/main" xmlns:w14="http://schemas.microsoft.com/office/word/2010/wordml" xmlns:w15="http://schemas.microsoft.com/office/word/2012/wordml" xmlns:w16cid="http://schemas.microsoft.com/office/word/2016/wordml/cid" xmlns:w16se="http://schemas.microsoft.com/office/word/2015/wordml/symex" xmlns:wpg="http://schemas.microsoft.com/office/word/2010/wordprocessingGroup" xmlns:wpi="http://schemas.microsoft.com/office/word/2010/wordprocessingInk" xmlns:wne="http://schemas.microsoft.com/office/word/2006/wordml" xmlns:wps="http://schemas.microsoft.com/office/word/2010/wordprocessingShape" mc:Ignorable="w14 w15 w16se w16cid wp14">
   <w:tbl>
     <w:tblPr>
       <w:tblW w:w="0" w:type="auto"/>
@@ -5349,8 +6187,8 @@
 </file>
 
 <file path=word/numbering.xml><?xml version="1.0" encoding="utf-8"?>
-<w:numbering xmlns:wpc="http://schemas.microsoft.com/office/word/2010/wordprocessingCanvas" xmlns:mc="http://schemas.openxmlformats.org/markup-compatibility/2006" xmlns:o="urn:schemas-microsoft-com:office:office" xmlns:r="http://schemas.openxmlformats.org/officeDocument/2006/relationships" xmlns:m="http://schemas.openxmlformats.org/officeDocument/2006/math" xmlns:v="urn:schemas-microsoft-com:vml" xmlns:wp14="http://schemas.microsoft.com/office/word/2010/wordprocessingDrawing" xmlns:wp="http://schemas.openxmlformats.org/drawingml/2006/wordprocessingDrawing" xmlns:w10="urn:schemas-microsoft-com:office:word" xmlns:w="http://schemas.openxmlformats.org/wordprocessingml/2006/main" xmlns:w14="http://schemas.microsoft.com/office/word/2010/wordml" xmlns:w15="http://schemas.microsoft.com/office/word/2012/wordml" xmlns:wpg="http://schemas.microsoft.com/office/word/2010/wordprocessingGroup" xmlns:wpi="http://schemas.microsoft.com/office/word/2010/wordprocessingInk" xmlns:wne="http://schemas.microsoft.com/office/word/2006/wordml" xmlns:wps="http://schemas.microsoft.com/office/word/2010/wordprocessingShape" mc:Ignorable="w14 w15 wp14">
-  <w:abstractNum w:abstractNumId="0">
+<w:numbering xmlns:wpc="http://schemas.microsoft.com/office/word/2010/wordprocessingCanvas" xmlns:cx="http://schemas.microsoft.com/office/drawing/2014/chartex" xmlns:cx1="http://schemas.microsoft.com/office/drawing/2015/9/8/chartex" xmlns:cx2="http://schemas.microsoft.com/office/drawing/2015/10/21/chartex" xmlns:cx3="http://schemas.microsoft.com/office/drawing/2016/5/9/chartex" xmlns:cx4="http://schemas.microsoft.com/office/drawing/2016/5/10/chartex" xmlns:cx5="http://schemas.microsoft.com/office/drawing/2016/5/11/chartex" xmlns:cx6="http://schemas.microsoft.com/office/drawing/2016/5/12/chartex" xmlns:cx7="http://schemas.microsoft.com/office/drawing/2016/5/13/chartex" xmlns:cx8="http://schemas.microsoft.com/office/drawing/2016/5/14/chartex" xmlns:mc="http://schemas.openxmlformats.org/markup-compatibility/2006" xmlns:aink="http://schemas.microsoft.com/office/drawing/2016/ink" xmlns:am3d="http://schemas.microsoft.com/office/drawing/2017/model3d" xmlns:o="urn:schemas-microsoft-com:office:office" xmlns:r="http://schemas.openxmlformats.org/officeDocument/2006/relationships" xmlns:m="http://schemas.openxmlformats.org/officeDocument/2006/math" xmlns:v="urn:schemas-microsoft-com:vml" xmlns:wp14="http://schemas.microsoft.com/office/word/2010/wordprocessingDrawing" xmlns:wp="http://schemas.openxmlformats.org/drawingml/2006/wordprocessingDrawing" xmlns:w10="urn:schemas-microsoft-com:office:word" xmlns:w="http://schemas.openxmlformats.org/wordprocessingml/2006/main" xmlns:w14="http://schemas.microsoft.com/office/word/2010/wordml" xmlns:w15="http://schemas.microsoft.com/office/word/2012/wordml" xmlns:w16cid="http://schemas.microsoft.com/office/word/2016/wordml/cid" xmlns:w16se="http://schemas.microsoft.com/office/word/2015/wordml/symex" xmlns:wpg="http://schemas.microsoft.com/office/word/2010/wordprocessingGroup" xmlns:wpi="http://schemas.microsoft.com/office/word/2010/wordprocessingInk" xmlns:wne="http://schemas.microsoft.com/office/word/2006/wordml" xmlns:wps="http://schemas.microsoft.com/office/word/2010/wordprocessingShape" mc:Ignorable="w14 w15 w16se w16cid wp14">
+  <w:abstractNum w:abstractNumId="0" w15:restartNumberingAfterBreak="0">
     <w:nsid w:val="062615A5"/>
     <w:multiLevelType w:val="hybridMultilevel"/>
     <w:tmpl w:val="37B6D014"/>
@@ -5436,7 +6274,7 @@
       </w:pPr>
     </w:lvl>
   </w:abstractNum>
-  <w:abstractNum w:abstractNumId="1">
+  <w:abstractNum w:abstractNumId="1" w15:restartNumberingAfterBreak="0">
     <w:nsid w:val="0A7B4DD9"/>
     <w:multiLevelType w:val="hybridMultilevel"/>
     <w:tmpl w:val="77E8A226"/>
@@ -5549,7 +6387,7 @@
       </w:rPr>
     </w:lvl>
   </w:abstractNum>
-  <w:abstractNum w:abstractNumId="2">
+  <w:abstractNum w:abstractNumId="2" w15:restartNumberingAfterBreak="0">
     <w:nsid w:val="0DBF03F2"/>
     <w:multiLevelType w:val="hybridMultilevel"/>
     <w:tmpl w:val="0E182146"/>
@@ -5635,7 +6473,7 @@
       </w:pPr>
     </w:lvl>
   </w:abstractNum>
-  <w:abstractNum w:abstractNumId="3">
+  <w:abstractNum w:abstractNumId="3" w15:restartNumberingAfterBreak="0">
     <w:nsid w:val="1EE62610"/>
     <w:multiLevelType w:val="hybridMultilevel"/>
     <w:tmpl w:val="BCA6CCA0"/>
@@ -5748,7 +6586,7 @@
       </w:rPr>
     </w:lvl>
   </w:abstractNum>
-  <w:abstractNum w:abstractNumId="4">
+  <w:abstractNum w:abstractNumId="4" w15:restartNumberingAfterBreak="0">
     <w:nsid w:val="37382A35"/>
     <w:multiLevelType w:val="hybridMultilevel"/>
     <w:tmpl w:val="FC68E00E"/>
@@ -5761,7 +6599,7 @@
         <w:ind w:left="720" w:hanging="360"/>
       </w:pPr>
     </w:lvl>
-    <w:lvl w:ilvl="1" w:tplc="280A0019" w:tentative="1">
+    <w:lvl w:ilvl="1" w:tplc="280A0019">
       <w:start w:val="1"/>
       <w:numFmt w:val="lowerLetter"/>
       <w:lvlText w:val="%2."/>
@@ -5834,7 +6672,7 @@
       </w:pPr>
     </w:lvl>
   </w:abstractNum>
-  <w:abstractNum w:abstractNumId="5">
+  <w:abstractNum w:abstractNumId="5" w15:restartNumberingAfterBreak="0">
     <w:nsid w:val="376B37DD"/>
     <w:multiLevelType w:val="hybridMultilevel"/>
     <w:tmpl w:val="CD20BDB2"/>
@@ -5920,7 +6758,7 @@
       </w:pPr>
     </w:lvl>
   </w:abstractNum>
-  <w:abstractNum w:abstractNumId="6">
+  <w:abstractNum w:abstractNumId="6" w15:restartNumberingAfterBreak="0">
     <w:nsid w:val="38F01A64"/>
     <w:multiLevelType w:val="hybridMultilevel"/>
     <w:tmpl w:val="2BE8E278"/>
@@ -6006,7 +6844,7 @@
       </w:pPr>
     </w:lvl>
   </w:abstractNum>
-  <w:abstractNum w:abstractNumId="7">
+  <w:abstractNum w:abstractNumId="7" w15:restartNumberingAfterBreak="0">
     <w:nsid w:val="3EF457F6"/>
     <w:multiLevelType w:val="hybridMultilevel"/>
     <w:tmpl w:val="88500244"/>
@@ -6119,7 +6957,7 @@
       </w:rPr>
     </w:lvl>
   </w:abstractNum>
-  <w:abstractNum w:abstractNumId="8">
+  <w:abstractNum w:abstractNumId="8" w15:restartNumberingAfterBreak="0">
     <w:nsid w:val="413A0959"/>
     <w:multiLevelType w:val="multilevel"/>
     <w:tmpl w:val="13061B34"/>
@@ -6240,7 +7078,7 @@
       </w:rPr>
     </w:lvl>
   </w:abstractNum>
-  <w:abstractNum w:abstractNumId="9">
+  <w:abstractNum w:abstractNumId="9" w15:restartNumberingAfterBreak="0">
     <w:nsid w:val="42C4141F"/>
     <w:multiLevelType w:val="multilevel"/>
     <w:tmpl w:val="C93C7DC0"/>
@@ -6359,7 +7197,7 @@
       </w:pPr>
     </w:lvl>
   </w:abstractNum>
-  <w:abstractNum w:abstractNumId="10">
+  <w:abstractNum w:abstractNumId="10" w15:restartNumberingAfterBreak="0">
     <w:nsid w:val="42DB1B35"/>
     <w:multiLevelType w:val="hybridMultilevel"/>
     <w:tmpl w:val="3156F718"/>
@@ -6471,7 +7309,7 @@
       </w:rPr>
     </w:lvl>
   </w:abstractNum>
-  <w:abstractNum w:abstractNumId="11">
+  <w:abstractNum w:abstractNumId="11" w15:restartNumberingAfterBreak="0">
     <w:nsid w:val="466562C3"/>
     <w:multiLevelType w:val="hybridMultilevel"/>
     <w:tmpl w:val="45CACC78"/>
@@ -6584,7 +7422,7 @@
       </w:rPr>
     </w:lvl>
   </w:abstractNum>
-  <w:abstractNum w:abstractNumId="12">
+  <w:abstractNum w:abstractNumId="12" w15:restartNumberingAfterBreak="0">
     <w:nsid w:val="475419DA"/>
     <w:multiLevelType w:val="hybridMultilevel"/>
     <w:tmpl w:val="00C0248C"/>
@@ -6696,7 +7534,7 @@
       </w:rPr>
     </w:lvl>
   </w:abstractNum>
-  <w:abstractNum w:abstractNumId="13">
+  <w:abstractNum w:abstractNumId="13" w15:restartNumberingAfterBreak="0">
     <w:nsid w:val="4E5567C9"/>
     <w:multiLevelType w:val="hybridMultilevel"/>
     <w:tmpl w:val="74160182"/>
@@ -6808,7 +7646,7 @@
       </w:rPr>
     </w:lvl>
   </w:abstractNum>
-  <w:abstractNum w:abstractNumId="14">
+  <w:abstractNum w:abstractNumId="14" w15:restartNumberingAfterBreak="0">
     <w:nsid w:val="4F21798F"/>
     <w:multiLevelType w:val="hybridMultilevel"/>
     <w:tmpl w:val="C93C7DC0"/>
@@ -6927,7 +7765,7 @@
       </w:pPr>
     </w:lvl>
   </w:abstractNum>
-  <w:abstractNum w:abstractNumId="15">
+  <w:abstractNum w:abstractNumId="15" w15:restartNumberingAfterBreak="0">
     <w:nsid w:val="52524A80"/>
     <w:multiLevelType w:val="hybridMultilevel"/>
     <w:tmpl w:val="C93C7DC0"/>
@@ -7046,7 +7884,7 @@
       </w:pPr>
     </w:lvl>
   </w:abstractNum>
-  <w:abstractNum w:abstractNumId="16">
+  <w:abstractNum w:abstractNumId="16" w15:restartNumberingAfterBreak="0">
     <w:nsid w:val="5C946C7E"/>
     <w:multiLevelType w:val="hybridMultilevel"/>
     <w:tmpl w:val="B38200CE"/>
@@ -7159,7 +7997,93 @@
       </w:rPr>
     </w:lvl>
   </w:abstractNum>
-  <w:abstractNum w:abstractNumId="17">
+  <w:abstractNum w:abstractNumId="17" w15:restartNumberingAfterBreak="0">
+    <w:nsid w:val="5CBD7FEB"/>
+    <w:multiLevelType w:val="hybridMultilevel"/>
+    <w:tmpl w:val="824E4D56"/>
+    <w:lvl w:ilvl="0" w:tplc="280A000F">
+      <w:start w:val="1"/>
+      <w:numFmt w:val="decimal"/>
+      <w:lvlText w:val="%1."/>
+      <w:lvlJc w:val="left"/>
+      <w:pPr>
+        <w:ind w:left="1080" w:hanging="360"/>
+      </w:pPr>
+    </w:lvl>
+    <w:lvl w:ilvl="1" w:tplc="280A0019" w:tentative="1">
+      <w:start w:val="1"/>
+      <w:numFmt w:val="lowerLetter"/>
+      <w:lvlText w:val="%2."/>
+      <w:lvlJc w:val="left"/>
+      <w:pPr>
+        <w:ind w:left="1800" w:hanging="360"/>
+      </w:pPr>
+    </w:lvl>
+    <w:lvl w:ilvl="2" w:tplc="280A001B" w:tentative="1">
+      <w:start w:val="1"/>
+      <w:numFmt w:val="lowerRoman"/>
+      <w:lvlText w:val="%3."/>
+      <w:lvlJc w:val="right"/>
+      <w:pPr>
+        <w:ind w:left="2520" w:hanging="180"/>
+      </w:pPr>
+    </w:lvl>
+    <w:lvl w:ilvl="3" w:tplc="280A000F" w:tentative="1">
+      <w:start w:val="1"/>
+      <w:numFmt w:val="decimal"/>
+      <w:lvlText w:val="%4."/>
+      <w:lvlJc w:val="left"/>
+      <w:pPr>
+        <w:ind w:left="3240" w:hanging="360"/>
+      </w:pPr>
+    </w:lvl>
+    <w:lvl w:ilvl="4" w:tplc="280A0019" w:tentative="1">
+      <w:start w:val="1"/>
+      <w:numFmt w:val="lowerLetter"/>
+      <w:lvlText w:val="%5."/>
+      <w:lvlJc w:val="left"/>
+      <w:pPr>
+        <w:ind w:left="3960" w:hanging="360"/>
+      </w:pPr>
+    </w:lvl>
+    <w:lvl w:ilvl="5" w:tplc="280A001B" w:tentative="1">
+      <w:start w:val="1"/>
+      <w:numFmt w:val="lowerRoman"/>
+      <w:lvlText w:val="%6."/>
+      <w:lvlJc w:val="right"/>
+      <w:pPr>
+        <w:ind w:left="4680" w:hanging="180"/>
+      </w:pPr>
+    </w:lvl>
+    <w:lvl w:ilvl="6" w:tplc="280A000F" w:tentative="1">
+      <w:start w:val="1"/>
+      <w:numFmt w:val="decimal"/>
+      <w:lvlText w:val="%7."/>
+      <w:lvlJc w:val="left"/>
+      <w:pPr>
+        <w:ind w:left="5400" w:hanging="360"/>
+      </w:pPr>
+    </w:lvl>
+    <w:lvl w:ilvl="7" w:tplc="280A0019" w:tentative="1">
+      <w:start w:val="1"/>
+      <w:numFmt w:val="lowerLetter"/>
+      <w:lvlText w:val="%8."/>
+      <w:lvlJc w:val="left"/>
+      <w:pPr>
+        <w:ind w:left="6120" w:hanging="360"/>
+      </w:pPr>
+    </w:lvl>
+    <w:lvl w:ilvl="8" w:tplc="280A001B" w:tentative="1">
+      <w:start w:val="1"/>
+      <w:numFmt w:val="lowerRoman"/>
+      <w:lvlText w:val="%9."/>
+      <w:lvlJc w:val="right"/>
+      <w:pPr>
+        <w:ind w:left="6840" w:hanging="180"/>
+      </w:pPr>
+    </w:lvl>
+  </w:abstractNum>
+  <w:abstractNum w:abstractNumId="18" w15:restartNumberingAfterBreak="0">
     <w:nsid w:val="673E01F1"/>
     <w:multiLevelType w:val="hybridMultilevel"/>
     <w:tmpl w:val="626E8864"/>
@@ -7294,7 +8218,7 @@
     <w:abstractNumId w:val="16"/>
   </w:num>
   <w:num w:numId="8">
-    <w:abstractNumId w:val="17"/>
+    <w:abstractNumId w:val="18"/>
   </w:num>
   <w:num w:numId="9">
     <w:abstractNumId w:val="11"/>
@@ -7338,11 +8262,14 @@
   <w:num w:numId="22">
     <w:abstractNumId w:val="6"/>
   </w:num>
+  <w:num w:numId="23">
+    <w:abstractNumId w:val="17"/>
+  </w:num>
 </w:numbering>
 </file>
 
 <file path=word/styles.xml><?xml version="1.0" encoding="utf-8"?>
-<w:styles xmlns:mc="http://schemas.openxmlformats.org/markup-compatibility/2006" xmlns:r="http://schemas.openxmlformats.org/officeDocument/2006/relationships" xmlns:w="http://schemas.openxmlformats.org/wordprocessingml/2006/main" xmlns:w14="http://schemas.microsoft.com/office/word/2010/wordml" xmlns:w15="http://schemas.microsoft.com/office/word/2012/wordml" mc:Ignorable="w14 w15">
+<w:styles xmlns:mc="http://schemas.openxmlformats.org/markup-compatibility/2006" xmlns:r="http://schemas.openxmlformats.org/officeDocument/2006/relationships" xmlns:w="http://schemas.openxmlformats.org/wordprocessingml/2006/main" xmlns:w14="http://schemas.microsoft.com/office/word/2010/wordml" xmlns:w15="http://schemas.microsoft.com/office/word/2012/wordml" xmlns:w16cid="http://schemas.microsoft.com/office/word/2016/wordml/cid" xmlns:w16se="http://schemas.microsoft.com/office/word/2015/wordml/symex" mc:Ignorable="w14 w15 w16se w16cid">
   <w:docDefaults>
     <w:rPrDefault>
       <w:rPr>
@@ -7358,7 +8285,7 @@
       </w:pPr>
     </w:pPrDefault>
   </w:docDefaults>
-  <w:latentStyles w:defLockedState="0" w:defUIPriority="99" w:defSemiHidden="0" w:defUnhideWhenUsed="0" w:defQFormat="0" w:count="371">
+  <w:latentStyles w:defLockedState="0" w:defUIPriority="99" w:defSemiHidden="0" w:defUnhideWhenUsed="0" w:defQFormat="0" w:count="375">
     <w:lsdException w:name="Normal" w:uiPriority="0" w:qFormat="1"/>
     <w:lsdException w:name="heading 1" w:uiPriority="9" w:qFormat="1"/>
     <w:lsdException w:name="heading 2" w:semiHidden="1" w:uiPriority="9" w:unhideWhenUsed="1" w:qFormat="1"/>
@@ -7464,7 +8391,6 @@
     <w:lsdException w:name="HTML Sample" w:semiHidden="1" w:unhideWhenUsed="1"/>
     <w:lsdException w:name="HTML Typewriter" w:semiHidden="1" w:unhideWhenUsed="1"/>
     <w:lsdException w:name="HTML Variable" w:semiHidden="1" w:unhideWhenUsed="1"/>
-    <w:lsdException w:name="Normal Table" w:semiHidden="1" w:unhideWhenUsed="1"/>
     <w:lsdException w:name="annotation subject" w:semiHidden="1" w:unhideWhenUsed="1"/>
     <w:lsdException w:name="No List" w:semiHidden="1" w:unhideWhenUsed="1"/>
     <w:lsdException w:name="Outline List 1" w:semiHidden="1" w:unhideWhenUsed="1"/>
@@ -7508,10 +8434,8 @@
     <w:lsdException w:name="Table Elegant" w:semiHidden="1" w:unhideWhenUsed="1"/>
     <w:lsdException w:name="Table Professional" w:semiHidden="1" w:unhideWhenUsed="1"/>
     <w:lsdException w:name="Table Subtle 1" w:semiHidden="1" w:unhideWhenUsed="1"/>
-    <w:lsdException w:name="Table Subtle 2" w:semiHidden="1" w:unhideWhenUsed="1"/>
     <w:lsdException w:name="Table Web 1" w:semiHidden="1" w:unhideWhenUsed="1"/>
     <w:lsdException w:name="Table Web 2" w:semiHidden="1" w:unhideWhenUsed="1"/>
-    <w:lsdException w:name="Table Web 3" w:semiHidden="1" w:unhideWhenUsed="1"/>
     <w:lsdException w:name="Balloon Text" w:semiHidden="1" w:unhideWhenUsed="1"/>
     <w:lsdException w:name="Table Grid" w:uiPriority="39"/>
     <w:lsdException w:name="Table Theme" w:semiHidden="1" w:unhideWhenUsed="1"/>
@@ -7730,6 +8654,10 @@
     <w:lsdException w:name="List Table 5 Dark Accent 6" w:uiPriority="50"/>
     <w:lsdException w:name="List Table 6 Colorful Accent 6" w:uiPriority="51"/>
     <w:lsdException w:name="List Table 7 Colorful Accent 6" w:uiPriority="52"/>
+    <w:lsdException w:name="Mention" w:semiHidden="1" w:unhideWhenUsed="1"/>
+    <w:lsdException w:name="Smart Hyperlink" w:semiHidden="1" w:unhideWhenUsed="1"/>
+    <w:lsdException w:name="Hashtag" w:semiHidden="1" w:unhideWhenUsed="1"/>
+    <w:lsdException w:name="Unresolved Mention" w:semiHidden="1" w:unhideWhenUsed="1"/>
   </w:latentStyles>
   <w:style w:type="paragraph" w:default="1" w:styleId="Normal">
     <w:name w:val="Normal"/>
@@ -7970,7 +8898,6 @@
   <w:style w:type="character" w:default="1" w:styleId="Fuentedeprrafopredeter">
     <w:name w:val="Default Paragraph Font"/>
     <w:uiPriority w:val="1"/>
-    <w:semiHidden/>
     <w:unhideWhenUsed/>
   </w:style>
   <w:style w:type="table" w:default="1" w:styleId="Tablanormal">
@@ -8165,7 +9092,6 @@
       <w:spacing w:after="0" w:line="240" w:lineRule="auto"/>
     </w:pPr>
     <w:tblPr>
-      <w:tblInd w:w="0" w:type="dxa"/>
       <w:tblBorders>
         <w:top w:val="single" w:sz="4" w:space="0" w:color="000000" w:themeColor="text1"/>
         <w:left w:val="single" w:sz="4" w:space="0" w:color="000000" w:themeColor="text1"/>
@@ -8174,12 +9100,6 @@
         <w:insideH w:val="single" w:sz="4" w:space="0" w:color="000000" w:themeColor="text1"/>
         <w:insideV w:val="single" w:sz="4" w:space="0" w:color="000000" w:themeColor="text1"/>
       </w:tblBorders>
-      <w:tblCellMar>
-        <w:top w:w="0" w:type="dxa"/>
-        <w:left w:w="108" w:type="dxa"/>
-        <w:bottom w:w="0" w:type="dxa"/>
-        <w:right w:w="108" w:type="dxa"/>
-      </w:tblCellMar>
     </w:tblPr>
   </w:style>
   <w:style w:type="character" w:customStyle="1" w:styleId="EncabezadoCar">
@@ -8222,7 +9142,7 @@
       <w:spacing w:after="0" w:line="240" w:lineRule="auto"/>
     </w:pPr>
   </w:style>
-  <w:style w:type="paragraph" w:styleId="TtulodeTDC">
+  <w:style w:type="paragraph" w:styleId="TtuloTDC">
     <w:name w:val="TOC Heading"/>
     <w:basedOn w:val="Ttulo1"/>
     <w:next w:val="Normal"/>
@@ -8601,7 +9521,7 @@
 </file>
 
 <file path=customXml/itemProps1.xml><?xml version="1.0" encoding="utf-8"?>
-<ds:datastoreItem xmlns:ds="http://schemas.openxmlformats.org/officeDocument/2006/customXml" ds:itemID="{08C75A83-FAC4-43A2-95DE-D765B6B4A93A}">
+<ds:datastoreItem xmlns:ds="http://schemas.openxmlformats.org/officeDocument/2006/customXml" ds:itemID="{32165BDC-D829-427F-A2DE-DBC77EC2E19C}">
   <ds:schemaRefs>
     <ds:schemaRef ds:uri="http://schemas.openxmlformats.org/officeDocument/2006/bibliography"/>
   </ds:schemaRefs>

</xml_diff>

<commit_message>
Atributos de los CUS
Desarrollo de los atributos en un cuadro en la monogarfia
</commit_message>
<xml_diff>
--- a/Informe Final/CASO DEL PROYECTO_Requerimientos.docx
+++ b/Informe Final/CASO DEL PROYECTO_Requerimientos.docx
@@ -1,6 +1,6 @@
 
 <file path=word/document.xml><?xml version="1.0" encoding="utf-8"?>
-<w:document xmlns:wpc="http://schemas.microsoft.com/office/word/2010/wordprocessingCanvas" xmlns:cx="http://schemas.microsoft.com/office/drawing/2014/chartex" xmlns:cx1="http://schemas.microsoft.com/office/drawing/2015/9/8/chartex" xmlns:cx2="http://schemas.microsoft.com/office/drawing/2015/10/21/chartex" xmlns:cx3="http://schemas.microsoft.com/office/drawing/2016/5/9/chartex" xmlns:cx4="http://schemas.microsoft.com/office/drawing/2016/5/10/chartex" xmlns:cx5="http://schemas.microsoft.com/office/drawing/2016/5/11/chartex" xmlns:cx6="http://schemas.microsoft.com/office/drawing/2016/5/12/chartex" xmlns:cx7="http://schemas.microsoft.com/office/drawing/2016/5/13/chartex" xmlns:cx8="http://schemas.microsoft.com/office/drawing/2016/5/14/chartex" xmlns:mc="http://schemas.openxmlformats.org/markup-compatibility/2006" xmlns:aink="http://schemas.microsoft.com/office/drawing/2016/ink" xmlns:am3d="http://schemas.microsoft.com/office/drawing/2017/model3d" xmlns:o="urn:schemas-microsoft-com:office:office" xmlns:r="http://schemas.openxmlformats.org/officeDocument/2006/relationships" xmlns:m="http://schemas.openxmlformats.org/officeDocument/2006/math" xmlns:v="urn:schemas-microsoft-com:vml" xmlns:wp14="http://schemas.microsoft.com/office/word/2010/wordprocessingDrawing" xmlns:wp="http://schemas.openxmlformats.org/drawingml/2006/wordprocessingDrawing" xmlns:w10="urn:schemas-microsoft-com:office:word" xmlns:w="http://schemas.openxmlformats.org/wordprocessingml/2006/main" xmlns:w14="http://schemas.microsoft.com/office/word/2010/wordml" xmlns:w15="http://schemas.microsoft.com/office/word/2012/wordml" xmlns:w16cid="http://schemas.microsoft.com/office/word/2016/wordml/cid" xmlns:w16se="http://schemas.microsoft.com/office/word/2015/wordml/symex" xmlns:wpg="http://schemas.microsoft.com/office/word/2010/wordprocessingGroup" xmlns:wpi="http://schemas.microsoft.com/office/word/2010/wordprocessingInk" xmlns:wne="http://schemas.microsoft.com/office/word/2006/wordml" xmlns:wps="http://schemas.microsoft.com/office/word/2010/wordprocessingShape" mc:Ignorable="w14 w15 w16se w16cid wp14">
+<w:document xmlns:wpc="http://schemas.microsoft.com/office/word/2010/wordprocessingCanvas" xmlns:mc="http://schemas.openxmlformats.org/markup-compatibility/2006" xmlns:o="urn:schemas-microsoft-com:office:office" xmlns:r="http://schemas.openxmlformats.org/officeDocument/2006/relationships" xmlns:m="http://schemas.openxmlformats.org/officeDocument/2006/math" xmlns:v="urn:schemas-microsoft-com:vml" xmlns:wp14="http://schemas.microsoft.com/office/word/2010/wordprocessingDrawing" xmlns:wp="http://schemas.openxmlformats.org/drawingml/2006/wordprocessingDrawing" xmlns:w10="urn:schemas-microsoft-com:office:word" xmlns:w="http://schemas.openxmlformats.org/wordprocessingml/2006/main" xmlns:w14="http://schemas.microsoft.com/office/word/2010/wordml" xmlns:w15="http://schemas.microsoft.com/office/word/2012/wordml" xmlns:wpg="http://schemas.microsoft.com/office/word/2010/wordprocessingGroup" xmlns:wpi="http://schemas.microsoft.com/office/word/2010/wordprocessingInk" xmlns:wne="http://schemas.microsoft.com/office/word/2006/wordml" xmlns:wps="http://schemas.microsoft.com/office/word/2010/wordprocessingShape" mc:Ignorable="w14 w15 wp14">
   <w:body>
     <w:p>
       <w:pPr>
@@ -2825,28 +2825,14 @@
         <w:rPr>
           <w:b/>
         </w:rPr>
-        <w:t xml:space="preserve">Diagrama de </w:t>
-      </w:r>
-      <w:proofErr w:type="gramStart"/>
-      <w:r>
-        <w:rPr>
-          <w:b/>
-        </w:rPr>
-        <w:t>subprocesos</w:t>
+        <w:t>Diagrama de subprocesos</w:t>
       </w:r>
       <w:bookmarkEnd w:id="5"/>
       <w:r>
         <w:rPr>
           <w:b/>
         </w:rPr>
-        <w:t xml:space="preserve">  -</w:t>
-      </w:r>
-      <w:proofErr w:type="gramEnd"/>
-      <w:r>
-        <w:rPr>
-          <w:b/>
-        </w:rPr>
-        <w:t xml:space="preserve"> Proceso Elegido (Gestión de Enseñanza)</w:t>
+        <w:t xml:space="preserve">  - Proceso Elegido (Gestión de Enseñanza)</w:t>
       </w:r>
     </w:p>
     <w:p>
@@ -3487,6 +3473,10 @@
         </w:rPr>
       </w:pPr>
       <w:r>
+        <w:rPr>
+          <w:noProof/>
+          <w:lang w:eastAsia="es-PE"/>
+        </w:rPr>
         <w:lastRenderedPageBreak/>
         <w:drawing>
           <wp:inline distT="0" distB="0" distL="0" distR="0" wp14:anchorId="43C7A5CE" wp14:editId="4B062F73">
@@ -3495,7 +3485,7 @@
             <wp:docPr id="11" name="Imagen 6">
               <a:extLst xmlns:a="http://schemas.openxmlformats.org/drawingml/2006/main">
                 <a:ext uri="{FF2B5EF4-FFF2-40B4-BE49-F238E27FC236}">
-                  <a16:creationId xmlns:a16="http://schemas.microsoft.com/office/drawing/2014/main" id="{3389A85D-F78D-4773-974B-F3763996E9FA}"/>
+                  <a16:creationId xmlns:a16="http://schemas.microsoft.com/office/drawing/2014/main" xmlns:w16se="http://schemas.microsoft.com/office/word/2015/wordml/symex" xmlns:w16cid="http://schemas.microsoft.com/office/word/2016/wordml/cid" xmlns:w="http://schemas.openxmlformats.org/wordprocessingml/2006/main" xmlns:w10="urn:schemas-microsoft-com:office:word" xmlns:v="urn:schemas-microsoft-com:vml" xmlns:o="urn:schemas-microsoft-com:office:office" xmlns:am3d="http://schemas.microsoft.com/office/drawing/2017/model3d" xmlns:aink="http://schemas.microsoft.com/office/drawing/2016/ink" xmlns:cx8="http://schemas.microsoft.com/office/drawing/2016/5/14/chartex" xmlns:cx7="http://schemas.microsoft.com/office/drawing/2016/5/13/chartex" xmlns:cx6="http://schemas.microsoft.com/office/drawing/2016/5/12/chartex" xmlns:cx5="http://schemas.microsoft.com/office/drawing/2016/5/11/chartex" xmlns:cx4="http://schemas.microsoft.com/office/drawing/2016/5/10/chartex" xmlns:cx3="http://schemas.microsoft.com/office/drawing/2016/5/9/chartex" xmlns:cx2="http://schemas.microsoft.com/office/drawing/2015/10/21/chartex" xmlns:cx1="http://schemas.microsoft.com/office/drawing/2015/9/8/chartex" xmlns:cx="http://schemas.microsoft.com/office/drawing/2014/chartex" xmlns="" id="{3389A85D-F78D-4773-974B-F3763996E9FA}"/>
                 </a:ext>
               </a:extLst>
             </wp:docPr>
@@ -3509,7 +3499,7 @@
                     <pic:cNvPr id="7" name="Imagen 6">
                       <a:extLst>
                         <a:ext uri="{FF2B5EF4-FFF2-40B4-BE49-F238E27FC236}">
-                          <a16:creationId xmlns:a16="http://schemas.microsoft.com/office/drawing/2014/main" id="{3389A85D-F78D-4773-974B-F3763996E9FA}"/>
+                          <a16:creationId xmlns:a16="http://schemas.microsoft.com/office/drawing/2014/main" xmlns:w16se="http://schemas.microsoft.com/office/word/2015/wordml/symex" xmlns:w16cid="http://schemas.microsoft.com/office/word/2016/wordml/cid" xmlns:w="http://schemas.openxmlformats.org/wordprocessingml/2006/main" xmlns:w10="urn:schemas-microsoft-com:office:word" xmlns:v="urn:schemas-microsoft-com:vml" xmlns:o="urn:schemas-microsoft-com:office:office" xmlns:am3d="http://schemas.microsoft.com/office/drawing/2017/model3d" xmlns:aink="http://schemas.microsoft.com/office/drawing/2016/ink" xmlns:cx8="http://schemas.microsoft.com/office/drawing/2016/5/14/chartex" xmlns:cx7="http://schemas.microsoft.com/office/drawing/2016/5/13/chartex" xmlns:cx6="http://schemas.microsoft.com/office/drawing/2016/5/12/chartex" xmlns:cx5="http://schemas.microsoft.com/office/drawing/2016/5/11/chartex" xmlns:cx4="http://schemas.microsoft.com/office/drawing/2016/5/10/chartex" xmlns:cx3="http://schemas.microsoft.com/office/drawing/2016/5/9/chartex" xmlns:cx2="http://schemas.microsoft.com/office/drawing/2015/10/21/chartex" xmlns:cx1="http://schemas.microsoft.com/office/drawing/2015/9/8/chartex" xmlns:cx="http://schemas.microsoft.com/office/drawing/2014/chartex" xmlns="" id="{3389A85D-F78D-4773-974B-F3763996E9FA}"/>
                         </a:ext>
                       </a:extLst>
                     </pic:cNvPr>
@@ -3753,7 +3743,9 @@
       </w:pPr>
       <w:r>
         <w:rPr>
+          <w:noProof/>
           <w:szCs w:val="24"/>
+          <w:lang w:eastAsia="es-PE"/>
         </w:rPr>
         <w:drawing>
           <wp:inline distT="0" distB="0" distL="0" distR="0" wp14:anchorId="3A1077EC" wp14:editId="5A724585">
@@ -3762,7 +3754,7 @@
             <wp:docPr id="12" name="Imagen 6">
               <a:extLst xmlns:a="http://schemas.openxmlformats.org/drawingml/2006/main">
                 <a:ext uri="{FF2B5EF4-FFF2-40B4-BE49-F238E27FC236}">
-                  <a16:creationId xmlns:a16="http://schemas.microsoft.com/office/drawing/2014/main" id="{5D5063EF-1FBB-4750-8156-BA3E10D15DAE}"/>
+                  <a16:creationId xmlns:a16="http://schemas.microsoft.com/office/drawing/2014/main" xmlns:w16se="http://schemas.microsoft.com/office/word/2015/wordml/symex" xmlns:w16cid="http://schemas.microsoft.com/office/word/2016/wordml/cid" xmlns:w="http://schemas.openxmlformats.org/wordprocessingml/2006/main" xmlns:w10="urn:schemas-microsoft-com:office:word" xmlns:v="urn:schemas-microsoft-com:vml" xmlns:o="urn:schemas-microsoft-com:office:office" xmlns:am3d="http://schemas.microsoft.com/office/drawing/2017/model3d" xmlns:aink="http://schemas.microsoft.com/office/drawing/2016/ink" xmlns:cx8="http://schemas.microsoft.com/office/drawing/2016/5/14/chartex" xmlns:cx7="http://schemas.microsoft.com/office/drawing/2016/5/13/chartex" xmlns:cx6="http://schemas.microsoft.com/office/drawing/2016/5/12/chartex" xmlns:cx5="http://schemas.microsoft.com/office/drawing/2016/5/11/chartex" xmlns:cx4="http://schemas.microsoft.com/office/drawing/2016/5/10/chartex" xmlns:cx3="http://schemas.microsoft.com/office/drawing/2016/5/9/chartex" xmlns:cx2="http://schemas.microsoft.com/office/drawing/2015/10/21/chartex" xmlns:cx1="http://schemas.microsoft.com/office/drawing/2015/9/8/chartex" xmlns:cx="http://schemas.microsoft.com/office/drawing/2014/chartex" xmlns="" id="{5D5063EF-1FBB-4750-8156-BA3E10D15DAE}"/>
                 </a:ext>
               </a:extLst>
             </wp:docPr>
@@ -3776,7 +3768,7 @@
                     <pic:cNvPr id="7" name="Imagen 6">
                       <a:extLst>
                         <a:ext uri="{FF2B5EF4-FFF2-40B4-BE49-F238E27FC236}">
-                          <a16:creationId xmlns:a16="http://schemas.microsoft.com/office/drawing/2014/main" id="{5D5063EF-1FBB-4750-8156-BA3E10D15DAE}"/>
+                          <a16:creationId xmlns:a16="http://schemas.microsoft.com/office/drawing/2014/main" xmlns:w16se="http://schemas.microsoft.com/office/word/2015/wordml/symex" xmlns:w16cid="http://schemas.microsoft.com/office/word/2016/wordml/cid" xmlns:w="http://schemas.openxmlformats.org/wordprocessingml/2006/main" xmlns:w10="urn:schemas-microsoft-com:office:word" xmlns:v="urn:schemas-microsoft-com:vml" xmlns:o="urn:schemas-microsoft-com:office:office" xmlns:am3d="http://schemas.microsoft.com/office/drawing/2017/model3d" xmlns:aink="http://schemas.microsoft.com/office/drawing/2016/ink" xmlns:cx8="http://schemas.microsoft.com/office/drawing/2016/5/14/chartex" xmlns:cx7="http://schemas.microsoft.com/office/drawing/2016/5/13/chartex" xmlns:cx6="http://schemas.microsoft.com/office/drawing/2016/5/12/chartex" xmlns:cx5="http://schemas.microsoft.com/office/drawing/2016/5/11/chartex" xmlns:cx4="http://schemas.microsoft.com/office/drawing/2016/5/10/chartex" xmlns:cx3="http://schemas.microsoft.com/office/drawing/2016/5/9/chartex" xmlns:cx2="http://schemas.microsoft.com/office/drawing/2015/10/21/chartex" xmlns:cx1="http://schemas.microsoft.com/office/drawing/2015/9/8/chartex" xmlns:cx="http://schemas.microsoft.com/office/drawing/2014/chartex" xmlns="" id="{5D5063EF-1FBB-4750-8156-BA3E10D15DAE}"/>
                         </a:ext>
                       </a:extLst>
                     </pic:cNvPr>
@@ -3915,7 +3907,9 @@
       </w:pPr>
       <w:r>
         <w:rPr>
+          <w:noProof/>
           <w:szCs w:val="24"/>
+          <w:lang w:eastAsia="es-PE"/>
         </w:rPr>
         <w:drawing>
           <wp:inline distT="0" distB="0" distL="0" distR="0" wp14:anchorId="5C9F0AF1" wp14:editId="5A4E5A28">
@@ -3924,7 +3918,7 @@
             <wp:docPr id="13" name="Imagen 6">
               <a:extLst xmlns:a="http://schemas.openxmlformats.org/drawingml/2006/main">
                 <a:ext uri="{FF2B5EF4-FFF2-40B4-BE49-F238E27FC236}">
-                  <a16:creationId xmlns:a16="http://schemas.microsoft.com/office/drawing/2014/main" id="{86202C3C-BB8F-4C93-951D-25F0C6C53917}"/>
+                  <a16:creationId xmlns:a16="http://schemas.microsoft.com/office/drawing/2014/main" xmlns:w16se="http://schemas.microsoft.com/office/word/2015/wordml/symex" xmlns:w16cid="http://schemas.microsoft.com/office/word/2016/wordml/cid" xmlns:w="http://schemas.openxmlformats.org/wordprocessingml/2006/main" xmlns:w10="urn:schemas-microsoft-com:office:word" xmlns:v="urn:schemas-microsoft-com:vml" xmlns:o="urn:schemas-microsoft-com:office:office" xmlns:am3d="http://schemas.microsoft.com/office/drawing/2017/model3d" xmlns:aink="http://schemas.microsoft.com/office/drawing/2016/ink" xmlns:cx8="http://schemas.microsoft.com/office/drawing/2016/5/14/chartex" xmlns:cx7="http://schemas.microsoft.com/office/drawing/2016/5/13/chartex" xmlns:cx6="http://schemas.microsoft.com/office/drawing/2016/5/12/chartex" xmlns:cx5="http://schemas.microsoft.com/office/drawing/2016/5/11/chartex" xmlns:cx4="http://schemas.microsoft.com/office/drawing/2016/5/10/chartex" xmlns:cx3="http://schemas.microsoft.com/office/drawing/2016/5/9/chartex" xmlns:cx2="http://schemas.microsoft.com/office/drawing/2015/10/21/chartex" xmlns:cx1="http://schemas.microsoft.com/office/drawing/2015/9/8/chartex" xmlns:cx="http://schemas.microsoft.com/office/drawing/2014/chartex" xmlns="" id="{86202C3C-BB8F-4C93-951D-25F0C6C53917}"/>
                 </a:ext>
               </a:extLst>
             </wp:docPr>
@@ -3938,7 +3932,7 @@
                     <pic:cNvPr id="7" name="Imagen 6">
                       <a:extLst>
                         <a:ext uri="{FF2B5EF4-FFF2-40B4-BE49-F238E27FC236}">
-                          <a16:creationId xmlns:a16="http://schemas.microsoft.com/office/drawing/2014/main" id="{86202C3C-BB8F-4C93-951D-25F0C6C53917}"/>
+                          <a16:creationId xmlns:a16="http://schemas.microsoft.com/office/drawing/2014/main" xmlns:w16se="http://schemas.microsoft.com/office/word/2015/wordml/symex" xmlns:w16cid="http://schemas.microsoft.com/office/word/2016/wordml/cid" xmlns:w="http://schemas.openxmlformats.org/wordprocessingml/2006/main" xmlns:w10="urn:schemas-microsoft-com:office:word" xmlns:v="urn:schemas-microsoft-com:vml" xmlns:o="urn:schemas-microsoft-com:office:office" xmlns:am3d="http://schemas.microsoft.com/office/drawing/2017/model3d" xmlns:aink="http://schemas.microsoft.com/office/drawing/2016/ink" xmlns:cx8="http://schemas.microsoft.com/office/drawing/2016/5/14/chartex" xmlns:cx7="http://schemas.microsoft.com/office/drawing/2016/5/13/chartex" xmlns:cx6="http://schemas.microsoft.com/office/drawing/2016/5/12/chartex" xmlns:cx5="http://schemas.microsoft.com/office/drawing/2016/5/11/chartex" xmlns:cx4="http://schemas.microsoft.com/office/drawing/2016/5/10/chartex" xmlns:cx3="http://schemas.microsoft.com/office/drawing/2016/5/9/chartex" xmlns:cx2="http://schemas.microsoft.com/office/drawing/2015/10/21/chartex" xmlns:cx1="http://schemas.microsoft.com/office/drawing/2015/9/8/chartex" xmlns:cx="http://schemas.microsoft.com/office/drawing/2014/chartex" xmlns="" id="{86202C3C-BB8F-4C93-951D-25F0C6C53917}"/>
                         </a:ext>
                       </a:extLst>
                     </pic:cNvPr>
@@ -4022,7 +4016,9 @@
       </w:pPr>
       <w:r>
         <w:rPr>
+          <w:noProof/>
           <w:szCs w:val="24"/>
+          <w:lang w:eastAsia="es-PE"/>
         </w:rPr>
         <w:drawing>
           <wp:inline distT="0" distB="0" distL="0" distR="0" wp14:anchorId="444BC252" wp14:editId="53005806">
@@ -4031,7 +4027,7 @@
             <wp:docPr id="14" name="Imagen 6">
               <a:extLst xmlns:a="http://schemas.openxmlformats.org/drawingml/2006/main">
                 <a:ext uri="{FF2B5EF4-FFF2-40B4-BE49-F238E27FC236}">
-                  <a16:creationId xmlns:a16="http://schemas.microsoft.com/office/drawing/2014/main" id="{09E4B054-30FB-4B87-B9FB-6BA57B1692BC}"/>
+                  <a16:creationId xmlns:a16="http://schemas.microsoft.com/office/drawing/2014/main" xmlns:w16se="http://schemas.microsoft.com/office/word/2015/wordml/symex" xmlns:w16cid="http://schemas.microsoft.com/office/word/2016/wordml/cid" xmlns:w="http://schemas.openxmlformats.org/wordprocessingml/2006/main" xmlns:w10="urn:schemas-microsoft-com:office:word" xmlns:v="urn:schemas-microsoft-com:vml" xmlns:o="urn:schemas-microsoft-com:office:office" xmlns:am3d="http://schemas.microsoft.com/office/drawing/2017/model3d" xmlns:aink="http://schemas.microsoft.com/office/drawing/2016/ink" xmlns:cx8="http://schemas.microsoft.com/office/drawing/2016/5/14/chartex" xmlns:cx7="http://schemas.microsoft.com/office/drawing/2016/5/13/chartex" xmlns:cx6="http://schemas.microsoft.com/office/drawing/2016/5/12/chartex" xmlns:cx5="http://schemas.microsoft.com/office/drawing/2016/5/11/chartex" xmlns:cx4="http://schemas.microsoft.com/office/drawing/2016/5/10/chartex" xmlns:cx3="http://schemas.microsoft.com/office/drawing/2016/5/9/chartex" xmlns:cx2="http://schemas.microsoft.com/office/drawing/2015/10/21/chartex" xmlns:cx1="http://schemas.microsoft.com/office/drawing/2015/9/8/chartex" xmlns:cx="http://schemas.microsoft.com/office/drawing/2014/chartex" xmlns="" id="{09E4B054-30FB-4B87-B9FB-6BA57B1692BC}"/>
                 </a:ext>
               </a:extLst>
             </wp:docPr>
@@ -4045,7 +4041,7 @@
                     <pic:cNvPr id="7" name="Imagen 6">
                       <a:extLst>
                         <a:ext uri="{FF2B5EF4-FFF2-40B4-BE49-F238E27FC236}">
-                          <a16:creationId xmlns:a16="http://schemas.microsoft.com/office/drawing/2014/main" id="{09E4B054-30FB-4B87-B9FB-6BA57B1692BC}"/>
+                          <a16:creationId xmlns:a16="http://schemas.microsoft.com/office/drawing/2014/main" xmlns:w16se="http://schemas.microsoft.com/office/word/2015/wordml/symex" xmlns:w16cid="http://schemas.microsoft.com/office/word/2016/wordml/cid" xmlns:w="http://schemas.openxmlformats.org/wordprocessingml/2006/main" xmlns:w10="urn:schemas-microsoft-com:office:word" xmlns:v="urn:schemas-microsoft-com:vml" xmlns:o="urn:schemas-microsoft-com:office:office" xmlns:am3d="http://schemas.microsoft.com/office/drawing/2017/model3d" xmlns:aink="http://schemas.microsoft.com/office/drawing/2016/ink" xmlns:cx8="http://schemas.microsoft.com/office/drawing/2016/5/14/chartex" xmlns:cx7="http://schemas.microsoft.com/office/drawing/2016/5/13/chartex" xmlns:cx6="http://schemas.microsoft.com/office/drawing/2016/5/12/chartex" xmlns:cx5="http://schemas.microsoft.com/office/drawing/2016/5/11/chartex" xmlns:cx4="http://schemas.microsoft.com/office/drawing/2016/5/10/chartex" xmlns:cx3="http://schemas.microsoft.com/office/drawing/2016/5/9/chartex" xmlns:cx2="http://schemas.microsoft.com/office/drawing/2015/10/21/chartex" xmlns:cx1="http://schemas.microsoft.com/office/drawing/2015/9/8/chartex" xmlns:cx="http://schemas.microsoft.com/office/drawing/2014/chartex" xmlns="" id="{09E4B054-30FB-4B87-B9FB-6BA57B1692BC}"/>
                         </a:ext>
                       </a:extLst>
                     </pic:cNvPr>
@@ -4129,7 +4125,7 @@
             <wp:docPr id="16" name="Imagen 6">
               <a:extLst xmlns:a="http://schemas.openxmlformats.org/drawingml/2006/main">
                 <a:ext uri="{FF2B5EF4-FFF2-40B4-BE49-F238E27FC236}">
-                  <a16:creationId xmlns:a16="http://schemas.microsoft.com/office/drawing/2014/main" id="{775E7A9F-6D78-4F2A-989E-C7C7AA30AA5B}"/>
+                  <a16:creationId xmlns:a16="http://schemas.microsoft.com/office/drawing/2014/main" xmlns:w16se="http://schemas.microsoft.com/office/word/2015/wordml/symex" xmlns:w16cid="http://schemas.microsoft.com/office/word/2016/wordml/cid" xmlns:w="http://schemas.openxmlformats.org/wordprocessingml/2006/main" xmlns:w10="urn:schemas-microsoft-com:office:word" xmlns:v="urn:schemas-microsoft-com:vml" xmlns:o="urn:schemas-microsoft-com:office:office" xmlns:am3d="http://schemas.microsoft.com/office/drawing/2017/model3d" xmlns:aink="http://schemas.microsoft.com/office/drawing/2016/ink" xmlns:cx8="http://schemas.microsoft.com/office/drawing/2016/5/14/chartex" xmlns:cx7="http://schemas.microsoft.com/office/drawing/2016/5/13/chartex" xmlns:cx6="http://schemas.microsoft.com/office/drawing/2016/5/12/chartex" xmlns:cx5="http://schemas.microsoft.com/office/drawing/2016/5/11/chartex" xmlns:cx4="http://schemas.microsoft.com/office/drawing/2016/5/10/chartex" xmlns:cx3="http://schemas.microsoft.com/office/drawing/2016/5/9/chartex" xmlns:cx2="http://schemas.microsoft.com/office/drawing/2015/10/21/chartex" xmlns:cx1="http://schemas.microsoft.com/office/drawing/2015/9/8/chartex" xmlns:cx="http://schemas.microsoft.com/office/drawing/2014/chartex" xmlns="" id="{775E7A9F-6D78-4F2A-989E-C7C7AA30AA5B}"/>
                 </a:ext>
               </a:extLst>
             </wp:docPr>
@@ -4143,7 +4139,7 @@
                     <pic:cNvPr id="7" name="Imagen 6">
                       <a:extLst>
                         <a:ext uri="{FF2B5EF4-FFF2-40B4-BE49-F238E27FC236}">
-                          <a16:creationId xmlns:a16="http://schemas.microsoft.com/office/drawing/2014/main" id="{775E7A9F-6D78-4F2A-989E-C7C7AA30AA5B}"/>
+                          <a16:creationId xmlns:a16="http://schemas.microsoft.com/office/drawing/2014/main" xmlns:w16se="http://schemas.microsoft.com/office/word/2015/wordml/symex" xmlns:w16cid="http://schemas.microsoft.com/office/word/2016/wordml/cid" xmlns:w="http://schemas.openxmlformats.org/wordprocessingml/2006/main" xmlns:w10="urn:schemas-microsoft-com:office:word" xmlns:v="urn:schemas-microsoft-com:vml" xmlns:o="urn:schemas-microsoft-com:office:office" xmlns:am3d="http://schemas.microsoft.com/office/drawing/2017/model3d" xmlns:aink="http://schemas.microsoft.com/office/drawing/2016/ink" xmlns:cx8="http://schemas.microsoft.com/office/drawing/2016/5/14/chartex" xmlns:cx7="http://schemas.microsoft.com/office/drawing/2016/5/13/chartex" xmlns:cx6="http://schemas.microsoft.com/office/drawing/2016/5/12/chartex" xmlns:cx5="http://schemas.microsoft.com/office/drawing/2016/5/11/chartex" xmlns:cx4="http://schemas.microsoft.com/office/drawing/2016/5/10/chartex" xmlns:cx3="http://schemas.microsoft.com/office/drawing/2016/5/9/chartex" xmlns:cx2="http://schemas.microsoft.com/office/drawing/2015/10/21/chartex" xmlns:cx1="http://schemas.microsoft.com/office/drawing/2015/9/8/chartex" xmlns:cx="http://schemas.microsoft.com/office/drawing/2014/chartex" xmlns="" id="{775E7A9F-6D78-4F2A-989E-C7C7AA30AA5B}"/>
                         </a:ext>
                       </a:extLst>
                     </pic:cNvPr>
@@ -4191,22 +4187,14 @@
           <w:u w:val="single"/>
         </w:rPr>
       </w:pPr>
+      <w:proofErr w:type="gramStart"/>
       <w:r>
         <w:rPr>
           <w:b/>
           <w:szCs w:val="24"/>
           <w:u w:val="single"/>
         </w:rPr>
-        <w:t>CUN</w:t>
-      </w:r>
-      <w:proofErr w:type="gramStart"/>
-      <w:r>
-        <w:rPr>
-          <w:b/>
-          <w:szCs w:val="24"/>
-          <w:u w:val="single"/>
-        </w:rPr>
-        <w:t>3 :</w:t>
+        <w:t>CUN3 :</w:t>
       </w:r>
       <w:proofErr w:type="gramEnd"/>
       <w:r>
@@ -4249,8 +4237,10 @@
       <w:r>
         <w:rPr>
           <w:b/>
+          <w:noProof/>
           <w:sz w:val="28"/>
           <w:szCs w:val="24"/>
+          <w:lang w:eastAsia="es-PE"/>
         </w:rPr>
         <w:drawing>
           <wp:inline distT="0" distB="0" distL="0" distR="0" wp14:anchorId="42A27AFA" wp14:editId="02BDB96C">
@@ -4259,7 +4249,7 @@
             <wp:docPr id="17" name="Imagen 9">
               <a:extLst xmlns:a="http://schemas.openxmlformats.org/drawingml/2006/main">
                 <a:ext uri="{FF2B5EF4-FFF2-40B4-BE49-F238E27FC236}">
-                  <a16:creationId xmlns:a16="http://schemas.microsoft.com/office/drawing/2014/main" id="{3E67B24D-059E-412B-9ECD-C3183F8D28E0}"/>
+                  <a16:creationId xmlns:a16="http://schemas.microsoft.com/office/drawing/2014/main" xmlns:w16se="http://schemas.microsoft.com/office/word/2015/wordml/symex" xmlns:w16cid="http://schemas.microsoft.com/office/word/2016/wordml/cid" xmlns:w="http://schemas.openxmlformats.org/wordprocessingml/2006/main" xmlns:w10="urn:schemas-microsoft-com:office:word" xmlns:v="urn:schemas-microsoft-com:vml" xmlns:o="urn:schemas-microsoft-com:office:office" xmlns:am3d="http://schemas.microsoft.com/office/drawing/2017/model3d" xmlns:aink="http://schemas.microsoft.com/office/drawing/2016/ink" xmlns:cx8="http://schemas.microsoft.com/office/drawing/2016/5/14/chartex" xmlns:cx7="http://schemas.microsoft.com/office/drawing/2016/5/13/chartex" xmlns:cx6="http://schemas.microsoft.com/office/drawing/2016/5/12/chartex" xmlns:cx5="http://schemas.microsoft.com/office/drawing/2016/5/11/chartex" xmlns:cx4="http://schemas.microsoft.com/office/drawing/2016/5/10/chartex" xmlns:cx3="http://schemas.microsoft.com/office/drawing/2016/5/9/chartex" xmlns:cx2="http://schemas.microsoft.com/office/drawing/2015/10/21/chartex" xmlns:cx1="http://schemas.microsoft.com/office/drawing/2015/9/8/chartex" xmlns:cx="http://schemas.microsoft.com/office/drawing/2014/chartex" xmlns="" id="{3E67B24D-059E-412B-9ECD-C3183F8D28E0}"/>
                 </a:ext>
               </a:extLst>
             </wp:docPr>
@@ -4273,7 +4263,7 @@
                     <pic:cNvPr id="10" name="Imagen 9">
                       <a:extLst>
                         <a:ext uri="{FF2B5EF4-FFF2-40B4-BE49-F238E27FC236}">
-                          <a16:creationId xmlns:a16="http://schemas.microsoft.com/office/drawing/2014/main" id="{3E67B24D-059E-412B-9ECD-C3183F8D28E0}"/>
+                          <a16:creationId xmlns:a16="http://schemas.microsoft.com/office/drawing/2014/main" xmlns:w16se="http://schemas.microsoft.com/office/word/2015/wordml/symex" xmlns:w16cid="http://schemas.microsoft.com/office/word/2016/wordml/cid" xmlns:w="http://schemas.openxmlformats.org/wordprocessingml/2006/main" xmlns:w10="urn:schemas-microsoft-com:office:word" xmlns:v="urn:schemas-microsoft-com:vml" xmlns:o="urn:schemas-microsoft-com:office:office" xmlns:am3d="http://schemas.microsoft.com/office/drawing/2017/model3d" xmlns:aink="http://schemas.microsoft.com/office/drawing/2016/ink" xmlns:cx8="http://schemas.microsoft.com/office/drawing/2016/5/14/chartex" xmlns:cx7="http://schemas.microsoft.com/office/drawing/2016/5/13/chartex" xmlns:cx6="http://schemas.microsoft.com/office/drawing/2016/5/12/chartex" xmlns:cx5="http://schemas.microsoft.com/office/drawing/2016/5/11/chartex" xmlns:cx4="http://schemas.microsoft.com/office/drawing/2016/5/10/chartex" xmlns:cx3="http://schemas.microsoft.com/office/drawing/2016/5/9/chartex" xmlns:cx2="http://schemas.microsoft.com/office/drawing/2015/10/21/chartex" xmlns:cx1="http://schemas.microsoft.com/office/drawing/2015/9/8/chartex" xmlns:cx="http://schemas.microsoft.com/office/drawing/2014/chartex" xmlns="" id="{3E67B24D-059E-412B-9ECD-C3183F8D28E0}"/>
                         </a:ext>
                       </a:extLst>
                     </pic:cNvPr>
@@ -4322,6 +4312,10 @@
     </w:p>
     <w:p>
       <w:r>
+        <w:rPr>
+          <w:noProof/>
+          <w:lang w:eastAsia="es-PE"/>
+        </w:rPr>
         <w:drawing>
           <wp:anchor distT="0" distB="0" distL="114300" distR="114300" simplePos="0" relativeHeight="251667456" behindDoc="0" locked="0" layoutInCell="1" allowOverlap="1" wp14:anchorId="229611E8" wp14:editId="4D8ECBC0">
             <wp:simplePos x="0" y="0"/>
@@ -4337,7 +4331,7 @@
             <wp:docPr id="20" name="Imagen 6">
               <a:extLst xmlns:a="http://schemas.openxmlformats.org/drawingml/2006/main">
                 <a:ext uri="{FF2B5EF4-FFF2-40B4-BE49-F238E27FC236}">
-                  <a16:creationId xmlns:a16="http://schemas.microsoft.com/office/drawing/2014/main" id="{A56CCA4E-6C35-49DF-96A1-E721015CEA78}"/>
+                  <a16:creationId xmlns:a16="http://schemas.microsoft.com/office/drawing/2014/main" xmlns:w16se="http://schemas.microsoft.com/office/word/2015/wordml/symex" xmlns:w16cid="http://schemas.microsoft.com/office/word/2016/wordml/cid" xmlns:w="http://schemas.openxmlformats.org/wordprocessingml/2006/main" xmlns:w10="urn:schemas-microsoft-com:office:word" xmlns:v="urn:schemas-microsoft-com:vml" xmlns:o="urn:schemas-microsoft-com:office:office" xmlns:am3d="http://schemas.microsoft.com/office/drawing/2017/model3d" xmlns:aink="http://schemas.microsoft.com/office/drawing/2016/ink" xmlns:cx8="http://schemas.microsoft.com/office/drawing/2016/5/14/chartex" xmlns:cx7="http://schemas.microsoft.com/office/drawing/2016/5/13/chartex" xmlns:cx6="http://schemas.microsoft.com/office/drawing/2016/5/12/chartex" xmlns:cx5="http://schemas.microsoft.com/office/drawing/2016/5/11/chartex" xmlns:cx4="http://schemas.microsoft.com/office/drawing/2016/5/10/chartex" xmlns:cx3="http://schemas.microsoft.com/office/drawing/2016/5/9/chartex" xmlns:cx2="http://schemas.microsoft.com/office/drawing/2015/10/21/chartex" xmlns:cx1="http://schemas.microsoft.com/office/drawing/2015/9/8/chartex" xmlns:cx="http://schemas.microsoft.com/office/drawing/2014/chartex" xmlns="" id="{A56CCA4E-6C35-49DF-96A1-E721015CEA78}"/>
                 </a:ext>
               </a:extLst>
             </wp:docPr>
@@ -4351,7 +4345,7 @@
                     <pic:cNvPr id="7" name="Imagen 6">
                       <a:extLst>
                         <a:ext uri="{FF2B5EF4-FFF2-40B4-BE49-F238E27FC236}">
-                          <a16:creationId xmlns:a16="http://schemas.microsoft.com/office/drawing/2014/main" id="{A56CCA4E-6C35-49DF-96A1-E721015CEA78}"/>
+                          <a16:creationId xmlns:a16="http://schemas.microsoft.com/office/drawing/2014/main" xmlns:w16se="http://schemas.microsoft.com/office/word/2015/wordml/symex" xmlns:w16cid="http://schemas.microsoft.com/office/word/2016/wordml/cid" xmlns:w="http://schemas.openxmlformats.org/wordprocessingml/2006/main" xmlns:w10="urn:schemas-microsoft-com:office:word" xmlns:v="urn:schemas-microsoft-com:vml" xmlns:o="urn:schemas-microsoft-com:office:office" xmlns:am3d="http://schemas.microsoft.com/office/drawing/2017/model3d" xmlns:aink="http://schemas.microsoft.com/office/drawing/2016/ink" xmlns:cx8="http://schemas.microsoft.com/office/drawing/2016/5/14/chartex" xmlns:cx7="http://schemas.microsoft.com/office/drawing/2016/5/13/chartex" xmlns:cx6="http://schemas.microsoft.com/office/drawing/2016/5/12/chartex" xmlns:cx5="http://schemas.microsoft.com/office/drawing/2016/5/11/chartex" xmlns:cx4="http://schemas.microsoft.com/office/drawing/2016/5/10/chartex" xmlns:cx3="http://schemas.microsoft.com/office/drawing/2016/5/9/chartex" xmlns:cx2="http://schemas.microsoft.com/office/drawing/2015/10/21/chartex" xmlns:cx1="http://schemas.microsoft.com/office/drawing/2015/9/8/chartex" xmlns:cx="http://schemas.microsoft.com/office/drawing/2014/chartex" xmlns="" id="{A56CCA4E-6C35-49DF-96A1-E721015CEA78}"/>
                         </a:ext>
                       </a:extLst>
                     </pic:cNvPr>
@@ -4399,6 +4393,10 @@
     <w:p/>
     <w:p>
       <w:r>
+        <w:rPr>
+          <w:noProof/>
+          <w:lang w:eastAsia="es-PE"/>
+        </w:rPr>
         <w:drawing>
           <wp:inline distT="0" distB="0" distL="0" distR="0" wp14:anchorId="4E321C9D" wp14:editId="7380877A">
             <wp:extent cx="5068060" cy="1744742"/>
@@ -4406,7 +4404,7 @@
             <wp:docPr id="21" name="Imagen 9">
               <a:extLst xmlns:a="http://schemas.openxmlformats.org/drawingml/2006/main">
                 <a:ext uri="{FF2B5EF4-FFF2-40B4-BE49-F238E27FC236}">
-                  <a16:creationId xmlns:a16="http://schemas.microsoft.com/office/drawing/2014/main" id="{EE4EAB7E-6333-425E-BB75-63DC3A81D476}"/>
+                  <a16:creationId xmlns:a16="http://schemas.microsoft.com/office/drawing/2014/main" xmlns:w16se="http://schemas.microsoft.com/office/word/2015/wordml/symex" xmlns:w16cid="http://schemas.microsoft.com/office/word/2016/wordml/cid" xmlns:w="http://schemas.openxmlformats.org/wordprocessingml/2006/main" xmlns:w10="urn:schemas-microsoft-com:office:word" xmlns:v="urn:schemas-microsoft-com:vml" xmlns:o="urn:schemas-microsoft-com:office:office" xmlns:am3d="http://schemas.microsoft.com/office/drawing/2017/model3d" xmlns:aink="http://schemas.microsoft.com/office/drawing/2016/ink" xmlns:cx8="http://schemas.microsoft.com/office/drawing/2016/5/14/chartex" xmlns:cx7="http://schemas.microsoft.com/office/drawing/2016/5/13/chartex" xmlns:cx6="http://schemas.microsoft.com/office/drawing/2016/5/12/chartex" xmlns:cx5="http://schemas.microsoft.com/office/drawing/2016/5/11/chartex" xmlns:cx4="http://schemas.microsoft.com/office/drawing/2016/5/10/chartex" xmlns:cx3="http://schemas.microsoft.com/office/drawing/2016/5/9/chartex" xmlns:cx2="http://schemas.microsoft.com/office/drawing/2015/10/21/chartex" xmlns:cx1="http://schemas.microsoft.com/office/drawing/2015/9/8/chartex" xmlns:cx="http://schemas.microsoft.com/office/drawing/2014/chartex" xmlns="" id="{EE4EAB7E-6333-425E-BB75-63DC3A81D476}"/>
                 </a:ext>
               </a:extLst>
             </wp:docPr>
@@ -4420,7 +4418,7 @@
                     <pic:cNvPr id="10" name="Imagen 9">
                       <a:extLst>
                         <a:ext uri="{FF2B5EF4-FFF2-40B4-BE49-F238E27FC236}">
-                          <a16:creationId xmlns:a16="http://schemas.microsoft.com/office/drawing/2014/main" id="{EE4EAB7E-6333-425E-BB75-63DC3A81D476}"/>
+                          <a16:creationId xmlns:a16="http://schemas.microsoft.com/office/drawing/2014/main" xmlns:w16se="http://schemas.microsoft.com/office/word/2015/wordml/symex" xmlns:w16cid="http://schemas.microsoft.com/office/word/2016/wordml/cid" xmlns:w="http://schemas.openxmlformats.org/wordprocessingml/2006/main" xmlns:w10="urn:schemas-microsoft-com:office:word" xmlns:v="urn:schemas-microsoft-com:vml" xmlns:o="urn:schemas-microsoft-com:office:office" xmlns:am3d="http://schemas.microsoft.com/office/drawing/2017/model3d" xmlns:aink="http://schemas.microsoft.com/office/drawing/2016/ink" xmlns:cx8="http://schemas.microsoft.com/office/drawing/2016/5/14/chartex" xmlns:cx7="http://schemas.microsoft.com/office/drawing/2016/5/13/chartex" xmlns:cx6="http://schemas.microsoft.com/office/drawing/2016/5/12/chartex" xmlns:cx5="http://schemas.microsoft.com/office/drawing/2016/5/11/chartex" xmlns:cx4="http://schemas.microsoft.com/office/drawing/2016/5/10/chartex" xmlns:cx3="http://schemas.microsoft.com/office/drawing/2016/5/9/chartex" xmlns:cx2="http://schemas.microsoft.com/office/drawing/2015/10/21/chartex" xmlns:cx1="http://schemas.microsoft.com/office/drawing/2015/9/8/chartex" xmlns:cx="http://schemas.microsoft.com/office/drawing/2014/chartex" xmlns="" id="{EE4EAB7E-6333-425E-BB75-63DC3A81D476}"/>
                         </a:ext>
                       </a:extLst>
                     </pic:cNvPr>
@@ -4453,6 +4451,10 @@
     <w:p/>
     <w:p>
       <w:r>
+        <w:rPr>
+          <w:noProof/>
+          <w:lang w:eastAsia="es-PE"/>
+        </w:rPr>
         <w:lastRenderedPageBreak/>
         <w:drawing>
           <wp:inline distT="0" distB="0" distL="0" distR="0" wp14:anchorId="6306D85D" wp14:editId="18A744C6">
@@ -4461,7 +4463,7 @@
             <wp:docPr id="22" name="Imagen 11">
               <a:extLst xmlns:a="http://schemas.openxmlformats.org/drawingml/2006/main">
                 <a:ext uri="{FF2B5EF4-FFF2-40B4-BE49-F238E27FC236}">
-                  <a16:creationId xmlns:a16="http://schemas.microsoft.com/office/drawing/2014/main" id="{C69D81F3-60EE-481D-A157-4524A7A083F3}"/>
+                  <a16:creationId xmlns:a16="http://schemas.microsoft.com/office/drawing/2014/main" xmlns:w16se="http://schemas.microsoft.com/office/word/2015/wordml/symex" xmlns:w16cid="http://schemas.microsoft.com/office/word/2016/wordml/cid" xmlns:w="http://schemas.openxmlformats.org/wordprocessingml/2006/main" xmlns:w10="urn:schemas-microsoft-com:office:word" xmlns:v="urn:schemas-microsoft-com:vml" xmlns:o="urn:schemas-microsoft-com:office:office" xmlns:am3d="http://schemas.microsoft.com/office/drawing/2017/model3d" xmlns:aink="http://schemas.microsoft.com/office/drawing/2016/ink" xmlns:cx8="http://schemas.microsoft.com/office/drawing/2016/5/14/chartex" xmlns:cx7="http://schemas.microsoft.com/office/drawing/2016/5/13/chartex" xmlns:cx6="http://schemas.microsoft.com/office/drawing/2016/5/12/chartex" xmlns:cx5="http://schemas.microsoft.com/office/drawing/2016/5/11/chartex" xmlns:cx4="http://schemas.microsoft.com/office/drawing/2016/5/10/chartex" xmlns:cx3="http://schemas.microsoft.com/office/drawing/2016/5/9/chartex" xmlns:cx2="http://schemas.microsoft.com/office/drawing/2015/10/21/chartex" xmlns:cx1="http://schemas.microsoft.com/office/drawing/2015/9/8/chartex" xmlns:cx="http://schemas.microsoft.com/office/drawing/2014/chartex" xmlns="" id="{C69D81F3-60EE-481D-A157-4524A7A083F3}"/>
                 </a:ext>
               </a:extLst>
             </wp:docPr>
@@ -4475,7 +4477,7 @@
                     <pic:cNvPr id="12" name="Imagen 11">
                       <a:extLst>
                         <a:ext uri="{FF2B5EF4-FFF2-40B4-BE49-F238E27FC236}">
-                          <a16:creationId xmlns:a16="http://schemas.microsoft.com/office/drawing/2014/main" id="{C69D81F3-60EE-481D-A157-4524A7A083F3}"/>
+                          <a16:creationId xmlns:a16="http://schemas.microsoft.com/office/drawing/2014/main" xmlns:w16se="http://schemas.microsoft.com/office/word/2015/wordml/symex" xmlns:w16cid="http://schemas.microsoft.com/office/word/2016/wordml/cid" xmlns:w="http://schemas.openxmlformats.org/wordprocessingml/2006/main" xmlns:w10="urn:schemas-microsoft-com:office:word" xmlns:v="urn:schemas-microsoft-com:vml" xmlns:o="urn:schemas-microsoft-com:office:office" xmlns:am3d="http://schemas.microsoft.com/office/drawing/2017/model3d" xmlns:aink="http://schemas.microsoft.com/office/drawing/2016/ink" xmlns:cx8="http://schemas.microsoft.com/office/drawing/2016/5/14/chartex" xmlns:cx7="http://schemas.microsoft.com/office/drawing/2016/5/13/chartex" xmlns:cx6="http://schemas.microsoft.com/office/drawing/2016/5/12/chartex" xmlns:cx5="http://schemas.microsoft.com/office/drawing/2016/5/11/chartex" xmlns:cx4="http://schemas.microsoft.com/office/drawing/2016/5/10/chartex" xmlns:cx3="http://schemas.microsoft.com/office/drawing/2016/5/9/chartex" xmlns:cx2="http://schemas.microsoft.com/office/drawing/2015/10/21/chartex" xmlns:cx1="http://schemas.microsoft.com/office/drawing/2015/9/8/chartex" xmlns:cx="http://schemas.microsoft.com/office/drawing/2014/chartex" xmlns="" id="{C69D81F3-60EE-481D-A157-4524A7A083F3}"/>
                         </a:ext>
                       </a:extLst>
                     </pic:cNvPr>
@@ -4734,6 +4736,7 @@
       <w:r>
         <w:rPr>
           <w:noProof/>
+          <w:lang w:eastAsia="es-PE"/>
         </w:rPr>
         <w:lastRenderedPageBreak/>
         <w:drawing>
@@ -4779,8 +4782,6 @@
           <w:b/>
         </w:rPr>
       </w:pPr>
-      <w:bookmarkStart w:id="15" w:name="_GoBack"/>
-      <w:bookmarkEnd w:id="15"/>
     </w:p>
     <w:p>
       <w:pPr>
@@ -4938,6 +4939,7 @@
       <w:r>
         <w:rPr>
           <w:noProof/>
+          <w:lang w:eastAsia="es-PE"/>
         </w:rPr>
         <w:drawing>
           <wp:inline distT="0" distB="0" distL="0" distR="0" wp14:anchorId="059610D2" wp14:editId="690FEDC0">
@@ -4987,22 +4989,14 @@
           <w:u w:val="single"/>
         </w:rPr>
       </w:pPr>
+      <w:proofErr w:type="gramStart"/>
       <w:r>
         <w:rPr>
           <w:b/>
           <w:szCs w:val="24"/>
           <w:u w:val="single"/>
         </w:rPr>
-        <w:t>CUN</w:t>
-      </w:r>
-      <w:proofErr w:type="gramStart"/>
-      <w:r>
-        <w:rPr>
-          <w:b/>
-          <w:szCs w:val="24"/>
-          <w:u w:val="single"/>
-        </w:rPr>
-        <w:t>3 :</w:t>
+        <w:t>CUN3 :</w:t>
       </w:r>
       <w:proofErr w:type="gramEnd"/>
       <w:r>
@@ -5142,6 +5136,7 @@
       <w:r>
         <w:rPr>
           <w:noProof/>
+          <w:lang w:eastAsia="es-PE"/>
         </w:rPr>
         <w:drawing>
           <wp:inline distT="0" distB="0" distL="0" distR="0" wp14:anchorId="06D33895" wp14:editId="702E6380">
@@ -5189,7 +5184,7 @@
         </w:numPr>
         <w:ind w:left="720" w:hanging="720"/>
       </w:pPr>
-      <w:bookmarkStart w:id="16" w:name="_Toc516675314"/>
+      <w:bookmarkStart w:id="15" w:name="_Toc516675314"/>
       <w:r>
         <w:lastRenderedPageBreak/>
         <w:t>D</w:t>
@@ -5197,7 +5192,7 @@
       <w:r>
         <w:t>IAGRAMAS ACTIVIDADES</w:t>
       </w:r>
-      <w:bookmarkEnd w:id="16"/>
+      <w:bookmarkEnd w:id="15"/>
     </w:p>
     <w:p>
       <w:pPr>
@@ -5424,7 +5419,7 @@
           <w:u w:val="single"/>
         </w:rPr>
         <w:lastRenderedPageBreak/>
-        <w:t xml:space="preserve">CUN3: </w:t>
+        <w:t>CUN3: G</w:t>
       </w:r>
       <w:r>
         <w:rPr>
@@ -5433,8 +5428,10 @@
           <w:szCs w:val="24"/>
           <w:u w:val="single"/>
         </w:rPr>
-        <w:t>Gestionar documentos de Matricula</w:t>
-      </w:r>
+        <w:t>estionar documentos de Matricula</w:t>
+      </w:r>
+      <w:bookmarkStart w:id="16" w:name="_GoBack"/>
+      <w:bookmarkEnd w:id="16"/>
     </w:p>
     <w:p>
       <w:r>
@@ -5584,6 +5581,698 @@
     </w:p>
     <w:p>
       <w:pPr>
+        <w:pStyle w:val="Prrafodelista"/>
+      </w:pPr>
+    </w:p>
+    <w:p>
+      <w:pPr>
+        <w:pStyle w:val="Ttulo3"/>
+        <w:numPr>
+          <w:ilvl w:val="0"/>
+          <w:numId w:val="0"/>
+        </w:numPr>
+        <w:ind w:left="720" w:hanging="720"/>
+      </w:pPr>
+      <w:r>
+        <w:t>ATRIBUTOS DE LOS CASOS DE USO DEL SISTEMA</w:t>
+      </w:r>
+    </w:p>
+    <w:tbl>
+      <w:tblPr>
+        <w:tblStyle w:val="Tablaconcuadrcula"/>
+        <w:tblW w:w="9634" w:type="dxa"/>
+        <w:tblLayout w:type="fixed"/>
+        <w:tblLook w:val="04A0" w:firstRow="1" w:lastRow="0" w:firstColumn="1" w:lastColumn="0" w:noHBand="0" w:noVBand="1"/>
+      </w:tblPr>
+      <w:tblGrid>
+        <w:gridCol w:w="2122"/>
+        <w:gridCol w:w="1701"/>
+        <w:gridCol w:w="1275"/>
+        <w:gridCol w:w="1418"/>
+        <w:gridCol w:w="1559"/>
+        <w:gridCol w:w="1559"/>
+      </w:tblGrid>
+      <w:tr>
+        <w:tc>
+          <w:tcPr>
+            <w:tcW w:w="2122" w:type="dxa"/>
+            <w:shd w:val="clear" w:color="auto" w:fill="C5E0B3" w:themeFill="accent6" w:themeFillTint="66"/>
+            <w:vAlign w:val="center"/>
+          </w:tcPr>
+          <w:p>
+            <w:pPr>
+              <w:jc w:val="center"/>
+              <w:rPr>
+                <w:b/>
+                <w:sz w:val="22"/>
+              </w:rPr>
+            </w:pPr>
+            <w:r>
+              <w:rPr>
+                <w:b/>
+                <w:sz w:val="22"/>
+              </w:rPr>
+              <w:t>CUS</w:t>
+            </w:r>
+          </w:p>
+        </w:tc>
+        <w:tc>
+          <w:tcPr>
+            <w:tcW w:w="1701" w:type="dxa"/>
+            <w:shd w:val="clear" w:color="auto" w:fill="C5E0B3" w:themeFill="accent6" w:themeFillTint="66"/>
+            <w:vAlign w:val="center"/>
+          </w:tcPr>
+          <w:p>
+            <w:pPr>
+              <w:jc w:val="center"/>
+              <w:rPr>
+                <w:b/>
+                <w:sz w:val="22"/>
+              </w:rPr>
+            </w:pPr>
+            <w:r>
+              <w:rPr>
+                <w:b/>
+                <w:sz w:val="22"/>
+              </w:rPr>
+              <w:t>COMPLEJIDAD</w:t>
+            </w:r>
+          </w:p>
+        </w:tc>
+        <w:tc>
+          <w:tcPr>
+            <w:tcW w:w="1275" w:type="dxa"/>
+            <w:shd w:val="clear" w:color="auto" w:fill="C5E0B3" w:themeFill="accent6" w:themeFillTint="66"/>
+            <w:vAlign w:val="center"/>
+          </w:tcPr>
+          <w:p>
+            <w:pPr>
+              <w:jc w:val="center"/>
+              <w:rPr>
+                <w:b/>
+                <w:sz w:val="22"/>
+              </w:rPr>
+            </w:pPr>
+            <w:r>
+              <w:rPr>
+                <w:b/>
+                <w:sz w:val="22"/>
+              </w:rPr>
+              <w:t>ESTADO</w:t>
+            </w:r>
+          </w:p>
+        </w:tc>
+        <w:tc>
+          <w:tcPr>
+            <w:tcW w:w="1418" w:type="dxa"/>
+            <w:shd w:val="clear" w:color="auto" w:fill="C5E0B3" w:themeFill="accent6" w:themeFillTint="66"/>
+            <w:vAlign w:val="center"/>
+          </w:tcPr>
+          <w:p>
+            <w:pPr>
+              <w:jc w:val="center"/>
+              <w:rPr>
+                <w:b/>
+                <w:sz w:val="22"/>
+              </w:rPr>
+            </w:pPr>
+            <w:r>
+              <w:rPr>
+                <w:b/>
+                <w:sz w:val="22"/>
+              </w:rPr>
+              <w:t>DIFICULTAD</w:t>
+            </w:r>
+          </w:p>
+        </w:tc>
+        <w:tc>
+          <w:tcPr>
+            <w:tcW w:w="1559" w:type="dxa"/>
+            <w:shd w:val="clear" w:color="auto" w:fill="C5E0B3" w:themeFill="accent6" w:themeFillTint="66"/>
+            <w:vAlign w:val="center"/>
+          </w:tcPr>
+          <w:p>
+            <w:pPr>
+              <w:jc w:val="center"/>
+              <w:rPr>
+                <w:b/>
+                <w:sz w:val="22"/>
+              </w:rPr>
+            </w:pPr>
+            <w:r>
+              <w:rPr>
+                <w:b/>
+                <w:sz w:val="22"/>
+              </w:rPr>
+              <w:t>RESPONSABLE</w:t>
+            </w:r>
+          </w:p>
+        </w:tc>
+        <w:tc>
+          <w:tcPr>
+            <w:tcW w:w="1559" w:type="dxa"/>
+            <w:shd w:val="clear" w:color="auto" w:fill="C5E0B3" w:themeFill="accent6" w:themeFillTint="66"/>
+            <w:vAlign w:val="center"/>
+          </w:tcPr>
+          <w:p>
+            <w:pPr>
+              <w:jc w:val="center"/>
+              <w:rPr>
+                <w:b/>
+                <w:sz w:val="22"/>
+              </w:rPr>
+            </w:pPr>
+            <w:r>
+              <w:rPr>
+                <w:b/>
+                <w:sz w:val="22"/>
+              </w:rPr>
+              <w:t>PRIORIDAD</w:t>
+            </w:r>
+          </w:p>
+        </w:tc>
+      </w:tr>
+      <w:tr>
+        <w:tc>
+          <w:tcPr>
+            <w:tcW w:w="2122" w:type="dxa"/>
+            <w:vAlign w:val="center"/>
+          </w:tcPr>
+          <w:p>
+            <w:pPr>
+              <w:jc w:val="center"/>
+            </w:pPr>
+            <w:r>
+              <w:t>Registrar inscripción a la clase</w:t>
+            </w:r>
+          </w:p>
+        </w:tc>
+        <w:tc>
+          <w:tcPr>
+            <w:tcW w:w="1701" w:type="dxa"/>
+            <w:vAlign w:val="center"/>
+          </w:tcPr>
+          <w:p>
+            <w:pPr>
+              <w:jc w:val="center"/>
+            </w:pPr>
+            <w:r>
+              <w:t>Secundario</w:t>
+            </w:r>
+          </w:p>
+        </w:tc>
+        <w:tc>
+          <w:tcPr>
+            <w:tcW w:w="1275" w:type="dxa"/>
+            <w:vAlign w:val="center"/>
+          </w:tcPr>
+          <w:p>
+            <w:pPr>
+              <w:jc w:val="center"/>
+            </w:pPr>
+            <w:r>
+              <w:t>Definido</w:t>
+            </w:r>
+          </w:p>
+        </w:tc>
+        <w:tc>
+          <w:tcPr>
+            <w:tcW w:w="1418" w:type="dxa"/>
+            <w:vAlign w:val="center"/>
+          </w:tcPr>
+          <w:p>
+            <w:pPr>
+              <w:jc w:val="center"/>
+            </w:pPr>
+            <w:r>
+              <w:t>Alta</w:t>
+            </w:r>
+          </w:p>
+        </w:tc>
+        <w:tc>
+          <w:tcPr>
+            <w:tcW w:w="1559" w:type="dxa"/>
+            <w:vAlign w:val="center"/>
+          </w:tcPr>
+          <w:p>
+            <w:pPr>
+              <w:jc w:val="center"/>
+            </w:pPr>
+            <w:r>
+              <w:t>Spencer Camacho</w:t>
+            </w:r>
+          </w:p>
+        </w:tc>
+        <w:tc>
+          <w:tcPr>
+            <w:tcW w:w="1559" w:type="dxa"/>
+            <w:vAlign w:val="center"/>
+          </w:tcPr>
+          <w:p>
+            <w:pPr>
+              <w:jc w:val="center"/>
+            </w:pPr>
+            <w:r>
+              <w:t>Ciclo 0</w:t>
+            </w:r>
+          </w:p>
+        </w:tc>
+      </w:tr>
+      <w:tr>
+        <w:tc>
+          <w:tcPr>
+            <w:tcW w:w="2122" w:type="dxa"/>
+            <w:vAlign w:val="center"/>
+          </w:tcPr>
+          <w:p>
+            <w:pPr>
+              <w:jc w:val="center"/>
+            </w:pPr>
+            <w:r>
+              <w:t>Seleccionar método de pago</w:t>
+            </w:r>
+          </w:p>
+        </w:tc>
+        <w:tc>
+          <w:tcPr>
+            <w:tcW w:w="1701" w:type="dxa"/>
+            <w:vAlign w:val="center"/>
+          </w:tcPr>
+          <w:p>
+            <w:pPr>
+              <w:jc w:val="center"/>
+            </w:pPr>
+            <w:r>
+              <w:t>Secundario</w:t>
+            </w:r>
+          </w:p>
+        </w:tc>
+        <w:tc>
+          <w:tcPr>
+            <w:tcW w:w="1275" w:type="dxa"/>
+            <w:vAlign w:val="center"/>
+          </w:tcPr>
+          <w:p>
+            <w:pPr>
+              <w:jc w:val="center"/>
+            </w:pPr>
+            <w:r>
+              <w:t>Diseñado</w:t>
+            </w:r>
+          </w:p>
+        </w:tc>
+        <w:tc>
+          <w:tcPr>
+            <w:tcW w:w="1418" w:type="dxa"/>
+            <w:vAlign w:val="center"/>
+          </w:tcPr>
+          <w:p>
+            <w:pPr>
+              <w:jc w:val="center"/>
+            </w:pPr>
+            <w:r>
+              <w:t>Media</w:t>
+            </w:r>
+          </w:p>
+        </w:tc>
+        <w:tc>
+          <w:tcPr>
+            <w:tcW w:w="1559" w:type="dxa"/>
+            <w:vAlign w:val="center"/>
+          </w:tcPr>
+          <w:p>
+            <w:pPr>
+              <w:jc w:val="center"/>
+            </w:pPr>
+            <w:r>
+              <w:t>Frank Rojas</w:t>
+            </w:r>
+          </w:p>
+        </w:tc>
+        <w:tc>
+          <w:tcPr>
+            <w:tcW w:w="1559" w:type="dxa"/>
+            <w:vAlign w:val="center"/>
+          </w:tcPr>
+          <w:p>
+            <w:pPr>
+              <w:jc w:val="center"/>
+            </w:pPr>
+            <w:r>
+              <w:t>Ciclo 1</w:t>
+            </w:r>
+          </w:p>
+        </w:tc>
+      </w:tr>
+      <w:tr>
+        <w:tc>
+          <w:tcPr>
+            <w:tcW w:w="2122" w:type="dxa"/>
+            <w:vAlign w:val="center"/>
+          </w:tcPr>
+          <w:p>
+            <w:pPr>
+              <w:jc w:val="center"/>
+            </w:pPr>
+            <w:r>
+              <w:t>Registrar documento de matrícula</w:t>
+            </w:r>
+          </w:p>
+        </w:tc>
+        <w:tc>
+          <w:tcPr>
+            <w:tcW w:w="1701" w:type="dxa"/>
+            <w:vAlign w:val="center"/>
+          </w:tcPr>
+          <w:p>
+            <w:pPr>
+              <w:jc w:val="center"/>
+            </w:pPr>
+            <w:r>
+              <w:t>Primario</w:t>
+            </w:r>
+          </w:p>
+        </w:tc>
+        <w:tc>
+          <w:tcPr>
+            <w:tcW w:w="1275" w:type="dxa"/>
+            <w:vAlign w:val="center"/>
+          </w:tcPr>
+          <w:p>
+            <w:pPr>
+              <w:jc w:val="center"/>
+            </w:pPr>
+            <w:r>
+              <w:t>Analizado</w:t>
+            </w:r>
+          </w:p>
+        </w:tc>
+        <w:tc>
+          <w:tcPr>
+            <w:tcW w:w="1418" w:type="dxa"/>
+            <w:vAlign w:val="center"/>
+          </w:tcPr>
+          <w:p>
+            <w:pPr>
+              <w:jc w:val="center"/>
+            </w:pPr>
+            <w:r>
+              <w:t>Alta</w:t>
+            </w:r>
+          </w:p>
+        </w:tc>
+        <w:tc>
+          <w:tcPr>
+            <w:tcW w:w="1559" w:type="dxa"/>
+            <w:vAlign w:val="center"/>
+          </w:tcPr>
+          <w:p>
+            <w:pPr>
+              <w:jc w:val="center"/>
+            </w:pPr>
+            <w:r>
+              <w:t>Claudia Barreto</w:t>
+            </w:r>
+          </w:p>
+        </w:tc>
+        <w:tc>
+          <w:tcPr>
+            <w:tcW w:w="1559" w:type="dxa"/>
+            <w:vAlign w:val="center"/>
+          </w:tcPr>
+          <w:p>
+            <w:pPr>
+              <w:jc w:val="center"/>
+            </w:pPr>
+            <w:r>
+              <w:t>Ciclo 1</w:t>
+            </w:r>
+          </w:p>
+        </w:tc>
+      </w:tr>
+      <w:tr>
+        <w:tc>
+          <w:tcPr>
+            <w:tcW w:w="2122" w:type="dxa"/>
+            <w:vAlign w:val="center"/>
+          </w:tcPr>
+          <w:p>
+            <w:pPr>
+              <w:jc w:val="center"/>
+            </w:pPr>
+            <w:r>
+              <w:t>Consultar boletas y/o facturas de los alumnos</w:t>
+            </w:r>
+          </w:p>
+        </w:tc>
+        <w:tc>
+          <w:tcPr>
+            <w:tcW w:w="1701" w:type="dxa"/>
+            <w:vAlign w:val="center"/>
+          </w:tcPr>
+          <w:p>
+            <w:pPr>
+              <w:jc w:val="center"/>
+            </w:pPr>
+            <w:r>
+              <w:t>Opcional</w:t>
+            </w:r>
+          </w:p>
+        </w:tc>
+        <w:tc>
+          <w:tcPr>
+            <w:tcW w:w="1275" w:type="dxa"/>
+            <w:vAlign w:val="center"/>
+          </w:tcPr>
+          <w:p>
+            <w:pPr>
+              <w:jc w:val="center"/>
+            </w:pPr>
+            <w:r>
+              <w:t>Diseñado</w:t>
+            </w:r>
+          </w:p>
+        </w:tc>
+        <w:tc>
+          <w:tcPr>
+            <w:tcW w:w="1418" w:type="dxa"/>
+            <w:vAlign w:val="center"/>
+          </w:tcPr>
+          <w:p>
+            <w:pPr>
+              <w:jc w:val="center"/>
+            </w:pPr>
+            <w:r>
+              <w:t>Baja</w:t>
+            </w:r>
+          </w:p>
+        </w:tc>
+        <w:tc>
+          <w:tcPr>
+            <w:tcW w:w="1559" w:type="dxa"/>
+            <w:vAlign w:val="center"/>
+          </w:tcPr>
+          <w:p>
+            <w:pPr>
+              <w:jc w:val="center"/>
+            </w:pPr>
+            <w:r>
+              <w:t>Jorge Castillo</w:t>
+            </w:r>
+          </w:p>
+        </w:tc>
+        <w:tc>
+          <w:tcPr>
+            <w:tcW w:w="1559" w:type="dxa"/>
+            <w:vAlign w:val="center"/>
+          </w:tcPr>
+          <w:p>
+            <w:pPr>
+              <w:jc w:val="center"/>
+            </w:pPr>
+            <w:r>
+              <w:t>Ciclo 2</w:t>
+            </w:r>
+          </w:p>
+        </w:tc>
+      </w:tr>
+      <w:tr>
+        <w:tc>
+          <w:tcPr>
+            <w:tcW w:w="2122" w:type="dxa"/>
+            <w:vAlign w:val="center"/>
+          </w:tcPr>
+          <w:p>
+            <w:pPr>
+              <w:jc w:val="center"/>
+            </w:pPr>
+            <w:r>
+              <w:t>Generar recibo y enviar información de deuda a entidad financiera</w:t>
+            </w:r>
+          </w:p>
+        </w:tc>
+        <w:tc>
+          <w:tcPr>
+            <w:tcW w:w="1701" w:type="dxa"/>
+            <w:vAlign w:val="center"/>
+          </w:tcPr>
+          <w:p>
+            <w:pPr>
+              <w:jc w:val="center"/>
+            </w:pPr>
+            <w:r>
+              <w:t>Primario</w:t>
+            </w:r>
+          </w:p>
+        </w:tc>
+        <w:tc>
+          <w:tcPr>
+            <w:tcW w:w="1275" w:type="dxa"/>
+            <w:vAlign w:val="center"/>
+          </w:tcPr>
+          <w:p>
+            <w:pPr>
+              <w:jc w:val="center"/>
+            </w:pPr>
+            <w:r>
+              <w:t>Definido</w:t>
+            </w:r>
+          </w:p>
+        </w:tc>
+        <w:tc>
+          <w:tcPr>
+            <w:tcW w:w="1418" w:type="dxa"/>
+            <w:vAlign w:val="center"/>
+          </w:tcPr>
+          <w:p>
+            <w:pPr>
+              <w:jc w:val="center"/>
+            </w:pPr>
+            <w:r>
+              <w:t>Media</w:t>
+            </w:r>
+          </w:p>
+        </w:tc>
+        <w:tc>
+          <w:tcPr>
+            <w:tcW w:w="1559" w:type="dxa"/>
+            <w:vAlign w:val="center"/>
+          </w:tcPr>
+          <w:p>
+            <w:pPr>
+              <w:jc w:val="center"/>
+            </w:pPr>
+            <w:r>
+              <w:t>Franco Cabanillas</w:t>
+            </w:r>
+          </w:p>
+        </w:tc>
+        <w:tc>
+          <w:tcPr>
+            <w:tcW w:w="1559" w:type="dxa"/>
+            <w:vAlign w:val="center"/>
+          </w:tcPr>
+          <w:p>
+            <w:pPr>
+              <w:jc w:val="center"/>
+            </w:pPr>
+            <w:r>
+              <w:t>Ciclo 0</w:t>
+            </w:r>
+          </w:p>
+        </w:tc>
+      </w:tr>
+      <w:tr>
+        <w:tc>
+          <w:tcPr>
+            <w:tcW w:w="2122" w:type="dxa"/>
+            <w:vAlign w:val="center"/>
+          </w:tcPr>
+          <w:p>
+            <w:pPr>
+              <w:jc w:val="center"/>
+            </w:pPr>
+            <w:r>
+              <w:lastRenderedPageBreak/>
+              <w:t>Generar boleta de pago</w:t>
+            </w:r>
+          </w:p>
+        </w:tc>
+        <w:tc>
+          <w:tcPr>
+            <w:tcW w:w="1701" w:type="dxa"/>
+            <w:vAlign w:val="center"/>
+          </w:tcPr>
+          <w:p>
+            <w:pPr>
+              <w:jc w:val="center"/>
+            </w:pPr>
+            <w:r>
+              <w:t>Primario</w:t>
+            </w:r>
+          </w:p>
+        </w:tc>
+        <w:tc>
+          <w:tcPr>
+            <w:tcW w:w="1275" w:type="dxa"/>
+            <w:vAlign w:val="center"/>
+          </w:tcPr>
+          <w:p>
+            <w:pPr>
+              <w:jc w:val="center"/>
+            </w:pPr>
+            <w:r>
+              <w:t>Analizado</w:t>
+            </w:r>
+          </w:p>
+        </w:tc>
+        <w:tc>
+          <w:tcPr>
+            <w:tcW w:w="1418" w:type="dxa"/>
+            <w:vAlign w:val="center"/>
+          </w:tcPr>
+          <w:p>
+            <w:pPr>
+              <w:jc w:val="center"/>
+            </w:pPr>
+            <w:r>
+              <w:t>Alta</w:t>
+            </w:r>
+          </w:p>
+        </w:tc>
+        <w:tc>
+          <w:tcPr>
+            <w:tcW w:w="1559" w:type="dxa"/>
+            <w:vAlign w:val="center"/>
+          </w:tcPr>
+          <w:p>
+            <w:pPr>
+              <w:jc w:val="center"/>
+            </w:pPr>
+            <w:r>
+              <w:t>Claudia Barreto</w:t>
+            </w:r>
+          </w:p>
+        </w:tc>
+        <w:tc>
+          <w:tcPr>
+            <w:tcW w:w="1559" w:type="dxa"/>
+            <w:vAlign w:val="center"/>
+          </w:tcPr>
+          <w:p>
+            <w:pPr>
+              <w:jc w:val="center"/>
+            </w:pPr>
+            <w:r>
+              <w:t>Ciclo 1</w:t>
+            </w:r>
+          </w:p>
+        </w:tc>
+      </w:tr>
+    </w:tbl>
+    <w:p/>
+    <w:p>
+      <w:pPr>
         <w:pStyle w:val="Ttulo1"/>
         <w:numPr>
           <w:ilvl w:val="0"/>
@@ -5693,17 +6382,17 @@
       </w:pPr>
       <w:bookmarkStart w:id="20" w:name="_Toc516675318"/>
       <w:r>
+        <w:t>SIGLARIO</w:t>
+      </w:r>
+      <w:bookmarkEnd w:id="20"/>
+    </w:p>
+    <w:p/>
+    <w:p>
+      <w:r>
+        <w:rPr>
+          <w:b/>
+        </w:rPr>
         <w:lastRenderedPageBreak/>
-        <w:t>SIGLARIO</w:t>
-      </w:r>
-      <w:bookmarkEnd w:id="20"/>
-    </w:p>
-    <w:p/>
-    <w:p>
-      <w:r>
-        <w:rPr>
-          <w:b/>
-        </w:rPr>
         <w:t>BPMN:</w:t>
       </w:r>
       <w:r>
@@ -5762,7 +6451,15 @@
         </w:rPr>
       </w:pPr>
       <w:r>
-        <w:t xml:space="preserve">Guía de Referencia y Modelado BPMN - Future </w:t>
+        <w:t xml:space="preserve">Guía de Referencia y Modelado BPMN - </w:t>
+      </w:r>
+      <w:proofErr w:type="spellStart"/>
+      <w:r>
+        <w:t>Future</w:t>
+      </w:r>
+      <w:proofErr w:type="spellEnd"/>
+      <w:r>
+        <w:t xml:space="preserve"> </w:t>
       </w:r>
       <w:proofErr w:type="spellStart"/>
       <w:r>
@@ -6019,7 +6716,7 @@
 </file>
 
 <file path=word/endnotes.xml><?xml version="1.0" encoding="utf-8"?>
-<w:endnotes xmlns:wpc="http://schemas.microsoft.com/office/word/2010/wordprocessingCanvas" xmlns:cx="http://schemas.microsoft.com/office/drawing/2014/chartex" xmlns:cx1="http://schemas.microsoft.com/office/drawing/2015/9/8/chartex" xmlns:cx2="http://schemas.microsoft.com/office/drawing/2015/10/21/chartex" xmlns:cx3="http://schemas.microsoft.com/office/drawing/2016/5/9/chartex" xmlns:cx4="http://schemas.microsoft.com/office/drawing/2016/5/10/chartex" xmlns:cx5="http://schemas.microsoft.com/office/drawing/2016/5/11/chartex" xmlns:cx6="http://schemas.microsoft.com/office/drawing/2016/5/12/chartex" xmlns:cx7="http://schemas.microsoft.com/office/drawing/2016/5/13/chartex" xmlns:cx8="http://schemas.microsoft.com/office/drawing/2016/5/14/chartex" xmlns:mc="http://schemas.openxmlformats.org/markup-compatibility/2006" xmlns:aink="http://schemas.microsoft.com/office/drawing/2016/ink" xmlns:am3d="http://schemas.microsoft.com/office/drawing/2017/model3d" xmlns:o="urn:schemas-microsoft-com:office:office" xmlns:r="http://schemas.openxmlformats.org/officeDocument/2006/relationships" xmlns:m="http://schemas.openxmlformats.org/officeDocument/2006/math" xmlns:v="urn:schemas-microsoft-com:vml" xmlns:wp14="http://schemas.microsoft.com/office/word/2010/wordprocessingDrawing" xmlns:wp="http://schemas.openxmlformats.org/drawingml/2006/wordprocessingDrawing" xmlns:w10="urn:schemas-microsoft-com:office:word" xmlns:w="http://schemas.openxmlformats.org/wordprocessingml/2006/main" xmlns:w14="http://schemas.microsoft.com/office/word/2010/wordml" xmlns:w15="http://schemas.microsoft.com/office/word/2012/wordml" xmlns:w16cid="http://schemas.microsoft.com/office/word/2016/wordml/cid" xmlns:w16se="http://schemas.microsoft.com/office/word/2015/wordml/symex" xmlns:wpg="http://schemas.microsoft.com/office/word/2010/wordprocessingGroup" xmlns:wpi="http://schemas.microsoft.com/office/word/2010/wordprocessingInk" xmlns:wne="http://schemas.microsoft.com/office/word/2006/wordml" xmlns:wps="http://schemas.microsoft.com/office/word/2010/wordprocessingShape" mc:Ignorable="w14 w15 w16se w16cid wp14">
+<w:endnotes xmlns:wpc="http://schemas.microsoft.com/office/word/2010/wordprocessingCanvas" xmlns:mc="http://schemas.openxmlformats.org/markup-compatibility/2006" xmlns:o="urn:schemas-microsoft-com:office:office" xmlns:r="http://schemas.openxmlformats.org/officeDocument/2006/relationships" xmlns:m="http://schemas.openxmlformats.org/officeDocument/2006/math" xmlns:v="urn:schemas-microsoft-com:vml" xmlns:wp14="http://schemas.microsoft.com/office/word/2010/wordprocessingDrawing" xmlns:wp="http://schemas.openxmlformats.org/drawingml/2006/wordprocessingDrawing" xmlns:w10="urn:schemas-microsoft-com:office:word" xmlns:w="http://schemas.openxmlformats.org/wordprocessingml/2006/main" xmlns:w14="http://schemas.microsoft.com/office/word/2010/wordml" xmlns:w15="http://schemas.microsoft.com/office/word/2012/wordml" xmlns:wpg="http://schemas.microsoft.com/office/word/2010/wordprocessingGroup" xmlns:wpi="http://schemas.microsoft.com/office/word/2010/wordprocessingInk" xmlns:wne="http://schemas.microsoft.com/office/word/2006/wordml" xmlns:wps="http://schemas.microsoft.com/office/word/2010/wordprocessingShape" mc:Ignorable="w14 w15 wp14">
   <w:endnote w:type="separator" w:id="-1">
     <w:p>
       <w:pPr>
@@ -6044,7 +6741,7 @@
 </file>
 
 <file path=word/footer1.xml><?xml version="1.0" encoding="utf-8"?>
-<w:ftr xmlns:wpc="http://schemas.microsoft.com/office/word/2010/wordprocessingCanvas" xmlns:cx="http://schemas.microsoft.com/office/drawing/2014/chartex" xmlns:cx1="http://schemas.microsoft.com/office/drawing/2015/9/8/chartex" xmlns:cx2="http://schemas.microsoft.com/office/drawing/2015/10/21/chartex" xmlns:cx3="http://schemas.microsoft.com/office/drawing/2016/5/9/chartex" xmlns:cx4="http://schemas.microsoft.com/office/drawing/2016/5/10/chartex" xmlns:cx5="http://schemas.microsoft.com/office/drawing/2016/5/11/chartex" xmlns:cx6="http://schemas.microsoft.com/office/drawing/2016/5/12/chartex" xmlns:cx7="http://schemas.microsoft.com/office/drawing/2016/5/13/chartex" xmlns:cx8="http://schemas.microsoft.com/office/drawing/2016/5/14/chartex" xmlns:mc="http://schemas.openxmlformats.org/markup-compatibility/2006" xmlns:aink="http://schemas.microsoft.com/office/drawing/2016/ink" xmlns:am3d="http://schemas.microsoft.com/office/drawing/2017/model3d" xmlns:o="urn:schemas-microsoft-com:office:office" xmlns:r="http://schemas.openxmlformats.org/officeDocument/2006/relationships" xmlns:m="http://schemas.openxmlformats.org/officeDocument/2006/math" xmlns:v="urn:schemas-microsoft-com:vml" xmlns:wp14="http://schemas.microsoft.com/office/word/2010/wordprocessingDrawing" xmlns:wp="http://schemas.openxmlformats.org/drawingml/2006/wordprocessingDrawing" xmlns:w10="urn:schemas-microsoft-com:office:word" xmlns:w="http://schemas.openxmlformats.org/wordprocessingml/2006/main" xmlns:w14="http://schemas.microsoft.com/office/word/2010/wordml" xmlns:w15="http://schemas.microsoft.com/office/word/2012/wordml" xmlns:w16cid="http://schemas.microsoft.com/office/word/2016/wordml/cid" xmlns:w16se="http://schemas.microsoft.com/office/word/2015/wordml/symex" xmlns:wpg="http://schemas.microsoft.com/office/word/2010/wordprocessingGroup" xmlns:wpi="http://schemas.microsoft.com/office/word/2010/wordprocessingInk" xmlns:wne="http://schemas.microsoft.com/office/word/2006/wordml" xmlns:wps="http://schemas.microsoft.com/office/word/2010/wordprocessingShape" mc:Ignorable="w14 w15 w16se w16cid wp14">
+<w:ftr xmlns:wpc="http://schemas.microsoft.com/office/word/2010/wordprocessingCanvas" xmlns:mc="http://schemas.openxmlformats.org/markup-compatibility/2006" xmlns:o="urn:schemas-microsoft-com:office:office" xmlns:r="http://schemas.openxmlformats.org/officeDocument/2006/relationships" xmlns:m="http://schemas.openxmlformats.org/officeDocument/2006/math" xmlns:v="urn:schemas-microsoft-com:vml" xmlns:wp14="http://schemas.microsoft.com/office/word/2010/wordprocessingDrawing" xmlns:wp="http://schemas.openxmlformats.org/drawingml/2006/wordprocessingDrawing" xmlns:w10="urn:schemas-microsoft-com:office:word" xmlns:w="http://schemas.openxmlformats.org/wordprocessingml/2006/main" xmlns:w14="http://schemas.microsoft.com/office/word/2010/wordml" xmlns:w15="http://schemas.microsoft.com/office/word/2012/wordml" xmlns:wpg="http://schemas.microsoft.com/office/word/2010/wordprocessingGroup" xmlns:wpi="http://schemas.microsoft.com/office/word/2010/wordprocessingInk" xmlns:wne="http://schemas.microsoft.com/office/word/2006/wordml" xmlns:wps="http://schemas.microsoft.com/office/word/2010/wordprocessingShape" mc:Ignorable="w14 w15 wp14">
   <w:tbl>
     <w:tblPr>
       <w:tblW w:w="0" w:type="auto"/>
@@ -6103,7 +6800,7 @@
 </file>
 
 <file path=word/footnotes.xml><?xml version="1.0" encoding="utf-8"?>
-<w:footnotes xmlns:wpc="http://schemas.microsoft.com/office/word/2010/wordprocessingCanvas" xmlns:cx="http://schemas.microsoft.com/office/drawing/2014/chartex" xmlns:cx1="http://schemas.microsoft.com/office/drawing/2015/9/8/chartex" xmlns:cx2="http://schemas.microsoft.com/office/drawing/2015/10/21/chartex" xmlns:cx3="http://schemas.microsoft.com/office/drawing/2016/5/9/chartex" xmlns:cx4="http://schemas.microsoft.com/office/drawing/2016/5/10/chartex" xmlns:cx5="http://schemas.microsoft.com/office/drawing/2016/5/11/chartex" xmlns:cx6="http://schemas.microsoft.com/office/drawing/2016/5/12/chartex" xmlns:cx7="http://schemas.microsoft.com/office/drawing/2016/5/13/chartex" xmlns:cx8="http://schemas.microsoft.com/office/drawing/2016/5/14/chartex" xmlns:mc="http://schemas.openxmlformats.org/markup-compatibility/2006" xmlns:aink="http://schemas.microsoft.com/office/drawing/2016/ink" xmlns:am3d="http://schemas.microsoft.com/office/drawing/2017/model3d" xmlns:o="urn:schemas-microsoft-com:office:office" xmlns:r="http://schemas.openxmlformats.org/officeDocument/2006/relationships" xmlns:m="http://schemas.openxmlformats.org/officeDocument/2006/math" xmlns:v="urn:schemas-microsoft-com:vml" xmlns:wp14="http://schemas.microsoft.com/office/word/2010/wordprocessingDrawing" xmlns:wp="http://schemas.openxmlformats.org/drawingml/2006/wordprocessingDrawing" xmlns:w10="urn:schemas-microsoft-com:office:word" xmlns:w="http://schemas.openxmlformats.org/wordprocessingml/2006/main" xmlns:w14="http://schemas.microsoft.com/office/word/2010/wordml" xmlns:w15="http://schemas.microsoft.com/office/word/2012/wordml" xmlns:w16cid="http://schemas.microsoft.com/office/word/2016/wordml/cid" xmlns:w16se="http://schemas.microsoft.com/office/word/2015/wordml/symex" xmlns:wpg="http://schemas.microsoft.com/office/word/2010/wordprocessingGroup" xmlns:wpi="http://schemas.microsoft.com/office/word/2010/wordprocessingInk" xmlns:wne="http://schemas.microsoft.com/office/word/2006/wordml" xmlns:wps="http://schemas.microsoft.com/office/word/2010/wordprocessingShape" mc:Ignorable="w14 w15 w16se w16cid wp14">
+<w:footnotes xmlns:wpc="http://schemas.microsoft.com/office/word/2010/wordprocessingCanvas" xmlns:mc="http://schemas.openxmlformats.org/markup-compatibility/2006" xmlns:o="urn:schemas-microsoft-com:office:office" xmlns:r="http://schemas.openxmlformats.org/officeDocument/2006/relationships" xmlns:m="http://schemas.openxmlformats.org/officeDocument/2006/math" xmlns:v="urn:schemas-microsoft-com:vml" xmlns:wp14="http://schemas.microsoft.com/office/word/2010/wordprocessingDrawing" xmlns:wp="http://schemas.openxmlformats.org/drawingml/2006/wordprocessingDrawing" xmlns:w10="urn:schemas-microsoft-com:office:word" xmlns:w="http://schemas.openxmlformats.org/wordprocessingml/2006/main" xmlns:w14="http://schemas.microsoft.com/office/word/2010/wordml" xmlns:w15="http://schemas.microsoft.com/office/word/2012/wordml" xmlns:wpg="http://schemas.microsoft.com/office/word/2010/wordprocessingGroup" xmlns:wpi="http://schemas.microsoft.com/office/word/2010/wordprocessingInk" xmlns:wne="http://schemas.microsoft.com/office/word/2006/wordml" xmlns:wps="http://schemas.microsoft.com/office/word/2010/wordprocessingShape" mc:Ignorable="w14 w15 wp14">
   <w:footnote w:type="separator" w:id="-1">
     <w:p>
       <w:pPr>
@@ -6128,7 +6825,7 @@
 </file>
 
 <file path=word/header1.xml><?xml version="1.0" encoding="utf-8"?>
-<w:hdr xmlns:wpc="http://schemas.microsoft.com/office/word/2010/wordprocessingCanvas" xmlns:cx="http://schemas.microsoft.com/office/drawing/2014/chartex" xmlns:cx1="http://schemas.microsoft.com/office/drawing/2015/9/8/chartex" xmlns:cx2="http://schemas.microsoft.com/office/drawing/2015/10/21/chartex" xmlns:cx3="http://schemas.microsoft.com/office/drawing/2016/5/9/chartex" xmlns:cx4="http://schemas.microsoft.com/office/drawing/2016/5/10/chartex" xmlns:cx5="http://schemas.microsoft.com/office/drawing/2016/5/11/chartex" xmlns:cx6="http://schemas.microsoft.com/office/drawing/2016/5/12/chartex" xmlns:cx7="http://schemas.microsoft.com/office/drawing/2016/5/13/chartex" xmlns:cx8="http://schemas.microsoft.com/office/drawing/2016/5/14/chartex" xmlns:mc="http://schemas.openxmlformats.org/markup-compatibility/2006" xmlns:aink="http://schemas.microsoft.com/office/drawing/2016/ink" xmlns:am3d="http://schemas.microsoft.com/office/drawing/2017/model3d" xmlns:o="urn:schemas-microsoft-com:office:office" xmlns:r="http://schemas.openxmlformats.org/officeDocument/2006/relationships" xmlns:m="http://schemas.openxmlformats.org/officeDocument/2006/math" xmlns:v="urn:schemas-microsoft-com:vml" xmlns:wp14="http://schemas.microsoft.com/office/word/2010/wordprocessingDrawing" xmlns:wp="http://schemas.openxmlformats.org/drawingml/2006/wordprocessingDrawing" xmlns:w10="urn:schemas-microsoft-com:office:word" xmlns:w="http://schemas.openxmlformats.org/wordprocessingml/2006/main" xmlns:w14="http://schemas.microsoft.com/office/word/2010/wordml" xmlns:w15="http://schemas.microsoft.com/office/word/2012/wordml" xmlns:w16cid="http://schemas.microsoft.com/office/word/2016/wordml/cid" xmlns:w16se="http://schemas.microsoft.com/office/word/2015/wordml/symex" xmlns:wpg="http://schemas.microsoft.com/office/word/2010/wordprocessingGroup" xmlns:wpi="http://schemas.microsoft.com/office/word/2010/wordprocessingInk" xmlns:wne="http://schemas.microsoft.com/office/word/2006/wordml" xmlns:wps="http://schemas.microsoft.com/office/word/2010/wordprocessingShape" mc:Ignorable="w14 w15 w16se w16cid wp14">
+<w:hdr xmlns:wpc="http://schemas.microsoft.com/office/word/2010/wordprocessingCanvas" xmlns:mc="http://schemas.openxmlformats.org/markup-compatibility/2006" xmlns:o="urn:schemas-microsoft-com:office:office" xmlns:r="http://schemas.openxmlformats.org/officeDocument/2006/relationships" xmlns:m="http://schemas.openxmlformats.org/officeDocument/2006/math" xmlns:v="urn:schemas-microsoft-com:vml" xmlns:wp14="http://schemas.microsoft.com/office/word/2010/wordprocessingDrawing" xmlns:wp="http://schemas.openxmlformats.org/drawingml/2006/wordprocessingDrawing" xmlns:w10="urn:schemas-microsoft-com:office:word" xmlns:w="http://schemas.openxmlformats.org/wordprocessingml/2006/main" xmlns:w14="http://schemas.microsoft.com/office/word/2010/wordml" xmlns:w15="http://schemas.microsoft.com/office/word/2012/wordml" xmlns:wpg="http://schemas.microsoft.com/office/word/2010/wordprocessingGroup" xmlns:wpi="http://schemas.microsoft.com/office/word/2010/wordprocessingInk" xmlns:wne="http://schemas.microsoft.com/office/word/2006/wordml" xmlns:wps="http://schemas.microsoft.com/office/word/2010/wordprocessingShape" mc:Ignorable="w14 w15 wp14">
   <w:tbl>
     <w:tblPr>
       <w:tblW w:w="0" w:type="auto"/>
@@ -6187,8 +6884,8 @@
 </file>
 
 <file path=word/numbering.xml><?xml version="1.0" encoding="utf-8"?>
-<w:numbering xmlns:wpc="http://schemas.microsoft.com/office/word/2010/wordprocessingCanvas" xmlns:cx="http://schemas.microsoft.com/office/drawing/2014/chartex" xmlns:cx1="http://schemas.microsoft.com/office/drawing/2015/9/8/chartex" xmlns:cx2="http://schemas.microsoft.com/office/drawing/2015/10/21/chartex" xmlns:cx3="http://schemas.microsoft.com/office/drawing/2016/5/9/chartex" xmlns:cx4="http://schemas.microsoft.com/office/drawing/2016/5/10/chartex" xmlns:cx5="http://schemas.microsoft.com/office/drawing/2016/5/11/chartex" xmlns:cx6="http://schemas.microsoft.com/office/drawing/2016/5/12/chartex" xmlns:cx7="http://schemas.microsoft.com/office/drawing/2016/5/13/chartex" xmlns:cx8="http://schemas.microsoft.com/office/drawing/2016/5/14/chartex" xmlns:mc="http://schemas.openxmlformats.org/markup-compatibility/2006" xmlns:aink="http://schemas.microsoft.com/office/drawing/2016/ink" xmlns:am3d="http://schemas.microsoft.com/office/drawing/2017/model3d" xmlns:o="urn:schemas-microsoft-com:office:office" xmlns:r="http://schemas.openxmlformats.org/officeDocument/2006/relationships" xmlns:m="http://schemas.openxmlformats.org/officeDocument/2006/math" xmlns:v="urn:schemas-microsoft-com:vml" xmlns:wp14="http://schemas.microsoft.com/office/word/2010/wordprocessingDrawing" xmlns:wp="http://schemas.openxmlformats.org/drawingml/2006/wordprocessingDrawing" xmlns:w10="urn:schemas-microsoft-com:office:word" xmlns:w="http://schemas.openxmlformats.org/wordprocessingml/2006/main" xmlns:w14="http://schemas.microsoft.com/office/word/2010/wordml" xmlns:w15="http://schemas.microsoft.com/office/word/2012/wordml" xmlns:w16cid="http://schemas.microsoft.com/office/word/2016/wordml/cid" xmlns:w16se="http://schemas.microsoft.com/office/word/2015/wordml/symex" xmlns:wpg="http://schemas.microsoft.com/office/word/2010/wordprocessingGroup" xmlns:wpi="http://schemas.microsoft.com/office/word/2010/wordprocessingInk" xmlns:wne="http://schemas.microsoft.com/office/word/2006/wordml" xmlns:wps="http://schemas.microsoft.com/office/word/2010/wordprocessingShape" mc:Ignorable="w14 w15 w16se w16cid wp14">
-  <w:abstractNum w:abstractNumId="0" w15:restartNumberingAfterBreak="0">
+<w:numbering xmlns:wpc="http://schemas.microsoft.com/office/word/2010/wordprocessingCanvas" xmlns:mc="http://schemas.openxmlformats.org/markup-compatibility/2006" xmlns:o="urn:schemas-microsoft-com:office:office" xmlns:r="http://schemas.openxmlformats.org/officeDocument/2006/relationships" xmlns:m="http://schemas.openxmlformats.org/officeDocument/2006/math" xmlns:v="urn:schemas-microsoft-com:vml" xmlns:wp14="http://schemas.microsoft.com/office/word/2010/wordprocessingDrawing" xmlns:wp="http://schemas.openxmlformats.org/drawingml/2006/wordprocessingDrawing" xmlns:w10="urn:schemas-microsoft-com:office:word" xmlns:w="http://schemas.openxmlformats.org/wordprocessingml/2006/main" xmlns:w14="http://schemas.microsoft.com/office/word/2010/wordml" xmlns:w15="http://schemas.microsoft.com/office/word/2012/wordml" xmlns:wpg="http://schemas.microsoft.com/office/word/2010/wordprocessingGroup" xmlns:wpi="http://schemas.microsoft.com/office/word/2010/wordprocessingInk" xmlns:wne="http://schemas.microsoft.com/office/word/2006/wordml" xmlns:wps="http://schemas.microsoft.com/office/word/2010/wordprocessingShape" mc:Ignorable="w14 w15 wp14">
+  <w:abstractNum w:abstractNumId="0">
     <w:nsid w:val="062615A5"/>
     <w:multiLevelType w:val="hybridMultilevel"/>
     <w:tmpl w:val="37B6D014"/>
@@ -6274,7 +6971,7 @@
       </w:pPr>
     </w:lvl>
   </w:abstractNum>
-  <w:abstractNum w:abstractNumId="1" w15:restartNumberingAfterBreak="0">
+  <w:abstractNum w:abstractNumId="1">
     <w:nsid w:val="0A7B4DD9"/>
     <w:multiLevelType w:val="hybridMultilevel"/>
     <w:tmpl w:val="77E8A226"/>
@@ -6387,7 +7084,7 @@
       </w:rPr>
     </w:lvl>
   </w:abstractNum>
-  <w:abstractNum w:abstractNumId="2" w15:restartNumberingAfterBreak="0">
+  <w:abstractNum w:abstractNumId="2">
     <w:nsid w:val="0DBF03F2"/>
     <w:multiLevelType w:val="hybridMultilevel"/>
     <w:tmpl w:val="0E182146"/>
@@ -6473,7 +7170,7 @@
       </w:pPr>
     </w:lvl>
   </w:abstractNum>
-  <w:abstractNum w:abstractNumId="3" w15:restartNumberingAfterBreak="0">
+  <w:abstractNum w:abstractNumId="3">
     <w:nsid w:val="1EE62610"/>
     <w:multiLevelType w:val="hybridMultilevel"/>
     <w:tmpl w:val="BCA6CCA0"/>
@@ -6586,7 +7283,7 @@
       </w:rPr>
     </w:lvl>
   </w:abstractNum>
-  <w:abstractNum w:abstractNumId="4" w15:restartNumberingAfterBreak="0">
+  <w:abstractNum w:abstractNumId="4">
     <w:nsid w:val="37382A35"/>
     <w:multiLevelType w:val="hybridMultilevel"/>
     <w:tmpl w:val="FC68E00E"/>
@@ -6672,7 +7369,7 @@
       </w:pPr>
     </w:lvl>
   </w:abstractNum>
-  <w:abstractNum w:abstractNumId="5" w15:restartNumberingAfterBreak="0">
+  <w:abstractNum w:abstractNumId="5">
     <w:nsid w:val="376B37DD"/>
     <w:multiLevelType w:val="hybridMultilevel"/>
     <w:tmpl w:val="CD20BDB2"/>
@@ -6758,7 +7455,7 @@
       </w:pPr>
     </w:lvl>
   </w:abstractNum>
-  <w:abstractNum w:abstractNumId="6" w15:restartNumberingAfterBreak="0">
+  <w:abstractNum w:abstractNumId="6">
     <w:nsid w:val="38F01A64"/>
     <w:multiLevelType w:val="hybridMultilevel"/>
     <w:tmpl w:val="2BE8E278"/>
@@ -6844,7 +7541,7 @@
       </w:pPr>
     </w:lvl>
   </w:abstractNum>
-  <w:abstractNum w:abstractNumId="7" w15:restartNumberingAfterBreak="0">
+  <w:abstractNum w:abstractNumId="7">
     <w:nsid w:val="3EF457F6"/>
     <w:multiLevelType w:val="hybridMultilevel"/>
     <w:tmpl w:val="88500244"/>
@@ -6957,7 +7654,7 @@
       </w:rPr>
     </w:lvl>
   </w:abstractNum>
-  <w:abstractNum w:abstractNumId="8" w15:restartNumberingAfterBreak="0">
+  <w:abstractNum w:abstractNumId="8">
     <w:nsid w:val="413A0959"/>
     <w:multiLevelType w:val="multilevel"/>
     <w:tmpl w:val="13061B34"/>
@@ -7078,7 +7775,7 @@
       </w:rPr>
     </w:lvl>
   </w:abstractNum>
-  <w:abstractNum w:abstractNumId="9" w15:restartNumberingAfterBreak="0">
+  <w:abstractNum w:abstractNumId="9">
     <w:nsid w:val="42C4141F"/>
     <w:multiLevelType w:val="multilevel"/>
     <w:tmpl w:val="C93C7DC0"/>
@@ -7197,7 +7894,7 @@
       </w:pPr>
     </w:lvl>
   </w:abstractNum>
-  <w:abstractNum w:abstractNumId="10" w15:restartNumberingAfterBreak="0">
+  <w:abstractNum w:abstractNumId="10">
     <w:nsid w:val="42DB1B35"/>
     <w:multiLevelType w:val="hybridMultilevel"/>
     <w:tmpl w:val="3156F718"/>
@@ -7309,7 +8006,7 @@
       </w:rPr>
     </w:lvl>
   </w:abstractNum>
-  <w:abstractNum w:abstractNumId="11" w15:restartNumberingAfterBreak="0">
+  <w:abstractNum w:abstractNumId="11">
     <w:nsid w:val="466562C3"/>
     <w:multiLevelType w:val="hybridMultilevel"/>
     <w:tmpl w:val="45CACC78"/>
@@ -7422,7 +8119,7 @@
       </w:rPr>
     </w:lvl>
   </w:abstractNum>
-  <w:abstractNum w:abstractNumId="12" w15:restartNumberingAfterBreak="0">
+  <w:abstractNum w:abstractNumId="12">
     <w:nsid w:val="475419DA"/>
     <w:multiLevelType w:val="hybridMultilevel"/>
     <w:tmpl w:val="00C0248C"/>
@@ -7534,7 +8231,7 @@
       </w:rPr>
     </w:lvl>
   </w:abstractNum>
-  <w:abstractNum w:abstractNumId="13" w15:restartNumberingAfterBreak="0">
+  <w:abstractNum w:abstractNumId="13">
     <w:nsid w:val="4E5567C9"/>
     <w:multiLevelType w:val="hybridMultilevel"/>
     <w:tmpl w:val="74160182"/>
@@ -7646,7 +8343,7 @@
       </w:rPr>
     </w:lvl>
   </w:abstractNum>
-  <w:abstractNum w:abstractNumId="14" w15:restartNumberingAfterBreak="0">
+  <w:abstractNum w:abstractNumId="14">
     <w:nsid w:val="4F21798F"/>
     <w:multiLevelType w:val="hybridMultilevel"/>
     <w:tmpl w:val="C93C7DC0"/>
@@ -7765,7 +8462,7 @@
       </w:pPr>
     </w:lvl>
   </w:abstractNum>
-  <w:abstractNum w:abstractNumId="15" w15:restartNumberingAfterBreak="0">
+  <w:abstractNum w:abstractNumId="15">
     <w:nsid w:val="52524A80"/>
     <w:multiLevelType w:val="hybridMultilevel"/>
     <w:tmpl w:val="C93C7DC0"/>
@@ -7884,7 +8581,7 @@
       </w:pPr>
     </w:lvl>
   </w:abstractNum>
-  <w:abstractNum w:abstractNumId="16" w15:restartNumberingAfterBreak="0">
+  <w:abstractNum w:abstractNumId="16">
     <w:nsid w:val="5C946C7E"/>
     <w:multiLevelType w:val="hybridMultilevel"/>
     <w:tmpl w:val="B38200CE"/>
@@ -7997,7 +8694,7 @@
       </w:rPr>
     </w:lvl>
   </w:abstractNum>
-  <w:abstractNum w:abstractNumId="17" w15:restartNumberingAfterBreak="0">
+  <w:abstractNum w:abstractNumId="17">
     <w:nsid w:val="5CBD7FEB"/>
     <w:multiLevelType w:val="hybridMultilevel"/>
     <w:tmpl w:val="824E4D56"/>
@@ -8083,7 +8780,7 @@
       </w:pPr>
     </w:lvl>
   </w:abstractNum>
-  <w:abstractNum w:abstractNumId="18" w15:restartNumberingAfterBreak="0">
+  <w:abstractNum w:abstractNumId="18">
     <w:nsid w:val="673E01F1"/>
     <w:multiLevelType w:val="hybridMultilevel"/>
     <w:tmpl w:val="626E8864"/>
@@ -8265,11 +8962,14 @@
   <w:num w:numId="23">
     <w:abstractNumId w:val="17"/>
   </w:num>
+  <w:num w:numId="24">
+    <w:abstractNumId w:val="8"/>
+  </w:num>
 </w:numbering>
 </file>
 
 <file path=word/styles.xml><?xml version="1.0" encoding="utf-8"?>
-<w:styles xmlns:mc="http://schemas.openxmlformats.org/markup-compatibility/2006" xmlns:r="http://schemas.openxmlformats.org/officeDocument/2006/relationships" xmlns:w="http://schemas.openxmlformats.org/wordprocessingml/2006/main" xmlns:w14="http://schemas.microsoft.com/office/word/2010/wordml" xmlns:w15="http://schemas.microsoft.com/office/word/2012/wordml" xmlns:w16cid="http://schemas.microsoft.com/office/word/2016/wordml/cid" xmlns:w16se="http://schemas.microsoft.com/office/word/2015/wordml/symex" mc:Ignorable="w14 w15 w16se w16cid">
+<w:styles xmlns:mc="http://schemas.openxmlformats.org/markup-compatibility/2006" xmlns:r="http://schemas.openxmlformats.org/officeDocument/2006/relationships" xmlns:w="http://schemas.openxmlformats.org/wordprocessingml/2006/main" xmlns:w14="http://schemas.microsoft.com/office/word/2010/wordml" xmlns:w15="http://schemas.microsoft.com/office/word/2012/wordml" mc:Ignorable="w14 w15">
   <w:docDefaults>
     <w:rPrDefault>
       <w:rPr>
@@ -8285,7 +8985,7 @@
       </w:pPr>
     </w:pPrDefault>
   </w:docDefaults>
-  <w:latentStyles w:defLockedState="0" w:defUIPriority="99" w:defSemiHidden="0" w:defUnhideWhenUsed="0" w:defQFormat="0" w:count="375">
+  <w:latentStyles w:defLockedState="0" w:defUIPriority="99" w:defSemiHidden="0" w:defUnhideWhenUsed="0" w:defQFormat="0" w:count="371">
     <w:lsdException w:name="Normal" w:uiPriority="0" w:qFormat="1"/>
     <w:lsdException w:name="heading 1" w:uiPriority="9" w:qFormat="1"/>
     <w:lsdException w:name="heading 2" w:semiHidden="1" w:uiPriority="9" w:unhideWhenUsed="1" w:qFormat="1"/>
@@ -8391,6 +9091,7 @@
     <w:lsdException w:name="HTML Sample" w:semiHidden="1" w:unhideWhenUsed="1"/>
     <w:lsdException w:name="HTML Typewriter" w:semiHidden="1" w:unhideWhenUsed="1"/>
     <w:lsdException w:name="HTML Variable" w:semiHidden="1" w:unhideWhenUsed="1"/>
+    <w:lsdException w:name="Normal Table" w:semiHidden="1" w:unhideWhenUsed="1"/>
     <w:lsdException w:name="annotation subject" w:semiHidden="1" w:unhideWhenUsed="1"/>
     <w:lsdException w:name="No List" w:semiHidden="1" w:unhideWhenUsed="1"/>
     <w:lsdException w:name="Outline List 1" w:semiHidden="1" w:unhideWhenUsed="1"/>
@@ -8434,8 +9135,10 @@
     <w:lsdException w:name="Table Elegant" w:semiHidden="1" w:unhideWhenUsed="1"/>
     <w:lsdException w:name="Table Professional" w:semiHidden="1" w:unhideWhenUsed="1"/>
     <w:lsdException w:name="Table Subtle 1" w:semiHidden="1" w:unhideWhenUsed="1"/>
+    <w:lsdException w:name="Table Subtle 2" w:semiHidden="1" w:unhideWhenUsed="1"/>
     <w:lsdException w:name="Table Web 1" w:semiHidden="1" w:unhideWhenUsed="1"/>
     <w:lsdException w:name="Table Web 2" w:semiHidden="1" w:unhideWhenUsed="1"/>
+    <w:lsdException w:name="Table Web 3" w:semiHidden="1" w:unhideWhenUsed="1"/>
     <w:lsdException w:name="Balloon Text" w:semiHidden="1" w:unhideWhenUsed="1"/>
     <w:lsdException w:name="Table Grid" w:uiPriority="39"/>
     <w:lsdException w:name="Table Theme" w:semiHidden="1" w:unhideWhenUsed="1"/>
@@ -8654,10 +9357,6 @@
     <w:lsdException w:name="List Table 5 Dark Accent 6" w:uiPriority="50"/>
     <w:lsdException w:name="List Table 6 Colorful Accent 6" w:uiPriority="51"/>
     <w:lsdException w:name="List Table 7 Colorful Accent 6" w:uiPriority="52"/>
-    <w:lsdException w:name="Mention" w:semiHidden="1" w:unhideWhenUsed="1"/>
-    <w:lsdException w:name="Smart Hyperlink" w:semiHidden="1" w:unhideWhenUsed="1"/>
-    <w:lsdException w:name="Hashtag" w:semiHidden="1" w:unhideWhenUsed="1"/>
-    <w:lsdException w:name="Unresolved Mention" w:semiHidden="1" w:unhideWhenUsed="1"/>
   </w:latentStyles>
   <w:style w:type="paragraph" w:default="1" w:styleId="Normal">
     <w:name w:val="Normal"/>
@@ -8898,6 +9597,7 @@
   <w:style w:type="character" w:default="1" w:styleId="Fuentedeprrafopredeter">
     <w:name w:val="Default Paragraph Font"/>
     <w:uiPriority w:val="1"/>
+    <w:semiHidden/>
     <w:unhideWhenUsed/>
   </w:style>
   <w:style w:type="table" w:default="1" w:styleId="Tablanormal">
@@ -9092,6 +9792,7 @@
       <w:spacing w:after="0" w:line="240" w:lineRule="auto"/>
     </w:pPr>
     <w:tblPr>
+      <w:tblInd w:w="0" w:type="dxa"/>
       <w:tblBorders>
         <w:top w:val="single" w:sz="4" w:space="0" w:color="000000" w:themeColor="text1"/>
         <w:left w:val="single" w:sz="4" w:space="0" w:color="000000" w:themeColor="text1"/>
@@ -9100,6 +9801,12 @@
         <w:insideH w:val="single" w:sz="4" w:space="0" w:color="000000" w:themeColor="text1"/>
         <w:insideV w:val="single" w:sz="4" w:space="0" w:color="000000" w:themeColor="text1"/>
       </w:tblBorders>
+      <w:tblCellMar>
+        <w:top w:w="0" w:type="dxa"/>
+        <w:left w:w="108" w:type="dxa"/>
+        <w:bottom w:w="0" w:type="dxa"/>
+        <w:right w:w="108" w:type="dxa"/>
+      </w:tblCellMar>
     </w:tblPr>
   </w:style>
   <w:style w:type="character" w:customStyle="1" w:styleId="EncabezadoCar">
@@ -9142,7 +9849,7 @@
       <w:spacing w:after="0" w:line="240" w:lineRule="auto"/>
     </w:pPr>
   </w:style>
-  <w:style w:type="paragraph" w:styleId="TtuloTDC">
+  <w:style w:type="paragraph" w:styleId="TtulodeTDC">
     <w:name w:val="TOC Heading"/>
     <w:basedOn w:val="Ttulo1"/>
     <w:next w:val="Normal"/>
@@ -9521,7 +10228,7 @@
 </file>
 
 <file path=customXml/itemProps1.xml><?xml version="1.0" encoding="utf-8"?>
-<ds:datastoreItem xmlns:ds="http://schemas.openxmlformats.org/officeDocument/2006/customXml" ds:itemID="{32165BDC-D829-427F-A2DE-DBC77EC2E19C}">
+<ds:datastoreItem xmlns:ds="http://schemas.openxmlformats.org/officeDocument/2006/customXml" ds:itemID="{2EEC4FAA-D800-4BF5-B08F-BD40E2363A4B}">
   <ds:schemaRefs>
     <ds:schemaRef ds:uri="http://schemas.openxmlformats.org/officeDocument/2006/bibliography"/>
   </ds:schemaRefs>

</xml_diff>

<commit_message>
Modelo de Casos del Sistema - Actualizacion en WORD
</commit_message>
<xml_diff>
--- a/Informe Final/CASO DEL PROYECTO_Requerimientos.docx
+++ b/Informe Final/CASO DEL PROYECTO_Requerimientos.docx
@@ -1,6 +1,6 @@
 
 <file path=word/document.xml><?xml version="1.0" encoding="utf-8"?>
-<w:document xmlns:wpc="http://schemas.microsoft.com/office/word/2010/wordprocessingCanvas" xmlns:mc="http://schemas.openxmlformats.org/markup-compatibility/2006" xmlns:o="urn:schemas-microsoft-com:office:office" xmlns:r="http://schemas.openxmlformats.org/officeDocument/2006/relationships" xmlns:m="http://schemas.openxmlformats.org/officeDocument/2006/math" xmlns:v="urn:schemas-microsoft-com:vml" xmlns:wp14="http://schemas.microsoft.com/office/word/2010/wordprocessingDrawing" xmlns:wp="http://schemas.openxmlformats.org/drawingml/2006/wordprocessingDrawing" xmlns:w10="urn:schemas-microsoft-com:office:word" xmlns:w="http://schemas.openxmlformats.org/wordprocessingml/2006/main" xmlns:w14="http://schemas.microsoft.com/office/word/2010/wordml" xmlns:w15="http://schemas.microsoft.com/office/word/2012/wordml" xmlns:wpg="http://schemas.microsoft.com/office/word/2010/wordprocessingGroup" xmlns:wpi="http://schemas.microsoft.com/office/word/2010/wordprocessingInk" xmlns:wne="http://schemas.microsoft.com/office/word/2006/wordml" xmlns:wps="http://schemas.microsoft.com/office/word/2010/wordprocessingShape" mc:Ignorable="w14 w15 wp14">
+<w:document xmlns:wpc="http://schemas.microsoft.com/office/word/2010/wordprocessingCanvas" xmlns:cx="http://schemas.microsoft.com/office/drawing/2014/chartex" xmlns:cx1="http://schemas.microsoft.com/office/drawing/2015/9/8/chartex" xmlns:cx2="http://schemas.microsoft.com/office/drawing/2015/10/21/chartex" xmlns:cx3="http://schemas.microsoft.com/office/drawing/2016/5/9/chartex" xmlns:cx4="http://schemas.microsoft.com/office/drawing/2016/5/10/chartex" xmlns:cx5="http://schemas.microsoft.com/office/drawing/2016/5/11/chartex" xmlns:cx6="http://schemas.microsoft.com/office/drawing/2016/5/12/chartex" xmlns:cx7="http://schemas.microsoft.com/office/drawing/2016/5/13/chartex" xmlns:cx8="http://schemas.microsoft.com/office/drawing/2016/5/14/chartex" xmlns:mc="http://schemas.openxmlformats.org/markup-compatibility/2006" xmlns:aink="http://schemas.microsoft.com/office/drawing/2016/ink" xmlns:am3d="http://schemas.microsoft.com/office/drawing/2017/model3d" xmlns:o="urn:schemas-microsoft-com:office:office" xmlns:r="http://schemas.openxmlformats.org/officeDocument/2006/relationships" xmlns:m="http://schemas.openxmlformats.org/officeDocument/2006/math" xmlns:v="urn:schemas-microsoft-com:vml" xmlns:wp14="http://schemas.microsoft.com/office/word/2010/wordprocessingDrawing" xmlns:wp="http://schemas.openxmlformats.org/drawingml/2006/wordprocessingDrawing" xmlns:w10="urn:schemas-microsoft-com:office:word" xmlns:w="http://schemas.openxmlformats.org/wordprocessingml/2006/main" xmlns:w14="http://schemas.microsoft.com/office/word/2010/wordml" xmlns:w15="http://schemas.microsoft.com/office/word/2012/wordml" xmlns:w16cid="http://schemas.microsoft.com/office/word/2016/wordml/cid" xmlns:w16se="http://schemas.microsoft.com/office/word/2015/wordml/symex" xmlns:wpg="http://schemas.microsoft.com/office/word/2010/wordprocessingGroup" xmlns:wpi="http://schemas.microsoft.com/office/word/2010/wordprocessingInk" xmlns:wne="http://schemas.microsoft.com/office/word/2006/wordml" xmlns:wps="http://schemas.microsoft.com/office/word/2010/wordprocessingShape" mc:Ignorable="w14 w15 w16se w16cid wp14">
   <w:body>
     <w:p>
       <w:pPr>
@@ -349,7 +349,6 @@
           <w:sz w:val="48"/>
           <w:szCs w:val="28"/>
         </w:rPr>
-        <w:lastRenderedPageBreak/>
         <w:t>Presentación</w:t>
       </w:r>
     </w:p>
@@ -426,9 +425,6 @@
         <w:t>Por último, elaboramos la realización de los casos de uso del negocio, especificando el flujo básico y flujo alterno de cada uno, generamos el diagrama de actividades y determinamos la lista de actividades a desarrollar.</w:t>
       </w:r>
     </w:p>
-    <w:p/>
-    <w:p/>
-    <w:p/>
     <w:p/>
     <w:p/>
     <w:p/>
@@ -503,7 +499,7 @@
           <w:r>
             <w:fldChar w:fldCharType="separate"/>
           </w:r>
-          <w:hyperlink w:anchor="_Toc516675301" w:history="1">
+          <w:hyperlink w:anchor="_Toc519079342" w:history="1">
             <w:r>
               <w:rPr>
                 <w:rStyle w:val="Hipervnculo"/>
@@ -530,7 +526,7 @@
                 <w:noProof/>
                 <w:webHidden/>
               </w:rPr>
-              <w:instrText xml:space="preserve"> PAGEREF _Toc516675301 \h </w:instrText>
+              <w:instrText xml:space="preserve"> PAGEREF _Toc519079342 \h </w:instrText>
             </w:r>
             <w:r>
               <w:rPr>
@@ -550,7 +546,7 @@
                 <w:noProof/>
                 <w:webHidden/>
               </w:rPr>
-              <w:t>4</w:t>
+              <w:t>5</w:t>
             </w:r>
             <w:r>
               <w:rPr>
@@ -574,7 +570,7 @@
               <w:lang w:eastAsia="es-PE"/>
             </w:rPr>
           </w:pPr>
-          <w:hyperlink w:anchor="_Toc516675302" w:history="1">
+          <w:hyperlink w:anchor="_Toc519079343" w:history="1">
             <w:r>
               <w:rPr>
                 <w:rStyle w:val="Hipervnculo"/>
@@ -601,7 +597,7 @@
                 <w:noProof/>
                 <w:webHidden/>
               </w:rPr>
-              <w:instrText xml:space="preserve"> PAGEREF _Toc516675302 \h </w:instrText>
+              <w:instrText xml:space="preserve"> PAGEREF _Toc519079343 \h </w:instrText>
             </w:r>
             <w:r>
               <w:rPr>
@@ -621,7 +617,7 @@
                 <w:noProof/>
                 <w:webHidden/>
               </w:rPr>
-              <w:t>5</w:t>
+              <w:t>6</w:t>
             </w:r>
             <w:r>
               <w:rPr>
@@ -645,7 +641,7 @@
               <w:lang w:eastAsia="es-PE"/>
             </w:rPr>
           </w:pPr>
-          <w:hyperlink w:anchor="_Toc516675303" w:history="1">
+          <w:hyperlink w:anchor="_Toc519079344" w:history="1">
             <w:r>
               <w:rPr>
                 <w:rStyle w:val="Hipervnculo"/>
@@ -672,7 +668,7 @@
                 <w:noProof/>
                 <w:webHidden/>
               </w:rPr>
-              <w:instrText xml:space="preserve"> PAGEREF _Toc516675303 \h </w:instrText>
+              <w:instrText xml:space="preserve"> PAGEREF _Toc519079344 \h </w:instrText>
             </w:r>
             <w:r>
               <w:rPr>
@@ -692,7 +688,7 @@
                 <w:noProof/>
                 <w:webHidden/>
               </w:rPr>
-              <w:t>5</w:t>
+              <w:t>6</w:t>
             </w:r>
             <w:r>
               <w:rPr>
@@ -716,7 +712,7 @@
               <w:lang w:eastAsia="es-PE"/>
             </w:rPr>
           </w:pPr>
-          <w:hyperlink w:anchor="_Toc516675304" w:history="1">
+          <w:hyperlink w:anchor="_Toc519079345" w:history="1">
             <w:r>
               <w:rPr>
                 <w:rStyle w:val="Hipervnculo"/>
@@ -743,7 +739,7 @@
                 <w:noProof/>
                 <w:webHidden/>
               </w:rPr>
-              <w:instrText xml:space="preserve"> PAGEREF _Toc516675304 \h </w:instrText>
+              <w:instrText xml:space="preserve"> PAGEREF _Toc519079345 \h </w:instrText>
             </w:r>
             <w:r>
               <w:rPr>
@@ -763,7 +759,7 @@
                 <w:noProof/>
                 <w:webHidden/>
               </w:rPr>
-              <w:t>5</w:t>
+              <w:t>8</w:t>
             </w:r>
             <w:r>
               <w:rPr>
@@ -787,7 +783,7 @@
               <w:lang w:eastAsia="es-PE"/>
             </w:rPr>
           </w:pPr>
-          <w:hyperlink w:anchor="_Toc516675305" w:history="1">
+          <w:hyperlink w:anchor="_Toc519079346" w:history="1">
             <w:r>
               <w:rPr>
                 <w:rStyle w:val="Hipervnculo"/>
@@ -814,7 +810,7 @@
                 <w:noProof/>
                 <w:webHidden/>
               </w:rPr>
-              <w:instrText xml:space="preserve"> PAGEREF _Toc516675305 \h </w:instrText>
+              <w:instrText xml:space="preserve"> PAGEREF _Toc519079346 \h </w:instrText>
             </w:r>
             <w:r>
               <w:rPr>
@@ -834,7 +830,220 @@
                 <w:noProof/>
                 <w:webHidden/>
               </w:rPr>
-              <w:t>7</w:t>
+              <w:t>9</w:t>
+            </w:r>
+            <w:r>
+              <w:rPr>
+                <w:noProof/>
+                <w:webHidden/>
+              </w:rPr>
+              <w:fldChar w:fldCharType="end"/>
+            </w:r>
+          </w:hyperlink>
+        </w:p>
+        <w:p>
+          <w:pPr>
+            <w:pStyle w:val="TDC2"/>
+            <w:tabs>
+              <w:tab w:val="right" w:leader="dot" w:pos="8828"/>
+            </w:tabs>
+            <w:rPr>
+              <w:rFonts w:asciiTheme="minorHAnsi" w:eastAsiaTheme="minorEastAsia" w:hAnsiTheme="minorHAnsi" w:cstheme="minorBidi"/>
+              <w:noProof/>
+              <w:sz w:val="22"/>
+              <w:lang w:eastAsia="es-PE"/>
+            </w:rPr>
+          </w:pPr>
+          <w:hyperlink w:anchor="_Toc519079347" w:history="1">
+            <w:r>
+              <w:rPr>
+                <w:rStyle w:val="Hipervnculo"/>
+                <w:noProof/>
+              </w:rPr>
+              <w:t>ESPECIFICACIÓN DE LOS ACTORES DEL NEGOCIO</w:t>
+            </w:r>
+            <w:r>
+              <w:rPr>
+                <w:noProof/>
+                <w:webHidden/>
+              </w:rPr>
+              <w:tab/>
+            </w:r>
+            <w:r>
+              <w:rPr>
+                <w:noProof/>
+                <w:webHidden/>
+              </w:rPr>
+              <w:fldChar w:fldCharType="begin"/>
+            </w:r>
+            <w:r>
+              <w:rPr>
+                <w:noProof/>
+                <w:webHidden/>
+              </w:rPr>
+              <w:instrText xml:space="preserve"> PAGEREF _Toc519079347 \h </w:instrText>
+            </w:r>
+            <w:r>
+              <w:rPr>
+                <w:noProof/>
+                <w:webHidden/>
+              </w:rPr>
+            </w:r>
+            <w:r>
+              <w:rPr>
+                <w:noProof/>
+                <w:webHidden/>
+              </w:rPr>
+              <w:fldChar w:fldCharType="separate"/>
+            </w:r>
+            <w:r>
+              <w:rPr>
+                <w:noProof/>
+                <w:webHidden/>
+              </w:rPr>
+              <w:t>11</w:t>
+            </w:r>
+            <w:r>
+              <w:rPr>
+                <w:noProof/>
+                <w:webHidden/>
+              </w:rPr>
+              <w:fldChar w:fldCharType="end"/>
+            </w:r>
+          </w:hyperlink>
+        </w:p>
+        <w:p>
+          <w:pPr>
+            <w:pStyle w:val="TDC2"/>
+            <w:tabs>
+              <w:tab w:val="right" w:leader="dot" w:pos="8828"/>
+            </w:tabs>
+            <w:rPr>
+              <w:rFonts w:asciiTheme="minorHAnsi" w:eastAsiaTheme="minorEastAsia" w:hAnsiTheme="minorHAnsi" w:cstheme="minorBidi"/>
+              <w:noProof/>
+              <w:sz w:val="22"/>
+              <w:lang w:eastAsia="es-PE"/>
+            </w:rPr>
+          </w:pPr>
+          <w:hyperlink w:anchor="_Toc519079348" w:history="1">
+            <w:r>
+              <w:rPr>
+                <w:rStyle w:val="Hipervnculo"/>
+                <w:noProof/>
+              </w:rPr>
+              <w:t>DIAGRAMA DE CASOS DE USO DEL NEGOCIO</w:t>
+            </w:r>
+            <w:r>
+              <w:rPr>
+                <w:noProof/>
+                <w:webHidden/>
+              </w:rPr>
+              <w:tab/>
+            </w:r>
+            <w:r>
+              <w:rPr>
+                <w:noProof/>
+                <w:webHidden/>
+              </w:rPr>
+              <w:fldChar w:fldCharType="begin"/>
+            </w:r>
+            <w:r>
+              <w:rPr>
+                <w:noProof/>
+                <w:webHidden/>
+              </w:rPr>
+              <w:instrText xml:space="preserve"> PAGEREF _Toc519079348 \h </w:instrText>
+            </w:r>
+            <w:r>
+              <w:rPr>
+                <w:noProof/>
+                <w:webHidden/>
+              </w:rPr>
+            </w:r>
+            <w:r>
+              <w:rPr>
+                <w:noProof/>
+                <w:webHidden/>
+              </w:rPr>
+              <w:fldChar w:fldCharType="separate"/>
+            </w:r>
+            <w:r>
+              <w:rPr>
+                <w:noProof/>
+                <w:webHidden/>
+              </w:rPr>
+              <w:t>12</w:t>
+            </w:r>
+            <w:r>
+              <w:rPr>
+                <w:noProof/>
+                <w:webHidden/>
+              </w:rPr>
+              <w:fldChar w:fldCharType="end"/>
+            </w:r>
+          </w:hyperlink>
+        </w:p>
+        <w:p>
+          <w:pPr>
+            <w:pStyle w:val="TDC2"/>
+            <w:tabs>
+              <w:tab w:val="right" w:leader="dot" w:pos="8828"/>
+            </w:tabs>
+            <w:rPr>
+              <w:rFonts w:asciiTheme="minorHAnsi" w:eastAsiaTheme="minorEastAsia" w:hAnsiTheme="minorHAnsi" w:cstheme="minorBidi"/>
+              <w:noProof/>
+              <w:sz w:val="22"/>
+              <w:lang w:eastAsia="es-PE"/>
+            </w:rPr>
+          </w:pPr>
+          <w:hyperlink w:anchor="_Toc519079349" w:history="1">
+            <w:r>
+              <w:rPr>
+                <w:rStyle w:val="Hipervnculo"/>
+                <w:noProof/>
+              </w:rPr>
+              <w:t>MODELO DE ANÁLISIS DEL NEGOCIO</w:t>
+            </w:r>
+            <w:r>
+              <w:rPr>
+                <w:noProof/>
+                <w:webHidden/>
+              </w:rPr>
+              <w:tab/>
+            </w:r>
+            <w:r>
+              <w:rPr>
+                <w:noProof/>
+                <w:webHidden/>
+              </w:rPr>
+              <w:fldChar w:fldCharType="begin"/>
+            </w:r>
+            <w:r>
+              <w:rPr>
+                <w:noProof/>
+                <w:webHidden/>
+              </w:rPr>
+              <w:instrText xml:space="preserve"> PAGEREF _Toc519079349 \h </w:instrText>
+            </w:r>
+            <w:r>
+              <w:rPr>
+                <w:noProof/>
+                <w:webHidden/>
+              </w:rPr>
+            </w:r>
+            <w:r>
+              <w:rPr>
+                <w:noProof/>
+                <w:webHidden/>
+              </w:rPr>
+              <w:fldChar w:fldCharType="separate"/>
+            </w:r>
+            <w:r>
+              <w:rPr>
+                <w:noProof/>
+                <w:webHidden/>
+              </w:rPr>
+              <w:t>13</w:t>
             </w:r>
             <w:r>
               <w:rPr>
@@ -858,13 +1067,13 @@
               <w:lang w:eastAsia="es-PE"/>
             </w:rPr>
           </w:pPr>
-          <w:hyperlink w:anchor="_Toc516675306" w:history="1">
+          <w:hyperlink w:anchor="_Toc519079350" w:history="1">
             <w:r>
               <w:rPr>
                 <w:rStyle w:val="Hipervnculo"/>
                 <w:noProof/>
               </w:rPr>
-              <w:t>ESPECIFICACIÓN DE LOS ACTORES DEL NEGOCIO</w:t>
+              <w:t>ESPECIFICACIÓN DE LOS TRABAJADORES DEL NEGOCIO</w:t>
             </w:r>
             <w:r>
               <w:rPr>
@@ -885,7 +1094,7 @@
                 <w:noProof/>
                 <w:webHidden/>
               </w:rPr>
-              <w:instrText xml:space="preserve"> PAGEREF _Toc516675306 \h </w:instrText>
+              <w:instrText xml:space="preserve"> PAGEREF _Toc519079350 \h </w:instrText>
             </w:r>
             <w:r>
               <w:rPr>
@@ -905,7 +1114,7 @@
                 <w:noProof/>
                 <w:webHidden/>
               </w:rPr>
-              <w:t>9</w:t>
+              <w:t>13</w:t>
             </w:r>
             <w:r>
               <w:rPr>
@@ -929,13 +1138,13 @@
               <w:lang w:eastAsia="es-PE"/>
             </w:rPr>
           </w:pPr>
-          <w:hyperlink w:anchor="_Toc516675307" w:history="1">
+          <w:hyperlink w:anchor="_Toc519079351" w:history="1">
             <w:r>
               <w:rPr>
                 <w:rStyle w:val="Hipervnculo"/>
                 <w:noProof/>
               </w:rPr>
-              <w:t>DIAGRAMA DE CASOS DE USO DEL NEGOCIO</w:t>
+              <w:t>ESPECIFICACIÓN DE LAS ENTIDADES DEL NEGOCIO</w:t>
             </w:r>
             <w:r>
               <w:rPr>
@@ -956,7 +1165,7 @@
                 <w:noProof/>
                 <w:webHidden/>
               </w:rPr>
-              <w:instrText xml:space="preserve"> PAGEREF _Toc516675307 \h </w:instrText>
+              <w:instrText xml:space="preserve"> PAGEREF _Toc519079351 \h </w:instrText>
             </w:r>
             <w:r>
               <w:rPr>
@@ -976,7 +1185,78 @@
                 <w:noProof/>
                 <w:webHidden/>
               </w:rPr>
-              <w:t>9</w:t>
+              <w:t>13</w:t>
+            </w:r>
+            <w:r>
+              <w:rPr>
+                <w:noProof/>
+                <w:webHidden/>
+              </w:rPr>
+              <w:fldChar w:fldCharType="end"/>
+            </w:r>
+          </w:hyperlink>
+        </w:p>
+        <w:p>
+          <w:pPr>
+            <w:pStyle w:val="TDC3"/>
+            <w:tabs>
+              <w:tab w:val="right" w:leader="dot" w:pos="8828"/>
+            </w:tabs>
+            <w:rPr>
+              <w:rFonts w:asciiTheme="minorHAnsi" w:eastAsiaTheme="minorEastAsia" w:hAnsiTheme="minorHAnsi" w:cstheme="minorBidi"/>
+              <w:noProof/>
+              <w:sz w:val="22"/>
+              <w:lang w:eastAsia="es-PE"/>
+            </w:rPr>
+          </w:pPr>
+          <w:hyperlink w:anchor="_Toc519079352" w:history="1">
+            <w:r>
+              <w:rPr>
+                <w:rStyle w:val="Hipervnculo"/>
+                <w:noProof/>
+              </w:rPr>
+              <w:t>DIAGRAMA DE CLASES DEL NEGOCIO</w:t>
+            </w:r>
+            <w:r>
+              <w:rPr>
+                <w:noProof/>
+                <w:webHidden/>
+              </w:rPr>
+              <w:tab/>
+            </w:r>
+            <w:r>
+              <w:rPr>
+                <w:noProof/>
+                <w:webHidden/>
+              </w:rPr>
+              <w:fldChar w:fldCharType="begin"/>
+            </w:r>
+            <w:r>
+              <w:rPr>
+                <w:noProof/>
+                <w:webHidden/>
+              </w:rPr>
+              <w:instrText xml:space="preserve"> PAGEREF _Toc519079352 \h </w:instrText>
+            </w:r>
+            <w:r>
+              <w:rPr>
+                <w:noProof/>
+                <w:webHidden/>
+              </w:rPr>
+            </w:r>
+            <w:r>
+              <w:rPr>
+                <w:noProof/>
+                <w:webHidden/>
+              </w:rPr>
+              <w:fldChar w:fldCharType="separate"/>
+            </w:r>
+            <w:r>
+              <w:rPr>
+                <w:noProof/>
+                <w:webHidden/>
+              </w:rPr>
+              <w:t>14</w:t>
             </w:r>
             <w:r>
               <w:rPr>
@@ -1000,13 +1280,13 @@
               <w:lang w:eastAsia="es-PE"/>
             </w:rPr>
           </w:pPr>
-          <w:hyperlink w:anchor="_Toc516675308" w:history="1">
+          <w:hyperlink w:anchor="_Toc519079353" w:history="1">
             <w:r>
               <w:rPr>
                 <w:rStyle w:val="Hipervnculo"/>
                 <w:noProof/>
               </w:rPr>
-              <w:t>MODELO DE ANÁLISIS DEL NEGOCIO</w:t>
+              <w:t>REALIZACIÓN DE LOS CASOS DE USO DEL NEGOCIO</w:t>
             </w:r>
             <w:r>
               <w:rPr>
@@ -1027,7 +1307,7 @@
                 <w:noProof/>
                 <w:webHidden/>
               </w:rPr>
-              <w:instrText xml:space="preserve"> PAGEREF _Toc516675308 \h </w:instrText>
+              <w:instrText xml:space="preserve"> PAGEREF _Toc519079353 \h </w:instrText>
             </w:r>
             <w:r>
               <w:rPr>
@@ -1047,7 +1327,7 @@
                 <w:noProof/>
                 <w:webHidden/>
               </w:rPr>
-              <w:t>10</w:t>
+              <w:t>15</w:t>
             </w:r>
             <w:r>
               <w:rPr>
@@ -1071,13 +1351,13 @@
               <w:lang w:eastAsia="es-PE"/>
             </w:rPr>
           </w:pPr>
-          <w:hyperlink w:anchor="_Toc516675309" w:history="1">
+          <w:hyperlink w:anchor="_Toc519079354" w:history="1">
             <w:r>
               <w:rPr>
                 <w:rStyle w:val="Hipervnculo"/>
                 <w:noProof/>
               </w:rPr>
-              <w:t>ESPECIFICACIÓN DE LOS TRABAJADORES DEL NEGOCIO</w:t>
+              <w:t>ESPECIFICACIÓN DE LOS CASOS DE USO DEL NEGOCIO</w:t>
             </w:r>
             <w:r>
               <w:rPr>
@@ -1098,7 +1378,7 @@
                 <w:noProof/>
                 <w:webHidden/>
               </w:rPr>
-              <w:instrText xml:space="preserve"> PAGEREF _Toc516675309 \h </w:instrText>
+              <w:instrText xml:space="preserve"> PAGEREF _Toc519079354 \h </w:instrText>
             </w:r>
             <w:r>
               <w:rPr>
@@ -1118,7 +1398,7 @@
                 <w:noProof/>
                 <w:webHidden/>
               </w:rPr>
-              <w:t>10</w:t>
+              <w:t>16</w:t>
             </w:r>
             <w:r>
               <w:rPr>
@@ -1142,13 +1422,13 @@
               <w:lang w:eastAsia="es-PE"/>
             </w:rPr>
           </w:pPr>
-          <w:hyperlink w:anchor="_Toc516675310" w:history="1">
+          <w:hyperlink w:anchor="_Toc519079355" w:history="1">
             <w:r>
               <w:rPr>
                 <w:rStyle w:val="Hipervnculo"/>
                 <w:noProof/>
               </w:rPr>
-              <w:t>ESPECIFICACIÓN DE LAS ENTIDADES DEL NEGOCIO</w:t>
+              <w:t>DIAGRAMAS ACTIVIDADES</w:t>
             </w:r>
             <w:r>
               <w:rPr>
@@ -1169,7 +1449,7 @@
                 <w:noProof/>
                 <w:webHidden/>
               </w:rPr>
-              <w:instrText xml:space="preserve"> PAGEREF _Toc516675310 \h </w:instrText>
+              <w:instrText xml:space="preserve"> PAGEREF _Toc519079355 \h </w:instrText>
             </w:r>
             <w:r>
               <w:rPr>
@@ -1189,7 +1469,7 @@
                 <w:noProof/>
                 <w:webHidden/>
               </w:rPr>
-              <w:t>10</w:t>
+              <w:t>20</w:t>
             </w:r>
             <w:r>
               <w:rPr>
@@ -1213,13 +1493,13 @@
               <w:lang w:eastAsia="es-PE"/>
             </w:rPr>
           </w:pPr>
-          <w:hyperlink w:anchor="_Toc516675311" w:history="1">
+          <w:hyperlink w:anchor="_Toc519079356" w:history="1">
             <w:r>
               <w:rPr>
                 <w:rStyle w:val="Hipervnculo"/>
                 <w:noProof/>
               </w:rPr>
-              <w:t>DIAGRAMA DE CLASES DEL NEGOCIO</w:t>
+              <w:t>LISTA DE LAS ACTIVIDADES A AUTOMATIZAR</w:t>
             </w:r>
             <w:r>
               <w:rPr>
@@ -1240,7 +1520,7 @@
                 <w:noProof/>
                 <w:webHidden/>
               </w:rPr>
-              <w:instrText xml:space="preserve"> PAGEREF _Toc516675311 \h </w:instrText>
+              <w:instrText xml:space="preserve"> PAGEREF _Toc519079356 \h </w:instrText>
             </w:r>
             <w:r>
               <w:rPr>
@@ -1260,7 +1540,7 @@
                 <w:noProof/>
                 <w:webHidden/>
               </w:rPr>
-              <w:t>10</w:t>
+              <w:t>23</w:t>
             </w:r>
             <w:r>
               <w:rPr>
@@ -1273,7 +1553,7 @@
         </w:p>
         <w:p>
           <w:pPr>
-            <w:pStyle w:val="TDC2"/>
+            <w:pStyle w:val="TDC1"/>
             <w:tabs>
               <w:tab w:val="right" w:leader="dot" w:pos="8828"/>
             </w:tabs>
@@ -1284,13 +1564,13 @@
               <w:lang w:eastAsia="es-PE"/>
             </w:rPr>
           </w:pPr>
-          <w:hyperlink w:anchor="_Toc516675312" w:history="1">
+          <w:hyperlink w:anchor="_Toc519079357" w:history="1">
             <w:r>
               <w:rPr>
                 <w:rStyle w:val="Hipervnculo"/>
                 <w:noProof/>
               </w:rPr>
-              <w:t>REALIZACIÓN DE LOS CASOS DE USO DEL NEGOCIO</w:t>
+              <w:t>CAPÍTULO 2: MODELO DEL NEGOCIO</w:t>
             </w:r>
             <w:r>
               <w:rPr>
@@ -1311,7 +1591,7 @@
                 <w:noProof/>
                 <w:webHidden/>
               </w:rPr>
-              <w:instrText xml:space="preserve"> PAGEREF _Toc516675312 \h </w:instrText>
+              <w:instrText xml:space="preserve"> PAGEREF _Toc519079357 \h </w:instrText>
             </w:r>
             <w:r>
               <w:rPr>
@@ -1331,7 +1611,7 @@
                 <w:noProof/>
                 <w:webHidden/>
               </w:rPr>
-              <w:t>13</w:t>
+              <w:t>23</w:t>
             </w:r>
             <w:r>
               <w:rPr>
@@ -1355,13 +1635,13 @@
               <w:lang w:eastAsia="es-PE"/>
             </w:rPr>
           </w:pPr>
-          <w:hyperlink w:anchor="_Toc516675313" w:history="1">
+          <w:hyperlink w:anchor="_Toc519079358" w:history="1">
             <w:r>
               <w:rPr>
                 <w:rStyle w:val="Hipervnculo"/>
                 <w:noProof/>
               </w:rPr>
-              <w:t>ESPECIFICACIÓN DE LOS CASOS DE USO DEL NEGOCIO</w:t>
+              <w:t>ESPECIFICACIÓN DE LOS REQUERIMIENTOS DE SOFTWARE</w:t>
             </w:r>
             <w:r>
               <w:rPr>
@@ -1382,7 +1662,7 @@
                 <w:noProof/>
                 <w:webHidden/>
               </w:rPr>
-              <w:instrText xml:space="preserve"> PAGEREF _Toc516675313 \h </w:instrText>
+              <w:instrText xml:space="preserve"> PAGEREF _Toc519079358 \h </w:instrText>
             </w:r>
             <w:r>
               <w:rPr>
@@ -1402,7 +1682,7 @@
                 <w:noProof/>
                 <w:webHidden/>
               </w:rPr>
-              <w:t>13</w:t>
+              <w:t>23</w:t>
             </w:r>
             <w:r>
               <w:rPr>
@@ -1426,13 +1706,13 @@
               <w:lang w:eastAsia="es-PE"/>
             </w:rPr>
           </w:pPr>
-          <w:hyperlink w:anchor="_Toc516675314" w:history="1">
+          <w:hyperlink w:anchor="_Toc519079359" w:history="1">
             <w:r>
               <w:rPr>
                 <w:rStyle w:val="Hipervnculo"/>
                 <w:noProof/>
               </w:rPr>
-              <w:t>DIAGRAMAS ACTIVIDADES</w:t>
+              <w:t>MODELO DE CASOS DE USO DEL SISTEMA</w:t>
             </w:r>
             <w:r>
               <w:rPr>
@@ -1453,7 +1733,7 @@
                 <w:noProof/>
                 <w:webHidden/>
               </w:rPr>
-              <w:instrText xml:space="preserve"> PAGEREF _Toc516675314 \h </w:instrText>
+              <w:instrText xml:space="preserve"> PAGEREF _Toc519079359 \h </w:instrText>
             </w:r>
             <w:r>
               <w:rPr>
@@ -1473,7 +1753,7 @@
                 <w:noProof/>
                 <w:webHidden/>
               </w:rPr>
-              <w:t>16</w:t>
+              <w:t>23</w:t>
             </w:r>
             <w:r>
               <w:rPr>
@@ -1497,13 +1777,13 @@
               <w:lang w:eastAsia="es-PE"/>
             </w:rPr>
           </w:pPr>
-          <w:hyperlink w:anchor="_Toc516675315" w:history="1">
+          <w:hyperlink w:anchor="_Toc519079360" w:history="1">
             <w:r>
               <w:rPr>
                 <w:rStyle w:val="Hipervnculo"/>
                 <w:noProof/>
               </w:rPr>
-              <w:t>LISTA DE LAS ACTIVIDADES A AUTOMATIZAR</w:t>
+              <w:t>ESPECIFICACIÓN DE LOS ACTORES DEL SISTEMA</w:t>
             </w:r>
             <w:r>
               <w:rPr>
@@ -1524,7 +1804,7 @@
                 <w:noProof/>
                 <w:webHidden/>
               </w:rPr>
-              <w:instrText xml:space="preserve"> PAGEREF _Toc516675315 \h </w:instrText>
+              <w:instrText xml:space="preserve"> PAGEREF _Toc519079360 \h </w:instrText>
             </w:r>
             <w:r>
               <w:rPr>
@@ -1544,7 +1824,291 @@
                 <w:noProof/>
                 <w:webHidden/>
               </w:rPr>
-              <w:t>19</w:t>
+              <w:t>23</w:t>
+            </w:r>
+            <w:r>
+              <w:rPr>
+                <w:noProof/>
+                <w:webHidden/>
+              </w:rPr>
+              <w:fldChar w:fldCharType="end"/>
+            </w:r>
+          </w:hyperlink>
+        </w:p>
+        <w:p>
+          <w:pPr>
+            <w:pStyle w:val="TDC3"/>
+            <w:tabs>
+              <w:tab w:val="right" w:leader="dot" w:pos="8828"/>
+            </w:tabs>
+            <w:rPr>
+              <w:rFonts w:asciiTheme="minorHAnsi" w:eastAsiaTheme="minorEastAsia" w:hAnsiTheme="minorHAnsi" w:cstheme="minorBidi"/>
+              <w:noProof/>
+              <w:sz w:val="22"/>
+              <w:lang w:eastAsia="es-PE"/>
+            </w:rPr>
+          </w:pPr>
+          <w:hyperlink w:anchor="_Toc519079361" w:history="1">
+            <w:r>
+              <w:rPr>
+                <w:rStyle w:val="Hipervnculo"/>
+                <w:noProof/>
+              </w:rPr>
+              <w:t>DIAGRAMA DE ACTORES DEL SISTEMA</w:t>
+            </w:r>
+            <w:r>
+              <w:rPr>
+                <w:noProof/>
+                <w:webHidden/>
+              </w:rPr>
+              <w:tab/>
+            </w:r>
+            <w:r>
+              <w:rPr>
+                <w:noProof/>
+                <w:webHidden/>
+              </w:rPr>
+              <w:fldChar w:fldCharType="begin"/>
+            </w:r>
+            <w:r>
+              <w:rPr>
+                <w:noProof/>
+                <w:webHidden/>
+              </w:rPr>
+              <w:instrText xml:space="preserve"> PAGEREF _Toc519079361 \h </w:instrText>
+            </w:r>
+            <w:r>
+              <w:rPr>
+                <w:noProof/>
+                <w:webHidden/>
+              </w:rPr>
+            </w:r>
+            <w:r>
+              <w:rPr>
+                <w:noProof/>
+                <w:webHidden/>
+              </w:rPr>
+              <w:fldChar w:fldCharType="separate"/>
+            </w:r>
+            <w:r>
+              <w:rPr>
+                <w:noProof/>
+                <w:webHidden/>
+              </w:rPr>
+              <w:t>23</w:t>
+            </w:r>
+            <w:r>
+              <w:rPr>
+                <w:noProof/>
+                <w:webHidden/>
+              </w:rPr>
+              <w:fldChar w:fldCharType="end"/>
+            </w:r>
+          </w:hyperlink>
+        </w:p>
+        <w:p>
+          <w:pPr>
+            <w:pStyle w:val="TDC3"/>
+            <w:tabs>
+              <w:tab w:val="right" w:leader="dot" w:pos="8828"/>
+            </w:tabs>
+            <w:rPr>
+              <w:rFonts w:asciiTheme="minorHAnsi" w:eastAsiaTheme="minorEastAsia" w:hAnsiTheme="minorHAnsi" w:cstheme="minorBidi"/>
+              <w:noProof/>
+              <w:sz w:val="22"/>
+              <w:lang w:eastAsia="es-PE"/>
+            </w:rPr>
+          </w:pPr>
+          <w:hyperlink w:anchor="_Toc519079362" w:history="1">
+            <w:r>
+              <w:rPr>
+                <w:rStyle w:val="Hipervnculo"/>
+                <w:noProof/>
+              </w:rPr>
+              <w:t>DIAGRAMA DE PAQUETES</w:t>
+            </w:r>
+            <w:r>
+              <w:rPr>
+                <w:noProof/>
+                <w:webHidden/>
+              </w:rPr>
+              <w:tab/>
+            </w:r>
+            <w:r>
+              <w:rPr>
+                <w:noProof/>
+                <w:webHidden/>
+              </w:rPr>
+              <w:fldChar w:fldCharType="begin"/>
+            </w:r>
+            <w:r>
+              <w:rPr>
+                <w:noProof/>
+                <w:webHidden/>
+              </w:rPr>
+              <w:instrText xml:space="preserve"> PAGEREF _Toc519079362 \h </w:instrText>
+            </w:r>
+            <w:r>
+              <w:rPr>
+                <w:noProof/>
+                <w:webHidden/>
+              </w:rPr>
+            </w:r>
+            <w:r>
+              <w:rPr>
+                <w:noProof/>
+                <w:webHidden/>
+              </w:rPr>
+              <w:fldChar w:fldCharType="separate"/>
+            </w:r>
+            <w:r>
+              <w:rPr>
+                <w:noProof/>
+                <w:webHidden/>
+              </w:rPr>
+              <w:t>23</w:t>
+            </w:r>
+            <w:r>
+              <w:rPr>
+                <w:noProof/>
+                <w:webHidden/>
+              </w:rPr>
+              <w:fldChar w:fldCharType="end"/>
+            </w:r>
+          </w:hyperlink>
+        </w:p>
+        <w:p>
+          <w:pPr>
+            <w:pStyle w:val="TDC3"/>
+            <w:tabs>
+              <w:tab w:val="right" w:leader="dot" w:pos="8828"/>
+            </w:tabs>
+            <w:rPr>
+              <w:rFonts w:asciiTheme="minorHAnsi" w:eastAsiaTheme="minorEastAsia" w:hAnsiTheme="minorHAnsi" w:cstheme="minorBidi"/>
+              <w:noProof/>
+              <w:sz w:val="22"/>
+              <w:lang w:eastAsia="es-PE"/>
+            </w:rPr>
+          </w:pPr>
+          <w:hyperlink w:anchor="_Toc519079363" w:history="1">
+            <w:r>
+              <w:rPr>
+                <w:rStyle w:val="Hipervnculo"/>
+                <w:noProof/>
+              </w:rPr>
+              <w:t>DIAGRAMA DE CASOS DE USO DEL SISTEMA POR PAQUETE</w:t>
+            </w:r>
+            <w:r>
+              <w:rPr>
+                <w:noProof/>
+                <w:webHidden/>
+              </w:rPr>
+              <w:tab/>
+            </w:r>
+            <w:r>
+              <w:rPr>
+                <w:noProof/>
+                <w:webHidden/>
+              </w:rPr>
+              <w:fldChar w:fldCharType="begin"/>
+            </w:r>
+            <w:r>
+              <w:rPr>
+                <w:noProof/>
+                <w:webHidden/>
+              </w:rPr>
+              <w:instrText xml:space="preserve"> PAGEREF _Toc519079363 \h </w:instrText>
+            </w:r>
+            <w:r>
+              <w:rPr>
+                <w:noProof/>
+                <w:webHidden/>
+              </w:rPr>
+            </w:r>
+            <w:r>
+              <w:rPr>
+                <w:noProof/>
+                <w:webHidden/>
+              </w:rPr>
+              <w:fldChar w:fldCharType="separate"/>
+            </w:r>
+            <w:r>
+              <w:rPr>
+                <w:noProof/>
+                <w:webHidden/>
+              </w:rPr>
+              <w:t>23</w:t>
+            </w:r>
+            <w:r>
+              <w:rPr>
+                <w:noProof/>
+                <w:webHidden/>
+              </w:rPr>
+              <w:fldChar w:fldCharType="end"/>
+            </w:r>
+          </w:hyperlink>
+        </w:p>
+        <w:p>
+          <w:pPr>
+            <w:pStyle w:val="TDC3"/>
+            <w:tabs>
+              <w:tab w:val="right" w:leader="dot" w:pos="8828"/>
+            </w:tabs>
+            <w:rPr>
+              <w:rFonts w:asciiTheme="minorHAnsi" w:eastAsiaTheme="minorEastAsia" w:hAnsiTheme="minorHAnsi" w:cstheme="minorBidi"/>
+              <w:noProof/>
+              <w:sz w:val="22"/>
+              <w:lang w:eastAsia="es-PE"/>
+            </w:rPr>
+          </w:pPr>
+          <w:hyperlink w:anchor="_Toc519079364" w:history="1">
+            <w:r>
+              <w:rPr>
+                <w:rStyle w:val="Hipervnculo"/>
+                <w:noProof/>
+              </w:rPr>
+              <w:t>ATRIBUTOS DE LOS CASOS DE USO DEL SISTEMA</w:t>
+            </w:r>
+            <w:r>
+              <w:rPr>
+                <w:noProof/>
+                <w:webHidden/>
+              </w:rPr>
+              <w:tab/>
+            </w:r>
+            <w:r>
+              <w:rPr>
+                <w:noProof/>
+                <w:webHidden/>
+              </w:rPr>
+              <w:fldChar w:fldCharType="begin"/>
+            </w:r>
+            <w:r>
+              <w:rPr>
+                <w:noProof/>
+                <w:webHidden/>
+              </w:rPr>
+              <w:instrText xml:space="preserve"> PAGEREF _Toc519079364 \h </w:instrText>
+            </w:r>
+            <w:r>
+              <w:rPr>
+                <w:noProof/>
+                <w:webHidden/>
+              </w:rPr>
+            </w:r>
+            <w:r>
+              <w:rPr>
+                <w:noProof/>
+                <w:webHidden/>
+              </w:rPr>
+              <w:fldChar w:fldCharType="separate"/>
+            </w:r>
+            <w:r>
+              <w:rPr>
+                <w:noProof/>
+                <w:webHidden/>
+              </w:rPr>
+              <w:t>24</w:t>
             </w:r>
             <w:r>
               <w:rPr>
@@ -1568,7 +2132,7 @@
               <w:lang w:eastAsia="es-PE"/>
             </w:rPr>
           </w:pPr>
-          <w:hyperlink w:anchor="_Toc516675316" w:history="1">
+          <w:hyperlink w:anchor="_Toc519079365" w:history="1">
             <w:r>
               <w:rPr>
                 <w:rStyle w:val="Hipervnculo"/>
@@ -1595,7 +2159,7 @@
                 <w:noProof/>
                 <w:webHidden/>
               </w:rPr>
-              <w:instrText xml:space="preserve"> PAGEREF _Toc516675316 \h </w:instrText>
+              <w:instrText xml:space="preserve"> PAGEREF _Toc519079365 \h </w:instrText>
             </w:r>
             <w:r>
               <w:rPr>
@@ -1615,7 +2179,7 @@
                 <w:noProof/>
                 <w:webHidden/>
               </w:rPr>
-              <w:t>19</w:t>
+              <w:t>25</w:t>
             </w:r>
             <w:r>
               <w:rPr>
@@ -1639,7 +2203,7 @@
               <w:lang w:eastAsia="es-PE"/>
             </w:rPr>
           </w:pPr>
-          <w:hyperlink w:anchor="_Toc516675317" w:history="1">
+          <w:hyperlink w:anchor="_Toc519079366" w:history="1">
             <w:r>
               <w:rPr>
                 <w:rStyle w:val="Hipervnculo"/>
@@ -1666,7 +2230,7 @@
                 <w:noProof/>
                 <w:webHidden/>
               </w:rPr>
-              <w:instrText xml:space="preserve"> PAGEREF _Toc516675317 \h </w:instrText>
+              <w:instrText xml:space="preserve"> PAGEREF _Toc519079366 \h </w:instrText>
             </w:r>
             <w:r>
               <w:rPr>
@@ -1686,7 +2250,7 @@
                 <w:noProof/>
                 <w:webHidden/>
               </w:rPr>
-              <w:t>19</w:t>
+              <w:t>25</w:t>
             </w:r>
             <w:r>
               <w:rPr>
@@ -1710,7 +2274,7 @@
               <w:lang w:eastAsia="es-PE"/>
             </w:rPr>
           </w:pPr>
-          <w:hyperlink w:anchor="_Toc516675318" w:history="1">
+          <w:hyperlink w:anchor="_Toc519079367" w:history="1">
             <w:r>
               <w:rPr>
                 <w:rStyle w:val="Hipervnculo"/>
@@ -1737,7 +2301,7 @@
                 <w:noProof/>
                 <w:webHidden/>
               </w:rPr>
-              <w:instrText xml:space="preserve"> PAGEREF _Toc516675318 \h </w:instrText>
+              <w:instrText xml:space="preserve"> PAGEREF _Toc519079367 \h </w:instrText>
             </w:r>
             <w:r>
               <w:rPr>
@@ -1757,7 +2321,7 @@
                 <w:noProof/>
                 <w:webHidden/>
               </w:rPr>
-              <w:t>20</w:t>
+              <w:t>25</w:t>
             </w:r>
             <w:r>
               <w:rPr>
@@ -1781,7 +2345,7 @@
               <w:lang w:eastAsia="es-PE"/>
             </w:rPr>
           </w:pPr>
-          <w:hyperlink w:anchor="_Toc516675319" w:history="1">
+          <w:hyperlink w:anchor="_Toc519079368" w:history="1">
             <w:r>
               <w:rPr>
                 <w:rStyle w:val="Hipervnculo"/>
@@ -1808,7 +2372,7 @@
                 <w:noProof/>
                 <w:webHidden/>
               </w:rPr>
-              <w:instrText xml:space="preserve"> PAGEREF _Toc516675319 \h </w:instrText>
+              <w:instrText xml:space="preserve"> PAGEREF _Toc519079368 \h </w:instrText>
             </w:r>
             <w:r>
               <w:rPr>
@@ -1828,7 +2392,7 @@
                 <w:noProof/>
                 <w:webHidden/>
               </w:rPr>
-              <w:t>20</w:t>
+              <w:t>26</w:t>
             </w:r>
             <w:r>
               <w:rPr>
@@ -1852,7 +2416,7 @@
               <w:lang w:eastAsia="es-PE"/>
             </w:rPr>
           </w:pPr>
-          <w:hyperlink w:anchor="_Toc516675320" w:history="1">
+          <w:hyperlink w:anchor="_Toc519079369" w:history="1">
             <w:r>
               <w:rPr>
                 <w:rStyle w:val="Hipervnculo"/>
@@ -1879,7 +2443,7 @@
                 <w:noProof/>
                 <w:webHidden/>
               </w:rPr>
-              <w:instrText xml:space="preserve"> PAGEREF _Toc516675320 \h </w:instrText>
+              <w:instrText xml:space="preserve"> PAGEREF _Toc519079369 \h </w:instrText>
             </w:r>
             <w:r>
               <w:rPr>
@@ -1899,7 +2463,7 @@
                 <w:noProof/>
                 <w:webHidden/>
               </w:rPr>
-              <w:t>21</w:t>
+              <w:t>27</w:t>
             </w:r>
             <w:r>
               <w:rPr>
@@ -1931,7 +2495,20 @@
         </w:numPr>
         <w:ind w:left="432" w:hanging="432"/>
       </w:pPr>
-      <w:bookmarkStart w:id="0" w:name="_Toc516675301"/>
+      <w:r>
+        <w:br w:type="page"/>
+      </w:r>
+    </w:p>
+    <w:p>
+      <w:pPr>
+        <w:pStyle w:val="Ttulo1"/>
+        <w:numPr>
+          <w:ilvl w:val="0"/>
+          <w:numId w:val="0"/>
+        </w:numPr>
+        <w:ind w:left="432" w:hanging="432"/>
+      </w:pPr>
+      <w:bookmarkStart w:id="0" w:name="_Toc519079342"/>
       <w:r>
         <w:lastRenderedPageBreak/>
         <w:t>OBJETIVOS DEL PROYECTO</w:t>
@@ -1967,19 +2544,16 @@
         <w:t>, operadores</w:t>
       </w:r>
       <w:r>
-        <w:t xml:space="preserve"> de</w:t>
-      </w:r>
-      <w:r>
-        <w:t>l</w:t>
-      </w:r>
-      <w:r>
         <w:t xml:space="preserve"> </w:t>
       </w:r>
       <w:r>
-        <w:t>c</w:t>
-      </w:r>
-      <w:r>
-        <w:t xml:space="preserve">entros de </w:t>
+        <w:t>de</w:t>
+      </w:r>
+      <w:r>
+        <w:t xml:space="preserve"> los centros</w:t>
+      </w:r>
+      <w:r>
+        <w:t xml:space="preserve"> de </w:t>
       </w:r>
       <w:r>
         <w:t>e</w:t>
@@ -1999,13 +2573,6 @@
       <w:r>
         <w:t xml:space="preserve"> que van a interactuar. </w:t>
       </w:r>
-    </w:p>
-    <w:p>
-      <w:pPr>
-        <w:rPr>
-          <w:sz w:val="22"/>
-        </w:rPr>
-      </w:pPr>
     </w:p>
     <w:p>
       <w:pPr>
@@ -2173,7 +2740,7 @@
         </w:numPr>
         <w:ind w:left="432" w:hanging="432"/>
       </w:pPr>
-      <w:bookmarkStart w:id="1" w:name="_Toc516675302"/>
+      <w:bookmarkStart w:id="1" w:name="_Toc519079343"/>
       <w:r>
         <w:lastRenderedPageBreak/>
         <w:t>CAPÍTULO 1: MODELO DEL NEGOCIO</w:t>
@@ -2196,7 +2763,7 @@
           <w:numId w:val="0"/>
         </w:numPr>
       </w:pPr>
-      <w:bookmarkStart w:id="2" w:name="_Toc516675303"/>
+      <w:bookmarkStart w:id="2" w:name="_Toc519079344"/>
       <w:r>
         <w:t>DESCRIPCIÓN DE LA ORGANIZACIÓN OBJETIVO</w:t>
       </w:r>
@@ -2424,6 +2991,7 @@
         <w:spacing w:before="0" w:after="0" w:line="276" w:lineRule="auto"/>
       </w:pPr>
       <w:r>
+        <w:lastRenderedPageBreak/>
         <w:t>Almacén</w:t>
       </w:r>
     </w:p>
@@ -2437,7 +3005,6 @@
         <w:spacing w:before="0" w:after="0" w:line="276" w:lineRule="auto"/>
       </w:pPr>
       <w:r>
-        <w:lastRenderedPageBreak/>
         <w:t>Mantenimiento</w:t>
       </w:r>
     </w:p>
@@ -2519,16 +3086,16 @@
           <w:lang w:eastAsia="es-PE"/>
         </w:rPr>
         <w:drawing>
-          <wp:anchor distT="0" distB="0" distL="114300" distR="114300" simplePos="0" relativeHeight="251666432" behindDoc="0" locked="0" layoutInCell="1" allowOverlap="1" wp14:anchorId="3619F195" wp14:editId="1C55A996">
+          <wp:anchor distT="0" distB="0" distL="114300" distR="114300" simplePos="0" relativeHeight="251666432" behindDoc="0" locked="0" layoutInCell="1" allowOverlap="1" wp14:anchorId="3619F195" wp14:editId="138422CF">
             <wp:simplePos x="0" y="0"/>
             <wp:positionH relativeFrom="margin">
-              <wp:align>center</wp:align>
+              <wp:posOffset>-248920</wp:posOffset>
             </wp:positionH>
             <wp:positionV relativeFrom="paragraph">
-              <wp:posOffset>286784</wp:posOffset>
+              <wp:posOffset>289560</wp:posOffset>
             </wp:positionV>
-            <wp:extent cx="7124065" cy="4869180"/>
-            <wp:effectExtent l="0" t="0" r="635" b="7620"/>
+            <wp:extent cx="6245860" cy="4869180"/>
+            <wp:effectExtent l="0" t="0" r="2540" b="7620"/>
             <wp:wrapSquare wrapText="bothSides"/>
             <wp:docPr id="229947424" name="picture"/>
             <wp:cNvGraphicFramePr>
@@ -2556,7 +3123,7 @@
                   <pic:spPr>
                     <a:xfrm>
                       <a:off x="0" y="0"/>
-                      <a:ext cx="7124065" cy="4869180"/>
+                      <a:ext cx="6245860" cy="4869180"/>
                     </a:xfrm>
                     <a:prstGeom prst="rect">
                       <a:avLst/>
@@ -2607,135 +3174,137 @@
           <w:numId w:val="0"/>
         </w:numPr>
       </w:pPr>
-      <w:bookmarkStart w:id="3" w:name="_Toc516675304"/>
+      <w:bookmarkStart w:id="3" w:name="_Toc519079345"/>
+      <w:r>
+        <w:t xml:space="preserve">ESPECIFICACIÓN DE LAS </w:t>
+      </w:r>
+      <w:r>
+        <w:t>REGLAS DEL NEGOCIO</w:t>
+      </w:r>
+      <w:bookmarkEnd w:id="3"/>
+    </w:p>
+    <w:p>
+      <w:r>
+        <w:t xml:space="preserve">RN01: La nota </w:t>
+      </w:r>
+      <w:r>
+        <w:t>mínima</w:t>
+      </w:r>
+      <w:r>
+        <w:t xml:space="preserve"> aprobatoria es de 70 puntos.</w:t>
+      </w:r>
+    </w:p>
+    <w:p>
+      <w:r>
+        <w:t>RN02: No se paga una matrícula, el costo promedio es de  350 soles para el ciclo regular.</w:t>
+      </w:r>
+    </w:p>
+    <w:p>
+      <w:r>
+        <w:t>RN03: Los libros se compran por separado por cada 6 ciclos y su costo es de 100 soles.</w:t>
+      </w:r>
+    </w:p>
+    <w:p>
+      <w:r>
+        <w:t>RN04: Cada ciclo dura un mes.</w:t>
+      </w:r>
+    </w:p>
+    <w:p>
+      <w:r>
+        <w:t>RN05</w:t>
+      </w:r>
+      <w:r>
+        <w:t>: Los tipos de alumnos se definen por alumno entre 4 y 13 años, alumno regular presencial, programas para empresas, programas no presenciales y programas de preparación para certificaciones internacionales.</w:t>
+      </w:r>
+    </w:p>
+    <w:p>
+      <w:r>
+        <w:t>RN06</w:t>
+      </w:r>
+      <w:r>
+        <w:t xml:space="preserve">: El alumno puede rendir un examen de </w:t>
+      </w:r>
+      <w:r>
+        <w:t>clasificación</w:t>
+      </w:r>
+    </w:p>
+    <w:p>
+      <w:r>
+        <w:t>RN07:</w:t>
+      </w:r>
+      <w:r>
+        <w:t xml:space="preserve"> Para matricularte</w:t>
+      </w:r>
+      <w:r>
+        <w:t xml:space="preserve"> de forma online</w:t>
+      </w:r>
+      <w:r>
+        <w:t>, debes s</w:t>
+      </w:r>
+      <w:r>
+        <w:t>er alumno del BRITÁNICO, que no haya dejado de estudiar más de 4 meses.</w:t>
+      </w:r>
+    </w:p>
+    <w:p>
+      <w:r>
+        <w:t>RN08:</w:t>
+      </w:r>
+      <w:r>
+        <w:t xml:space="preserve"> Los alumnos solo podrán asistir a clases en el centro, grado, horario y aula en el que están matriculados.</w:t>
+      </w:r>
+    </w:p>
+    <w:p>
+      <w:r>
+        <w:t>RN09:</w:t>
+      </w:r>
+      <w:r>
+        <w:t xml:space="preserve"> </w:t>
+      </w:r>
+      <w:r>
+        <w:t>L</w:t>
+      </w:r>
+      <w:r>
+        <w:t>a presentación del “Documento de Matrícula” es indispensable tanto para ingresar al centro de estudios como al aula donde se encuentre matriculado.</w:t>
+      </w:r>
+    </w:p>
+    <w:p>
+      <w:r>
+        <w:t>RN10:</w:t>
+      </w:r>
+      <w:r>
+        <w:t xml:space="preserve"> Únicamente los alumnos que figuran matriculados pueden asistir a clases. No está permitida la asistencia de acompañantes.</w:t>
+      </w:r>
+    </w:p>
+    <w:p>
+      <w:r>
+        <w:t xml:space="preserve">RN11: </w:t>
+      </w:r>
+      <w:r>
+        <w:t>La matrícula no es transferible. Ninguna persona podrá asistir a clases reemplazando al alumno matriculado</w:t>
+      </w:r>
+    </w:p>
+    <w:p>
+      <w:r>
+        <w:t xml:space="preserve">RN12: </w:t>
+      </w:r>
+      <w:r>
+        <w:t>Las clases no asistidas no son recuperables.</w:t>
+      </w:r>
+    </w:p>
+    <w:p>
+      <w:r>
+        <w:t xml:space="preserve">RN13: </w:t>
+      </w:r>
+      <w:r>
+        <w:t xml:space="preserve">Luego de haber realizado su pre matrícula seleccionando “Pago presencial en Centros de Enseñanza”, se generará un número de ticket con el cual en un plazo máximo de 6 horas, </w:t>
+      </w:r>
       <w:r>
         <w:lastRenderedPageBreak/>
-        <w:t xml:space="preserve">ESPECIFICACIÓN DE LAS </w:t>
-      </w:r>
-      <w:r>
-        <w:t>REGLAS DEL NEGOCIO</w:t>
-      </w:r>
-      <w:bookmarkEnd w:id="3"/>
-    </w:p>
-    <w:p>
-      <w:r>
-        <w:t xml:space="preserve">RN01: La nota </w:t>
-      </w:r>
-      <w:r>
-        <w:t>mínima</w:t>
-      </w:r>
-      <w:r>
-        <w:t xml:space="preserve"> aprobatoria es de 70 puntos.</w:t>
-      </w:r>
-    </w:p>
-    <w:p>
-      <w:r>
-        <w:t>RN02: No se paga una matrícula, el costo promedio es de  350 soles para el ciclo regular.</w:t>
-      </w:r>
-    </w:p>
-    <w:p>
-      <w:r>
-        <w:t>RN03: Los libros se compran por separado por cada 6 ciclos y su costo es de 100 soles.</w:t>
-      </w:r>
-    </w:p>
-    <w:p>
-      <w:r>
-        <w:t>RN04: Cada ciclo dura un mes.</w:t>
-      </w:r>
-    </w:p>
-    <w:p>
-      <w:r>
-        <w:t>RN05</w:t>
-      </w:r>
-      <w:r>
-        <w:t>: Los tipos de alumnos se definen por alumno entre 4 y 13 años, alumno regular presencial, programas para empresas, programas no presenciales y programas de preparación para certificaciones internacionales.</w:t>
-      </w:r>
-    </w:p>
-    <w:p>
-      <w:r>
-        <w:t>RN06</w:t>
-      </w:r>
-      <w:r>
-        <w:t xml:space="preserve">: El alumno puede rendir un examen de </w:t>
-      </w:r>
-      <w:r>
-        <w:t>clasificación</w:t>
-      </w:r>
-    </w:p>
-    <w:p>
-      <w:r>
-        <w:t>RN07:</w:t>
-      </w:r>
-      <w:r>
-        <w:t xml:space="preserve"> Para matricularte</w:t>
-      </w:r>
-      <w:r>
-        <w:t xml:space="preserve"> de forma online</w:t>
-      </w:r>
-      <w:r>
-        <w:t>, debes s</w:t>
-      </w:r>
-      <w:r>
-        <w:t>er alumno del BRITÁNICO, que no haya dejado de estudiar más de 4 meses.</w:t>
-      </w:r>
-    </w:p>
-    <w:p>
-      <w:r>
-        <w:t>RN08:</w:t>
-      </w:r>
-      <w:r>
-        <w:t xml:space="preserve"> Los alumnos solo podrán asistir a clases en el centro, grado, horario y aula en el que están matriculados.</w:t>
-      </w:r>
-    </w:p>
-    <w:p>
-      <w:r>
-        <w:t>RN09:</w:t>
-      </w:r>
-      <w:r>
-        <w:t xml:space="preserve"> </w:t>
-      </w:r>
-      <w:r>
-        <w:t>L</w:t>
-      </w:r>
-      <w:r>
-        <w:t>a presentación del “Documento de Matrícula” es indispensable tanto para ingresar al centro de estudios como al aula donde se encuentre matriculado.</w:t>
-      </w:r>
-    </w:p>
-    <w:p>
-      <w:r>
-        <w:t>RN10:</w:t>
-      </w:r>
-      <w:r>
-        <w:t xml:space="preserve"> Únicamente los alumnos que figuran matriculados pueden asistir a clases. No está permitida la asistencia de acompañantes.</w:t>
-      </w:r>
-    </w:p>
-    <w:p>
-      <w:r>
-        <w:t xml:space="preserve">RN11: </w:t>
-      </w:r>
-      <w:r>
-        <w:t>La matrícula no es transferible. Ninguna persona podrá asistir a clases reemplazando al alumno matriculado</w:t>
-      </w:r>
-    </w:p>
-    <w:p>
-      <w:r>
-        <w:t xml:space="preserve">RN12: </w:t>
-      </w:r>
-      <w:r>
-        <w:t>Las clases no asistidas no son recuperables.</w:t>
-      </w:r>
-    </w:p>
-    <w:p>
-      <w:r>
-        <w:t xml:space="preserve">RN13: </w:t>
-      </w:r>
-      <w:r>
-        <w:t>Luego de haber realizado su pre matrícula seleccionando “Pago presencial en Centros de Enseñanza”, se generará un número de ticket con el cual en un plazo máximo de 6 horas, deberá acercarse a realizar el pago correspondiente a cualquiera de nuestros Centros de Enseñanza.</w:t>
-      </w:r>
-    </w:p>
-    <w:p>
-      <w:r>
-        <w:lastRenderedPageBreak/>
+        <w:t>deberá acercarse a realizar el pago correspondiente a cualquiera de nuestros Centros de Enseñanza.</w:t>
+      </w:r>
+    </w:p>
+    <w:p>
+      <w:r>
         <w:t xml:space="preserve">RN14:  </w:t>
       </w:r>
       <w:r>
@@ -2751,7 +3320,7 @@
           <w:numId w:val="0"/>
         </w:numPr>
       </w:pPr>
-      <w:bookmarkStart w:id="4" w:name="_Toc516675305"/>
+      <w:bookmarkStart w:id="4" w:name="_Toc519079346"/>
       <w:r>
         <w:t>MOD</w:t>
       </w:r>
@@ -2808,31 +3377,45 @@
         </w:rPr>
       </w:pPr>
       <w:r>
-        <w:t xml:space="preserve">CUN3: </w:t>
-      </w:r>
-      <w:r>
-        <w:t>Gestionar Documentos de Matricula</w:t>
-      </w:r>
-    </w:p>
-    <w:p>
-      <w:pPr>
-        <w:rPr>
-          <w:b/>
+        <w:t>CUN3: Gestionar Documentos de Matricula</w:t>
+      </w:r>
+    </w:p>
+    <w:p>
+      <w:pPr>
+        <w:pStyle w:val="Prrafodelista"/>
+        <w:numPr>
+          <w:ilvl w:val="0"/>
+          <w:numId w:val="1"/>
+        </w:numPr>
+        <w:spacing w:line="240" w:lineRule="auto"/>
+        <w:jc w:val="left"/>
+        <w:rPr>
+          <w:szCs w:val="24"/>
+        </w:rPr>
+      </w:pPr>
+    </w:p>
+    <w:p>
+      <w:pPr>
+        <w:rPr>
+          <w:b/>
+          <w:u w:val="single"/>
         </w:rPr>
       </w:pPr>
       <w:bookmarkStart w:id="5" w:name="_Toc362427625"/>
       <w:r>
         <w:rPr>
           <w:b/>
-        </w:rPr>
-        <w:t>Diagrama de subprocesos</w:t>
+          <w:u w:val="single"/>
+        </w:rPr>
+        <w:t xml:space="preserve">DIAGRAMA DE </w:t>
       </w:r>
       <w:bookmarkEnd w:id="5"/>
       <w:r>
         <w:rPr>
           <w:b/>
-        </w:rPr>
-        <w:t xml:space="preserve">  - Proceso Elegido (Gestión de Enseñanza)</w:t>
+          <w:u w:val="single"/>
+        </w:rPr>
+        <w:t>SUBPROCESOS - PROCESO ELEGIDO (GESTIÓN DE ENSEÑANZA)</w:t>
       </w:r>
     </w:p>
     <w:p>
@@ -2847,6 +3430,7 @@
         <w:rPr>
           <w:b/>
           <w:sz w:val="22"/>
+          <w:u w:val="single"/>
         </w:rPr>
       </w:pPr>
       <w:bookmarkStart w:id="6" w:name="_Toc362427626"/>
@@ -2854,6 +3438,7 @@
         <w:rPr>
           <w:b/>
           <w:sz w:val="22"/>
+          <w:u w:val="single"/>
         </w:rPr>
         <w:t>Proceso Matrícula Web:</w:t>
       </w:r>
@@ -2873,7 +3458,7 @@
           <w:lang w:eastAsia="es-PE"/>
         </w:rPr>
         <w:drawing>
-          <wp:inline distT="0" distB="0" distL="0" distR="0" wp14:anchorId="3FA9884A" wp14:editId="65DE4D2E">
+          <wp:inline distT="0" distB="0" distL="0" distR="0" wp14:anchorId="346BA025" wp14:editId="1FEB6CC8">
             <wp:extent cx="5400675" cy="2634615"/>
             <wp:effectExtent l="0" t="0" r="9525" b="0"/>
             <wp:docPr id="1879343073" name="picture"/>
@@ -2938,56 +3523,6 @@
     </w:p>
     <w:p>
       <w:pPr>
-        <w:spacing w:line="240" w:lineRule="auto"/>
-        <w:jc w:val="left"/>
-        <w:rPr>
-          <w:b/>
-          <w:sz w:val="22"/>
-        </w:rPr>
-      </w:pPr>
-    </w:p>
-    <w:p>
-      <w:pPr>
-        <w:spacing w:line="240" w:lineRule="auto"/>
-        <w:jc w:val="left"/>
-        <w:rPr>
-          <w:b/>
-          <w:sz w:val="22"/>
-        </w:rPr>
-      </w:pPr>
-    </w:p>
-    <w:p>
-      <w:pPr>
-        <w:spacing w:line="240" w:lineRule="auto"/>
-        <w:jc w:val="left"/>
-        <w:rPr>
-          <w:b/>
-          <w:sz w:val="22"/>
-        </w:rPr>
-      </w:pPr>
-    </w:p>
-    <w:p>
-      <w:pPr>
-        <w:spacing w:line="240" w:lineRule="auto"/>
-        <w:jc w:val="left"/>
-        <w:rPr>
-          <w:b/>
-          <w:sz w:val="22"/>
-        </w:rPr>
-      </w:pPr>
-    </w:p>
-    <w:p>
-      <w:pPr>
-        <w:spacing w:line="240" w:lineRule="auto"/>
-        <w:jc w:val="left"/>
-        <w:rPr>
-          <w:b/>
-          <w:sz w:val="22"/>
-        </w:rPr>
-      </w:pPr>
-    </w:p>
-    <w:p>
-      <w:pPr>
         <w:pStyle w:val="Prrafodelista"/>
         <w:numPr>
           <w:ilvl w:val="0"/>
@@ -2998,13 +3533,16 @@
         <w:rPr>
           <w:b/>
           <w:sz w:val="22"/>
+          <w:u w:val="single"/>
         </w:rPr>
       </w:pPr>
       <w:r>
         <w:rPr>
           <w:b/>
           <w:sz w:val="22"/>
-        </w:rPr>
+          <w:u w:val="single"/>
+        </w:rPr>
+        <w:lastRenderedPageBreak/>
         <w:t>Sub-Proceso Inscripción:</w:t>
       </w:r>
     </w:p>
@@ -3023,7 +3561,7 @@
           <w:lang w:eastAsia="es-PE"/>
         </w:rPr>
         <w:drawing>
-          <wp:inline distT="0" distB="0" distL="0" distR="0" wp14:anchorId="1C43D6CC" wp14:editId="719417F7">
+          <wp:inline distT="0" distB="0" distL="0" distR="0" wp14:anchorId="25B8F71F" wp14:editId="43ED1829">
             <wp:extent cx="5400675" cy="3383915"/>
             <wp:effectExtent l="0" t="0" r="9525" b="6985"/>
             <wp:docPr id="1375609837" name="picture"/>
@@ -3077,12 +3615,14 @@
         <w:rPr>
           <w:b/>
           <w:sz w:val="22"/>
+          <w:u w:val="single"/>
         </w:rPr>
       </w:pPr>
       <w:r>
         <w:rPr>
           <w:b/>
           <w:sz w:val="22"/>
+          <w:u w:val="single"/>
         </w:rPr>
         <w:t>Sub-Proceso Pago:</w:t>
       </w:r>
@@ -3102,7 +3642,7 @@
           <w:lang w:eastAsia="es-PE"/>
         </w:rPr>
         <w:drawing>
-          <wp:inline distT="0" distB="0" distL="0" distR="0" wp14:anchorId="59683FFC" wp14:editId="0F6B9E10">
+          <wp:inline distT="0" distB="0" distL="0" distR="0" wp14:anchorId="79C4A3B3" wp14:editId="07C8FCD2">
             <wp:extent cx="5400675" cy="2254102"/>
             <wp:effectExtent l="0" t="0" r="0" b="0"/>
             <wp:docPr id="6" name="Imagen 6"/>
@@ -3217,12 +3757,14 @@
         <w:rPr>
           <w:b/>
           <w:sz w:val="22"/>
+          <w:u w:val="single"/>
         </w:rPr>
       </w:pPr>
       <w:r>
         <w:rPr>
           <w:b/>
           <w:sz w:val="22"/>
+          <w:u w:val="single"/>
         </w:rPr>
         <w:lastRenderedPageBreak/>
         <w:t>Sub-Proceso Consultar Estado de Pago</w:t>
@@ -3255,7 +3797,7 @@
           <w:lang w:eastAsia="es-PE"/>
         </w:rPr>
         <w:drawing>
-          <wp:inline distT="0" distB="0" distL="0" distR="0" wp14:anchorId="2E9B746D" wp14:editId="1CCE3E4F">
+          <wp:inline distT="0" distB="0" distL="0" distR="0" wp14:anchorId="4497C241" wp14:editId="0D0419C6">
             <wp:extent cx="2028190" cy="1233377"/>
             <wp:effectExtent l="19050" t="19050" r="10160" b="24130"/>
             <wp:docPr id="10" name="Imagen 10"/>
@@ -3328,12 +3870,14 @@
         <w:rPr>
           <w:b/>
           <w:sz w:val="22"/>
+          <w:u w:val="single"/>
         </w:rPr>
       </w:pPr>
       <w:r>
         <w:rPr>
           <w:b/>
           <w:sz w:val="22"/>
+          <w:u w:val="single"/>
         </w:rPr>
         <w:t>Sub-Proceso Matrícula:</w:t>
       </w:r>
@@ -3353,7 +3897,7 @@
           <w:lang w:eastAsia="es-PE"/>
         </w:rPr>
         <w:drawing>
-          <wp:inline distT="0" distB="0" distL="0" distR="0" wp14:anchorId="2F3925D5" wp14:editId="3E6D1AA5">
+          <wp:inline distT="0" distB="0" distL="0" distR="0" wp14:anchorId="715D7274" wp14:editId="28FCCED1">
             <wp:extent cx="5400675" cy="3201035"/>
             <wp:effectExtent l="0" t="0" r="9525" b="0"/>
             <wp:docPr id="1385510091" name="picture"/>
@@ -3397,16 +3941,19 @@
     </w:p>
     <w:p>
       <w:pPr>
-        <w:pStyle w:val="Ttulo3"/>
+        <w:pStyle w:val="Ttulo2"/>
         <w:numPr>
           <w:ilvl w:val="0"/>
           <w:numId w:val="0"/>
         </w:numPr>
-        <w:ind w:left="720" w:hanging="720"/>
-      </w:pPr>
-      <w:bookmarkStart w:id="7" w:name="_Toc516675306"/>
-      <w:r>
-        <w:t>ESPECIFICACIÓN DE LOS ACTORES DEL NEGOCIO</w:t>
+        <w:ind w:left="708"/>
+      </w:pPr>
+      <w:bookmarkStart w:id="7" w:name="_Toc519079347"/>
+      <w:r>
+        <w:t>ESPECIFICACIÓN DE LOS ACTORES DEL NEGOCI</w:t>
+      </w:r>
+      <w:r>
+        <w:t>O</w:t>
       </w:r>
       <w:bookmarkEnd w:id="7"/>
     </w:p>
@@ -3466,7 +4013,20 @@
     </w:p>
     <w:p>
       <w:pPr>
+        <w:pStyle w:val="Prrafodelista"/>
         <w:spacing w:line="240" w:lineRule="auto"/>
+        <w:ind w:left="993"/>
+        <w:jc w:val="left"/>
+        <w:rPr>
+          <w:szCs w:val="24"/>
+        </w:rPr>
+      </w:pPr>
+    </w:p>
+    <w:p>
+      <w:pPr>
+        <w:pStyle w:val="Prrafodelista"/>
+        <w:spacing w:line="240" w:lineRule="auto"/>
+        <w:ind w:left="993"/>
         <w:jc w:val="left"/>
         <w:rPr>
           <w:szCs w:val="24"/>
@@ -3479,13 +4039,13 @@
         </w:rPr>
         <w:lastRenderedPageBreak/>
         <w:drawing>
-          <wp:inline distT="0" distB="0" distL="0" distR="0" wp14:anchorId="43C7A5CE" wp14:editId="4B062F73">
+          <wp:inline distT="0" distB="0" distL="0" distR="0" wp14:anchorId="67630D37" wp14:editId="5DFEF4C9">
             <wp:extent cx="4065820" cy="1576552"/>
             <wp:effectExtent l="0" t="0" r="0" b="5080"/>
             <wp:docPr id="11" name="Imagen 6">
               <a:extLst xmlns:a="http://schemas.openxmlformats.org/drawingml/2006/main">
                 <a:ext uri="{FF2B5EF4-FFF2-40B4-BE49-F238E27FC236}">
-                  <a16:creationId xmlns:a16="http://schemas.microsoft.com/office/drawing/2014/main" xmlns:w16se="http://schemas.microsoft.com/office/word/2015/wordml/symex" xmlns:w16cid="http://schemas.microsoft.com/office/word/2016/wordml/cid" xmlns:w="http://schemas.openxmlformats.org/wordprocessingml/2006/main" xmlns:w10="urn:schemas-microsoft-com:office:word" xmlns:v="urn:schemas-microsoft-com:vml" xmlns:o="urn:schemas-microsoft-com:office:office" xmlns:am3d="http://schemas.microsoft.com/office/drawing/2017/model3d" xmlns:aink="http://schemas.microsoft.com/office/drawing/2016/ink" xmlns:cx8="http://schemas.microsoft.com/office/drawing/2016/5/14/chartex" xmlns:cx7="http://schemas.microsoft.com/office/drawing/2016/5/13/chartex" xmlns:cx6="http://schemas.microsoft.com/office/drawing/2016/5/12/chartex" xmlns:cx5="http://schemas.microsoft.com/office/drawing/2016/5/11/chartex" xmlns:cx4="http://schemas.microsoft.com/office/drawing/2016/5/10/chartex" xmlns:cx3="http://schemas.microsoft.com/office/drawing/2016/5/9/chartex" xmlns:cx2="http://schemas.microsoft.com/office/drawing/2015/10/21/chartex" xmlns:cx1="http://schemas.microsoft.com/office/drawing/2015/9/8/chartex" xmlns:cx="http://schemas.microsoft.com/office/drawing/2014/chartex" xmlns="" id="{3389A85D-F78D-4773-974B-F3763996E9FA}"/>
+                  <a16:creationId xmlns:a16="http://schemas.microsoft.com/office/drawing/2014/main" id="{3389A85D-F78D-4773-974B-F3763996E9FA}"/>
                 </a:ext>
               </a:extLst>
             </wp:docPr>
@@ -3499,7 +4059,7 @@
                     <pic:cNvPr id="7" name="Imagen 6">
                       <a:extLst>
                         <a:ext uri="{FF2B5EF4-FFF2-40B4-BE49-F238E27FC236}">
-                          <a16:creationId xmlns:a16="http://schemas.microsoft.com/office/drawing/2014/main" xmlns:w16se="http://schemas.microsoft.com/office/word/2015/wordml/symex" xmlns:w16cid="http://schemas.microsoft.com/office/word/2016/wordml/cid" xmlns:w="http://schemas.openxmlformats.org/wordprocessingml/2006/main" xmlns:w10="urn:schemas-microsoft-com:office:word" xmlns:v="urn:schemas-microsoft-com:vml" xmlns:o="urn:schemas-microsoft-com:office:office" xmlns:am3d="http://schemas.microsoft.com/office/drawing/2017/model3d" xmlns:aink="http://schemas.microsoft.com/office/drawing/2016/ink" xmlns:cx8="http://schemas.microsoft.com/office/drawing/2016/5/14/chartex" xmlns:cx7="http://schemas.microsoft.com/office/drawing/2016/5/13/chartex" xmlns:cx6="http://schemas.microsoft.com/office/drawing/2016/5/12/chartex" xmlns:cx5="http://schemas.microsoft.com/office/drawing/2016/5/11/chartex" xmlns:cx4="http://schemas.microsoft.com/office/drawing/2016/5/10/chartex" xmlns:cx3="http://schemas.microsoft.com/office/drawing/2016/5/9/chartex" xmlns:cx2="http://schemas.microsoft.com/office/drawing/2015/10/21/chartex" xmlns:cx1="http://schemas.microsoft.com/office/drawing/2015/9/8/chartex" xmlns:cx="http://schemas.microsoft.com/office/drawing/2014/chartex" xmlns="" id="{3389A85D-F78D-4773-974B-F3763996E9FA}"/>
+                          <a16:creationId xmlns:a16="http://schemas.microsoft.com/office/drawing/2014/main" id="{3389A85D-F78D-4773-974B-F3763996E9FA}"/>
                         </a:ext>
                       </a:extLst>
                     </pic:cNvPr>
@@ -3529,24 +4089,17 @@
         </w:drawing>
       </w:r>
     </w:p>
-    <w:p>
-      <w:pPr>
-        <w:spacing w:before="0" w:after="0" w:line="240" w:lineRule="auto"/>
-        <w:rPr>
-          <w:szCs w:val="24"/>
-        </w:rPr>
-      </w:pPr>
-    </w:p>
-    <w:p>
-      <w:pPr>
-        <w:pStyle w:val="Ttulo3"/>
+    <w:p/>
+    <w:p>
+      <w:pPr>
+        <w:pStyle w:val="Ttulo2"/>
         <w:numPr>
           <w:ilvl w:val="0"/>
           <w:numId w:val="0"/>
         </w:numPr>
-        <w:ind w:left="720" w:hanging="720"/>
-      </w:pPr>
-      <w:bookmarkStart w:id="8" w:name="_Toc516675307"/>
+        <w:ind w:left="708"/>
+      </w:pPr>
+      <w:bookmarkStart w:id="8" w:name="_Toc519079348"/>
       <w:r>
         <w:t>DIAGRAMA DE CASOS DE USO DEL NEGOCIO</w:t>
       </w:r>
@@ -3641,9 +4194,8 @@
           <w:numId w:val="0"/>
         </w:numPr>
       </w:pPr>
-      <w:bookmarkStart w:id="9" w:name="_Toc516675308"/>
-      <w:r>
-        <w:lastRenderedPageBreak/>
+      <w:bookmarkStart w:id="9" w:name="_Toc519079349"/>
+      <w:r>
         <w:t>MODELO DE ANÁLISIS DEL NEGOCIO</w:t>
       </w:r>
       <w:bookmarkEnd w:id="9"/>
@@ -3655,9 +4207,9 @@
           <w:ilvl w:val="0"/>
           <w:numId w:val="0"/>
         </w:numPr>
-        <w:ind w:left="720" w:hanging="720"/>
-      </w:pPr>
-      <w:bookmarkStart w:id="10" w:name="_Toc516675309"/>
+        <w:ind w:left="1428" w:hanging="720"/>
+      </w:pPr>
+      <w:bookmarkStart w:id="10" w:name="_Toc519079350"/>
       <w:r>
         <w:t>ESPECIFI</w:t>
       </w:r>
@@ -3748,13 +4300,13 @@
           <w:lang w:eastAsia="es-PE"/>
         </w:rPr>
         <w:drawing>
-          <wp:inline distT="0" distB="0" distL="0" distR="0" wp14:anchorId="3A1077EC" wp14:editId="5A724585">
-            <wp:extent cx="3992745" cy="1686910"/>
-            <wp:effectExtent l="0" t="0" r="8255" b="8890"/>
+          <wp:inline distT="0" distB="0" distL="0" distR="0" wp14:anchorId="3A1077EC" wp14:editId="09CF2F82">
+            <wp:extent cx="3883232" cy="1640642"/>
+            <wp:effectExtent l="0" t="0" r="3175" b="0"/>
             <wp:docPr id="12" name="Imagen 6">
               <a:extLst xmlns:a="http://schemas.openxmlformats.org/drawingml/2006/main">
                 <a:ext uri="{FF2B5EF4-FFF2-40B4-BE49-F238E27FC236}">
-                  <a16:creationId xmlns:a16="http://schemas.microsoft.com/office/drawing/2014/main" xmlns:w16se="http://schemas.microsoft.com/office/word/2015/wordml/symex" xmlns:w16cid="http://schemas.microsoft.com/office/word/2016/wordml/cid" xmlns:w="http://schemas.openxmlformats.org/wordprocessingml/2006/main" xmlns:w10="urn:schemas-microsoft-com:office:word" xmlns:v="urn:schemas-microsoft-com:vml" xmlns:o="urn:schemas-microsoft-com:office:office" xmlns:am3d="http://schemas.microsoft.com/office/drawing/2017/model3d" xmlns:aink="http://schemas.microsoft.com/office/drawing/2016/ink" xmlns:cx8="http://schemas.microsoft.com/office/drawing/2016/5/14/chartex" xmlns:cx7="http://schemas.microsoft.com/office/drawing/2016/5/13/chartex" xmlns:cx6="http://schemas.microsoft.com/office/drawing/2016/5/12/chartex" xmlns:cx5="http://schemas.microsoft.com/office/drawing/2016/5/11/chartex" xmlns:cx4="http://schemas.microsoft.com/office/drawing/2016/5/10/chartex" xmlns:cx3="http://schemas.microsoft.com/office/drawing/2016/5/9/chartex" xmlns:cx2="http://schemas.microsoft.com/office/drawing/2015/10/21/chartex" xmlns:cx1="http://schemas.microsoft.com/office/drawing/2015/9/8/chartex" xmlns:cx="http://schemas.microsoft.com/office/drawing/2014/chartex" xmlns="" id="{5D5063EF-1FBB-4750-8156-BA3E10D15DAE}"/>
+                  <a16:creationId xmlns:a16="http://schemas.microsoft.com/office/drawing/2014/main" id="{5D5063EF-1FBB-4750-8156-BA3E10D15DAE}"/>
                 </a:ext>
               </a:extLst>
             </wp:docPr>
@@ -3768,7 +4320,7 @@
                     <pic:cNvPr id="7" name="Imagen 6">
                       <a:extLst>
                         <a:ext uri="{FF2B5EF4-FFF2-40B4-BE49-F238E27FC236}">
-                          <a16:creationId xmlns:a16="http://schemas.microsoft.com/office/drawing/2014/main" xmlns:w16se="http://schemas.microsoft.com/office/word/2015/wordml/symex" xmlns:w16cid="http://schemas.microsoft.com/office/word/2016/wordml/cid" xmlns:w="http://schemas.openxmlformats.org/wordprocessingml/2006/main" xmlns:w10="urn:schemas-microsoft-com:office:word" xmlns:v="urn:schemas-microsoft-com:vml" xmlns:o="urn:schemas-microsoft-com:office:office" xmlns:am3d="http://schemas.microsoft.com/office/drawing/2017/model3d" xmlns:aink="http://schemas.microsoft.com/office/drawing/2016/ink" xmlns:cx8="http://schemas.microsoft.com/office/drawing/2016/5/14/chartex" xmlns:cx7="http://schemas.microsoft.com/office/drawing/2016/5/13/chartex" xmlns:cx6="http://schemas.microsoft.com/office/drawing/2016/5/12/chartex" xmlns:cx5="http://schemas.microsoft.com/office/drawing/2016/5/11/chartex" xmlns:cx4="http://schemas.microsoft.com/office/drawing/2016/5/10/chartex" xmlns:cx3="http://schemas.microsoft.com/office/drawing/2016/5/9/chartex" xmlns:cx2="http://schemas.microsoft.com/office/drawing/2015/10/21/chartex" xmlns:cx1="http://schemas.microsoft.com/office/drawing/2015/9/8/chartex" xmlns:cx="http://schemas.microsoft.com/office/drawing/2014/chartex" xmlns="" id="{5D5063EF-1FBB-4750-8156-BA3E10D15DAE}"/>
+                          <a16:creationId xmlns:a16="http://schemas.microsoft.com/office/drawing/2014/main" id="{5D5063EF-1FBB-4750-8156-BA3E10D15DAE}"/>
                         </a:ext>
                       </a:extLst>
                     </pic:cNvPr>
@@ -3785,7 +4337,7 @@
                   <pic:spPr>
                     <a:xfrm>
                       <a:off x="0" y="0"/>
-                      <a:ext cx="4001249" cy="1690503"/>
+                      <a:ext cx="3895709" cy="1645913"/>
                     </a:xfrm>
                     <a:prstGeom prst="rect">
                       <a:avLst/>
@@ -3805,9 +4357,9 @@
           <w:ilvl w:val="0"/>
           <w:numId w:val="0"/>
         </w:numPr>
-        <w:ind w:left="720" w:hanging="720"/>
-      </w:pPr>
-      <w:bookmarkStart w:id="11" w:name="_Toc516675310"/>
+        <w:ind w:left="1353" w:hanging="720"/>
+      </w:pPr>
+      <w:bookmarkStart w:id="11" w:name="_Toc519079351"/>
       <w:r>
         <w:t>ESPECIFICACI</w:t>
       </w:r>
@@ -3900,6 +4452,7 @@
     <w:p>
       <w:pPr>
         <w:spacing w:before="0" w:after="0" w:line="240" w:lineRule="auto"/>
+        <w:ind w:left="993"/>
         <w:jc w:val="left"/>
         <w:rPr>
           <w:szCs w:val="24"/>
@@ -3912,13 +4465,13 @@
           <w:lang w:eastAsia="es-PE"/>
         </w:rPr>
         <w:drawing>
-          <wp:inline distT="0" distB="0" distL="0" distR="0" wp14:anchorId="5C9F0AF1" wp14:editId="5A4E5A28">
-            <wp:extent cx="4540469" cy="3124591"/>
-            <wp:effectExtent l="0" t="0" r="0" b="0"/>
+          <wp:inline distT="0" distB="0" distL="0" distR="0" wp14:anchorId="4A1A3236" wp14:editId="53A0DD04">
+            <wp:extent cx="3623867" cy="2493818"/>
+            <wp:effectExtent l="0" t="0" r="0" b="1905"/>
             <wp:docPr id="13" name="Imagen 6">
               <a:extLst xmlns:a="http://schemas.openxmlformats.org/drawingml/2006/main">
                 <a:ext uri="{FF2B5EF4-FFF2-40B4-BE49-F238E27FC236}">
-                  <a16:creationId xmlns:a16="http://schemas.microsoft.com/office/drawing/2014/main" xmlns:w16se="http://schemas.microsoft.com/office/word/2015/wordml/symex" xmlns:w16cid="http://schemas.microsoft.com/office/word/2016/wordml/cid" xmlns:w="http://schemas.openxmlformats.org/wordprocessingml/2006/main" xmlns:w10="urn:schemas-microsoft-com:office:word" xmlns:v="urn:schemas-microsoft-com:vml" xmlns:o="urn:schemas-microsoft-com:office:office" xmlns:am3d="http://schemas.microsoft.com/office/drawing/2017/model3d" xmlns:aink="http://schemas.microsoft.com/office/drawing/2016/ink" xmlns:cx8="http://schemas.microsoft.com/office/drawing/2016/5/14/chartex" xmlns:cx7="http://schemas.microsoft.com/office/drawing/2016/5/13/chartex" xmlns:cx6="http://schemas.microsoft.com/office/drawing/2016/5/12/chartex" xmlns:cx5="http://schemas.microsoft.com/office/drawing/2016/5/11/chartex" xmlns:cx4="http://schemas.microsoft.com/office/drawing/2016/5/10/chartex" xmlns:cx3="http://schemas.microsoft.com/office/drawing/2016/5/9/chartex" xmlns:cx2="http://schemas.microsoft.com/office/drawing/2015/10/21/chartex" xmlns:cx1="http://schemas.microsoft.com/office/drawing/2015/9/8/chartex" xmlns:cx="http://schemas.microsoft.com/office/drawing/2014/chartex" xmlns="" id="{86202C3C-BB8F-4C93-951D-25F0C6C53917}"/>
+                  <a16:creationId xmlns:a16="http://schemas.microsoft.com/office/drawing/2014/main" id="{86202C3C-BB8F-4C93-951D-25F0C6C53917}"/>
                 </a:ext>
               </a:extLst>
             </wp:docPr>
@@ -3932,7 +4485,7 @@
                     <pic:cNvPr id="7" name="Imagen 6">
                       <a:extLst>
                         <a:ext uri="{FF2B5EF4-FFF2-40B4-BE49-F238E27FC236}">
-                          <a16:creationId xmlns:a16="http://schemas.microsoft.com/office/drawing/2014/main" xmlns:w16se="http://schemas.microsoft.com/office/word/2015/wordml/symex" xmlns:w16cid="http://schemas.microsoft.com/office/word/2016/wordml/cid" xmlns:w="http://schemas.openxmlformats.org/wordprocessingml/2006/main" xmlns:w10="urn:schemas-microsoft-com:office:word" xmlns:v="urn:schemas-microsoft-com:vml" xmlns:o="urn:schemas-microsoft-com:office:office" xmlns:am3d="http://schemas.microsoft.com/office/drawing/2017/model3d" xmlns:aink="http://schemas.microsoft.com/office/drawing/2016/ink" xmlns:cx8="http://schemas.microsoft.com/office/drawing/2016/5/14/chartex" xmlns:cx7="http://schemas.microsoft.com/office/drawing/2016/5/13/chartex" xmlns:cx6="http://schemas.microsoft.com/office/drawing/2016/5/12/chartex" xmlns:cx5="http://schemas.microsoft.com/office/drawing/2016/5/11/chartex" xmlns:cx4="http://schemas.microsoft.com/office/drawing/2016/5/10/chartex" xmlns:cx3="http://schemas.microsoft.com/office/drawing/2016/5/9/chartex" xmlns:cx2="http://schemas.microsoft.com/office/drawing/2015/10/21/chartex" xmlns:cx1="http://schemas.microsoft.com/office/drawing/2015/9/8/chartex" xmlns:cx="http://schemas.microsoft.com/office/drawing/2014/chartex" xmlns="" id="{86202C3C-BB8F-4C93-951D-25F0C6C53917}"/>
+                          <a16:creationId xmlns:a16="http://schemas.microsoft.com/office/drawing/2014/main" id="{86202C3C-BB8F-4C93-951D-25F0C6C53917}"/>
                         </a:ext>
                       </a:extLst>
                     </pic:cNvPr>
@@ -3949,7 +4502,7 @@
                   <pic:spPr>
                     <a:xfrm>
                       <a:off x="0" y="0"/>
-                      <a:ext cx="4545410" cy="3127991"/>
+                      <a:ext cx="3631966" cy="2499392"/>
                     </a:xfrm>
                     <a:prstGeom prst="rect">
                       <a:avLst/>
@@ -3969,9 +4522,9 @@
           <w:ilvl w:val="0"/>
           <w:numId w:val="0"/>
         </w:numPr>
-        <w:ind w:left="720" w:hanging="720"/>
-      </w:pPr>
-      <w:bookmarkStart w:id="12" w:name="_Toc516675311"/>
+        <w:ind w:left="1353" w:hanging="720"/>
+      </w:pPr>
+      <w:bookmarkStart w:id="12" w:name="_Toc519079352"/>
       <w:r>
         <w:lastRenderedPageBreak/>
         <w:t>DIAGRAMA DE CLASES DEL</w:t>
@@ -3983,6 +4536,7 @@
     </w:p>
     <w:p>
       <w:pPr>
+        <w:ind w:left="633"/>
         <w:rPr>
           <w:b/>
           <w:sz w:val="28"/>
@@ -4021,13 +4575,13 @@
           <w:lang w:eastAsia="es-PE"/>
         </w:rPr>
         <w:drawing>
-          <wp:inline distT="0" distB="0" distL="0" distR="0" wp14:anchorId="444BC252" wp14:editId="53005806">
-            <wp:extent cx="3351742" cy="3594538"/>
-            <wp:effectExtent l="0" t="0" r="1270" b="6350"/>
+          <wp:inline distT="0" distB="0" distL="0" distR="0" wp14:anchorId="444BC252" wp14:editId="4F535682">
+            <wp:extent cx="3155862" cy="3384468"/>
+            <wp:effectExtent l="0" t="0" r="6985" b="6985"/>
             <wp:docPr id="14" name="Imagen 6">
               <a:extLst xmlns:a="http://schemas.openxmlformats.org/drawingml/2006/main">
                 <a:ext uri="{FF2B5EF4-FFF2-40B4-BE49-F238E27FC236}">
-                  <a16:creationId xmlns:a16="http://schemas.microsoft.com/office/drawing/2014/main" xmlns:w16se="http://schemas.microsoft.com/office/word/2015/wordml/symex" xmlns:w16cid="http://schemas.microsoft.com/office/word/2016/wordml/cid" xmlns:w="http://schemas.openxmlformats.org/wordprocessingml/2006/main" xmlns:w10="urn:schemas-microsoft-com:office:word" xmlns:v="urn:schemas-microsoft-com:vml" xmlns:o="urn:schemas-microsoft-com:office:office" xmlns:am3d="http://schemas.microsoft.com/office/drawing/2017/model3d" xmlns:aink="http://schemas.microsoft.com/office/drawing/2016/ink" xmlns:cx8="http://schemas.microsoft.com/office/drawing/2016/5/14/chartex" xmlns:cx7="http://schemas.microsoft.com/office/drawing/2016/5/13/chartex" xmlns:cx6="http://schemas.microsoft.com/office/drawing/2016/5/12/chartex" xmlns:cx5="http://schemas.microsoft.com/office/drawing/2016/5/11/chartex" xmlns:cx4="http://schemas.microsoft.com/office/drawing/2016/5/10/chartex" xmlns:cx3="http://schemas.microsoft.com/office/drawing/2016/5/9/chartex" xmlns:cx2="http://schemas.microsoft.com/office/drawing/2015/10/21/chartex" xmlns:cx1="http://schemas.microsoft.com/office/drawing/2015/9/8/chartex" xmlns:cx="http://schemas.microsoft.com/office/drawing/2014/chartex" xmlns="" id="{09E4B054-30FB-4B87-B9FB-6BA57B1692BC}"/>
+                  <a16:creationId xmlns:a16="http://schemas.microsoft.com/office/drawing/2014/main" id="{09E4B054-30FB-4B87-B9FB-6BA57B1692BC}"/>
                 </a:ext>
               </a:extLst>
             </wp:docPr>
@@ -4041,7 +4595,7 @@
                     <pic:cNvPr id="7" name="Imagen 6">
                       <a:extLst>
                         <a:ext uri="{FF2B5EF4-FFF2-40B4-BE49-F238E27FC236}">
-                          <a16:creationId xmlns:a16="http://schemas.microsoft.com/office/drawing/2014/main" xmlns:w16se="http://schemas.microsoft.com/office/word/2015/wordml/symex" xmlns:w16cid="http://schemas.microsoft.com/office/word/2016/wordml/cid" xmlns:w="http://schemas.openxmlformats.org/wordprocessingml/2006/main" xmlns:w10="urn:schemas-microsoft-com:office:word" xmlns:v="urn:schemas-microsoft-com:vml" xmlns:o="urn:schemas-microsoft-com:office:office" xmlns:am3d="http://schemas.microsoft.com/office/drawing/2017/model3d" xmlns:aink="http://schemas.microsoft.com/office/drawing/2016/ink" xmlns:cx8="http://schemas.microsoft.com/office/drawing/2016/5/14/chartex" xmlns:cx7="http://schemas.microsoft.com/office/drawing/2016/5/13/chartex" xmlns:cx6="http://schemas.microsoft.com/office/drawing/2016/5/12/chartex" xmlns:cx5="http://schemas.microsoft.com/office/drawing/2016/5/11/chartex" xmlns:cx4="http://schemas.microsoft.com/office/drawing/2016/5/10/chartex" xmlns:cx3="http://schemas.microsoft.com/office/drawing/2016/5/9/chartex" xmlns:cx2="http://schemas.microsoft.com/office/drawing/2015/10/21/chartex" xmlns:cx1="http://schemas.microsoft.com/office/drawing/2015/9/8/chartex" xmlns:cx="http://schemas.microsoft.com/office/drawing/2014/chartex" xmlns="" id="{09E4B054-30FB-4B87-B9FB-6BA57B1692BC}"/>
+                          <a16:creationId xmlns:a16="http://schemas.microsoft.com/office/drawing/2014/main" id="{09E4B054-30FB-4B87-B9FB-6BA57B1692BC}"/>
                         </a:ext>
                       </a:extLst>
                     </pic:cNvPr>
@@ -4058,7 +4612,7 @@
                   <pic:spPr>
                     <a:xfrm>
                       <a:off x="0" y="0"/>
-                      <a:ext cx="3361142" cy="3604619"/>
+                      <a:ext cx="3169156" cy="3398725"/>
                     </a:xfrm>
                     <a:prstGeom prst="rect">
                       <a:avLst/>
@@ -4081,6 +4635,7 @@
     </w:p>
     <w:p>
       <w:pPr>
+        <w:ind w:left="708"/>
         <w:rPr>
           <w:b/>
           <w:sz w:val="28"/>
@@ -4125,7 +4680,7 @@
             <wp:docPr id="16" name="Imagen 6">
               <a:extLst xmlns:a="http://schemas.openxmlformats.org/drawingml/2006/main">
                 <a:ext uri="{FF2B5EF4-FFF2-40B4-BE49-F238E27FC236}">
-                  <a16:creationId xmlns:a16="http://schemas.microsoft.com/office/drawing/2014/main" xmlns:w16se="http://schemas.microsoft.com/office/word/2015/wordml/symex" xmlns:w16cid="http://schemas.microsoft.com/office/word/2016/wordml/cid" xmlns:w="http://schemas.openxmlformats.org/wordprocessingml/2006/main" xmlns:w10="urn:schemas-microsoft-com:office:word" xmlns:v="urn:schemas-microsoft-com:vml" xmlns:o="urn:schemas-microsoft-com:office:office" xmlns:am3d="http://schemas.microsoft.com/office/drawing/2017/model3d" xmlns:aink="http://schemas.microsoft.com/office/drawing/2016/ink" xmlns:cx8="http://schemas.microsoft.com/office/drawing/2016/5/14/chartex" xmlns:cx7="http://schemas.microsoft.com/office/drawing/2016/5/13/chartex" xmlns:cx6="http://schemas.microsoft.com/office/drawing/2016/5/12/chartex" xmlns:cx5="http://schemas.microsoft.com/office/drawing/2016/5/11/chartex" xmlns:cx4="http://schemas.microsoft.com/office/drawing/2016/5/10/chartex" xmlns:cx3="http://schemas.microsoft.com/office/drawing/2016/5/9/chartex" xmlns:cx2="http://schemas.microsoft.com/office/drawing/2015/10/21/chartex" xmlns:cx1="http://schemas.microsoft.com/office/drawing/2015/9/8/chartex" xmlns:cx="http://schemas.microsoft.com/office/drawing/2014/chartex" xmlns="" id="{775E7A9F-6D78-4F2A-989E-C7C7AA30AA5B}"/>
+                  <a16:creationId xmlns:a16="http://schemas.microsoft.com/office/drawing/2014/main" id="{775E7A9F-6D78-4F2A-989E-C7C7AA30AA5B}"/>
                 </a:ext>
               </a:extLst>
             </wp:docPr>
@@ -4139,7 +4694,7 @@
                     <pic:cNvPr id="7" name="Imagen 6">
                       <a:extLst>
                         <a:ext uri="{FF2B5EF4-FFF2-40B4-BE49-F238E27FC236}">
-                          <a16:creationId xmlns:a16="http://schemas.microsoft.com/office/drawing/2014/main" xmlns:w16se="http://schemas.microsoft.com/office/word/2015/wordml/symex" xmlns:w16cid="http://schemas.microsoft.com/office/word/2016/wordml/cid" xmlns:w="http://schemas.openxmlformats.org/wordprocessingml/2006/main" xmlns:w10="urn:schemas-microsoft-com:office:word" xmlns:v="urn:schemas-microsoft-com:vml" xmlns:o="urn:schemas-microsoft-com:office:office" xmlns:am3d="http://schemas.microsoft.com/office/drawing/2017/model3d" xmlns:aink="http://schemas.microsoft.com/office/drawing/2016/ink" xmlns:cx8="http://schemas.microsoft.com/office/drawing/2016/5/14/chartex" xmlns:cx7="http://schemas.microsoft.com/office/drawing/2016/5/13/chartex" xmlns:cx6="http://schemas.microsoft.com/office/drawing/2016/5/12/chartex" xmlns:cx5="http://schemas.microsoft.com/office/drawing/2016/5/11/chartex" xmlns:cx4="http://schemas.microsoft.com/office/drawing/2016/5/10/chartex" xmlns:cx3="http://schemas.microsoft.com/office/drawing/2016/5/9/chartex" xmlns:cx2="http://schemas.microsoft.com/office/drawing/2015/10/21/chartex" xmlns:cx1="http://schemas.microsoft.com/office/drawing/2015/9/8/chartex" xmlns:cx="http://schemas.microsoft.com/office/drawing/2014/chartex" xmlns="" id="{775E7A9F-6D78-4F2A-989E-C7C7AA30AA5B}"/>
+                          <a16:creationId xmlns:a16="http://schemas.microsoft.com/office/drawing/2014/main" id="{775E7A9F-6D78-4F2A-989E-C7C7AA30AA5B}"/>
                         </a:ext>
                       </a:extLst>
                     </pic:cNvPr>
@@ -4180,6 +4735,7 @@
     <w:p>
       <w:pPr>
         <w:spacing w:before="0" w:after="0" w:line="240" w:lineRule="auto"/>
+        <w:ind w:left="708"/>
         <w:rPr>
           <w:b/>
           <w:sz w:val="28"/>
@@ -4187,14 +4743,22 @@
           <w:u w:val="single"/>
         </w:rPr>
       </w:pPr>
-      <w:proofErr w:type="gramStart"/>
       <w:r>
         <w:rPr>
           <w:b/>
           <w:szCs w:val="24"/>
           <w:u w:val="single"/>
         </w:rPr>
-        <w:t>CUN3 :</w:t>
+        <w:t>CUN</w:t>
+      </w:r>
+      <w:proofErr w:type="gramStart"/>
+      <w:r>
+        <w:rPr>
+          <w:b/>
+          <w:szCs w:val="24"/>
+          <w:u w:val="single"/>
+        </w:rPr>
+        <w:t>3 :</w:t>
       </w:r>
       <w:proofErr w:type="gramEnd"/>
       <w:r>
@@ -4228,6 +4792,7 @@
     <w:p>
       <w:pPr>
         <w:spacing w:before="0" w:after="0" w:line="240" w:lineRule="auto"/>
+        <w:ind w:left="1416"/>
         <w:rPr>
           <w:b/>
           <w:sz w:val="28"/>
@@ -4243,13 +4808,13 @@
           <w:lang w:eastAsia="es-PE"/>
         </w:rPr>
         <w:drawing>
-          <wp:inline distT="0" distB="0" distL="0" distR="0" wp14:anchorId="42A27AFA" wp14:editId="02BDB96C">
-            <wp:extent cx="5612130" cy="2632710"/>
-            <wp:effectExtent l="0" t="0" r="7620" b="0"/>
+          <wp:inline distT="0" distB="0" distL="0" distR="0" wp14:anchorId="42A27AFA" wp14:editId="332BE0B8">
+            <wp:extent cx="5165766" cy="2423316"/>
+            <wp:effectExtent l="0" t="0" r="0" b="0"/>
             <wp:docPr id="17" name="Imagen 9">
               <a:extLst xmlns:a="http://schemas.openxmlformats.org/drawingml/2006/main">
                 <a:ext uri="{FF2B5EF4-FFF2-40B4-BE49-F238E27FC236}">
-                  <a16:creationId xmlns:a16="http://schemas.microsoft.com/office/drawing/2014/main" xmlns:w16se="http://schemas.microsoft.com/office/word/2015/wordml/symex" xmlns:w16cid="http://schemas.microsoft.com/office/word/2016/wordml/cid" xmlns:w="http://schemas.openxmlformats.org/wordprocessingml/2006/main" xmlns:w10="urn:schemas-microsoft-com:office:word" xmlns:v="urn:schemas-microsoft-com:vml" xmlns:o="urn:schemas-microsoft-com:office:office" xmlns:am3d="http://schemas.microsoft.com/office/drawing/2017/model3d" xmlns:aink="http://schemas.microsoft.com/office/drawing/2016/ink" xmlns:cx8="http://schemas.microsoft.com/office/drawing/2016/5/14/chartex" xmlns:cx7="http://schemas.microsoft.com/office/drawing/2016/5/13/chartex" xmlns:cx6="http://schemas.microsoft.com/office/drawing/2016/5/12/chartex" xmlns:cx5="http://schemas.microsoft.com/office/drawing/2016/5/11/chartex" xmlns:cx4="http://schemas.microsoft.com/office/drawing/2016/5/10/chartex" xmlns:cx3="http://schemas.microsoft.com/office/drawing/2016/5/9/chartex" xmlns:cx2="http://schemas.microsoft.com/office/drawing/2015/10/21/chartex" xmlns:cx1="http://schemas.microsoft.com/office/drawing/2015/9/8/chartex" xmlns:cx="http://schemas.microsoft.com/office/drawing/2014/chartex" xmlns="" id="{3E67B24D-059E-412B-9ECD-C3183F8D28E0}"/>
+                  <a16:creationId xmlns:a16="http://schemas.microsoft.com/office/drawing/2014/main" id="{3E67B24D-059E-412B-9ECD-C3183F8D28E0}"/>
                 </a:ext>
               </a:extLst>
             </wp:docPr>
@@ -4263,7 +4828,7 @@
                     <pic:cNvPr id="10" name="Imagen 9">
                       <a:extLst>
                         <a:ext uri="{FF2B5EF4-FFF2-40B4-BE49-F238E27FC236}">
-                          <a16:creationId xmlns:a16="http://schemas.microsoft.com/office/drawing/2014/main" xmlns:w16se="http://schemas.microsoft.com/office/word/2015/wordml/symex" xmlns:w16cid="http://schemas.microsoft.com/office/word/2016/wordml/cid" xmlns:w="http://schemas.openxmlformats.org/wordprocessingml/2006/main" xmlns:w10="urn:schemas-microsoft-com:office:word" xmlns:v="urn:schemas-microsoft-com:vml" xmlns:o="urn:schemas-microsoft-com:office:office" xmlns:am3d="http://schemas.microsoft.com/office/drawing/2017/model3d" xmlns:aink="http://schemas.microsoft.com/office/drawing/2016/ink" xmlns:cx8="http://schemas.microsoft.com/office/drawing/2016/5/14/chartex" xmlns:cx7="http://schemas.microsoft.com/office/drawing/2016/5/13/chartex" xmlns:cx6="http://schemas.microsoft.com/office/drawing/2016/5/12/chartex" xmlns:cx5="http://schemas.microsoft.com/office/drawing/2016/5/11/chartex" xmlns:cx4="http://schemas.microsoft.com/office/drawing/2016/5/10/chartex" xmlns:cx3="http://schemas.microsoft.com/office/drawing/2016/5/9/chartex" xmlns:cx2="http://schemas.microsoft.com/office/drawing/2015/10/21/chartex" xmlns:cx1="http://schemas.microsoft.com/office/drawing/2015/9/8/chartex" xmlns:cx="http://schemas.microsoft.com/office/drawing/2014/chartex" xmlns="" id="{3E67B24D-059E-412B-9ECD-C3183F8D28E0}"/>
+                          <a16:creationId xmlns:a16="http://schemas.microsoft.com/office/drawing/2014/main" id="{3E67B24D-059E-412B-9ECD-C3183F8D28E0}"/>
                         </a:ext>
                       </a:extLst>
                     </pic:cNvPr>
@@ -4280,7 +4845,7 @@
                   <pic:spPr>
                     <a:xfrm>
                       <a:off x="0" y="0"/>
-                      <a:ext cx="5612130" cy="2632710"/>
+                      <a:ext cx="5167851" cy="2424294"/>
                     </a:xfrm>
                     <a:prstGeom prst="rect">
                       <a:avLst/>
@@ -4301,7 +4866,7 @@
           <w:numId w:val="0"/>
         </w:numPr>
       </w:pPr>
-      <w:bookmarkStart w:id="13" w:name="_Toc516675312"/>
+      <w:bookmarkStart w:id="13" w:name="_Toc519079353"/>
       <w:r>
         <w:t xml:space="preserve">REALIZACIÓN </w:t>
       </w:r>
@@ -4331,7 +4896,7 @@
             <wp:docPr id="20" name="Imagen 6">
               <a:extLst xmlns:a="http://schemas.openxmlformats.org/drawingml/2006/main">
                 <a:ext uri="{FF2B5EF4-FFF2-40B4-BE49-F238E27FC236}">
-                  <a16:creationId xmlns:a16="http://schemas.microsoft.com/office/drawing/2014/main" xmlns:w16se="http://schemas.microsoft.com/office/word/2015/wordml/symex" xmlns:w16cid="http://schemas.microsoft.com/office/word/2016/wordml/cid" xmlns:w="http://schemas.openxmlformats.org/wordprocessingml/2006/main" xmlns:w10="urn:schemas-microsoft-com:office:word" xmlns:v="urn:schemas-microsoft-com:vml" xmlns:o="urn:schemas-microsoft-com:office:office" xmlns:am3d="http://schemas.microsoft.com/office/drawing/2017/model3d" xmlns:aink="http://schemas.microsoft.com/office/drawing/2016/ink" xmlns:cx8="http://schemas.microsoft.com/office/drawing/2016/5/14/chartex" xmlns:cx7="http://schemas.microsoft.com/office/drawing/2016/5/13/chartex" xmlns:cx6="http://schemas.microsoft.com/office/drawing/2016/5/12/chartex" xmlns:cx5="http://schemas.microsoft.com/office/drawing/2016/5/11/chartex" xmlns:cx4="http://schemas.microsoft.com/office/drawing/2016/5/10/chartex" xmlns:cx3="http://schemas.microsoft.com/office/drawing/2016/5/9/chartex" xmlns:cx2="http://schemas.microsoft.com/office/drawing/2015/10/21/chartex" xmlns:cx1="http://schemas.microsoft.com/office/drawing/2015/9/8/chartex" xmlns:cx="http://schemas.microsoft.com/office/drawing/2014/chartex" xmlns="" id="{A56CCA4E-6C35-49DF-96A1-E721015CEA78}"/>
+                  <a16:creationId xmlns:a16="http://schemas.microsoft.com/office/drawing/2014/main" id="{A56CCA4E-6C35-49DF-96A1-E721015CEA78}"/>
                 </a:ext>
               </a:extLst>
             </wp:docPr>
@@ -4345,7 +4910,7 @@
                     <pic:cNvPr id="7" name="Imagen 6">
                       <a:extLst>
                         <a:ext uri="{FF2B5EF4-FFF2-40B4-BE49-F238E27FC236}">
-                          <a16:creationId xmlns:a16="http://schemas.microsoft.com/office/drawing/2014/main" xmlns:w16se="http://schemas.microsoft.com/office/word/2015/wordml/symex" xmlns:w16cid="http://schemas.microsoft.com/office/word/2016/wordml/cid" xmlns:w="http://schemas.openxmlformats.org/wordprocessingml/2006/main" xmlns:w10="urn:schemas-microsoft-com:office:word" xmlns:v="urn:schemas-microsoft-com:vml" xmlns:o="urn:schemas-microsoft-com:office:office" xmlns:am3d="http://schemas.microsoft.com/office/drawing/2017/model3d" xmlns:aink="http://schemas.microsoft.com/office/drawing/2016/ink" xmlns:cx8="http://schemas.microsoft.com/office/drawing/2016/5/14/chartex" xmlns:cx7="http://schemas.microsoft.com/office/drawing/2016/5/13/chartex" xmlns:cx6="http://schemas.microsoft.com/office/drawing/2016/5/12/chartex" xmlns:cx5="http://schemas.microsoft.com/office/drawing/2016/5/11/chartex" xmlns:cx4="http://schemas.microsoft.com/office/drawing/2016/5/10/chartex" xmlns:cx3="http://schemas.microsoft.com/office/drawing/2016/5/9/chartex" xmlns:cx2="http://schemas.microsoft.com/office/drawing/2015/10/21/chartex" xmlns:cx1="http://schemas.microsoft.com/office/drawing/2015/9/8/chartex" xmlns:cx="http://schemas.microsoft.com/office/drawing/2014/chartex" xmlns="" id="{A56CCA4E-6C35-49DF-96A1-E721015CEA78}"/>
+                          <a16:creationId xmlns:a16="http://schemas.microsoft.com/office/drawing/2014/main" id="{A56CCA4E-6C35-49DF-96A1-E721015CEA78}"/>
                         </a:ext>
                       </a:extLst>
                     </pic:cNvPr>
@@ -4404,7 +4969,7 @@
             <wp:docPr id="21" name="Imagen 9">
               <a:extLst xmlns:a="http://schemas.openxmlformats.org/drawingml/2006/main">
                 <a:ext uri="{FF2B5EF4-FFF2-40B4-BE49-F238E27FC236}">
-                  <a16:creationId xmlns:a16="http://schemas.microsoft.com/office/drawing/2014/main" xmlns:w16se="http://schemas.microsoft.com/office/word/2015/wordml/symex" xmlns:w16cid="http://schemas.microsoft.com/office/word/2016/wordml/cid" xmlns:w="http://schemas.openxmlformats.org/wordprocessingml/2006/main" xmlns:w10="urn:schemas-microsoft-com:office:word" xmlns:v="urn:schemas-microsoft-com:vml" xmlns:o="urn:schemas-microsoft-com:office:office" xmlns:am3d="http://schemas.microsoft.com/office/drawing/2017/model3d" xmlns:aink="http://schemas.microsoft.com/office/drawing/2016/ink" xmlns:cx8="http://schemas.microsoft.com/office/drawing/2016/5/14/chartex" xmlns:cx7="http://schemas.microsoft.com/office/drawing/2016/5/13/chartex" xmlns:cx6="http://schemas.microsoft.com/office/drawing/2016/5/12/chartex" xmlns:cx5="http://schemas.microsoft.com/office/drawing/2016/5/11/chartex" xmlns:cx4="http://schemas.microsoft.com/office/drawing/2016/5/10/chartex" xmlns:cx3="http://schemas.microsoft.com/office/drawing/2016/5/9/chartex" xmlns:cx2="http://schemas.microsoft.com/office/drawing/2015/10/21/chartex" xmlns:cx1="http://schemas.microsoft.com/office/drawing/2015/9/8/chartex" xmlns:cx="http://schemas.microsoft.com/office/drawing/2014/chartex" xmlns="" id="{EE4EAB7E-6333-425E-BB75-63DC3A81D476}"/>
+                  <a16:creationId xmlns:a16="http://schemas.microsoft.com/office/drawing/2014/main" id="{EE4EAB7E-6333-425E-BB75-63DC3A81D476}"/>
                 </a:ext>
               </a:extLst>
             </wp:docPr>
@@ -4418,7 +4983,7 @@
                     <pic:cNvPr id="10" name="Imagen 9">
                       <a:extLst>
                         <a:ext uri="{FF2B5EF4-FFF2-40B4-BE49-F238E27FC236}">
-                          <a16:creationId xmlns:a16="http://schemas.microsoft.com/office/drawing/2014/main" xmlns:w16se="http://schemas.microsoft.com/office/word/2015/wordml/symex" xmlns:w16cid="http://schemas.microsoft.com/office/word/2016/wordml/cid" xmlns:w="http://schemas.openxmlformats.org/wordprocessingml/2006/main" xmlns:w10="urn:schemas-microsoft-com:office:word" xmlns:v="urn:schemas-microsoft-com:vml" xmlns:o="urn:schemas-microsoft-com:office:office" xmlns:am3d="http://schemas.microsoft.com/office/drawing/2017/model3d" xmlns:aink="http://schemas.microsoft.com/office/drawing/2016/ink" xmlns:cx8="http://schemas.microsoft.com/office/drawing/2016/5/14/chartex" xmlns:cx7="http://schemas.microsoft.com/office/drawing/2016/5/13/chartex" xmlns:cx6="http://schemas.microsoft.com/office/drawing/2016/5/12/chartex" xmlns:cx5="http://schemas.microsoft.com/office/drawing/2016/5/11/chartex" xmlns:cx4="http://schemas.microsoft.com/office/drawing/2016/5/10/chartex" xmlns:cx3="http://schemas.microsoft.com/office/drawing/2016/5/9/chartex" xmlns:cx2="http://schemas.microsoft.com/office/drawing/2015/10/21/chartex" xmlns:cx1="http://schemas.microsoft.com/office/drawing/2015/9/8/chartex" xmlns:cx="http://schemas.microsoft.com/office/drawing/2014/chartex" xmlns="" id="{EE4EAB7E-6333-425E-BB75-63DC3A81D476}"/>
+                          <a16:creationId xmlns:a16="http://schemas.microsoft.com/office/drawing/2014/main" id="{EE4EAB7E-6333-425E-BB75-63DC3A81D476}"/>
                         </a:ext>
                       </a:extLst>
                     </pic:cNvPr>
@@ -4463,7 +5028,7 @@
             <wp:docPr id="22" name="Imagen 11">
               <a:extLst xmlns:a="http://schemas.openxmlformats.org/drawingml/2006/main">
                 <a:ext uri="{FF2B5EF4-FFF2-40B4-BE49-F238E27FC236}">
-                  <a16:creationId xmlns:a16="http://schemas.microsoft.com/office/drawing/2014/main" xmlns:w16se="http://schemas.microsoft.com/office/word/2015/wordml/symex" xmlns:w16cid="http://schemas.microsoft.com/office/word/2016/wordml/cid" xmlns:w="http://schemas.openxmlformats.org/wordprocessingml/2006/main" xmlns:w10="urn:schemas-microsoft-com:office:word" xmlns:v="urn:schemas-microsoft-com:vml" xmlns:o="urn:schemas-microsoft-com:office:office" xmlns:am3d="http://schemas.microsoft.com/office/drawing/2017/model3d" xmlns:aink="http://schemas.microsoft.com/office/drawing/2016/ink" xmlns:cx8="http://schemas.microsoft.com/office/drawing/2016/5/14/chartex" xmlns:cx7="http://schemas.microsoft.com/office/drawing/2016/5/13/chartex" xmlns:cx6="http://schemas.microsoft.com/office/drawing/2016/5/12/chartex" xmlns:cx5="http://schemas.microsoft.com/office/drawing/2016/5/11/chartex" xmlns:cx4="http://schemas.microsoft.com/office/drawing/2016/5/10/chartex" xmlns:cx3="http://schemas.microsoft.com/office/drawing/2016/5/9/chartex" xmlns:cx2="http://schemas.microsoft.com/office/drawing/2015/10/21/chartex" xmlns:cx1="http://schemas.microsoft.com/office/drawing/2015/9/8/chartex" xmlns:cx="http://schemas.microsoft.com/office/drawing/2014/chartex" xmlns="" id="{C69D81F3-60EE-481D-A157-4524A7A083F3}"/>
+                  <a16:creationId xmlns:a16="http://schemas.microsoft.com/office/drawing/2014/main" id="{C69D81F3-60EE-481D-A157-4524A7A083F3}"/>
                 </a:ext>
               </a:extLst>
             </wp:docPr>
@@ -4477,7 +5042,7 @@
                     <pic:cNvPr id="12" name="Imagen 11">
                       <a:extLst>
                         <a:ext uri="{FF2B5EF4-FFF2-40B4-BE49-F238E27FC236}">
-                          <a16:creationId xmlns:a16="http://schemas.microsoft.com/office/drawing/2014/main" xmlns:w16se="http://schemas.microsoft.com/office/word/2015/wordml/symex" xmlns:w16cid="http://schemas.microsoft.com/office/word/2016/wordml/cid" xmlns:w="http://schemas.openxmlformats.org/wordprocessingml/2006/main" xmlns:w10="urn:schemas-microsoft-com:office:word" xmlns:v="urn:schemas-microsoft-com:vml" xmlns:o="urn:schemas-microsoft-com:office:office" xmlns:am3d="http://schemas.microsoft.com/office/drawing/2017/model3d" xmlns:aink="http://schemas.microsoft.com/office/drawing/2016/ink" xmlns:cx8="http://schemas.microsoft.com/office/drawing/2016/5/14/chartex" xmlns:cx7="http://schemas.microsoft.com/office/drawing/2016/5/13/chartex" xmlns:cx6="http://schemas.microsoft.com/office/drawing/2016/5/12/chartex" xmlns:cx5="http://schemas.microsoft.com/office/drawing/2016/5/11/chartex" xmlns:cx4="http://schemas.microsoft.com/office/drawing/2016/5/10/chartex" xmlns:cx3="http://schemas.microsoft.com/office/drawing/2016/5/9/chartex" xmlns:cx2="http://schemas.microsoft.com/office/drawing/2015/10/21/chartex" xmlns:cx1="http://schemas.microsoft.com/office/drawing/2015/9/8/chartex" xmlns:cx="http://schemas.microsoft.com/office/drawing/2014/chartex" xmlns="" id="{C69D81F3-60EE-481D-A157-4524A7A083F3}"/>
+                          <a16:creationId xmlns:a16="http://schemas.microsoft.com/office/drawing/2014/main" id="{C69D81F3-60EE-481D-A157-4524A7A083F3}"/>
                         </a:ext>
                       </a:extLst>
                     </pic:cNvPr>
@@ -4514,9 +5079,9 @@
           <w:ilvl w:val="0"/>
           <w:numId w:val="0"/>
         </w:numPr>
-        <w:ind w:left="720" w:hanging="720"/>
-      </w:pPr>
-      <w:bookmarkStart w:id="14" w:name="_Toc516675313"/>
+        <w:ind w:left="1428" w:hanging="720"/>
+      </w:pPr>
+      <w:bookmarkStart w:id="14" w:name="_Toc519079354"/>
       <w:r>
         <w:t xml:space="preserve">ESPECIFICACIÓN </w:t>
       </w:r>
@@ -4527,6 +5092,7 @@
     </w:p>
     <w:p>
       <w:pPr>
+        <w:ind w:left="708"/>
         <w:rPr>
           <w:b/>
           <w:sz w:val="28"/>
@@ -4545,6 +5111,7 @@
     <w:p>
       <w:pPr>
         <w:spacing w:before="0" w:after="0" w:line="240" w:lineRule="auto"/>
+        <w:ind w:left="708"/>
         <w:rPr>
           <w:b/>
         </w:rPr>
@@ -4559,6 +5126,7 @@
     <w:p>
       <w:pPr>
         <w:spacing w:before="0" w:after="0" w:line="240" w:lineRule="auto"/>
+        <w:ind w:left="708"/>
         <w:rPr>
           <w:b/>
         </w:rPr>
@@ -4573,6 +5141,7 @@
     <w:p>
       <w:pPr>
         <w:spacing w:before="0" w:after="0" w:line="240" w:lineRule="auto"/>
+        <w:ind w:left="708"/>
         <w:rPr>
           <w:b/>
         </w:rPr>
@@ -4587,6 +5156,7 @@
     <w:p>
       <w:pPr>
         <w:spacing w:before="0" w:after="0" w:line="240" w:lineRule="auto"/>
+        <w:ind w:left="708"/>
       </w:pPr>
       <w:r>
         <w:t>FB01. El caso de uso inicia cuando el alumno ingresa a la web de inscripción</w:t>
@@ -4595,6 +5165,7 @@
     <w:p>
       <w:pPr>
         <w:spacing w:before="0" w:after="0" w:line="240" w:lineRule="auto"/>
+        <w:ind w:left="708"/>
       </w:pPr>
       <w:r>
         <w:t>FB02. El alumno ingresa sus credenciales y da clic en ingresar</w:t>
@@ -4603,6 +5174,7 @@
     <w:p>
       <w:pPr>
         <w:spacing w:before="0" w:after="0" w:line="240" w:lineRule="auto"/>
+        <w:ind w:left="708"/>
       </w:pPr>
       <w:r>
         <w:t>FB03. El sistema verifica sus credenciales y si son correctas, permite ingresar al sistema</w:t>
@@ -4611,6 +5183,7 @@
     <w:p>
       <w:pPr>
         <w:spacing w:before="0" w:after="0" w:line="240" w:lineRule="auto"/>
+        <w:ind w:left="708"/>
       </w:pPr>
       <w:r>
         <w:t>FB04. El usuario ingresa al sistema y elige la clase a matricularse</w:t>
@@ -4619,6 +5192,7 @@
     <w:p>
       <w:pPr>
         <w:spacing w:before="0" w:after="0" w:line="240" w:lineRule="auto"/>
+        <w:ind w:left="708"/>
       </w:pPr>
       <w:r>
         <w:t>FB05. El sistema genera la inscripción en la clase</w:t>
@@ -4627,6 +5201,7 @@
     <w:p>
       <w:pPr>
         <w:spacing w:before="0" w:after="0" w:line="240" w:lineRule="auto"/>
+        <w:ind w:left="708"/>
       </w:pPr>
       <w:r>
         <w:t>FB06. Al inscribirse, Al alumno se le genera un ticket de deuda para el pago de la clase inscrita</w:t>
@@ -4635,6 +5210,7 @@
     <w:p>
       <w:pPr>
         <w:spacing w:before="0" w:after="0" w:line="240" w:lineRule="auto"/>
+        <w:ind w:left="708"/>
         <w:rPr>
           <w:b/>
         </w:rPr>
@@ -4649,6 +5225,7 @@
     <w:p>
       <w:pPr>
         <w:spacing w:before="0" w:after="0" w:line="240" w:lineRule="auto"/>
+        <w:ind w:left="708"/>
       </w:pPr>
       <w:r>
         <w:t>FA01: Alumno ingresa credenciales incorrectas de acceso</w:t>
@@ -4657,6 +5234,7 @@
     <w:p>
       <w:pPr>
         <w:spacing w:before="0" w:after="0" w:line="240" w:lineRule="auto"/>
+        <w:ind w:left="708"/>
       </w:pPr>
       <w:r>
         <w:t>FA02: El alumno solicita la recuperación de contraseña</w:t>
@@ -4665,6 +5243,7 @@
     <w:p>
       <w:pPr>
         <w:spacing w:before="0" w:after="0" w:line="240" w:lineRule="auto"/>
+        <w:ind w:left="708"/>
       </w:pPr>
       <w:r>
         <w:t>FA03: El sistema le envía un correo de recuperación de contraseña</w:t>
@@ -4673,6 +5252,7 @@
     <w:p>
       <w:pPr>
         <w:spacing w:before="0" w:after="0" w:line="240" w:lineRule="auto"/>
+        <w:ind w:left="708"/>
       </w:pPr>
       <w:r>
         <w:t>FA04: El alumno cambia su contraseña y vuelva al flujo FB02</w:t>
@@ -4681,6 +5261,7 @@
     <w:p>
       <w:pPr>
         <w:spacing w:before="0" w:after="0" w:line="240" w:lineRule="auto"/>
+        <w:ind w:left="708"/>
         <w:rPr>
           <w:b/>
         </w:rPr>
@@ -4695,6 +5276,7 @@
     <w:p>
       <w:pPr>
         <w:spacing w:before="0" w:after="0" w:line="240" w:lineRule="auto"/>
+        <w:ind w:left="708"/>
       </w:pPr>
       <w:r>
         <w:t>FA01: Alumno no recibe la contraseña de recuperación</w:t>
@@ -4703,6 +5285,7 @@
     <w:p>
       <w:pPr>
         <w:spacing w:before="0" w:after="0" w:line="240" w:lineRule="auto"/>
+        <w:ind w:left="708"/>
       </w:pPr>
       <w:r>
         <w:t>FA02: El alumno llama al Call Center para la recuperación de contraseña</w:t>
@@ -4711,6 +5294,7 @@
     <w:p>
       <w:pPr>
         <w:spacing w:before="0" w:after="0" w:line="240" w:lineRule="auto"/>
+        <w:ind w:left="708"/>
       </w:pPr>
       <w:r>
         <w:t xml:space="preserve">FA03: El Call Center verifica sus datos y genera nueva contraseña y </w:t>
@@ -4727,12 +5311,16 @@
     <w:p>
       <w:pPr>
         <w:spacing w:before="0" w:after="0" w:line="240" w:lineRule="auto"/>
+        <w:ind w:left="708"/>
       </w:pPr>
       <w:r>
         <w:t>FA04: El alumno cambia su contraseña y vuelva al flujo FB02</w:t>
       </w:r>
     </w:p>
     <w:p>
+      <w:pPr>
+        <w:ind w:left="1416"/>
+      </w:pPr>
       <w:r>
         <w:rPr>
           <w:noProof/>
@@ -4740,9 +5328,9 @@
         </w:rPr>
         <w:lastRenderedPageBreak/>
         <w:drawing>
-          <wp:inline distT="0" distB="0" distL="0" distR="0" wp14:anchorId="5D27106E" wp14:editId="3EAE256D">
-            <wp:extent cx="5219048" cy="5600000"/>
-            <wp:effectExtent l="0" t="0" r="1270" b="1270"/>
+          <wp:inline distT="0" distB="0" distL="0" distR="0" wp14:anchorId="5D27106E" wp14:editId="50303729">
+            <wp:extent cx="4471262" cy="4797631"/>
+            <wp:effectExtent l="0" t="0" r="5715" b="3175"/>
             <wp:docPr id="1" name="Imagen 1"/>
             <wp:cNvGraphicFramePr>
               <a:graphicFrameLocks xmlns:a="http://schemas.openxmlformats.org/drawingml/2006/main" noChangeAspect="1"/>
@@ -4763,7 +5351,7 @@
                   <pic:spPr>
                     <a:xfrm>
                       <a:off x="0" y="0"/>
-                      <a:ext cx="5219048" cy="5600000"/>
+                      <a:ext cx="4473418" cy="4799944"/>
                     </a:xfrm>
                     <a:prstGeom prst="rect">
                       <a:avLst/>
@@ -4778,13 +5366,7 @@
     </w:p>
     <w:p>
       <w:pPr>
-        <w:rPr>
-          <w:b/>
-        </w:rPr>
-      </w:pPr>
-    </w:p>
-    <w:p>
-      <w:pPr>
+        <w:ind w:left="708"/>
         <w:rPr>
           <w:b/>
           <w:sz w:val="28"/>
@@ -4803,6 +5385,7 @@
     <w:p>
       <w:pPr>
         <w:spacing w:before="0" w:after="0" w:line="240" w:lineRule="auto"/>
+        <w:ind w:left="708"/>
         <w:rPr>
           <w:b/>
         </w:rPr>
@@ -4817,6 +5400,7 @@
     <w:p>
       <w:pPr>
         <w:spacing w:before="0" w:after="0" w:line="240" w:lineRule="auto"/>
+        <w:ind w:left="708"/>
         <w:rPr>
           <w:b/>
         </w:rPr>
@@ -4831,6 +5415,7 @@
     <w:p>
       <w:pPr>
         <w:spacing w:before="0" w:after="0" w:line="240" w:lineRule="auto"/>
+        <w:ind w:left="708"/>
         <w:rPr>
           <w:b/>
         </w:rPr>
@@ -4845,6 +5430,7 @@
     <w:p>
       <w:pPr>
         <w:spacing w:before="0" w:after="0" w:line="240" w:lineRule="auto"/>
+        <w:ind w:left="708"/>
       </w:pPr>
       <w:r>
         <w:t>FB01. El caso de uso inicia cuando el alumno selecciona el método de pago</w:t>
@@ -4853,6 +5439,7 @@
     <w:p>
       <w:pPr>
         <w:spacing w:before="0" w:after="0" w:line="240" w:lineRule="auto"/>
+        <w:ind w:left="708"/>
       </w:pPr>
       <w:r>
         <w:t xml:space="preserve">FB02. El sistema  genera el recibo de pago </w:t>
@@ -4861,6 +5448,7 @@
     <w:p>
       <w:pPr>
         <w:spacing w:before="0" w:after="0" w:line="240" w:lineRule="auto"/>
+        <w:ind w:left="708"/>
       </w:pPr>
       <w:r>
         <w:t>FB03</w:t>
@@ -4880,6 +5468,7 @@
     <w:p>
       <w:pPr>
         <w:spacing w:before="0" w:after="0" w:line="240" w:lineRule="auto"/>
+        <w:ind w:left="708"/>
       </w:pPr>
       <w:r>
         <w:t>FB04</w:t>
@@ -4891,6 +5480,7 @@
     <w:p>
       <w:pPr>
         <w:spacing w:before="0" w:after="0" w:line="240" w:lineRule="auto"/>
+        <w:ind w:left="708"/>
       </w:pPr>
       <w:r>
         <w:t>FB05</w:t>
@@ -4902,9 +5492,9 @@
     <w:p>
       <w:pPr>
         <w:spacing w:before="0" w:after="0" w:line="240" w:lineRule="auto"/>
-      </w:pPr>
-      <w:r>
-        <w:lastRenderedPageBreak/>
+        <w:ind w:left="708"/>
+      </w:pPr>
+      <w:r>
         <w:t>FB06</w:t>
       </w:r>
       <w:r>
@@ -4914,6 +5504,7 @@
     <w:p>
       <w:pPr>
         <w:spacing w:before="0" w:after="0" w:line="240" w:lineRule="auto"/>
+        <w:ind w:left="708"/>
       </w:pPr>
       <w:r>
         <w:t>Flujo alternativo:</w:t>
@@ -4922,6 +5513,7 @@
     <w:p>
       <w:pPr>
         <w:spacing w:before="0" w:after="0" w:line="240" w:lineRule="auto"/>
+        <w:ind w:left="708"/>
       </w:pPr>
       <w:r>
         <w:t>FA01: El usuario de cobranza no confirma el pago y vuelve a consultar en dos horas</w:t>
@@ -4930,21 +5522,24 @@
     <w:p>
       <w:pPr>
         <w:spacing w:before="0" w:after="0" w:line="240" w:lineRule="auto"/>
+        <w:ind w:left="708"/>
       </w:pPr>
     </w:p>
     <w:p>
       <w:pPr>
         <w:spacing w:before="0" w:after="0" w:line="240" w:lineRule="auto"/>
+        <w:ind w:left="708"/>
       </w:pPr>
       <w:r>
         <w:rPr>
           <w:noProof/>
           <w:lang w:eastAsia="es-PE"/>
         </w:rPr>
+        <w:lastRenderedPageBreak/>
         <w:drawing>
-          <wp:inline distT="0" distB="0" distL="0" distR="0" wp14:anchorId="059610D2" wp14:editId="690FEDC0">
-            <wp:extent cx="4990476" cy="5114286"/>
-            <wp:effectExtent l="0" t="0" r="635" b="0"/>
+          <wp:inline distT="0" distB="0" distL="0" distR="0" wp14:anchorId="059610D2" wp14:editId="11AEE14D">
+            <wp:extent cx="4368615" cy="4476997"/>
+            <wp:effectExtent l="0" t="0" r="0" b="0"/>
             <wp:docPr id="18" name="Imagen 18"/>
             <wp:cNvGraphicFramePr>
               <a:graphicFrameLocks xmlns:a="http://schemas.openxmlformats.org/drawingml/2006/main" noChangeAspect="1"/>
@@ -4965,7 +5560,7 @@
                   <pic:spPr>
                     <a:xfrm>
                       <a:off x="0" y="0"/>
-                      <a:ext cx="4990476" cy="5114286"/>
+                      <a:ext cx="4371293" cy="4479742"/>
                     </a:xfrm>
                     <a:prstGeom prst="rect">
                       <a:avLst/>
@@ -4982,6 +5577,7 @@
     <w:p>
       <w:pPr>
         <w:spacing w:before="0" w:after="0" w:line="240" w:lineRule="auto"/>
+        <w:ind w:left="708"/>
         <w:rPr>
           <w:b/>
           <w:sz w:val="28"/>
@@ -4989,14 +5585,22 @@
           <w:u w:val="single"/>
         </w:rPr>
       </w:pPr>
-      <w:proofErr w:type="gramStart"/>
       <w:r>
         <w:rPr>
           <w:b/>
           <w:szCs w:val="24"/>
           <w:u w:val="single"/>
         </w:rPr>
-        <w:t>CUN3 :</w:t>
+        <w:t>CUN</w:t>
+      </w:r>
+      <w:proofErr w:type="gramStart"/>
+      <w:r>
+        <w:rPr>
+          <w:b/>
+          <w:szCs w:val="24"/>
+          <w:u w:val="single"/>
+        </w:rPr>
+        <w:t>3 :</w:t>
       </w:r>
       <w:proofErr w:type="gramEnd"/>
       <w:r>
@@ -5020,6 +5624,7 @@
     <w:p>
       <w:pPr>
         <w:spacing w:before="0" w:after="0" w:line="240" w:lineRule="auto"/>
+        <w:ind w:left="708"/>
         <w:rPr>
           <w:b/>
           <w:sz w:val="28"/>
@@ -5031,6 +5636,7 @@
     <w:p>
       <w:pPr>
         <w:spacing w:before="0" w:after="0" w:line="240" w:lineRule="auto"/>
+        <w:ind w:left="708"/>
         <w:rPr>
           <w:b/>
           <w:sz w:val="28"/>
@@ -5042,6 +5648,7 @@
     <w:p>
       <w:pPr>
         <w:spacing w:before="0" w:after="0" w:line="240" w:lineRule="auto"/>
+        <w:ind w:left="708"/>
         <w:rPr>
           <w:b/>
         </w:rPr>
@@ -5056,6 +5663,7 @@
     <w:p>
       <w:pPr>
         <w:spacing w:before="0" w:after="0" w:line="240" w:lineRule="auto"/>
+        <w:ind w:left="708"/>
         <w:rPr>
           <w:b/>
         </w:rPr>
@@ -5070,6 +5678,7 @@
     <w:p>
       <w:pPr>
         <w:spacing w:before="0" w:after="0" w:line="240" w:lineRule="auto"/>
+        <w:ind w:left="708"/>
         <w:rPr>
           <w:b/>
         </w:rPr>
@@ -5084,6 +5693,7 @@
     <w:p>
       <w:pPr>
         <w:spacing w:before="0" w:after="0" w:line="240" w:lineRule="auto"/>
+        <w:ind w:left="708"/>
       </w:pPr>
       <w:r>
         <w:t>FB01. El caso de uso inicia cuando el alumno llena su solicitud de documento de matrícula y lo entrega al cajero</w:t>
@@ -5092,9 +5702,9 @@
     <w:p>
       <w:pPr>
         <w:spacing w:before="0" w:after="0" w:line="240" w:lineRule="auto"/>
-      </w:pPr>
-      <w:r>
-        <w:lastRenderedPageBreak/>
+        <w:ind w:left="708"/>
+      </w:pPr>
+      <w:r>
         <w:t>FB02</w:t>
       </w:r>
       <w:r>
@@ -5113,6 +5723,7 @@
     <w:p>
       <w:pPr>
         <w:spacing w:before="0" w:after="0" w:line="240" w:lineRule="auto"/>
+        <w:ind w:left="708"/>
       </w:pPr>
       <w:r>
         <w:t>FB03</w:t>
@@ -5124,6 +5735,7 @@
     <w:p>
       <w:pPr>
         <w:spacing w:before="0" w:after="0" w:line="240" w:lineRule="auto"/>
+        <w:ind w:left="708"/>
         <w:sectPr>
           <w:headerReference w:type="default" r:id="rId27"/>
           <w:footerReference w:type="default" r:id="rId28"/>
@@ -5138,9 +5750,10 @@
           <w:noProof/>
           <w:lang w:eastAsia="es-PE"/>
         </w:rPr>
+        <w:lastRenderedPageBreak/>
         <w:drawing>
-          <wp:inline distT="0" distB="0" distL="0" distR="0" wp14:anchorId="06D33895" wp14:editId="702E6380">
-            <wp:extent cx="4752381" cy="4733333"/>
+          <wp:inline distT="0" distB="0" distL="0" distR="0" wp14:anchorId="06D33895" wp14:editId="036613B6">
+            <wp:extent cx="4156363" cy="4139704"/>
             <wp:effectExtent l="0" t="0" r="0" b="0"/>
             <wp:docPr id="19" name="Imagen 19"/>
             <wp:cNvGraphicFramePr>
@@ -5162,7 +5775,7 @@
                   <pic:spPr>
                     <a:xfrm>
                       <a:off x="0" y="0"/>
-                      <a:ext cx="4752381" cy="4733333"/>
+                      <a:ext cx="4157509" cy="4140845"/>
                     </a:xfrm>
                     <a:prstGeom prst="rect">
                       <a:avLst/>
@@ -5184,7 +5797,7 @@
         </w:numPr>
         <w:ind w:left="720" w:hanging="720"/>
       </w:pPr>
-      <w:bookmarkStart w:id="15" w:name="_Toc516675314"/>
+      <w:bookmarkStart w:id="15" w:name="_Toc519079355"/>
       <w:r>
         <w:lastRenderedPageBreak/>
         <w:t>D</w:t>
@@ -5293,13 +5906,6 @@
         <w:rPr>
           <w:b/>
         </w:rPr>
-      </w:pPr>
-    </w:p>
-    <w:p>
-      <w:pPr>
-        <w:rPr>
-          <w:b/>
-        </w:rPr>
         <w:sectPr>
           <w:pgSz w:w="15840" w:h="12240" w:orient="landscape"/>
           <w:pgMar w:top="1701" w:right="1418" w:bottom="1701" w:left="1418" w:header="709" w:footer="709" w:gutter="0"/>
@@ -5418,7 +6024,6 @@
           <w:szCs w:val="24"/>
           <w:u w:val="single"/>
         </w:rPr>
-        <w:lastRenderedPageBreak/>
         <w:t>CUN3: G</w:t>
       </w:r>
       <w:r>
@@ -5430,8 +6035,6 @@
         </w:rPr>
         <w:t>estionar documentos de Matricula</w:t>
       </w:r>
-      <w:bookmarkStart w:id="16" w:name="_GoBack"/>
-      <w:bookmarkEnd w:id="16"/>
     </w:p>
     <w:p>
       <w:r>
@@ -5509,15 +6112,14 @@
         </w:numPr>
         <w:ind w:left="720" w:hanging="720"/>
       </w:pPr>
-      <w:bookmarkStart w:id="17" w:name="_Toc516675315"/>
-      <w:r>
-        <w:lastRenderedPageBreak/>
+      <w:bookmarkStart w:id="16" w:name="_Toc519079356"/>
+      <w:r>
         <w:t>LISTA D</w:t>
       </w:r>
       <w:r>
         <w:t>E LAS ACTIVIDADES A AUTOMATIZAR</w:t>
       </w:r>
-      <w:bookmarkEnd w:id="17"/>
+      <w:bookmarkEnd w:id="16"/>
     </w:p>
     <w:p>
       <w:pPr>
@@ -5581,8 +6183,24 @@
     </w:p>
     <w:p>
       <w:pPr>
-        <w:pStyle w:val="Prrafodelista"/>
-      </w:pPr>
+        <w:pStyle w:val="Ttulo1"/>
+        <w:numPr>
+          <w:ilvl w:val="0"/>
+          <w:numId w:val="0"/>
+        </w:numPr>
+        <w:ind w:left="432" w:hanging="432"/>
+      </w:pPr>
+      <w:bookmarkStart w:id="17" w:name="_Toc519079357"/>
+      <w:r>
+        <w:t xml:space="preserve">CAPÍTULO </w:t>
+      </w:r>
+      <w:r>
+        <w:t>2</w:t>
+      </w:r>
+      <w:r>
+        <w:t>: MODELO DEL NEGOCIO</w:t>
+      </w:r>
+      <w:bookmarkEnd w:id="17"/>
     </w:p>
     <w:p>
       <w:pPr>
@@ -5593,9 +6211,507 @@
         </w:numPr>
         <w:ind w:left="720" w:hanging="720"/>
       </w:pPr>
-      <w:r>
+      <w:bookmarkStart w:id="18" w:name="_Toc519079358"/>
+      <w:r>
+        <w:t>ESPECIFICACIÓN DE LOS REQUERIMIENTOS DE SOFTWARE</w:t>
+      </w:r>
+      <w:bookmarkEnd w:id="18"/>
+    </w:p>
+    <w:p>
+      <w:pPr>
+        <w:pStyle w:val="Ttulo3"/>
+        <w:numPr>
+          <w:ilvl w:val="0"/>
+          <w:numId w:val="0"/>
+        </w:numPr>
+        <w:ind w:left="720" w:hanging="720"/>
+      </w:pPr>
+      <w:bookmarkStart w:id="19" w:name="_Toc519079359"/>
+      <w:r>
+        <w:t>MODELO DE CASOS DE USO DEL SISTEMA</w:t>
+      </w:r>
+      <w:bookmarkEnd w:id="19"/>
+      <w:r>
+        <w:t xml:space="preserve"> </w:t>
+      </w:r>
+    </w:p>
+    <w:p>
+      <w:pPr>
+        <w:pStyle w:val="Ttulo3"/>
+        <w:numPr>
+          <w:ilvl w:val="0"/>
+          <w:numId w:val="0"/>
+        </w:numPr>
+        <w:ind w:left="1428" w:hanging="720"/>
+      </w:pPr>
+      <w:bookmarkStart w:id="20" w:name="_Toc519079360"/>
+      <w:r>
+        <w:t>ESPECIFICACIÓN DE LOS ACTORES DEL SISTEMA</w:t>
+      </w:r>
+      <w:bookmarkEnd w:id="20"/>
+    </w:p>
+    <w:p>
+      <w:pPr>
+        <w:ind w:left="708"/>
+      </w:pPr>
+      <w:r>
+        <w:rPr>
+          <w:noProof/>
+        </w:rPr>
+        <w:drawing>
+          <wp:inline distT="0" distB="0" distL="0" distR="0" wp14:anchorId="56562E75" wp14:editId="43412335">
+            <wp:extent cx="1790476" cy="942857"/>
+            <wp:effectExtent l="0" t="0" r="635" b="0"/>
+            <wp:docPr id="2" name="Imagen 2"/>
+            <wp:cNvGraphicFramePr>
+              <a:graphicFrameLocks xmlns:a="http://schemas.openxmlformats.org/drawingml/2006/main" noChangeAspect="1"/>
+            </wp:cNvGraphicFramePr>
+            <a:graphic xmlns:a="http://schemas.openxmlformats.org/drawingml/2006/main">
+              <a:graphicData uri="http://schemas.openxmlformats.org/drawingml/2006/picture">
+                <pic:pic xmlns:pic="http://schemas.openxmlformats.org/drawingml/2006/picture">
+                  <pic:nvPicPr>
+                    <pic:cNvPr id="1" name=""/>
+                    <pic:cNvPicPr/>
+                  </pic:nvPicPr>
+                  <pic:blipFill>
+                    <a:blip r:embed="rId33"/>
+                    <a:stretch>
+                      <a:fillRect/>
+                    </a:stretch>
+                  </pic:blipFill>
+                  <pic:spPr>
+                    <a:xfrm>
+                      <a:off x="0" y="0"/>
+                      <a:ext cx="1790476" cy="942857"/>
+                    </a:xfrm>
+                    <a:prstGeom prst="rect">
+                      <a:avLst/>
+                    </a:prstGeom>
+                  </pic:spPr>
+                </pic:pic>
+              </a:graphicData>
+            </a:graphic>
+          </wp:inline>
+        </w:drawing>
+      </w:r>
+    </w:p>
+    <w:p>
+      <w:pPr>
+        <w:pStyle w:val="Ttulo3"/>
+        <w:numPr>
+          <w:ilvl w:val="0"/>
+          <w:numId w:val="0"/>
+        </w:numPr>
+        <w:ind w:left="1428" w:hanging="720"/>
+      </w:pPr>
+      <w:bookmarkStart w:id="21" w:name="_Toc519079361"/>
+      <w:r>
+        <w:lastRenderedPageBreak/>
+        <w:t>DIAGRAMA DE ACTORES DEL SISTEMA</w:t>
+      </w:r>
+      <w:bookmarkEnd w:id="21"/>
+      <w:r>
+        <w:t xml:space="preserve"> </w:t>
+      </w:r>
+    </w:p>
+    <w:p>
+      <w:pPr>
+        <w:ind w:left="708"/>
+      </w:pPr>
+      <w:r>
+        <w:rPr>
+          <w:noProof/>
+        </w:rPr>
+        <w:drawing>
+          <wp:inline distT="0" distB="0" distL="0" distR="0" wp14:anchorId="059FFD44" wp14:editId="7DF4D3F2">
+            <wp:extent cx="4461642" cy="3087824"/>
+            <wp:effectExtent l="0" t="0" r="0" b="0"/>
+            <wp:docPr id="3" name="Imagen 3"/>
+            <wp:cNvGraphicFramePr>
+              <a:graphicFrameLocks xmlns:a="http://schemas.openxmlformats.org/drawingml/2006/main" noChangeAspect="1"/>
+            </wp:cNvGraphicFramePr>
+            <a:graphic xmlns:a="http://schemas.openxmlformats.org/drawingml/2006/main">
+              <a:graphicData uri="http://schemas.openxmlformats.org/drawingml/2006/picture">
+                <pic:pic xmlns:pic="http://schemas.openxmlformats.org/drawingml/2006/picture">
+                  <pic:nvPicPr>
+                    <pic:cNvPr id="1" name=""/>
+                    <pic:cNvPicPr/>
+                  </pic:nvPicPr>
+                  <pic:blipFill rotWithShape="1">
+                    <a:blip r:embed="rId34"/>
+                    <a:srcRect l="1270" t="3003"/>
+                    <a:stretch/>
+                  </pic:blipFill>
+                  <pic:spPr bwMode="auto">
+                    <a:xfrm>
+                      <a:off x="0" y="0"/>
+                      <a:ext cx="4469347" cy="3093157"/>
+                    </a:xfrm>
+                    <a:prstGeom prst="rect">
+                      <a:avLst/>
+                    </a:prstGeom>
+                    <a:ln>
+                      <a:noFill/>
+                    </a:ln>
+                    <a:extLst>
+                      <a:ext uri="{53640926-AAD7-44D8-BBD7-CCE9431645EC}">
+                        <a14:shadowObscured xmlns:a14="http://schemas.microsoft.com/office/drawing/2010/main"/>
+                      </a:ext>
+                    </a:extLst>
+                  </pic:spPr>
+                </pic:pic>
+              </a:graphicData>
+            </a:graphic>
+          </wp:inline>
+        </w:drawing>
+      </w:r>
+    </w:p>
+    <w:p>
+      <w:pPr>
+        <w:pStyle w:val="Ttulo3"/>
+        <w:numPr>
+          <w:ilvl w:val="0"/>
+          <w:numId w:val="0"/>
+        </w:numPr>
+        <w:ind w:left="1428" w:hanging="720"/>
+      </w:pPr>
+      <w:bookmarkStart w:id="22" w:name="_Toc519079362"/>
+      <w:r>
+        <w:t>DIAGRAMA DE PAQUETES</w:t>
+      </w:r>
+      <w:bookmarkEnd w:id="22"/>
+      <w:r>
+        <w:t xml:space="preserve"> </w:t>
+      </w:r>
+    </w:p>
+    <w:p>
+      <w:pPr>
+        <w:ind w:left="1416"/>
+      </w:pPr>
+      <w:r>
+        <w:rPr>
+          <w:noProof/>
+        </w:rPr>
+        <w:drawing>
+          <wp:inline distT="0" distB="0" distL="0" distR="0" wp14:anchorId="01A772DA" wp14:editId="5802A635">
+            <wp:extent cx="3846177" cy="2979682"/>
+            <wp:effectExtent l="0" t="0" r="2540" b="0"/>
+            <wp:docPr id="15" name="Imagen 15"/>
+            <wp:cNvGraphicFramePr>
+              <a:graphicFrameLocks xmlns:a="http://schemas.openxmlformats.org/drawingml/2006/main" noChangeAspect="1"/>
+            </wp:cNvGraphicFramePr>
+            <a:graphic xmlns:a="http://schemas.openxmlformats.org/drawingml/2006/main">
+              <a:graphicData uri="http://schemas.openxmlformats.org/drawingml/2006/picture">
+                <pic:pic xmlns:pic="http://schemas.openxmlformats.org/drawingml/2006/picture">
+                  <pic:nvPicPr>
+                    <pic:cNvPr id="1" name=""/>
+                    <pic:cNvPicPr/>
+                  </pic:nvPicPr>
+                  <pic:blipFill>
+                    <a:blip r:embed="rId35"/>
+                    <a:stretch>
+                      <a:fillRect/>
+                    </a:stretch>
+                  </pic:blipFill>
+                  <pic:spPr>
+                    <a:xfrm>
+                      <a:off x="0" y="0"/>
+                      <a:ext cx="3849492" cy="2982250"/>
+                    </a:xfrm>
+                    <a:prstGeom prst="rect">
+                      <a:avLst/>
+                    </a:prstGeom>
+                  </pic:spPr>
+                </pic:pic>
+              </a:graphicData>
+            </a:graphic>
+          </wp:inline>
+        </w:drawing>
+      </w:r>
+    </w:p>
+    <w:p>
+      <w:pPr>
+        <w:pStyle w:val="Ttulo3"/>
+        <w:numPr>
+          <w:ilvl w:val="0"/>
+          <w:numId w:val="0"/>
+        </w:numPr>
+        <w:ind w:left="1428" w:hanging="720"/>
+      </w:pPr>
+      <w:bookmarkStart w:id="23" w:name="_Toc519079363"/>
+      <w:r>
+        <w:lastRenderedPageBreak/>
+        <w:t>DIAGRAMA DE CASOS DE USO DEL SISTEMA POR PAQUETE</w:t>
+      </w:r>
+      <w:bookmarkEnd w:id="23"/>
+      <w:r>
+        <w:t xml:space="preserve"> </w:t>
+      </w:r>
+    </w:p>
+    <w:p>
+      <w:pPr>
+        <w:ind w:left="708"/>
+        <w:rPr>
+          <w:b/>
+          <w:u w:val="single"/>
+        </w:rPr>
+      </w:pPr>
+      <w:r>
+        <w:rPr>
+          <w:b/>
+          <w:u w:val="single"/>
+        </w:rPr>
+        <w:t>Gestión de Matricula</w:t>
+      </w:r>
+    </w:p>
+    <w:p>
+      <w:pPr>
+        <w:ind w:left="708"/>
+      </w:pPr>
+      <w:r>
+        <w:rPr>
+          <w:noProof/>
+        </w:rPr>
+        <w:drawing>
+          <wp:inline distT="0" distB="0" distL="0" distR="0" wp14:anchorId="6AAC5430" wp14:editId="6FD30D5B">
+            <wp:extent cx="2245041" cy="1959428"/>
+            <wp:effectExtent l="0" t="0" r="3175" b="3175"/>
+            <wp:docPr id="23" name="Imagen 23"/>
+            <wp:cNvGraphicFramePr>
+              <a:graphicFrameLocks xmlns:a="http://schemas.openxmlformats.org/drawingml/2006/main" noChangeAspect="1"/>
+            </wp:cNvGraphicFramePr>
+            <a:graphic xmlns:a="http://schemas.openxmlformats.org/drawingml/2006/main">
+              <a:graphicData uri="http://schemas.openxmlformats.org/drawingml/2006/picture">
+                <pic:pic xmlns:pic="http://schemas.openxmlformats.org/drawingml/2006/picture">
+                  <pic:nvPicPr>
+                    <pic:cNvPr id="1" name=""/>
+                    <pic:cNvPicPr/>
+                  </pic:nvPicPr>
+                  <pic:blipFill>
+                    <a:blip r:embed="rId36"/>
+                    <a:stretch>
+                      <a:fillRect/>
+                    </a:stretch>
+                  </pic:blipFill>
+                  <pic:spPr>
+                    <a:xfrm>
+                      <a:off x="0" y="0"/>
+                      <a:ext cx="2253900" cy="1967160"/>
+                    </a:xfrm>
+                    <a:prstGeom prst="rect">
+                      <a:avLst/>
+                    </a:prstGeom>
+                  </pic:spPr>
+                </pic:pic>
+              </a:graphicData>
+            </a:graphic>
+          </wp:inline>
+        </w:drawing>
+      </w:r>
+    </w:p>
+    <w:p>
+      <w:pPr>
+        <w:ind w:left="708"/>
+        <w:rPr>
+          <w:b/>
+          <w:u w:val="single"/>
+        </w:rPr>
+      </w:pPr>
+      <w:r>
+        <w:rPr>
+          <w:b/>
+          <w:u w:val="single"/>
+        </w:rPr>
+        <w:t>Gestión de Pago</w:t>
+      </w:r>
+    </w:p>
+    <w:p>
+      <w:pPr>
+        <w:ind w:left="708"/>
+      </w:pPr>
+      <w:r>
+        <w:rPr>
+          <w:noProof/>
+        </w:rPr>
+        <w:drawing>
+          <wp:inline distT="0" distB="0" distL="0" distR="0" wp14:anchorId="72774307" wp14:editId="71ED7008">
+            <wp:extent cx="4521773" cy="4393870"/>
+            <wp:effectExtent l="0" t="0" r="0" b="6985"/>
+            <wp:docPr id="24" name="Imagen 24"/>
+            <wp:cNvGraphicFramePr>
+              <a:graphicFrameLocks xmlns:a="http://schemas.openxmlformats.org/drawingml/2006/main" noChangeAspect="1"/>
+            </wp:cNvGraphicFramePr>
+            <a:graphic xmlns:a="http://schemas.openxmlformats.org/drawingml/2006/main">
+              <a:graphicData uri="http://schemas.openxmlformats.org/drawingml/2006/picture">
+                <pic:pic xmlns:pic="http://schemas.openxmlformats.org/drawingml/2006/picture">
+                  <pic:nvPicPr>
+                    <pic:cNvPr id="1" name=""/>
+                    <pic:cNvPicPr/>
+                  </pic:nvPicPr>
+                  <pic:blipFill rotWithShape="1">
+                    <a:blip r:embed="rId37"/>
+                    <a:srcRect b="1851"/>
+                    <a:stretch/>
+                  </pic:blipFill>
+                  <pic:spPr bwMode="auto">
+                    <a:xfrm>
+                      <a:off x="0" y="0"/>
+                      <a:ext cx="4524040" cy="4396072"/>
+                    </a:xfrm>
+                    <a:prstGeom prst="rect">
+                      <a:avLst/>
+                    </a:prstGeom>
+                    <a:ln>
+                      <a:noFill/>
+                    </a:ln>
+                    <a:extLst>
+                      <a:ext uri="{53640926-AAD7-44D8-BBD7-CCE9431645EC}">
+                        <a14:shadowObscured xmlns:a14="http://schemas.microsoft.com/office/drawing/2010/main"/>
+                      </a:ext>
+                    </a:extLst>
+                  </pic:spPr>
+                </pic:pic>
+              </a:graphicData>
+            </a:graphic>
+          </wp:inline>
+        </w:drawing>
+      </w:r>
+    </w:p>
+    <w:p>
+      <w:pPr>
+        <w:rPr>
+          <w:b/>
+          <w:u w:val="single"/>
+        </w:rPr>
+      </w:pPr>
+      <w:r>
+        <w:rPr>
+          <w:b/>
+          <w:u w:val="single"/>
+        </w:rPr>
+        <w:lastRenderedPageBreak/>
+        <w:t>Gestión de documentos Post-Matricula</w:t>
+      </w:r>
+    </w:p>
+    <w:p>
+      <w:r>
+        <w:rPr>
+          <w:noProof/>
+        </w:rPr>
+        <w:drawing>
+          <wp:inline distT="0" distB="0" distL="0" distR="0" wp14:anchorId="57C409C9" wp14:editId="32DD57EC">
+            <wp:extent cx="4619501" cy="3675140"/>
+            <wp:effectExtent l="0" t="0" r="0" b="1905"/>
+            <wp:docPr id="25" name="Imagen 25"/>
+            <wp:cNvGraphicFramePr>
+              <a:graphicFrameLocks xmlns:a="http://schemas.openxmlformats.org/drawingml/2006/main" noChangeAspect="1"/>
+            </wp:cNvGraphicFramePr>
+            <a:graphic xmlns:a="http://schemas.openxmlformats.org/drawingml/2006/main">
+              <a:graphicData uri="http://schemas.openxmlformats.org/drawingml/2006/picture">
+                <pic:pic xmlns:pic="http://schemas.openxmlformats.org/drawingml/2006/picture">
+                  <pic:nvPicPr>
+                    <pic:cNvPr id="1" name=""/>
+                    <pic:cNvPicPr/>
+                  </pic:nvPicPr>
+                  <pic:blipFill>
+                    <a:blip r:embed="rId38"/>
+                    <a:stretch>
+                      <a:fillRect/>
+                    </a:stretch>
+                  </pic:blipFill>
+                  <pic:spPr>
+                    <a:xfrm>
+                      <a:off x="0" y="0"/>
+                      <a:ext cx="4621727" cy="3676911"/>
+                    </a:xfrm>
+                    <a:prstGeom prst="rect">
+                      <a:avLst/>
+                    </a:prstGeom>
+                  </pic:spPr>
+                </pic:pic>
+              </a:graphicData>
+            </a:graphic>
+          </wp:inline>
+        </w:drawing>
+      </w:r>
+    </w:p>
+    <w:p>
+      <w:pPr>
+        <w:rPr>
+          <w:b/>
+          <w:u w:val="single"/>
+        </w:rPr>
+      </w:pPr>
+      <w:r>
+        <w:rPr>
+          <w:b/>
+          <w:u w:val="single"/>
+        </w:rPr>
+        <w:t>Gestión de Seguridad</w:t>
+      </w:r>
+    </w:p>
+    <w:p>
+      <w:pPr>
+        <w:ind w:left="708"/>
+      </w:pPr>
+      <w:r>
+        <w:rPr>
+          <w:noProof/>
+        </w:rPr>
+        <w:drawing>
+          <wp:inline distT="0" distB="0" distL="0" distR="0" wp14:anchorId="64C361A3" wp14:editId="23113856">
+            <wp:extent cx="3712457" cy="2963917"/>
+            <wp:effectExtent l="0" t="0" r="2540" b="8255"/>
+            <wp:docPr id="26" name="Imagen 26"/>
+            <wp:cNvGraphicFramePr>
+              <a:graphicFrameLocks xmlns:a="http://schemas.openxmlformats.org/drawingml/2006/main" noChangeAspect="1"/>
+            </wp:cNvGraphicFramePr>
+            <a:graphic xmlns:a="http://schemas.openxmlformats.org/drawingml/2006/main">
+              <a:graphicData uri="http://schemas.openxmlformats.org/drawingml/2006/picture">
+                <pic:pic xmlns:pic="http://schemas.openxmlformats.org/drawingml/2006/picture">
+                  <pic:nvPicPr>
+                    <pic:cNvPr id="1" name=""/>
+                    <pic:cNvPicPr/>
+                  </pic:nvPicPr>
+                  <pic:blipFill>
+                    <a:blip r:embed="rId39"/>
+                    <a:stretch>
+                      <a:fillRect/>
+                    </a:stretch>
+                  </pic:blipFill>
+                  <pic:spPr>
+                    <a:xfrm>
+                      <a:off x="0" y="0"/>
+                      <a:ext cx="3714029" cy="2965172"/>
+                    </a:xfrm>
+                    <a:prstGeom prst="rect">
+                      <a:avLst/>
+                    </a:prstGeom>
+                  </pic:spPr>
+                </pic:pic>
+              </a:graphicData>
+            </a:graphic>
+          </wp:inline>
+        </w:drawing>
+      </w:r>
+      <w:bookmarkStart w:id="24" w:name="_GoBack"/>
+      <w:bookmarkEnd w:id="24"/>
+    </w:p>
+    <w:p>
+      <w:pPr>
+        <w:pStyle w:val="Ttulo3"/>
+        <w:numPr>
+          <w:ilvl w:val="0"/>
+          <w:numId w:val="0"/>
+        </w:numPr>
+        <w:ind w:left="720" w:hanging="720"/>
+      </w:pPr>
+      <w:bookmarkStart w:id="25" w:name="_Toc519079364"/>
+      <w:r>
+        <w:lastRenderedPageBreak/>
         <w:t>ATRIBUTOS DE LOS CASOS DE USO DEL SISTEMA</w:t>
       </w:r>
+      <w:bookmarkEnd w:id="25"/>
     </w:p>
     <w:tbl>
       <w:tblPr>
@@ -6193,7 +7309,6 @@
               <w:jc w:val="center"/>
             </w:pPr>
             <w:r>
-              <w:lastRenderedPageBreak/>
               <w:t>Generar boleta de pago</w:t>
             </w:r>
           </w:p>
@@ -6280,11 +7395,12 @@
         </w:numPr>
         <w:ind w:left="432" w:hanging="432"/>
       </w:pPr>
-      <w:bookmarkStart w:id="18" w:name="_Toc516675316"/>
-      <w:r>
+      <w:bookmarkStart w:id="26" w:name="_Toc519079365"/>
+      <w:r>
+        <w:lastRenderedPageBreak/>
         <w:t>CONCLUSIONES</w:t>
       </w:r>
-      <w:bookmarkEnd w:id="18"/>
+      <w:bookmarkEnd w:id="26"/>
     </w:p>
     <w:p>
       <w:pPr>
@@ -6331,11 +7447,11 @@
         </w:numPr>
         <w:ind w:left="432" w:hanging="432"/>
       </w:pPr>
-      <w:bookmarkStart w:id="19" w:name="_Toc516675317"/>
+      <w:bookmarkStart w:id="27" w:name="_Toc519079366"/>
       <w:r>
         <w:t>GLOSARIO DE TÉRMINOS</w:t>
       </w:r>
-      <w:bookmarkEnd w:id="19"/>
+      <w:bookmarkEnd w:id="27"/>
     </w:p>
     <w:p>
       <w:r>
@@ -6380,11 +7496,11 @@
         </w:numPr>
         <w:ind w:left="432" w:hanging="432"/>
       </w:pPr>
-      <w:bookmarkStart w:id="20" w:name="_Toc516675318"/>
+      <w:bookmarkStart w:id="28" w:name="_Toc519079367"/>
       <w:r>
         <w:t>SIGLARIO</w:t>
       </w:r>
-      <w:bookmarkEnd w:id="20"/>
+      <w:bookmarkEnd w:id="28"/>
     </w:p>
     <w:p/>
     <w:p>
@@ -6392,35 +7508,35 @@
         <w:rPr>
           <w:b/>
         </w:rPr>
+        <w:t>BPMN:</w:t>
+      </w:r>
+      <w:r>
+        <w:t xml:space="preserve"> E</w:t>
+      </w:r>
+      <w:r>
+        <w:t>n español Modelo y Notación de Procesos de Negocio, es una notación gráfica estandarizada que permite el modelado de procesos de negocio, en un formato de flujo de trabajo</w:t>
+      </w:r>
+    </w:p>
+    <w:p>
+      <w:r>
+        <w:rPr>
+          <w:b/>
+        </w:rPr>
+        <w:t>TIC:</w:t>
+      </w:r>
+      <w:r>
+        <w:t xml:space="preserve"> </w:t>
+      </w:r>
+      <w:r>
+        <w:t>Conjunto de técnicas y equipos informáticos que permiten comunicarse a distancia por vía electrónica.</w:t>
+      </w:r>
+    </w:p>
+    <w:p>
+      <w:r>
+        <w:rPr>
+          <w:b/>
+        </w:rPr>
         <w:lastRenderedPageBreak/>
-        <w:t>BPMN:</w:t>
-      </w:r>
-      <w:r>
-        <w:t xml:space="preserve"> E</w:t>
-      </w:r>
-      <w:r>
-        <w:t>n español Modelo y Notación de Procesos de Negocio, es una notación gráfica estandarizada que permite el modelado de procesos de negocio, en un formato de flujo de trabajo</w:t>
-      </w:r>
-    </w:p>
-    <w:p>
-      <w:r>
-        <w:rPr>
-          <w:b/>
-        </w:rPr>
-        <w:t>TIC:</w:t>
-      </w:r>
-      <w:r>
-        <w:t xml:space="preserve"> </w:t>
-      </w:r>
-      <w:r>
-        <w:t>Conjunto de técnicas y equipos informáticos que permiten comunicarse a distancia por vía electrónica.</w:t>
-      </w:r>
-    </w:p>
-    <w:p>
-      <w:r>
-        <w:rPr>
-          <w:b/>
-        </w:rPr>
         <w:t>CUN:</w:t>
       </w:r>
       <w:r>
@@ -6437,11 +7553,11 @@
         </w:numPr>
         <w:ind w:left="432" w:hanging="432"/>
       </w:pPr>
-      <w:bookmarkStart w:id="21" w:name="_Toc516675319"/>
+      <w:bookmarkStart w:id="29" w:name="_Toc519079368"/>
       <w:r>
         <w:t>BIBLIOGRAFÍA</w:t>
       </w:r>
-      <w:bookmarkEnd w:id="21"/>
+      <w:bookmarkEnd w:id="29"/>
     </w:p>
     <w:p/>
     <w:p>
@@ -6451,15 +7567,7 @@
         </w:rPr>
       </w:pPr>
       <w:r>
-        <w:t xml:space="preserve">Guía de Referencia y Modelado BPMN - </w:t>
-      </w:r>
-      <w:proofErr w:type="spellStart"/>
-      <w:r>
-        <w:t>Future</w:t>
-      </w:r>
-      <w:proofErr w:type="spellEnd"/>
-      <w:r>
-        <w:t xml:space="preserve"> </w:t>
+        <w:t xml:space="preserve">Guía de Referencia y Modelado BPMN - Future </w:t>
       </w:r>
       <w:proofErr w:type="spellStart"/>
       <w:r>
@@ -6626,12 +7734,12 @@
         </w:numPr>
         <w:ind w:left="432" w:hanging="432"/>
       </w:pPr>
-      <w:bookmarkStart w:id="22" w:name="_Toc516675320"/>
+      <w:bookmarkStart w:id="30" w:name="_Toc519079369"/>
       <w:r>
         <w:lastRenderedPageBreak/>
         <w:t>ANEXOS</w:t>
       </w:r>
-      <w:bookmarkEnd w:id="22"/>
+      <w:bookmarkEnd w:id="30"/>
     </w:p>
     <w:p>
       <w:pPr>
@@ -6658,7 +7766,7 @@
                     <pic:cNvPicPr/>
                   </pic:nvPicPr>
                   <pic:blipFill>
-                    <a:blip r:embed="rId33"/>
+                    <a:blip r:embed="rId40"/>
                     <a:stretch>
                       <a:fillRect/>
                     </a:stretch>
@@ -6707,7 +7815,7 @@
     </w:p>
     <w:sectPr>
       <w:pgSz w:w="12240" w:h="15840"/>
-      <w:pgMar w:top="1418" w:right="1701" w:bottom="1418" w:left="1701" w:header="709" w:footer="709" w:gutter="0"/>
+      <w:pgMar w:top="1418" w:right="1701" w:bottom="142" w:left="1701" w:header="709" w:footer="709" w:gutter="0"/>
       <w:cols w:space="708"/>
       <w:docGrid w:linePitch="360"/>
     </w:sectPr>
@@ -6716,7 +7824,7 @@
 </file>
 
 <file path=word/endnotes.xml><?xml version="1.0" encoding="utf-8"?>
-<w:endnotes xmlns:wpc="http://schemas.microsoft.com/office/word/2010/wordprocessingCanvas" xmlns:mc="http://schemas.openxmlformats.org/markup-compatibility/2006" xmlns:o="urn:schemas-microsoft-com:office:office" xmlns:r="http://schemas.openxmlformats.org/officeDocument/2006/relationships" xmlns:m="http://schemas.openxmlformats.org/officeDocument/2006/math" xmlns:v="urn:schemas-microsoft-com:vml" xmlns:wp14="http://schemas.microsoft.com/office/word/2010/wordprocessingDrawing" xmlns:wp="http://schemas.openxmlformats.org/drawingml/2006/wordprocessingDrawing" xmlns:w10="urn:schemas-microsoft-com:office:word" xmlns:w="http://schemas.openxmlformats.org/wordprocessingml/2006/main" xmlns:w14="http://schemas.microsoft.com/office/word/2010/wordml" xmlns:w15="http://schemas.microsoft.com/office/word/2012/wordml" xmlns:wpg="http://schemas.microsoft.com/office/word/2010/wordprocessingGroup" xmlns:wpi="http://schemas.microsoft.com/office/word/2010/wordprocessingInk" xmlns:wne="http://schemas.microsoft.com/office/word/2006/wordml" xmlns:wps="http://schemas.microsoft.com/office/word/2010/wordprocessingShape" mc:Ignorable="w14 w15 wp14">
+<w:endnotes xmlns:wpc="http://schemas.microsoft.com/office/word/2010/wordprocessingCanvas" xmlns:cx="http://schemas.microsoft.com/office/drawing/2014/chartex" xmlns:cx1="http://schemas.microsoft.com/office/drawing/2015/9/8/chartex" xmlns:cx2="http://schemas.microsoft.com/office/drawing/2015/10/21/chartex" xmlns:cx3="http://schemas.microsoft.com/office/drawing/2016/5/9/chartex" xmlns:cx4="http://schemas.microsoft.com/office/drawing/2016/5/10/chartex" xmlns:cx5="http://schemas.microsoft.com/office/drawing/2016/5/11/chartex" xmlns:cx6="http://schemas.microsoft.com/office/drawing/2016/5/12/chartex" xmlns:cx7="http://schemas.microsoft.com/office/drawing/2016/5/13/chartex" xmlns:cx8="http://schemas.microsoft.com/office/drawing/2016/5/14/chartex" xmlns:mc="http://schemas.openxmlformats.org/markup-compatibility/2006" xmlns:aink="http://schemas.microsoft.com/office/drawing/2016/ink" xmlns:am3d="http://schemas.microsoft.com/office/drawing/2017/model3d" xmlns:o="urn:schemas-microsoft-com:office:office" xmlns:r="http://schemas.openxmlformats.org/officeDocument/2006/relationships" xmlns:m="http://schemas.openxmlformats.org/officeDocument/2006/math" xmlns:v="urn:schemas-microsoft-com:vml" xmlns:wp14="http://schemas.microsoft.com/office/word/2010/wordprocessingDrawing" xmlns:wp="http://schemas.openxmlformats.org/drawingml/2006/wordprocessingDrawing" xmlns:w10="urn:schemas-microsoft-com:office:word" xmlns:w="http://schemas.openxmlformats.org/wordprocessingml/2006/main" xmlns:w14="http://schemas.microsoft.com/office/word/2010/wordml" xmlns:w15="http://schemas.microsoft.com/office/word/2012/wordml" xmlns:w16cid="http://schemas.microsoft.com/office/word/2016/wordml/cid" xmlns:w16se="http://schemas.microsoft.com/office/word/2015/wordml/symex" xmlns:wpg="http://schemas.microsoft.com/office/word/2010/wordprocessingGroup" xmlns:wpi="http://schemas.microsoft.com/office/word/2010/wordprocessingInk" xmlns:wne="http://schemas.microsoft.com/office/word/2006/wordml" xmlns:wps="http://schemas.microsoft.com/office/word/2010/wordprocessingShape" mc:Ignorable="w14 w15 w16se w16cid wp14">
   <w:endnote w:type="separator" w:id="-1">
     <w:p>
       <w:pPr>
@@ -6741,56 +7849,48 @@
 </file>
 
 <file path=word/footer1.xml><?xml version="1.0" encoding="utf-8"?>
-<w:ftr xmlns:wpc="http://schemas.microsoft.com/office/word/2010/wordprocessingCanvas" xmlns:mc="http://schemas.openxmlformats.org/markup-compatibility/2006" xmlns:o="urn:schemas-microsoft-com:office:office" xmlns:r="http://schemas.openxmlformats.org/officeDocument/2006/relationships" xmlns:m="http://schemas.openxmlformats.org/officeDocument/2006/math" xmlns:v="urn:schemas-microsoft-com:vml" xmlns:wp14="http://schemas.microsoft.com/office/word/2010/wordprocessingDrawing" xmlns:wp="http://schemas.openxmlformats.org/drawingml/2006/wordprocessingDrawing" xmlns:w10="urn:schemas-microsoft-com:office:word" xmlns:w="http://schemas.openxmlformats.org/wordprocessingml/2006/main" xmlns:w14="http://schemas.microsoft.com/office/word/2010/wordml" xmlns:w15="http://schemas.microsoft.com/office/word/2012/wordml" xmlns:wpg="http://schemas.microsoft.com/office/word/2010/wordprocessingGroup" xmlns:wpi="http://schemas.microsoft.com/office/word/2010/wordprocessingInk" xmlns:wne="http://schemas.microsoft.com/office/word/2006/wordml" xmlns:wps="http://schemas.microsoft.com/office/word/2010/wordprocessingShape" mc:Ignorable="w14 w15 wp14">
-  <w:tbl>
-    <w:tblPr>
-      <w:tblW w:w="0" w:type="auto"/>
-      <w:tblLayout w:type="fixed"/>
-      <w:tblLook w:val="04A0" w:firstRow="1" w:lastRow="0" w:firstColumn="1" w:lastColumn="0" w:noHBand="0" w:noVBand="1"/>
-    </w:tblPr>
-    <w:tblGrid>
-      <w:gridCol w:w="2946"/>
-      <w:gridCol w:w="2946"/>
-      <w:gridCol w:w="2946"/>
-    </w:tblGrid>
-    <w:tr>
-      <w:tc>
-        <w:tcPr>
-          <w:tcW w:w="2946" w:type="dxa"/>
-        </w:tcPr>
-        <w:p>
-          <w:pPr>
-            <w:pStyle w:val="Encabezado"/>
-            <w:ind w:left="-115"/>
-            <w:jc w:val="left"/>
-          </w:pPr>
-        </w:p>
-      </w:tc>
-      <w:tc>
-        <w:tcPr>
-          <w:tcW w:w="2946" w:type="dxa"/>
-        </w:tcPr>
-        <w:p>
-          <w:pPr>
-            <w:pStyle w:val="Encabezado"/>
-            <w:jc w:val="center"/>
-          </w:pPr>
-        </w:p>
-      </w:tc>
-      <w:tc>
-        <w:tcPr>
-          <w:tcW w:w="2946" w:type="dxa"/>
-        </w:tcPr>
-        <w:p>
-          <w:pPr>
-            <w:pStyle w:val="Encabezado"/>
-            <w:ind w:right="-115"/>
-            <w:jc w:val="right"/>
-          </w:pPr>
-        </w:p>
-      </w:tc>
-    </w:tr>
-  </w:tbl>
+<w:ftr xmlns:wpc="http://schemas.microsoft.com/office/word/2010/wordprocessingCanvas" xmlns:cx="http://schemas.microsoft.com/office/drawing/2014/chartex" xmlns:cx1="http://schemas.microsoft.com/office/drawing/2015/9/8/chartex" xmlns:cx2="http://schemas.microsoft.com/office/drawing/2015/10/21/chartex" xmlns:cx3="http://schemas.microsoft.com/office/drawing/2016/5/9/chartex" xmlns:cx4="http://schemas.microsoft.com/office/drawing/2016/5/10/chartex" xmlns:cx5="http://schemas.microsoft.com/office/drawing/2016/5/11/chartex" xmlns:cx6="http://schemas.microsoft.com/office/drawing/2016/5/12/chartex" xmlns:cx7="http://schemas.microsoft.com/office/drawing/2016/5/13/chartex" xmlns:cx8="http://schemas.microsoft.com/office/drawing/2016/5/14/chartex" xmlns:mc="http://schemas.openxmlformats.org/markup-compatibility/2006" xmlns:aink="http://schemas.microsoft.com/office/drawing/2016/ink" xmlns:am3d="http://schemas.microsoft.com/office/drawing/2017/model3d" xmlns:o="urn:schemas-microsoft-com:office:office" xmlns:r="http://schemas.openxmlformats.org/officeDocument/2006/relationships" xmlns:m="http://schemas.openxmlformats.org/officeDocument/2006/math" xmlns:v="urn:schemas-microsoft-com:vml" xmlns:wp14="http://schemas.microsoft.com/office/word/2010/wordprocessingDrawing" xmlns:wp="http://schemas.openxmlformats.org/drawingml/2006/wordprocessingDrawing" xmlns:w10="urn:schemas-microsoft-com:office:word" xmlns:w="http://schemas.openxmlformats.org/wordprocessingml/2006/main" xmlns:w14="http://schemas.microsoft.com/office/word/2010/wordml" xmlns:w15="http://schemas.microsoft.com/office/word/2012/wordml" xmlns:w16cid="http://schemas.microsoft.com/office/word/2016/wordml/cid" xmlns:w16se="http://schemas.microsoft.com/office/word/2015/wordml/symex" xmlns:wpg="http://schemas.microsoft.com/office/word/2010/wordprocessingGroup" xmlns:wpi="http://schemas.microsoft.com/office/word/2010/wordprocessingInk" xmlns:wne="http://schemas.microsoft.com/office/word/2006/wordml" xmlns:wps="http://schemas.microsoft.com/office/word/2010/wordprocessingShape" mc:Ignorable="w14 w15 w16se w16cid wp14">
+  <w:sdt>
+    <w:sdtPr>
+      <w:id w:val="2099826914"/>
+      <w:docPartObj>
+        <w:docPartGallery w:val="Page Numbers (Bottom of Page)"/>
+        <w:docPartUnique/>
+      </w:docPartObj>
+    </w:sdtPr>
+    <w:sdtContent>
+      <w:p>
+        <w:pPr>
+          <w:pStyle w:val="Piedepgina"/>
+          <w:jc w:val="center"/>
+        </w:pPr>
+      </w:p>
+      <w:p>
+        <w:pPr>
+          <w:pStyle w:val="Piedepgina"/>
+          <w:jc w:val="center"/>
+        </w:pPr>
+        <w:r>
+          <w:fldChar w:fldCharType="begin"/>
+        </w:r>
+        <w:r>
+          <w:instrText>PAGE   \* MERGEFORMAT</w:instrText>
+        </w:r>
+        <w:r>
+          <w:fldChar w:fldCharType="separate"/>
+        </w:r>
+        <w:r>
+          <w:rPr>
+            <w:lang w:val="es-ES"/>
+          </w:rPr>
+          <w:t>2</w:t>
+        </w:r>
+        <w:r>
+          <w:fldChar w:fldCharType="end"/>
+        </w:r>
+      </w:p>
+    </w:sdtContent>
+  </w:sdt>
   <w:p>
     <w:pPr>
       <w:pStyle w:val="Piedepgina"/>
@@ -6800,7 +7900,7 @@
 </file>
 
 <file path=word/footnotes.xml><?xml version="1.0" encoding="utf-8"?>
-<w:footnotes xmlns:wpc="http://schemas.microsoft.com/office/word/2010/wordprocessingCanvas" xmlns:mc="http://schemas.openxmlformats.org/markup-compatibility/2006" xmlns:o="urn:schemas-microsoft-com:office:office" xmlns:r="http://schemas.openxmlformats.org/officeDocument/2006/relationships" xmlns:m="http://schemas.openxmlformats.org/officeDocument/2006/math" xmlns:v="urn:schemas-microsoft-com:vml" xmlns:wp14="http://schemas.microsoft.com/office/word/2010/wordprocessingDrawing" xmlns:wp="http://schemas.openxmlformats.org/drawingml/2006/wordprocessingDrawing" xmlns:w10="urn:schemas-microsoft-com:office:word" xmlns:w="http://schemas.openxmlformats.org/wordprocessingml/2006/main" xmlns:w14="http://schemas.microsoft.com/office/word/2010/wordml" xmlns:w15="http://schemas.microsoft.com/office/word/2012/wordml" xmlns:wpg="http://schemas.microsoft.com/office/word/2010/wordprocessingGroup" xmlns:wpi="http://schemas.microsoft.com/office/word/2010/wordprocessingInk" xmlns:wne="http://schemas.microsoft.com/office/word/2006/wordml" xmlns:wps="http://schemas.microsoft.com/office/word/2010/wordprocessingShape" mc:Ignorable="w14 w15 wp14">
+<w:footnotes xmlns:wpc="http://schemas.microsoft.com/office/word/2010/wordprocessingCanvas" xmlns:cx="http://schemas.microsoft.com/office/drawing/2014/chartex" xmlns:cx1="http://schemas.microsoft.com/office/drawing/2015/9/8/chartex" xmlns:cx2="http://schemas.microsoft.com/office/drawing/2015/10/21/chartex" xmlns:cx3="http://schemas.microsoft.com/office/drawing/2016/5/9/chartex" xmlns:cx4="http://schemas.microsoft.com/office/drawing/2016/5/10/chartex" xmlns:cx5="http://schemas.microsoft.com/office/drawing/2016/5/11/chartex" xmlns:cx6="http://schemas.microsoft.com/office/drawing/2016/5/12/chartex" xmlns:cx7="http://schemas.microsoft.com/office/drawing/2016/5/13/chartex" xmlns:cx8="http://schemas.microsoft.com/office/drawing/2016/5/14/chartex" xmlns:mc="http://schemas.openxmlformats.org/markup-compatibility/2006" xmlns:aink="http://schemas.microsoft.com/office/drawing/2016/ink" xmlns:am3d="http://schemas.microsoft.com/office/drawing/2017/model3d" xmlns:o="urn:schemas-microsoft-com:office:office" xmlns:r="http://schemas.openxmlformats.org/officeDocument/2006/relationships" xmlns:m="http://schemas.openxmlformats.org/officeDocument/2006/math" xmlns:v="urn:schemas-microsoft-com:vml" xmlns:wp14="http://schemas.microsoft.com/office/word/2010/wordprocessingDrawing" xmlns:wp="http://schemas.openxmlformats.org/drawingml/2006/wordprocessingDrawing" xmlns:w10="urn:schemas-microsoft-com:office:word" xmlns:w="http://schemas.openxmlformats.org/wordprocessingml/2006/main" xmlns:w14="http://schemas.microsoft.com/office/word/2010/wordml" xmlns:w15="http://schemas.microsoft.com/office/word/2012/wordml" xmlns:w16cid="http://schemas.microsoft.com/office/word/2016/wordml/cid" xmlns:w16se="http://schemas.microsoft.com/office/word/2015/wordml/symex" xmlns:wpg="http://schemas.microsoft.com/office/word/2010/wordprocessingGroup" xmlns:wpi="http://schemas.microsoft.com/office/word/2010/wordprocessingInk" xmlns:wne="http://schemas.microsoft.com/office/word/2006/wordml" xmlns:wps="http://schemas.microsoft.com/office/word/2010/wordprocessingShape" mc:Ignorable="w14 w15 w16se w16cid wp14">
   <w:footnote w:type="separator" w:id="-1">
     <w:p>
       <w:pPr>
@@ -6825,7 +7925,7 @@
 </file>
 
 <file path=word/header1.xml><?xml version="1.0" encoding="utf-8"?>
-<w:hdr xmlns:wpc="http://schemas.microsoft.com/office/word/2010/wordprocessingCanvas" xmlns:mc="http://schemas.openxmlformats.org/markup-compatibility/2006" xmlns:o="urn:schemas-microsoft-com:office:office" xmlns:r="http://schemas.openxmlformats.org/officeDocument/2006/relationships" xmlns:m="http://schemas.openxmlformats.org/officeDocument/2006/math" xmlns:v="urn:schemas-microsoft-com:vml" xmlns:wp14="http://schemas.microsoft.com/office/word/2010/wordprocessingDrawing" xmlns:wp="http://schemas.openxmlformats.org/drawingml/2006/wordprocessingDrawing" xmlns:w10="urn:schemas-microsoft-com:office:word" xmlns:w="http://schemas.openxmlformats.org/wordprocessingml/2006/main" xmlns:w14="http://schemas.microsoft.com/office/word/2010/wordml" xmlns:w15="http://schemas.microsoft.com/office/word/2012/wordml" xmlns:wpg="http://schemas.microsoft.com/office/word/2010/wordprocessingGroup" xmlns:wpi="http://schemas.microsoft.com/office/word/2010/wordprocessingInk" xmlns:wne="http://schemas.microsoft.com/office/word/2006/wordml" xmlns:wps="http://schemas.microsoft.com/office/word/2010/wordprocessingShape" mc:Ignorable="w14 w15 wp14">
+<w:hdr xmlns:wpc="http://schemas.microsoft.com/office/word/2010/wordprocessingCanvas" xmlns:cx="http://schemas.microsoft.com/office/drawing/2014/chartex" xmlns:cx1="http://schemas.microsoft.com/office/drawing/2015/9/8/chartex" xmlns:cx2="http://schemas.microsoft.com/office/drawing/2015/10/21/chartex" xmlns:cx3="http://schemas.microsoft.com/office/drawing/2016/5/9/chartex" xmlns:cx4="http://schemas.microsoft.com/office/drawing/2016/5/10/chartex" xmlns:cx5="http://schemas.microsoft.com/office/drawing/2016/5/11/chartex" xmlns:cx6="http://schemas.microsoft.com/office/drawing/2016/5/12/chartex" xmlns:cx7="http://schemas.microsoft.com/office/drawing/2016/5/13/chartex" xmlns:cx8="http://schemas.microsoft.com/office/drawing/2016/5/14/chartex" xmlns:mc="http://schemas.openxmlformats.org/markup-compatibility/2006" xmlns:aink="http://schemas.microsoft.com/office/drawing/2016/ink" xmlns:am3d="http://schemas.microsoft.com/office/drawing/2017/model3d" xmlns:o="urn:schemas-microsoft-com:office:office" xmlns:r="http://schemas.openxmlformats.org/officeDocument/2006/relationships" xmlns:m="http://schemas.openxmlformats.org/officeDocument/2006/math" xmlns:v="urn:schemas-microsoft-com:vml" xmlns:wp14="http://schemas.microsoft.com/office/word/2010/wordprocessingDrawing" xmlns:wp="http://schemas.openxmlformats.org/drawingml/2006/wordprocessingDrawing" xmlns:w10="urn:schemas-microsoft-com:office:word" xmlns:w="http://schemas.openxmlformats.org/wordprocessingml/2006/main" xmlns:w14="http://schemas.microsoft.com/office/word/2010/wordml" xmlns:w15="http://schemas.microsoft.com/office/word/2012/wordml" xmlns:w16cid="http://schemas.microsoft.com/office/word/2016/wordml/cid" xmlns:w16se="http://schemas.microsoft.com/office/word/2015/wordml/symex" xmlns:wpg="http://schemas.microsoft.com/office/word/2010/wordprocessingGroup" xmlns:wpi="http://schemas.microsoft.com/office/word/2010/wordprocessingInk" xmlns:wne="http://schemas.microsoft.com/office/word/2006/wordml" xmlns:wps="http://schemas.microsoft.com/office/word/2010/wordprocessingShape" mc:Ignorable="w14 w15 w16se w16cid wp14">
   <w:tbl>
     <w:tblPr>
       <w:tblW w:w="0" w:type="auto"/>
@@ -6884,8 +7984,8 @@
 </file>
 
 <file path=word/numbering.xml><?xml version="1.0" encoding="utf-8"?>
-<w:numbering xmlns:wpc="http://schemas.microsoft.com/office/word/2010/wordprocessingCanvas" xmlns:mc="http://schemas.openxmlformats.org/markup-compatibility/2006" xmlns:o="urn:schemas-microsoft-com:office:office" xmlns:r="http://schemas.openxmlformats.org/officeDocument/2006/relationships" xmlns:m="http://schemas.openxmlformats.org/officeDocument/2006/math" xmlns:v="urn:schemas-microsoft-com:vml" xmlns:wp14="http://schemas.microsoft.com/office/word/2010/wordprocessingDrawing" xmlns:wp="http://schemas.openxmlformats.org/drawingml/2006/wordprocessingDrawing" xmlns:w10="urn:schemas-microsoft-com:office:word" xmlns:w="http://schemas.openxmlformats.org/wordprocessingml/2006/main" xmlns:w14="http://schemas.microsoft.com/office/word/2010/wordml" xmlns:w15="http://schemas.microsoft.com/office/word/2012/wordml" xmlns:wpg="http://schemas.microsoft.com/office/word/2010/wordprocessingGroup" xmlns:wpi="http://schemas.microsoft.com/office/word/2010/wordprocessingInk" xmlns:wne="http://schemas.microsoft.com/office/word/2006/wordml" xmlns:wps="http://schemas.microsoft.com/office/word/2010/wordprocessingShape" mc:Ignorable="w14 w15 wp14">
-  <w:abstractNum w:abstractNumId="0">
+<w:numbering xmlns:wpc="http://schemas.microsoft.com/office/word/2010/wordprocessingCanvas" xmlns:cx="http://schemas.microsoft.com/office/drawing/2014/chartex" xmlns:cx1="http://schemas.microsoft.com/office/drawing/2015/9/8/chartex" xmlns:cx2="http://schemas.microsoft.com/office/drawing/2015/10/21/chartex" xmlns:cx3="http://schemas.microsoft.com/office/drawing/2016/5/9/chartex" xmlns:cx4="http://schemas.microsoft.com/office/drawing/2016/5/10/chartex" xmlns:cx5="http://schemas.microsoft.com/office/drawing/2016/5/11/chartex" xmlns:cx6="http://schemas.microsoft.com/office/drawing/2016/5/12/chartex" xmlns:cx7="http://schemas.microsoft.com/office/drawing/2016/5/13/chartex" xmlns:cx8="http://schemas.microsoft.com/office/drawing/2016/5/14/chartex" xmlns:mc="http://schemas.openxmlformats.org/markup-compatibility/2006" xmlns:aink="http://schemas.microsoft.com/office/drawing/2016/ink" xmlns:am3d="http://schemas.microsoft.com/office/drawing/2017/model3d" xmlns:o="urn:schemas-microsoft-com:office:office" xmlns:r="http://schemas.openxmlformats.org/officeDocument/2006/relationships" xmlns:m="http://schemas.openxmlformats.org/officeDocument/2006/math" xmlns:v="urn:schemas-microsoft-com:vml" xmlns:wp14="http://schemas.microsoft.com/office/word/2010/wordprocessingDrawing" xmlns:wp="http://schemas.openxmlformats.org/drawingml/2006/wordprocessingDrawing" xmlns:w10="urn:schemas-microsoft-com:office:word" xmlns:w="http://schemas.openxmlformats.org/wordprocessingml/2006/main" xmlns:w14="http://schemas.microsoft.com/office/word/2010/wordml" xmlns:w15="http://schemas.microsoft.com/office/word/2012/wordml" xmlns:w16cid="http://schemas.microsoft.com/office/word/2016/wordml/cid" xmlns:w16se="http://schemas.microsoft.com/office/word/2015/wordml/symex" xmlns:wpg="http://schemas.microsoft.com/office/word/2010/wordprocessingGroup" xmlns:wpi="http://schemas.microsoft.com/office/word/2010/wordprocessingInk" xmlns:wne="http://schemas.microsoft.com/office/word/2006/wordml" xmlns:wps="http://schemas.microsoft.com/office/word/2010/wordprocessingShape" mc:Ignorable="w14 w15 w16se w16cid wp14">
+  <w:abstractNum w:abstractNumId="0" w15:restartNumberingAfterBreak="0">
     <w:nsid w:val="062615A5"/>
     <w:multiLevelType w:val="hybridMultilevel"/>
     <w:tmpl w:val="37B6D014"/>
@@ -6971,7 +8071,7 @@
       </w:pPr>
     </w:lvl>
   </w:abstractNum>
-  <w:abstractNum w:abstractNumId="1">
+  <w:abstractNum w:abstractNumId="1" w15:restartNumberingAfterBreak="0">
     <w:nsid w:val="0A7B4DD9"/>
     <w:multiLevelType w:val="hybridMultilevel"/>
     <w:tmpl w:val="77E8A226"/>
@@ -7084,7 +8184,7 @@
       </w:rPr>
     </w:lvl>
   </w:abstractNum>
-  <w:abstractNum w:abstractNumId="2">
+  <w:abstractNum w:abstractNumId="2" w15:restartNumberingAfterBreak="0">
     <w:nsid w:val="0DBF03F2"/>
     <w:multiLevelType w:val="hybridMultilevel"/>
     <w:tmpl w:val="0E182146"/>
@@ -7170,7 +8270,7 @@
       </w:pPr>
     </w:lvl>
   </w:abstractNum>
-  <w:abstractNum w:abstractNumId="3">
+  <w:abstractNum w:abstractNumId="3" w15:restartNumberingAfterBreak="0">
     <w:nsid w:val="1EE62610"/>
     <w:multiLevelType w:val="hybridMultilevel"/>
     <w:tmpl w:val="BCA6CCA0"/>
@@ -7283,7 +8383,7 @@
       </w:rPr>
     </w:lvl>
   </w:abstractNum>
-  <w:abstractNum w:abstractNumId="4">
+  <w:abstractNum w:abstractNumId="4" w15:restartNumberingAfterBreak="0">
     <w:nsid w:val="37382A35"/>
     <w:multiLevelType w:val="hybridMultilevel"/>
     <w:tmpl w:val="FC68E00E"/>
@@ -7369,7 +8469,7 @@
       </w:pPr>
     </w:lvl>
   </w:abstractNum>
-  <w:abstractNum w:abstractNumId="5">
+  <w:abstractNum w:abstractNumId="5" w15:restartNumberingAfterBreak="0">
     <w:nsid w:val="376B37DD"/>
     <w:multiLevelType w:val="hybridMultilevel"/>
     <w:tmpl w:val="CD20BDB2"/>
@@ -7455,7 +8555,7 @@
       </w:pPr>
     </w:lvl>
   </w:abstractNum>
-  <w:abstractNum w:abstractNumId="6">
+  <w:abstractNum w:abstractNumId="6" w15:restartNumberingAfterBreak="0">
     <w:nsid w:val="38F01A64"/>
     <w:multiLevelType w:val="hybridMultilevel"/>
     <w:tmpl w:val="2BE8E278"/>
@@ -7541,7 +8641,7 @@
       </w:pPr>
     </w:lvl>
   </w:abstractNum>
-  <w:abstractNum w:abstractNumId="7">
+  <w:abstractNum w:abstractNumId="7" w15:restartNumberingAfterBreak="0">
     <w:nsid w:val="3EF457F6"/>
     <w:multiLevelType w:val="hybridMultilevel"/>
     <w:tmpl w:val="88500244"/>
@@ -7654,7 +8754,7 @@
       </w:rPr>
     </w:lvl>
   </w:abstractNum>
-  <w:abstractNum w:abstractNumId="8">
+  <w:abstractNum w:abstractNumId="8" w15:restartNumberingAfterBreak="0">
     <w:nsid w:val="413A0959"/>
     <w:multiLevelType w:val="multilevel"/>
     <w:tmpl w:val="13061B34"/>
@@ -7775,7 +8875,7 @@
       </w:rPr>
     </w:lvl>
   </w:abstractNum>
-  <w:abstractNum w:abstractNumId="9">
+  <w:abstractNum w:abstractNumId="9" w15:restartNumberingAfterBreak="0">
     <w:nsid w:val="42C4141F"/>
     <w:multiLevelType w:val="multilevel"/>
     <w:tmpl w:val="C93C7DC0"/>
@@ -7894,7 +8994,7 @@
       </w:pPr>
     </w:lvl>
   </w:abstractNum>
-  <w:abstractNum w:abstractNumId="10">
+  <w:abstractNum w:abstractNumId="10" w15:restartNumberingAfterBreak="0">
     <w:nsid w:val="42DB1B35"/>
     <w:multiLevelType w:val="hybridMultilevel"/>
     <w:tmpl w:val="3156F718"/>
@@ -8006,7 +9106,7 @@
       </w:rPr>
     </w:lvl>
   </w:abstractNum>
-  <w:abstractNum w:abstractNumId="11">
+  <w:abstractNum w:abstractNumId="11" w15:restartNumberingAfterBreak="0">
     <w:nsid w:val="466562C3"/>
     <w:multiLevelType w:val="hybridMultilevel"/>
     <w:tmpl w:val="45CACC78"/>
@@ -8119,7 +9219,7 @@
       </w:rPr>
     </w:lvl>
   </w:abstractNum>
-  <w:abstractNum w:abstractNumId="12">
+  <w:abstractNum w:abstractNumId="12" w15:restartNumberingAfterBreak="0">
     <w:nsid w:val="475419DA"/>
     <w:multiLevelType w:val="hybridMultilevel"/>
     <w:tmpl w:val="00C0248C"/>
@@ -8231,7 +9331,7 @@
       </w:rPr>
     </w:lvl>
   </w:abstractNum>
-  <w:abstractNum w:abstractNumId="13">
+  <w:abstractNum w:abstractNumId="13" w15:restartNumberingAfterBreak="0">
     <w:nsid w:val="4E5567C9"/>
     <w:multiLevelType w:val="hybridMultilevel"/>
     <w:tmpl w:val="74160182"/>
@@ -8343,7 +9443,7 @@
       </w:rPr>
     </w:lvl>
   </w:abstractNum>
-  <w:abstractNum w:abstractNumId="14">
+  <w:abstractNum w:abstractNumId="14" w15:restartNumberingAfterBreak="0">
     <w:nsid w:val="4F21798F"/>
     <w:multiLevelType w:val="hybridMultilevel"/>
     <w:tmpl w:val="C93C7DC0"/>
@@ -8462,7 +9562,7 @@
       </w:pPr>
     </w:lvl>
   </w:abstractNum>
-  <w:abstractNum w:abstractNumId="15">
+  <w:abstractNum w:abstractNumId="15" w15:restartNumberingAfterBreak="0">
     <w:nsid w:val="52524A80"/>
     <w:multiLevelType w:val="hybridMultilevel"/>
     <w:tmpl w:val="C93C7DC0"/>
@@ -8581,7 +9681,7 @@
       </w:pPr>
     </w:lvl>
   </w:abstractNum>
-  <w:abstractNum w:abstractNumId="16">
+  <w:abstractNum w:abstractNumId="16" w15:restartNumberingAfterBreak="0">
     <w:nsid w:val="5C946C7E"/>
     <w:multiLevelType w:val="hybridMultilevel"/>
     <w:tmpl w:val="B38200CE"/>
@@ -8694,7 +9794,7 @@
       </w:rPr>
     </w:lvl>
   </w:abstractNum>
-  <w:abstractNum w:abstractNumId="17">
+  <w:abstractNum w:abstractNumId="17" w15:restartNumberingAfterBreak="0">
     <w:nsid w:val="5CBD7FEB"/>
     <w:multiLevelType w:val="hybridMultilevel"/>
     <w:tmpl w:val="824E4D56"/>
@@ -8780,7 +9880,7 @@
       </w:pPr>
     </w:lvl>
   </w:abstractNum>
-  <w:abstractNum w:abstractNumId="18">
+  <w:abstractNum w:abstractNumId="18" w15:restartNumberingAfterBreak="0">
     <w:nsid w:val="673E01F1"/>
     <w:multiLevelType w:val="hybridMultilevel"/>
     <w:tmpl w:val="626E8864"/>
@@ -8969,7 +10069,7 @@
 </file>
 
 <file path=word/styles.xml><?xml version="1.0" encoding="utf-8"?>
-<w:styles xmlns:mc="http://schemas.openxmlformats.org/markup-compatibility/2006" xmlns:r="http://schemas.openxmlformats.org/officeDocument/2006/relationships" xmlns:w="http://schemas.openxmlformats.org/wordprocessingml/2006/main" xmlns:w14="http://schemas.microsoft.com/office/word/2010/wordml" xmlns:w15="http://schemas.microsoft.com/office/word/2012/wordml" mc:Ignorable="w14 w15">
+<w:styles xmlns:mc="http://schemas.openxmlformats.org/markup-compatibility/2006" xmlns:r="http://schemas.openxmlformats.org/officeDocument/2006/relationships" xmlns:w="http://schemas.openxmlformats.org/wordprocessingml/2006/main" xmlns:w14="http://schemas.microsoft.com/office/word/2010/wordml" xmlns:w15="http://schemas.microsoft.com/office/word/2012/wordml" xmlns:w16cid="http://schemas.microsoft.com/office/word/2016/wordml/cid" xmlns:w16se="http://schemas.microsoft.com/office/word/2015/wordml/symex" mc:Ignorable="w14 w15 w16se w16cid">
   <w:docDefaults>
     <w:rPrDefault>
       <w:rPr>
@@ -8985,7 +10085,7 @@
       </w:pPr>
     </w:pPrDefault>
   </w:docDefaults>
-  <w:latentStyles w:defLockedState="0" w:defUIPriority="99" w:defSemiHidden="0" w:defUnhideWhenUsed="0" w:defQFormat="0" w:count="371">
+  <w:latentStyles w:defLockedState="0" w:defUIPriority="99" w:defSemiHidden="0" w:defUnhideWhenUsed="0" w:defQFormat="0" w:count="375">
     <w:lsdException w:name="Normal" w:uiPriority="0" w:qFormat="1"/>
     <w:lsdException w:name="heading 1" w:uiPriority="9" w:qFormat="1"/>
     <w:lsdException w:name="heading 2" w:semiHidden="1" w:uiPriority="9" w:unhideWhenUsed="1" w:qFormat="1"/>
@@ -9091,7 +10191,6 @@
     <w:lsdException w:name="HTML Sample" w:semiHidden="1" w:unhideWhenUsed="1"/>
     <w:lsdException w:name="HTML Typewriter" w:semiHidden="1" w:unhideWhenUsed="1"/>
     <w:lsdException w:name="HTML Variable" w:semiHidden="1" w:unhideWhenUsed="1"/>
-    <w:lsdException w:name="Normal Table" w:semiHidden="1" w:unhideWhenUsed="1"/>
     <w:lsdException w:name="annotation subject" w:semiHidden="1" w:unhideWhenUsed="1"/>
     <w:lsdException w:name="No List" w:semiHidden="1" w:unhideWhenUsed="1"/>
     <w:lsdException w:name="Outline List 1" w:semiHidden="1" w:unhideWhenUsed="1"/>
@@ -9135,10 +10234,8 @@
     <w:lsdException w:name="Table Elegant" w:semiHidden="1" w:unhideWhenUsed="1"/>
     <w:lsdException w:name="Table Professional" w:semiHidden="1" w:unhideWhenUsed="1"/>
     <w:lsdException w:name="Table Subtle 1" w:semiHidden="1" w:unhideWhenUsed="1"/>
-    <w:lsdException w:name="Table Subtle 2" w:semiHidden="1" w:unhideWhenUsed="1"/>
     <w:lsdException w:name="Table Web 1" w:semiHidden="1" w:unhideWhenUsed="1"/>
     <w:lsdException w:name="Table Web 2" w:semiHidden="1" w:unhideWhenUsed="1"/>
-    <w:lsdException w:name="Table Web 3" w:semiHidden="1" w:unhideWhenUsed="1"/>
     <w:lsdException w:name="Balloon Text" w:semiHidden="1" w:unhideWhenUsed="1"/>
     <w:lsdException w:name="Table Grid" w:uiPriority="39"/>
     <w:lsdException w:name="Table Theme" w:semiHidden="1" w:unhideWhenUsed="1"/>
@@ -9357,6 +10454,10 @@
     <w:lsdException w:name="List Table 5 Dark Accent 6" w:uiPriority="50"/>
     <w:lsdException w:name="List Table 6 Colorful Accent 6" w:uiPriority="51"/>
     <w:lsdException w:name="List Table 7 Colorful Accent 6" w:uiPriority="52"/>
+    <w:lsdException w:name="Mention" w:semiHidden="1" w:unhideWhenUsed="1"/>
+    <w:lsdException w:name="Smart Hyperlink" w:semiHidden="1" w:unhideWhenUsed="1"/>
+    <w:lsdException w:name="Hashtag" w:semiHidden="1" w:unhideWhenUsed="1"/>
+    <w:lsdException w:name="Unresolved Mention" w:semiHidden="1" w:unhideWhenUsed="1"/>
   </w:latentStyles>
   <w:style w:type="paragraph" w:default="1" w:styleId="Normal">
     <w:name w:val="Normal"/>
@@ -9792,7 +10893,6 @@
       <w:spacing w:after="0" w:line="240" w:lineRule="auto"/>
     </w:pPr>
     <w:tblPr>
-      <w:tblInd w:w="0" w:type="dxa"/>
       <w:tblBorders>
         <w:top w:val="single" w:sz="4" w:space="0" w:color="000000" w:themeColor="text1"/>
         <w:left w:val="single" w:sz="4" w:space="0" w:color="000000" w:themeColor="text1"/>
@@ -9801,12 +10901,6 @@
         <w:insideH w:val="single" w:sz="4" w:space="0" w:color="000000" w:themeColor="text1"/>
         <w:insideV w:val="single" w:sz="4" w:space="0" w:color="000000" w:themeColor="text1"/>
       </w:tblBorders>
-      <w:tblCellMar>
-        <w:top w:w="0" w:type="dxa"/>
-        <w:left w:w="108" w:type="dxa"/>
-        <w:bottom w:w="0" w:type="dxa"/>
-        <w:right w:w="108" w:type="dxa"/>
-      </w:tblCellMar>
     </w:tblPr>
   </w:style>
   <w:style w:type="character" w:customStyle="1" w:styleId="EncabezadoCar">
@@ -9849,7 +10943,7 @@
       <w:spacing w:after="0" w:line="240" w:lineRule="auto"/>
     </w:pPr>
   </w:style>
-  <w:style w:type="paragraph" w:styleId="TtulodeTDC">
+  <w:style w:type="paragraph" w:styleId="TtuloTDC">
     <w:name w:val="TOC Heading"/>
     <w:basedOn w:val="Ttulo1"/>
     <w:next w:val="Normal"/>
@@ -9924,6 +11018,14 @@
       <w:color w:val="0563C1" w:themeColor="hyperlink"/>
       <w:u w:val="single"/>
     </w:rPr>
+  </w:style>
+  <w:style w:type="character" w:styleId="Nmerodelnea">
+    <w:name w:val="line number"/>
+    <w:basedOn w:val="Fuentedeprrafopredeter"/>
+    <w:uiPriority w:val="99"/>
+    <w:semiHidden/>
+    <w:unhideWhenUsed/>
+    <w:rsid w:val="00186C17"/>
   </w:style>
 </w:styles>
 </file>
@@ -10228,7 +11330,7 @@
 </file>
 
 <file path=customXml/itemProps1.xml><?xml version="1.0" encoding="utf-8"?>
-<ds:datastoreItem xmlns:ds="http://schemas.openxmlformats.org/officeDocument/2006/customXml" ds:itemID="{2EEC4FAA-D800-4BF5-B08F-BD40E2363A4B}">
+<ds:datastoreItem xmlns:ds="http://schemas.openxmlformats.org/officeDocument/2006/customXml" ds:itemID="{05EE9216-6DC0-4321-B157-342CBCF61F43}">
   <ds:schemaRefs>
     <ds:schemaRef ds:uri="http://schemas.openxmlformats.org/officeDocument/2006/bibliography"/>
   </ds:schemaRefs>

</xml_diff>

<commit_message>
Casos de Uso del Negocio y Actualizacion de Word Principal
</commit_message>
<xml_diff>
--- a/Informe Final/CASO DEL PROYECTO_Requerimientos.docx
+++ b/Informe Final/CASO DEL PROYECTO_Requerimientos.docx
@@ -1,6 +1,6 @@
 
 <file path=word/document.xml><?xml version="1.0" encoding="utf-8"?>
-<w:document xmlns:wpc="http://schemas.microsoft.com/office/word/2010/wordprocessingCanvas" xmlns:mc="http://schemas.openxmlformats.org/markup-compatibility/2006" xmlns:o="urn:schemas-microsoft-com:office:office" xmlns:r="http://schemas.openxmlformats.org/officeDocument/2006/relationships" xmlns:m="http://schemas.openxmlformats.org/officeDocument/2006/math" xmlns:v="urn:schemas-microsoft-com:vml" xmlns:wp14="http://schemas.microsoft.com/office/word/2010/wordprocessingDrawing" xmlns:wp="http://schemas.openxmlformats.org/drawingml/2006/wordprocessingDrawing" xmlns:w10="urn:schemas-microsoft-com:office:word" xmlns:w="http://schemas.openxmlformats.org/wordprocessingml/2006/main" xmlns:w14="http://schemas.microsoft.com/office/word/2010/wordml" xmlns:w15="http://schemas.microsoft.com/office/word/2012/wordml" xmlns:wpg="http://schemas.microsoft.com/office/word/2010/wordprocessingGroup" xmlns:wpi="http://schemas.microsoft.com/office/word/2010/wordprocessingInk" xmlns:wne="http://schemas.microsoft.com/office/word/2006/wordml" xmlns:wps="http://schemas.microsoft.com/office/word/2010/wordprocessingShape" mc:Ignorable="w14 w15 wp14">
+<w:document xmlns:wpc="http://schemas.microsoft.com/office/word/2010/wordprocessingCanvas" xmlns:cx="http://schemas.microsoft.com/office/drawing/2014/chartex" xmlns:cx1="http://schemas.microsoft.com/office/drawing/2015/9/8/chartex" xmlns:cx2="http://schemas.microsoft.com/office/drawing/2015/10/21/chartex" xmlns:cx3="http://schemas.microsoft.com/office/drawing/2016/5/9/chartex" xmlns:cx4="http://schemas.microsoft.com/office/drawing/2016/5/10/chartex" xmlns:cx5="http://schemas.microsoft.com/office/drawing/2016/5/11/chartex" xmlns:cx6="http://schemas.microsoft.com/office/drawing/2016/5/12/chartex" xmlns:cx7="http://schemas.microsoft.com/office/drawing/2016/5/13/chartex" xmlns:cx8="http://schemas.microsoft.com/office/drawing/2016/5/14/chartex" xmlns:mc="http://schemas.openxmlformats.org/markup-compatibility/2006" xmlns:aink="http://schemas.microsoft.com/office/drawing/2016/ink" xmlns:am3d="http://schemas.microsoft.com/office/drawing/2017/model3d" xmlns:o="urn:schemas-microsoft-com:office:office" xmlns:r="http://schemas.openxmlformats.org/officeDocument/2006/relationships" xmlns:m="http://schemas.openxmlformats.org/officeDocument/2006/math" xmlns:v="urn:schemas-microsoft-com:vml" xmlns:wp14="http://schemas.microsoft.com/office/word/2010/wordprocessingDrawing" xmlns:wp="http://schemas.openxmlformats.org/drawingml/2006/wordprocessingDrawing" xmlns:w10="urn:schemas-microsoft-com:office:word" xmlns:w="http://schemas.openxmlformats.org/wordprocessingml/2006/main" xmlns:w14="http://schemas.microsoft.com/office/word/2010/wordml" xmlns:w15="http://schemas.microsoft.com/office/word/2012/wordml" xmlns:w16cid="http://schemas.microsoft.com/office/word/2016/wordml/cid" xmlns:w16se="http://schemas.microsoft.com/office/word/2015/wordml/symex" xmlns:wpg="http://schemas.microsoft.com/office/word/2010/wordprocessingGroup" xmlns:wpi="http://schemas.microsoft.com/office/word/2010/wordprocessingInk" xmlns:wne="http://schemas.microsoft.com/office/word/2006/wordml" xmlns:wps="http://schemas.microsoft.com/office/word/2010/wordprocessingShape" mc:Ignorable="w14 w15 w16se w16cid wp14">
   <w:body>
     <w:p>
       <w:pPr>
@@ -3244,13 +3244,7 @@
         <w:t>o se paga una matrícula, el costo promedio es de  350 soles para el ciclo regular.</w:t>
       </w:r>
       <w:r>
-        <w:t xml:space="preserve"> Cada ciclo dura un mes y e</w:t>
-      </w:r>
-      <w:r>
-        <w:t>l alumno puede rendir un examen de clasificación</w:t>
-      </w:r>
-      <w:r>
-        <w:t>.</w:t>
+        <w:t xml:space="preserve"> Cada ciclo dura un mes y el alumno puede rendir un examen de clasificación.</w:t>
       </w:r>
     </w:p>
     <w:p>
@@ -3345,18 +3339,18 @@
     <w:p>
       <w:r>
         <w:lastRenderedPageBreak/>
-        <w:t>RN14</w:t>
+        <w:t xml:space="preserve">RN14:  </w:t>
+      </w:r>
+      <w:r>
+        <w:t xml:space="preserve">Luego de haber realizado su </w:t>
       </w:r>
       <w:proofErr w:type="gramStart"/>
       <w:r>
-        <w:t xml:space="preserve">:  </w:t>
-      </w:r>
-      <w:r>
-        <w:t>Luego</w:t>
+        <w:t>pre matrícula</w:t>
       </w:r>
       <w:proofErr w:type="gramEnd"/>
       <w:r>
-        <w:t xml:space="preserve"> de haber realizado su pre matrícula seleccionando “Pago por banco afiliado”, se generará un número de ticket con el cual en un plazo máximo de 6 horas, deberá acercarse a realizar el pago correspondiente en </w:t>
+        <w:t xml:space="preserve"> seleccionando “Pago por banco afiliado”, se generará un número de ticket con el cual en un plazo máximo de 6 horas, deberá acercarse a realizar el pago correspondiente en </w:t>
       </w:r>
       <w:r>
         <w:t>los tres bancos asociados o por ventanilla.</w:t>
@@ -3440,25 +3434,23 @@
           <w:szCs w:val="24"/>
         </w:rPr>
       </w:pPr>
-      <w:bookmarkStart w:id="5" w:name="_GoBack"/>
+    </w:p>
+    <w:p>
+      <w:pPr>
+        <w:rPr>
+          <w:b/>
+          <w:u w:val="single"/>
+        </w:rPr>
+      </w:pPr>
+      <w:bookmarkStart w:id="5" w:name="_Toc362427625"/>
+      <w:r>
+        <w:rPr>
+          <w:b/>
+          <w:u w:val="single"/>
+        </w:rPr>
+        <w:t xml:space="preserve">DIAGRAMA DE </w:t>
+      </w:r>
       <w:bookmarkEnd w:id="5"/>
-    </w:p>
-    <w:p>
-      <w:pPr>
-        <w:rPr>
-          <w:b/>
-          <w:u w:val="single"/>
-        </w:rPr>
-      </w:pPr>
-      <w:bookmarkStart w:id="6" w:name="_Toc362427625"/>
-      <w:r>
-        <w:rPr>
-          <w:b/>
-          <w:u w:val="single"/>
-        </w:rPr>
-        <w:t xml:space="preserve">DIAGRAMA DE </w:t>
-      </w:r>
-      <w:bookmarkEnd w:id="6"/>
       <w:r>
         <w:rPr>
           <w:b/>
@@ -3482,7 +3474,7 @@
           <w:u w:val="single"/>
         </w:rPr>
       </w:pPr>
-      <w:bookmarkStart w:id="7" w:name="_Toc362427626"/>
+      <w:bookmarkStart w:id="6" w:name="_Toc362427626"/>
       <w:r>
         <w:rPr>
           <w:b/>
@@ -3548,7 +3540,7 @@
           </wp:inline>
         </w:drawing>
       </w:r>
-      <w:bookmarkEnd w:id="7"/>
+      <w:bookmarkEnd w:id="6"/>
     </w:p>
     <w:p>
       <w:pPr>
@@ -3996,14 +3988,14 @@
         </w:numPr>
         <w:ind w:left="708"/>
       </w:pPr>
-      <w:bookmarkStart w:id="8" w:name="_Toc519079347"/>
+      <w:bookmarkStart w:id="7" w:name="_Toc519079347"/>
       <w:r>
         <w:t>ESPECIFICACIÓN DE LOS ACTORES DEL NEGOCI</w:t>
       </w:r>
       <w:r>
         <w:t>O</w:t>
       </w:r>
-      <w:bookmarkEnd w:id="8"/>
+      <w:bookmarkEnd w:id="7"/>
     </w:p>
     <w:p>
       <w:pPr>
@@ -4093,7 +4085,7 @@
             <wp:docPr id="11" name="Imagen 6">
               <a:extLst xmlns:a="http://schemas.openxmlformats.org/drawingml/2006/main">
                 <a:ext uri="{FF2B5EF4-FFF2-40B4-BE49-F238E27FC236}">
-                  <a16:creationId xmlns:a16="http://schemas.microsoft.com/office/drawing/2014/main" xmlns:w16se="http://schemas.microsoft.com/office/word/2015/wordml/symex" xmlns:w16cid="http://schemas.microsoft.com/office/word/2016/wordml/cid" xmlns:w="http://schemas.openxmlformats.org/wordprocessingml/2006/main" xmlns:w10="urn:schemas-microsoft-com:office:word" xmlns:v="urn:schemas-microsoft-com:vml" xmlns:o="urn:schemas-microsoft-com:office:office" xmlns:am3d="http://schemas.microsoft.com/office/drawing/2017/model3d" xmlns:aink="http://schemas.microsoft.com/office/drawing/2016/ink" xmlns:cx8="http://schemas.microsoft.com/office/drawing/2016/5/14/chartex" xmlns:cx7="http://schemas.microsoft.com/office/drawing/2016/5/13/chartex" xmlns:cx6="http://schemas.microsoft.com/office/drawing/2016/5/12/chartex" xmlns:cx5="http://schemas.microsoft.com/office/drawing/2016/5/11/chartex" xmlns:cx4="http://schemas.microsoft.com/office/drawing/2016/5/10/chartex" xmlns:cx3="http://schemas.microsoft.com/office/drawing/2016/5/9/chartex" xmlns:cx2="http://schemas.microsoft.com/office/drawing/2015/10/21/chartex" xmlns:cx1="http://schemas.microsoft.com/office/drawing/2015/9/8/chartex" xmlns:cx="http://schemas.microsoft.com/office/drawing/2014/chartex" xmlns="" id="{3389A85D-F78D-4773-974B-F3763996E9FA}"/>
+                  <a16:creationId xmlns:a16="http://schemas.microsoft.com/office/drawing/2014/main" id="{3389A85D-F78D-4773-974B-F3763996E9FA}"/>
                 </a:ext>
               </a:extLst>
             </wp:docPr>
@@ -4107,7 +4099,7 @@
                     <pic:cNvPr id="7" name="Imagen 6">
                       <a:extLst>
                         <a:ext uri="{FF2B5EF4-FFF2-40B4-BE49-F238E27FC236}">
-                          <a16:creationId xmlns:a16="http://schemas.microsoft.com/office/drawing/2014/main" xmlns:w16se="http://schemas.microsoft.com/office/word/2015/wordml/symex" xmlns:w16cid="http://schemas.microsoft.com/office/word/2016/wordml/cid" xmlns:w="http://schemas.openxmlformats.org/wordprocessingml/2006/main" xmlns:w10="urn:schemas-microsoft-com:office:word" xmlns:v="urn:schemas-microsoft-com:vml" xmlns:o="urn:schemas-microsoft-com:office:office" xmlns:am3d="http://schemas.microsoft.com/office/drawing/2017/model3d" xmlns:aink="http://schemas.microsoft.com/office/drawing/2016/ink" xmlns:cx8="http://schemas.microsoft.com/office/drawing/2016/5/14/chartex" xmlns:cx7="http://schemas.microsoft.com/office/drawing/2016/5/13/chartex" xmlns:cx6="http://schemas.microsoft.com/office/drawing/2016/5/12/chartex" xmlns:cx5="http://schemas.microsoft.com/office/drawing/2016/5/11/chartex" xmlns:cx4="http://schemas.microsoft.com/office/drawing/2016/5/10/chartex" xmlns:cx3="http://schemas.microsoft.com/office/drawing/2016/5/9/chartex" xmlns:cx2="http://schemas.microsoft.com/office/drawing/2015/10/21/chartex" xmlns:cx1="http://schemas.microsoft.com/office/drawing/2015/9/8/chartex" xmlns:cx="http://schemas.microsoft.com/office/drawing/2014/chartex" xmlns="" id="{3389A85D-F78D-4773-974B-F3763996E9FA}"/>
+                          <a16:creationId xmlns:a16="http://schemas.microsoft.com/office/drawing/2014/main" id="{3389A85D-F78D-4773-974B-F3763996E9FA}"/>
                         </a:ext>
                       </a:extLst>
                     </pic:cNvPr>
@@ -4147,11 +4139,11 @@
         </w:numPr>
         <w:ind w:left="708"/>
       </w:pPr>
-      <w:bookmarkStart w:id="9" w:name="_Toc519079348"/>
+      <w:bookmarkStart w:id="8" w:name="_Toc519079348"/>
       <w:r>
         <w:t>DIAGRAMA DE CASOS DE USO DEL NEGOCIO</w:t>
       </w:r>
-      <w:bookmarkEnd w:id="9"/>
+      <w:bookmarkEnd w:id="8"/>
     </w:p>
     <w:p>
       <w:pPr>
@@ -4242,11 +4234,11 @@
           <w:numId w:val="0"/>
         </w:numPr>
       </w:pPr>
-      <w:bookmarkStart w:id="10" w:name="_Toc519079349"/>
+      <w:bookmarkStart w:id="9" w:name="_Toc519079349"/>
       <w:r>
         <w:t>MODELO DE ANÁLISIS DEL NEGOCIO</w:t>
       </w:r>
-      <w:bookmarkEnd w:id="10"/>
+      <w:bookmarkEnd w:id="9"/>
     </w:p>
     <w:p>
       <w:pPr>
@@ -4257,7 +4249,7 @@
         </w:numPr>
         <w:ind w:left="1428" w:hanging="720"/>
       </w:pPr>
-      <w:bookmarkStart w:id="11" w:name="_Toc519079350"/>
+      <w:bookmarkStart w:id="10" w:name="_Toc519079350"/>
       <w:r>
         <w:t>ESPECIFI</w:t>
       </w:r>
@@ -4267,7 +4259,7 @@
       <w:r>
         <w:t>ACIÓN DE LOS TRABAJADORES DEL NEGOCIO</w:t>
       </w:r>
-      <w:bookmarkEnd w:id="11"/>
+      <w:bookmarkEnd w:id="10"/>
     </w:p>
     <w:p>
       <w:pPr>
@@ -4354,7 +4346,7 @@
             <wp:docPr id="12" name="Imagen 6">
               <a:extLst xmlns:a="http://schemas.openxmlformats.org/drawingml/2006/main">
                 <a:ext uri="{FF2B5EF4-FFF2-40B4-BE49-F238E27FC236}">
-                  <a16:creationId xmlns:a16="http://schemas.microsoft.com/office/drawing/2014/main" xmlns:w16se="http://schemas.microsoft.com/office/word/2015/wordml/symex" xmlns:w16cid="http://schemas.microsoft.com/office/word/2016/wordml/cid" xmlns:w="http://schemas.openxmlformats.org/wordprocessingml/2006/main" xmlns:w10="urn:schemas-microsoft-com:office:word" xmlns:v="urn:schemas-microsoft-com:vml" xmlns:o="urn:schemas-microsoft-com:office:office" xmlns:am3d="http://schemas.microsoft.com/office/drawing/2017/model3d" xmlns:aink="http://schemas.microsoft.com/office/drawing/2016/ink" xmlns:cx8="http://schemas.microsoft.com/office/drawing/2016/5/14/chartex" xmlns:cx7="http://schemas.microsoft.com/office/drawing/2016/5/13/chartex" xmlns:cx6="http://schemas.microsoft.com/office/drawing/2016/5/12/chartex" xmlns:cx5="http://schemas.microsoft.com/office/drawing/2016/5/11/chartex" xmlns:cx4="http://schemas.microsoft.com/office/drawing/2016/5/10/chartex" xmlns:cx3="http://schemas.microsoft.com/office/drawing/2016/5/9/chartex" xmlns:cx2="http://schemas.microsoft.com/office/drawing/2015/10/21/chartex" xmlns:cx1="http://schemas.microsoft.com/office/drawing/2015/9/8/chartex" xmlns:cx="http://schemas.microsoft.com/office/drawing/2014/chartex" xmlns="" id="{5D5063EF-1FBB-4750-8156-BA3E10D15DAE}"/>
+                  <a16:creationId xmlns:a16="http://schemas.microsoft.com/office/drawing/2014/main" id="{5D5063EF-1FBB-4750-8156-BA3E10D15DAE}"/>
                 </a:ext>
               </a:extLst>
             </wp:docPr>
@@ -4368,7 +4360,7 @@
                     <pic:cNvPr id="7" name="Imagen 6">
                       <a:extLst>
                         <a:ext uri="{FF2B5EF4-FFF2-40B4-BE49-F238E27FC236}">
-                          <a16:creationId xmlns:a16="http://schemas.microsoft.com/office/drawing/2014/main" xmlns:w16se="http://schemas.microsoft.com/office/word/2015/wordml/symex" xmlns:w16cid="http://schemas.microsoft.com/office/word/2016/wordml/cid" xmlns:w="http://schemas.openxmlformats.org/wordprocessingml/2006/main" xmlns:w10="urn:schemas-microsoft-com:office:word" xmlns:v="urn:schemas-microsoft-com:vml" xmlns:o="urn:schemas-microsoft-com:office:office" xmlns:am3d="http://schemas.microsoft.com/office/drawing/2017/model3d" xmlns:aink="http://schemas.microsoft.com/office/drawing/2016/ink" xmlns:cx8="http://schemas.microsoft.com/office/drawing/2016/5/14/chartex" xmlns:cx7="http://schemas.microsoft.com/office/drawing/2016/5/13/chartex" xmlns:cx6="http://schemas.microsoft.com/office/drawing/2016/5/12/chartex" xmlns:cx5="http://schemas.microsoft.com/office/drawing/2016/5/11/chartex" xmlns:cx4="http://schemas.microsoft.com/office/drawing/2016/5/10/chartex" xmlns:cx3="http://schemas.microsoft.com/office/drawing/2016/5/9/chartex" xmlns:cx2="http://schemas.microsoft.com/office/drawing/2015/10/21/chartex" xmlns:cx1="http://schemas.microsoft.com/office/drawing/2015/9/8/chartex" xmlns:cx="http://schemas.microsoft.com/office/drawing/2014/chartex" xmlns="" id="{5D5063EF-1FBB-4750-8156-BA3E10D15DAE}"/>
+                          <a16:creationId xmlns:a16="http://schemas.microsoft.com/office/drawing/2014/main" id="{5D5063EF-1FBB-4750-8156-BA3E10D15DAE}"/>
                         </a:ext>
                       </a:extLst>
                     </pic:cNvPr>
@@ -4407,14 +4399,14 @@
         </w:numPr>
         <w:ind w:left="1353" w:hanging="720"/>
       </w:pPr>
-      <w:bookmarkStart w:id="12" w:name="_Toc519079351"/>
+      <w:bookmarkStart w:id="11" w:name="_Toc519079351"/>
       <w:r>
         <w:t>ESPECIFICACI</w:t>
       </w:r>
       <w:r>
         <w:t>ÓN DE LAS ENTIDADES DEL NEGOCIO</w:t>
       </w:r>
-      <w:bookmarkEnd w:id="12"/>
+      <w:bookmarkEnd w:id="11"/>
     </w:p>
     <w:p>
       <w:pPr>
@@ -4519,7 +4511,7 @@
             <wp:docPr id="13" name="Imagen 6">
               <a:extLst xmlns:a="http://schemas.openxmlformats.org/drawingml/2006/main">
                 <a:ext uri="{FF2B5EF4-FFF2-40B4-BE49-F238E27FC236}">
-                  <a16:creationId xmlns:a16="http://schemas.microsoft.com/office/drawing/2014/main" xmlns:w16se="http://schemas.microsoft.com/office/word/2015/wordml/symex" xmlns:w16cid="http://schemas.microsoft.com/office/word/2016/wordml/cid" xmlns:w="http://schemas.openxmlformats.org/wordprocessingml/2006/main" xmlns:w10="urn:schemas-microsoft-com:office:word" xmlns:v="urn:schemas-microsoft-com:vml" xmlns:o="urn:schemas-microsoft-com:office:office" xmlns:am3d="http://schemas.microsoft.com/office/drawing/2017/model3d" xmlns:aink="http://schemas.microsoft.com/office/drawing/2016/ink" xmlns:cx8="http://schemas.microsoft.com/office/drawing/2016/5/14/chartex" xmlns:cx7="http://schemas.microsoft.com/office/drawing/2016/5/13/chartex" xmlns:cx6="http://schemas.microsoft.com/office/drawing/2016/5/12/chartex" xmlns:cx5="http://schemas.microsoft.com/office/drawing/2016/5/11/chartex" xmlns:cx4="http://schemas.microsoft.com/office/drawing/2016/5/10/chartex" xmlns:cx3="http://schemas.microsoft.com/office/drawing/2016/5/9/chartex" xmlns:cx2="http://schemas.microsoft.com/office/drawing/2015/10/21/chartex" xmlns:cx1="http://schemas.microsoft.com/office/drawing/2015/9/8/chartex" xmlns:cx="http://schemas.microsoft.com/office/drawing/2014/chartex" xmlns="" id="{86202C3C-BB8F-4C93-951D-25F0C6C53917}"/>
+                  <a16:creationId xmlns:a16="http://schemas.microsoft.com/office/drawing/2014/main" id="{86202C3C-BB8F-4C93-951D-25F0C6C53917}"/>
                 </a:ext>
               </a:extLst>
             </wp:docPr>
@@ -4533,7 +4525,7 @@
                     <pic:cNvPr id="7" name="Imagen 6">
                       <a:extLst>
                         <a:ext uri="{FF2B5EF4-FFF2-40B4-BE49-F238E27FC236}">
-                          <a16:creationId xmlns:a16="http://schemas.microsoft.com/office/drawing/2014/main" xmlns:w16se="http://schemas.microsoft.com/office/word/2015/wordml/symex" xmlns:w16cid="http://schemas.microsoft.com/office/word/2016/wordml/cid" xmlns:w="http://schemas.openxmlformats.org/wordprocessingml/2006/main" xmlns:w10="urn:schemas-microsoft-com:office:word" xmlns:v="urn:schemas-microsoft-com:vml" xmlns:o="urn:schemas-microsoft-com:office:office" xmlns:am3d="http://schemas.microsoft.com/office/drawing/2017/model3d" xmlns:aink="http://schemas.microsoft.com/office/drawing/2016/ink" xmlns:cx8="http://schemas.microsoft.com/office/drawing/2016/5/14/chartex" xmlns:cx7="http://schemas.microsoft.com/office/drawing/2016/5/13/chartex" xmlns:cx6="http://schemas.microsoft.com/office/drawing/2016/5/12/chartex" xmlns:cx5="http://schemas.microsoft.com/office/drawing/2016/5/11/chartex" xmlns:cx4="http://schemas.microsoft.com/office/drawing/2016/5/10/chartex" xmlns:cx3="http://schemas.microsoft.com/office/drawing/2016/5/9/chartex" xmlns:cx2="http://schemas.microsoft.com/office/drawing/2015/10/21/chartex" xmlns:cx1="http://schemas.microsoft.com/office/drawing/2015/9/8/chartex" xmlns:cx="http://schemas.microsoft.com/office/drawing/2014/chartex" xmlns="" id="{86202C3C-BB8F-4C93-951D-25F0C6C53917}"/>
+                          <a16:creationId xmlns:a16="http://schemas.microsoft.com/office/drawing/2014/main" id="{86202C3C-BB8F-4C93-951D-25F0C6C53917}"/>
                         </a:ext>
                       </a:extLst>
                     </pic:cNvPr>
@@ -4572,7 +4564,7 @@
         </w:numPr>
         <w:ind w:left="1353" w:hanging="720"/>
       </w:pPr>
-      <w:bookmarkStart w:id="13" w:name="_Toc519079352"/>
+      <w:bookmarkStart w:id="12" w:name="_Toc519079352"/>
       <w:r>
         <w:lastRenderedPageBreak/>
         <w:t>DIAGRAMA DE CLASES DEL</w:t>
@@ -4580,7 +4572,7 @@
       <w:r>
         <w:t xml:space="preserve"> NEGOCIO</w:t>
       </w:r>
-      <w:bookmarkEnd w:id="13"/>
+      <w:bookmarkEnd w:id="12"/>
     </w:p>
     <w:p>
       <w:pPr>
@@ -4629,7 +4621,7 @@
             <wp:docPr id="14" name="Imagen 6">
               <a:extLst xmlns:a="http://schemas.openxmlformats.org/drawingml/2006/main">
                 <a:ext uri="{FF2B5EF4-FFF2-40B4-BE49-F238E27FC236}">
-                  <a16:creationId xmlns:a16="http://schemas.microsoft.com/office/drawing/2014/main" xmlns:w16se="http://schemas.microsoft.com/office/word/2015/wordml/symex" xmlns:w16cid="http://schemas.microsoft.com/office/word/2016/wordml/cid" xmlns:w="http://schemas.openxmlformats.org/wordprocessingml/2006/main" xmlns:w10="urn:schemas-microsoft-com:office:word" xmlns:v="urn:schemas-microsoft-com:vml" xmlns:o="urn:schemas-microsoft-com:office:office" xmlns:am3d="http://schemas.microsoft.com/office/drawing/2017/model3d" xmlns:aink="http://schemas.microsoft.com/office/drawing/2016/ink" xmlns:cx8="http://schemas.microsoft.com/office/drawing/2016/5/14/chartex" xmlns:cx7="http://schemas.microsoft.com/office/drawing/2016/5/13/chartex" xmlns:cx6="http://schemas.microsoft.com/office/drawing/2016/5/12/chartex" xmlns:cx5="http://schemas.microsoft.com/office/drawing/2016/5/11/chartex" xmlns:cx4="http://schemas.microsoft.com/office/drawing/2016/5/10/chartex" xmlns:cx3="http://schemas.microsoft.com/office/drawing/2016/5/9/chartex" xmlns:cx2="http://schemas.microsoft.com/office/drawing/2015/10/21/chartex" xmlns:cx1="http://schemas.microsoft.com/office/drawing/2015/9/8/chartex" xmlns:cx="http://schemas.microsoft.com/office/drawing/2014/chartex" xmlns="" id="{09E4B054-30FB-4B87-B9FB-6BA57B1692BC}"/>
+                  <a16:creationId xmlns:a16="http://schemas.microsoft.com/office/drawing/2014/main" id="{09E4B054-30FB-4B87-B9FB-6BA57B1692BC}"/>
                 </a:ext>
               </a:extLst>
             </wp:docPr>
@@ -4643,7 +4635,7 @@
                     <pic:cNvPr id="7" name="Imagen 6">
                       <a:extLst>
                         <a:ext uri="{FF2B5EF4-FFF2-40B4-BE49-F238E27FC236}">
-                          <a16:creationId xmlns:a16="http://schemas.microsoft.com/office/drawing/2014/main" xmlns:w16se="http://schemas.microsoft.com/office/word/2015/wordml/symex" xmlns:w16cid="http://schemas.microsoft.com/office/word/2016/wordml/cid" xmlns:w="http://schemas.openxmlformats.org/wordprocessingml/2006/main" xmlns:w10="urn:schemas-microsoft-com:office:word" xmlns:v="urn:schemas-microsoft-com:vml" xmlns:o="urn:schemas-microsoft-com:office:office" xmlns:am3d="http://schemas.microsoft.com/office/drawing/2017/model3d" xmlns:aink="http://schemas.microsoft.com/office/drawing/2016/ink" xmlns:cx8="http://schemas.microsoft.com/office/drawing/2016/5/14/chartex" xmlns:cx7="http://schemas.microsoft.com/office/drawing/2016/5/13/chartex" xmlns:cx6="http://schemas.microsoft.com/office/drawing/2016/5/12/chartex" xmlns:cx5="http://schemas.microsoft.com/office/drawing/2016/5/11/chartex" xmlns:cx4="http://schemas.microsoft.com/office/drawing/2016/5/10/chartex" xmlns:cx3="http://schemas.microsoft.com/office/drawing/2016/5/9/chartex" xmlns:cx2="http://schemas.microsoft.com/office/drawing/2015/10/21/chartex" xmlns:cx1="http://schemas.microsoft.com/office/drawing/2015/9/8/chartex" xmlns:cx="http://schemas.microsoft.com/office/drawing/2014/chartex" xmlns="" id="{09E4B054-30FB-4B87-B9FB-6BA57B1692BC}"/>
+                          <a16:creationId xmlns:a16="http://schemas.microsoft.com/office/drawing/2014/main" id="{09E4B054-30FB-4B87-B9FB-6BA57B1692BC}"/>
                         </a:ext>
                       </a:extLst>
                     </pic:cNvPr>
@@ -4728,7 +4720,7 @@
             <wp:docPr id="16" name="Imagen 6">
               <a:extLst xmlns:a="http://schemas.openxmlformats.org/drawingml/2006/main">
                 <a:ext uri="{FF2B5EF4-FFF2-40B4-BE49-F238E27FC236}">
-                  <a16:creationId xmlns:a16="http://schemas.microsoft.com/office/drawing/2014/main" xmlns:w16se="http://schemas.microsoft.com/office/word/2015/wordml/symex" xmlns:w16cid="http://schemas.microsoft.com/office/word/2016/wordml/cid" xmlns:w="http://schemas.openxmlformats.org/wordprocessingml/2006/main" xmlns:w10="urn:schemas-microsoft-com:office:word" xmlns:v="urn:schemas-microsoft-com:vml" xmlns:o="urn:schemas-microsoft-com:office:office" xmlns:am3d="http://schemas.microsoft.com/office/drawing/2017/model3d" xmlns:aink="http://schemas.microsoft.com/office/drawing/2016/ink" xmlns:cx8="http://schemas.microsoft.com/office/drawing/2016/5/14/chartex" xmlns:cx7="http://schemas.microsoft.com/office/drawing/2016/5/13/chartex" xmlns:cx6="http://schemas.microsoft.com/office/drawing/2016/5/12/chartex" xmlns:cx5="http://schemas.microsoft.com/office/drawing/2016/5/11/chartex" xmlns:cx4="http://schemas.microsoft.com/office/drawing/2016/5/10/chartex" xmlns:cx3="http://schemas.microsoft.com/office/drawing/2016/5/9/chartex" xmlns:cx2="http://schemas.microsoft.com/office/drawing/2015/10/21/chartex" xmlns:cx1="http://schemas.microsoft.com/office/drawing/2015/9/8/chartex" xmlns:cx="http://schemas.microsoft.com/office/drawing/2014/chartex" xmlns="" id="{775E7A9F-6D78-4F2A-989E-C7C7AA30AA5B}"/>
+                  <a16:creationId xmlns:a16="http://schemas.microsoft.com/office/drawing/2014/main" id="{775E7A9F-6D78-4F2A-989E-C7C7AA30AA5B}"/>
                 </a:ext>
               </a:extLst>
             </wp:docPr>
@@ -4742,7 +4734,7 @@
                     <pic:cNvPr id="7" name="Imagen 6">
                       <a:extLst>
                         <a:ext uri="{FF2B5EF4-FFF2-40B4-BE49-F238E27FC236}">
-                          <a16:creationId xmlns:a16="http://schemas.microsoft.com/office/drawing/2014/main" xmlns:w16se="http://schemas.microsoft.com/office/word/2015/wordml/symex" xmlns:w16cid="http://schemas.microsoft.com/office/word/2016/wordml/cid" xmlns:w="http://schemas.openxmlformats.org/wordprocessingml/2006/main" xmlns:w10="urn:schemas-microsoft-com:office:word" xmlns:v="urn:schemas-microsoft-com:vml" xmlns:o="urn:schemas-microsoft-com:office:office" xmlns:am3d="http://schemas.microsoft.com/office/drawing/2017/model3d" xmlns:aink="http://schemas.microsoft.com/office/drawing/2016/ink" xmlns:cx8="http://schemas.microsoft.com/office/drawing/2016/5/14/chartex" xmlns:cx7="http://schemas.microsoft.com/office/drawing/2016/5/13/chartex" xmlns:cx6="http://schemas.microsoft.com/office/drawing/2016/5/12/chartex" xmlns:cx5="http://schemas.microsoft.com/office/drawing/2016/5/11/chartex" xmlns:cx4="http://schemas.microsoft.com/office/drawing/2016/5/10/chartex" xmlns:cx3="http://schemas.microsoft.com/office/drawing/2016/5/9/chartex" xmlns:cx2="http://schemas.microsoft.com/office/drawing/2015/10/21/chartex" xmlns:cx1="http://schemas.microsoft.com/office/drawing/2015/9/8/chartex" xmlns:cx="http://schemas.microsoft.com/office/drawing/2014/chartex" xmlns="" id="{775E7A9F-6D78-4F2A-989E-C7C7AA30AA5B}"/>
+                          <a16:creationId xmlns:a16="http://schemas.microsoft.com/office/drawing/2014/main" id="{775E7A9F-6D78-4F2A-989E-C7C7AA30AA5B}"/>
                         </a:ext>
                       </a:extLst>
                     </pic:cNvPr>
@@ -4791,14 +4783,22 @@
           <w:u w:val="single"/>
         </w:rPr>
       </w:pPr>
-      <w:proofErr w:type="gramStart"/>
       <w:r>
         <w:rPr>
           <w:b/>
           <w:szCs w:val="24"/>
           <w:u w:val="single"/>
         </w:rPr>
-        <w:t>CUN3 :</w:t>
+        <w:t>CUN</w:t>
+      </w:r>
+      <w:proofErr w:type="gramStart"/>
+      <w:r>
+        <w:rPr>
+          <w:b/>
+          <w:szCs w:val="24"/>
+          <w:u w:val="single"/>
+        </w:rPr>
+        <w:t>3 :</w:t>
       </w:r>
       <w:proofErr w:type="gramEnd"/>
       <w:r>
@@ -4854,7 +4854,7 @@
             <wp:docPr id="17" name="Imagen 9">
               <a:extLst xmlns:a="http://schemas.openxmlformats.org/drawingml/2006/main">
                 <a:ext uri="{FF2B5EF4-FFF2-40B4-BE49-F238E27FC236}">
-                  <a16:creationId xmlns:a16="http://schemas.microsoft.com/office/drawing/2014/main" xmlns:w16se="http://schemas.microsoft.com/office/word/2015/wordml/symex" xmlns:w16cid="http://schemas.microsoft.com/office/word/2016/wordml/cid" xmlns:w="http://schemas.openxmlformats.org/wordprocessingml/2006/main" xmlns:w10="urn:schemas-microsoft-com:office:word" xmlns:v="urn:schemas-microsoft-com:vml" xmlns:o="urn:schemas-microsoft-com:office:office" xmlns:am3d="http://schemas.microsoft.com/office/drawing/2017/model3d" xmlns:aink="http://schemas.microsoft.com/office/drawing/2016/ink" xmlns:cx8="http://schemas.microsoft.com/office/drawing/2016/5/14/chartex" xmlns:cx7="http://schemas.microsoft.com/office/drawing/2016/5/13/chartex" xmlns:cx6="http://schemas.microsoft.com/office/drawing/2016/5/12/chartex" xmlns:cx5="http://schemas.microsoft.com/office/drawing/2016/5/11/chartex" xmlns:cx4="http://schemas.microsoft.com/office/drawing/2016/5/10/chartex" xmlns:cx3="http://schemas.microsoft.com/office/drawing/2016/5/9/chartex" xmlns:cx2="http://schemas.microsoft.com/office/drawing/2015/10/21/chartex" xmlns:cx1="http://schemas.microsoft.com/office/drawing/2015/9/8/chartex" xmlns:cx="http://schemas.microsoft.com/office/drawing/2014/chartex" xmlns="" id="{3E67B24D-059E-412B-9ECD-C3183F8D28E0}"/>
+                  <a16:creationId xmlns:a16="http://schemas.microsoft.com/office/drawing/2014/main" id="{3E67B24D-059E-412B-9ECD-C3183F8D28E0}"/>
                 </a:ext>
               </a:extLst>
             </wp:docPr>
@@ -4868,7 +4868,7 @@
                     <pic:cNvPr id="10" name="Imagen 9">
                       <a:extLst>
                         <a:ext uri="{FF2B5EF4-FFF2-40B4-BE49-F238E27FC236}">
-                          <a16:creationId xmlns:a16="http://schemas.microsoft.com/office/drawing/2014/main" xmlns:w16se="http://schemas.microsoft.com/office/word/2015/wordml/symex" xmlns:w16cid="http://schemas.microsoft.com/office/word/2016/wordml/cid" xmlns:w="http://schemas.openxmlformats.org/wordprocessingml/2006/main" xmlns:w10="urn:schemas-microsoft-com:office:word" xmlns:v="urn:schemas-microsoft-com:vml" xmlns:o="urn:schemas-microsoft-com:office:office" xmlns:am3d="http://schemas.microsoft.com/office/drawing/2017/model3d" xmlns:aink="http://schemas.microsoft.com/office/drawing/2016/ink" xmlns:cx8="http://schemas.microsoft.com/office/drawing/2016/5/14/chartex" xmlns:cx7="http://schemas.microsoft.com/office/drawing/2016/5/13/chartex" xmlns:cx6="http://schemas.microsoft.com/office/drawing/2016/5/12/chartex" xmlns:cx5="http://schemas.microsoft.com/office/drawing/2016/5/11/chartex" xmlns:cx4="http://schemas.microsoft.com/office/drawing/2016/5/10/chartex" xmlns:cx3="http://schemas.microsoft.com/office/drawing/2016/5/9/chartex" xmlns:cx2="http://schemas.microsoft.com/office/drawing/2015/10/21/chartex" xmlns:cx1="http://schemas.microsoft.com/office/drawing/2015/9/8/chartex" xmlns:cx="http://schemas.microsoft.com/office/drawing/2014/chartex" xmlns="" id="{3E67B24D-059E-412B-9ECD-C3183F8D28E0}"/>
+                          <a16:creationId xmlns:a16="http://schemas.microsoft.com/office/drawing/2014/main" id="{3E67B24D-059E-412B-9ECD-C3183F8D28E0}"/>
                         </a:ext>
                       </a:extLst>
                     </pic:cNvPr>
@@ -4906,14 +4906,14 @@
           <w:numId w:val="0"/>
         </w:numPr>
       </w:pPr>
-      <w:bookmarkStart w:id="14" w:name="_Toc519079353"/>
+      <w:bookmarkStart w:id="13" w:name="_Toc519079353"/>
       <w:r>
         <w:t xml:space="preserve">REALIZACIÓN </w:t>
       </w:r>
       <w:r>
         <w:t>DE LOS CASOS DE USO DEL NEGOCIO</w:t>
       </w:r>
-      <w:bookmarkEnd w:id="14"/>
+      <w:bookmarkEnd w:id="13"/>
     </w:p>
     <w:p>
       <w:r>
@@ -4936,7 +4936,7 @@
             <wp:docPr id="20" name="Imagen 6">
               <a:extLst xmlns:a="http://schemas.openxmlformats.org/drawingml/2006/main">
                 <a:ext uri="{FF2B5EF4-FFF2-40B4-BE49-F238E27FC236}">
-                  <a16:creationId xmlns:a16="http://schemas.microsoft.com/office/drawing/2014/main" xmlns:w16se="http://schemas.microsoft.com/office/word/2015/wordml/symex" xmlns:w16cid="http://schemas.microsoft.com/office/word/2016/wordml/cid" xmlns:w="http://schemas.openxmlformats.org/wordprocessingml/2006/main" xmlns:w10="urn:schemas-microsoft-com:office:word" xmlns:v="urn:schemas-microsoft-com:vml" xmlns:o="urn:schemas-microsoft-com:office:office" xmlns:am3d="http://schemas.microsoft.com/office/drawing/2017/model3d" xmlns:aink="http://schemas.microsoft.com/office/drawing/2016/ink" xmlns:cx8="http://schemas.microsoft.com/office/drawing/2016/5/14/chartex" xmlns:cx7="http://schemas.microsoft.com/office/drawing/2016/5/13/chartex" xmlns:cx6="http://schemas.microsoft.com/office/drawing/2016/5/12/chartex" xmlns:cx5="http://schemas.microsoft.com/office/drawing/2016/5/11/chartex" xmlns:cx4="http://schemas.microsoft.com/office/drawing/2016/5/10/chartex" xmlns:cx3="http://schemas.microsoft.com/office/drawing/2016/5/9/chartex" xmlns:cx2="http://schemas.microsoft.com/office/drawing/2015/10/21/chartex" xmlns:cx1="http://schemas.microsoft.com/office/drawing/2015/9/8/chartex" xmlns:cx="http://schemas.microsoft.com/office/drawing/2014/chartex" xmlns="" id="{A56CCA4E-6C35-49DF-96A1-E721015CEA78}"/>
+                  <a16:creationId xmlns:a16="http://schemas.microsoft.com/office/drawing/2014/main" id="{A56CCA4E-6C35-49DF-96A1-E721015CEA78}"/>
                 </a:ext>
               </a:extLst>
             </wp:docPr>
@@ -4950,7 +4950,7 @@
                     <pic:cNvPr id="7" name="Imagen 6">
                       <a:extLst>
                         <a:ext uri="{FF2B5EF4-FFF2-40B4-BE49-F238E27FC236}">
-                          <a16:creationId xmlns:a16="http://schemas.microsoft.com/office/drawing/2014/main" xmlns:w16se="http://schemas.microsoft.com/office/word/2015/wordml/symex" xmlns:w16cid="http://schemas.microsoft.com/office/word/2016/wordml/cid" xmlns:w="http://schemas.openxmlformats.org/wordprocessingml/2006/main" xmlns:w10="urn:schemas-microsoft-com:office:word" xmlns:v="urn:schemas-microsoft-com:vml" xmlns:o="urn:schemas-microsoft-com:office:office" xmlns:am3d="http://schemas.microsoft.com/office/drawing/2017/model3d" xmlns:aink="http://schemas.microsoft.com/office/drawing/2016/ink" xmlns:cx8="http://schemas.microsoft.com/office/drawing/2016/5/14/chartex" xmlns:cx7="http://schemas.microsoft.com/office/drawing/2016/5/13/chartex" xmlns:cx6="http://schemas.microsoft.com/office/drawing/2016/5/12/chartex" xmlns:cx5="http://schemas.microsoft.com/office/drawing/2016/5/11/chartex" xmlns:cx4="http://schemas.microsoft.com/office/drawing/2016/5/10/chartex" xmlns:cx3="http://schemas.microsoft.com/office/drawing/2016/5/9/chartex" xmlns:cx2="http://schemas.microsoft.com/office/drawing/2015/10/21/chartex" xmlns:cx1="http://schemas.microsoft.com/office/drawing/2015/9/8/chartex" xmlns:cx="http://schemas.microsoft.com/office/drawing/2014/chartex" xmlns="" id="{A56CCA4E-6C35-49DF-96A1-E721015CEA78}"/>
+                          <a16:creationId xmlns:a16="http://schemas.microsoft.com/office/drawing/2014/main" id="{A56CCA4E-6C35-49DF-96A1-E721015CEA78}"/>
                         </a:ext>
                       </a:extLst>
                     </pic:cNvPr>
@@ -5009,7 +5009,7 @@
             <wp:docPr id="21" name="Imagen 9">
               <a:extLst xmlns:a="http://schemas.openxmlformats.org/drawingml/2006/main">
                 <a:ext uri="{FF2B5EF4-FFF2-40B4-BE49-F238E27FC236}">
-                  <a16:creationId xmlns:a16="http://schemas.microsoft.com/office/drawing/2014/main" xmlns:w16se="http://schemas.microsoft.com/office/word/2015/wordml/symex" xmlns:w16cid="http://schemas.microsoft.com/office/word/2016/wordml/cid" xmlns:w="http://schemas.openxmlformats.org/wordprocessingml/2006/main" xmlns:w10="urn:schemas-microsoft-com:office:word" xmlns:v="urn:schemas-microsoft-com:vml" xmlns:o="urn:schemas-microsoft-com:office:office" xmlns:am3d="http://schemas.microsoft.com/office/drawing/2017/model3d" xmlns:aink="http://schemas.microsoft.com/office/drawing/2016/ink" xmlns:cx8="http://schemas.microsoft.com/office/drawing/2016/5/14/chartex" xmlns:cx7="http://schemas.microsoft.com/office/drawing/2016/5/13/chartex" xmlns:cx6="http://schemas.microsoft.com/office/drawing/2016/5/12/chartex" xmlns:cx5="http://schemas.microsoft.com/office/drawing/2016/5/11/chartex" xmlns:cx4="http://schemas.microsoft.com/office/drawing/2016/5/10/chartex" xmlns:cx3="http://schemas.microsoft.com/office/drawing/2016/5/9/chartex" xmlns:cx2="http://schemas.microsoft.com/office/drawing/2015/10/21/chartex" xmlns:cx1="http://schemas.microsoft.com/office/drawing/2015/9/8/chartex" xmlns:cx="http://schemas.microsoft.com/office/drawing/2014/chartex" xmlns="" id="{EE4EAB7E-6333-425E-BB75-63DC3A81D476}"/>
+                  <a16:creationId xmlns:a16="http://schemas.microsoft.com/office/drawing/2014/main" id="{EE4EAB7E-6333-425E-BB75-63DC3A81D476}"/>
                 </a:ext>
               </a:extLst>
             </wp:docPr>
@@ -5023,7 +5023,7 @@
                     <pic:cNvPr id="10" name="Imagen 9">
                       <a:extLst>
                         <a:ext uri="{FF2B5EF4-FFF2-40B4-BE49-F238E27FC236}">
-                          <a16:creationId xmlns:a16="http://schemas.microsoft.com/office/drawing/2014/main" xmlns:w16se="http://schemas.microsoft.com/office/word/2015/wordml/symex" xmlns:w16cid="http://schemas.microsoft.com/office/word/2016/wordml/cid" xmlns:w="http://schemas.openxmlformats.org/wordprocessingml/2006/main" xmlns:w10="urn:schemas-microsoft-com:office:word" xmlns:v="urn:schemas-microsoft-com:vml" xmlns:o="urn:schemas-microsoft-com:office:office" xmlns:am3d="http://schemas.microsoft.com/office/drawing/2017/model3d" xmlns:aink="http://schemas.microsoft.com/office/drawing/2016/ink" xmlns:cx8="http://schemas.microsoft.com/office/drawing/2016/5/14/chartex" xmlns:cx7="http://schemas.microsoft.com/office/drawing/2016/5/13/chartex" xmlns:cx6="http://schemas.microsoft.com/office/drawing/2016/5/12/chartex" xmlns:cx5="http://schemas.microsoft.com/office/drawing/2016/5/11/chartex" xmlns:cx4="http://schemas.microsoft.com/office/drawing/2016/5/10/chartex" xmlns:cx3="http://schemas.microsoft.com/office/drawing/2016/5/9/chartex" xmlns:cx2="http://schemas.microsoft.com/office/drawing/2015/10/21/chartex" xmlns:cx1="http://schemas.microsoft.com/office/drawing/2015/9/8/chartex" xmlns:cx="http://schemas.microsoft.com/office/drawing/2014/chartex" xmlns="" id="{EE4EAB7E-6333-425E-BB75-63DC3A81D476}"/>
+                          <a16:creationId xmlns:a16="http://schemas.microsoft.com/office/drawing/2014/main" id="{EE4EAB7E-6333-425E-BB75-63DC3A81D476}"/>
                         </a:ext>
                       </a:extLst>
                     </pic:cNvPr>
@@ -5068,7 +5068,7 @@
             <wp:docPr id="22" name="Imagen 11">
               <a:extLst xmlns:a="http://schemas.openxmlformats.org/drawingml/2006/main">
                 <a:ext uri="{FF2B5EF4-FFF2-40B4-BE49-F238E27FC236}">
-                  <a16:creationId xmlns:a16="http://schemas.microsoft.com/office/drawing/2014/main" xmlns:w16se="http://schemas.microsoft.com/office/word/2015/wordml/symex" xmlns:w16cid="http://schemas.microsoft.com/office/word/2016/wordml/cid" xmlns:w="http://schemas.openxmlformats.org/wordprocessingml/2006/main" xmlns:w10="urn:schemas-microsoft-com:office:word" xmlns:v="urn:schemas-microsoft-com:vml" xmlns:o="urn:schemas-microsoft-com:office:office" xmlns:am3d="http://schemas.microsoft.com/office/drawing/2017/model3d" xmlns:aink="http://schemas.microsoft.com/office/drawing/2016/ink" xmlns:cx8="http://schemas.microsoft.com/office/drawing/2016/5/14/chartex" xmlns:cx7="http://schemas.microsoft.com/office/drawing/2016/5/13/chartex" xmlns:cx6="http://schemas.microsoft.com/office/drawing/2016/5/12/chartex" xmlns:cx5="http://schemas.microsoft.com/office/drawing/2016/5/11/chartex" xmlns:cx4="http://schemas.microsoft.com/office/drawing/2016/5/10/chartex" xmlns:cx3="http://schemas.microsoft.com/office/drawing/2016/5/9/chartex" xmlns:cx2="http://schemas.microsoft.com/office/drawing/2015/10/21/chartex" xmlns:cx1="http://schemas.microsoft.com/office/drawing/2015/9/8/chartex" xmlns:cx="http://schemas.microsoft.com/office/drawing/2014/chartex" xmlns="" id="{C69D81F3-60EE-481D-A157-4524A7A083F3}"/>
+                  <a16:creationId xmlns:a16="http://schemas.microsoft.com/office/drawing/2014/main" id="{C69D81F3-60EE-481D-A157-4524A7A083F3}"/>
                 </a:ext>
               </a:extLst>
             </wp:docPr>
@@ -5082,7 +5082,7 @@
                     <pic:cNvPr id="12" name="Imagen 11">
                       <a:extLst>
                         <a:ext uri="{FF2B5EF4-FFF2-40B4-BE49-F238E27FC236}">
-                          <a16:creationId xmlns:a16="http://schemas.microsoft.com/office/drawing/2014/main" xmlns:w16se="http://schemas.microsoft.com/office/word/2015/wordml/symex" xmlns:w16cid="http://schemas.microsoft.com/office/word/2016/wordml/cid" xmlns:w="http://schemas.openxmlformats.org/wordprocessingml/2006/main" xmlns:w10="urn:schemas-microsoft-com:office:word" xmlns:v="urn:schemas-microsoft-com:vml" xmlns:o="urn:schemas-microsoft-com:office:office" xmlns:am3d="http://schemas.microsoft.com/office/drawing/2017/model3d" xmlns:aink="http://schemas.microsoft.com/office/drawing/2016/ink" xmlns:cx8="http://schemas.microsoft.com/office/drawing/2016/5/14/chartex" xmlns:cx7="http://schemas.microsoft.com/office/drawing/2016/5/13/chartex" xmlns:cx6="http://schemas.microsoft.com/office/drawing/2016/5/12/chartex" xmlns:cx5="http://schemas.microsoft.com/office/drawing/2016/5/11/chartex" xmlns:cx4="http://schemas.microsoft.com/office/drawing/2016/5/10/chartex" xmlns:cx3="http://schemas.microsoft.com/office/drawing/2016/5/9/chartex" xmlns:cx2="http://schemas.microsoft.com/office/drawing/2015/10/21/chartex" xmlns:cx1="http://schemas.microsoft.com/office/drawing/2015/9/8/chartex" xmlns:cx="http://schemas.microsoft.com/office/drawing/2014/chartex" xmlns="" id="{C69D81F3-60EE-481D-A157-4524A7A083F3}"/>
+                          <a16:creationId xmlns:a16="http://schemas.microsoft.com/office/drawing/2014/main" id="{C69D81F3-60EE-481D-A157-4524A7A083F3}"/>
                         </a:ext>
                       </a:extLst>
                     </pic:cNvPr>
@@ -5121,14 +5121,14 @@
         </w:numPr>
         <w:ind w:left="1428" w:hanging="720"/>
       </w:pPr>
-      <w:bookmarkStart w:id="15" w:name="_Toc519079354"/>
+      <w:bookmarkStart w:id="14" w:name="_Toc519079354"/>
       <w:r>
         <w:t xml:space="preserve">ESPECIFICACIÓN </w:t>
       </w:r>
       <w:r>
         <w:t>DE LOS CASOS DE USO DEL NEGOCIO</w:t>
       </w:r>
-      <w:bookmarkEnd w:id="15"/>
+      <w:bookmarkEnd w:id="14"/>
     </w:p>
     <w:p>
       <w:pPr>
@@ -5625,14 +5625,22 @@
           <w:u w:val="single"/>
         </w:rPr>
       </w:pPr>
-      <w:proofErr w:type="gramStart"/>
       <w:r>
         <w:rPr>
           <w:b/>
           <w:szCs w:val="24"/>
           <w:u w:val="single"/>
         </w:rPr>
-        <w:t>CUN3 :</w:t>
+        <w:t>CUN</w:t>
+      </w:r>
+      <w:proofErr w:type="gramStart"/>
+      <w:r>
+        <w:rPr>
+          <w:b/>
+          <w:szCs w:val="24"/>
+          <w:u w:val="single"/>
+        </w:rPr>
+        <w:t>3 :</w:t>
       </w:r>
       <w:proofErr w:type="gramEnd"/>
       <w:r>
@@ -5829,7 +5837,7 @@
         </w:numPr>
         <w:ind w:left="720" w:hanging="720"/>
       </w:pPr>
-      <w:bookmarkStart w:id="16" w:name="_Toc519079355"/>
+      <w:bookmarkStart w:id="15" w:name="_Toc519079355"/>
       <w:r>
         <w:lastRenderedPageBreak/>
         <w:t>D</w:t>
@@ -5837,7 +5845,7 @@
       <w:r>
         <w:t>IAGRAMAS ACTIVIDADES</w:t>
       </w:r>
-      <w:bookmarkEnd w:id="16"/>
+      <w:bookmarkEnd w:id="15"/>
     </w:p>
     <w:p>
       <w:pPr>
@@ -6144,14 +6152,14 @@
         </w:numPr>
         <w:ind w:left="720" w:hanging="720"/>
       </w:pPr>
-      <w:bookmarkStart w:id="17" w:name="_Toc519079356"/>
+      <w:bookmarkStart w:id="16" w:name="_Toc519079356"/>
       <w:r>
         <w:t>LISTA D</w:t>
       </w:r>
       <w:r>
         <w:t>E LAS ACTIVIDADES A AUTOMATIZAR</w:t>
       </w:r>
-      <w:bookmarkEnd w:id="17"/>
+      <w:bookmarkEnd w:id="16"/>
     </w:p>
     <w:p>
       <w:pPr>
@@ -6222,11 +6230,11 @@
         </w:numPr>
         <w:ind w:left="432" w:hanging="432"/>
       </w:pPr>
-      <w:bookmarkStart w:id="18" w:name="_Toc519079357"/>
+      <w:bookmarkStart w:id="17" w:name="_Toc519079357"/>
       <w:r>
         <w:t>CAPÍTULO 2: MODELO DEL NEGOCIO</w:t>
       </w:r>
-      <w:bookmarkEnd w:id="18"/>
+      <w:bookmarkEnd w:id="17"/>
     </w:p>
     <w:p>
       <w:pPr>
@@ -6237,11 +6245,11 @@
         </w:numPr>
         <w:ind w:left="720" w:hanging="720"/>
       </w:pPr>
-      <w:bookmarkStart w:id="19" w:name="_Toc519079358"/>
+      <w:bookmarkStart w:id="18" w:name="_Toc519079358"/>
       <w:r>
         <w:t>ESPECIFICACIÓN DE LOS REQUERIMIENTOS DE SOFTWARE</w:t>
       </w:r>
-      <w:bookmarkEnd w:id="19"/>
+      <w:bookmarkEnd w:id="18"/>
     </w:p>
     <w:p>
       <w:pPr>
@@ -6252,11 +6260,11 @@
         </w:numPr>
         <w:ind w:left="720" w:hanging="720"/>
       </w:pPr>
-      <w:bookmarkStart w:id="20" w:name="_Toc519079359"/>
+      <w:bookmarkStart w:id="19" w:name="_Toc519079359"/>
       <w:r>
         <w:t>MODELO DE CASOS DE USO DEL SISTEMA</w:t>
       </w:r>
-      <w:bookmarkEnd w:id="20"/>
+      <w:bookmarkEnd w:id="19"/>
       <w:r>
         <w:t xml:space="preserve"> </w:t>
       </w:r>
@@ -6270,11 +6278,11 @@
         </w:numPr>
         <w:ind w:left="1428" w:hanging="720"/>
       </w:pPr>
-      <w:bookmarkStart w:id="21" w:name="_Toc519079360"/>
+      <w:bookmarkStart w:id="20" w:name="_Toc519079360"/>
       <w:r>
         <w:t>ESPECIFICACIÓN DE LOS ACTORES DEL SISTEMA</w:t>
       </w:r>
-      <w:bookmarkEnd w:id="21"/>
+      <w:bookmarkEnd w:id="20"/>
     </w:p>
     <w:p>
       <w:pPr>
@@ -6324,6 +6332,211 @@
     </w:p>
     <w:p>
       <w:pPr>
+        <w:ind w:left="708"/>
+      </w:pPr>
+      <w:r>
+        <w:t>Actores del Sistema</w:t>
+      </w:r>
+    </w:p>
+    <w:p>
+      <w:pPr>
+        <w:ind w:left="708"/>
+        <w:rPr>
+          <w:b/>
+        </w:rPr>
+      </w:pPr>
+      <w:r>
+        <w:rPr>
+          <w:b/>
+        </w:rPr>
+        <w:t>1.</w:t>
+      </w:r>
+      <w:r>
+        <w:rPr>
+          <w:b/>
+        </w:rPr>
+        <w:tab/>
+      </w:r>
+      <w:r>
+        <w:rPr>
+          <w:b/>
+        </w:rPr>
+        <w:t>Alumno</w:t>
+      </w:r>
+    </w:p>
+    <w:p>
+      <w:pPr>
+        <w:ind w:left="708"/>
+      </w:pPr>
+      <w:r>
+        <w:t>Encargado de dar inicio al proceso de Matricula en Línea, al momento de registrar su inscripción, y realizar el pago de la matrícula deacuerdo al método de pago escogido.</w:t>
+      </w:r>
+    </w:p>
+    <w:p>
+      <w:pPr>
+        <w:ind w:left="708"/>
+      </w:pPr>
+      <w:r>
+        <w:t xml:space="preserve">Es el encargado también de poder generar la solicitud de Matricula para la entrega de los documentos post- pago </w:t>
+      </w:r>
+    </w:p>
+    <w:p>
+      <w:pPr>
+        <w:ind w:left="708"/>
+        <w:rPr>
+          <w:b/>
+        </w:rPr>
+      </w:pPr>
+      <w:r>
+        <w:rPr>
+          <w:b/>
+        </w:rPr>
+        <w:lastRenderedPageBreak/>
+        <w:t>2.</w:t>
+      </w:r>
+      <w:r>
+        <w:rPr>
+          <w:b/>
+        </w:rPr>
+        <w:tab/>
+      </w:r>
+      <w:r>
+        <w:rPr>
+          <w:b/>
+        </w:rPr>
+        <w:t xml:space="preserve">Agente </w:t>
+      </w:r>
+      <w:proofErr w:type="spellStart"/>
+      <w:r>
+        <w:rPr>
+          <w:b/>
+        </w:rPr>
+        <w:t>Call</w:t>
+      </w:r>
+      <w:proofErr w:type="spellEnd"/>
+      <w:r>
+        <w:rPr>
+          <w:b/>
+        </w:rPr>
+        <w:t xml:space="preserve"> Center</w:t>
+      </w:r>
+    </w:p>
+    <w:p>
+      <w:pPr>
+        <w:ind w:left="708"/>
+      </w:pPr>
+      <w:r>
+        <w:t xml:space="preserve">Encargado </w:t>
+      </w:r>
+      <w:r>
+        <w:t xml:space="preserve">de poder cambiar la contraseña al alumno, en caso el usuario solicite el cambio de </w:t>
+      </w:r>
+      <w:proofErr w:type="gramStart"/>
+      <w:r>
+        <w:t>la misma</w:t>
+      </w:r>
+      <w:proofErr w:type="gramEnd"/>
+      <w:r>
+        <w:t xml:space="preserve">. </w:t>
+      </w:r>
+    </w:p>
+    <w:p>
+      <w:pPr>
+        <w:ind w:left="708"/>
+        <w:rPr>
+          <w:b/>
+        </w:rPr>
+      </w:pPr>
+      <w:r>
+        <w:rPr>
+          <w:b/>
+        </w:rPr>
+        <w:t>3.</w:t>
+      </w:r>
+      <w:r>
+        <w:rPr>
+          <w:b/>
+        </w:rPr>
+        <w:tab/>
+      </w:r>
+      <w:r>
+        <w:rPr>
+          <w:b/>
+        </w:rPr>
+        <w:t>Cajero</w:t>
+      </w:r>
+    </w:p>
+    <w:p>
+      <w:pPr>
+        <w:ind w:left="708"/>
+      </w:pPr>
+      <w:r>
+        <w:t xml:space="preserve">Encargado </w:t>
+      </w:r>
+      <w:r>
+        <w:t xml:space="preserve">de elaborar todos los documentos Post-pago, deacuerdo a la solicitud de Matricula generada por el alumno. </w:t>
+      </w:r>
+    </w:p>
+    <w:p>
+      <w:pPr>
+        <w:ind w:left="708"/>
+        <w:rPr>
+          <w:b/>
+        </w:rPr>
+      </w:pPr>
+      <w:r>
+        <w:rPr>
+          <w:b/>
+        </w:rPr>
+        <w:t>5.</w:t>
+      </w:r>
+      <w:r>
+        <w:rPr>
+          <w:b/>
+        </w:rPr>
+        <w:tab/>
+        <w:t>Usuario</w:t>
+      </w:r>
+    </w:p>
+    <w:p>
+      <w:pPr>
+        <w:ind w:left="708"/>
+      </w:pPr>
+      <w:r>
+        <w:t>Rol que generaliza a todos los actores del sistema para los casos de uso de seguridad.</w:t>
+      </w:r>
+    </w:p>
+    <w:p>
+      <w:pPr>
+        <w:ind w:left="708"/>
+        <w:rPr>
+          <w:b/>
+        </w:rPr>
+      </w:pPr>
+      <w:r>
+        <w:rPr>
+          <w:b/>
+        </w:rPr>
+        <w:t>6.</w:t>
+      </w:r>
+      <w:r>
+        <w:rPr>
+          <w:b/>
+        </w:rPr>
+        <w:tab/>
+        <w:t>Administrador del sistema</w:t>
+      </w:r>
+    </w:p>
+    <w:p>
+      <w:pPr>
+        <w:ind w:left="708"/>
+      </w:pPr>
+      <w:r>
+        <w:t>Rol que se encarga de registrar a los usuarios del sistema y definir y asignar los perfiles de cada usuario.</w:t>
+      </w:r>
+    </w:p>
+    <w:p>
+      <w:pPr>
         <w:pStyle w:val="Ttulo3"/>
         <w:numPr>
           <w:ilvl w:val="0"/>
@@ -6331,12 +6544,11 @@
         </w:numPr>
         <w:ind w:left="1428" w:hanging="720"/>
       </w:pPr>
-      <w:bookmarkStart w:id="22" w:name="_Toc519079361"/>
-      <w:r>
-        <w:lastRenderedPageBreak/>
+      <w:bookmarkStart w:id="21" w:name="_Toc519079361"/>
+      <w:r>
         <w:t>DIAGRAMA DE ACTORES DEL SISTEMA</w:t>
       </w:r>
-      <w:bookmarkEnd w:id="22"/>
+      <w:bookmarkEnd w:id="21"/>
       <w:r>
         <w:t xml:space="preserve"> </w:t>
       </w:r>
@@ -6403,14 +6615,12 @@
         </w:numPr>
         <w:ind w:left="1428" w:hanging="720"/>
       </w:pPr>
-      <w:bookmarkStart w:id="23" w:name="_Toc519079362"/>
-      <w:r>
+      <w:bookmarkStart w:id="22" w:name="_Toc519079362"/>
+      <w:r>
+        <w:lastRenderedPageBreak/>
         <w:t>DIAGRAMA DE PAQUETES</w:t>
       </w:r>
-      <w:bookmarkEnd w:id="23"/>
-      <w:r>
-        <w:t xml:space="preserve"> </w:t>
-      </w:r>
+      <w:bookmarkEnd w:id="22"/>
     </w:p>
     <w:p>
       <w:pPr>
@@ -6419,13 +6629,12 @@
       <w:r>
         <w:rPr>
           <w:noProof/>
-          <w:lang w:eastAsia="es-PE"/>
         </w:rPr>
         <w:drawing>
-          <wp:inline distT="0" distB="0" distL="0" distR="0" wp14:anchorId="01A772DA" wp14:editId="5802A635">
-            <wp:extent cx="3846177" cy="2979682"/>
-            <wp:effectExtent l="0" t="0" r="2540" b="0"/>
-            <wp:docPr id="15" name="Imagen 15"/>
+          <wp:inline distT="0" distB="0" distL="0" distR="0" wp14:anchorId="29D2BD58" wp14:editId="30B8FE42">
+            <wp:extent cx="2647950" cy="1922087"/>
+            <wp:effectExtent l="0" t="0" r="0" b="2540"/>
+            <wp:docPr id="27" name="Imagen 27"/>
             <wp:cNvGraphicFramePr>
               <a:graphicFrameLocks xmlns:a="http://schemas.openxmlformats.org/drawingml/2006/main" noChangeAspect="1"/>
             </wp:cNvGraphicFramePr>
@@ -6445,7 +6654,7 @@
                   <pic:spPr>
                     <a:xfrm>
                       <a:off x="0" y="0"/>
-                      <a:ext cx="3849492" cy="2982250"/>
+                      <a:ext cx="2655222" cy="1927366"/>
                     </a:xfrm>
                     <a:prstGeom prst="rect">
                       <a:avLst/>
@@ -6467,12 +6676,11 @@
         </w:numPr>
         <w:ind w:left="1428" w:hanging="720"/>
       </w:pPr>
-      <w:bookmarkStart w:id="24" w:name="_Toc519079363"/>
-      <w:r>
-        <w:lastRenderedPageBreak/>
+      <w:bookmarkStart w:id="23" w:name="_Toc519079363"/>
+      <w:r>
         <w:t>DIAGRAMA DE CASOS DE USO DEL SISTEMA POR PAQUETE</w:t>
       </w:r>
-      <w:bookmarkEnd w:id="24"/>
+      <w:bookmarkEnd w:id="23"/>
       <w:r>
         <w:t xml:space="preserve"> </w:t>
       </w:r>
@@ -6500,13 +6708,12 @@
       <w:r>
         <w:rPr>
           <w:noProof/>
-          <w:lang w:eastAsia="es-PE"/>
         </w:rPr>
         <w:drawing>
-          <wp:inline distT="0" distB="0" distL="0" distR="0" wp14:anchorId="6AAC5430" wp14:editId="6FD30D5B">
-            <wp:extent cx="2245041" cy="1959428"/>
-            <wp:effectExtent l="0" t="0" r="3175" b="3175"/>
-            <wp:docPr id="23" name="Imagen 23"/>
+          <wp:inline distT="0" distB="0" distL="0" distR="0" wp14:anchorId="7DB0C1C6" wp14:editId="6B29279F">
+            <wp:extent cx="4541796" cy="3543300"/>
+            <wp:effectExtent l="0" t="0" r="0" b="0"/>
+            <wp:docPr id="28" name="Imagen 28"/>
             <wp:cNvGraphicFramePr>
               <a:graphicFrameLocks xmlns:a="http://schemas.openxmlformats.org/drawingml/2006/main" noChangeAspect="1"/>
             </wp:cNvGraphicFramePr>
@@ -6526,7 +6733,7 @@
                   <pic:spPr>
                     <a:xfrm>
                       <a:off x="0" y="0"/>
-                      <a:ext cx="2253900" cy="1967160"/>
+                      <a:ext cx="4546936" cy="3547310"/>
                     </a:xfrm>
                     <a:prstGeom prst="rect">
                       <a:avLst/>
@@ -6547,11 +6754,30 @@
           <w:u w:val="single"/>
         </w:rPr>
       </w:pPr>
-      <w:r>
+    </w:p>
+    <w:p>
+      <w:pPr>
+        <w:ind w:left="708"/>
         <w:rPr>
           <w:b/>
           <w:u w:val="single"/>
         </w:rPr>
+      </w:pPr>
+    </w:p>
+    <w:p>
+      <w:pPr>
+        <w:ind w:left="708"/>
+        <w:rPr>
+          <w:b/>
+          <w:u w:val="single"/>
+        </w:rPr>
+      </w:pPr>
+      <w:r>
+        <w:rPr>
+          <w:b/>
+          <w:u w:val="single"/>
+        </w:rPr>
+        <w:lastRenderedPageBreak/>
         <w:t>Gestión de Pago</w:t>
       </w:r>
     </w:p>
@@ -6562,13 +6788,12 @@
       <w:r>
         <w:rPr>
           <w:noProof/>
-          <w:lang w:eastAsia="es-PE"/>
         </w:rPr>
         <w:drawing>
-          <wp:inline distT="0" distB="0" distL="0" distR="0" wp14:anchorId="72774307" wp14:editId="71ED7008">
-            <wp:extent cx="4521773" cy="4393870"/>
-            <wp:effectExtent l="0" t="0" r="0" b="6985"/>
-            <wp:docPr id="24" name="Imagen 24"/>
+          <wp:inline distT="0" distB="0" distL="0" distR="0" wp14:anchorId="0B8B1FC5" wp14:editId="71701278">
+            <wp:extent cx="4219575" cy="2723391"/>
+            <wp:effectExtent l="0" t="0" r="0" b="1270"/>
+            <wp:docPr id="29" name="Imagen 29"/>
             <wp:cNvGraphicFramePr>
               <a:graphicFrameLocks xmlns:a="http://schemas.openxmlformats.org/drawingml/2006/main" noChangeAspect="1"/>
             </wp:cNvGraphicFramePr>
@@ -6579,27 +6804,20 @@
                     <pic:cNvPr id="1" name=""/>
                     <pic:cNvPicPr/>
                   </pic:nvPicPr>
-                  <pic:blipFill rotWithShape="1">
+                  <pic:blipFill>
                     <a:blip r:embed="rId37"/>
-                    <a:srcRect b="1851"/>
-                    <a:stretch/>
+                    <a:stretch>
+                      <a:fillRect/>
+                    </a:stretch>
                   </pic:blipFill>
-                  <pic:spPr bwMode="auto">
+                  <pic:spPr>
                     <a:xfrm>
                       <a:off x="0" y="0"/>
-                      <a:ext cx="4524040" cy="4396072"/>
+                      <a:ext cx="4222155" cy="2725056"/>
                     </a:xfrm>
                     <a:prstGeom prst="rect">
                       <a:avLst/>
                     </a:prstGeom>
-                    <a:ln>
-                      <a:noFill/>
-                    </a:ln>
-                    <a:extLst>
-                      <a:ext uri="{53640926-AAD7-44D8-BBD7-CCE9431645EC}">
-                        <a14:shadowObscured xmlns:a14="http://schemas.microsoft.com/office/drawing/2010/main"/>
-                      </a:ext>
-                    </a:extLst>
                   </pic:spPr>
                 </pic:pic>
               </a:graphicData>
@@ -6615,26 +6833,45 @@
           <w:u w:val="single"/>
         </w:rPr>
       </w:pPr>
-      <w:r>
+    </w:p>
+    <w:p>
+      <w:pPr>
         <w:rPr>
           <w:b/>
           <w:u w:val="single"/>
         </w:rPr>
-        <w:lastRenderedPageBreak/>
-        <w:t>Gestión de documentos Post-Matricula</w:t>
-      </w:r>
-    </w:p>
-    <w:p>
+      </w:pPr>
+      <w:r>
+        <w:rPr>
+          <w:b/>
+          <w:u w:val="single"/>
+        </w:rPr>
+        <w:t xml:space="preserve">Gestión de </w:t>
+      </w:r>
+      <w:r>
+        <w:rPr>
+          <w:b/>
+          <w:u w:val="single"/>
+        </w:rPr>
+        <w:t>Procesos Documentarios.</w:t>
+      </w:r>
+    </w:p>
+    <w:p>
+      <w:pPr>
+        <w:rPr>
+          <w:b/>
+          <w:u w:val="single"/>
+        </w:rPr>
+      </w:pPr>
       <w:r>
         <w:rPr>
           <w:noProof/>
-          <w:lang w:eastAsia="es-PE"/>
         </w:rPr>
         <w:drawing>
-          <wp:inline distT="0" distB="0" distL="0" distR="0" wp14:anchorId="57C409C9" wp14:editId="32DD57EC">
-            <wp:extent cx="4619501" cy="3675140"/>
-            <wp:effectExtent l="0" t="0" r="0" b="1905"/>
-            <wp:docPr id="25" name="Imagen 25"/>
+          <wp:inline distT="0" distB="0" distL="0" distR="0" wp14:anchorId="0BDA145F" wp14:editId="4CD0C2AA">
+            <wp:extent cx="4105275" cy="2029877"/>
+            <wp:effectExtent l="0" t="0" r="0" b="8890"/>
+            <wp:docPr id="30" name="Imagen 30"/>
             <wp:cNvGraphicFramePr>
               <a:graphicFrameLocks xmlns:a="http://schemas.openxmlformats.org/drawingml/2006/main" noChangeAspect="1"/>
             </wp:cNvGraphicFramePr>
@@ -6654,7 +6891,7 @@
                   <pic:spPr>
                     <a:xfrm>
                       <a:off x="0" y="0"/>
-                      <a:ext cx="4621727" cy="3676911"/>
+                      <a:ext cx="4114254" cy="2034317"/>
                     </a:xfrm>
                     <a:prstGeom prst="rect">
                       <a:avLst/>
@@ -6667,6 +6904,7 @@
         </w:drawing>
       </w:r>
     </w:p>
+    <w:p/>
     <w:p>
       <w:pPr>
         <w:rPr>
@@ -6674,11 +6912,44 @@
           <w:u w:val="single"/>
         </w:rPr>
       </w:pPr>
-      <w:r>
+    </w:p>
+    <w:p>
+      <w:pPr>
         <w:rPr>
           <w:b/>
           <w:u w:val="single"/>
         </w:rPr>
+      </w:pPr>
+    </w:p>
+    <w:p>
+      <w:pPr>
+        <w:rPr>
+          <w:b/>
+          <w:u w:val="single"/>
+        </w:rPr>
+      </w:pPr>
+    </w:p>
+    <w:p>
+      <w:pPr>
+        <w:rPr>
+          <w:b/>
+          <w:u w:val="single"/>
+        </w:rPr>
+      </w:pPr>
+    </w:p>
+    <w:p>
+      <w:pPr>
+        <w:rPr>
+          <w:b/>
+          <w:u w:val="single"/>
+        </w:rPr>
+      </w:pPr>
+      <w:r>
+        <w:rPr>
+          <w:b/>
+          <w:u w:val="single"/>
+        </w:rPr>
+        <w:lastRenderedPageBreak/>
         <w:t>Gestión de Seguridad</w:t>
       </w:r>
     </w:p>
@@ -6729,6 +7000,10 @@
       </w:r>
     </w:p>
     <w:p>
+      <w:bookmarkStart w:id="24" w:name="_GoBack"/>
+      <w:bookmarkEnd w:id="24"/>
+    </w:p>
+    <w:p>
       <w:pPr>
         <w:pStyle w:val="Ttulo3"/>
         <w:numPr>
@@ -6739,7 +7014,6 @@
       </w:pPr>
       <w:bookmarkStart w:id="25" w:name="_Toc519079364"/>
       <w:r>
-        <w:lastRenderedPageBreak/>
         <w:t>ATRIBUTOS DE LOS CASOS DE USO DEL SISTEMA</w:t>
       </w:r>
       <w:bookmarkEnd w:id="25"/>
@@ -7168,6 +7442,7 @@
               <w:jc w:val="center"/>
             </w:pPr>
             <w:r>
+              <w:lastRenderedPageBreak/>
               <w:t>Consultar boletas y/o facturas de los alumnos</w:t>
             </w:r>
           </w:p>
@@ -7428,7 +7703,6 @@
       </w:pPr>
       <w:bookmarkStart w:id="26" w:name="_Toc519079365"/>
       <w:r>
-        <w:lastRenderedPageBreak/>
         <w:t>CONCLUSIONES</w:t>
       </w:r>
       <w:bookmarkEnd w:id="26"/>
@@ -7509,6 +7783,7 @@
         <w:rPr>
           <w:b/>
         </w:rPr>
+        <w:lastRenderedPageBreak/>
         <w:t>Call center:</w:t>
       </w:r>
       <w:r>
@@ -7567,7 +7842,6 @@
         <w:rPr>
           <w:b/>
         </w:rPr>
-        <w:lastRenderedPageBreak/>
         <w:t>CUN:</w:t>
       </w:r>
       <w:r>
@@ -7598,15 +7872,7 @@
         </w:rPr>
       </w:pPr>
       <w:r>
-        <w:t xml:space="preserve">Guía de Referencia y Modelado BPMN - </w:t>
-      </w:r>
-      <w:proofErr w:type="spellStart"/>
-      <w:r>
-        <w:t>Future</w:t>
-      </w:r>
-      <w:proofErr w:type="spellEnd"/>
-      <w:r>
-        <w:t xml:space="preserve"> </w:t>
+        <w:t xml:space="preserve">Guía de Referencia y Modelado BPMN - Future </w:t>
       </w:r>
       <w:proofErr w:type="spellStart"/>
       <w:r>
@@ -7863,7 +8129,7 @@
 </file>
 
 <file path=word/endnotes.xml><?xml version="1.0" encoding="utf-8"?>
-<w:endnotes xmlns:wpc="http://schemas.microsoft.com/office/word/2010/wordprocessingCanvas" xmlns:mc="http://schemas.openxmlformats.org/markup-compatibility/2006" xmlns:o="urn:schemas-microsoft-com:office:office" xmlns:r="http://schemas.openxmlformats.org/officeDocument/2006/relationships" xmlns:m="http://schemas.openxmlformats.org/officeDocument/2006/math" xmlns:v="urn:schemas-microsoft-com:vml" xmlns:wp14="http://schemas.microsoft.com/office/word/2010/wordprocessingDrawing" xmlns:wp="http://schemas.openxmlformats.org/drawingml/2006/wordprocessingDrawing" xmlns:w10="urn:schemas-microsoft-com:office:word" xmlns:w="http://schemas.openxmlformats.org/wordprocessingml/2006/main" xmlns:w14="http://schemas.microsoft.com/office/word/2010/wordml" xmlns:w15="http://schemas.microsoft.com/office/word/2012/wordml" xmlns:wpg="http://schemas.microsoft.com/office/word/2010/wordprocessingGroup" xmlns:wpi="http://schemas.microsoft.com/office/word/2010/wordprocessingInk" xmlns:wne="http://schemas.microsoft.com/office/word/2006/wordml" xmlns:wps="http://schemas.microsoft.com/office/word/2010/wordprocessingShape" mc:Ignorable="w14 w15 wp14">
+<w:endnotes xmlns:wpc="http://schemas.microsoft.com/office/word/2010/wordprocessingCanvas" xmlns:cx="http://schemas.microsoft.com/office/drawing/2014/chartex" xmlns:cx1="http://schemas.microsoft.com/office/drawing/2015/9/8/chartex" xmlns:cx2="http://schemas.microsoft.com/office/drawing/2015/10/21/chartex" xmlns:cx3="http://schemas.microsoft.com/office/drawing/2016/5/9/chartex" xmlns:cx4="http://schemas.microsoft.com/office/drawing/2016/5/10/chartex" xmlns:cx5="http://schemas.microsoft.com/office/drawing/2016/5/11/chartex" xmlns:cx6="http://schemas.microsoft.com/office/drawing/2016/5/12/chartex" xmlns:cx7="http://schemas.microsoft.com/office/drawing/2016/5/13/chartex" xmlns:cx8="http://schemas.microsoft.com/office/drawing/2016/5/14/chartex" xmlns:mc="http://schemas.openxmlformats.org/markup-compatibility/2006" xmlns:aink="http://schemas.microsoft.com/office/drawing/2016/ink" xmlns:am3d="http://schemas.microsoft.com/office/drawing/2017/model3d" xmlns:o="urn:schemas-microsoft-com:office:office" xmlns:r="http://schemas.openxmlformats.org/officeDocument/2006/relationships" xmlns:m="http://schemas.openxmlformats.org/officeDocument/2006/math" xmlns:v="urn:schemas-microsoft-com:vml" xmlns:wp14="http://schemas.microsoft.com/office/word/2010/wordprocessingDrawing" xmlns:wp="http://schemas.openxmlformats.org/drawingml/2006/wordprocessingDrawing" xmlns:w10="urn:schemas-microsoft-com:office:word" xmlns:w="http://schemas.openxmlformats.org/wordprocessingml/2006/main" xmlns:w14="http://schemas.microsoft.com/office/word/2010/wordml" xmlns:w15="http://schemas.microsoft.com/office/word/2012/wordml" xmlns:w16cid="http://schemas.microsoft.com/office/word/2016/wordml/cid" xmlns:w16se="http://schemas.microsoft.com/office/word/2015/wordml/symex" xmlns:wpg="http://schemas.microsoft.com/office/word/2010/wordprocessingGroup" xmlns:wpi="http://schemas.microsoft.com/office/word/2010/wordprocessingInk" xmlns:wne="http://schemas.microsoft.com/office/word/2006/wordml" xmlns:wps="http://schemas.microsoft.com/office/word/2010/wordprocessingShape" mc:Ignorable="w14 w15 w16se w16cid wp14">
   <w:endnote w:type="separator" w:id="-1">
     <w:p>
       <w:pPr>
@@ -7888,7 +8154,7 @@
 </file>
 
 <file path=word/footer1.xml><?xml version="1.0" encoding="utf-8"?>
-<w:ftr xmlns:wpc="http://schemas.microsoft.com/office/word/2010/wordprocessingCanvas" xmlns:mc="http://schemas.openxmlformats.org/markup-compatibility/2006" xmlns:o="urn:schemas-microsoft-com:office:office" xmlns:r="http://schemas.openxmlformats.org/officeDocument/2006/relationships" xmlns:m="http://schemas.openxmlformats.org/officeDocument/2006/math" xmlns:v="urn:schemas-microsoft-com:vml" xmlns:wp14="http://schemas.microsoft.com/office/word/2010/wordprocessingDrawing" xmlns:wp="http://schemas.openxmlformats.org/drawingml/2006/wordprocessingDrawing" xmlns:w10="urn:schemas-microsoft-com:office:word" xmlns:w="http://schemas.openxmlformats.org/wordprocessingml/2006/main" xmlns:w14="http://schemas.microsoft.com/office/word/2010/wordml" xmlns:w15="http://schemas.microsoft.com/office/word/2012/wordml" xmlns:wpg="http://schemas.microsoft.com/office/word/2010/wordprocessingGroup" xmlns:wpi="http://schemas.microsoft.com/office/word/2010/wordprocessingInk" xmlns:wne="http://schemas.microsoft.com/office/word/2006/wordml" xmlns:wps="http://schemas.microsoft.com/office/word/2010/wordprocessingShape" mc:Ignorable="w14 w15 wp14">
+<w:ftr xmlns:wpc="http://schemas.microsoft.com/office/word/2010/wordprocessingCanvas" xmlns:cx="http://schemas.microsoft.com/office/drawing/2014/chartex" xmlns:cx1="http://schemas.microsoft.com/office/drawing/2015/9/8/chartex" xmlns:cx2="http://schemas.microsoft.com/office/drawing/2015/10/21/chartex" xmlns:cx3="http://schemas.microsoft.com/office/drawing/2016/5/9/chartex" xmlns:cx4="http://schemas.microsoft.com/office/drawing/2016/5/10/chartex" xmlns:cx5="http://schemas.microsoft.com/office/drawing/2016/5/11/chartex" xmlns:cx6="http://schemas.microsoft.com/office/drawing/2016/5/12/chartex" xmlns:cx7="http://schemas.microsoft.com/office/drawing/2016/5/13/chartex" xmlns:cx8="http://schemas.microsoft.com/office/drawing/2016/5/14/chartex" xmlns:mc="http://schemas.openxmlformats.org/markup-compatibility/2006" xmlns:aink="http://schemas.microsoft.com/office/drawing/2016/ink" xmlns:am3d="http://schemas.microsoft.com/office/drawing/2017/model3d" xmlns:o="urn:schemas-microsoft-com:office:office" xmlns:r="http://schemas.openxmlformats.org/officeDocument/2006/relationships" xmlns:m="http://schemas.openxmlformats.org/officeDocument/2006/math" xmlns:v="urn:schemas-microsoft-com:vml" xmlns:wp14="http://schemas.microsoft.com/office/word/2010/wordprocessingDrawing" xmlns:wp="http://schemas.openxmlformats.org/drawingml/2006/wordprocessingDrawing" xmlns:w10="urn:schemas-microsoft-com:office:word" xmlns:w="http://schemas.openxmlformats.org/wordprocessingml/2006/main" xmlns:w14="http://schemas.microsoft.com/office/word/2010/wordml" xmlns:w15="http://schemas.microsoft.com/office/word/2012/wordml" xmlns:w16cid="http://schemas.microsoft.com/office/word/2016/wordml/cid" xmlns:w16se="http://schemas.microsoft.com/office/word/2015/wordml/symex" xmlns:wpg="http://schemas.microsoft.com/office/word/2010/wordprocessingGroup" xmlns:wpi="http://schemas.microsoft.com/office/word/2010/wordprocessingInk" xmlns:wne="http://schemas.microsoft.com/office/word/2006/wordml" xmlns:wps="http://schemas.microsoft.com/office/word/2010/wordprocessingShape" mc:Ignorable="w14 w15 w16se w16cid wp14">
   <w:sdt>
     <w:sdtPr>
       <w:id w:val="2099826914"/>
@@ -7941,7 +8207,7 @@
 </file>
 
 <file path=word/footnotes.xml><?xml version="1.0" encoding="utf-8"?>
-<w:footnotes xmlns:wpc="http://schemas.microsoft.com/office/word/2010/wordprocessingCanvas" xmlns:mc="http://schemas.openxmlformats.org/markup-compatibility/2006" xmlns:o="urn:schemas-microsoft-com:office:office" xmlns:r="http://schemas.openxmlformats.org/officeDocument/2006/relationships" xmlns:m="http://schemas.openxmlformats.org/officeDocument/2006/math" xmlns:v="urn:schemas-microsoft-com:vml" xmlns:wp14="http://schemas.microsoft.com/office/word/2010/wordprocessingDrawing" xmlns:wp="http://schemas.openxmlformats.org/drawingml/2006/wordprocessingDrawing" xmlns:w10="urn:schemas-microsoft-com:office:word" xmlns:w="http://schemas.openxmlformats.org/wordprocessingml/2006/main" xmlns:w14="http://schemas.microsoft.com/office/word/2010/wordml" xmlns:w15="http://schemas.microsoft.com/office/word/2012/wordml" xmlns:wpg="http://schemas.microsoft.com/office/word/2010/wordprocessingGroup" xmlns:wpi="http://schemas.microsoft.com/office/word/2010/wordprocessingInk" xmlns:wne="http://schemas.microsoft.com/office/word/2006/wordml" xmlns:wps="http://schemas.microsoft.com/office/word/2010/wordprocessingShape" mc:Ignorable="w14 w15 wp14">
+<w:footnotes xmlns:wpc="http://schemas.microsoft.com/office/word/2010/wordprocessingCanvas" xmlns:cx="http://schemas.microsoft.com/office/drawing/2014/chartex" xmlns:cx1="http://schemas.microsoft.com/office/drawing/2015/9/8/chartex" xmlns:cx2="http://schemas.microsoft.com/office/drawing/2015/10/21/chartex" xmlns:cx3="http://schemas.microsoft.com/office/drawing/2016/5/9/chartex" xmlns:cx4="http://schemas.microsoft.com/office/drawing/2016/5/10/chartex" xmlns:cx5="http://schemas.microsoft.com/office/drawing/2016/5/11/chartex" xmlns:cx6="http://schemas.microsoft.com/office/drawing/2016/5/12/chartex" xmlns:cx7="http://schemas.microsoft.com/office/drawing/2016/5/13/chartex" xmlns:cx8="http://schemas.microsoft.com/office/drawing/2016/5/14/chartex" xmlns:mc="http://schemas.openxmlformats.org/markup-compatibility/2006" xmlns:aink="http://schemas.microsoft.com/office/drawing/2016/ink" xmlns:am3d="http://schemas.microsoft.com/office/drawing/2017/model3d" xmlns:o="urn:schemas-microsoft-com:office:office" xmlns:r="http://schemas.openxmlformats.org/officeDocument/2006/relationships" xmlns:m="http://schemas.openxmlformats.org/officeDocument/2006/math" xmlns:v="urn:schemas-microsoft-com:vml" xmlns:wp14="http://schemas.microsoft.com/office/word/2010/wordprocessingDrawing" xmlns:wp="http://schemas.openxmlformats.org/drawingml/2006/wordprocessingDrawing" xmlns:w10="urn:schemas-microsoft-com:office:word" xmlns:w="http://schemas.openxmlformats.org/wordprocessingml/2006/main" xmlns:w14="http://schemas.microsoft.com/office/word/2010/wordml" xmlns:w15="http://schemas.microsoft.com/office/word/2012/wordml" xmlns:w16cid="http://schemas.microsoft.com/office/word/2016/wordml/cid" xmlns:w16se="http://schemas.microsoft.com/office/word/2015/wordml/symex" xmlns:wpg="http://schemas.microsoft.com/office/word/2010/wordprocessingGroup" xmlns:wpi="http://schemas.microsoft.com/office/word/2010/wordprocessingInk" xmlns:wne="http://schemas.microsoft.com/office/word/2006/wordml" xmlns:wps="http://schemas.microsoft.com/office/word/2010/wordprocessingShape" mc:Ignorable="w14 w15 w16se w16cid wp14">
   <w:footnote w:type="separator" w:id="-1">
     <w:p>
       <w:pPr>
@@ -7966,7 +8232,7 @@
 </file>
 
 <file path=word/header1.xml><?xml version="1.0" encoding="utf-8"?>
-<w:hdr xmlns:wpc="http://schemas.microsoft.com/office/word/2010/wordprocessingCanvas" xmlns:mc="http://schemas.openxmlformats.org/markup-compatibility/2006" xmlns:o="urn:schemas-microsoft-com:office:office" xmlns:r="http://schemas.openxmlformats.org/officeDocument/2006/relationships" xmlns:m="http://schemas.openxmlformats.org/officeDocument/2006/math" xmlns:v="urn:schemas-microsoft-com:vml" xmlns:wp14="http://schemas.microsoft.com/office/word/2010/wordprocessingDrawing" xmlns:wp="http://schemas.openxmlformats.org/drawingml/2006/wordprocessingDrawing" xmlns:w10="urn:schemas-microsoft-com:office:word" xmlns:w="http://schemas.openxmlformats.org/wordprocessingml/2006/main" xmlns:w14="http://schemas.microsoft.com/office/word/2010/wordml" xmlns:w15="http://schemas.microsoft.com/office/word/2012/wordml" xmlns:wpg="http://schemas.microsoft.com/office/word/2010/wordprocessingGroup" xmlns:wpi="http://schemas.microsoft.com/office/word/2010/wordprocessingInk" xmlns:wne="http://schemas.microsoft.com/office/word/2006/wordml" xmlns:wps="http://schemas.microsoft.com/office/word/2010/wordprocessingShape" mc:Ignorable="w14 w15 wp14">
+<w:hdr xmlns:wpc="http://schemas.microsoft.com/office/word/2010/wordprocessingCanvas" xmlns:cx="http://schemas.microsoft.com/office/drawing/2014/chartex" xmlns:cx1="http://schemas.microsoft.com/office/drawing/2015/9/8/chartex" xmlns:cx2="http://schemas.microsoft.com/office/drawing/2015/10/21/chartex" xmlns:cx3="http://schemas.microsoft.com/office/drawing/2016/5/9/chartex" xmlns:cx4="http://schemas.microsoft.com/office/drawing/2016/5/10/chartex" xmlns:cx5="http://schemas.microsoft.com/office/drawing/2016/5/11/chartex" xmlns:cx6="http://schemas.microsoft.com/office/drawing/2016/5/12/chartex" xmlns:cx7="http://schemas.microsoft.com/office/drawing/2016/5/13/chartex" xmlns:cx8="http://schemas.microsoft.com/office/drawing/2016/5/14/chartex" xmlns:mc="http://schemas.openxmlformats.org/markup-compatibility/2006" xmlns:aink="http://schemas.microsoft.com/office/drawing/2016/ink" xmlns:am3d="http://schemas.microsoft.com/office/drawing/2017/model3d" xmlns:o="urn:schemas-microsoft-com:office:office" xmlns:r="http://schemas.openxmlformats.org/officeDocument/2006/relationships" xmlns:m="http://schemas.openxmlformats.org/officeDocument/2006/math" xmlns:v="urn:schemas-microsoft-com:vml" xmlns:wp14="http://schemas.microsoft.com/office/word/2010/wordprocessingDrawing" xmlns:wp="http://schemas.openxmlformats.org/drawingml/2006/wordprocessingDrawing" xmlns:w10="urn:schemas-microsoft-com:office:word" xmlns:w="http://schemas.openxmlformats.org/wordprocessingml/2006/main" xmlns:w14="http://schemas.microsoft.com/office/word/2010/wordml" xmlns:w15="http://schemas.microsoft.com/office/word/2012/wordml" xmlns:w16cid="http://schemas.microsoft.com/office/word/2016/wordml/cid" xmlns:w16se="http://schemas.microsoft.com/office/word/2015/wordml/symex" xmlns:wpg="http://schemas.microsoft.com/office/word/2010/wordprocessingGroup" xmlns:wpi="http://schemas.microsoft.com/office/word/2010/wordprocessingInk" xmlns:wne="http://schemas.microsoft.com/office/word/2006/wordml" xmlns:wps="http://schemas.microsoft.com/office/word/2010/wordprocessingShape" mc:Ignorable="w14 w15 w16se w16cid wp14">
   <w:tbl>
     <w:tblPr>
       <w:tblW w:w="0" w:type="auto"/>
@@ -8025,8 +8291,8 @@
 </file>
 
 <file path=word/numbering.xml><?xml version="1.0" encoding="utf-8"?>
-<w:numbering xmlns:wpc="http://schemas.microsoft.com/office/word/2010/wordprocessingCanvas" xmlns:mc="http://schemas.openxmlformats.org/markup-compatibility/2006" xmlns:o="urn:schemas-microsoft-com:office:office" xmlns:r="http://schemas.openxmlformats.org/officeDocument/2006/relationships" xmlns:m="http://schemas.openxmlformats.org/officeDocument/2006/math" xmlns:v="urn:schemas-microsoft-com:vml" xmlns:wp14="http://schemas.microsoft.com/office/word/2010/wordprocessingDrawing" xmlns:wp="http://schemas.openxmlformats.org/drawingml/2006/wordprocessingDrawing" xmlns:w10="urn:schemas-microsoft-com:office:word" xmlns:w="http://schemas.openxmlformats.org/wordprocessingml/2006/main" xmlns:w14="http://schemas.microsoft.com/office/word/2010/wordml" xmlns:w15="http://schemas.microsoft.com/office/word/2012/wordml" xmlns:wpg="http://schemas.microsoft.com/office/word/2010/wordprocessingGroup" xmlns:wpi="http://schemas.microsoft.com/office/word/2010/wordprocessingInk" xmlns:wne="http://schemas.microsoft.com/office/word/2006/wordml" xmlns:wps="http://schemas.microsoft.com/office/word/2010/wordprocessingShape" mc:Ignorable="w14 w15 wp14">
-  <w:abstractNum w:abstractNumId="0">
+<w:numbering xmlns:wpc="http://schemas.microsoft.com/office/word/2010/wordprocessingCanvas" xmlns:cx="http://schemas.microsoft.com/office/drawing/2014/chartex" xmlns:cx1="http://schemas.microsoft.com/office/drawing/2015/9/8/chartex" xmlns:cx2="http://schemas.microsoft.com/office/drawing/2015/10/21/chartex" xmlns:cx3="http://schemas.microsoft.com/office/drawing/2016/5/9/chartex" xmlns:cx4="http://schemas.microsoft.com/office/drawing/2016/5/10/chartex" xmlns:cx5="http://schemas.microsoft.com/office/drawing/2016/5/11/chartex" xmlns:cx6="http://schemas.microsoft.com/office/drawing/2016/5/12/chartex" xmlns:cx7="http://schemas.microsoft.com/office/drawing/2016/5/13/chartex" xmlns:cx8="http://schemas.microsoft.com/office/drawing/2016/5/14/chartex" xmlns:mc="http://schemas.openxmlformats.org/markup-compatibility/2006" xmlns:aink="http://schemas.microsoft.com/office/drawing/2016/ink" xmlns:am3d="http://schemas.microsoft.com/office/drawing/2017/model3d" xmlns:o="urn:schemas-microsoft-com:office:office" xmlns:r="http://schemas.openxmlformats.org/officeDocument/2006/relationships" xmlns:m="http://schemas.openxmlformats.org/officeDocument/2006/math" xmlns:v="urn:schemas-microsoft-com:vml" xmlns:wp14="http://schemas.microsoft.com/office/word/2010/wordprocessingDrawing" xmlns:wp="http://schemas.openxmlformats.org/drawingml/2006/wordprocessingDrawing" xmlns:w10="urn:schemas-microsoft-com:office:word" xmlns:w="http://schemas.openxmlformats.org/wordprocessingml/2006/main" xmlns:w14="http://schemas.microsoft.com/office/word/2010/wordml" xmlns:w15="http://schemas.microsoft.com/office/word/2012/wordml" xmlns:w16cid="http://schemas.microsoft.com/office/word/2016/wordml/cid" xmlns:w16se="http://schemas.microsoft.com/office/word/2015/wordml/symex" xmlns:wpg="http://schemas.microsoft.com/office/word/2010/wordprocessingGroup" xmlns:wpi="http://schemas.microsoft.com/office/word/2010/wordprocessingInk" xmlns:wne="http://schemas.microsoft.com/office/word/2006/wordml" xmlns:wps="http://schemas.microsoft.com/office/word/2010/wordprocessingShape" mc:Ignorable="w14 w15 w16se w16cid wp14">
+  <w:abstractNum w:abstractNumId="0" w15:restartNumberingAfterBreak="0">
     <w:nsid w:val="062615A5"/>
     <w:multiLevelType w:val="hybridMultilevel"/>
     <w:tmpl w:val="37B6D014"/>
@@ -8112,7 +8378,7 @@
       </w:pPr>
     </w:lvl>
   </w:abstractNum>
-  <w:abstractNum w:abstractNumId="1">
+  <w:abstractNum w:abstractNumId="1" w15:restartNumberingAfterBreak="0">
     <w:nsid w:val="0A7B4DD9"/>
     <w:multiLevelType w:val="hybridMultilevel"/>
     <w:tmpl w:val="77E8A226"/>
@@ -8225,7 +8491,7 @@
       </w:rPr>
     </w:lvl>
   </w:abstractNum>
-  <w:abstractNum w:abstractNumId="2">
+  <w:abstractNum w:abstractNumId="2" w15:restartNumberingAfterBreak="0">
     <w:nsid w:val="0DBF03F2"/>
     <w:multiLevelType w:val="hybridMultilevel"/>
     <w:tmpl w:val="0E182146"/>
@@ -8311,7 +8577,7 @@
       </w:pPr>
     </w:lvl>
   </w:abstractNum>
-  <w:abstractNum w:abstractNumId="3">
+  <w:abstractNum w:abstractNumId="3" w15:restartNumberingAfterBreak="0">
     <w:nsid w:val="1EE62610"/>
     <w:multiLevelType w:val="hybridMultilevel"/>
     <w:tmpl w:val="BCA6CCA0"/>
@@ -8424,7 +8690,7 @@
       </w:rPr>
     </w:lvl>
   </w:abstractNum>
-  <w:abstractNum w:abstractNumId="4">
+  <w:abstractNum w:abstractNumId="4" w15:restartNumberingAfterBreak="0">
     <w:nsid w:val="37382A35"/>
     <w:multiLevelType w:val="hybridMultilevel"/>
     <w:tmpl w:val="FC68E00E"/>
@@ -8510,7 +8776,7 @@
       </w:pPr>
     </w:lvl>
   </w:abstractNum>
-  <w:abstractNum w:abstractNumId="5">
+  <w:abstractNum w:abstractNumId="5" w15:restartNumberingAfterBreak="0">
     <w:nsid w:val="376B37DD"/>
     <w:multiLevelType w:val="hybridMultilevel"/>
     <w:tmpl w:val="CD20BDB2"/>
@@ -8596,7 +8862,7 @@
       </w:pPr>
     </w:lvl>
   </w:abstractNum>
-  <w:abstractNum w:abstractNumId="6">
+  <w:abstractNum w:abstractNumId="6" w15:restartNumberingAfterBreak="0">
     <w:nsid w:val="38F01A64"/>
     <w:multiLevelType w:val="hybridMultilevel"/>
     <w:tmpl w:val="2BE8E278"/>
@@ -8682,7 +8948,7 @@
       </w:pPr>
     </w:lvl>
   </w:abstractNum>
-  <w:abstractNum w:abstractNumId="7">
+  <w:abstractNum w:abstractNumId="7" w15:restartNumberingAfterBreak="0">
     <w:nsid w:val="3EF457F6"/>
     <w:multiLevelType w:val="hybridMultilevel"/>
     <w:tmpl w:val="88500244"/>
@@ -8795,7 +9061,7 @@
       </w:rPr>
     </w:lvl>
   </w:abstractNum>
-  <w:abstractNum w:abstractNumId="8">
+  <w:abstractNum w:abstractNumId="8" w15:restartNumberingAfterBreak="0">
     <w:nsid w:val="413A0959"/>
     <w:multiLevelType w:val="multilevel"/>
     <w:tmpl w:val="13061B34"/>
@@ -8916,7 +9182,7 @@
       </w:rPr>
     </w:lvl>
   </w:abstractNum>
-  <w:abstractNum w:abstractNumId="9">
+  <w:abstractNum w:abstractNumId="9" w15:restartNumberingAfterBreak="0">
     <w:nsid w:val="42C4141F"/>
     <w:multiLevelType w:val="multilevel"/>
     <w:tmpl w:val="C93C7DC0"/>
@@ -9035,7 +9301,7 @@
       </w:pPr>
     </w:lvl>
   </w:abstractNum>
-  <w:abstractNum w:abstractNumId="10">
+  <w:abstractNum w:abstractNumId="10" w15:restartNumberingAfterBreak="0">
     <w:nsid w:val="42DB1B35"/>
     <w:multiLevelType w:val="hybridMultilevel"/>
     <w:tmpl w:val="3156F718"/>
@@ -9147,7 +9413,7 @@
       </w:rPr>
     </w:lvl>
   </w:abstractNum>
-  <w:abstractNum w:abstractNumId="11">
+  <w:abstractNum w:abstractNumId="11" w15:restartNumberingAfterBreak="0">
     <w:nsid w:val="466562C3"/>
     <w:multiLevelType w:val="hybridMultilevel"/>
     <w:tmpl w:val="45CACC78"/>
@@ -9260,7 +9526,7 @@
       </w:rPr>
     </w:lvl>
   </w:abstractNum>
-  <w:abstractNum w:abstractNumId="12">
+  <w:abstractNum w:abstractNumId="12" w15:restartNumberingAfterBreak="0">
     <w:nsid w:val="475419DA"/>
     <w:multiLevelType w:val="hybridMultilevel"/>
     <w:tmpl w:val="00C0248C"/>
@@ -9372,7 +9638,7 @@
       </w:rPr>
     </w:lvl>
   </w:abstractNum>
-  <w:abstractNum w:abstractNumId="13">
+  <w:abstractNum w:abstractNumId="13" w15:restartNumberingAfterBreak="0">
     <w:nsid w:val="4E5567C9"/>
     <w:multiLevelType w:val="hybridMultilevel"/>
     <w:tmpl w:val="74160182"/>
@@ -9484,7 +9750,7 @@
       </w:rPr>
     </w:lvl>
   </w:abstractNum>
-  <w:abstractNum w:abstractNumId="14">
+  <w:abstractNum w:abstractNumId="14" w15:restartNumberingAfterBreak="0">
     <w:nsid w:val="4F21798F"/>
     <w:multiLevelType w:val="hybridMultilevel"/>
     <w:tmpl w:val="C93C7DC0"/>
@@ -9603,7 +9869,7 @@
       </w:pPr>
     </w:lvl>
   </w:abstractNum>
-  <w:abstractNum w:abstractNumId="15">
+  <w:abstractNum w:abstractNumId="15" w15:restartNumberingAfterBreak="0">
     <w:nsid w:val="52524A80"/>
     <w:multiLevelType w:val="hybridMultilevel"/>
     <w:tmpl w:val="C93C7DC0"/>
@@ -9722,7 +9988,7 @@
       </w:pPr>
     </w:lvl>
   </w:abstractNum>
-  <w:abstractNum w:abstractNumId="16">
+  <w:abstractNum w:abstractNumId="16" w15:restartNumberingAfterBreak="0">
     <w:nsid w:val="5C946C7E"/>
     <w:multiLevelType w:val="hybridMultilevel"/>
     <w:tmpl w:val="B38200CE"/>
@@ -9835,7 +10101,7 @@
       </w:rPr>
     </w:lvl>
   </w:abstractNum>
-  <w:abstractNum w:abstractNumId="17">
+  <w:abstractNum w:abstractNumId="17" w15:restartNumberingAfterBreak="0">
     <w:nsid w:val="5CBD7FEB"/>
     <w:multiLevelType w:val="hybridMultilevel"/>
     <w:tmpl w:val="824E4D56"/>
@@ -9921,7 +10187,7 @@
       </w:pPr>
     </w:lvl>
   </w:abstractNum>
-  <w:abstractNum w:abstractNumId="18">
+  <w:abstractNum w:abstractNumId="18" w15:restartNumberingAfterBreak="0">
     <w:nsid w:val="673E01F1"/>
     <w:multiLevelType w:val="hybridMultilevel"/>
     <w:tmpl w:val="626E8864"/>
@@ -10110,7 +10376,7 @@
 </file>
 
 <file path=word/styles.xml><?xml version="1.0" encoding="utf-8"?>
-<w:styles xmlns:mc="http://schemas.openxmlformats.org/markup-compatibility/2006" xmlns:r="http://schemas.openxmlformats.org/officeDocument/2006/relationships" xmlns:w="http://schemas.openxmlformats.org/wordprocessingml/2006/main" xmlns:w14="http://schemas.microsoft.com/office/word/2010/wordml" xmlns:w15="http://schemas.microsoft.com/office/word/2012/wordml" mc:Ignorable="w14 w15">
+<w:styles xmlns:mc="http://schemas.openxmlformats.org/markup-compatibility/2006" xmlns:r="http://schemas.openxmlformats.org/officeDocument/2006/relationships" xmlns:w="http://schemas.openxmlformats.org/wordprocessingml/2006/main" xmlns:w14="http://schemas.microsoft.com/office/word/2010/wordml" xmlns:w15="http://schemas.microsoft.com/office/word/2012/wordml" xmlns:w16cid="http://schemas.microsoft.com/office/word/2016/wordml/cid" xmlns:w16se="http://schemas.microsoft.com/office/word/2015/wordml/symex" mc:Ignorable="w14 w15 w16se w16cid">
   <w:docDefaults>
     <w:rPrDefault>
       <w:rPr>
@@ -10126,7 +10392,7 @@
       </w:pPr>
     </w:pPrDefault>
   </w:docDefaults>
-  <w:latentStyles w:defLockedState="0" w:defUIPriority="99" w:defSemiHidden="0" w:defUnhideWhenUsed="0" w:defQFormat="0" w:count="371">
+  <w:latentStyles w:defLockedState="0" w:defUIPriority="99" w:defSemiHidden="0" w:defUnhideWhenUsed="0" w:defQFormat="0" w:count="375">
     <w:lsdException w:name="Normal" w:uiPriority="0" w:qFormat="1"/>
     <w:lsdException w:name="heading 1" w:uiPriority="9" w:qFormat="1"/>
     <w:lsdException w:name="heading 2" w:semiHidden="1" w:uiPriority="9" w:unhideWhenUsed="1" w:qFormat="1"/>
@@ -10232,7 +10498,6 @@
     <w:lsdException w:name="HTML Sample" w:semiHidden="1" w:unhideWhenUsed="1"/>
     <w:lsdException w:name="HTML Typewriter" w:semiHidden="1" w:unhideWhenUsed="1"/>
     <w:lsdException w:name="HTML Variable" w:semiHidden="1" w:unhideWhenUsed="1"/>
-    <w:lsdException w:name="Normal Table" w:semiHidden="1" w:unhideWhenUsed="1"/>
     <w:lsdException w:name="annotation subject" w:semiHidden="1" w:unhideWhenUsed="1"/>
     <w:lsdException w:name="No List" w:semiHidden="1" w:unhideWhenUsed="1"/>
     <w:lsdException w:name="Outline List 1" w:semiHidden="1" w:unhideWhenUsed="1"/>
@@ -10276,10 +10541,8 @@
     <w:lsdException w:name="Table Elegant" w:semiHidden="1" w:unhideWhenUsed="1"/>
     <w:lsdException w:name="Table Professional" w:semiHidden="1" w:unhideWhenUsed="1"/>
     <w:lsdException w:name="Table Subtle 1" w:semiHidden="1" w:unhideWhenUsed="1"/>
-    <w:lsdException w:name="Table Subtle 2" w:semiHidden="1" w:unhideWhenUsed="1"/>
     <w:lsdException w:name="Table Web 1" w:semiHidden="1" w:unhideWhenUsed="1"/>
     <w:lsdException w:name="Table Web 2" w:semiHidden="1" w:unhideWhenUsed="1"/>
-    <w:lsdException w:name="Table Web 3" w:semiHidden="1" w:unhideWhenUsed="1"/>
     <w:lsdException w:name="Balloon Text" w:semiHidden="1" w:unhideWhenUsed="1"/>
     <w:lsdException w:name="Table Grid" w:uiPriority="39"/>
     <w:lsdException w:name="Table Theme" w:semiHidden="1" w:unhideWhenUsed="1"/>
@@ -10498,6 +10761,10 @@
     <w:lsdException w:name="List Table 5 Dark Accent 6" w:uiPriority="50"/>
     <w:lsdException w:name="List Table 6 Colorful Accent 6" w:uiPriority="51"/>
     <w:lsdException w:name="List Table 7 Colorful Accent 6" w:uiPriority="52"/>
+    <w:lsdException w:name="Mention" w:semiHidden="1" w:unhideWhenUsed="1"/>
+    <w:lsdException w:name="Smart Hyperlink" w:semiHidden="1" w:unhideWhenUsed="1"/>
+    <w:lsdException w:name="Hashtag" w:semiHidden="1" w:unhideWhenUsed="1"/>
+    <w:lsdException w:name="Unresolved Mention" w:semiHidden="1" w:unhideWhenUsed="1"/>
   </w:latentStyles>
   <w:style w:type="paragraph" w:default="1" w:styleId="Normal">
     <w:name w:val="Normal"/>
@@ -10933,7 +11200,6 @@
       <w:spacing w:after="0" w:line="240" w:lineRule="auto"/>
     </w:pPr>
     <w:tblPr>
-      <w:tblInd w:w="0" w:type="dxa"/>
       <w:tblBorders>
         <w:top w:val="single" w:sz="4" w:space="0" w:color="000000" w:themeColor="text1"/>
         <w:left w:val="single" w:sz="4" w:space="0" w:color="000000" w:themeColor="text1"/>
@@ -10942,12 +11208,6 @@
         <w:insideH w:val="single" w:sz="4" w:space="0" w:color="000000" w:themeColor="text1"/>
         <w:insideV w:val="single" w:sz="4" w:space="0" w:color="000000" w:themeColor="text1"/>
       </w:tblBorders>
-      <w:tblCellMar>
-        <w:top w:w="0" w:type="dxa"/>
-        <w:left w:w="108" w:type="dxa"/>
-        <w:bottom w:w="0" w:type="dxa"/>
-        <w:right w:w="108" w:type="dxa"/>
-      </w:tblCellMar>
     </w:tblPr>
   </w:style>
   <w:style w:type="character" w:customStyle="1" w:styleId="EncabezadoCar">
@@ -10990,7 +11250,7 @@
       <w:spacing w:after="0" w:line="240" w:lineRule="auto"/>
     </w:pPr>
   </w:style>
-  <w:style w:type="paragraph" w:styleId="TtulodeTDC">
+  <w:style w:type="paragraph" w:styleId="TtuloTDC">
     <w:name w:val="TOC Heading"/>
     <w:basedOn w:val="Ttulo1"/>
     <w:next w:val="Normal"/>
@@ -11377,7 +11637,7 @@
 </file>
 
 <file path=customXml/itemProps1.xml><?xml version="1.0" encoding="utf-8"?>
-<ds:datastoreItem xmlns:ds="http://schemas.openxmlformats.org/officeDocument/2006/customXml" ds:itemID="{5B58DBC1-B530-42F9-8B13-A2FB9F88B34A}">
+<ds:datastoreItem xmlns:ds="http://schemas.openxmlformats.org/officeDocument/2006/customXml" ds:itemID="{6BCEAE5E-20CF-443A-8E1B-C9B00C558E17}">
   <ds:schemaRefs>
     <ds:schemaRef ds:uri="http://schemas.openxmlformats.org/officeDocument/2006/bibliography"/>
   </ds:schemaRefs>

</xml_diff>

<commit_message>
Especificaciones de caso de uso de alto nivel
Tambien se coloco diagrama conceptual
</commit_message>
<xml_diff>
--- a/Informe Final/CASO DEL PROYECTO_Requerimientos.docx
+++ b/Informe Final/CASO DEL PROYECTO_Requerimientos.docx
@@ -220,7 +220,28 @@
           <w:rFonts w:ascii="Arial" w:hAnsi="Arial" w:cs="Arial"/>
           <w:sz w:val="22"/>
         </w:rPr>
-        <w:t>SPENCER CAMACHO</w:t>
+        <w:t xml:space="preserve">SPENCER </w:t>
+      </w:r>
+      <w:r>
+        <w:rPr>
+          <w:rFonts w:ascii="Arial" w:hAnsi="Arial" w:cs="Arial"/>
+          <w:sz w:val="22"/>
+        </w:rPr>
+        <w:t xml:space="preserve">LUIS </w:t>
+      </w:r>
+      <w:r>
+        <w:rPr>
+          <w:rFonts w:ascii="Arial" w:hAnsi="Arial" w:cs="Arial"/>
+          <w:sz w:val="22"/>
+        </w:rPr>
+        <w:t>CAMACHO</w:t>
+      </w:r>
+      <w:r>
+        <w:rPr>
+          <w:rFonts w:ascii="Arial" w:hAnsi="Arial" w:cs="Arial"/>
+          <w:sz w:val="22"/>
+        </w:rPr>
+        <w:t xml:space="preserve"> BALABARCA</w:t>
       </w:r>
     </w:p>
     <w:p>
@@ -728,23 +749,7 @@
                 <w:rFonts w:ascii="Arial" w:hAnsi="Arial" w:cs="Arial"/>
                 <w:noProof/>
               </w:rPr>
-              <w:t>OBJETIVOS DEL PRO</w:t>
-            </w:r>
-            <w:r>
-              <w:rPr>
-                <w:rStyle w:val="Hipervnculo"/>
-                <w:rFonts w:ascii="Arial" w:hAnsi="Arial" w:cs="Arial"/>
-                <w:noProof/>
-              </w:rPr>
-              <w:t>Y</w:t>
-            </w:r>
-            <w:r>
-              <w:rPr>
-                <w:rStyle w:val="Hipervnculo"/>
-                <w:rFonts w:ascii="Arial" w:hAnsi="Arial" w:cs="Arial"/>
-                <w:noProof/>
-              </w:rPr>
-              <w:t>ECTO</w:t>
+              <w:t>OBJETIVOS DEL PROYECTO</w:t>
             </w:r>
             <w:r>
               <w:rPr>
@@ -4723,6 +4728,76 @@
       <w:pPr>
         <w:rPr>
           <w:rFonts w:ascii="Arial" w:hAnsi="Arial" w:cs="Arial"/>
+          <w:b/>
+          <w:sz w:val="22"/>
+        </w:rPr>
+      </w:pPr>
+      <w:r>
+        <w:rPr>
+          <w:rFonts w:ascii="Arial" w:hAnsi="Arial" w:cs="Arial"/>
+          <w:b/>
+          <w:sz w:val="22"/>
+        </w:rPr>
+        <w:t>RN09:</w:t>
+      </w:r>
+      <w:r>
+        <w:rPr>
+          <w:rFonts w:ascii="Arial" w:hAnsi="Arial" w:cs="Arial"/>
+          <w:b/>
+          <w:sz w:val="22"/>
+        </w:rPr>
+        <w:t xml:space="preserve"> </w:t>
+      </w:r>
+      <w:r>
+        <w:rPr>
+          <w:rFonts w:ascii="Arial" w:hAnsi="Arial" w:cs="Arial"/>
+          <w:sz w:val="22"/>
+        </w:rPr>
+        <w:t xml:space="preserve">La contraseña del usuario debe </w:t>
+      </w:r>
+      <w:r>
+        <w:rPr>
+          <w:rFonts w:ascii="Arial" w:hAnsi="Arial" w:cs="Arial"/>
+          <w:sz w:val="22"/>
+        </w:rPr>
+        <w:t>Tener una longitud mínima de 8 caracteres</w:t>
+      </w:r>
+      <w:r>
+        <w:rPr>
+          <w:rFonts w:ascii="Arial" w:hAnsi="Arial" w:cs="Arial"/>
+          <w:sz w:val="22"/>
+        </w:rPr>
+        <w:t xml:space="preserve"> en las que se den incluir: letras minúsculas y mayúsculas, números del 0 al 9, caracteres no alfanuméricos). Además, s</w:t>
+      </w:r>
+      <w:r>
+        <w:rPr>
+          <w:rFonts w:ascii="Arial" w:hAnsi="Arial" w:cs="Arial"/>
+          <w:sz w:val="22"/>
+        </w:rPr>
+        <w:t>er significativamente diferente de las 6 contraseñas anteriores utilizadas</w:t>
+      </w:r>
+      <w:r>
+        <w:rPr>
+          <w:rFonts w:ascii="Arial" w:hAnsi="Arial" w:cs="Arial"/>
+          <w:sz w:val="22"/>
+        </w:rPr>
+        <w:t>.</w:t>
+      </w:r>
+      <w:r>
+        <w:rPr>
+          <w:rFonts w:ascii="Verdana" w:hAnsi="Verdana"/>
+          <w:color w:val="3B4B5B"/>
+          <w:sz w:val="17"/>
+          <w:szCs w:val="17"/>
+          <w:shd w:val="clear" w:color="auto" w:fill="FFFFFF"/>
+        </w:rPr>
+        <w:t xml:space="preserve"> </w:t>
+      </w:r>
+    </w:p>
+    <w:p>
+      <w:pPr>
+        <w:rPr>
+          <w:rFonts w:ascii="Arial" w:hAnsi="Arial" w:cs="Arial"/>
           <w:sz w:val="22"/>
         </w:rPr>
       </w:pPr>
@@ -4797,7 +4872,6 @@
           <w:sz w:val="22"/>
           <w:szCs w:val="22"/>
         </w:rPr>
-        <w:lastRenderedPageBreak/>
         <w:t>MODELO DE CASOS DE USO DEL NEGOCIO</w:t>
       </w:r>
       <w:bookmarkEnd w:id="6"/>
@@ -5054,6 +5128,7 @@
           <w:sz w:val="22"/>
           <w:lang w:eastAsia="es-PE"/>
         </w:rPr>
+        <w:lastRenderedPageBreak/>
         <w:drawing>
           <wp:anchor distT="0" distB="0" distL="114300" distR="114300" simplePos="0" relativeHeight="251669504" behindDoc="0" locked="0" layoutInCell="1" allowOverlap="1" wp14:anchorId="053681A1" wp14:editId="7C462B3B">
             <wp:simplePos x="0" y="0"/>
@@ -5280,6 +5355,7 @@
           <w:sz w:val="22"/>
           <w:lang w:eastAsia="es-PE"/>
         </w:rPr>
+        <w:lastRenderedPageBreak/>
         <w:drawing>
           <wp:inline distT="0" distB="0" distL="0" distR="0" wp14:anchorId="4497C241" wp14:editId="52B73699">
             <wp:extent cx="2827775" cy="1719618"/>
@@ -5431,7 +5507,6 @@
           <w:rFonts w:ascii="Arial" w:hAnsi="Arial" w:cs="Arial"/>
           <w:sz w:val="22"/>
         </w:rPr>
-        <w:lastRenderedPageBreak/>
         <w:t>Sub-Proceso Matrícula:</w:t>
       </w:r>
     </w:p>
@@ -5580,6 +5655,7 @@
           <w:b/>
           <w:sz w:val="22"/>
         </w:rPr>
+        <w:lastRenderedPageBreak/>
         <w:t>ACTOR 2:</w:t>
       </w:r>
       <w:r>
@@ -5668,7 +5744,7 @@
             <wp:docPr id="11" name="Imagen 6">
               <a:extLst xmlns:a="http://schemas.openxmlformats.org/drawingml/2006/main">
                 <a:ext uri="{FF2B5EF4-FFF2-40B4-BE49-F238E27FC236}">
-                  <a16:creationId xmlns:a16="http://schemas.microsoft.com/office/drawing/2014/main" xmlns:w16se="http://schemas.microsoft.com/office/word/2015/wordml/symex" xmlns:w16cid="http://schemas.microsoft.com/office/word/2016/wordml/cid" xmlns:w="http://schemas.openxmlformats.org/wordprocessingml/2006/main" xmlns:w10="urn:schemas-microsoft-com:office:word" xmlns:v="urn:schemas-microsoft-com:vml" xmlns:o="urn:schemas-microsoft-com:office:office" xmlns:am3d="http://schemas.microsoft.com/office/drawing/2017/model3d" xmlns:aink="http://schemas.microsoft.com/office/drawing/2016/ink" xmlns:cx8="http://schemas.microsoft.com/office/drawing/2016/5/14/chartex" xmlns:cx7="http://schemas.microsoft.com/office/drawing/2016/5/13/chartex" xmlns:cx6="http://schemas.microsoft.com/office/drawing/2016/5/12/chartex" xmlns:cx5="http://schemas.microsoft.com/office/drawing/2016/5/11/chartex" xmlns:cx4="http://schemas.microsoft.com/office/drawing/2016/5/10/chartex" xmlns:cx3="http://schemas.microsoft.com/office/drawing/2016/5/9/chartex" xmlns:cx2="http://schemas.microsoft.com/office/drawing/2015/10/21/chartex" xmlns:cx1="http://schemas.microsoft.com/office/drawing/2015/9/8/chartex" xmlns:cx="http://schemas.microsoft.com/office/drawing/2014/chartex" xmlns="" id="{3389A85D-F78D-4773-974B-F3763996E9FA}"/>
+                  <a16:creationId xmlns="" xmlns:cx="http://schemas.microsoft.com/office/drawing/2014/chartex" xmlns:cx1="http://schemas.microsoft.com/office/drawing/2015/9/8/chartex" xmlns:cx2="http://schemas.microsoft.com/office/drawing/2015/10/21/chartex" xmlns:cx3="http://schemas.microsoft.com/office/drawing/2016/5/9/chartex" xmlns:cx4="http://schemas.microsoft.com/office/drawing/2016/5/10/chartex" xmlns:cx5="http://schemas.microsoft.com/office/drawing/2016/5/11/chartex" xmlns:cx6="http://schemas.microsoft.com/office/drawing/2016/5/12/chartex" xmlns:cx7="http://schemas.microsoft.com/office/drawing/2016/5/13/chartex" xmlns:cx8="http://schemas.microsoft.com/office/drawing/2016/5/14/chartex" xmlns:aink="http://schemas.microsoft.com/office/drawing/2016/ink" xmlns:am3d="http://schemas.microsoft.com/office/drawing/2017/model3d" xmlns:o="urn:schemas-microsoft-com:office:office" xmlns:v="urn:schemas-microsoft-com:vml" xmlns:w10="urn:schemas-microsoft-com:office:word" xmlns:w="http://schemas.openxmlformats.org/wordprocessingml/2006/main" xmlns:w16cid="http://schemas.microsoft.com/office/word/2016/wordml/cid" xmlns:w16se="http://schemas.microsoft.com/office/word/2015/wordml/symex" xmlns:a16="http://schemas.microsoft.com/office/drawing/2014/main" id="{3389A85D-F78D-4773-974B-F3763996E9FA}"/>
                 </a:ext>
               </a:extLst>
             </wp:docPr>
@@ -5682,7 +5758,7 @@
                     <pic:cNvPr id="7" name="Imagen 6">
                       <a:extLst>
                         <a:ext uri="{FF2B5EF4-FFF2-40B4-BE49-F238E27FC236}">
-                          <a16:creationId xmlns:a16="http://schemas.microsoft.com/office/drawing/2014/main" xmlns:w16se="http://schemas.microsoft.com/office/word/2015/wordml/symex" xmlns:w16cid="http://schemas.microsoft.com/office/word/2016/wordml/cid" xmlns:w="http://schemas.openxmlformats.org/wordprocessingml/2006/main" xmlns:w10="urn:schemas-microsoft-com:office:word" xmlns:v="urn:schemas-microsoft-com:vml" xmlns:o="urn:schemas-microsoft-com:office:office" xmlns:am3d="http://schemas.microsoft.com/office/drawing/2017/model3d" xmlns:aink="http://schemas.microsoft.com/office/drawing/2016/ink" xmlns:cx8="http://schemas.microsoft.com/office/drawing/2016/5/14/chartex" xmlns:cx7="http://schemas.microsoft.com/office/drawing/2016/5/13/chartex" xmlns:cx6="http://schemas.microsoft.com/office/drawing/2016/5/12/chartex" xmlns:cx5="http://schemas.microsoft.com/office/drawing/2016/5/11/chartex" xmlns:cx4="http://schemas.microsoft.com/office/drawing/2016/5/10/chartex" xmlns:cx3="http://schemas.microsoft.com/office/drawing/2016/5/9/chartex" xmlns:cx2="http://schemas.microsoft.com/office/drawing/2015/10/21/chartex" xmlns:cx1="http://schemas.microsoft.com/office/drawing/2015/9/8/chartex" xmlns:cx="http://schemas.microsoft.com/office/drawing/2014/chartex" xmlns="" id="{3389A85D-F78D-4773-974B-F3763996E9FA}"/>
+                          <a16:creationId xmlns="" xmlns:cx="http://schemas.microsoft.com/office/drawing/2014/chartex" xmlns:cx1="http://schemas.microsoft.com/office/drawing/2015/9/8/chartex" xmlns:cx2="http://schemas.microsoft.com/office/drawing/2015/10/21/chartex" xmlns:cx3="http://schemas.microsoft.com/office/drawing/2016/5/9/chartex" xmlns:cx4="http://schemas.microsoft.com/office/drawing/2016/5/10/chartex" xmlns:cx5="http://schemas.microsoft.com/office/drawing/2016/5/11/chartex" xmlns:cx6="http://schemas.microsoft.com/office/drawing/2016/5/12/chartex" xmlns:cx7="http://schemas.microsoft.com/office/drawing/2016/5/13/chartex" xmlns:cx8="http://schemas.microsoft.com/office/drawing/2016/5/14/chartex" xmlns:aink="http://schemas.microsoft.com/office/drawing/2016/ink" xmlns:am3d="http://schemas.microsoft.com/office/drawing/2017/model3d" xmlns:o="urn:schemas-microsoft-com:office:office" xmlns:v="urn:schemas-microsoft-com:vml" xmlns:w10="urn:schemas-microsoft-com:office:word" xmlns:w="http://schemas.openxmlformats.org/wordprocessingml/2006/main" xmlns:w16cid="http://schemas.microsoft.com/office/word/2016/wordml/cid" xmlns:w16se="http://schemas.microsoft.com/office/word/2015/wordml/symex" xmlns:a16="http://schemas.microsoft.com/office/drawing/2014/main" id="{3389A85D-F78D-4773-974B-F3763996E9FA}"/>
                         </a:ext>
                       </a:extLst>
                     </pic:cNvPr>
@@ -5742,7 +5818,6 @@
           <w:sz w:val="22"/>
           <w:szCs w:val="22"/>
         </w:rPr>
-        <w:lastRenderedPageBreak/>
         <w:t>DIAGRAMA DE CASOS DE USO DEL NEGOCIO</w:t>
       </w:r>
       <w:bookmarkEnd w:id="10"/>
@@ -6001,7 +6076,6 @@
           <w:sz w:val="22"/>
           <w:szCs w:val="22"/>
         </w:rPr>
-        <w:lastRenderedPageBreak/>
         <w:t>MODELO DE ANÁLISIS DEL NEGOCIO</w:t>
       </w:r>
       <w:bookmarkEnd w:id="11"/>
@@ -6182,7 +6256,7 @@
             <wp:docPr id="12" name="Imagen 6">
               <a:extLst xmlns:a="http://schemas.openxmlformats.org/drawingml/2006/main">
                 <a:ext uri="{FF2B5EF4-FFF2-40B4-BE49-F238E27FC236}">
-                  <a16:creationId xmlns:a16="http://schemas.microsoft.com/office/drawing/2014/main" xmlns:w16se="http://schemas.microsoft.com/office/word/2015/wordml/symex" xmlns:w16cid="http://schemas.microsoft.com/office/word/2016/wordml/cid" xmlns:w="http://schemas.openxmlformats.org/wordprocessingml/2006/main" xmlns:w10="urn:schemas-microsoft-com:office:word" xmlns:v="urn:schemas-microsoft-com:vml" xmlns:o="urn:schemas-microsoft-com:office:office" xmlns:am3d="http://schemas.microsoft.com/office/drawing/2017/model3d" xmlns:aink="http://schemas.microsoft.com/office/drawing/2016/ink" xmlns:cx8="http://schemas.microsoft.com/office/drawing/2016/5/14/chartex" xmlns:cx7="http://schemas.microsoft.com/office/drawing/2016/5/13/chartex" xmlns:cx6="http://schemas.microsoft.com/office/drawing/2016/5/12/chartex" xmlns:cx5="http://schemas.microsoft.com/office/drawing/2016/5/11/chartex" xmlns:cx4="http://schemas.microsoft.com/office/drawing/2016/5/10/chartex" xmlns:cx3="http://schemas.microsoft.com/office/drawing/2016/5/9/chartex" xmlns:cx2="http://schemas.microsoft.com/office/drawing/2015/10/21/chartex" xmlns:cx1="http://schemas.microsoft.com/office/drawing/2015/9/8/chartex" xmlns:cx="http://schemas.microsoft.com/office/drawing/2014/chartex" xmlns="" id="{5D5063EF-1FBB-4750-8156-BA3E10D15DAE}"/>
+                  <a16:creationId xmlns="" xmlns:cx="http://schemas.microsoft.com/office/drawing/2014/chartex" xmlns:cx1="http://schemas.microsoft.com/office/drawing/2015/9/8/chartex" xmlns:cx2="http://schemas.microsoft.com/office/drawing/2015/10/21/chartex" xmlns:cx3="http://schemas.microsoft.com/office/drawing/2016/5/9/chartex" xmlns:cx4="http://schemas.microsoft.com/office/drawing/2016/5/10/chartex" xmlns:cx5="http://schemas.microsoft.com/office/drawing/2016/5/11/chartex" xmlns:cx6="http://schemas.microsoft.com/office/drawing/2016/5/12/chartex" xmlns:cx7="http://schemas.microsoft.com/office/drawing/2016/5/13/chartex" xmlns:cx8="http://schemas.microsoft.com/office/drawing/2016/5/14/chartex" xmlns:aink="http://schemas.microsoft.com/office/drawing/2016/ink" xmlns:am3d="http://schemas.microsoft.com/office/drawing/2017/model3d" xmlns:o="urn:schemas-microsoft-com:office:office" xmlns:v="urn:schemas-microsoft-com:vml" xmlns:w10="urn:schemas-microsoft-com:office:word" xmlns:w="http://schemas.openxmlformats.org/wordprocessingml/2006/main" xmlns:w16cid="http://schemas.microsoft.com/office/word/2016/wordml/cid" xmlns:w16se="http://schemas.microsoft.com/office/word/2015/wordml/symex" xmlns:a16="http://schemas.microsoft.com/office/drawing/2014/main" id="{5D5063EF-1FBB-4750-8156-BA3E10D15DAE}"/>
                 </a:ext>
               </a:extLst>
             </wp:docPr>
@@ -6196,7 +6270,7 @@
                     <pic:cNvPr id="7" name="Imagen 6">
                       <a:extLst>
                         <a:ext uri="{FF2B5EF4-FFF2-40B4-BE49-F238E27FC236}">
-                          <a16:creationId xmlns:a16="http://schemas.microsoft.com/office/drawing/2014/main" xmlns:w16se="http://schemas.microsoft.com/office/word/2015/wordml/symex" xmlns:w16cid="http://schemas.microsoft.com/office/word/2016/wordml/cid" xmlns:w="http://schemas.openxmlformats.org/wordprocessingml/2006/main" xmlns:w10="urn:schemas-microsoft-com:office:word" xmlns:v="urn:schemas-microsoft-com:vml" xmlns:o="urn:schemas-microsoft-com:office:office" xmlns:am3d="http://schemas.microsoft.com/office/drawing/2017/model3d" xmlns:aink="http://schemas.microsoft.com/office/drawing/2016/ink" xmlns:cx8="http://schemas.microsoft.com/office/drawing/2016/5/14/chartex" xmlns:cx7="http://schemas.microsoft.com/office/drawing/2016/5/13/chartex" xmlns:cx6="http://schemas.microsoft.com/office/drawing/2016/5/12/chartex" xmlns:cx5="http://schemas.microsoft.com/office/drawing/2016/5/11/chartex" xmlns:cx4="http://schemas.microsoft.com/office/drawing/2016/5/10/chartex" xmlns:cx3="http://schemas.microsoft.com/office/drawing/2016/5/9/chartex" xmlns:cx2="http://schemas.microsoft.com/office/drawing/2015/10/21/chartex" xmlns:cx1="http://schemas.microsoft.com/office/drawing/2015/9/8/chartex" xmlns:cx="http://schemas.microsoft.com/office/drawing/2014/chartex" xmlns="" id="{5D5063EF-1FBB-4750-8156-BA3E10D15DAE}"/>
+                          <a16:creationId xmlns="" xmlns:cx="http://schemas.microsoft.com/office/drawing/2014/chartex" xmlns:cx1="http://schemas.microsoft.com/office/drawing/2015/9/8/chartex" xmlns:cx2="http://schemas.microsoft.com/office/drawing/2015/10/21/chartex" xmlns:cx3="http://schemas.microsoft.com/office/drawing/2016/5/9/chartex" xmlns:cx4="http://schemas.microsoft.com/office/drawing/2016/5/10/chartex" xmlns:cx5="http://schemas.microsoft.com/office/drawing/2016/5/11/chartex" xmlns:cx6="http://schemas.microsoft.com/office/drawing/2016/5/12/chartex" xmlns:cx7="http://schemas.microsoft.com/office/drawing/2016/5/13/chartex" xmlns:cx8="http://schemas.microsoft.com/office/drawing/2016/5/14/chartex" xmlns:aink="http://schemas.microsoft.com/office/drawing/2016/ink" xmlns:am3d="http://schemas.microsoft.com/office/drawing/2017/model3d" xmlns:o="urn:schemas-microsoft-com:office:office" xmlns:v="urn:schemas-microsoft-com:vml" xmlns:w10="urn:schemas-microsoft-com:office:word" xmlns:w="http://schemas.openxmlformats.org/wordprocessingml/2006/main" xmlns:w16cid="http://schemas.microsoft.com/office/word/2016/wordml/cid" xmlns:w16se="http://schemas.microsoft.com/office/word/2015/wordml/symex" xmlns:a16="http://schemas.microsoft.com/office/drawing/2014/main" id="{5D5063EF-1FBB-4750-8156-BA3E10D15DAE}"/>
                         </a:ext>
                       </a:extLst>
                     </pic:cNvPr>
@@ -6408,6 +6482,7 @@
           <w:sz w:val="22"/>
           <w:lang w:eastAsia="es-PE"/>
         </w:rPr>
+        <w:lastRenderedPageBreak/>
         <w:drawing>
           <wp:inline distT="0" distB="0" distL="0" distR="0" wp14:anchorId="4A1A3236" wp14:editId="53A0DD04">
             <wp:extent cx="3623867" cy="2493818"/>
@@ -6415,7 +6490,7 @@
             <wp:docPr id="13" name="Imagen 6">
               <a:extLst xmlns:a="http://schemas.openxmlformats.org/drawingml/2006/main">
                 <a:ext uri="{FF2B5EF4-FFF2-40B4-BE49-F238E27FC236}">
-                  <a16:creationId xmlns:a16="http://schemas.microsoft.com/office/drawing/2014/main" xmlns:w16se="http://schemas.microsoft.com/office/word/2015/wordml/symex" xmlns:w16cid="http://schemas.microsoft.com/office/word/2016/wordml/cid" xmlns:w="http://schemas.openxmlformats.org/wordprocessingml/2006/main" xmlns:w10="urn:schemas-microsoft-com:office:word" xmlns:v="urn:schemas-microsoft-com:vml" xmlns:o="urn:schemas-microsoft-com:office:office" xmlns:am3d="http://schemas.microsoft.com/office/drawing/2017/model3d" xmlns:aink="http://schemas.microsoft.com/office/drawing/2016/ink" xmlns:cx8="http://schemas.microsoft.com/office/drawing/2016/5/14/chartex" xmlns:cx7="http://schemas.microsoft.com/office/drawing/2016/5/13/chartex" xmlns:cx6="http://schemas.microsoft.com/office/drawing/2016/5/12/chartex" xmlns:cx5="http://schemas.microsoft.com/office/drawing/2016/5/11/chartex" xmlns:cx4="http://schemas.microsoft.com/office/drawing/2016/5/10/chartex" xmlns:cx3="http://schemas.microsoft.com/office/drawing/2016/5/9/chartex" xmlns:cx2="http://schemas.microsoft.com/office/drawing/2015/10/21/chartex" xmlns:cx1="http://schemas.microsoft.com/office/drawing/2015/9/8/chartex" xmlns:cx="http://schemas.microsoft.com/office/drawing/2014/chartex" xmlns="" id="{86202C3C-BB8F-4C93-951D-25F0C6C53917}"/>
+                  <a16:creationId xmlns="" xmlns:cx="http://schemas.microsoft.com/office/drawing/2014/chartex" xmlns:cx1="http://schemas.microsoft.com/office/drawing/2015/9/8/chartex" xmlns:cx2="http://schemas.microsoft.com/office/drawing/2015/10/21/chartex" xmlns:cx3="http://schemas.microsoft.com/office/drawing/2016/5/9/chartex" xmlns:cx4="http://schemas.microsoft.com/office/drawing/2016/5/10/chartex" xmlns:cx5="http://schemas.microsoft.com/office/drawing/2016/5/11/chartex" xmlns:cx6="http://schemas.microsoft.com/office/drawing/2016/5/12/chartex" xmlns:cx7="http://schemas.microsoft.com/office/drawing/2016/5/13/chartex" xmlns:cx8="http://schemas.microsoft.com/office/drawing/2016/5/14/chartex" xmlns:aink="http://schemas.microsoft.com/office/drawing/2016/ink" xmlns:am3d="http://schemas.microsoft.com/office/drawing/2017/model3d" xmlns:o="urn:schemas-microsoft-com:office:office" xmlns:v="urn:schemas-microsoft-com:vml" xmlns:w10="urn:schemas-microsoft-com:office:word" xmlns:w="http://schemas.openxmlformats.org/wordprocessingml/2006/main" xmlns:w16cid="http://schemas.microsoft.com/office/word/2016/wordml/cid" xmlns:w16se="http://schemas.microsoft.com/office/word/2015/wordml/symex" xmlns:a16="http://schemas.microsoft.com/office/drawing/2014/main" id="{86202C3C-BB8F-4C93-951D-25F0C6C53917}"/>
                 </a:ext>
               </a:extLst>
             </wp:docPr>
@@ -6429,7 +6504,7 @@
                     <pic:cNvPr id="7" name="Imagen 6">
                       <a:extLst>
                         <a:ext uri="{FF2B5EF4-FFF2-40B4-BE49-F238E27FC236}">
-                          <a16:creationId xmlns:a16="http://schemas.microsoft.com/office/drawing/2014/main" xmlns:w16se="http://schemas.microsoft.com/office/word/2015/wordml/symex" xmlns:w16cid="http://schemas.microsoft.com/office/word/2016/wordml/cid" xmlns:w="http://schemas.openxmlformats.org/wordprocessingml/2006/main" xmlns:w10="urn:schemas-microsoft-com:office:word" xmlns:v="urn:schemas-microsoft-com:vml" xmlns:o="urn:schemas-microsoft-com:office:office" xmlns:am3d="http://schemas.microsoft.com/office/drawing/2017/model3d" xmlns:aink="http://schemas.microsoft.com/office/drawing/2016/ink" xmlns:cx8="http://schemas.microsoft.com/office/drawing/2016/5/14/chartex" xmlns:cx7="http://schemas.microsoft.com/office/drawing/2016/5/13/chartex" xmlns:cx6="http://schemas.microsoft.com/office/drawing/2016/5/12/chartex" xmlns:cx5="http://schemas.microsoft.com/office/drawing/2016/5/11/chartex" xmlns:cx4="http://schemas.microsoft.com/office/drawing/2016/5/10/chartex" xmlns:cx3="http://schemas.microsoft.com/office/drawing/2016/5/9/chartex" xmlns:cx2="http://schemas.microsoft.com/office/drawing/2015/10/21/chartex" xmlns:cx1="http://schemas.microsoft.com/office/drawing/2015/9/8/chartex" xmlns:cx="http://schemas.microsoft.com/office/drawing/2014/chartex" xmlns="" id="{86202C3C-BB8F-4C93-951D-25F0C6C53917}"/>
+                          <a16:creationId xmlns="" xmlns:cx="http://schemas.microsoft.com/office/drawing/2014/chartex" xmlns:cx1="http://schemas.microsoft.com/office/drawing/2015/9/8/chartex" xmlns:cx2="http://schemas.microsoft.com/office/drawing/2015/10/21/chartex" xmlns:cx3="http://schemas.microsoft.com/office/drawing/2016/5/9/chartex" xmlns:cx4="http://schemas.microsoft.com/office/drawing/2016/5/10/chartex" xmlns:cx5="http://schemas.microsoft.com/office/drawing/2016/5/11/chartex" xmlns:cx6="http://schemas.microsoft.com/office/drawing/2016/5/12/chartex" xmlns:cx7="http://schemas.microsoft.com/office/drawing/2016/5/13/chartex" xmlns:cx8="http://schemas.microsoft.com/office/drawing/2016/5/14/chartex" xmlns:aink="http://schemas.microsoft.com/office/drawing/2016/ink" xmlns:am3d="http://schemas.microsoft.com/office/drawing/2017/model3d" xmlns:o="urn:schemas-microsoft-com:office:office" xmlns:v="urn:schemas-microsoft-com:vml" xmlns:w10="urn:schemas-microsoft-com:office:word" xmlns:w="http://schemas.openxmlformats.org/wordprocessingml/2006/main" xmlns:w16cid="http://schemas.microsoft.com/office/word/2016/wordml/cid" xmlns:w16se="http://schemas.microsoft.com/office/word/2015/wordml/symex" xmlns:a16="http://schemas.microsoft.com/office/drawing/2014/main" id="{86202C3C-BB8F-4C93-951D-25F0C6C53917}"/>
                         </a:ext>
                       </a:extLst>
                     </pic:cNvPr>
@@ -6526,7 +6601,6 @@
           <w:sz w:val="22"/>
           <w:szCs w:val="22"/>
         </w:rPr>
-        <w:lastRenderedPageBreak/>
         <w:t>DIAGRAMA DE CLASES DEL NEGOCIO</w:t>
       </w:r>
       <w:bookmarkEnd w:id="14"/>
@@ -6585,7 +6659,7 @@
             <wp:docPr id="14" name="Imagen 6">
               <a:extLst xmlns:a="http://schemas.openxmlformats.org/drawingml/2006/main">
                 <a:ext uri="{FF2B5EF4-FFF2-40B4-BE49-F238E27FC236}">
-                  <a16:creationId xmlns:a16="http://schemas.microsoft.com/office/drawing/2014/main" xmlns:w16se="http://schemas.microsoft.com/office/word/2015/wordml/symex" xmlns:w16cid="http://schemas.microsoft.com/office/word/2016/wordml/cid" xmlns:w="http://schemas.openxmlformats.org/wordprocessingml/2006/main" xmlns:w10="urn:schemas-microsoft-com:office:word" xmlns:v="urn:schemas-microsoft-com:vml" xmlns:o="urn:schemas-microsoft-com:office:office" xmlns:am3d="http://schemas.microsoft.com/office/drawing/2017/model3d" xmlns:aink="http://schemas.microsoft.com/office/drawing/2016/ink" xmlns:cx8="http://schemas.microsoft.com/office/drawing/2016/5/14/chartex" xmlns:cx7="http://schemas.microsoft.com/office/drawing/2016/5/13/chartex" xmlns:cx6="http://schemas.microsoft.com/office/drawing/2016/5/12/chartex" xmlns:cx5="http://schemas.microsoft.com/office/drawing/2016/5/11/chartex" xmlns:cx4="http://schemas.microsoft.com/office/drawing/2016/5/10/chartex" xmlns:cx3="http://schemas.microsoft.com/office/drawing/2016/5/9/chartex" xmlns:cx2="http://schemas.microsoft.com/office/drawing/2015/10/21/chartex" xmlns:cx1="http://schemas.microsoft.com/office/drawing/2015/9/8/chartex" xmlns:cx="http://schemas.microsoft.com/office/drawing/2014/chartex" xmlns="" id="{09E4B054-30FB-4B87-B9FB-6BA57B1692BC}"/>
+                  <a16:creationId xmlns="" xmlns:cx="http://schemas.microsoft.com/office/drawing/2014/chartex" xmlns:cx1="http://schemas.microsoft.com/office/drawing/2015/9/8/chartex" xmlns:cx2="http://schemas.microsoft.com/office/drawing/2015/10/21/chartex" xmlns:cx3="http://schemas.microsoft.com/office/drawing/2016/5/9/chartex" xmlns:cx4="http://schemas.microsoft.com/office/drawing/2016/5/10/chartex" xmlns:cx5="http://schemas.microsoft.com/office/drawing/2016/5/11/chartex" xmlns:cx6="http://schemas.microsoft.com/office/drawing/2016/5/12/chartex" xmlns:cx7="http://schemas.microsoft.com/office/drawing/2016/5/13/chartex" xmlns:cx8="http://schemas.microsoft.com/office/drawing/2016/5/14/chartex" xmlns:aink="http://schemas.microsoft.com/office/drawing/2016/ink" xmlns:am3d="http://schemas.microsoft.com/office/drawing/2017/model3d" xmlns:o="urn:schemas-microsoft-com:office:office" xmlns:v="urn:schemas-microsoft-com:vml" xmlns:w10="urn:schemas-microsoft-com:office:word" xmlns:w="http://schemas.openxmlformats.org/wordprocessingml/2006/main" xmlns:w16cid="http://schemas.microsoft.com/office/word/2016/wordml/cid" xmlns:w16se="http://schemas.microsoft.com/office/word/2015/wordml/symex" xmlns:a16="http://schemas.microsoft.com/office/drawing/2014/main" id="{09E4B054-30FB-4B87-B9FB-6BA57B1692BC}"/>
                 </a:ext>
               </a:extLst>
             </wp:docPr>
@@ -6599,7 +6673,7 @@
                     <pic:cNvPr id="7" name="Imagen 6">
                       <a:extLst>
                         <a:ext uri="{FF2B5EF4-FFF2-40B4-BE49-F238E27FC236}">
-                          <a16:creationId xmlns:a16="http://schemas.microsoft.com/office/drawing/2014/main" xmlns:w16se="http://schemas.microsoft.com/office/word/2015/wordml/symex" xmlns:w16cid="http://schemas.microsoft.com/office/word/2016/wordml/cid" xmlns:w="http://schemas.openxmlformats.org/wordprocessingml/2006/main" xmlns:w10="urn:schemas-microsoft-com:office:word" xmlns:v="urn:schemas-microsoft-com:vml" xmlns:o="urn:schemas-microsoft-com:office:office" xmlns:am3d="http://schemas.microsoft.com/office/drawing/2017/model3d" xmlns:aink="http://schemas.microsoft.com/office/drawing/2016/ink" xmlns:cx8="http://schemas.microsoft.com/office/drawing/2016/5/14/chartex" xmlns:cx7="http://schemas.microsoft.com/office/drawing/2016/5/13/chartex" xmlns:cx6="http://schemas.microsoft.com/office/drawing/2016/5/12/chartex" xmlns:cx5="http://schemas.microsoft.com/office/drawing/2016/5/11/chartex" xmlns:cx4="http://schemas.microsoft.com/office/drawing/2016/5/10/chartex" xmlns:cx3="http://schemas.microsoft.com/office/drawing/2016/5/9/chartex" xmlns:cx2="http://schemas.microsoft.com/office/drawing/2015/10/21/chartex" xmlns:cx1="http://schemas.microsoft.com/office/drawing/2015/9/8/chartex" xmlns:cx="http://schemas.microsoft.com/office/drawing/2014/chartex" xmlns="" id="{09E4B054-30FB-4B87-B9FB-6BA57B1692BC}"/>
+                          <a16:creationId xmlns="" xmlns:cx="http://schemas.microsoft.com/office/drawing/2014/chartex" xmlns:cx1="http://schemas.microsoft.com/office/drawing/2015/9/8/chartex" xmlns:cx2="http://schemas.microsoft.com/office/drawing/2015/10/21/chartex" xmlns:cx3="http://schemas.microsoft.com/office/drawing/2016/5/9/chartex" xmlns:cx4="http://schemas.microsoft.com/office/drawing/2016/5/10/chartex" xmlns:cx5="http://schemas.microsoft.com/office/drawing/2016/5/11/chartex" xmlns:cx6="http://schemas.microsoft.com/office/drawing/2016/5/12/chartex" xmlns:cx7="http://schemas.microsoft.com/office/drawing/2016/5/13/chartex" xmlns:cx8="http://schemas.microsoft.com/office/drawing/2016/5/14/chartex" xmlns:aink="http://schemas.microsoft.com/office/drawing/2016/ink" xmlns:am3d="http://schemas.microsoft.com/office/drawing/2017/model3d" xmlns:o="urn:schemas-microsoft-com:office:office" xmlns:v="urn:schemas-microsoft-com:vml" xmlns:w10="urn:schemas-microsoft-com:office:word" xmlns:w="http://schemas.openxmlformats.org/wordprocessingml/2006/main" xmlns:w16cid="http://schemas.microsoft.com/office/word/2016/wordml/cid" xmlns:w16se="http://schemas.microsoft.com/office/word/2015/wordml/symex" xmlns:a16="http://schemas.microsoft.com/office/drawing/2014/main" id="{09E4B054-30FB-4B87-B9FB-6BA57B1692BC}"/>
                         </a:ext>
                       </a:extLst>
                     </pic:cNvPr>
@@ -6686,6 +6760,7 @@
           <w:sz w:val="22"/>
           <w:lang w:eastAsia="es-PE"/>
         </w:rPr>
+        <w:lastRenderedPageBreak/>
         <w:drawing>
           <wp:inline distT="0" distB="0" distL="0" distR="0" wp14:anchorId="3B8D6289" wp14:editId="314604BA">
             <wp:extent cx="2317531" cy="2645766"/>
@@ -6693,7 +6768,7 @@
             <wp:docPr id="16" name="Imagen 6">
               <a:extLst xmlns:a="http://schemas.openxmlformats.org/drawingml/2006/main">
                 <a:ext uri="{FF2B5EF4-FFF2-40B4-BE49-F238E27FC236}">
-                  <a16:creationId xmlns:a16="http://schemas.microsoft.com/office/drawing/2014/main" xmlns:w16se="http://schemas.microsoft.com/office/word/2015/wordml/symex" xmlns:w16cid="http://schemas.microsoft.com/office/word/2016/wordml/cid" xmlns:w="http://schemas.openxmlformats.org/wordprocessingml/2006/main" xmlns:w10="urn:schemas-microsoft-com:office:word" xmlns:v="urn:schemas-microsoft-com:vml" xmlns:o="urn:schemas-microsoft-com:office:office" xmlns:am3d="http://schemas.microsoft.com/office/drawing/2017/model3d" xmlns:aink="http://schemas.microsoft.com/office/drawing/2016/ink" xmlns:cx8="http://schemas.microsoft.com/office/drawing/2016/5/14/chartex" xmlns:cx7="http://schemas.microsoft.com/office/drawing/2016/5/13/chartex" xmlns:cx6="http://schemas.microsoft.com/office/drawing/2016/5/12/chartex" xmlns:cx5="http://schemas.microsoft.com/office/drawing/2016/5/11/chartex" xmlns:cx4="http://schemas.microsoft.com/office/drawing/2016/5/10/chartex" xmlns:cx3="http://schemas.microsoft.com/office/drawing/2016/5/9/chartex" xmlns:cx2="http://schemas.microsoft.com/office/drawing/2015/10/21/chartex" xmlns:cx1="http://schemas.microsoft.com/office/drawing/2015/9/8/chartex" xmlns:cx="http://schemas.microsoft.com/office/drawing/2014/chartex" xmlns="" id="{775E7A9F-6D78-4F2A-989E-C7C7AA30AA5B}"/>
+                  <a16:creationId xmlns="" xmlns:cx="http://schemas.microsoft.com/office/drawing/2014/chartex" xmlns:cx1="http://schemas.microsoft.com/office/drawing/2015/9/8/chartex" xmlns:cx2="http://schemas.microsoft.com/office/drawing/2015/10/21/chartex" xmlns:cx3="http://schemas.microsoft.com/office/drawing/2016/5/9/chartex" xmlns:cx4="http://schemas.microsoft.com/office/drawing/2016/5/10/chartex" xmlns:cx5="http://schemas.microsoft.com/office/drawing/2016/5/11/chartex" xmlns:cx6="http://schemas.microsoft.com/office/drawing/2016/5/12/chartex" xmlns:cx7="http://schemas.microsoft.com/office/drawing/2016/5/13/chartex" xmlns:cx8="http://schemas.microsoft.com/office/drawing/2016/5/14/chartex" xmlns:aink="http://schemas.microsoft.com/office/drawing/2016/ink" xmlns:am3d="http://schemas.microsoft.com/office/drawing/2017/model3d" xmlns:o="urn:schemas-microsoft-com:office:office" xmlns:v="urn:schemas-microsoft-com:vml" xmlns:w10="urn:schemas-microsoft-com:office:word" xmlns:w="http://schemas.openxmlformats.org/wordprocessingml/2006/main" xmlns:w16cid="http://schemas.microsoft.com/office/word/2016/wordml/cid" xmlns:w16se="http://schemas.microsoft.com/office/word/2015/wordml/symex" xmlns:a16="http://schemas.microsoft.com/office/drawing/2014/main" id="{775E7A9F-6D78-4F2A-989E-C7C7AA30AA5B}"/>
                 </a:ext>
               </a:extLst>
             </wp:docPr>
@@ -6707,7 +6782,7 @@
                     <pic:cNvPr id="7" name="Imagen 6">
                       <a:extLst>
                         <a:ext uri="{FF2B5EF4-FFF2-40B4-BE49-F238E27FC236}">
-                          <a16:creationId xmlns:a16="http://schemas.microsoft.com/office/drawing/2014/main" xmlns:w16se="http://schemas.microsoft.com/office/word/2015/wordml/symex" xmlns:w16cid="http://schemas.microsoft.com/office/word/2016/wordml/cid" xmlns:w="http://schemas.openxmlformats.org/wordprocessingml/2006/main" xmlns:w10="urn:schemas-microsoft-com:office:word" xmlns:v="urn:schemas-microsoft-com:vml" xmlns:o="urn:schemas-microsoft-com:office:office" xmlns:am3d="http://schemas.microsoft.com/office/drawing/2017/model3d" xmlns:aink="http://schemas.microsoft.com/office/drawing/2016/ink" xmlns:cx8="http://schemas.microsoft.com/office/drawing/2016/5/14/chartex" xmlns:cx7="http://schemas.microsoft.com/office/drawing/2016/5/13/chartex" xmlns:cx6="http://schemas.microsoft.com/office/drawing/2016/5/12/chartex" xmlns:cx5="http://schemas.microsoft.com/office/drawing/2016/5/11/chartex" xmlns:cx4="http://schemas.microsoft.com/office/drawing/2016/5/10/chartex" xmlns:cx3="http://schemas.microsoft.com/office/drawing/2016/5/9/chartex" xmlns:cx2="http://schemas.microsoft.com/office/drawing/2015/10/21/chartex" xmlns:cx1="http://schemas.microsoft.com/office/drawing/2015/9/8/chartex" xmlns:cx="http://schemas.microsoft.com/office/drawing/2014/chartex" xmlns="" id="{775E7A9F-6D78-4F2A-989E-C7C7AA30AA5B}"/>
+                          <a16:creationId xmlns="" xmlns:cx="http://schemas.microsoft.com/office/drawing/2014/chartex" xmlns:cx1="http://schemas.microsoft.com/office/drawing/2015/9/8/chartex" xmlns:cx2="http://schemas.microsoft.com/office/drawing/2015/10/21/chartex" xmlns:cx3="http://schemas.microsoft.com/office/drawing/2016/5/9/chartex" xmlns:cx4="http://schemas.microsoft.com/office/drawing/2016/5/10/chartex" xmlns:cx5="http://schemas.microsoft.com/office/drawing/2016/5/11/chartex" xmlns:cx6="http://schemas.microsoft.com/office/drawing/2016/5/12/chartex" xmlns:cx7="http://schemas.microsoft.com/office/drawing/2016/5/13/chartex" xmlns:cx8="http://schemas.microsoft.com/office/drawing/2016/5/14/chartex" xmlns:aink="http://schemas.microsoft.com/office/drawing/2016/ink" xmlns:am3d="http://schemas.microsoft.com/office/drawing/2017/model3d" xmlns:o="urn:schemas-microsoft-com:office:office" xmlns:v="urn:schemas-microsoft-com:vml" xmlns:w10="urn:schemas-microsoft-com:office:word" xmlns:w="http://schemas.openxmlformats.org/wordprocessingml/2006/main" xmlns:w16cid="http://schemas.microsoft.com/office/word/2016/wordml/cid" xmlns:w16se="http://schemas.microsoft.com/office/word/2015/wordml/symex" xmlns:a16="http://schemas.microsoft.com/office/drawing/2014/main" id="{775E7A9F-6D78-4F2A-989E-C7C7AA30AA5B}"/>
                         </a:ext>
                       </a:extLst>
                     </pic:cNvPr>
@@ -6772,7 +6847,6 @@
           <w:b/>
           <w:sz w:val="22"/>
         </w:rPr>
-        <w:lastRenderedPageBreak/>
         <w:t>CUN</w:t>
       </w:r>
       <w:r>
@@ -6838,7 +6912,7 @@
             <wp:docPr id="17" name="Imagen 9">
               <a:extLst xmlns:a="http://schemas.openxmlformats.org/drawingml/2006/main">
                 <a:ext uri="{FF2B5EF4-FFF2-40B4-BE49-F238E27FC236}">
-                  <a16:creationId xmlns:a16="http://schemas.microsoft.com/office/drawing/2014/main" xmlns:w16se="http://schemas.microsoft.com/office/word/2015/wordml/symex" xmlns:w16cid="http://schemas.microsoft.com/office/word/2016/wordml/cid" xmlns:w="http://schemas.openxmlformats.org/wordprocessingml/2006/main" xmlns:w10="urn:schemas-microsoft-com:office:word" xmlns:v="urn:schemas-microsoft-com:vml" xmlns:o="urn:schemas-microsoft-com:office:office" xmlns:am3d="http://schemas.microsoft.com/office/drawing/2017/model3d" xmlns:aink="http://schemas.microsoft.com/office/drawing/2016/ink" xmlns:cx8="http://schemas.microsoft.com/office/drawing/2016/5/14/chartex" xmlns:cx7="http://schemas.microsoft.com/office/drawing/2016/5/13/chartex" xmlns:cx6="http://schemas.microsoft.com/office/drawing/2016/5/12/chartex" xmlns:cx5="http://schemas.microsoft.com/office/drawing/2016/5/11/chartex" xmlns:cx4="http://schemas.microsoft.com/office/drawing/2016/5/10/chartex" xmlns:cx3="http://schemas.microsoft.com/office/drawing/2016/5/9/chartex" xmlns:cx2="http://schemas.microsoft.com/office/drawing/2015/10/21/chartex" xmlns:cx1="http://schemas.microsoft.com/office/drawing/2015/9/8/chartex" xmlns:cx="http://schemas.microsoft.com/office/drawing/2014/chartex" xmlns="" id="{3E67B24D-059E-412B-9ECD-C3183F8D28E0}"/>
+                  <a16:creationId xmlns="" xmlns:cx="http://schemas.microsoft.com/office/drawing/2014/chartex" xmlns:cx1="http://schemas.microsoft.com/office/drawing/2015/9/8/chartex" xmlns:cx2="http://schemas.microsoft.com/office/drawing/2015/10/21/chartex" xmlns:cx3="http://schemas.microsoft.com/office/drawing/2016/5/9/chartex" xmlns:cx4="http://schemas.microsoft.com/office/drawing/2016/5/10/chartex" xmlns:cx5="http://schemas.microsoft.com/office/drawing/2016/5/11/chartex" xmlns:cx6="http://schemas.microsoft.com/office/drawing/2016/5/12/chartex" xmlns:cx7="http://schemas.microsoft.com/office/drawing/2016/5/13/chartex" xmlns:cx8="http://schemas.microsoft.com/office/drawing/2016/5/14/chartex" xmlns:aink="http://schemas.microsoft.com/office/drawing/2016/ink" xmlns:am3d="http://schemas.microsoft.com/office/drawing/2017/model3d" xmlns:o="urn:schemas-microsoft-com:office:office" xmlns:v="urn:schemas-microsoft-com:vml" xmlns:w10="urn:schemas-microsoft-com:office:word" xmlns:w="http://schemas.openxmlformats.org/wordprocessingml/2006/main" xmlns:w16cid="http://schemas.microsoft.com/office/word/2016/wordml/cid" xmlns:w16se="http://schemas.microsoft.com/office/word/2015/wordml/symex" xmlns:a16="http://schemas.microsoft.com/office/drawing/2014/main" id="{3E67B24D-059E-412B-9ECD-C3183F8D28E0}"/>
                 </a:ext>
               </a:extLst>
             </wp:docPr>
@@ -6852,7 +6926,7 @@
                     <pic:cNvPr id="10" name="Imagen 9">
                       <a:extLst>
                         <a:ext uri="{FF2B5EF4-FFF2-40B4-BE49-F238E27FC236}">
-                          <a16:creationId xmlns:a16="http://schemas.microsoft.com/office/drawing/2014/main" xmlns:w16se="http://schemas.microsoft.com/office/word/2015/wordml/symex" xmlns:w16cid="http://schemas.microsoft.com/office/word/2016/wordml/cid" xmlns:w="http://schemas.openxmlformats.org/wordprocessingml/2006/main" xmlns:w10="urn:schemas-microsoft-com:office:word" xmlns:v="urn:schemas-microsoft-com:vml" xmlns:o="urn:schemas-microsoft-com:office:office" xmlns:am3d="http://schemas.microsoft.com/office/drawing/2017/model3d" xmlns:aink="http://schemas.microsoft.com/office/drawing/2016/ink" xmlns:cx8="http://schemas.microsoft.com/office/drawing/2016/5/14/chartex" xmlns:cx7="http://schemas.microsoft.com/office/drawing/2016/5/13/chartex" xmlns:cx6="http://schemas.microsoft.com/office/drawing/2016/5/12/chartex" xmlns:cx5="http://schemas.microsoft.com/office/drawing/2016/5/11/chartex" xmlns:cx4="http://schemas.microsoft.com/office/drawing/2016/5/10/chartex" xmlns:cx3="http://schemas.microsoft.com/office/drawing/2016/5/9/chartex" xmlns:cx2="http://schemas.microsoft.com/office/drawing/2015/10/21/chartex" xmlns:cx1="http://schemas.microsoft.com/office/drawing/2015/9/8/chartex" xmlns:cx="http://schemas.microsoft.com/office/drawing/2014/chartex" xmlns="" id="{3E67B24D-059E-412B-9ECD-C3183F8D28E0}"/>
+                          <a16:creationId xmlns="" xmlns:cx="http://schemas.microsoft.com/office/drawing/2014/chartex" xmlns:cx1="http://schemas.microsoft.com/office/drawing/2015/9/8/chartex" xmlns:cx2="http://schemas.microsoft.com/office/drawing/2015/10/21/chartex" xmlns:cx3="http://schemas.microsoft.com/office/drawing/2016/5/9/chartex" xmlns:cx4="http://schemas.microsoft.com/office/drawing/2016/5/10/chartex" xmlns:cx5="http://schemas.microsoft.com/office/drawing/2016/5/11/chartex" xmlns:cx6="http://schemas.microsoft.com/office/drawing/2016/5/12/chartex" xmlns:cx7="http://schemas.microsoft.com/office/drawing/2016/5/13/chartex" xmlns:cx8="http://schemas.microsoft.com/office/drawing/2016/5/14/chartex" xmlns:aink="http://schemas.microsoft.com/office/drawing/2016/ink" xmlns:am3d="http://schemas.microsoft.com/office/drawing/2017/model3d" xmlns:o="urn:schemas-microsoft-com:office:office" xmlns:v="urn:schemas-microsoft-com:vml" xmlns:w10="urn:schemas-microsoft-com:office:word" xmlns:w="http://schemas.openxmlformats.org/wordprocessingml/2006/main" xmlns:w16cid="http://schemas.microsoft.com/office/word/2016/wordml/cid" xmlns:w16se="http://schemas.microsoft.com/office/word/2015/wordml/symex" xmlns:a16="http://schemas.microsoft.com/office/drawing/2014/main" id="{3E67B24D-059E-412B-9ECD-C3183F8D28E0}"/>
                         </a:ext>
                       </a:extLst>
                     </pic:cNvPr>
@@ -6904,6 +6978,7 @@
           <w:sz w:val="22"/>
           <w:szCs w:val="22"/>
         </w:rPr>
+        <w:lastRenderedPageBreak/>
         <w:t>REALIZACIÓN DE LOS CASOS DE USO DEL NEGOCIO</w:t>
       </w:r>
       <w:bookmarkEnd w:id="15"/>
@@ -6937,7 +7012,7 @@
             <wp:docPr id="20" name="Imagen 6">
               <a:extLst xmlns:a="http://schemas.openxmlformats.org/drawingml/2006/main">
                 <a:ext uri="{FF2B5EF4-FFF2-40B4-BE49-F238E27FC236}">
-                  <a16:creationId xmlns:a16="http://schemas.microsoft.com/office/drawing/2014/main" xmlns:w16se="http://schemas.microsoft.com/office/word/2015/wordml/symex" xmlns:w16cid="http://schemas.microsoft.com/office/word/2016/wordml/cid" xmlns:w="http://schemas.openxmlformats.org/wordprocessingml/2006/main" xmlns:w10="urn:schemas-microsoft-com:office:word" xmlns:v="urn:schemas-microsoft-com:vml" xmlns:o="urn:schemas-microsoft-com:office:office" xmlns:am3d="http://schemas.microsoft.com/office/drawing/2017/model3d" xmlns:aink="http://schemas.microsoft.com/office/drawing/2016/ink" xmlns:cx8="http://schemas.microsoft.com/office/drawing/2016/5/14/chartex" xmlns:cx7="http://schemas.microsoft.com/office/drawing/2016/5/13/chartex" xmlns:cx6="http://schemas.microsoft.com/office/drawing/2016/5/12/chartex" xmlns:cx5="http://schemas.microsoft.com/office/drawing/2016/5/11/chartex" xmlns:cx4="http://schemas.microsoft.com/office/drawing/2016/5/10/chartex" xmlns:cx3="http://schemas.microsoft.com/office/drawing/2016/5/9/chartex" xmlns:cx2="http://schemas.microsoft.com/office/drawing/2015/10/21/chartex" xmlns:cx1="http://schemas.microsoft.com/office/drawing/2015/9/8/chartex" xmlns:cx="http://schemas.microsoft.com/office/drawing/2014/chartex" xmlns="" id="{A56CCA4E-6C35-49DF-96A1-E721015CEA78}"/>
+                  <a16:creationId xmlns="" xmlns:cx="http://schemas.microsoft.com/office/drawing/2014/chartex" xmlns:cx1="http://schemas.microsoft.com/office/drawing/2015/9/8/chartex" xmlns:cx2="http://schemas.microsoft.com/office/drawing/2015/10/21/chartex" xmlns:cx3="http://schemas.microsoft.com/office/drawing/2016/5/9/chartex" xmlns:cx4="http://schemas.microsoft.com/office/drawing/2016/5/10/chartex" xmlns:cx5="http://schemas.microsoft.com/office/drawing/2016/5/11/chartex" xmlns:cx6="http://schemas.microsoft.com/office/drawing/2016/5/12/chartex" xmlns:cx7="http://schemas.microsoft.com/office/drawing/2016/5/13/chartex" xmlns:cx8="http://schemas.microsoft.com/office/drawing/2016/5/14/chartex" xmlns:aink="http://schemas.microsoft.com/office/drawing/2016/ink" xmlns:am3d="http://schemas.microsoft.com/office/drawing/2017/model3d" xmlns:o="urn:schemas-microsoft-com:office:office" xmlns:v="urn:schemas-microsoft-com:vml" xmlns:w10="urn:schemas-microsoft-com:office:word" xmlns:w="http://schemas.openxmlformats.org/wordprocessingml/2006/main" xmlns:w16cid="http://schemas.microsoft.com/office/word/2016/wordml/cid" xmlns:w16se="http://schemas.microsoft.com/office/word/2015/wordml/symex" xmlns:a16="http://schemas.microsoft.com/office/drawing/2014/main" id="{A56CCA4E-6C35-49DF-96A1-E721015CEA78}"/>
                 </a:ext>
               </a:extLst>
             </wp:docPr>
@@ -6951,7 +7026,7 @@
                     <pic:cNvPr id="7" name="Imagen 6">
                       <a:extLst>
                         <a:ext uri="{FF2B5EF4-FFF2-40B4-BE49-F238E27FC236}">
-                          <a16:creationId xmlns:a16="http://schemas.microsoft.com/office/drawing/2014/main" xmlns:w16se="http://schemas.microsoft.com/office/word/2015/wordml/symex" xmlns:w16cid="http://schemas.microsoft.com/office/word/2016/wordml/cid" xmlns:w="http://schemas.openxmlformats.org/wordprocessingml/2006/main" xmlns:w10="urn:schemas-microsoft-com:office:word" xmlns:v="urn:schemas-microsoft-com:vml" xmlns:o="urn:schemas-microsoft-com:office:office" xmlns:am3d="http://schemas.microsoft.com/office/drawing/2017/model3d" xmlns:aink="http://schemas.microsoft.com/office/drawing/2016/ink" xmlns:cx8="http://schemas.microsoft.com/office/drawing/2016/5/14/chartex" xmlns:cx7="http://schemas.microsoft.com/office/drawing/2016/5/13/chartex" xmlns:cx6="http://schemas.microsoft.com/office/drawing/2016/5/12/chartex" xmlns:cx5="http://schemas.microsoft.com/office/drawing/2016/5/11/chartex" xmlns:cx4="http://schemas.microsoft.com/office/drawing/2016/5/10/chartex" xmlns:cx3="http://schemas.microsoft.com/office/drawing/2016/5/9/chartex" xmlns:cx2="http://schemas.microsoft.com/office/drawing/2015/10/21/chartex" xmlns:cx1="http://schemas.microsoft.com/office/drawing/2015/9/8/chartex" xmlns:cx="http://schemas.microsoft.com/office/drawing/2014/chartex" xmlns="" id="{A56CCA4E-6C35-49DF-96A1-E721015CEA78}"/>
+                          <a16:creationId xmlns="" xmlns:cx="http://schemas.microsoft.com/office/drawing/2014/chartex" xmlns:cx1="http://schemas.microsoft.com/office/drawing/2015/9/8/chartex" xmlns:cx2="http://schemas.microsoft.com/office/drawing/2015/10/21/chartex" xmlns:cx3="http://schemas.microsoft.com/office/drawing/2016/5/9/chartex" xmlns:cx4="http://schemas.microsoft.com/office/drawing/2016/5/10/chartex" xmlns:cx5="http://schemas.microsoft.com/office/drawing/2016/5/11/chartex" xmlns:cx6="http://schemas.microsoft.com/office/drawing/2016/5/12/chartex" xmlns:cx7="http://schemas.microsoft.com/office/drawing/2016/5/13/chartex" xmlns:cx8="http://schemas.microsoft.com/office/drawing/2016/5/14/chartex" xmlns:aink="http://schemas.microsoft.com/office/drawing/2016/ink" xmlns:am3d="http://schemas.microsoft.com/office/drawing/2017/model3d" xmlns:o="urn:schemas-microsoft-com:office:office" xmlns:v="urn:schemas-microsoft-com:vml" xmlns:w10="urn:schemas-microsoft-com:office:word" xmlns:w="http://schemas.openxmlformats.org/wordprocessingml/2006/main" xmlns:w16cid="http://schemas.microsoft.com/office/word/2016/wordml/cid" xmlns:w16se="http://schemas.microsoft.com/office/word/2015/wordml/symex" xmlns:a16="http://schemas.microsoft.com/office/drawing/2014/main" id="{A56CCA4E-6C35-49DF-96A1-E721015CEA78}"/>
                         </a:ext>
                       </a:extLst>
                     </pic:cNvPr>
@@ -7046,7 +7121,7 @@
             <wp:docPr id="21" name="Imagen 9">
               <a:extLst xmlns:a="http://schemas.openxmlformats.org/drawingml/2006/main">
                 <a:ext uri="{FF2B5EF4-FFF2-40B4-BE49-F238E27FC236}">
-                  <a16:creationId xmlns:a16="http://schemas.microsoft.com/office/drawing/2014/main" xmlns:w16se="http://schemas.microsoft.com/office/word/2015/wordml/symex" xmlns:w16cid="http://schemas.microsoft.com/office/word/2016/wordml/cid" xmlns:w="http://schemas.openxmlformats.org/wordprocessingml/2006/main" xmlns:w10="urn:schemas-microsoft-com:office:word" xmlns:v="urn:schemas-microsoft-com:vml" xmlns:o="urn:schemas-microsoft-com:office:office" xmlns:am3d="http://schemas.microsoft.com/office/drawing/2017/model3d" xmlns:aink="http://schemas.microsoft.com/office/drawing/2016/ink" xmlns:cx8="http://schemas.microsoft.com/office/drawing/2016/5/14/chartex" xmlns:cx7="http://schemas.microsoft.com/office/drawing/2016/5/13/chartex" xmlns:cx6="http://schemas.microsoft.com/office/drawing/2016/5/12/chartex" xmlns:cx5="http://schemas.microsoft.com/office/drawing/2016/5/11/chartex" xmlns:cx4="http://schemas.microsoft.com/office/drawing/2016/5/10/chartex" xmlns:cx3="http://schemas.microsoft.com/office/drawing/2016/5/9/chartex" xmlns:cx2="http://schemas.microsoft.com/office/drawing/2015/10/21/chartex" xmlns:cx1="http://schemas.microsoft.com/office/drawing/2015/9/8/chartex" xmlns:cx="http://schemas.microsoft.com/office/drawing/2014/chartex" xmlns="" id="{EE4EAB7E-6333-425E-BB75-63DC3A81D476}"/>
+                  <a16:creationId xmlns="" xmlns:cx="http://schemas.microsoft.com/office/drawing/2014/chartex" xmlns:cx1="http://schemas.microsoft.com/office/drawing/2015/9/8/chartex" xmlns:cx2="http://schemas.microsoft.com/office/drawing/2015/10/21/chartex" xmlns:cx3="http://schemas.microsoft.com/office/drawing/2016/5/9/chartex" xmlns:cx4="http://schemas.microsoft.com/office/drawing/2016/5/10/chartex" xmlns:cx5="http://schemas.microsoft.com/office/drawing/2016/5/11/chartex" xmlns:cx6="http://schemas.microsoft.com/office/drawing/2016/5/12/chartex" xmlns:cx7="http://schemas.microsoft.com/office/drawing/2016/5/13/chartex" xmlns:cx8="http://schemas.microsoft.com/office/drawing/2016/5/14/chartex" xmlns:aink="http://schemas.microsoft.com/office/drawing/2016/ink" xmlns:am3d="http://schemas.microsoft.com/office/drawing/2017/model3d" xmlns:o="urn:schemas-microsoft-com:office:office" xmlns:v="urn:schemas-microsoft-com:vml" xmlns:w10="urn:schemas-microsoft-com:office:word" xmlns:w="http://schemas.openxmlformats.org/wordprocessingml/2006/main" xmlns:w16cid="http://schemas.microsoft.com/office/word/2016/wordml/cid" xmlns:w16se="http://schemas.microsoft.com/office/word/2015/wordml/symex" xmlns:a16="http://schemas.microsoft.com/office/drawing/2014/main" id="{EE4EAB7E-6333-425E-BB75-63DC3A81D476}"/>
                 </a:ext>
               </a:extLst>
             </wp:docPr>
@@ -7060,7 +7135,7 @@
                     <pic:cNvPr id="10" name="Imagen 9">
                       <a:extLst>
                         <a:ext uri="{FF2B5EF4-FFF2-40B4-BE49-F238E27FC236}">
-                          <a16:creationId xmlns:a16="http://schemas.microsoft.com/office/drawing/2014/main" xmlns:w16se="http://schemas.microsoft.com/office/word/2015/wordml/symex" xmlns:w16cid="http://schemas.microsoft.com/office/word/2016/wordml/cid" xmlns:w="http://schemas.openxmlformats.org/wordprocessingml/2006/main" xmlns:w10="urn:schemas-microsoft-com:office:word" xmlns:v="urn:schemas-microsoft-com:vml" xmlns:o="urn:schemas-microsoft-com:office:office" xmlns:am3d="http://schemas.microsoft.com/office/drawing/2017/model3d" xmlns:aink="http://schemas.microsoft.com/office/drawing/2016/ink" xmlns:cx8="http://schemas.microsoft.com/office/drawing/2016/5/14/chartex" xmlns:cx7="http://schemas.microsoft.com/office/drawing/2016/5/13/chartex" xmlns:cx6="http://schemas.microsoft.com/office/drawing/2016/5/12/chartex" xmlns:cx5="http://schemas.microsoft.com/office/drawing/2016/5/11/chartex" xmlns:cx4="http://schemas.microsoft.com/office/drawing/2016/5/10/chartex" xmlns:cx3="http://schemas.microsoft.com/office/drawing/2016/5/9/chartex" xmlns:cx2="http://schemas.microsoft.com/office/drawing/2015/10/21/chartex" xmlns:cx1="http://schemas.microsoft.com/office/drawing/2015/9/8/chartex" xmlns:cx="http://schemas.microsoft.com/office/drawing/2014/chartex" xmlns="" id="{EE4EAB7E-6333-425E-BB75-63DC3A81D476}"/>
+                          <a16:creationId xmlns="" xmlns:cx="http://schemas.microsoft.com/office/drawing/2014/chartex" xmlns:cx1="http://schemas.microsoft.com/office/drawing/2015/9/8/chartex" xmlns:cx2="http://schemas.microsoft.com/office/drawing/2015/10/21/chartex" xmlns:cx3="http://schemas.microsoft.com/office/drawing/2016/5/9/chartex" xmlns:cx4="http://schemas.microsoft.com/office/drawing/2016/5/10/chartex" xmlns:cx5="http://schemas.microsoft.com/office/drawing/2016/5/11/chartex" xmlns:cx6="http://schemas.microsoft.com/office/drawing/2016/5/12/chartex" xmlns:cx7="http://schemas.microsoft.com/office/drawing/2016/5/13/chartex" xmlns:cx8="http://schemas.microsoft.com/office/drawing/2016/5/14/chartex" xmlns:aink="http://schemas.microsoft.com/office/drawing/2016/ink" xmlns:am3d="http://schemas.microsoft.com/office/drawing/2017/model3d" xmlns:o="urn:schemas-microsoft-com:office:office" xmlns:v="urn:schemas-microsoft-com:vml" xmlns:w10="urn:schemas-microsoft-com:office:word" xmlns:w="http://schemas.openxmlformats.org/wordprocessingml/2006/main" xmlns:w16cid="http://schemas.microsoft.com/office/word/2016/wordml/cid" xmlns:w16se="http://schemas.microsoft.com/office/word/2015/wordml/symex" xmlns:a16="http://schemas.microsoft.com/office/drawing/2014/main" id="{EE4EAB7E-6333-425E-BB75-63DC3A81D476}"/>
                         </a:ext>
                       </a:extLst>
                     </pic:cNvPr>
@@ -7112,7 +7187,6 @@
           <w:sz w:val="22"/>
           <w:lang w:eastAsia="es-PE"/>
         </w:rPr>
-        <w:lastRenderedPageBreak/>
         <w:drawing>
           <wp:inline distT="0" distB="0" distL="0" distR="0" wp14:anchorId="6306D85D" wp14:editId="18A744C6">
             <wp:extent cx="5426975" cy="1619047"/>
@@ -7120,7 +7194,7 @@
             <wp:docPr id="22" name="Imagen 11">
               <a:extLst xmlns:a="http://schemas.openxmlformats.org/drawingml/2006/main">
                 <a:ext uri="{FF2B5EF4-FFF2-40B4-BE49-F238E27FC236}">
-                  <a16:creationId xmlns:a16="http://schemas.microsoft.com/office/drawing/2014/main" xmlns:w16se="http://schemas.microsoft.com/office/word/2015/wordml/symex" xmlns:w16cid="http://schemas.microsoft.com/office/word/2016/wordml/cid" xmlns:w="http://schemas.openxmlformats.org/wordprocessingml/2006/main" xmlns:w10="urn:schemas-microsoft-com:office:word" xmlns:v="urn:schemas-microsoft-com:vml" xmlns:o="urn:schemas-microsoft-com:office:office" xmlns:am3d="http://schemas.microsoft.com/office/drawing/2017/model3d" xmlns:aink="http://schemas.microsoft.com/office/drawing/2016/ink" xmlns:cx8="http://schemas.microsoft.com/office/drawing/2016/5/14/chartex" xmlns:cx7="http://schemas.microsoft.com/office/drawing/2016/5/13/chartex" xmlns:cx6="http://schemas.microsoft.com/office/drawing/2016/5/12/chartex" xmlns:cx5="http://schemas.microsoft.com/office/drawing/2016/5/11/chartex" xmlns:cx4="http://schemas.microsoft.com/office/drawing/2016/5/10/chartex" xmlns:cx3="http://schemas.microsoft.com/office/drawing/2016/5/9/chartex" xmlns:cx2="http://schemas.microsoft.com/office/drawing/2015/10/21/chartex" xmlns:cx1="http://schemas.microsoft.com/office/drawing/2015/9/8/chartex" xmlns:cx="http://schemas.microsoft.com/office/drawing/2014/chartex" xmlns="" id="{C69D81F3-60EE-481D-A157-4524A7A083F3}"/>
+                  <a16:creationId xmlns="" xmlns:cx="http://schemas.microsoft.com/office/drawing/2014/chartex" xmlns:cx1="http://schemas.microsoft.com/office/drawing/2015/9/8/chartex" xmlns:cx2="http://schemas.microsoft.com/office/drawing/2015/10/21/chartex" xmlns:cx3="http://schemas.microsoft.com/office/drawing/2016/5/9/chartex" xmlns:cx4="http://schemas.microsoft.com/office/drawing/2016/5/10/chartex" xmlns:cx5="http://schemas.microsoft.com/office/drawing/2016/5/11/chartex" xmlns:cx6="http://schemas.microsoft.com/office/drawing/2016/5/12/chartex" xmlns:cx7="http://schemas.microsoft.com/office/drawing/2016/5/13/chartex" xmlns:cx8="http://schemas.microsoft.com/office/drawing/2016/5/14/chartex" xmlns:aink="http://schemas.microsoft.com/office/drawing/2016/ink" xmlns:am3d="http://schemas.microsoft.com/office/drawing/2017/model3d" xmlns:o="urn:schemas-microsoft-com:office:office" xmlns:v="urn:schemas-microsoft-com:vml" xmlns:w10="urn:schemas-microsoft-com:office:word" xmlns:w="http://schemas.openxmlformats.org/wordprocessingml/2006/main" xmlns:w16cid="http://schemas.microsoft.com/office/word/2016/wordml/cid" xmlns:w16se="http://schemas.microsoft.com/office/word/2015/wordml/symex" xmlns:a16="http://schemas.microsoft.com/office/drawing/2014/main" id="{C69D81F3-60EE-481D-A157-4524A7A083F3}"/>
                 </a:ext>
               </a:extLst>
             </wp:docPr>
@@ -7134,7 +7208,7 @@
                     <pic:cNvPr id="12" name="Imagen 11">
                       <a:extLst>
                         <a:ext uri="{FF2B5EF4-FFF2-40B4-BE49-F238E27FC236}">
-                          <a16:creationId xmlns:a16="http://schemas.microsoft.com/office/drawing/2014/main" xmlns:w16se="http://schemas.microsoft.com/office/word/2015/wordml/symex" xmlns:w16cid="http://schemas.microsoft.com/office/word/2016/wordml/cid" xmlns:w="http://schemas.openxmlformats.org/wordprocessingml/2006/main" xmlns:w10="urn:schemas-microsoft-com:office:word" xmlns:v="urn:schemas-microsoft-com:vml" xmlns:o="urn:schemas-microsoft-com:office:office" xmlns:am3d="http://schemas.microsoft.com/office/drawing/2017/model3d" xmlns:aink="http://schemas.microsoft.com/office/drawing/2016/ink" xmlns:cx8="http://schemas.microsoft.com/office/drawing/2016/5/14/chartex" xmlns:cx7="http://schemas.microsoft.com/office/drawing/2016/5/13/chartex" xmlns:cx6="http://schemas.microsoft.com/office/drawing/2016/5/12/chartex" xmlns:cx5="http://schemas.microsoft.com/office/drawing/2016/5/11/chartex" xmlns:cx4="http://schemas.microsoft.com/office/drawing/2016/5/10/chartex" xmlns:cx3="http://schemas.microsoft.com/office/drawing/2016/5/9/chartex" xmlns:cx2="http://schemas.microsoft.com/office/drawing/2015/10/21/chartex" xmlns:cx1="http://schemas.microsoft.com/office/drawing/2015/9/8/chartex" xmlns:cx="http://schemas.microsoft.com/office/drawing/2014/chartex" xmlns="" id="{C69D81F3-60EE-481D-A157-4524A7A083F3}"/>
+                          <a16:creationId xmlns="" xmlns:cx="http://schemas.microsoft.com/office/drawing/2014/chartex" xmlns:cx1="http://schemas.microsoft.com/office/drawing/2015/9/8/chartex" xmlns:cx2="http://schemas.microsoft.com/office/drawing/2015/10/21/chartex" xmlns:cx3="http://schemas.microsoft.com/office/drawing/2016/5/9/chartex" xmlns:cx4="http://schemas.microsoft.com/office/drawing/2016/5/10/chartex" xmlns:cx5="http://schemas.microsoft.com/office/drawing/2016/5/11/chartex" xmlns:cx6="http://schemas.microsoft.com/office/drawing/2016/5/12/chartex" xmlns:cx7="http://schemas.microsoft.com/office/drawing/2016/5/13/chartex" xmlns:cx8="http://schemas.microsoft.com/office/drawing/2016/5/14/chartex" xmlns:aink="http://schemas.microsoft.com/office/drawing/2016/ink" xmlns:am3d="http://schemas.microsoft.com/office/drawing/2017/model3d" xmlns:o="urn:schemas-microsoft-com:office:office" xmlns:v="urn:schemas-microsoft-com:vml" xmlns:w10="urn:schemas-microsoft-com:office:word" xmlns:w="http://schemas.openxmlformats.org/wordprocessingml/2006/main" xmlns:w16cid="http://schemas.microsoft.com/office/word/2016/wordml/cid" xmlns:w16se="http://schemas.microsoft.com/office/word/2015/wordml/symex" xmlns:a16="http://schemas.microsoft.com/office/drawing/2014/main" id="{C69D81F3-60EE-481D-A157-4524A7A083F3}"/>
                         </a:ext>
                       </a:extLst>
                     </pic:cNvPr>
@@ -7308,6 +7382,7 @@
           <w:rFonts w:ascii="Arial" w:hAnsi="Arial" w:cs="Arial"/>
           <w:sz w:val="22"/>
         </w:rPr>
+        <w:lastRenderedPageBreak/>
         <w:t>FB03. El sistema verifica sus credenciales y si son correctas, permite ingresar al sistema</w:t>
       </w:r>
     </w:p>
@@ -7561,7 +7636,6 @@
           <w:sz w:val="22"/>
           <w:lang w:eastAsia="es-PE"/>
         </w:rPr>
-        <w:lastRenderedPageBreak/>
         <w:drawing>
           <wp:inline distT="0" distB="0" distL="0" distR="0" wp14:anchorId="5D27106E" wp14:editId="31D6E575">
             <wp:extent cx="4415090" cy="4728845"/>
@@ -7621,6 +7695,7 @@
           <w:b/>
           <w:sz w:val="22"/>
         </w:rPr>
+        <w:lastRenderedPageBreak/>
         <w:t>CUN2: Realizar pago</w:t>
       </w:r>
     </w:p>
@@ -7851,7 +7926,6 @@
           <w:sz w:val="22"/>
           <w:lang w:eastAsia="es-PE"/>
         </w:rPr>
-        <w:lastRenderedPageBreak/>
         <w:drawing>
           <wp:inline distT="0" distB="0" distL="0" distR="0" wp14:anchorId="059610D2" wp14:editId="11AEE14D">
             <wp:extent cx="4368615" cy="4476997"/>
@@ -8004,6 +8078,7 @@
           <w:rFonts w:ascii="Arial" w:hAnsi="Arial" w:cs="Arial"/>
           <w:sz w:val="22"/>
         </w:rPr>
+        <w:lastRenderedPageBreak/>
         <w:t>Flujo básico:</w:t>
       </w:r>
     </w:p>
@@ -8082,7 +8157,6 @@
           <w:sz w:val="22"/>
           <w:lang w:eastAsia="es-PE"/>
         </w:rPr>
-        <w:lastRenderedPageBreak/>
         <w:drawing>
           <wp:inline distT="0" distB="0" distL="0" distR="0" wp14:anchorId="06D33895" wp14:editId="036613B6">
             <wp:extent cx="4156363" cy="4139704"/>
@@ -9839,7 +9913,15 @@
           <w:b/>
           <w:sz w:val="22"/>
         </w:rPr>
-        <w:t>Administrador del sistema</w:t>
+        <w:t>Administrador del S</w:t>
+      </w:r>
+      <w:r>
+        <w:rPr>
+          <w:rFonts w:ascii="Arial" w:hAnsi="Arial" w:cs="Arial"/>
+          <w:b/>
+          <w:sz w:val="22"/>
+        </w:rPr>
+        <w:t>istema</w:t>
       </w:r>
     </w:p>
     <w:p>
@@ -12907,15 +12989,7 @@
                 <w:b/>
                 <w:szCs w:val="22"/>
               </w:rPr>
-              <w:t xml:space="preserve">Consulta </w:t>
-            </w:r>
-            <w:r>
-              <w:rPr>
-                <w:rFonts w:ascii="Arial" w:hAnsi="Arial" w:cs="Arial"/>
-                <w:b/>
-                <w:szCs w:val="22"/>
-              </w:rPr>
-              <w:t>deuda</w:t>
+              <w:t>Consulta deuda</w:t>
             </w:r>
           </w:p>
         </w:tc>
@@ -13008,14 +13082,7 @@
                 <w:rFonts w:ascii="Arial" w:hAnsi="Arial" w:cs="Arial"/>
                 <w:sz w:val="18"/>
               </w:rPr>
-              <w:t xml:space="preserve">Consulta </w:t>
-            </w:r>
-            <w:r>
-              <w:rPr>
-                <w:rFonts w:ascii="Arial" w:hAnsi="Arial" w:cs="Arial"/>
-                <w:sz w:val="18"/>
-              </w:rPr>
-              <w:t>la deuda pendiente por el ciclo inscrito del alumno</w:t>
+              <w:t>Consulta la deuda pendiente por el ciclo inscrito del alumno</w:t>
             </w:r>
           </w:p>
         </w:tc>
@@ -13119,101 +13186,66 @@
                 <w:rFonts w:ascii="Arial" w:hAnsi="Arial" w:cs="Arial"/>
                 <w:sz w:val="18"/>
               </w:rPr>
-              <w:t xml:space="preserve"> ingresa a la consulta de </w:t>
-            </w:r>
-            <w:r>
+              <w:t xml:space="preserve"> ingresa a la consulta de deudas pendientes</w:t>
+            </w:r>
+          </w:p>
+          <w:p>
+            <w:pPr>
               <w:rPr>
                 <w:rFonts w:ascii="Arial" w:hAnsi="Arial" w:cs="Arial"/>
                 <w:sz w:val="18"/>
               </w:rPr>
-              <w:t>deudas pendientes</w:t>
-            </w:r>
-          </w:p>
-          <w:p>
-            <w:pPr>
+            </w:pPr>
+            <w:r>
               <w:rPr>
                 <w:rFonts w:ascii="Arial" w:hAnsi="Arial" w:cs="Arial"/>
                 <w:sz w:val="18"/>
               </w:rPr>
-            </w:pPr>
-            <w:r>
+              <w:t>El alumno da clic en buscar</w:t>
+            </w:r>
+          </w:p>
+          <w:p>
+            <w:pPr>
               <w:rPr>
                 <w:rFonts w:ascii="Arial" w:hAnsi="Arial" w:cs="Arial"/>
                 <w:sz w:val="18"/>
               </w:rPr>
-              <w:t>El alumno</w:t>
-            </w:r>
+            </w:pPr>
             <w:r>
               <w:rPr>
                 <w:rFonts w:ascii="Arial" w:hAnsi="Arial" w:cs="Arial"/>
                 <w:sz w:val="18"/>
               </w:rPr>
-              <w:t xml:space="preserve"> </w:t>
+              <w:t xml:space="preserve">Si la deuda existe, se puede </w:t>
             </w:r>
             <w:r>
               <w:rPr>
                 <w:rFonts w:ascii="Arial" w:hAnsi="Arial" w:cs="Arial"/>
                 <w:sz w:val="18"/>
               </w:rPr>
-              <w:t>da clic en buscar</w:t>
-            </w:r>
-          </w:p>
-          <w:p>
-            <w:pPr>
+              <w:t>seleccionar el medio de pago</w:t>
+            </w:r>
+            <w:r>
               <w:rPr>
                 <w:rFonts w:ascii="Arial" w:hAnsi="Arial" w:cs="Arial"/>
                 <w:sz w:val="18"/>
               </w:rPr>
-            </w:pPr>
-            <w:r>
+              <w:t xml:space="preserve">. </w:t>
+            </w:r>
+          </w:p>
+          <w:p>
+            <w:pPr>
               <w:rPr>
                 <w:rFonts w:ascii="Arial" w:hAnsi="Arial" w:cs="Arial"/>
                 <w:sz w:val="18"/>
               </w:rPr>
-              <w:t xml:space="preserve">Si la deuda </w:t>
-            </w:r>
+            </w:pPr>
             <w:r>
               <w:rPr>
                 <w:rFonts w:ascii="Arial" w:hAnsi="Arial" w:cs="Arial"/>
                 <w:sz w:val="18"/>
               </w:rPr>
-              <w:t xml:space="preserve">existe, se puede </w:t>
-            </w:r>
-            <w:r>
-              <w:rPr>
-                <w:rFonts w:ascii="Arial" w:hAnsi="Arial" w:cs="Arial"/>
-                <w:sz w:val="18"/>
-              </w:rPr>
-              <w:t>seleccionar el medio de pago</w:t>
-            </w:r>
-            <w:r>
-              <w:rPr>
-                <w:rFonts w:ascii="Arial" w:hAnsi="Arial" w:cs="Arial"/>
-                <w:sz w:val="18"/>
-              </w:rPr>
-              <w:t xml:space="preserve">. </w:t>
-            </w:r>
-          </w:p>
-          <w:p>
-            <w:pPr>
-              <w:rPr>
-                <w:rFonts w:ascii="Arial" w:hAnsi="Arial" w:cs="Arial"/>
-                <w:sz w:val="18"/>
-              </w:rPr>
-            </w:pPr>
-            <w:r>
-              <w:rPr>
-                <w:rFonts w:ascii="Arial" w:hAnsi="Arial" w:cs="Arial"/>
-                <w:sz w:val="18"/>
-              </w:rPr>
-              <w:t xml:space="preserve">El caso termina </w:t>
-            </w:r>
-            <w:r>
-              <w:rPr>
-                <w:rFonts w:ascii="Arial" w:hAnsi="Arial" w:cs="Arial"/>
-                <w:sz w:val="18"/>
-              </w:rPr>
-              <w:t>se genera el ticket de deuda.</w:t>
+              <w:t>El caso termina se genera el ticket de deuda.</w:t>
             </w:r>
           </w:p>
         </w:tc>
@@ -13264,6 +13296,1217 @@
         </w:tc>
       </w:tr>
     </w:tbl>
+    <w:p>
+      <w:pPr>
+        <w:rPr>
+          <w:rFonts w:ascii="Arial" w:hAnsi="Arial" w:cs="Arial"/>
+          <w:sz w:val="20"/>
+        </w:rPr>
+      </w:pPr>
+    </w:p>
+    <w:p>
+      <w:pPr>
+        <w:rPr>
+          <w:rFonts w:ascii="Arial" w:hAnsi="Arial" w:cs="Arial"/>
+          <w:sz w:val="20"/>
+        </w:rPr>
+      </w:pPr>
+    </w:p>
+    <w:tbl>
+      <w:tblPr>
+        <w:tblStyle w:val="Tabladecuadrcula1clara-nfasis1"/>
+        <w:tblW w:w="0" w:type="auto"/>
+        <w:tblLayout w:type="fixed"/>
+        <w:tblLook w:val="0000" w:firstRow="0" w:lastRow="0" w:firstColumn="0" w:lastColumn="0" w:noHBand="0" w:noVBand="0"/>
+      </w:tblPr>
+      <w:tblGrid>
+        <w:gridCol w:w="2340"/>
+        <w:gridCol w:w="6120"/>
+      </w:tblGrid>
+      <w:tr>
+        <w:tc>
+          <w:tcPr>
+            <w:tcW w:w="2340" w:type="dxa"/>
+            <w:vAlign w:val="center"/>
+          </w:tcPr>
+          <w:p>
+            <w:pPr>
+              <w:jc w:val="center"/>
+              <w:rPr>
+                <w:rFonts w:ascii="Arial" w:hAnsi="Arial" w:cs="Arial"/>
+                <w:b/>
+                <w:sz w:val="22"/>
+              </w:rPr>
+            </w:pPr>
+            <w:r>
+              <w:rPr>
+                <w:rFonts w:ascii="Arial" w:hAnsi="Arial" w:cs="Arial"/>
+                <w:b/>
+                <w:sz w:val="22"/>
+              </w:rPr>
+              <w:lastRenderedPageBreak/>
+              <w:t>Caso de uso</w:t>
+            </w:r>
+          </w:p>
+        </w:tc>
+        <w:tc>
+          <w:tcPr>
+            <w:tcW w:w="6120" w:type="dxa"/>
+            <w:vAlign w:val="center"/>
+          </w:tcPr>
+          <w:p>
+            <w:pPr>
+              <w:pStyle w:val="Textonotapie"/>
+              <w:jc w:val="center"/>
+              <w:rPr>
+                <w:rFonts w:ascii="Arial" w:hAnsi="Arial" w:cs="Arial"/>
+                <w:b/>
+                <w:sz w:val="22"/>
+                <w:szCs w:val="22"/>
+              </w:rPr>
+            </w:pPr>
+            <w:r>
+              <w:rPr>
+                <w:rFonts w:ascii="Arial" w:hAnsi="Arial" w:cs="Arial"/>
+                <w:b/>
+                <w:sz w:val="22"/>
+                <w:szCs w:val="22"/>
+              </w:rPr>
+              <w:t>Cambia Contraseña</w:t>
+            </w:r>
+          </w:p>
+        </w:tc>
+      </w:tr>
+      <w:tr>
+        <w:tc>
+          <w:tcPr>
+            <w:tcW w:w="2340" w:type="dxa"/>
+          </w:tcPr>
+          <w:p>
+            <w:pPr>
+              <w:rPr>
+                <w:rFonts w:ascii="Arial" w:hAnsi="Arial" w:cs="Arial"/>
+                <w:sz w:val="20"/>
+              </w:rPr>
+            </w:pPr>
+            <w:r>
+              <w:rPr>
+                <w:rFonts w:ascii="Arial" w:hAnsi="Arial" w:cs="Arial"/>
+                <w:sz w:val="20"/>
+              </w:rPr>
+              <w:t>Actor(es):</w:t>
+            </w:r>
+          </w:p>
+        </w:tc>
+        <w:tc>
+          <w:tcPr>
+            <w:tcW w:w="6120" w:type="dxa"/>
+          </w:tcPr>
+          <w:p>
+            <w:pPr>
+              <w:rPr>
+                <w:rFonts w:ascii="Arial" w:hAnsi="Arial" w:cs="Arial"/>
+                <w:sz w:val="20"/>
+              </w:rPr>
+            </w:pPr>
+            <w:r>
+              <w:rPr>
+                <w:rFonts w:ascii="Arial" w:hAnsi="Arial" w:cs="Arial"/>
+                <w:sz w:val="20"/>
+              </w:rPr>
+              <w:t>Usuario</w:t>
+            </w:r>
+            <w:r>
+              <w:rPr>
+                <w:rFonts w:ascii="Arial" w:hAnsi="Arial" w:cs="Arial"/>
+                <w:sz w:val="20"/>
+              </w:rPr>
+              <w:t>, Agente Call Center</w:t>
+            </w:r>
+          </w:p>
+        </w:tc>
+      </w:tr>
+      <w:tr>
+        <w:trPr>
+          <w:trHeight w:val="220"/>
+        </w:trPr>
+        <w:tc>
+          <w:tcPr>
+            <w:tcW w:w="2340" w:type="dxa"/>
+          </w:tcPr>
+          <w:p>
+            <w:pPr>
+              <w:rPr>
+                <w:rFonts w:ascii="Arial" w:hAnsi="Arial" w:cs="Arial"/>
+                <w:sz w:val="20"/>
+              </w:rPr>
+            </w:pPr>
+            <w:r>
+              <w:rPr>
+                <w:rFonts w:ascii="Arial" w:hAnsi="Arial" w:cs="Arial"/>
+                <w:sz w:val="20"/>
+              </w:rPr>
+              <w:t>Propósito:</w:t>
+            </w:r>
+          </w:p>
+        </w:tc>
+        <w:tc>
+          <w:tcPr>
+            <w:tcW w:w="6120" w:type="dxa"/>
+          </w:tcPr>
+          <w:p>
+            <w:pPr>
+              <w:rPr>
+                <w:rFonts w:ascii="Arial" w:hAnsi="Arial" w:cs="Arial"/>
+                <w:sz w:val="20"/>
+              </w:rPr>
+            </w:pPr>
+            <w:r>
+              <w:rPr>
+                <w:rFonts w:ascii="Arial" w:hAnsi="Arial" w:cs="Arial"/>
+                <w:sz w:val="20"/>
+              </w:rPr>
+              <w:t>Cambiar contraseña del acceso del usuario para que pueda</w:t>
+            </w:r>
+            <w:r>
+              <w:rPr>
+                <w:rFonts w:ascii="Arial" w:hAnsi="Arial" w:cs="Arial"/>
+                <w:sz w:val="20"/>
+              </w:rPr>
+              <w:t xml:space="preserve"> ingresar al sistema.</w:t>
+            </w:r>
+          </w:p>
+        </w:tc>
+      </w:tr>
+      <w:tr>
+        <w:trPr>
+          <w:trHeight w:val="220"/>
+        </w:trPr>
+        <w:tc>
+          <w:tcPr>
+            <w:tcW w:w="2340" w:type="dxa"/>
+          </w:tcPr>
+          <w:p>
+            <w:pPr>
+              <w:rPr>
+                <w:rFonts w:ascii="Arial" w:hAnsi="Arial" w:cs="Arial"/>
+                <w:sz w:val="20"/>
+              </w:rPr>
+            </w:pPr>
+            <w:r>
+              <w:rPr>
+                <w:rFonts w:ascii="Arial" w:hAnsi="Arial" w:cs="Arial"/>
+                <w:sz w:val="20"/>
+              </w:rPr>
+              <w:t>Caso de uso asociado:</w:t>
+            </w:r>
+          </w:p>
+        </w:tc>
+        <w:tc>
+          <w:tcPr>
+            <w:tcW w:w="6120" w:type="dxa"/>
+          </w:tcPr>
+          <w:p>
+            <w:pPr>
+              <w:rPr>
+                <w:rFonts w:ascii="Arial" w:hAnsi="Arial" w:cs="Arial"/>
+                <w:sz w:val="20"/>
+              </w:rPr>
+            </w:pPr>
+            <w:r>
+              <w:rPr>
+                <w:rFonts w:ascii="Arial" w:hAnsi="Arial" w:cs="Arial"/>
+                <w:sz w:val="20"/>
+              </w:rPr>
+              <w:t xml:space="preserve"> </w:t>
+            </w:r>
+          </w:p>
+        </w:tc>
+      </w:tr>
+      <w:tr>
+        <w:trPr>
+          <w:trHeight w:val="188"/>
+        </w:trPr>
+        <w:tc>
+          <w:tcPr>
+            <w:tcW w:w="2340" w:type="dxa"/>
+          </w:tcPr>
+          <w:p>
+            <w:pPr>
+              <w:rPr>
+                <w:rFonts w:ascii="Arial" w:hAnsi="Arial" w:cs="Arial"/>
+                <w:sz w:val="20"/>
+              </w:rPr>
+            </w:pPr>
+            <w:r>
+              <w:rPr>
+                <w:rFonts w:ascii="Arial" w:hAnsi="Arial" w:cs="Arial"/>
+                <w:sz w:val="20"/>
+              </w:rPr>
+              <w:t>Resumen:</w:t>
+            </w:r>
+          </w:p>
+        </w:tc>
+        <w:tc>
+          <w:tcPr>
+            <w:tcW w:w="6120" w:type="dxa"/>
+          </w:tcPr>
+          <w:p>
+            <w:pPr>
+              <w:numPr>
+                <w:ilvl w:val="0"/>
+                <w:numId w:val="42"/>
+              </w:numPr>
+              <w:shd w:val="clear" w:color="auto" w:fill="FFFFFF"/>
+              <w:spacing w:before="0" w:after="0"/>
+              <w:ind w:left="0"/>
+              <w:textAlignment w:val="baseline"/>
+              <w:rPr>
+                <w:rFonts w:ascii="Arial" w:hAnsi="Arial" w:cs="Arial"/>
+                <w:sz w:val="20"/>
+              </w:rPr>
+            </w:pPr>
+            <w:r>
+              <w:rPr>
+                <w:rFonts w:ascii="Arial" w:hAnsi="Arial" w:cs="Arial"/>
+                <w:sz w:val="20"/>
+              </w:rPr>
+              <w:t xml:space="preserve">El caso de uso comienza cuando </w:t>
+            </w:r>
+            <w:r>
+              <w:rPr>
+                <w:rFonts w:ascii="Arial" w:hAnsi="Arial" w:cs="Arial"/>
+                <w:sz w:val="20"/>
+              </w:rPr>
+              <w:t>el usuario da clic en la opción cambio de contraseña</w:t>
+            </w:r>
+            <w:r>
+              <w:rPr>
+                <w:rFonts w:ascii="Arial" w:hAnsi="Arial" w:cs="Arial"/>
+                <w:sz w:val="20"/>
+              </w:rPr>
+              <w:t>. Luego registra la nueva contraseña según los protocolos de seguridad</w:t>
+            </w:r>
+            <w:r>
+              <w:rPr>
+                <w:rFonts w:ascii="Arial" w:hAnsi="Arial" w:cs="Arial"/>
+                <w:sz w:val="20"/>
+              </w:rPr>
+              <w:t>.</w:t>
+            </w:r>
+            <w:r>
+              <w:rPr>
+                <w:rFonts w:ascii="Arial" w:hAnsi="Arial" w:cs="Arial"/>
+                <w:sz w:val="20"/>
+              </w:rPr>
+              <w:t xml:space="preserve"> En caso tuviere dificultad para hacerlo solicita la ayuda del Agente Call Center. </w:t>
+            </w:r>
+            <w:r>
+              <w:rPr>
+                <w:rFonts w:ascii="Arial" w:hAnsi="Arial" w:cs="Arial"/>
+                <w:sz w:val="20"/>
+              </w:rPr>
+              <w:t>El caso de uso termina cuando el sistema muestra un mensaje de confirmación.</w:t>
+            </w:r>
+          </w:p>
+        </w:tc>
+      </w:tr>
+      <w:tr>
+        <w:trPr>
+          <w:trHeight w:val="166"/>
+        </w:trPr>
+        <w:tc>
+          <w:tcPr>
+            <w:tcW w:w="2340" w:type="dxa"/>
+          </w:tcPr>
+          <w:p>
+            <w:pPr>
+              <w:rPr>
+                <w:rFonts w:ascii="Arial" w:hAnsi="Arial" w:cs="Arial"/>
+                <w:sz w:val="20"/>
+              </w:rPr>
+            </w:pPr>
+            <w:r>
+              <w:rPr>
+                <w:rFonts w:ascii="Arial" w:hAnsi="Arial" w:cs="Arial"/>
+                <w:sz w:val="20"/>
+              </w:rPr>
+              <w:t>Clasificación:</w:t>
+            </w:r>
+          </w:p>
+        </w:tc>
+        <w:tc>
+          <w:tcPr>
+            <w:tcW w:w="6120" w:type="dxa"/>
+          </w:tcPr>
+          <w:p>
+            <w:pPr>
+              <w:rPr>
+                <w:rFonts w:ascii="Arial" w:hAnsi="Arial" w:cs="Arial"/>
+                <w:sz w:val="20"/>
+              </w:rPr>
+            </w:pPr>
+            <w:r>
+              <w:rPr>
+                <w:rFonts w:ascii="Arial" w:hAnsi="Arial" w:cs="Arial"/>
+                <w:sz w:val="20"/>
+              </w:rPr>
+              <w:t>Primario</w:t>
+            </w:r>
+          </w:p>
+        </w:tc>
+      </w:tr>
+    </w:tbl>
+    <w:p>
+      <w:pPr>
+        <w:rPr>
+          <w:rFonts w:ascii="Arial" w:hAnsi="Arial" w:cs="Arial"/>
+          <w:sz w:val="20"/>
+        </w:rPr>
+      </w:pPr>
+    </w:p>
+    <w:p>
+      <w:pPr>
+        <w:rPr>
+          <w:rFonts w:ascii="Arial" w:hAnsi="Arial" w:cs="Arial"/>
+          <w:sz w:val="20"/>
+        </w:rPr>
+      </w:pPr>
+    </w:p>
+    <w:tbl>
+      <w:tblPr>
+        <w:tblStyle w:val="Tabladecuadrcula1clara-nfasis1"/>
+        <w:tblW w:w="0" w:type="auto"/>
+        <w:tblLayout w:type="fixed"/>
+        <w:tblLook w:val="0000" w:firstRow="0" w:lastRow="0" w:firstColumn="0" w:lastColumn="0" w:noHBand="0" w:noVBand="0"/>
+      </w:tblPr>
+      <w:tblGrid>
+        <w:gridCol w:w="2340"/>
+        <w:gridCol w:w="6120"/>
+      </w:tblGrid>
+      <w:tr>
+        <w:tc>
+          <w:tcPr>
+            <w:tcW w:w="2340" w:type="dxa"/>
+            <w:vAlign w:val="center"/>
+          </w:tcPr>
+          <w:p>
+            <w:pPr>
+              <w:jc w:val="center"/>
+              <w:rPr>
+                <w:rFonts w:ascii="Arial" w:hAnsi="Arial" w:cs="Arial"/>
+                <w:b/>
+                <w:sz w:val="22"/>
+              </w:rPr>
+            </w:pPr>
+            <w:r>
+              <w:rPr>
+                <w:rFonts w:ascii="Arial" w:hAnsi="Arial" w:cs="Arial"/>
+                <w:b/>
+                <w:sz w:val="22"/>
+              </w:rPr>
+              <w:t>Caso de uso</w:t>
+            </w:r>
+          </w:p>
+        </w:tc>
+        <w:tc>
+          <w:tcPr>
+            <w:tcW w:w="6120" w:type="dxa"/>
+            <w:vAlign w:val="center"/>
+          </w:tcPr>
+          <w:p>
+            <w:pPr>
+              <w:pStyle w:val="Textonotapie"/>
+              <w:jc w:val="center"/>
+              <w:rPr>
+                <w:rFonts w:ascii="Arial" w:hAnsi="Arial" w:cs="Arial"/>
+                <w:b/>
+                <w:sz w:val="22"/>
+                <w:szCs w:val="22"/>
+              </w:rPr>
+            </w:pPr>
+            <w:r>
+              <w:rPr>
+                <w:rFonts w:ascii="Arial" w:hAnsi="Arial" w:cs="Arial"/>
+                <w:b/>
+                <w:sz w:val="22"/>
+                <w:szCs w:val="22"/>
+              </w:rPr>
+              <w:t>Gestiona Perfiles</w:t>
+            </w:r>
+          </w:p>
+        </w:tc>
+      </w:tr>
+      <w:tr>
+        <w:tc>
+          <w:tcPr>
+            <w:tcW w:w="2340" w:type="dxa"/>
+          </w:tcPr>
+          <w:p>
+            <w:pPr>
+              <w:rPr>
+                <w:rFonts w:ascii="Arial" w:hAnsi="Arial" w:cs="Arial"/>
+                <w:sz w:val="20"/>
+              </w:rPr>
+            </w:pPr>
+            <w:r>
+              <w:rPr>
+                <w:rFonts w:ascii="Arial" w:hAnsi="Arial" w:cs="Arial"/>
+                <w:sz w:val="20"/>
+              </w:rPr>
+              <w:t>Actor(es):</w:t>
+            </w:r>
+          </w:p>
+        </w:tc>
+        <w:tc>
+          <w:tcPr>
+            <w:tcW w:w="6120" w:type="dxa"/>
+          </w:tcPr>
+          <w:p>
+            <w:pPr>
+              <w:rPr>
+                <w:rFonts w:ascii="Arial" w:hAnsi="Arial" w:cs="Arial"/>
+                <w:sz w:val="20"/>
+              </w:rPr>
+            </w:pPr>
+            <w:r>
+              <w:rPr>
+                <w:rFonts w:ascii="Arial" w:hAnsi="Arial" w:cs="Arial"/>
+                <w:sz w:val="20"/>
+              </w:rPr>
+              <w:t>Administrador del Sistema</w:t>
+            </w:r>
+          </w:p>
+        </w:tc>
+      </w:tr>
+      <w:tr>
+        <w:trPr>
+          <w:trHeight w:val="220"/>
+        </w:trPr>
+        <w:tc>
+          <w:tcPr>
+            <w:tcW w:w="2340" w:type="dxa"/>
+          </w:tcPr>
+          <w:p>
+            <w:pPr>
+              <w:rPr>
+                <w:rFonts w:ascii="Arial" w:hAnsi="Arial" w:cs="Arial"/>
+                <w:sz w:val="20"/>
+              </w:rPr>
+            </w:pPr>
+            <w:r>
+              <w:rPr>
+                <w:rFonts w:ascii="Arial" w:hAnsi="Arial" w:cs="Arial"/>
+                <w:sz w:val="20"/>
+              </w:rPr>
+              <w:t>Propósito:</w:t>
+            </w:r>
+          </w:p>
+        </w:tc>
+        <w:tc>
+          <w:tcPr>
+            <w:tcW w:w="6120" w:type="dxa"/>
+          </w:tcPr>
+          <w:p>
+            <w:pPr>
+              <w:rPr>
+                <w:rFonts w:ascii="Arial" w:hAnsi="Arial" w:cs="Arial"/>
+                <w:sz w:val="20"/>
+              </w:rPr>
+            </w:pPr>
+            <w:r>
+              <w:rPr>
+                <w:rFonts w:ascii="Arial" w:hAnsi="Arial" w:cs="Arial"/>
+                <w:sz w:val="20"/>
+              </w:rPr>
+              <w:t xml:space="preserve">Generar una </w:t>
+            </w:r>
+            <w:r>
+              <w:rPr>
+                <w:rFonts w:ascii="Arial" w:hAnsi="Arial" w:cs="Arial"/>
+                <w:sz w:val="20"/>
+              </w:rPr>
+              <w:t>lista ordenada de perfiles para iniciar las particiones lógicas de un sistema gestionado en una configuración específica</w:t>
+            </w:r>
+            <w:r>
+              <w:rPr>
+                <w:rFonts w:ascii="Arial" w:hAnsi="Arial" w:cs="Arial"/>
+                <w:sz w:val="20"/>
+              </w:rPr>
+              <w:t xml:space="preserve"> para cada actor del sistema (Alumno, Cajero, </w:t>
+            </w:r>
+            <w:r>
+              <w:rPr>
+                <w:rFonts w:ascii="Arial" w:hAnsi="Arial" w:cs="Arial"/>
+                <w:sz w:val="20"/>
+              </w:rPr>
+              <w:t xml:space="preserve">Agente </w:t>
+            </w:r>
+            <w:r>
+              <w:rPr>
+                <w:rFonts w:ascii="Arial" w:hAnsi="Arial" w:cs="Arial"/>
+                <w:sz w:val="20"/>
+              </w:rPr>
+              <w:t>Call Center)</w:t>
+            </w:r>
+            <w:r>
+              <w:rPr>
+                <w:rFonts w:ascii="Arial" w:hAnsi="Arial" w:cs="Arial"/>
+                <w:sz w:val="20"/>
+              </w:rPr>
+              <w:t>.</w:t>
+            </w:r>
+          </w:p>
+        </w:tc>
+      </w:tr>
+      <w:tr>
+        <w:trPr>
+          <w:trHeight w:val="220"/>
+        </w:trPr>
+        <w:tc>
+          <w:tcPr>
+            <w:tcW w:w="2340" w:type="dxa"/>
+          </w:tcPr>
+          <w:p>
+            <w:pPr>
+              <w:rPr>
+                <w:rFonts w:ascii="Arial" w:hAnsi="Arial" w:cs="Arial"/>
+                <w:sz w:val="20"/>
+              </w:rPr>
+            </w:pPr>
+            <w:r>
+              <w:rPr>
+                <w:rFonts w:ascii="Arial" w:hAnsi="Arial" w:cs="Arial"/>
+                <w:sz w:val="20"/>
+              </w:rPr>
+              <w:t>Caso de uso asociado:</w:t>
+            </w:r>
+          </w:p>
+        </w:tc>
+        <w:tc>
+          <w:tcPr>
+            <w:tcW w:w="6120" w:type="dxa"/>
+          </w:tcPr>
+          <w:p>
+            <w:pPr>
+              <w:rPr>
+                <w:rFonts w:ascii="Arial" w:hAnsi="Arial" w:cs="Arial"/>
+                <w:sz w:val="20"/>
+              </w:rPr>
+            </w:pPr>
+            <w:r>
+              <w:rPr>
+                <w:rFonts w:ascii="Arial" w:hAnsi="Arial" w:cs="Arial"/>
+                <w:sz w:val="20"/>
+              </w:rPr>
+              <w:t xml:space="preserve"> </w:t>
+            </w:r>
+          </w:p>
+        </w:tc>
+      </w:tr>
+      <w:tr>
+        <w:trPr>
+          <w:trHeight w:val="188"/>
+        </w:trPr>
+        <w:tc>
+          <w:tcPr>
+            <w:tcW w:w="2340" w:type="dxa"/>
+          </w:tcPr>
+          <w:p>
+            <w:pPr>
+              <w:rPr>
+                <w:rFonts w:ascii="Arial" w:hAnsi="Arial" w:cs="Arial"/>
+                <w:sz w:val="20"/>
+              </w:rPr>
+            </w:pPr>
+            <w:r>
+              <w:rPr>
+                <w:rFonts w:ascii="Arial" w:hAnsi="Arial" w:cs="Arial"/>
+                <w:sz w:val="20"/>
+              </w:rPr>
+              <w:t>Resumen:</w:t>
+            </w:r>
+          </w:p>
+        </w:tc>
+        <w:tc>
+          <w:tcPr>
+            <w:tcW w:w="6120" w:type="dxa"/>
+          </w:tcPr>
+          <w:p>
+            <w:pPr>
+              <w:numPr>
+                <w:ilvl w:val="0"/>
+                <w:numId w:val="42"/>
+              </w:numPr>
+              <w:shd w:val="clear" w:color="auto" w:fill="FFFFFF"/>
+              <w:spacing w:before="0" w:after="0"/>
+              <w:ind w:left="0"/>
+              <w:textAlignment w:val="baseline"/>
+              <w:rPr>
+                <w:rFonts w:ascii="Arial" w:hAnsi="Arial" w:cs="Arial"/>
+                <w:sz w:val="20"/>
+              </w:rPr>
+            </w:pPr>
+            <w:r>
+              <w:rPr>
+                <w:rFonts w:ascii="Arial" w:hAnsi="Arial" w:cs="Arial"/>
+                <w:sz w:val="20"/>
+              </w:rPr>
+              <w:t xml:space="preserve">El caso de uso comienza </w:t>
+            </w:r>
+            <w:r>
+              <w:rPr>
+                <w:rFonts w:ascii="Arial" w:hAnsi="Arial" w:cs="Arial"/>
+                <w:sz w:val="20"/>
+              </w:rPr>
+              <w:t>cuando el administrador crea</w:t>
+            </w:r>
+            <w:r>
+              <w:rPr>
+                <w:rFonts w:ascii="Arial" w:hAnsi="Arial" w:cs="Arial"/>
+                <w:sz w:val="20"/>
+              </w:rPr>
+              <w:t xml:space="preserve"> </w:t>
+            </w:r>
+            <w:r>
+              <w:rPr>
+                <w:rFonts w:ascii="Arial" w:hAnsi="Arial" w:cs="Arial"/>
+                <w:sz w:val="20"/>
+              </w:rPr>
+              <w:t>nuevos perfiles de sistema y su respectiva. Luego valida los recursos que se han especificado en el perfil de sistema con los recursos que están disponibles en el sistema gestionado. El caso de uso termina cuando se activa un perfil en el sistema.</w:t>
+            </w:r>
+          </w:p>
+        </w:tc>
+      </w:tr>
+      <w:tr>
+        <w:trPr>
+          <w:trHeight w:val="166"/>
+        </w:trPr>
+        <w:tc>
+          <w:tcPr>
+            <w:tcW w:w="2340" w:type="dxa"/>
+          </w:tcPr>
+          <w:p>
+            <w:pPr>
+              <w:rPr>
+                <w:rFonts w:ascii="Arial" w:hAnsi="Arial" w:cs="Arial"/>
+                <w:sz w:val="20"/>
+              </w:rPr>
+            </w:pPr>
+            <w:r>
+              <w:rPr>
+                <w:rFonts w:ascii="Arial" w:hAnsi="Arial" w:cs="Arial"/>
+                <w:sz w:val="20"/>
+              </w:rPr>
+              <w:t>Clasificación:</w:t>
+            </w:r>
+          </w:p>
+        </w:tc>
+        <w:tc>
+          <w:tcPr>
+            <w:tcW w:w="6120" w:type="dxa"/>
+          </w:tcPr>
+          <w:p>
+            <w:pPr>
+              <w:rPr>
+                <w:rFonts w:ascii="Arial" w:hAnsi="Arial" w:cs="Arial"/>
+                <w:sz w:val="20"/>
+              </w:rPr>
+            </w:pPr>
+            <w:r>
+              <w:rPr>
+                <w:rFonts w:ascii="Arial" w:hAnsi="Arial" w:cs="Arial"/>
+                <w:sz w:val="20"/>
+              </w:rPr>
+              <w:t>Primario</w:t>
+            </w:r>
+          </w:p>
+        </w:tc>
+      </w:tr>
+    </w:tbl>
+    <w:p>
+      <w:pPr>
+        <w:rPr>
+          <w:rFonts w:ascii="Arial" w:hAnsi="Arial" w:cs="Arial"/>
+          <w:sz w:val="20"/>
+        </w:rPr>
+      </w:pPr>
+    </w:p>
+    <w:tbl>
+      <w:tblPr>
+        <w:tblStyle w:val="Tabladecuadrcula1clara-nfasis1"/>
+        <w:tblW w:w="0" w:type="auto"/>
+        <w:tblLayout w:type="fixed"/>
+        <w:tblLook w:val="0000" w:firstRow="0" w:lastRow="0" w:firstColumn="0" w:lastColumn="0" w:noHBand="0" w:noVBand="0"/>
+      </w:tblPr>
+      <w:tblGrid>
+        <w:gridCol w:w="2340"/>
+        <w:gridCol w:w="6120"/>
+      </w:tblGrid>
+      <w:tr>
+        <w:tc>
+          <w:tcPr>
+            <w:tcW w:w="2340" w:type="dxa"/>
+            <w:vAlign w:val="center"/>
+          </w:tcPr>
+          <w:p>
+            <w:pPr>
+              <w:jc w:val="center"/>
+              <w:rPr>
+                <w:rFonts w:ascii="Arial" w:hAnsi="Arial" w:cs="Arial"/>
+                <w:b/>
+                <w:sz w:val="22"/>
+              </w:rPr>
+            </w:pPr>
+            <w:r>
+              <w:rPr>
+                <w:rFonts w:ascii="Arial" w:hAnsi="Arial" w:cs="Arial"/>
+                <w:b/>
+                <w:sz w:val="22"/>
+              </w:rPr>
+              <w:lastRenderedPageBreak/>
+              <w:t>Caso de uso</w:t>
+            </w:r>
+          </w:p>
+        </w:tc>
+        <w:tc>
+          <w:tcPr>
+            <w:tcW w:w="6120" w:type="dxa"/>
+            <w:vAlign w:val="center"/>
+          </w:tcPr>
+          <w:p>
+            <w:pPr>
+              <w:pStyle w:val="Textonotapie"/>
+              <w:jc w:val="center"/>
+              <w:rPr>
+                <w:rFonts w:ascii="Arial" w:hAnsi="Arial" w:cs="Arial"/>
+                <w:b/>
+                <w:sz w:val="22"/>
+                <w:szCs w:val="22"/>
+              </w:rPr>
+            </w:pPr>
+            <w:r>
+              <w:rPr>
+                <w:rFonts w:ascii="Arial" w:hAnsi="Arial" w:cs="Arial"/>
+                <w:b/>
+                <w:sz w:val="22"/>
+                <w:szCs w:val="22"/>
+              </w:rPr>
+              <w:t>Realiza Copias de Seguridad</w:t>
+            </w:r>
+          </w:p>
+        </w:tc>
+      </w:tr>
+      <w:tr>
+        <w:tc>
+          <w:tcPr>
+            <w:tcW w:w="2340" w:type="dxa"/>
+          </w:tcPr>
+          <w:p>
+            <w:pPr>
+              <w:rPr>
+                <w:rFonts w:ascii="Arial" w:hAnsi="Arial" w:cs="Arial"/>
+                <w:sz w:val="20"/>
+              </w:rPr>
+            </w:pPr>
+            <w:r>
+              <w:rPr>
+                <w:rFonts w:ascii="Arial" w:hAnsi="Arial" w:cs="Arial"/>
+                <w:sz w:val="20"/>
+              </w:rPr>
+              <w:t>Actor(es):</w:t>
+            </w:r>
+          </w:p>
+        </w:tc>
+        <w:tc>
+          <w:tcPr>
+            <w:tcW w:w="6120" w:type="dxa"/>
+          </w:tcPr>
+          <w:p>
+            <w:pPr>
+              <w:rPr>
+                <w:rFonts w:ascii="Arial" w:hAnsi="Arial" w:cs="Arial"/>
+                <w:sz w:val="20"/>
+              </w:rPr>
+            </w:pPr>
+            <w:r>
+              <w:rPr>
+                <w:rFonts w:ascii="Arial" w:hAnsi="Arial" w:cs="Arial"/>
+                <w:sz w:val="20"/>
+              </w:rPr>
+              <w:t>Administrador del Sistema</w:t>
+            </w:r>
+          </w:p>
+        </w:tc>
+      </w:tr>
+      <w:tr>
+        <w:trPr>
+          <w:trHeight w:val="220"/>
+        </w:trPr>
+        <w:tc>
+          <w:tcPr>
+            <w:tcW w:w="2340" w:type="dxa"/>
+          </w:tcPr>
+          <w:p>
+            <w:pPr>
+              <w:rPr>
+                <w:rFonts w:ascii="Arial" w:hAnsi="Arial" w:cs="Arial"/>
+                <w:sz w:val="20"/>
+              </w:rPr>
+            </w:pPr>
+            <w:r>
+              <w:rPr>
+                <w:rFonts w:ascii="Arial" w:hAnsi="Arial" w:cs="Arial"/>
+                <w:sz w:val="20"/>
+              </w:rPr>
+              <w:t>Propósito:</w:t>
+            </w:r>
+          </w:p>
+        </w:tc>
+        <w:tc>
+          <w:tcPr>
+            <w:tcW w:w="6120" w:type="dxa"/>
+          </w:tcPr>
+          <w:p>
+            <w:pPr>
+              <w:rPr>
+                <w:rFonts w:ascii="Arial" w:hAnsi="Arial" w:cs="Arial"/>
+                <w:sz w:val="20"/>
+              </w:rPr>
+            </w:pPr>
+            <w:r>
+              <w:rPr>
+                <w:rFonts w:ascii="Arial" w:hAnsi="Arial" w:cs="Arial"/>
+                <w:sz w:val="20"/>
+              </w:rPr>
+              <w:t xml:space="preserve">Realizar </w:t>
+            </w:r>
+            <w:r>
+              <w:rPr>
+                <w:rFonts w:ascii="Arial" w:hAnsi="Arial" w:cs="Arial"/>
+                <w:sz w:val="20"/>
+              </w:rPr>
+              <w:t xml:space="preserve">copia de los </w:t>
+            </w:r>
+            <w:r>
+              <w:rPr>
+                <w:rFonts w:ascii="Arial" w:hAnsi="Arial" w:cs="Arial"/>
+                <w:sz w:val="20"/>
+              </w:rPr>
+              <w:t xml:space="preserve">datos originales de forma periódica </w:t>
+            </w:r>
+            <w:r>
+              <w:rPr>
+                <w:rFonts w:ascii="Arial" w:hAnsi="Arial" w:cs="Arial"/>
+                <w:sz w:val="20"/>
+              </w:rPr>
+              <w:t>con el fin de disponer de un medio para recuperarlos en caso de su pérdida</w:t>
+            </w:r>
+            <w:r>
+              <w:rPr>
+                <w:rFonts w:ascii="Arial" w:hAnsi="Arial" w:cs="Arial"/>
+                <w:sz w:val="20"/>
+              </w:rPr>
+              <w:t>.</w:t>
+            </w:r>
+          </w:p>
+        </w:tc>
+      </w:tr>
+      <w:tr>
+        <w:trPr>
+          <w:trHeight w:val="220"/>
+        </w:trPr>
+        <w:tc>
+          <w:tcPr>
+            <w:tcW w:w="2340" w:type="dxa"/>
+          </w:tcPr>
+          <w:p>
+            <w:pPr>
+              <w:rPr>
+                <w:rFonts w:ascii="Arial" w:hAnsi="Arial" w:cs="Arial"/>
+                <w:sz w:val="20"/>
+              </w:rPr>
+            </w:pPr>
+            <w:r>
+              <w:rPr>
+                <w:rFonts w:ascii="Arial" w:hAnsi="Arial" w:cs="Arial"/>
+                <w:sz w:val="20"/>
+              </w:rPr>
+              <w:t>Caso de uso asociado:</w:t>
+            </w:r>
+          </w:p>
+        </w:tc>
+        <w:tc>
+          <w:tcPr>
+            <w:tcW w:w="6120" w:type="dxa"/>
+          </w:tcPr>
+          <w:p>
+            <w:pPr>
+              <w:rPr>
+                <w:rFonts w:ascii="Arial" w:hAnsi="Arial" w:cs="Arial"/>
+                <w:sz w:val="20"/>
+              </w:rPr>
+            </w:pPr>
+            <w:r>
+              <w:rPr>
+                <w:rFonts w:ascii="Arial" w:hAnsi="Arial" w:cs="Arial"/>
+                <w:sz w:val="20"/>
+              </w:rPr>
+              <w:t>Restaura Copias de Seguridad (include)</w:t>
+            </w:r>
+          </w:p>
+        </w:tc>
+      </w:tr>
+      <w:tr>
+        <w:trPr>
+          <w:trHeight w:val="188"/>
+        </w:trPr>
+        <w:tc>
+          <w:tcPr>
+            <w:tcW w:w="2340" w:type="dxa"/>
+          </w:tcPr>
+          <w:p>
+            <w:pPr>
+              <w:rPr>
+                <w:rFonts w:ascii="Arial" w:hAnsi="Arial" w:cs="Arial"/>
+                <w:sz w:val="20"/>
+              </w:rPr>
+            </w:pPr>
+            <w:r>
+              <w:rPr>
+                <w:rFonts w:ascii="Arial" w:hAnsi="Arial" w:cs="Arial"/>
+                <w:sz w:val="20"/>
+              </w:rPr>
+              <w:t>Resumen:</w:t>
+            </w:r>
+          </w:p>
+        </w:tc>
+        <w:tc>
+          <w:tcPr>
+            <w:tcW w:w="6120" w:type="dxa"/>
+          </w:tcPr>
+          <w:p>
+            <w:pPr>
+              <w:rPr>
+                <w:rFonts w:ascii="Arial" w:hAnsi="Arial" w:cs="Arial"/>
+                <w:sz w:val="20"/>
+              </w:rPr>
+            </w:pPr>
+            <w:r>
+              <w:rPr>
+                <w:rFonts w:ascii="Arial" w:hAnsi="Arial" w:cs="Arial"/>
+                <w:sz w:val="20"/>
+              </w:rPr>
+              <w:t>El caso de uso comi</w:t>
+            </w:r>
+            <w:r>
+              <w:rPr>
+                <w:rFonts w:ascii="Arial" w:hAnsi="Arial" w:cs="Arial"/>
+                <w:sz w:val="20"/>
+              </w:rPr>
+              <w:t>enza cuando el Administrador recibe la alerta del sistema para realizar el backup de acuerdo a lo planificado</w:t>
+            </w:r>
+            <w:r>
+              <w:rPr>
+                <w:rFonts w:ascii="Arial" w:hAnsi="Arial" w:cs="Arial"/>
+                <w:sz w:val="20"/>
+              </w:rPr>
+              <w:t xml:space="preserve">. </w:t>
+            </w:r>
+            <w:r>
+              <w:rPr>
+                <w:rFonts w:ascii="Arial" w:hAnsi="Arial" w:cs="Arial"/>
+                <w:sz w:val="20"/>
+              </w:rPr>
+              <w:t xml:space="preserve">Luego se realiza los </w:t>
+            </w:r>
+            <w:r>
+              <w:rPr>
+                <w:rFonts w:ascii="Arial" w:hAnsi="Arial" w:cs="Arial"/>
+                <w:sz w:val="20"/>
+              </w:rPr>
+              <w:t>procesos de </w:t>
+            </w:r>
+            <w:hyperlink r:id="rId40" w:tooltip="Compresión de archivos" w:history="1">
+              <w:r>
+                <w:rPr>
+                  <w:sz w:val="20"/>
+                </w:rPr>
+                <w:t>compresión</w:t>
+              </w:r>
+            </w:hyperlink>
+            <w:r>
+              <w:rPr>
+                <w:rFonts w:ascii="Arial" w:hAnsi="Arial" w:cs="Arial"/>
+                <w:sz w:val="20"/>
+              </w:rPr>
+              <w:t>, cifrado, y des duplicación</w:t>
+            </w:r>
+            <w:r>
+              <w:rPr>
+                <w:rFonts w:ascii="Arial" w:hAnsi="Arial" w:cs="Arial"/>
+                <w:sz w:val="20"/>
+              </w:rPr>
+              <w:t xml:space="preserve"> </w:t>
+            </w:r>
+            <w:r>
+              <w:rPr>
+                <w:rFonts w:ascii="Arial" w:hAnsi="Arial" w:cs="Arial"/>
+                <w:sz w:val="20"/>
+              </w:rPr>
+              <w:t xml:space="preserve">El caso de uso </w:t>
+            </w:r>
+            <w:r>
+              <w:rPr>
+                <w:rFonts w:ascii="Arial" w:hAnsi="Arial" w:cs="Arial"/>
+                <w:sz w:val="20"/>
+              </w:rPr>
+              <w:t>termina cuando se valida que la copia sea correcta y sea capaz de ser restaurada</w:t>
+            </w:r>
+            <w:r>
+              <w:rPr>
+                <w:rFonts w:ascii="Arial" w:hAnsi="Arial" w:cs="Arial"/>
+                <w:sz w:val="20"/>
+              </w:rPr>
+              <w:t>.</w:t>
+            </w:r>
+          </w:p>
+        </w:tc>
+      </w:tr>
+      <w:tr>
+        <w:trPr>
+          <w:trHeight w:val="166"/>
+        </w:trPr>
+        <w:tc>
+          <w:tcPr>
+            <w:tcW w:w="2340" w:type="dxa"/>
+          </w:tcPr>
+          <w:p>
+            <w:pPr>
+              <w:rPr>
+                <w:rFonts w:ascii="Arial" w:hAnsi="Arial" w:cs="Arial"/>
+                <w:sz w:val="20"/>
+              </w:rPr>
+            </w:pPr>
+            <w:r>
+              <w:rPr>
+                <w:rFonts w:ascii="Arial" w:hAnsi="Arial" w:cs="Arial"/>
+                <w:sz w:val="20"/>
+              </w:rPr>
+              <w:t>Clasificación:</w:t>
+            </w:r>
+          </w:p>
+        </w:tc>
+        <w:tc>
+          <w:tcPr>
+            <w:tcW w:w="6120" w:type="dxa"/>
+          </w:tcPr>
+          <w:p>
+            <w:pPr>
+              <w:rPr>
+                <w:rFonts w:ascii="Arial" w:hAnsi="Arial" w:cs="Arial"/>
+                <w:sz w:val="20"/>
+              </w:rPr>
+            </w:pPr>
+            <w:r>
+              <w:rPr>
+                <w:rFonts w:ascii="Arial" w:hAnsi="Arial" w:cs="Arial"/>
+                <w:sz w:val="20"/>
+              </w:rPr>
+              <w:t>Primario</w:t>
+            </w:r>
+          </w:p>
+        </w:tc>
+      </w:tr>
+    </w:tbl>
+    <w:p>
+      <w:pPr>
+        <w:rPr>
+          <w:rFonts w:ascii="Arial" w:hAnsi="Arial" w:cs="Arial"/>
+          <w:sz w:val="20"/>
+        </w:rPr>
+      </w:pPr>
+    </w:p>
+    <w:p>
+      <w:pPr>
+        <w:rPr>
+          <w:rFonts w:ascii="Arial" w:hAnsi="Arial" w:cs="Arial"/>
+          <w:sz w:val="20"/>
+        </w:rPr>
+      </w:pPr>
+    </w:p>
+    <w:p>
+      <w:pPr>
+        <w:rPr>
+          <w:rFonts w:ascii="Arial" w:hAnsi="Arial" w:cs="Arial"/>
+          <w:sz w:val="20"/>
+        </w:rPr>
+      </w:pPr>
+    </w:p>
+    <w:p>
+      <w:pPr>
+        <w:rPr>
+          <w:rFonts w:ascii="Arial" w:hAnsi="Arial" w:cs="Arial"/>
+          <w:sz w:val="20"/>
+        </w:rPr>
+      </w:pPr>
+    </w:p>
+    <w:p>
+      <w:pPr>
+        <w:rPr>
+          <w:rFonts w:ascii="Arial" w:hAnsi="Arial" w:cs="Arial"/>
+          <w:sz w:val="20"/>
+        </w:rPr>
+      </w:pPr>
+    </w:p>
+    <w:p>
+      <w:pPr>
+        <w:rPr>
+          <w:rFonts w:ascii="Arial" w:hAnsi="Arial" w:cs="Arial"/>
+          <w:sz w:val="20"/>
+        </w:rPr>
+      </w:pPr>
+    </w:p>
+    <w:p>
+      <w:pPr>
+        <w:rPr>
+          <w:rFonts w:ascii="Arial" w:hAnsi="Arial" w:cs="Arial"/>
+          <w:sz w:val="20"/>
+        </w:rPr>
+      </w:pPr>
+    </w:p>
+    <w:p>
+      <w:pPr>
+        <w:rPr>
+          <w:rFonts w:ascii="Arial" w:hAnsi="Arial" w:cs="Arial"/>
+          <w:sz w:val="20"/>
+        </w:rPr>
+      </w:pPr>
+    </w:p>
+    <w:p>
+      <w:pPr>
+        <w:rPr>
+          <w:rFonts w:ascii="Arial" w:hAnsi="Arial" w:cs="Arial"/>
+          <w:sz w:val="20"/>
+        </w:rPr>
+      </w:pPr>
+    </w:p>
+    <w:p>
+      <w:pPr>
+        <w:rPr>
+          <w:rFonts w:ascii="Arial" w:hAnsi="Arial" w:cs="Arial"/>
+          <w:sz w:val="20"/>
+        </w:rPr>
+      </w:pPr>
+    </w:p>
+    <w:p>
+      <w:pPr>
+        <w:rPr>
+          <w:rFonts w:ascii="Arial" w:hAnsi="Arial" w:cs="Arial"/>
+          <w:sz w:val="20"/>
+        </w:rPr>
+      </w:pPr>
+    </w:p>
     <w:p>
       <w:pPr>
         <w:rPr>
@@ -16151,8 +17394,930 @@
           <w:sz w:val="22"/>
         </w:rPr>
       </w:pPr>
-      <w:bookmarkStart w:id="28" w:name="_GoBack"/>
-      <w:bookmarkEnd w:id="28"/>
+    </w:p>
+    <w:p>
+      <w:pPr>
+        <w:rPr>
+          <w:rFonts w:ascii="Arial" w:hAnsi="Arial" w:cs="Arial"/>
+          <w:sz w:val="22"/>
+        </w:rPr>
+      </w:pPr>
+    </w:p>
+    <w:p>
+      <w:pPr>
+        <w:rPr>
+          <w:rFonts w:ascii="Arial" w:hAnsi="Arial" w:cs="Arial"/>
+          <w:sz w:val="22"/>
+        </w:rPr>
+      </w:pPr>
+    </w:p>
+    <w:tbl>
+      <w:tblPr>
+        <w:tblStyle w:val="Tabladecuadrcula1clara-nfasis1"/>
+        <w:tblW w:w="0" w:type="auto"/>
+        <w:tblLook w:val="04A0" w:firstRow="1" w:lastRow="0" w:firstColumn="1" w:lastColumn="0" w:noHBand="0" w:noVBand="1"/>
+      </w:tblPr>
+      <w:tblGrid>
+        <w:gridCol w:w="1545"/>
+        <w:gridCol w:w="7283"/>
+      </w:tblGrid>
+      <w:tr>
+        <w:trPr>
+          <w:cnfStyle w:val="100000000000" w:firstRow="1" w:lastRow="0" w:firstColumn="0" w:lastColumn="0" w:oddVBand="0" w:evenVBand="0" w:oddHBand="0" w:evenHBand="0" w:firstRowFirstColumn="0" w:firstRowLastColumn="0" w:lastRowFirstColumn="0" w:lastRowLastColumn="0"/>
+          <w:trHeight w:val="525"/>
+        </w:trPr>
+        <w:tc>
+          <w:tcPr>
+            <w:cnfStyle w:val="001000000000" w:firstRow="0" w:lastRow="0" w:firstColumn="1" w:lastColumn="0" w:oddVBand="0" w:evenVBand="0" w:oddHBand="0" w:evenHBand="0" w:firstRowFirstColumn="0" w:firstRowLastColumn="0" w:lastRowFirstColumn="0" w:lastRowLastColumn="0"/>
+            <w:tcW w:w="0" w:type="auto"/>
+            <w:vAlign w:val="center"/>
+            <w:hideMark/>
+          </w:tcPr>
+          <w:p>
+            <w:pPr>
+              <w:spacing w:before="0" w:after="0" w:line="240" w:lineRule="auto"/>
+              <w:jc w:val="left"/>
+              <w:rPr>
+                <w:rFonts w:ascii="Arial" w:eastAsia="Times New Roman" w:hAnsi="Arial" w:cs="Arial"/>
+                <w:bCs w:val="0"/>
+                <w:color w:val="000000"/>
+                <w:sz w:val="20"/>
+                <w:lang w:eastAsia="es-PE"/>
+              </w:rPr>
+            </w:pPr>
+            <w:r>
+              <w:rPr>
+                <w:rFonts w:ascii="Arial" w:eastAsia="Times New Roman" w:hAnsi="Arial" w:cs="Arial"/>
+                <w:bCs w:val="0"/>
+                <w:color w:val="000000"/>
+                <w:sz w:val="20"/>
+                <w:lang w:eastAsia="es-PE"/>
+              </w:rPr>
+              <w:lastRenderedPageBreak/>
+              <w:t>Nombre del caso de uso</w:t>
+            </w:r>
+          </w:p>
+        </w:tc>
+        <w:tc>
+          <w:tcPr>
+            <w:tcW w:w="0" w:type="auto"/>
+            <w:vAlign w:val="center"/>
+            <w:hideMark/>
+          </w:tcPr>
+          <w:p>
+            <w:pPr>
+              <w:spacing w:before="0" w:after="0" w:line="240" w:lineRule="auto"/>
+              <w:jc w:val="center"/>
+              <w:cnfStyle w:val="100000000000" w:firstRow="1" w:lastRow="0" w:firstColumn="0" w:lastColumn="0" w:oddVBand="0" w:evenVBand="0" w:oddHBand="0" w:evenHBand="0" w:firstRowFirstColumn="0" w:firstRowLastColumn="0" w:lastRowFirstColumn="0" w:lastRowLastColumn="0"/>
+              <w:rPr>
+                <w:rFonts w:ascii="Arial" w:eastAsia="Times New Roman" w:hAnsi="Arial" w:cs="Arial"/>
+                <w:color w:val="000000"/>
+                <w:sz w:val="20"/>
+                <w:lang w:eastAsia="es-PE"/>
+              </w:rPr>
+            </w:pPr>
+            <w:r>
+              <w:rPr>
+                <w:rFonts w:ascii="Arial" w:eastAsia="Times New Roman" w:hAnsi="Arial" w:cs="Arial"/>
+                <w:color w:val="000000"/>
+                <w:sz w:val="20"/>
+                <w:lang w:val="es-ES_tradnl" w:eastAsia="es-PE"/>
+              </w:rPr>
+              <w:t>Cambia Contraseña</w:t>
+            </w:r>
+          </w:p>
+        </w:tc>
+      </w:tr>
+      <w:tr>
+        <w:trPr>
+          <w:trHeight w:val="315"/>
+        </w:trPr>
+        <w:tc>
+          <w:tcPr>
+            <w:cnfStyle w:val="001000000000" w:firstRow="0" w:lastRow="0" w:firstColumn="1" w:lastColumn="0" w:oddVBand="0" w:evenVBand="0" w:oddHBand="0" w:evenHBand="0" w:firstRowFirstColumn="0" w:firstRowLastColumn="0" w:lastRowFirstColumn="0" w:lastRowLastColumn="0"/>
+            <w:tcW w:w="0" w:type="auto"/>
+            <w:hideMark/>
+          </w:tcPr>
+          <w:p>
+            <w:pPr>
+              <w:spacing w:line="240" w:lineRule="auto"/>
+              <w:jc w:val="left"/>
+              <w:rPr>
+                <w:rFonts w:ascii="Arial" w:eastAsia="Times New Roman" w:hAnsi="Arial" w:cs="Arial"/>
+                <w:bCs w:val="0"/>
+                <w:color w:val="000000"/>
+                <w:sz w:val="20"/>
+                <w:lang w:eastAsia="es-PE"/>
+              </w:rPr>
+            </w:pPr>
+            <w:r>
+              <w:rPr>
+                <w:rFonts w:ascii="Arial" w:eastAsia="Times New Roman" w:hAnsi="Arial" w:cs="Arial"/>
+                <w:bCs w:val="0"/>
+                <w:color w:val="000000"/>
+                <w:sz w:val="20"/>
+                <w:lang w:eastAsia="es-PE"/>
+              </w:rPr>
+              <w:t>Propósito</w:t>
+            </w:r>
+          </w:p>
+        </w:tc>
+        <w:tc>
+          <w:tcPr>
+            <w:tcW w:w="0" w:type="auto"/>
+            <w:hideMark/>
+          </w:tcPr>
+          <w:p>
+            <w:pPr>
+              <w:spacing w:line="240" w:lineRule="auto"/>
+              <w:cnfStyle w:val="000000000000" w:firstRow="0" w:lastRow="0" w:firstColumn="0" w:lastColumn="0" w:oddVBand="0" w:evenVBand="0" w:oddHBand="0" w:evenHBand="0" w:firstRowFirstColumn="0" w:firstRowLastColumn="0" w:lastRowFirstColumn="0" w:lastRowLastColumn="0"/>
+              <w:rPr>
+                <w:rFonts w:ascii="Arial" w:eastAsia="Times New Roman" w:hAnsi="Arial" w:cs="Arial"/>
+                <w:color w:val="000000"/>
+                <w:sz w:val="20"/>
+                <w:lang w:eastAsia="es-PE"/>
+              </w:rPr>
+            </w:pPr>
+            <w:r>
+              <w:rPr>
+                <w:rFonts w:ascii="Arial" w:hAnsi="Arial" w:cs="Arial"/>
+                <w:sz w:val="20"/>
+              </w:rPr>
+              <w:t>Cambiar contraseña del acceso del usuario para que pueda</w:t>
+            </w:r>
+            <w:r>
+              <w:rPr>
+                <w:rFonts w:ascii="Arial" w:hAnsi="Arial" w:cs="Arial"/>
+                <w:sz w:val="20"/>
+              </w:rPr>
+              <w:t xml:space="preserve"> ingresar al sistema.</w:t>
+            </w:r>
+          </w:p>
+        </w:tc>
+      </w:tr>
+      <w:tr>
+        <w:trPr>
+          <w:trHeight w:val="350"/>
+        </w:trPr>
+        <w:tc>
+          <w:tcPr>
+            <w:cnfStyle w:val="001000000000" w:firstRow="0" w:lastRow="0" w:firstColumn="1" w:lastColumn="0" w:oddVBand="0" w:evenVBand="0" w:oddHBand="0" w:evenHBand="0" w:firstRowFirstColumn="0" w:firstRowLastColumn="0" w:lastRowFirstColumn="0" w:lastRowLastColumn="0"/>
+            <w:tcW w:w="0" w:type="auto"/>
+            <w:vMerge w:val="restart"/>
+            <w:hideMark/>
+          </w:tcPr>
+          <w:p>
+            <w:pPr>
+              <w:spacing w:line="240" w:lineRule="auto"/>
+              <w:jc w:val="left"/>
+              <w:rPr>
+                <w:rFonts w:ascii="Arial" w:eastAsia="Times New Roman" w:hAnsi="Arial" w:cs="Arial"/>
+                <w:bCs w:val="0"/>
+                <w:color w:val="000000"/>
+                <w:sz w:val="20"/>
+                <w:lang w:eastAsia="es-PE"/>
+              </w:rPr>
+            </w:pPr>
+            <w:r>
+              <w:rPr>
+                <w:rFonts w:ascii="Arial" w:eastAsia="Times New Roman" w:hAnsi="Arial" w:cs="Arial"/>
+                <w:bCs w:val="0"/>
+                <w:color w:val="000000"/>
+                <w:sz w:val="20"/>
+                <w:lang w:eastAsia="es-PE"/>
+              </w:rPr>
+              <w:t>Breve descripción</w:t>
+            </w:r>
+          </w:p>
+        </w:tc>
+        <w:tc>
+          <w:tcPr>
+            <w:tcW w:w="0" w:type="auto"/>
+            <w:vMerge w:val="restart"/>
+            <w:hideMark/>
+          </w:tcPr>
+          <w:p>
+            <w:pPr>
+              <w:spacing w:line="240" w:lineRule="auto"/>
+              <w:cnfStyle w:val="000000000000" w:firstRow="0" w:lastRow="0" w:firstColumn="0" w:lastColumn="0" w:oddVBand="0" w:evenVBand="0" w:oddHBand="0" w:evenHBand="0" w:firstRowFirstColumn="0" w:firstRowLastColumn="0" w:lastRowFirstColumn="0" w:lastRowLastColumn="0"/>
+              <w:rPr>
+                <w:rFonts w:ascii="Arial" w:eastAsia="Times New Roman" w:hAnsi="Arial" w:cs="Arial"/>
+                <w:color w:val="000000"/>
+                <w:sz w:val="20"/>
+                <w:lang w:eastAsia="es-PE"/>
+              </w:rPr>
+            </w:pPr>
+            <w:r>
+              <w:rPr>
+                <w:rFonts w:ascii="Arial" w:hAnsi="Arial" w:cs="Arial"/>
+                <w:sz w:val="20"/>
+              </w:rPr>
+              <w:t xml:space="preserve">El caso de uso comienza cuando el usuario </w:t>
+            </w:r>
+            <w:r>
+              <w:rPr>
+                <w:rFonts w:ascii="Arial" w:hAnsi="Arial" w:cs="Arial"/>
+                <w:sz w:val="20"/>
+              </w:rPr>
+              <w:t>hace</w:t>
+            </w:r>
+            <w:r>
+              <w:rPr>
+                <w:rFonts w:ascii="Arial" w:hAnsi="Arial" w:cs="Arial"/>
+                <w:sz w:val="20"/>
+              </w:rPr>
+              <w:t xml:space="preserve"> clic en la opción cambio de contraseña. Luego registra la nueva contraseña según los protocolos de seguridad</w:t>
+            </w:r>
+            <w:r>
+              <w:rPr>
+                <w:rFonts w:ascii="Arial" w:hAnsi="Arial" w:cs="Arial"/>
+                <w:sz w:val="20"/>
+              </w:rPr>
+              <w:t>.</w:t>
+            </w:r>
+            <w:r>
+              <w:rPr>
+                <w:rFonts w:ascii="Arial" w:hAnsi="Arial" w:cs="Arial"/>
+                <w:sz w:val="20"/>
+              </w:rPr>
+              <w:t xml:space="preserve"> En caso tuviere dificultad para hacerlo solicita la ayuda del Agente Call Center. El caso de uso termina cuando el </w:t>
+            </w:r>
+            <w:r>
+              <w:rPr>
+                <w:rFonts w:ascii="Arial" w:hAnsi="Arial" w:cs="Arial"/>
+                <w:sz w:val="20"/>
+              </w:rPr>
+              <w:t>sistema muestra un mensaje de confirmación</w:t>
+            </w:r>
+            <w:r>
+              <w:rPr>
+                <w:rFonts w:ascii="Arial" w:hAnsi="Arial" w:cs="Arial"/>
+                <w:sz w:val="20"/>
+              </w:rPr>
+              <w:t>.</w:t>
+            </w:r>
+          </w:p>
+        </w:tc>
+      </w:tr>
+      <w:tr>
+        <w:trPr>
+          <w:trHeight w:val="675"/>
+        </w:trPr>
+        <w:tc>
+          <w:tcPr>
+            <w:cnfStyle w:val="001000000000" w:firstRow="0" w:lastRow="0" w:firstColumn="1" w:lastColumn="0" w:oddVBand="0" w:evenVBand="0" w:oddHBand="0" w:evenHBand="0" w:firstRowFirstColumn="0" w:firstRowLastColumn="0" w:lastRowFirstColumn="0" w:lastRowLastColumn="0"/>
+            <w:tcW w:w="0" w:type="auto"/>
+            <w:vMerge/>
+            <w:hideMark/>
+          </w:tcPr>
+          <w:p>
+            <w:pPr>
+              <w:spacing w:line="240" w:lineRule="auto"/>
+              <w:jc w:val="left"/>
+              <w:rPr>
+                <w:rFonts w:ascii="Arial" w:eastAsia="Times New Roman" w:hAnsi="Arial" w:cs="Arial"/>
+                <w:bCs w:val="0"/>
+                <w:color w:val="000000"/>
+                <w:sz w:val="20"/>
+                <w:lang w:eastAsia="es-PE"/>
+              </w:rPr>
+            </w:pPr>
+          </w:p>
+        </w:tc>
+        <w:tc>
+          <w:tcPr>
+            <w:tcW w:w="0" w:type="auto"/>
+            <w:vMerge/>
+            <w:hideMark/>
+          </w:tcPr>
+          <w:p>
+            <w:pPr>
+              <w:spacing w:line="240" w:lineRule="auto"/>
+              <w:jc w:val="left"/>
+              <w:cnfStyle w:val="000000000000" w:firstRow="0" w:lastRow="0" w:firstColumn="0" w:lastColumn="0" w:oddVBand="0" w:evenVBand="0" w:oddHBand="0" w:evenHBand="0" w:firstRowFirstColumn="0" w:firstRowLastColumn="0" w:lastRowFirstColumn="0" w:lastRowLastColumn="0"/>
+              <w:rPr>
+                <w:rFonts w:ascii="Arial" w:eastAsia="Times New Roman" w:hAnsi="Arial" w:cs="Arial"/>
+                <w:color w:val="000000"/>
+                <w:sz w:val="20"/>
+                <w:lang w:eastAsia="es-PE"/>
+              </w:rPr>
+            </w:pPr>
+          </w:p>
+        </w:tc>
+      </w:tr>
+      <w:tr>
+        <w:trPr>
+          <w:trHeight w:val="2840"/>
+        </w:trPr>
+        <w:tc>
+          <w:tcPr>
+            <w:cnfStyle w:val="001000000000" w:firstRow="0" w:lastRow="0" w:firstColumn="1" w:lastColumn="0" w:oddVBand="0" w:evenVBand="0" w:oddHBand="0" w:evenHBand="0" w:firstRowFirstColumn="0" w:firstRowLastColumn="0" w:lastRowFirstColumn="0" w:lastRowLastColumn="0"/>
+            <w:tcW w:w="0" w:type="auto"/>
+            <w:hideMark/>
+          </w:tcPr>
+          <w:p>
+            <w:pPr>
+              <w:spacing w:line="240" w:lineRule="auto"/>
+              <w:jc w:val="left"/>
+              <w:rPr>
+                <w:rFonts w:ascii="Arial" w:eastAsia="Times New Roman" w:hAnsi="Arial" w:cs="Arial"/>
+                <w:bCs w:val="0"/>
+                <w:color w:val="000000"/>
+                <w:sz w:val="20"/>
+                <w:lang w:eastAsia="es-PE"/>
+              </w:rPr>
+            </w:pPr>
+            <w:r>
+              <w:rPr>
+                <w:rFonts w:ascii="Arial" w:eastAsia="Times New Roman" w:hAnsi="Arial" w:cs="Arial"/>
+                <w:bCs w:val="0"/>
+                <w:color w:val="000000"/>
+                <w:sz w:val="20"/>
+                <w:lang w:eastAsia="es-PE"/>
+              </w:rPr>
+              <w:t>Flujo básico</w:t>
+            </w:r>
+          </w:p>
+        </w:tc>
+        <w:tc>
+          <w:tcPr>
+            <w:tcW w:w="0" w:type="auto"/>
+            <w:hideMark/>
+          </w:tcPr>
+          <w:p>
+            <w:pPr>
+              <w:pStyle w:val="Prrafodelista"/>
+              <w:numPr>
+                <w:ilvl w:val="0"/>
+                <w:numId w:val="43"/>
+              </w:numPr>
+              <w:spacing w:line="240" w:lineRule="auto"/>
+              <w:ind w:left="901" w:hanging="425"/>
+              <w:jc w:val="left"/>
+              <w:cnfStyle w:val="000000000000" w:firstRow="0" w:lastRow="0" w:firstColumn="0" w:lastColumn="0" w:oddVBand="0" w:evenVBand="0" w:oddHBand="0" w:evenHBand="0" w:firstRowFirstColumn="0" w:firstRowLastColumn="0" w:lastRowFirstColumn="0" w:lastRowLastColumn="0"/>
+              <w:rPr>
+                <w:rFonts w:ascii="Arial" w:eastAsia="Times New Roman" w:hAnsi="Arial" w:cs="Arial"/>
+                <w:bCs/>
+                <w:color w:val="000000"/>
+                <w:sz w:val="20"/>
+                <w:lang w:eastAsia="es-PE"/>
+              </w:rPr>
+            </w:pPr>
+            <w:r>
+              <w:rPr>
+                <w:rFonts w:ascii="Arial" w:eastAsia="Times New Roman" w:hAnsi="Arial" w:cs="Arial"/>
+                <w:bCs/>
+                <w:color w:val="000000"/>
+                <w:sz w:val="20"/>
+                <w:lang w:eastAsia="es-PE"/>
+              </w:rPr>
+              <w:t>Inicio del caso de uso</w:t>
+            </w:r>
+          </w:p>
+          <w:p>
+            <w:pPr>
+              <w:pStyle w:val="Prrafodelista"/>
+              <w:spacing w:line="240" w:lineRule="auto"/>
+              <w:ind w:left="875"/>
+              <w:jc w:val="left"/>
+              <w:cnfStyle w:val="000000000000" w:firstRow="0" w:lastRow="0" w:firstColumn="0" w:lastColumn="0" w:oddVBand="0" w:evenVBand="0" w:oddHBand="0" w:evenHBand="0" w:firstRowFirstColumn="0" w:firstRowLastColumn="0" w:lastRowFirstColumn="0" w:lastRowLastColumn="0"/>
+              <w:rPr>
+                <w:rFonts w:ascii="Arial" w:eastAsia="Times New Roman" w:hAnsi="Arial" w:cs="Arial"/>
+                <w:bCs/>
+                <w:color w:val="000000"/>
+                <w:sz w:val="20"/>
+                <w:lang w:eastAsia="es-PE"/>
+              </w:rPr>
+            </w:pPr>
+            <w:r>
+              <w:rPr>
+                <w:rFonts w:ascii="Arial" w:eastAsia="Times New Roman" w:hAnsi="Arial" w:cs="Arial"/>
+                <w:color w:val="000000"/>
+                <w:sz w:val="20"/>
+                <w:lang w:eastAsia="es-PE"/>
+              </w:rPr>
+              <w:t xml:space="preserve">El caso </w:t>
+            </w:r>
+            <w:r>
+              <w:rPr>
+                <w:rFonts w:ascii="Arial" w:eastAsia="Times New Roman" w:hAnsi="Arial" w:cs="Arial"/>
+                <w:color w:val="000000"/>
+                <w:sz w:val="20"/>
+                <w:lang w:eastAsia="es-PE"/>
+              </w:rPr>
+              <w:t>de uso comienza cuando el usuario hace clic en la opción cambio de contraseña</w:t>
+            </w:r>
+          </w:p>
+          <w:p>
+            <w:pPr>
+              <w:pStyle w:val="Prrafodelista"/>
+              <w:numPr>
+                <w:ilvl w:val="0"/>
+                <w:numId w:val="43"/>
+              </w:numPr>
+              <w:spacing w:line="240" w:lineRule="auto"/>
+              <w:ind w:left="903" w:hanging="425"/>
+              <w:jc w:val="left"/>
+              <w:cnfStyle w:val="000000000000" w:firstRow="0" w:lastRow="0" w:firstColumn="0" w:lastColumn="0" w:oddVBand="0" w:evenVBand="0" w:oddHBand="0" w:evenHBand="0" w:firstRowFirstColumn="0" w:firstRowLastColumn="0" w:lastRowFirstColumn="0" w:lastRowLastColumn="0"/>
+              <w:rPr>
+                <w:rFonts w:ascii="Arial" w:eastAsia="Times New Roman" w:hAnsi="Arial" w:cs="Arial"/>
+                <w:bCs/>
+                <w:color w:val="000000"/>
+                <w:sz w:val="20"/>
+                <w:lang w:eastAsia="es-PE"/>
+              </w:rPr>
+            </w:pPr>
+            <w:r>
+              <w:rPr>
+                <w:rFonts w:ascii="Arial" w:eastAsia="Times New Roman" w:hAnsi="Arial" w:cs="Arial"/>
+                <w:bCs/>
+                <w:color w:val="000000"/>
+                <w:sz w:val="20"/>
+                <w:lang w:eastAsia="es-PE"/>
+              </w:rPr>
+              <w:t>Registra su nueva contraseña</w:t>
+            </w:r>
+          </w:p>
+          <w:p>
+            <w:pPr>
+              <w:pStyle w:val="Prrafodelista"/>
+              <w:spacing w:line="240" w:lineRule="auto"/>
+              <w:ind w:left="875"/>
+              <w:jc w:val="left"/>
+              <w:cnfStyle w:val="000000000000" w:firstRow="0" w:lastRow="0" w:firstColumn="0" w:lastColumn="0" w:oddVBand="0" w:evenVBand="0" w:oddHBand="0" w:evenHBand="0" w:firstRowFirstColumn="0" w:firstRowLastColumn="0" w:lastRowFirstColumn="0" w:lastRowLastColumn="0"/>
+              <w:rPr>
+                <w:rFonts w:ascii="Arial" w:eastAsia="Times New Roman" w:hAnsi="Arial" w:cs="Arial"/>
+                <w:color w:val="000000"/>
+                <w:sz w:val="20"/>
+                <w:lang w:eastAsia="es-PE"/>
+              </w:rPr>
+            </w:pPr>
+            <w:r>
+              <w:rPr>
+                <w:rFonts w:ascii="Arial" w:eastAsia="Times New Roman" w:hAnsi="Arial" w:cs="Arial"/>
+                <w:color w:val="000000"/>
+                <w:sz w:val="20"/>
+                <w:lang w:eastAsia="es-PE"/>
+              </w:rPr>
+              <w:t>El usuario ingresa sus credenciales actuales y registra dos veces su nueva contraseña.</w:t>
+            </w:r>
+          </w:p>
+          <w:p>
+            <w:pPr>
+              <w:pStyle w:val="Prrafodelista"/>
+              <w:numPr>
+                <w:ilvl w:val="0"/>
+                <w:numId w:val="43"/>
+              </w:numPr>
+              <w:spacing w:line="240" w:lineRule="auto"/>
+              <w:ind w:left="877" w:hanging="425"/>
+              <w:jc w:val="left"/>
+              <w:cnfStyle w:val="000000000000" w:firstRow="0" w:lastRow="0" w:firstColumn="0" w:lastColumn="0" w:oddVBand="0" w:evenVBand="0" w:oddHBand="0" w:evenHBand="0" w:firstRowFirstColumn="0" w:firstRowLastColumn="0" w:lastRowFirstColumn="0" w:lastRowLastColumn="0"/>
+              <w:rPr>
+                <w:rFonts w:ascii="Arial" w:eastAsia="Times New Roman" w:hAnsi="Arial" w:cs="Arial"/>
+                <w:bCs/>
+                <w:color w:val="000000"/>
+                <w:sz w:val="20"/>
+                <w:lang w:eastAsia="es-PE"/>
+              </w:rPr>
+            </w:pPr>
+            <w:r>
+              <w:rPr>
+                <w:rFonts w:ascii="Arial" w:eastAsia="Times New Roman" w:hAnsi="Arial" w:cs="Arial"/>
+                <w:bCs/>
+                <w:color w:val="000000"/>
+                <w:sz w:val="20"/>
+                <w:lang w:eastAsia="es-PE"/>
+              </w:rPr>
+              <w:t xml:space="preserve">Fin del caso de  uso </w:t>
+            </w:r>
+          </w:p>
+          <w:p>
+            <w:pPr>
+              <w:pStyle w:val="Prrafodelista"/>
+              <w:numPr>
+                <w:ilvl w:val="1"/>
+                <w:numId w:val="29"/>
+              </w:numPr>
+              <w:spacing w:line="240" w:lineRule="auto"/>
+              <w:jc w:val="left"/>
+              <w:cnfStyle w:val="000000000000" w:firstRow="0" w:lastRow="0" w:firstColumn="0" w:lastColumn="0" w:oddVBand="0" w:evenVBand="0" w:oddHBand="0" w:evenHBand="0" w:firstRowFirstColumn="0" w:firstRowLastColumn="0" w:lastRowFirstColumn="0" w:lastRowLastColumn="0"/>
+              <w:rPr>
+                <w:rFonts w:ascii="Arial" w:eastAsia="Times New Roman" w:hAnsi="Arial" w:cs="Arial"/>
+                <w:color w:val="000000"/>
+                <w:sz w:val="20"/>
+                <w:lang w:eastAsia="es-PE"/>
+              </w:rPr>
+            </w:pPr>
+            <w:r>
+              <w:rPr>
+                <w:rFonts w:ascii="Arial" w:eastAsia="Times New Roman" w:hAnsi="Arial" w:cs="Arial"/>
+                <w:color w:val="000000"/>
+                <w:sz w:val="20"/>
+                <w:lang w:eastAsia="es-PE"/>
+              </w:rPr>
+              <w:t>El sistema valida el cambio de acuerdo a los protocolos de seguridad [RN</w:t>
+            </w:r>
+            <w:r>
+              <w:rPr>
+                <w:rFonts w:ascii="Arial" w:eastAsia="Times New Roman" w:hAnsi="Arial" w:cs="Arial"/>
+                <w:color w:val="000000"/>
+                <w:sz w:val="20"/>
+                <w:lang w:eastAsia="es-PE"/>
+              </w:rPr>
+              <w:t>0</w:t>
+            </w:r>
+            <w:r>
+              <w:rPr>
+                <w:rFonts w:ascii="Arial" w:eastAsia="Times New Roman" w:hAnsi="Arial" w:cs="Arial"/>
+                <w:color w:val="000000"/>
+                <w:sz w:val="20"/>
+                <w:lang w:eastAsia="es-PE"/>
+              </w:rPr>
+              <w:t>9].</w:t>
+            </w:r>
+          </w:p>
+          <w:p>
+            <w:pPr>
+              <w:pStyle w:val="Prrafodelista"/>
+              <w:numPr>
+                <w:ilvl w:val="1"/>
+                <w:numId w:val="29"/>
+              </w:numPr>
+              <w:spacing w:line="240" w:lineRule="auto"/>
+              <w:jc w:val="left"/>
+              <w:cnfStyle w:val="000000000000" w:firstRow="0" w:lastRow="0" w:firstColumn="0" w:lastColumn="0" w:oddVBand="0" w:evenVBand="0" w:oddHBand="0" w:evenHBand="0" w:firstRowFirstColumn="0" w:firstRowLastColumn="0" w:lastRowFirstColumn="0" w:lastRowLastColumn="0"/>
+              <w:rPr>
+                <w:rFonts w:ascii="Arial" w:eastAsia="Times New Roman" w:hAnsi="Arial" w:cs="Arial"/>
+                <w:color w:val="000000"/>
+                <w:sz w:val="20"/>
+                <w:lang w:eastAsia="es-PE"/>
+              </w:rPr>
+            </w:pPr>
+            <w:r>
+              <w:rPr>
+                <w:rFonts w:ascii="Arial" w:eastAsia="Times New Roman" w:hAnsi="Arial" w:cs="Arial"/>
+                <w:color w:val="000000"/>
+                <w:sz w:val="20"/>
+                <w:lang w:eastAsia="es-PE"/>
+              </w:rPr>
+              <w:t>El sistema muestra un mensaje de confir</w:t>
+            </w:r>
+            <w:r>
+              <w:rPr>
+                <w:rFonts w:ascii="Arial" w:eastAsia="Times New Roman" w:hAnsi="Arial" w:cs="Arial"/>
+                <w:color w:val="000000"/>
+                <w:sz w:val="20"/>
+                <w:lang w:eastAsia="es-PE"/>
+              </w:rPr>
+              <w:t>mación y el caso de uso termina.</w:t>
+            </w:r>
+          </w:p>
+        </w:tc>
+      </w:tr>
+      <w:tr>
+        <w:trPr>
+          <w:trHeight w:val="2683"/>
+        </w:trPr>
+        <w:tc>
+          <w:tcPr>
+            <w:cnfStyle w:val="001000000000" w:firstRow="0" w:lastRow="0" w:firstColumn="1" w:lastColumn="0" w:oddVBand="0" w:evenVBand="0" w:oddHBand="0" w:evenHBand="0" w:firstRowFirstColumn="0" w:firstRowLastColumn="0" w:lastRowFirstColumn="0" w:lastRowLastColumn="0"/>
+            <w:tcW w:w="0" w:type="auto"/>
+            <w:hideMark/>
+          </w:tcPr>
+          <w:p>
+            <w:pPr>
+              <w:spacing w:line="240" w:lineRule="auto"/>
+              <w:jc w:val="left"/>
+              <w:rPr>
+                <w:rFonts w:ascii="Arial" w:eastAsia="Times New Roman" w:hAnsi="Arial" w:cs="Arial"/>
+                <w:bCs w:val="0"/>
+                <w:color w:val="000000"/>
+                <w:sz w:val="20"/>
+                <w:lang w:eastAsia="es-PE"/>
+              </w:rPr>
+            </w:pPr>
+            <w:r>
+              <w:rPr>
+                <w:rFonts w:ascii="Arial" w:eastAsia="Times New Roman" w:hAnsi="Arial" w:cs="Arial"/>
+                <w:bCs w:val="0"/>
+                <w:color w:val="000000"/>
+                <w:sz w:val="20"/>
+                <w:lang w:eastAsia="es-PE"/>
+              </w:rPr>
+              <w:t>Flujos alternativos</w:t>
+            </w:r>
+          </w:p>
+        </w:tc>
+        <w:tc>
+          <w:tcPr>
+            <w:tcW w:w="0" w:type="auto"/>
+            <w:hideMark/>
+          </w:tcPr>
+          <w:p>
+            <w:pPr>
+              <w:spacing w:line="240" w:lineRule="auto"/>
+              <w:jc w:val="left"/>
+              <w:cnfStyle w:val="000000000000" w:firstRow="0" w:lastRow="0" w:firstColumn="0" w:lastColumn="0" w:oddVBand="0" w:evenVBand="0" w:oddHBand="0" w:evenHBand="0" w:firstRowFirstColumn="0" w:firstRowLastColumn="0" w:lastRowFirstColumn="0" w:lastRowLastColumn="0"/>
+              <w:rPr>
+                <w:rFonts w:ascii="Arial" w:eastAsia="Times New Roman" w:hAnsi="Arial" w:cs="Arial"/>
+                <w:bCs/>
+                <w:color w:val="000000"/>
+                <w:sz w:val="20"/>
+                <w:lang w:eastAsia="es-PE"/>
+              </w:rPr>
+            </w:pPr>
+            <w:r>
+              <w:rPr>
+                <w:rFonts w:ascii="Arial" w:eastAsia="Times New Roman" w:hAnsi="Arial" w:cs="Arial"/>
+                <w:bCs/>
+                <w:color w:val="000000"/>
+                <w:sz w:val="20"/>
+                <w:lang w:eastAsia="es-PE"/>
+              </w:rPr>
+              <w:t xml:space="preserve">El </w:t>
+            </w:r>
+            <w:r>
+              <w:rPr>
+                <w:rFonts w:ascii="Arial" w:eastAsia="Times New Roman" w:hAnsi="Arial" w:cs="Arial"/>
+                <w:bCs/>
+                <w:color w:val="000000"/>
+                <w:sz w:val="20"/>
+                <w:lang w:eastAsia="es-PE"/>
+              </w:rPr>
+              <w:t>sistema no valida el cambio</w:t>
+            </w:r>
+            <w:r>
+              <w:rPr>
+                <w:rFonts w:ascii="Arial" w:eastAsia="Times New Roman" w:hAnsi="Arial" w:cs="Arial"/>
+                <w:color w:val="000000"/>
+                <w:sz w:val="20"/>
+                <w:lang w:eastAsia="es-PE"/>
+              </w:rPr>
+              <w:t>.</w:t>
+            </w:r>
+          </w:p>
+          <w:p>
+            <w:pPr>
+              <w:spacing w:line="240" w:lineRule="auto"/>
+              <w:jc w:val="left"/>
+              <w:cnfStyle w:val="000000000000" w:firstRow="0" w:lastRow="0" w:firstColumn="0" w:lastColumn="0" w:oddVBand="0" w:evenVBand="0" w:oddHBand="0" w:evenHBand="0" w:firstRowFirstColumn="0" w:firstRowLastColumn="0" w:lastRowFirstColumn="0" w:lastRowLastColumn="0"/>
+              <w:rPr>
+                <w:rFonts w:ascii="Arial" w:eastAsia="Times New Roman" w:hAnsi="Arial" w:cs="Arial"/>
+                <w:bCs/>
+                <w:color w:val="000000"/>
+                <w:sz w:val="20"/>
+                <w:lang w:eastAsia="es-PE"/>
+              </w:rPr>
+            </w:pPr>
+            <w:r>
+              <w:rPr>
+                <w:rFonts w:ascii="Arial" w:eastAsia="Times New Roman" w:hAnsi="Arial" w:cs="Arial"/>
+                <w:color w:val="000000"/>
+                <w:sz w:val="20"/>
+                <w:lang w:eastAsia="es-PE"/>
+              </w:rPr>
+              <w:t>Si en 3, el Sistema no valida el cambio de acuerdo al protocolo de seguridad. Se muestra un mensaje al usuario de que debe volver a intentar el proceso con las recomendaciones a seguir. El usuario se contacta con un Agente de Call Center para que se realice el cambio de forma manual</w:t>
+            </w:r>
+            <w:r>
+              <w:rPr>
+                <w:rFonts w:ascii="Arial" w:eastAsia="Times New Roman" w:hAnsi="Arial" w:cs="Arial"/>
+                <w:bCs/>
+                <w:color w:val="000000"/>
+                <w:sz w:val="20"/>
+                <w:lang w:eastAsia="es-PE"/>
+              </w:rPr>
+              <w:t>.</w:t>
+            </w:r>
+          </w:p>
+          <w:p>
+            <w:pPr>
+              <w:spacing w:line="240" w:lineRule="auto"/>
+              <w:jc w:val="left"/>
+              <w:cnfStyle w:val="000000000000" w:firstRow="0" w:lastRow="0" w:firstColumn="0" w:lastColumn="0" w:oddVBand="0" w:evenVBand="0" w:oddHBand="0" w:evenHBand="0" w:firstRowFirstColumn="0" w:firstRowLastColumn="0" w:lastRowFirstColumn="0" w:lastRowLastColumn="0"/>
+              <w:rPr>
+                <w:rFonts w:ascii="Arial" w:eastAsia="Times New Roman" w:hAnsi="Arial" w:cs="Arial"/>
+                <w:bCs/>
+                <w:color w:val="000000"/>
+                <w:sz w:val="20"/>
+                <w:lang w:eastAsia="es-PE"/>
+              </w:rPr>
+            </w:pPr>
+            <w:r>
+              <w:rPr>
+                <w:rFonts w:ascii="Arial" w:eastAsia="Times New Roman" w:hAnsi="Arial" w:cs="Arial"/>
+                <w:bCs/>
+                <w:color w:val="000000"/>
+                <w:sz w:val="20"/>
+                <w:lang w:eastAsia="es-PE"/>
+              </w:rPr>
+              <w:t>Contraseña actual errada</w:t>
+            </w:r>
+          </w:p>
+          <w:p>
+            <w:pPr>
+              <w:spacing w:line="240" w:lineRule="auto"/>
+              <w:jc w:val="left"/>
+              <w:cnfStyle w:val="000000000000" w:firstRow="0" w:lastRow="0" w:firstColumn="0" w:lastColumn="0" w:oddVBand="0" w:evenVBand="0" w:oddHBand="0" w:evenHBand="0" w:firstRowFirstColumn="0" w:firstRowLastColumn="0" w:lastRowFirstColumn="0" w:lastRowLastColumn="0"/>
+              <w:rPr>
+                <w:rFonts w:ascii="Arial" w:eastAsia="Times New Roman" w:hAnsi="Arial" w:cs="Arial"/>
+                <w:bCs/>
+                <w:color w:val="000000"/>
+                <w:sz w:val="20"/>
+                <w:lang w:eastAsia="es-PE"/>
+              </w:rPr>
+            </w:pPr>
+            <w:r>
+              <w:rPr>
+                <w:rFonts w:ascii="Arial" w:eastAsia="Times New Roman" w:hAnsi="Arial" w:cs="Arial"/>
+                <w:color w:val="000000"/>
+                <w:sz w:val="20"/>
+                <w:lang w:eastAsia="es-PE"/>
+              </w:rPr>
+              <w:t>Si en 2, el usuario registra de forma incorrecta su actual contraseña o su cuenta está bloqueada e</w:t>
+            </w:r>
+            <w:r>
+              <w:rPr>
+                <w:rFonts w:ascii="Arial" w:eastAsia="Times New Roman" w:hAnsi="Arial" w:cs="Arial"/>
+                <w:color w:val="000000"/>
+                <w:sz w:val="20"/>
+                <w:lang w:eastAsia="es-PE"/>
+              </w:rPr>
+              <w:t>l usuario se contacta con un Agente de Call Center para que se realice el cambio de forma manual</w:t>
+            </w:r>
+            <w:r>
+              <w:rPr>
+                <w:rFonts w:ascii="Arial" w:eastAsia="Times New Roman" w:hAnsi="Arial" w:cs="Arial"/>
+                <w:bCs/>
+                <w:color w:val="000000"/>
+                <w:sz w:val="20"/>
+                <w:lang w:eastAsia="es-PE"/>
+              </w:rPr>
+              <w:t>.</w:t>
+            </w:r>
+          </w:p>
+        </w:tc>
+      </w:tr>
+      <w:tr>
+        <w:trPr>
+          <w:trHeight w:val="816"/>
+        </w:trPr>
+        <w:tc>
+          <w:tcPr>
+            <w:cnfStyle w:val="001000000000" w:firstRow="0" w:lastRow="0" w:firstColumn="1" w:lastColumn="0" w:oddVBand="0" w:evenVBand="0" w:oddHBand="0" w:evenHBand="0" w:firstRowFirstColumn="0" w:firstRowLastColumn="0" w:lastRowFirstColumn="0" w:lastRowLastColumn="0"/>
+            <w:tcW w:w="0" w:type="auto"/>
+            <w:hideMark/>
+          </w:tcPr>
+          <w:p>
+            <w:pPr>
+              <w:spacing w:line="240" w:lineRule="auto"/>
+              <w:jc w:val="left"/>
+              <w:rPr>
+                <w:rFonts w:ascii="Arial" w:eastAsia="Times New Roman" w:hAnsi="Arial" w:cs="Arial"/>
+                <w:bCs w:val="0"/>
+                <w:color w:val="000000"/>
+                <w:sz w:val="20"/>
+                <w:lang w:eastAsia="es-PE"/>
+              </w:rPr>
+            </w:pPr>
+            <w:r>
+              <w:rPr>
+                <w:rFonts w:ascii="Arial" w:eastAsia="Times New Roman" w:hAnsi="Arial" w:cs="Arial"/>
+                <w:bCs w:val="0"/>
+                <w:color w:val="000000"/>
+                <w:sz w:val="20"/>
+                <w:lang w:eastAsia="es-PE"/>
+              </w:rPr>
+              <w:t>Reglas de negocio</w:t>
+            </w:r>
+          </w:p>
+        </w:tc>
+        <w:tc>
+          <w:tcPr>
+            <w:tcW w:w="0" w:type="auto"/>
+            <w:hideMark/>
+          </w:tcPr>
+          <w:p>
+            <w:pPr>
+              <w:spacing w:line="240" w:lineRule="auto"/>
+              <w:jc w:val="left"/>
+              <w:cnfStyle w:val="000000000000" w:firstRow="0" w:lastRow="0" w:firstColumn="0" w:lastColumn="0" w:oddVBand="0" w:evenVBand="0" w:oddHBand="0" w:evenHBand="0" w:firstRowFirstColumn="0" w:firstRowLastColumn="0" w:lastRowFirstColumn="0" w:lastRowLastColumn="0"/>
+              <w:rPr>
+                <w:rFonts w:ascii="Arial" w:eastAsia="Times New Roman" w:hAnsi="Arial" w:cs="Arial"/>
+                <w:bCs/>
+                <w:color w:val="000000"/>
+                <w:sz w:val="20"/>
+                <w:lang w:eastAsia="es-PE"/>
+              </w:rPr>
+            </w:pPr>
+            <w:r>
+              <w:rPr>
+                <w:rFonts w:ascii="Arial" w:eastAsia="Times New Roman" w:hAnsi="Arial" w:cs="Arial"/>
+                <w:bCs/>
+                <w:color w:val="000000"/>
+                <w:sz w:val="20"/>
+                <w:lang w:eastAsia="es-PE"/>
+              </w:rPr>
+              <w:t>[RN09</w:t>
+            </w:r>
+            <w:r>
+              <w:rPr>
+                <w:rFonts w:ascii="Arial" w:eastAsia="Times New Roman" w:hAnsi="Arial" w:cs="Arial"/>
+                <w:bCs/>
+                <w:color w:val="000000"/>
+                <w:sz w:val="20"/>
+                <w:lang w:eastAsia="es-PE"/>
+              </w:rPr>
+              <w:t xml:space="preserve">] </w:t>
+            </w:r>
+            <w:r>
+              <w:rPr>
+                <w:rFonts w:ascii="Arial" w:eastAsia="Times New Roman" w:hAnsi="Arial" w:cs="Arial"/>
+                <w:bCs/>
+                <w:color w:val="000000"/>
+                <w:sz w:val="20"/>
+                <w:lang w:eastAsia="es-PE"/>
+              </w:rPr>
+              <w:t>Requisitos de la contraseña</w:t>
+            </w:r>
+          </w:p>
+          <w:p>
+            <w:pPr>
+              <w:spacing w:line="240" w:lineRule="auto"/>
+              <w:cnfStyle w:val="000000000000" w:firstRow="0" w:lastRow="0" w:firstColumn="0" w:lastColumn="0" w:oddVBand="0" w:evenVBand="0" w:oddHBand="0" w:evenHBand="0" w:firstRowFirstColumn="0" w:firstRowLastColumn="0" w:lastRowFirstColumn="0" w:lastRowLastColumn="0"/>
+              <w:rPr>
+                <w:rFonts w:ascii="Arial" w:eastAsia="Times New Roman" w:hAnsi="Arial" w:cs="Arial"/>
+                <w:bCs/>
+                <w:color w:val="000000"/>
+                <w:sz w:val="20"/>
+                <w:lang w:eastAsia="es-PE"/>
+              </w:rPr>
+            </w:pPr>
+            <w:r>
+              <w:rPr>
+                <w:rFonts w:ascii="Arial" w:eastAsia="Times New Roman" w:hAnsi="Arial" w:cs="Arial"/>
+                <w:bCs/>
+                <w:color w:val="000000"/>
+                <w:sz w:val="20"/>
+                <w:lang w:eastAsia="es-PE"/>
+              </w:rPr>
+              <w:t xml:space="preserve">La contraseña del usuario debe </w:t>
+            </w:r>
+            <w:r>
+              <w:rPr>
+                <w:rFonts w:ascii="Arial" w:eastAsia="Times New Roman" w:hAnsi="Arial" w:cs="Arial"/>
+                <w:bCs/>
+                <w:color w:val="000000"/>
+                <w:sz w:val="20"/>
+                <w:lang w:eastAsia="es-PE"/>
+              </w:rPr>
+              <w:t>t</w:t>
+            </w:r>
+            <w:r>
+              <w:rPr>
+                <w:rFonts w:ascii="Arial" w:eastAsia="Times New Roman" w:hAnsi="Arial" w:cs="Arial"/>
+                <w:bCs/>
+                <w:color w:val="000000"/>
+                <w:sz w:val="20"/>
+                <w:lang w:eastAsia="es-PE"/>
+              </w:rPr>
+              <w:t>ener una longitud mínima de 8 caracteres en las que se den incluir: letras minúsculas y mayúsculas, números del 0 al 9, caracteres no alfanuméricos). Además, ser significativamente diferente de las 6 contraseñas anteriores utilizadas.</w:t>
+            </w:r>
+          </w:p>
+        </w:tc>
+      </w:tr>
+    </w:tbl>
+    <w:p>
+      <w:pPr>
+        <w:rPr>
+          <w:rFonts w:ascii="Arial" w:hAnsi="Arial" w:cs="Arial"/>
+          <w:sz w:val="22"/>
+        </w:rPr>
+      </w:pPr>
+    </w:p>
+    <w:p>
+      <w:pPr>
+        <w:rPr>
+          <w:rFonts w:ascii="Arial" w:hAnsi="Arial" w:cs="Arial"/>
+          <w:sz w:val="22"/>
+        </w:rPr>
+      </w:pPr>
+    </w:p>
+    <w:p>
+      <w:pPr>
+        <w:rPr>
+          <w:rFonts w:ascii="Arial" w:hAnsi="Arial" w:cs="Arial"/>
+          <w:sz w:val="22"/>
+        </w:rPr>
+      </w:pPr>
+    </w:p>
+    <w:p>
+      <w:pPr>
+        <w:rPr>
+          <w:rFonts w:ascii="Arial" w:hAnsi="Arial" w:cs="Arial"/>
+          <w:sz w:val="22"/>
+        </w:rPr>
+      </w:pPr>
     </w:p>
     <w:p>
       <w:pPr>
@@ -16169,7 +18334,7 @@
           <w:szCs w:val="22"/>
         </w:rPr>
       </w:pPr>
-      <w:bookmarkStart w:id="29" w:name="_Toc519306737"/>
+      <w:bookmarkStart w:id="28" w:name="_Toc519306737"/>
       <w:r>
         <w:rPr>
           <w:rFonts w:ascii="Arial" w:hAnsi="Arial" w:cs="Arial"/>
@@ -16180,7 +18345,7 @@
         <w:lastRenderedPageBreak/>
         <w:t>ATRIBUTOS DE LOS CASOS DE USO DEL SISTEMA</w:t>
       </w:r>
-      <w:bookmarkEnd w:id="29"/>
+      <w:bookmarkEnd w:id="28"/>
     </w:p>
     <w:tbl>
       <w:tblPr>
@@ -17196,19 +19361,364 @@
     </w:p>
     <w:p>
       <w:pPr>
-        <w:rPr>
-          <w:rFonts w:ascii="Arial" w:hAnsi="Arial" w:cs="Arial"/>
-          <w:sz w:val="22"/>
-        </w:rPr>
-      </w:pPr>
-    </w:p>
-    <w:p>
-      <w:pPr>
-        <w:rPr>
-          <w:rFonts w:ascii="Arial" w:hAnsi="Arial" w:cs="Arial"/>
-          <w:sz w:val="22"/>
-        </w:rPr>
-      </w:pPr>
+        <w:spacing w:before="0" w:after="160" w:line="259" w:lineRule="auto"/>
+        <w:jc w:val="left"/>
+        <w:rPr>
+          <w:rFonts w:ascii="Arial" w:hAnsi="Arial" w:cs="Arial"/>
+          <w:sz w:val="22"/>
+        </w:rPr>
+        <w:sectPr>
+          <w:pgSz w:w="12240" w:h="15840"/>
+          <w:pgMar w:top="1418" w:right="1701" w:bottom="142" w:left="1701" w:header="709" w:footer="709" w:gutter="0"/>
+          <w:cols w:space="708"/>
+          <w:docGrid w:linePitch="360"/>
+        </w:sectPr>
+      </w:pPr>
+    </w:p>
+    <w:p>
+      <w:pPr>
+        <w:pStyle w:val="Ttulo3"/>
+        <w:numPr>
+          <w:ilvl w:val="0"/>
+          <w:numId w:val="0"/>
+        </w:numPr>
+        <w:rPr>
+          <w:rFonts w:ascii="Arial" w:hAnsi="Arial" w:cs="Arial"/>
+          <w:b/>
+          <w:sz w:val="22"/>
+          <w:szCs w:val="22"/>
+        </w:rPr>
+      </w:pPr>
+      <w:r>
+        <w:rPr>
+          <w:rFonts w:ascii="Arial" w:hAnsi="Arial" w:cs="Arial"/>
+          <w:b/>
+          <w:sz w:val="22"/>
+          <w:szCs w:val="22"/>
+        </w:rPr>
+        <w:lastRenderedPageBreak/>
+        <w:t>MODELO CONCEPTUAL</w:t>
+      </w:r>
+    </w:p>
+    <w:p>
+      <w:r>
+        <w:rPr>
+          <w:rFonts w:ascii="Arial" w:hAnsi="Arial" w:cs="Arial"/>
+          <w:noProof/>
+          <w:sz w:val="22"/>
+          <w:lang w:eastAsia="es-PE"/>
+        </w:rPr>
+        <w:drawing>
+          <wp:anchor distT="0" distB="0" distL="114300" distR="114300" simplePos="0" relativeHeight="251672576" behindDoc="0" locked="0" layoutInCell="1" allowOverlap="1" wp14:anchorId="2877065D" wp14:editId="0CE485D2">
+            <wp:simplePos x="0" y="0"/>
+            <wp:positionH relativeFrom="margin">
+              <wp:posOffset>6348095</wp:posOffset>
+            </wp:positionH>
+            <wp:positionV relativeFrom="paragraph">
+              <wp:posOffset>120650</wp:posOffset>
+            </wp:positionV>
+            <wp:extent cx="1458595" cy="3419475"/>
+            <wp:effectExtent l="0" t="0" r="8255" b="9525"/>
+            <wp:wrapSquare wrapText="bothSides"/>
+            <wp:docPr id="24" name="Imagen 24"/>
+            <wp:cNvGraphicFramePr>
+              <a:graphicFrameLocks xmlns:a="http://schemas.openxmlformats.org/drawingml/2006/main" noChangeAspect="1"/>
+            </wp:cNvGraphicFramePr>
+            <a:graphic xmlns:a="http://schemas.openxmlformats.org/drawingml/2006/main">
+              <a:graphicData uri="http://schemas.openxmlformats.org/drawingml/2006/picture">
+                <pic:pic xmlns:pic="http://schemas.openxmlformats.org/drawingml/2006/picture">
+                  <pic:nvPicPr>
+                    <pic:cNvPr id="0" name="Picture 3"/>
+                    <pic:cNvPicPr>
+                      <a:picLocks noChangeAspect="1" noChangeArrowheads="1"/>
+                    </pic:cNvPicPr>
+                  </pic:nvPicPr>
+                  <pic:blipFill>
+                    <a:blip r:embed="rId41">
+                      <a:extLst>
+                        <a:ext uri="{28A0092B-C50C-407E-A947-70E740481C1C}">
+                          <a14:useLocalDpi xmlns:a14="http://schemas.microsoft.com/office/drawing/2010/main" val="0"/>
+                        </a:ext>
+                      </a:extLst>
+                    </a:blip>
+                    <a:srcRect/>
+                    <a:stretch>
+                      <a:fillRect/>
+                    </a:stretch>
+                  </pic:blipFill>
+                  <pic:spPr bwMode="auto">
+                    <a:xfrm>
+                      <a:off x="0" y="0"/>
+                      <a:ext cx="1458595" cy="3419475"/>
+                    </a:xfrm>
+                    <a:prstGeom prst="rect">
+                      <a:avLst/>
+                    </a:prstGeom>
+                    <a:noFill/>
+                    <a:ln>
+                      <a:noFill/>
+                    </a:ln>
+                  </pic:spPr>
+                </pic:pic>
+              </a:graphicData>
+            </a:graphic>
+            <wp14:sizeRelH relativeFrom="page">
+              <wp14:pctWidth>0</wp14:pctWidth>
+            </wp14:sizeRelH>
+            <wp14:sizeRelV relativeFrom="page">
+              <wp14:pctHeight>0</wp14:pctHeight>
+            </wp14:sizeRelV>
+          </wp:anchor>
+        </w:drawing>
+      </w:r>
+      <w:r>
+        <w:rPr>
+          <w:noProof/>
+          <w:lang w:eastAsia="es-PE"/>
+        </w:rPr>
+        <w:drawing>
+          <wp:anchor distT="0" distB="0" distL="114300" distR="114300" simplePos="0" relativeHeight="251671552" behindDoc="0" locked="0" layoutInCell="1" allowOverlap="1" wp14:anchorId="60D12C85" wp14:editId="74ABA52E">
+            <wp:simplePos x="0" y="0"/>
+            <wp:positionH relativeFrom="margin">
+              <wp:align>left</wp:align>
+            </wp:positionH>
+            <wp:positionV relativeFrom="paragraph">
+              <wp:posOffset>86360</wp:posOffset>
+            </wp:positionV>
+            <wp:extent cx="6443345" cy="3171190"/>
+            <wp:effectExtent l="0" t="0" r="0" b="0"/>
+            <wp:wrapSquare wrapText="bothSides"/>
+            <wp:docPr id="15" name="Imagen 15"/>
+            <wp:cNvGraphicFramePr>
+              <a:graphicFrameLocks xmlns:a="http://schemas.openxmlformats.org/drawingml/2006/main" noChangeAspect="1"/>
+            </wp:cNvGraphicFramePr>
+            <a:graphic xmlns:a="http://schemas.openxmlformats.org/drawingml/2006/main">
+              <a:graphicData uri="http://schemas.openxmlformats.org/drawingml/2006/picture">
+                <pic:pic xmlns:pic="http://schemas.openxmlformats.org/drawingml/2006/picture">
+                  <pic:nvPicPr>
+                    <pic:cNvPr id="0" name="Picture 1"/>
+                    <pic:cNvPicPr>
+                      <a:picLocks noChangeAspect="1" noChangeArrowheads="1"/>
+                    </pic:cNvPicPr>
+                  </pic:nvPicPr>
+                  <pic:blipFill>
+                    <a:blip r:embed="rId42">
+                      <a:extLst>
+                        <a:ext uri="{28A0092B-C50C-407E-A947-70E740481C1C}">
+                          <a14:useLocalDpi xmlns:a14="http://schemas.microsoft.com/office/drawing/2010/main" val="0"/>
+                        </a:ext>
+                      </a:extLst>
+                    </a:blip>
+                    <a:srcRect/>
+                    <a:stretch>
+                      <a:fillRect/>
+                    </a:stretch>
+                  </pic:blipFill>
+                  <pic:spPr bwMode="auto">
+                    <a:xfrm>
+                      <a:off x="0" y="0"/>
+                      <a:ext cx="6443345" cy="3171190"/>
+                    </a:xfrm>
+                    <a:prstGeom prst="rect">
+                      <a:avLst/>
+                    </a:prstGeom>
+                    <a:noFill/>
+                    <a:ln>
+                      <a:noFill/>
+                    </a:ln>
+                  </pic:spPr>
+                </pic:pic>
+              </a:graphicData>
+            </a:graphic>
+            <wp14:sizeRelH relativeFrom="page">
+              <wp14:pctWidth>0</wp14:pctWidth>
+            </wp14:sizeRelH>
+            <wp14:sizeRelV relativeFrom="page">
+              <wp14:pctHeight>0</wp14:pctHeight>
+            </wp14:sizeRelV>
+          </wp:anchor>
+        </w:drawing>
+      </w:r>
+    </w:p>
+    <w:p/>
+    <w:p>
+      <w:bookmarkStart w:id="29" w:name="_GoBack"/>
+      <w:bookmarkEnd w:id="29"/>
+    </w:p>
+    <w:p/>
+    <w:p/>
+    <w:p/>
+    <w:p/>
+    <w:p>
+      <w:r>
+        <w:rPr>
+          <w:noProof/>
+          <w:lang w:eastAsia="es-PE"/>
+        </w:rPr>
+        <w:drawing>
+          <wp:anchor distT="0" distB="0" distL="114300" distR="114300" simplePos="0" relativeHeight="251670528" behindDoc="0" locked="0" layoutInCell="1" allowOverlap="1" wp14:anchorId="3FB682E7" wp14:editId="135C431B">
+            <wp:simplePos x="0" y="0"/>
+            <wp:positionH relativeFrom="column">
+              <wp:posOffset>3366770</wp:posOffset>
+            </wp:positionH>
+            <wp:positionV relativeFrom="paragraph">
+              <wp:posOffset>701675</wp:posOffset>
+            </wp:positionV>
+            <wp:extent cx="4878705" cy="1362075"/>
+            <wp:effectExtent l="0" t="0" r="0" b="9525"/>
+            <wp:wrapSquare wrapText="bothSides"/>
+            <wp:docPr id="23" name="Imagen 23"/>
+            <wp:cNvGraphicFramePr>
+              <a:graphicFrameLocks xmlns:a="http://schemas.openxmlformats.org/drawingml/2006/main" noChangeAspect="1"/>
+            </wp:cNvGraphicFramePr>
+            <a:graphic xmlns:a="http://schemas.openxmlformats.org/drawingml/2006/main">
+              <a:graphicData uri="http://schemas.openxmlformats.org/drawingml/2006/picture">
+                <pic:pic xmlns:pic="http://schemas.openxmlformats.org/drawingml/2006/picture">
+                  <pic:nvPicPr>
+                    <pic:cNvPr id="0" name="Picture 2"/>
+                    <pic:cNvPicPr>
+                      <a:picLocks noChangeAspect="1" noChangeArrowheads="1"/>
+                    </pic:cNvPicPr>
+                  </pic:nvPicPr>
+                  <pic:blipFill>
+                    <a:blip r:embed="rId43">
+                      <a:extLst>
+                        <a:ext uri="{28A0092B-C50C-407E-A947-70E740481C1C}">
+                          <a14:useLocalDpi xmlns:a14="http://schemas.microsoft.com/office/drawing/2010/main" val="0"/>
+                        </a:ext>
+                      </a:extLst>
+                    </a:blip>
+                    <a:srcRect/>
+                    <a:stretch>
+                      <a:fillRect/>
+                    </a:stretch>
+                  </pic:blipFill>
+                  <pic:spPr bwMode="auto">
+                    <a:xfrm>
+                      <a:off x="0" y="0"/>
+                      <a:ext cx="4878705" cy="1362075"/>
+                    </a:xfrm>
+                    <a:prstGeom prst="rect">
+                      <a:avLst/>
+                    </a:prstGeom>
+                    <a:noFill/>
+                    <a:ln>
+                      <a:noFill/>
+                    </a:ln>
+                  </pic:spPr>
+                </pic:pic>
+              </a:graphicData>
+            </a:graphic>
+            <wp14:sizeRelH relativeFrom="page">
+              <wp14:pctWidth>0</wp14:pctWidth>
+            </wp14:sizeRelH>
+            <wp14:sizeRelV relativeFrom="page">
+              <wp14:pctHeight>0</wp14:pctHeight>
+            </wp14:sizeRelV>
+          </wp:anchor>
+        </w:drawing>
+      </w:r>
+    </w:p>
+    <w:p>
+      <w:pPr>
+        <w:spacing w:before="0" w:after="160" w:line="259" w:lineRule="auto"/>
+        <w:jc w:val="left"/>
+        <w:rPr>
+          <w:rFonts w:ascii="Arial" w:hAnsi="Arial" w:cs="Arial"/>
+          <w:sz w:val="22"/>
+        </w:rPr>
+        <w:sectPr>
+          <w:pgSz w:w="15840" w:h="12240" w:orient="landscape"/>
+          <w:pgMar w:top="1701" w:right="822" w:bottom="1701" w:left="1418" w:header="709" w:footer="709" w:gutter="0"/>
+          <w:cols w:space="708"/>
+          <w:docGrid w:linePitch="360"/>
+        </w:sectPr>
+      </w:pPr>
+    </w:p>
+    <w:p>
+      <w:pPr>
+        <w:pStyle w:val="Ttulo1"/>
+        <w:numPr>
+          <w:ilvl w:val="0"/>
+          <w:numId w:val="0"/>
+        </w:numPr>
+        <w:rPr>
+          <w:rFonts w:ascii="Arial" w:hAnsi="Arial" w:cs="Arial"/>
+          <w:sz w:val="22"/>
+          <w:szCs w:val="22"/>
+        </w:rPr>
+      </w:pPr>
+      <w:bookmarkStart w:id="30" w:name="_Toc519306738"/>
+      <w:r>
+        <w:rPr>
+          <w:rFonts w:ascii="Arial" w:hAnsi="Arial" w:cs="Arial"/>
+          <w:sz w:val="22"/>
+          <w:szCs w:val="22"/>
+        </w:rPr>
+        <w:lastRenderedPageBreak/>
+        <w:t>CONCLUSIONES</w:t>
+      </w:r>
+      <w:bookmarkEnd w:id="30"/>
+    </w:p>
+    <w:p>
+      <w:pPr>
+        <w:pStyle w:val="Prrafodelista"/>
+        <w:numPr>
+          <w:ilvl w:val="0"/>
+          <w:numId w:val="7"/>
+        </w:numPr>
+        <w:rPr>
+          <w:rFonts w:ascii="Arial" w:hAnsi="Arial" w:cs="Arial"/>
+          <w:sz w:val="22"/>
+        </w:rPr>
+      </w:pPr>
+      <w:r>
+        <w:rPr>
+          <w:rFonts w:ascii="Arial" w:hAnsi="Arial" w:cs="Arial"/>
+          <w:sz w:val="22"/>
+        </w:rPr>
+        <w:t>Es una obligación del analista identificar cuáles son las necesidades del proceso actual.</w:t>
+      </w:r>
+    </w:p>
+    <w:p>
+      <w:pPr>
+        <w:pStyle w:val="Prrafodelista"/>
+        <w:numPr>
+          <w:ilvl w:val="0"/>
+          <w:numId w:val="7"/>
+        </w:numPr>
+        <w:rPr>
+          <w:rFonts w:ascii="Arial" w:hAnsi="Arial" w:cs="Arial"/>
+          <w:sz w:val="22"/>
+        </w:rPr>
+      </w:pPr>
+      <w:r>
+        <w:rPr>
+          <w:rFonts w:ascii="Arial" w:hAnsi="Arial" w:cs="Arial"/>
+          <w:sz w:val="22"/>
+        </w:rPr>
+        <w:t>Las automatizaciones se deben de centrar en procesos que mayor tiempo de ejecución.</w:t>
+      </w:r>
+    </w:p>
+    <w:p>
+      <w:pPr>
+        <w:pStyle w:val="Prrafodelista"/>
+        <w:numPr>
+          <w:ilvl w:val="0"/>
+          <w:numId w:val="7"/>
+        </w:numPr>
+        <w:rPr>
+          <w:rFonts w:ascii="Arial" w:hAnsi="Arial" w:cs="Arial"/>
+          <w:sz w:val="22"/>
+        </w:rPr>
+      </w:pPr>
+      <w:r>
+        <w:rPr>
+          <w:rFonts w:ascii="Arial" w:hAnsi="Arial" w:cs="Arial"/>
+          <w:sz w:val="22"/>
+        </w:rPr>
+        <w:t>Se debe de contemplar nuevos servicios de los actores del negocio para poder proponer la automatización, por ejemplo, servicios web no utilizados.</w:t>
+      </w:r>
     </w:p>
     <w:p>
       <w:pPr>
@@ -17224,76 +19734,53 @@
           <w:szCs w:val="22"/>
         </w:rPr>
       </w:pPr>
-      <w:bookmarkStart w:id="30" w:name="_Toc519306738"/>
+      <w:bookmarkStart w:id="31" w:name="_Toc519306739"/>
       <w:r>
         <w:rPr>
           <w:rFonts w:ascii="Arial" w:hAnsi="Arial" w:cs="Arial"/>
           <w:sz w:val="22"/>
           <w:szCs w:val="22"/>
         </w:rPr>
-        <w:lastRenderedPageBreak/>
-        <w:t>CONCLUSIONES</w:t>
-      </w:r>
-      <w:bookmarkEnd w:id="30"/>
-    </w:p>
-    <w:p>
-      <w:pPr>
-        <w:pStyle w:val="Prrafodelista"/>
-        <w:numPr>
-          <w:ilvl w:val="0"/>
-          <w:numId w:val="7"/>
-        </w:numPr>
-        <w:rPr>
-          <w:rFonts w:ascii="Arial" w:hAnsi="Arial" w:cs="Arial"/>
-          <w:sz w:val="22"/>
-        </w:rPr>
-      </w:pPr>
-      <w:r>
-        <w:rPr>
-          <w:rFonts w:ascii="Arial" w:hAnsi="Arial" w:cs="Arial"/>
-          <w:sz w:val="22"/>
-        </w:rPr>
-        <w:t>Es una obligación del analista identificar cuáles son las necesidades del proceso actual.</w:t>
-      </w:r>
-    </w:p>
-    <w:p>
-      <w:pPr>
-        <w:pStyle w:val="Prrafodelista"/>
-        <w:numPr>
-          <w:ilvl w:val="0"/>
-          <w:numId w:val="7"/>
-        </w:numPr>
-        <w:rPr>
-          <w:rFonts w:ascii="Arial" w:hAnsi="Arial" w:cs="Arial"/>
-          <w:sz w:val="22"/>
-        </w:rPr>
-      </w:pPr>
-      <w:r>
-        <w:rPr>
-          <w:rFonts w:ascii="Arial" w:hAnsi="Arial" w:cs="Arial"/>
-          <w:sz w:val="22"/>
-        </w:rPr>
-        <w:t>Las automatizaciones se deben de centrar en procesos que mayor tiempo de ejecución.</w:t>
-      </w:r>
-    </w:p>
-    <w:p>
-      <w:pPr>
-        <w:pStyle w:val="Prrafodelista"/>
-        <w:numPr>
-          <w:ilvl w:val="0"/>
-          <w:numId w:val="7"/>
-        </w:numPr>
-        <w:rPr>
-          <w:rFonts w:ascii="Arial" w:hAnsi="Arial" w:cs="Arial"/>
-          <w:sz w:val="22"/>
-        </w:rPr>
-      </w:pPr>
-      <w:r>
-        <w:rPr>
-          <w:rFonts w:ascii="Arial" w:hAnsi="Arial" w:cs="Arial"/>
-          <w:sz w:val="22"/>
-        </w:rPr>
-        <w:t>Se debe de contemplar nuevos servicios de los actores del negocio para poder proponer la automatización, por ejemplo, servicios web no utilizados.</w:t>
+        <w:t>GLOSARIO DE TÉRMINOS</w:t>
+      </w:r>
+      <w:bookmarkEnd w:id="31"/>
+    </w:p>
+    <w:p>
+      <w:pPr>
+        <w:rPr>
+          <w:rFonts w:ascii="Arial" w:hAnsi="Arial" w:cs="Arial"/>
+          <w:sz w:val="22"/>
+        </w:rPr>
+      </w:pPr>
+      <w:r>
+        <w:rPr>
+          <w:rFonts w:ascii="Arial" w:hAnsi="Arial" w:cs="Arial"/>
+          <w:b/>
+          <w:sz w:val="22"/>
+        </w:rPr>
+        <w:t>Servicio web:</w:t>
+      </w:r>
+      <w:r>
+        <w:rPr>
+          <w:rFonts w:ascii="Arial" w:hAnsi="Arial" w:cs="Arial"/>
+          <w:sz w:val="22"/>
+        </w:rPr>
+        <w:t xml:space="preserve"> Es una tecnología que utiliza un conjunto de protocolos y estándares que sirven para intercambiar datos entre aplicaciones. Distintas aplicaciones de software desarrolladas en lenguajes de programación diferentes, y ejecutadas sobre cualquier plataforma, pueden utilizar los servicios web para intercambiar datos en redes de ordenadores como Internet.</w:t>
+      </w:r>
+    </w:p>
+    <w:p>
+      <w:pPr>
+        <w:rPr>
+          <w:rFonts w:ascii="Arial" w:hAnsi="Arial" w:cs="Arial"/>
+          <w:sz w:val="22"/>
+        </w:rPr>
+      </w:pPr>
+      <w:r>
+        <w:rPr>
+          <w:rFonts w:ascii="Arial" w:hAnsi="Arial" w:cs="Arial"/>
+          <w:sz w:val="22"/>
+        </w:rPr>
+        <w:t>Call center: es una noción de la lengua inglesa que puede traducirse como centro de llamadas. Se trata de la oficina donde un grupo de personas específicamente entrenadas se encarga de brindar algún tipo de atención o servicio telefónico.</w:t>
       </w:r>
     </w:p>
     <w:p>
@@ -17310,16 +19797,24 @@
           <w:szCs w:val="22"/>
         </w:rPr>
       </w:pPr>
-      <w:bookmarkStart w:id="31" w:name="_Toc519306739"/>
+      <w:bookmarkStart w:id="32" w:name="_Toc519306740"/>
       <w:r>
         <w:rPr>
           <w:rFonts w:ascii="Arial" w:hAnsi="Arial" w:cs="Arial"/>
           <w:sz w:val="22"/>
           <w:szCs w:val="22"/>
         </w:rPr>
-        <w:t>GLOSARIO DE TÉRMINOS</w:t>
-      </w:r>
-      <w:bookmarkEnd w:id="31"/>
+        <w:t>SIGLARIO</w:t>
+      </w:r>
+      <w:bookmarkEnd w:id="32"/>
+    </w:p>
+    <w:p>
+      <w:pPr>
+        <w:rPr>
+          <w:rFonts w:ascii="Arial" w:hAnsi="Arial" w:cs="Arial"/>
+          <w:sz w:val="22"/>
+        </w:rPr>
+      </w:pPr>
     </w:p>
     <w:p>
       <w:pPr>
@@ -17334,30 +19829,61 @@
           <w:b/>
           <w:sz w:val="22"/>
         </w:rPr>
-        <w:t>Servicio web:</w:t>
-      </w:r>
-      <w:r>
-        <w:rPr>
-          <w:rFonts w:ascii="Arial" w:hAnsi="Arial" w:cs="Arial"/>
-          <w:sz w:val="22"/>
-        </w:rPr>
-        <w:t xml:space="preserve"> Es una tecnología que utiliza un conjunto de protocolos y estándares que sirven para intercambiar datos entre aplicaciones. Distintas aplicaciones de software desarrolladas en lenguajes de programación diferentes, y ejecutadas sobre cualquier plataforma, pueden utilizar los servicios web para intercambiar datos en redes de ordenadores como Internet.</w:t>
-      </w:r>
-    </w:p>
-    <w:p>
-      <w:pPr>
-        <w:rPr>
-          <w:rFonts w:ascii="Arial" w:hAnsi="Arial" w:cs="Arial"/>
-          <w:sz w:val="22"/>
-        </w:rPr>
-      </w:pPr>
-      <w:r>
-        <w:rPr>
-          <w:rFonts w:ascii="Arial" w:hAnsi="Arial" w:cs="Arial"/>
-          <w:sz w:val="22"/>
-        </w:rPr>
-        <w:t>Call center: es una noción de la lengua inglesa que puede traducirse como centro de llamadas. Se trata de la oficina donde un grupo de personas específicamente entrenadas se encarga de brindar algún tipo de atención o servicio telefónico.</w:t>
-      </w:r>
+        <w:t>BPMN:</w:t>
+      </w:r>
+      <w:r>
+        <w:rPr>
+          <w:rFonts w:ascii="Arial" w:hAnsi="Arial" w:cs="Arial"/>
+          <w:sz w:val="22"/>
+        </w:rPr>
+        <w:t xml:space="preserve"> En español Modelo y Notación de Procesos de Negocio, es una notación gráfica estandarizada que permite el modelado de procesos de negocio, en un formato de flujo de trabajo</w:t>
+      </w:r>
+    </w:p>
+    <w:p>
+      <w:pPr>
+        <w:rPr>
+          <w:rFonts w:ascii="Arial" w:hAnsi="Arial" w:cs="Arial"/>
+          <w:sz w:val="22"/>
+        </w:rPr>
+      </w:pPr>
+      <w:r>
+        <w:rPr>
+          <w:rFonts w:ascii="Arial" w:hAnsi="Arial" w:cs="Arial"/>
+          <w:b/>
+          <w:sz w:val="22"/>
+        </w:rPr>
+        <w:t>TIC:</w:t>
+      </w:r>
+      <w:r>
+        <w:rPr>
+          <w:rFonts w:ascii="Arial" w:hAnsi="Arial" w:cs="Arial"/>
+          <w:sz w:val="22"/>
+        </w:rPr>
+        <w:t xml:space="preserve"> Conjunto de técnicas y equipos informáticos que permiten comunicarse a distancia por vía electrónica.</w:t>
+      </w:r>
+    </w:p>
+    <w:p>
+      <w:pPr>
+        <w:rPr>
+          <w:rFonts w:ascii="Arial" w:hAnsi="Arial" w:cs="Arial"/>
+          <w:sz w:val="22"/>
+        </w:rPr>
+      </w:pPr>
+      <w:r>
+        <w:rPr>
+          <w:rFonts w:ascii="Arial" w:hAnsi="Arial" w:cs="Arial"/>
+          <w:sz w:val="22"/>
+        </w:rPr>
+        <w:t>CUN: Caso de uso del negocio.</w:t>
+      </w:r>
+    </w:p>
+    <w:p>
+      <w:pPr>
+        <w:rPr>
+          <w:rFonts w:ascii="Arial" w:hAnsi="Arial" w:cs="Arial"/>
+          <w:sz w:val="22"/>
+        </w:rPr>
+      </w:pPr>
     </w:p>
     <w:p>
       <w:pPr>
@@ -17373,108 +19899,6 @@
           <w:szCs w:val="22"/>
         </w:rPr>
       </w:pPr>
-      <w:bookmarkStart w:id="32" w:name="_Toc519306740"/>
-      <w:r>
-        <w:rPr>
-          <w:rFonts w:ascii="Arial" w:hAnsi="Arial" w:cs="Arial"/>
-          <w:sz w:val="22"/>
-          <w:szCs w:val="22"/>
-        </w:rPr>
-        <w:t>SIGLARIO</w:t>
-      </w:r>
-      <w:bookmarkEnd w:id="32"/>
-    </w:p>
-    <w:p>
-      <w:pPr>
-        <w:rPr>
-          <w:rFonts w:ascii="Arial" w:hAnsi="Arial" w:cs="Arial"/>
-          <w:sz w:val="22"/>
-        </w:rPr>
-      </w:pPr>
-    </w:p>
-    <w:p>
-      <w:pPr>
-        <w:rPr>
-          <w:rFonts w:ascii="Arial" w:hAnsi="Arial" w:cs="Arial"/>
-          <w:sz w:val="22"/>
-        </w:rPr>
-      </w:pPr>
-      <w:r>
-        <w:rPr>
-          <w:rFonts w:ascii="Arial" w:hAnsi="Arial" w:cs="Arial"/>
-          <w:b/>
-          <w:sz w:val="22"/>
-        </w:rPr>
-        <w:t>BPMN:</w:t>
-      </w:r>
-      <w:r>
-        <w:rPr>
-          <w:rFonts w:ascii="Arial" w:hAnsi="Arial" w:cs="Arial"/>
-          <w:sz w:val="22"/>
-        </w:rPr>
-        <w:t xml:space="preserve"> En español Modelo y Notación de Procesos de Negocio, es una notación gráfica estandarizada que permite el modelado de procesos de negocio, en un formato de flujo de trabajo</w:t>
-      </w:r>
-    </w:p>
-    <w:p>
-      <w:pPr>
-        <w:rPr>
-          <w:rFonts w:ascii="Arial" w:hAnsi="Arial" w:cs="Arial"/>
-          <w:sz w:val="22"/>
-        </w:rPr>
-      </w:pPr>
-      <w:r>
-        <w:rPr>
-          <w:rFonts w:ascii="Arial" w:hAnsi="Arial" w:cs="Arial"/>
-          <w:b/>
-          <w:sz w:val="22"/>
-        </w:rPr>
-        <w:t>TIC:</w:t>
-      </w:r>
-      <w:r>
-        <w:rPr>
-          <w:rFonts w:ascii="Arial" w:hAnsi="Arial" w:cs="Arial"/>
-          <w:sz w:val="22"/>
-        </w:rPr>
-        <w:t xml:space="preserve"> Conjunto de técnicas y equipos informáticos que permiten comunicarse a distancia por vía electrónica.</w:t>
-      </w:r>
-    </w:p>
-    <w:p>
-      <w:pPr>
-        <w:rPr>
-          <w:rFonts w:ascii="Arial" w:hAnsi="Arial" w:cs="Arial"/>
-          <w:sz w:val="22"/>
-        </w:rPr>
-      </w:pPr>
-      <w:r>
-        <w:rPr>
-          <w:rFonts w:ascii="Arial" w:hAnsi="Arial" w:cs="Arial"/>
-          <w:sz w:val="22"/>
-        </w:rPr>
-        <w:t>CUN: Caso de uso del negocio.</w:t>
-      </w:r>
-    </w:p>
-    <w:p>
-      <w:pPr>
-        <w:rPr>
-          <w:rFonts w:ascii="Arial" w:hAnsi="Arial" w:cs="Arial"/>
-          <w:sz w:val="22"/>
-        </w:rPr>
-      </w:pPr>
-    </w:p>
-    <w:p>
-      <w:pPr>
-        <w:pStyle w:val="Ttulo1"/>
-        <w:numPr>
-          <w:ilvl w:val="0"/>
-          <w:numId w:val="0"/>
-        </w:numPr>
-        <w:ind w:left="432" w:hanging="432"/>
-        <w:rPr>
-          <w:rFonts w:ascii="Arial" w:hAnsi="Arial" w:cs="Arial"/>
-          <w:sz w:val="22"/>
-          <w:szCs w:val="22"/>
-        </w:rPr>
-      </w:pPr>
       <w:bookmarkStart w:id="33" w:name="_Toc519306741"/>
       <w:r>
         <w:rPr>
@@ -17512,6 +19936,7 @@
           <w:rFonts w:ascii="Arial" w:hAnsi="Arial" w:cs="Arial"/>
           <w:sz w:val="20"/>
         </w:rPr>
+        <w:lastRenderedPageBreak/>
         <w:t xml:space="preserve">Guía de Referencia y Modelado BPMN - Future Strategies Inc. </w:t>
       </w:r>
       <w:r>
@@ -17538,7 +19963,6 @@
           <w:sz w:val="20"/>
           <w:lang w:val="en-US"/>
         </w:rPr>
-        <w:lastRenderedPageBreak/>
         <w:t>Derek Miers – 2009</w:t>
       </w:r>
     </w:p>
@@ -17709,7 +20133,7 @@
                     <pic:cNvPicPr/>
                   </pic:nvPicPr>
                   <pic:blipFill>
-                    <a:blip r:embed="rId40"/>
+                    <a:blip r:embed="rId44"/>
                     <a:stretch>
                       <a:fillRect/>
                     </a:stretch>
@@ -17768,7 +20192,7 @@
     </w:p>
     <w:sectPr>
       <w:pgSz w:w="12240" w:h="15840"/>
-      <w:pgMar w:top="1418" w:right="1701" w:bottom="142" w:left="1701" w:header="709" w:footer="709" w:gutter="0"/>
+      <w:pgMar w:top="1418" w:right="1701" w:bottom="822" w:left="1701" w:header="709" w:footer="709" w:gutter="0"/>
       <w:cols w:space="708"/>
       <w:docGrid w:linePitch="360"/>
     </w:sectPr>
@@ -17837,7 +20261,7 @@
             <w:noProof/>
             <w:lang w:val="es-ES"/>
           </w:rPr>
-          <w:t>39</w:t>
+          <w:t>42</w:t>
         </w:r>
         <w:r>
           <w:fldChar w:fldCharType="end"/>
@@ -18451,6 +20875,95 @@
     </w:lvl>
   </w:abstractNum>
   <w:abstractNum w:abstractNumId="5">
+    <w:nsid w:val="1A9913D8"/>
+    <w:multiLevelType w:val="hybridMultilevel"/>
+    <w:tmpl w:val="180499E4"/>
+    <w:lvl w:ilvl="0" w:tplc="89C6F7FC">
+      <w:start w:val="1"/>
+      <w:numFmt w:val="decimal"/>
+      <w:lvlText w:val="%1."/>
+      <w:lvlJc w:val="left"/>
+      <w:pPr>
+        <w:ind w:left="1235" w:hanging="360"/>
+      </w:pPr>
+      <w:rPr>
+        <w:rFonts w:hint="default"/>
+      </w:rPr>
+    </w:lvl>
+    <w:lvl w:ilvl="1" w:tplc="280A0019" w:tentative="1">
+      <w:start w:val="1"/>
+      <w:numFmt w:val="lowerLetter"/>
+      <w:lvlText w:val="%2."/>
+      <w:lvlJc w:val="left"/>
+      <w:pPr>
+        <w:ind w:left="1955" w:hanging="360"/>
+      </w:pPr>
+    </w:lvl>
+    <w:lvl w:ilvl="2" w:tplc="280A001B" w:tentative="1">
+      <w:start w:val="1"/>
+      <w:numFmt w:val="lowerRoman"/>
+      <w:lvlText w:val="%3."/>
+      <w:lvlJc w:val="right"/>
+      <w:pPr>
+        <w:ind w:left="2675" w:hanging="180"/>
+      </w:pPr>
+    </w:lvl>
+    <w:lvl w:ilvl="3" w:tplc="280A000F" w:tentative="1">
+      <w:start w:val="1"/>
+      <w:numFmt w:val="decimal"/>
+      <w:lvlText w:val="%4."/>
+      <w:lvlJc w:val="left"/>
+      <w:pPr>
+        <w:ind w:left="3395" w:hanging="360"/>
+      </w:pPr>
+    </w:lvl>
+    <w:lvl w:ilvl="4" w:tplc="280A0019" w:tentative="1">
+      <w:start w:val="1"/>
+      <w:numFmt w:val="lowerLetter"/>
+      <w:lvlText w:val="%5."/>
+      <w:lvlJc w:val="left"/>
+      <w:pPr>
+        <w:ind w:left="4115" w:hanging="360"/>
+      </w:pPr>
+    </w:lvl>
+    <w:lvl w:ilvl="5" w:tplc="280A001B" w:tentative="1">
+      <w:start w:val="1"/>
+      <w:numFmt w:val="lowerRoman"/>
+      <w:lvlText w:val="%6."/>
+      <w:lvlJc w:val="right"/>
+      <w:pPr>
+        <w:ind w:left="4835" w:hanging="180"/>
+      </w:pPr>
+    </w:lvl>
+    <w:lvl w:ilvl="6" w:tplc="280A000F" w:tentative="1">
+      <w:start w:val="1"/>
+      <w:numFmt w:val="decimal"/>
+      <w:lvlText w:val="%7."/>
+      <w:lvlJc w:val="left"/>
+      <w:pPr>
+        <w:ind w:left="5555" w:hanging="360"/>
+      </w:pPr>
+    </w:lvl>
+    <w:lvl w:ilvl="7" w:tplc="280A0019" w:tentative="1">
+      <w:start w:val="1"/>
+      <w:numFmt w:val="lowerLetter"/>
+      <w:lvlText w:val="%8."/>
+      <w:lvlJc w:val="left"/>
+      <w:pPr>
+        <w:ind w:left="6275" w:hanging="360"/>
+      </w:pPr>
+    </w:lvl>
+    <w:lvl w:ilvl="8" w:tplc="280A001B" w:tentative="1">
+      <w:start w:val="1"/>
+      <w:numFmt w:val="lowerRoman"/>
+      <w:lvlText w:val="%9."/>
+      <w:lvlJc w:val="right"/>
+      <w:pPr>
+        <w:ind w:left="6995" w:hanging="180"/>
+      </w:pPr>
+    </w:lvl>
+  </w:abstractNum>
+  <w:abstractNum w:abstractNumId="6">
     <w:nsid w:val="1B2937DE"/>
     <w:multiLevelType w:val="hybridMultilevel"/>
     <w:tmpl w:val="37F2C8BC"/>
@@ -18539,7 +21052,7 @@
       </w:pPr>
     </w:lvl>
   </w:abstractNum>
-  <w:abstractNum w:abstractNumId="6">
+  <w:abstractNum w:abstractNumId="7">
     <w:nsid w:val="1EE62610"/>
     <w:multiLevelType w:val="hybridMultilevel"/>
     <w:tmpl w:val="BCA6CCA0"/>
@@ -18652,7 +21165,7 @@
       </w:rPr>
     </w:lvl>
   </w:abstractNum>
-  <w:abstractNum w:abstractNumId="7">
+  <w:abstractNum w:abstractNumId="8">
     <w:nsid w:val="37382A35"/>
     <w:multiLevelType w:val="hybridMultilevel"/>
     <w:tmpl w:val="FC68E00E"/>
@@ -18738,7 +21251,7 @@
       </w:pPr>
     </w:lvl>
   </w:abstractNum>
-  <w:abstractNum w:abstractNumId="8">
+  <w:abstractNum w:abstractNumId="9">
     <w:nsid w:val="376B37DD"/>
     <w:multiLevelType w:val="hybridMultilevel"/>
     <w:tmpl w:val="CD20BDB2"/>
@@ -18824,7 +21337,7 @@
       </w:pPr>
     </w:lvl>
   </w:abstractNum>
-  <w:abstractNum w:abstractNumId="9">
+  <w:abstractNum w:abstractNumId="10">
     <w:nsid w:val="38F01A64"/>
     <w:multiLevelType w:val="hybridMultilevel"/>
     <w:tmpl w:val="2BE8E278"/>
@@ -18910,7 +21423,7 @@
       </w:pPr>
     </w:lvl>
   </w:abstractNum>
-  <w:abstractNum w:abstractNumId="10">
+  <w:abstractNum w:abstractNumId="11">
     <w:nsid w:val="3EF457F6"/>
     <w:multiLevelType w:val="hybridMultilevel"/>
     <w:tmpl w:val="88500244"/>
@@ -19023,7 +21536,7 @@
       </w:rPr>
     </w:lvl>
   </w:abstractNum>
-  <w:abstractNum w:abstractNumId="11">
+  <w:abstractNum w:abstractNumId="12">
     <w:nsid w:val="410813A5"/>
     <w:multiLevelType w:val="hybridMultilevel"/>
     <w:tmpl w:val="B0DED38A"/>
@@ -19136,7 +21649,7 @@
       </w:rPr>
     </w:lvl>
   </w:abstractNum>
-  <w:abstractNum w:abstractNumId="12">
+  <w:abstractNum w:abstractNumId="13">
     <w:nsid w:val="413A0959"/>
     <w:multiLevelType w:val="multilevel"/>
     <w:tmpl w:val="13061B34"/>
@@ -19257,7 +21770,7 @@
       </w:rPr>
     </w:lvl>
   </w:abstractNum>
-  <w:abstractNum w:abstractNumId="13">
+  <w:abstractNum w:abstractNumId="14">
     <w:nsid w:val="42C4141F"/>
     <w:multiLevelType w:val="multilevel"/>
     <w:tmpl w:val="C93C7DC0"/>
@@ -19376,7 +21889,7 @@
       </w:pPr>
     </w:lvl>
   </w:abstractNum>
-  <w:abstractNum w:abstractNumId="14">
+  <w:abstractNum w:abstractNumId="15">
     <w:nsid w:val="42DB1B35"/>
     <w:multiLevelType w:val="hybridMultilevel"/>
     <w:tmpl w:val="3156F718"/>
@@ -19488,7 +22001,7 @@
       </w:rPr>
     </w:lvl>
   </w:abstractNum>
-  <w:abstractNum w:abstractNumId="15">
+  <w:abstractNum w:abstractNumId="16">
     <w:nsid w:val="466562C3"/>
     <w:multiLevelType w:val="hybridMultilevel"/>
     <w:tmpl w:val="45CACC78"/>
@@ -19601,7 +22114,7 @@
       </w:rPr>
     </w:lvl>
   </w:abstractNum>
-  <w:abstractNum w:abstractNumId="16">
+  <w:abstractNum w:abstractNumId="17">
     <w:nsid w:val="475419DA"/>
     <w:multiLevelType w:val="hybridMultilevel"/>
     <w:tmpl w:val="00C0248C"/>
@@ -19713,7 +22226,7 @@
       </w:rPr>
     </w:lvl>
   </w:abstractNum>
-  <w:abstractNum w:abstractNumId="17">
+  <w:abstractNum w:abstractNumId="18">
     <w:nsid w:val="4AA134B1"/>
     <w:multiLevelType w:val="hybridMultilevel"/>
     <w:tmpl w:val="629A29F4"/>
@@ -19826,7 +22339,7 @@
       </w:rPr>
     </w:lvl>
   </w:abstractNum>
-  <w:abstractNum w:abstractNumId="18">
+  <w:abstractNum w:abstractNumId="19">
     <w:nsid w:val="4E5567C9"/>
     <w:multiLevelType w:val="hybridMultilevel"/>
     <w:tmpl w:val="74160182"/>
@@ -19938,7 +22451,7 @@
       </w:rPr>
     </w:lvl>
   </w:abstractNum>
-  <w:abstractNum w:abstractNumId="19">
+  <w:abstractNum w:abstractNumId="20">
     <w:nsid w:val="4F21798F"/>
     <w:multiLevelType w:val="hybridMultilevel"/>
     <w:tmpl w:val="C93C7DC0"/>
@@ -20057,7 +22570,7 @@
       </w:pPr>
     </w:lvl>
   </w:abstractNum>
-  <w:abstractNum w:abstractNumId="20">
+  <w:abstractNum w:abstractNumId="21">
     <w:nsid w:val="52524A80"/>
     <w:multiLevelType w:val="hybridMultilevel"/>
     <w:tmpl w:val="C93C7DC0"/>
@@ -20176,7 +22689,7 @@
       </w:pPr>
     </w:lvl>
   </w:abstractNum>
-  <w:abstractNum w:abstractNumId="21">
+  <w:abstractNum w:abstractNumId="22">
     <w:nsid w:val="52735701"/>
     <w:multiLevelType w:val="hybridMultilevel"/>
     <w:tmpl w:val="EF7C2890"/>
@@ -20289,7 +22802,7 @@
       </w:rPr>
     </w:lvl>
   </w:abstractNum>
-  <w:abstractNum w:abstractNumId="22">
+  <w:abstractNum w:abstractNumId="23">
     <w:nsid w:val="595C6B23"/>
     <w:multiLevelType w:val="hybridMultilevel"/>
     <w:tmpl w:val="B9162FD2"/>
@@ -20402,7 +22915,7 @@
       </w:rPr>
     </w:lvl>
   </w:abstractNum>
-  <w:abstractNum w:abstractNumId="23">
+  <w:abstractNum w:abstractNumId="24">
     <w:nsid w:val="59B5476B"/>
     <w:multiLevelType w:val="hybridMultilevel"/>
     <w:tmpl w:val="15A83314"/>
@@ -20515,7 +23028,7 @@
       </w:rPr>
     </w:lvl>
   </w:abstractNum>
-  <w:abstractNum w:abstractNumId="24">
+  <w:abstractNum w:abstractNumId="25">
     <w:nsid w:val="5C946C7E"/>
     <w:multiLevelType w:val="hybridMultilevel"/>
     <w:tmpl w:val="B38200CE"/>
@@ -20628,7 +23141,7 @@
       </w:rPr>
     </w:lvl>
   </w:abstractNum>
-  <w:abstractNum w:abstractNumId="25">
+  <w:abstractNum w:abstractNumId="26">
     <w:nsid w:val="5CBD7FEB"/>
     <w:multiLevelType w:val="hybridMultilevel"/>
     <w:tmpl w:val="824E4D56"/>
@@ -20714,7 +23227,7 @@
       </w:pPr>
     </w:lvl>
   </w:abstractNum>
-  <w:abstractNum w:abstractNumId="26">
+  <w:abstractNum w:abstractNumId="27">
     <w:nsid w:val="63725746"/>
     <w:multiLevelType w:val="hybridMultilevel"/>
     <w:tmpl w:val="E8D854DC"/>
@@ -20803,7 +23316,7 @@
       </w:pPr>
     </w:lvl>
   </w:abstractNum>
-  <w:abstractNum w:abstractNumId="27">
+  <w:abstractNum w:abstractNumId="28">
     <w:nsid w:val="64421081"/>
     <w:multiLevelType w:val="hybridMultilevel"/>
     <w:tmpl w:val="C5DAB174"/>
@@ -20916,7 +23429,7 @@
       </w:rPr>
     </w:lvl>
   </w:abstractNum>
-  <w:abstractNum w:abstractNumId="28">
+  <w:abstractNum w:abstractNumId="29">
     <w:nsid w:val="673E01F1"/>
     <w:multiLevelType w:val="hybridMultilevel"/>
     <w:tmpl w:val="626E8864"/>
@@ -21029,7 +23542,7 @@
       </w:rPr>
     </w:lvl>
   </w:abstractNum>
-  <w:abstractNum w:abstractNumId="29">
+  <w:abstractNum w:abstractNumId="30">
     <w:nsid w:val="68863C88"/>
     <w:multiLevelType w:val="hybridMultilevel"/>
     <w:tmpl w:val="348AE2A4"/>
@@ -21118,7 +23631,7 @@
       </w:pPr>
     </w:lvl>
   </w:abstractNum>
-  <w:abstractNum w:abstractNumId="30">
+  <w:abstractNum w:abstractNumId="31">
     <w:nsid w:val="6CB70744"/>
     <w:multiLevelType w:val="hybridMultilevel"/>
     <w:tmpl w:val="3F68F96C"/>
@@ -21207,7 +23720,156 @@
       </w:pPr>
     </w:lvl>
   </w:abstractNum>
-  <w:abstractNum w:abstractNumId="31">
+  <w:abstractNum w:abstractNumId="32">
+    <w:nsid w:val="6FE61F23"/>
+    <w:multiLevelType w:val="multilevel"/>
+    <w:tmpl w:val="71C056B2"/>
+    <w:lvl w:ilvl="0">
+      <w:start w:val="1"/>
+      <w:numFmt w:val="bullet"/>
+      <w:lvlText w:val=""/>
+      <w:lvlJc w:val="left"/>
+      <w:pPr>
+        <w:tabs>
+          <w:tab w:val="num" w:pos="720"/>
+        </w:tabs>
+        <w:ind w:left="720" w:hanging="360"/>
+      </w:pPr>
+      <w:rPr>
+        <w:rFonts w:ascii="Symbol" w:hAnsi="Symbol" w:hint="default"/>
+        <w:sz w:val="20"/>
+      </w:rPr>
+    </w:lvl>
+    <w:lvl w:ilvl="1" w:tentative="1">
+      <w:start w:val="1"/>
+      <w:numFmt w:val="bullet"/>
+      <w:lvlText w:val="o"/>
+      <w:lvlJc w:val="left"/>
+      <w:pPr>
+        <w:tabs>
+          <w:tab w:val="num" w:pos="1440"/>
+        </w:tabs>
+        <w:ind w:left="1440" w:hanging="360"/>
+      </w:pPr>
+      <w:rPr>
+        <w:rFonts w:ascii="Courier New" w:hAnsi="Courier New" w:hint="default"/>
+        <w:sz w:val="20"/>
+      </w:rPr>
+    </w:lvl>
+    <w:lvl w:ilvl="2" w:tentative="1">
+      <w:start w:val="1"/>
+      <w:numFmt w:val="bullet"/>
+      <w:lvlText w:val=""/>
+      <w:lvlJc w:val="left"/>
+      <w:pPr>
+        <w:tabs>
+          <w:tab w:val="num" w:pos="2160"/>
+        </w:tabs>
+        <w:ind w:left="2160" w:hanging="360"/>
+      </w:pPr>
+      <w:rPr>
+        <w:rFonts w:ascii="Wingdings" w:hAnsi="Wingdings" w:hint="default"/>
+        <w:sz w:val="20"/>
+      </w:rPr>
+    </w:lvl>
+    <w:lvl w:ilvl="3" w:tentative="1">
+      <w:start w:val="1"/>
+      <w:numFmt w:val="bullet"/>
+      <w:lvlText w:val=""/>
+      <w:lvlJc w:val="left"/>
+      <w:pPr>
+        <w:tabs>
+          <w:tab w:val="num" w:pos="2880"/>
+        </w:tabs>
+        <w:ind w:left="2880" w:hanging="360"/>
+      </w:pPr>
+      <w:rPr>
+        <w:rFonts w:ascii="Wingdings" w:hAnsi="Wingdings" w:hint="default"/>
+        <w:sz w:val="20"/>
+      </w:rPr>
+    </w:lvl>
+    <w:lvl w:ilvl="4" w:tentative="1">
+      <w:start w:val="1"/>
+      <w:numFmt w:val="bullet"/>
+      <w:lvlText w:val=""/>
+      <w:lvlJc w:val="left"/>
+      <w:pPr>
+        <w:tabs>
+          <w:tab w:val="num" w:pos="3600"/>
+        </w:tabs>
+        <w:ind w:left="3600" w:hanging="360"/>
+      </w:pPr>
+      <w:rPr>
+        <w:rFonts w:ascii="Wingdings" w:hAnsi="Wingdings" w:hint="default"/>
+        <w:sz w:val="20"/>
+      </w:rPr>
+    </w:lvl>
+    <w:lvl w:ilvl="5" w:tentative="1">
+      <w:start w:val="1"/>
+      <w:numFmt w:val="bullet"/>
+      <w:lvlText w:val=""/>
+      <w:lvlJc w:val="left"/>
+      <w:pPr>
+        <w:tabs>
+          <w:tab w:val="num" w:pos="4320"/>
+        </w:tabs>
+        <w:ind w:left="4320" w:hanging="360"/>
+      </w:pPr>
+      <w:rPr>
+        <w:rFonts w:ascii="Wingdings" w:hAnsi="Wingdings" w:hint="default"/>
+        <w:sz w:val="20"/>
+      </w:rPr>
+    </w:lvl>
+    <w:lvl w:ilvl="6" w:tentative="1">
+      <w:start w:val="1"/>
+      <w:numFmt w:val="bullet"/>
+      <w:lvlText w:val=""/>
+      <w:lvlJc w:val="left"/>
+      <w:pPr>
+        <w:tabs>
+          <w:tab w:val="num" w:pos="5040"/>
+        </w:tabs>
+        <w:ind w:left="5040" w:hanging="360"/>
+      </w:pPr>
+      <w:rPr>
+        <w:rFonts w:ascii="Wingdings" w:hAnsi="Wingdings" w:hint="default"/>
+        <w:sz w:val="20"/>
+      </w:rPr>
+    </w:lvl>
+    <w:lvl w:ilvl="7" w:tentative="1">
+      <w:start w:val="1"/>
+      <w:numFmt w:val="bullet"/>
+      <w:lvlText w:val=""/>
+      <w:lvlJc w:val="left"/>
+      <w:pPr>
+        <w:tabs>
+          <w:tab w:val="num" w:pos="5760"/>
+        </w:tabs>
+        <w:ind w:left="5760" w:hanging="360"/>
+      </w:pPr>
+      <w:rPr>
+        <w:rFonts w:ascii="Wingdings" w:hAnsi="Wingdings" w:hint="default"/>
+        <w:sz w:val="20"/>
+      </w:rPr>
+    </w:lvl>
+    <w:lvl w:ilvl="8" w:tentative="1">
+      <w:start w:val="1"/>
+      <w:numFmt w:val="bullet"/>
+      <w:lvlText w:val=""/>
+      <w:lvlJc w:val="left"/>
+      <w:pPr>
+        <w:tabs>
+          <w:tab w:val="num" w:pos="6480"/>
+        </w:tabs>
+        <w:ind w:left="6480" w:hanging="360"/>
+      </w:pPr>
+      <w:rPr>
+        <w:rFonts w:ascii="Wingdings" w:hAnsi="Wingdings" w:hint="default"/>
+        <w:sz w:val="20"/>
+      </w:rPr>
+    </w:lvl>
+  </w:abstractNum>
+  <w:abstractNum w:abstractNumId="33">
     <w:nsid w:val="73B704E5"/>
     <w:multiLevelType w:val="hybridMultilevel"/>
     <w:tmpl w:val="BD029EBC"/>
@@ -21296,7 +23958,7 @@
       </w:pPr>
     </w:lvl>
   </w:abstractNum>
-  <w:abstractNum w:abstractNumId="32">
+  <w:abstractNum w:abstractNumId="34">
     <w:nsid w:val="74070730"/>
     <w:multiLevelType w:val="hybridMultilevel"/>
     <w:tmpl w:val="27E6E736"/>
@@ -21385,7 +24047,7 @@
       </w:pPr>
     </w:lvl>
   </w:abstractNum>
-  <w:abstractNum w:abstractNumId="33">
+  <w:abstractNum w:abstractNumId="35">
     <w:nsid w:val="76B66CE3"/>
     <w:multiLevelType w:val="hybridMultilevel"/>
     <w:tmpl w:val="1F44DD24"/>
@@ -21474,7 +24136,7 @@
       </w:pPr>
     </w:lvl>
   </w:abstractNum>
-  <w:abstractNum w:abstractNumId="34">
+  <w:abstractNum w:abstractNumId="36">
     <w:nsid w:val="78750084"/>
     <w:multiLevelType w:val="hybridMultilevel"/>
     <w:tmpl w:val="F44EFFAC"/>
@@ -21590,7 +24252,7 @@
       </w:pPr>
     </w:lvl>
   </w:abstractNum>
-  <w:abstractNum w:abstractNumId="35">
+  <w:abstractNum w:abstractNumId="37">
     <w:nsid w:val="797E1BF8"/>
     <w:multiLevelType w:val="hybridMultilevel"/>
     <w:tmpl w:val="7882A31C"/>
@@ -21704,7 +24366,7 @@
     </w:lvl>
   </w:abstractNum>
   <w:num w:numId="1">
-    <w:abstractNumId w:val="8"/>
+    <w:abstractNumId w:val="9"/>
   </w:num>
   <w:num w:numId="2">
     <w:abstractNumId w:val="3"/>
@@ -21713,118 +24375,124 @@
     <w:abstractNumId w:val="1"/>
   </w:num>
   <w:num w:numId="4">
-    <w:abstractNumId w:val="12"/>
+    <w:abstractNumId w:val="13"/>
   </w:num>
   <w:num w:numId="5">
+    <w:abstractNumId w:val="15"/>
+  </w:num>
+  <w:num w:numId="6">
+    <w:abstractNumId w:val="11"/>
+  </w:num>
+  <w:num w:numId="7">
+    <w:abstractNumId w:val="25"/>
+  </w:num>
+  <w:num w:numId="8">
+    <w:abstractNumId w:val="29"/>
+  </w:num>
+  <w:num w:numId="9">
+    <w:abstractNumId w:val="16"/>
+  </w:num>
+  <w:num w:numId="10">
+    <w:abstractNumId w:val="13"/>
+  </w:num>
+  <w:num w:numId="11">
+    <w:abstractNumId w:val="13"/>
+  </w:num>
+  <w:num w:numId="12">
+    <w:abstractNumId w:val="13"/>
+  </w:num>
+  <w:num w:numId="13">
+    <w:abstractNumId w:val="21"/>
+  </w:num>
+  <w:num w:numId="14">
+    <w:abstractNumId w:val="20"/>
+  </w:num>
+  <w:num w:numId="15">
     <w:abstractNumId w:val="14"/>
   </w:num>
-  <w:num w:numId="6">
-    <w:abstractNumId w:val="10"/>
+  <w:num w:numId="16">
+    <w:abstractNumId w:val="13"/>
   </w:num>
-  <w:num w:numId="7">
-    <w:abstractNumId w:val="24"/>
+  <w:num w:numId="17">
+    <w:abstractNumId w:val="7"/>
   </w:num>
-  <w:num w:numId="8">
-    <w:abstractNumId w:val="28"/>
-  </w:num>
-  <w:num w:numId="9">
-    <w:abstractNumId w:val="15"/>
-  </w:num>
-  <w:num w:numId="10">
-    <w:abstractNumId w:val="12"/>
-  </w:num>
-  <w:num w:numId="11">
-    <w:abstractNumId w:val="12"/>
-  </w:num>
-  <w:num w:numId="12">
-    <w:abstractNumId w:val="12"/>
-  </w:num>
-  <w:num w:numId="13">
-    <w:abstractNumId w:val="20"/>
-  </w:num>
-  <w:num w:numId="14">
+  <w:num w:numId="18">
     <w:abstractNumId w:val="19"/>
   </w:num>
-  <w:num w:numId="15">
-    <w:abstractNumId w:val="13"/>
-  </w:num>
-  <w:num w:numId="16">
-    <w:abstractNumId w:val="12"/>
-  </w:num>
-  <w:num w:numId="17">
-    <w:abstractNumId w:val="6"/>
-  </w:num>
-  <w:num w:numId="18">
-    <w:abstractNumId w:val="18"/>
-  </w:num>
   <w:num w:numId="19">
-    <w:abstractNumId w:val="16"/>
+    <w:abstractNumId w:val="17"/>
   </w:num>
   <w:num w:numId="20">
-    <w:abstractNumId w:val="7"/>
+    <w:abstractNumId w:val="8"/>
   </w:num>
   <w:num w:numId="21">
     <w:abstractNumId w:val="4"/>
   </w:num>
   <w:num w:numId="22">
-    <w:abstractNumId w:val="9"/>
+    <w:abstractNumId w:val="10"/>
   </w:num>
   <w:num w:numId="23">
-    <w:abstractNumId w:val="25"/>
+    <w:abstractNumId w:val="26"/>
   </w:num>
   <w:num w:numId="24">
-    <w:abstractNumId w:val="12"/>
+    <w:abstractNumId w:val="13"/>
   </w:num>
   <w:num w:numId="25">
+    <w:abstractNumId w:val="36"/>
+  </w:num>
+  <w:num w:numId="26">
+    <w:abstractNumId w:val="35"/>
+  </w:num>
+  <w:num w:numId="27">
     <w:abstractNumId w:val="34"/>
   </w:num>
-  <w:num w:numId="26">
-    <w:abstractNumId w:val="33"/>
-  </w:num>
-  <w:num w:numId="27">
-    <w:abstractNumId w:val="32"/>
-  </w:num>
   <w:num w:numId="28">
-    <w:abstractNumId w:val="5"/>
+    <w:abstractNumId w:val="6"/>
   </w:num>
   <w:num w:numId="29">
-    <w:abstractNumId w:val="17"/>
+    <w:abstractNumId w:val="18"/>
   </w:num>
   <w:num w:numId="30">
     <w:abstractNumId w:val="2"/>
   </w:num>
   <w:num w:numId="31">
-    <w:abstractNumId w:val="35"/>
+    <w:abstractNumId w:val="37"/>
   </w:num>
   <w:num w:numId="32">
+    <w:abstractNumId w:val="24"/>
+  </w:num>
+  <w:num w:numId="33">
+    <w:abstractNumId w:val="22"/>
+  </w:num>
+  <w:num w:numId="34">
+    <w:abstractNumId w:val="33"/>
+  </w:num>
+  <w:num w:numId="35">
     <w:abstractNumId w:val="23"/>
   </w:num>
-  <w:num w:numId="33">
-    <w:abstractNumId w:val="21"/>
-  </w:num>
-  <w:num w:numId="34">
-    <w:abstractNumId w:val="31"/>
-  </w:num>
-  <w:num w:numId="35">
-    <w:abstractNumId w:val="22"/>
-  </w:num>
   <w:num w:numId="36">
-    <w:abstractNumId w:val="29"/>
+    <w:abstractNumId w:val="30"/>
   </w:num>
   <w:num w:numId="37">
-    <w:abstractNumId w:val="11"/>
+    <w:abstractNumId w:val="12"/>
   </w:num>
   <w:num w:numId="38">
-    <w:abstractNumId w:val="30"/>
+    <w:abstractNumId w:val="31"/>
   </w:num>
   <w:num w:numId="39">
     <w:abstractNumId w:val="0"/>
   </w:num>
   <w:num w:numId="40">
+    <w:abstractNumId w:val="28"/>
+  </w:num>
+  <w:num w:numId="41">
     <w:abstractNumId w:val="27"/>
   </w:num>
-  <w:num w:numId="41">
-    <w:abstractNumId w:val="26"/>
+  <w:num w:numId="42">
+    <w:abstractNumId w:val="32"/>
+  </w:num>
+  <w:num w:numId="43">
+    <w:abstractNumId w:val="5"/>
   </w:num>
 </w:numbering>
 </file>
@@ -23462,7 +26130,7 @@
 </file>
 
 <file path=customXml/itemProps1.xml><?xml version="1.0" encoding="utf-8"?>
-<ds:datastoreItem xmlns:ds="http://schemas.openxmlformats.org/officeDocument/2006/customXml" ds:itemID="{238319BE-5E85-4C49-AB42-35EFD71A5B5C}">
+<ds:datastoreItem xmlns:ds="http://schemas.openxmlformats.org/officeDocument/2006/customXml" ds:itemID="{4B3C5D6D-0F19-4653-BAFA-93F3B942317B}">
   <ds:schemaRefs>
     <ds:schemaRef ds:uri="http://schemas.openxmlformats.org/officeDocument/2006/bibliography"/>
   </ds:schemaRefs>

</xml_diff>